<commit_message>
Updates of 13th October 2024
I have now got the right dataset for this capstone project which looks at aslyum applications from a  global data from UN. 

I have started working with the parameters and started working on two other machine learning modules to run on the data set

The report is getting worked on based of the lecturer guidance with ca2 of this capstone project. 

I am working on the presentation and poster
</commit_message>
<xml_diff>
--- a/Capstone Project-CA3-FINAL-REPORT-Rodney-Wardle-SBS23057.docx
+++ b/Capstone Project-CA3-FINAL-REPORT-Rodney-Wardle-SBS23057.docx
@@ -437,7 +437,16 @@
                 <w:iCs/>
                 <w:color w:val="156082" w:themeColor="accent1"/>
               </w:rPr>
-              <w:t>Assessment Due Date</w:t>
+              <w:t xml:space="preserve">Assessment Due </w:t>
+            </w:r>
+            <w:proofErr w:type="gramStart"/>
+            <w:r>
+              <w:rPr>
+                <w:i/>
+                <w:iCs/>
+                <w:color w:val="156082" w:themeColor="accent1"/>
+              </w:rPr>
+              <w:t>Date</w:t>
             </w:r>
             <w:r>
               <w:rPr>
@@ -445,7 +454,16 @@
                 <w:iCs/>
                 <w:color w:val="156082" w:themeColor="accent1"/>
               </w:rPr>
-              <w:t xml:space="preserve"> : </w:t>
+              <w:t xml:space="preserve"> :</w:t>
+            </w:r>
+            <w:proofErr w:type="gramEnd"/>
+            <w:r>
+              <w:rPr>
+                <w:i/>
+                <w:iCs/>
+                <w:color w:val="156082" w:themeColor="accent1"/>
+              </w:rPr>
+              <w:t xml:space="preserve"> </w:t>
             </w:r>
             <w:r>
               <w:rPr>
@@ -1670,7 +1688,15 @@
         <w:spacing w:line="256" w:lineRule="auto"/>
       </w:pPr>
       <w:r>
-        <w:t>To take a deeper look into the global figures to allow for some examination of the movement of peoples with in Europe, America, Asia and Oceania (Australia)</w:t>
+        <w:t xml:space="preserve">To take a deeper look into the global figures to allow for some examination of the movement of peoples </w:t>
+      </w:r>
+      <w:proofErr w:type="gramStart"/>
+      <w:r>
+        <w:t>with in</w:t>
+      </w:r>
+      <w:proofErr w:type="gramEnd"/>
+      <w:r>
+        <w:t xml:space="preserve"> Europe, America, Asia and Oceania (Australia)</w:t>
       </w:r>
       <w:bookmarkStart w:id="0" w:name="_Toc166668370"/>
       <w:r>
@@ -1732,7 +1758,15 @@
     </w:p>
     <w:p>
       <w:r>
-        <w:t xml:space="preserve">For now looking first at the total number of asylum application around Europe over the past five years and make predictions for future years. In the next semester I plan on comparing this to the number of applications globally </w:t>
+        <w:t xml:space="preserve">For </w:t>
+      </w:r>
+      <w:proofErr w:type="gramStart"/>
+      <w:r>
+        <w:t>now</w:t>
+      </w:r>
+      <w:proofErr w:type="gramEnd"/>
+      <w:r>
+        <w:t xml:space="preserve"> looking first at the total number of asylum application around Europe over the past five years and make predictions for future years. In the next semester I plan on comparing this to the number of applications globally </w:t>
       </w:r>
       <w:r>
         <w:t>and form educated comparisons.</w:t>
@@ -1808,8 +1842,13 @@
       <w:pPr>
         <w:jc w:val="center"/>
       </w:pPr>
-      <w:r>
-        <w:t>Time line for capstone project</w:t>
+      <w:proofErr w:type="gramStart"/>
+      <w:r>
+        <w:t>Time line</w:t>
+      </w:r>
+      <w:proofErr w:type="gramEnd"/>
+      <w:r>
+        <w:t xml:space="preserve"> for capstone project</w:t>
       </w:r>
     </w:p>
     <w:p>
@@ -1871,7 +1910,15 @@
         <w:outlineLvl w:val="0"/>
       </w:pPr>
       <w:r>
-        <w:t>In this particular stage of CRISP DM we need to try and understand the data in front of us from the very start as the understanding of this data is imperative to processing the data as needed, creating a machine learning algorithm for the said data</w:t>
+        <w:t xml:space="preserve">In this particular stage of CRISP </w:t>
+      </w:r>
+      <w:proofErr w:type="gramStart"/>
+      <w:r>
+        <w:t>DM</w:t>
+      </w:r>
+      <w:proofErr w:type="gramEnd"/>
+      <w:r>
+        <w:t xml:space="preserve"> we need to try and understand the data in front of us from the very start as the understanding of this data is imperative to processing the data as needed, creating a machine learning algorithm for the said data</w:t>
       </w:r>
     </w:p>
     <w:p>
@@ -1960,7 +2007,23 @@
         <w:outlineLvl w:val="0"/>
       </w:pPr>
       <w:r>
-        <w:t>By using the  .head() we can see the first few rows of the data so we can get a introduction to the dataset and try and understand it more. We can see that there are 10 columns which equates to 10 features</w:t>
+        <w:t xml:space="preserve">By using </w:t>
+      </w:r>
+      <w:proofErr w:type="gramStart"/>
+      <w:r>
+        <w:t>the  .</w:t>
+      </w:r>
+      <w:proofErr w:type="gramEnd"/>
+      <w:r>
+        <w:t xml:space="preserve">head() we can see the first few rows of the data so we can get </w:t>
+      </w:r>
+      <w:proofErr w:type="spellStart"/>
+      <w:r>
+        <w:t>a</w:t>
+      </w:r>
+      <w:proofErr w:type="spellEnd"/>
+      <w:r>
+        <w:t xml:space="preserve"> introduction to the dataset and try and understand it more. We can see that there are 10 columns which equates to 10 features</w:t>
       </w:r>
       <w:r>
         <w:t>.</w:t>
@@ -2056,55 +2119,119 @@
           <w:sz w:val="20"/>
           <w:szCs w:val="20"/>
         </w:rPr>
-        <w:t>Figure 1. .head() function on the dataset</w:t>
-      </w:r>
-    </w:p>
-    <w:p>
-      <w:pPr>
-        <w:keepNext/>
-        <w:keepLines/>
-        <w:spacing w:before="360" w:after="80" w:line="240" w:lineRule="auto"/>
-        <w:contextualSpacing/>
-        <w:outlineLvl w:val="0"/>
-        <w:rPr>
-          <w:rFonts w:eastAsiaTheme="majorEastAsia" w:cstheme="majorBidi"/>
-          <w:color w:val="3A3A3A" w:themeColor="background2" w:themeShade="40"/>
-          <w:spacing w:val="-10"/>
-          <w:kern w:val="28"/>
-        </w:rPr>
-      </w:pPr>
-    </w:p>
-    <w:p>
-      <w:pPr>
-        <w:keepNext/>
-        <w:keepLines/>
-        <w:spacing w:before="360" w:after="80" w:line="240" w:lineRule="auto"/>
-        <w:contextualSpacing/>
-        <w:outlineLvl w:val="0"/>
-        <w:rPr>
-          <w:rFonts w:eastAsiaTheme="majorEastAsia" w:cstheme="majorBidi"/>
-          <w:color w:val="3A3A3A" w:themeColor="background2" w:themeShade="40"/>
-          <w:spacing w:val="-10"/>
-          <w:kern w:val="28"/>
-        </w:rPr>
-      </w:pPr>
-      <w:r>
-        <w:rPr>
-          <w:rFonts w:eastAsiaTheme="majorEastAsia" w:cstheme="majorBidi"/>
-          <w:color w:val="3A3A3A" w:themeColor="background2" w:themeShade="40"/>
-          <w:spacing w:val="-10"/>
-          <w:kern w:val="28"/>
-        </w:rPr>
-        <w:t xml:space="preserve">We want to find out how many observations and features we have so we use the function .shape and we can get more basic information on the dataset by using .info() function. </w:t>
-      </w:r>
-      <w:r>
-        <w:rPr>
-          <w:rFonts w:eastAsiaTheme="majorEastAsia" w:cstheme="majorBidi"/>
-          <w:color w:val="3A3A3A" w:themeColor="background2" w:themeShade="40"/>
-          <w:spacing w:val="-10"/>
-          <w:kern w:val="28"/>
-        </w:rPr>
-        <w:t xml:space="preserve">We can see that we have 1 numerical value as an integer and 9 objects which are categorical data.  Due to this dataset having so many categorical value features </w:t>
+        <w:t xml:space="preserve">Figure 1. </w:t>
+      </w:r>
+      <w:proofErr w:type="gramStart"/>
+      <w:r>
+        <w:rPr>
+          <w:rFonts w:eastAsiaTheme="majorEastAsia" w:cstheme="majorBidi"/>
+          <w:color w:val="3A3A3A" w:themeColor="background2" w:themeShade="40"/>
+          <w:spacing w:val="-10"/>
+          <w:kern w:val="28"/>
+          <w:sz w:val="20"/>
+          <w:szCs w:val="20"/>
+        </w:rPr>
+        <w:t>.head</w:t>
+      </w:r>
+      <w:proofErr w:type="gramEnd"/>
+      <w:r>
+        <w:rPr>
+          <w:rFonts w:eastAsiaTheme="majorEastAsia" w:cstheme="majorBidi"/>
+          <w:color w:val="3A3A3A" w:themeColor="background2" w:themeShade="40"/>
+          <w:spacing w:val="-10"/>
+          <w:kern w:val="28"/>
+          <w:sz w:val="20"/>
+          <w:szCs w:val="20"/>
+        </w:rPr>
+        <w:t>() function on the dataset</w:t>
+      </w:r>
+    </w:p>
+    <w:p>
+      <w:pPr>
+        <w:keepNext/>
+        <w:keepLines/>
+        <w:spacing w:before="360" w:after="80" w:line="240" w:lineRule="auto"/>
+        <w:contextualSpacing/>
+        <w:outlineLvl w:val="0"/>
+        <w:rPr>
+          <w:rFonts w:eastAsiaTheme="majorEastAsia" w:cstheme="majorBidi"/>
+          <w:color w:val="3A3A3A" w:themeColor="background2" w:themeShade="40"/>
+          <w:spacing w:val="-10"/>
+          <w:kern w:val="28"/>
+        </w:rPr>
+      </w:pPr>
+    </w:p>
+    <w:p>
+      <w:pPr>
+        <w:keepNext/>
+        <w:keepLines/>
+        <w:spacing w:before="360" w:after="80" w:line="240" w:lineRule="auto"/>
+        <w:contextualSpacing/>
+        <w:outlineLvl w:val="0"/>
+        <w:rPr>
+          <w:rFonts w:eastAsiaTheme="majorEastAsia" w:cstheme="majorBidi"/>
+          <w:color w:val="3A3A3A" w:themeColor="background2" w:themeShade="40"/>
+          <w:spacing w:val="-10"/>
+          <w:kern w:val="28"/>
+        </w:rPr>
+      </w:pPr>
+      <w:r>
+        <w:rPr>
+          <w:rFonts w:eastAsiaTheme="majorEastAsia" w:cstheme="majorBidi"/>
+          <w:color w:val="3A3A3A" w:themeColor="background2" w:themeShade="40"/>
+          <w:spacing w:val="-10"/>
+          <w:kern w:val="28"/>
+        </w:rPr>
+        <w:t xml:space="preserve">We want to find out how many observations and features we have so we use the </w:t>
+      </w:r>
+      <w:proofErr w:type="gramStart"/>
+      <w:r>
+        <w:rPr>
+          <w:rFonts w:eastAsiaTheme="majorEastAsia" w:cstheme="majorBidi"/>
+          <w:color w:val="3A3A3A" w:themeColor="background2" w:themeShade="40"/>
+          <w:spacing w:val="-10"/>
+          <w:kern w:val="28"/>
+        </w:rPr>
+        <w:t>function .shape</w:t>
+      </w:r>
+      <w:proofErr w:type="gramEnd"/>
+      <w:r>
+        <w:rPr>
+          <w:rFonts w:eastAsiaTheme="majorEastAsia" w:cstheme="majorBidi"/>
+          <w:color w:val="3A3A3A" w:themeColor="background2" w:themeShade="40"/>
+          <w:spacing w:val="-10"/>
+          <w:kern w:val="28"/>
+        </w:rPr>
+        <w:t xml:space="preserve"> and we can get more basic information on the dataset by using .info() function. </w:t>
+      </w:r>
+      <w:r>
+        <w:rPr>
+          <w:rFonts w:eastAsiaTheme="majorEastAsia" w:cstheme="majorBidi"/>
+          <w:color w:val="3A3A3A" w:themeColor="background2" w:themeShade="40"/>
+          <w:spacing w:val="-10"/>
+          <w:kern w:val="28"/>
+        </w:rPr>
+        <w:t xml:space="preserve">We can see that we have 1 numerical value as an integer and 9 objects which are categorical data.  Due to this dataset having so many categorical </w:t>
+      </w:r>
+      <w:proofErr w:type="gramStart"/>
+      <w:r>
+        <w:rPr>
+          <w:rFonts w:eastAsiaTheme="majorEastAsia" w:cstheme="majorBidi"/>
+          <w:color w:val="3A3A3A" w:themeColor="background2" w:themeShade="40"/>
+          <w:spacing w:val="-10"/>
+          <w:kern w:val="28"/>
+        </w:rPr>
+        <w:t>value</w:t>
+      </w:r>
+      <w:proofErr w:type="gramEnd"/>
+      <w:r>
+        <w:rPr>
+          <w:rFonts w:eastAsiaTheme="majorEastAsia" w:cstheme="majorBidi"/>
+          <w:color w:val="3A3A3A" w:themeColor="background2" w:themeShade="40"/>
+          <w:spacing w:val="-10"/>
+          <w:kern w:val="28"/>
+        </w:rPr>
+        <w:t xml:space="preserve"> features </w:t>
       </w:r>
       <w:r>
         <w:rPr>
@@ -2231,7 +2358,31 @@
           <w:sz w:val="20"/>
           <w:szCs w:val="20"/>
         </w:rPr>
-        <w:t>Figure 2. .shape and .info function on the dataset</w:t>
+        <w:t xml:space="preserve">Figure 2. </w:t>
+      </w:r>
+      <w:proofErr w:type="gramStart"/>
+      <w:r>
+        <w:rPr>
+          <w:rFonts w:eastAsiaTheme="majorEastAsia" w:cstheme="majorBidi"/>
+          <w:color w:val="3A3A3A" w:themeColor="background2" w:themeShade="40"/>
+          <w:spacing w:val="-10"/>
+          <w:kern w:val="28"/>
+          <w:sz w:val="20"/>
+          <w:szCs w:val="20"/>
+        </w:rPr>
+        <w:t>.shape</w:t>
+      </w:r>
+      <w:proofErr w:type="gramEnd"/>
+      <w:r>
+        <w:rPr>
+          <w:rFonts w:eastAsiaTheme="majorEastAsia" w:cstheme="majorBidi"/>
+          <w:color w:val="3A3A3A" w:themeColor="background2" w:themeShade="40"/>
+          <w:spacing w:val="-10"/>
+          <w:kern w:val="28"/>
+          <w:sz w:val="20"/>
+          <w:szCs w:val="20"/>
+        </w:rPr>
+        <w:t xml:space="preserve"> and .info function on the dataset</w:t>
       </w:r>
     </w:p>
     <w:p>
@@ -2285,7 +2436,27 @@
           <w:spacing w:val="-10"/>
           <w:kern w:val="28"/>
         </w:rPr>
-        <w:t xml:space="preserve">By using the .describe function we can establish the basic statistics for the dataset on asylum seekers applications. It tells us the mean I, standard deviation, minimum and maximum values in the dataset. </w:t>
+        <w:t xml:space="preserve">By using </w:t>
+      </w:r>
+      <w:proofErr w:type="gramStart"/>
+      <w:r>
+        <w:rPr>
+          <w:rFonts w:eastAsiaTheme="majorEastAsia" w:cs="Calibri"/>
+          <w:color w:val="3A3A3A" w:themeColor="background2" w:themeShade="40"/>
+          <w:spacing w:val="-10"/>
+          <w:kern w:val="28"/>
+        </w:rPr>
+        <w:t>the .describe</w:t>
+      </w:r>
+      <w:proofErr w:type="gramEnd"/>
+      <w:r>
+        <w:rPr>
+          <w:rFonts w:eastAsiaTheme="majorEastAsia" w:cs="Calibri"/>
+          <w:color w:val="3A3A3A" w:themeColor="background2" w:themeShade="40"/>
+          <w:spacing w:val="-10"/>
+          <w:kern w:val="28"/>
+        </w:rPr>
+        <w:t xml:space="preserve"> function we can establish the basic statistics for the dataset on asylum seekers applications. It tells us the mean I, standard deviation, minimum and maximum values in the dataset. </w:t>
       </w:r>
     </w:p>
     <w:p>
@@ -2468,7 +2639,27 @@
           <w:spacing w:val="-10"/>
           <w:kern w:val="28"/>
         </w:rPr>
-        <w:t>To allow me understand the data further I am going</w:t>
+        <w:t xml:space="preserve">To allow me </w:t>
+      </w:r>
+      <w:proofErr w:type="gramStart"/>
+      <w:r>
+        <w:rPr>
+          <w:rFonts w:eastAsiaTheme="majorEastAsia" w:cstheme="majorBidi"/>
+          <w:color w:val="3A3A3A" w:themeColor="background2" w:themeShade="40"/>
+          <w:spacing w:val="-10"/>
+          <w:kern w:val="28"/>
+        </w:rPr>
+        <w:t>understand</w:t>
+      </w:r>
+      <w:proofErr w:type="gramEnd"/>
+      <w:r>
+        <w:rPr>
+          <w:rFonts w:eastAsiaTheme="majorEastAsia" w:cstheme="majorBidi"/>
+          <w:color w:val="3A3A3A" w:themeColor="background2" w:themeShade="40"/>
+          <w:spacing w:val="-10"/>
+          <w:kern w:val="28"/>
+        </w:rPr>
+        <w:t xml:space="preserve"> the data further I am going</w:t>
       </w:r>
       <w:r>
         <w:rPr>
@@ -2712,6 +2903,7 @@
           <w:sz w:val="20"/>
           <w:szCs w:val="20"/>
         </w:rPr>
+        <w:lastRenderedPageBreak/>
         <w:drawing>
           <wp:inline distT="0" distB="0" distL="0" distR="0" wp14:anchorId="0DCA2751" wp14:editId="01BCB1CA">
             <wp:extent cx="6153150" cy="3238500"/>
@@ -2803,7 +2995,31 @@
           <w:sz w:val="20"/>
           <w:szCs w:val="20"/>
         </w:rPr>
-        <w:t xml:space="preserve">. Boxplot of the applied for asylum around the eu. </w:t>
+        <w:t xml:space="preserve">. Boxplot of the applied for asylum around the </w:t>
+      </w:r>
+      <w:proofErr w:type="spellStart"/>
+      <w:r>
+        <w:rPr>
+          <w:rFonts w:eastAsiaTheme="majorEastAsia" w:cstheme="majorBidi"/>
+          <w:color w:val="3A3A3A" w:themeColor="background2" w:themeShade="40"/>
+          <w:spacing w:val="-10"/>
+          <w:kern w:val="28"/>
+          <w:sz w:val="20"/>
+          <w:szCs w:val="20"/>
+        </w:rPr>
+        <w:t>eu</w:t>
+      </w:r>
+      <w:proofErr w:type="spellEnd"/>
+      <w:r>
+        <w:rPr>
+          <w:rFonts w:eastAsiaTheme="majorEastAsia" w:cstheme="majorBidi"/>
+          <w:color w:val="3A3A3A" w:themeColor="background2" w:themeShade="40"/>
+          <w:spacing w:val="-10"/>
+          <w:kern w:val="28"/>
+          <w:sz w:val="20"/>
+          <w:szCs w:val="20"/>
+        </w:rPr>
+        <w:t xml:space="preserve">. </w:t>
       </w:r>
     </w:p>
     <w:p>
@@ -3049,6 +3265,7 @@
           <w:sz w:val="40"/>
           <w:szCs w:val="40"/>
         </w:rPr>
+        <w:lastRenderedPageBreak/>
         <w:t>Data Preparation</w:t>
       </w:r>
       <w:bookmarkEnd w:id="2"/>
@@ -3421,7 +3638,69 @@
           <w:spacing w:val="-10"/>
           <w:kern w:val="28"/>
         </w:rPr>
-        <w:t xml:space="preserve">Computers only under stand numerical value and not categorical values, in order to preform any machine learning models on this data we need to deal with the categorical and encode it. Due to the amount of categorical data present it was decided to use the LabelEncoder. </w:t>
+        <w:t xml:space="preserve">Computers only </w:t>
+      </w:r>
+      <w:proofErr w:type="spellStart"/>
+      <w:proofErr w:type="gramStart"/>
+      <w:r>
+        <w:rPr>
+          <w:rFonts w:eastAsiaTheme="majorEastAsia" w:cstheme="majorBidi"/>
+          <w:color w:val="3A3A3A" w:themeColor="background2" w:themeShade="40"/>
+          <w:spacing w:val="-10"/>
+          <w:kern w:val="28"/>
+        </w:rPr>
+        <w:t>under stand</w:t>
+      </w:r>
+      <w:proofErr w:type="spellEnd"/>
+      <w:proofErr w:type="gramEnd"/>
+      <w:r>
+        <w:rPr>
+          <w:rFonts w:eastAsiaTheme="majorEastAsia" w:cstheme="majorBidi"/>
+          <w:color w:val="3A3A3A" w:themeColor="background2" w:themeShade="40"/>
+          <w:spacing w:val="-10"/>
+          <w:kern w:val="28"/>
+        </w:rPr>
+        <w:t xml:space="preserve"> numerical value and not categorical values, in order to </w:t>
+      </w:r>
+      <w:proofErr w:type="spellStart"/>
+      <w:r>
+        <w:rPr>
+          <w:rFonts w:eastAsiaTheme="majorEastAsia" w:cstheme="majorBidi"/>
+          <w:color w:val="3A3A3A" w:themeColor="background2" w:themeShade="40"/>
+          <w:spacing w:val="-10"/>
+          <w:kern w:val="28"/>
+        </w:rPr>
+        <w:t>preform</w:t>
+      </w:r>
+      <w:proofErr w:type="spellEnd"/>
+      <w:r>
+        <w:rPr>
+          <w:rFonts w:eastAsiaTheme="majorEastAsia" w:cstheme="majorBidi"/>
+          <w:color w:val="3A3A3A" w:themeColor="background2" w:themeShade="40"/>
+          <w:spacing w:val="-10"/>
+          <w:kern w:val="28"/>
+        </w:rPr>
+        <w:t xml:space="preserve"> any machine learning models on this data we need to deal with the categorical and encode it. Due to the amount of categorical data present it was decided to use the </w:t>
+      </w:r>
+      <w:proofErr w:type="spellStart"/>
+      <w:r>
+        <w:rPr>
+          <w:rFonts w:eastAsiaTheme="majorEastAsia" w:cstheme="majorBidi"/>
+          <w:color w:val="3A3A3A" w:themeColor="background2" w:themeShade="40"/>
+          <w:spacing w:val="-10"/>
+          <w:kern w:val="28"/>
+        </w:rPr>
+        <w:t>LabelEncoder</w:t>
+      </w:r>
+      <w:proofErr w:type="spellEnd"/>
+      <w:r>
+        <w:rPr>
+          <w:rFonts w:eastAsiaTheme="majorEastAsia" w:cstheme="majorBidi"/>
+          <w:color w:val="3A3A3A" w:themeColor="background2" w:themeShade="40"/>
+          <w:spacing w:val="-10"/>
+          <w:kern w:val="28"/>
+        </w:rPr>
+        <w:t xml:space="preserve">. </w:t>
       </w:r>
     </w:p>
     <w:p>
@@ -3576,45 +3855,66 @@
           <w:spacing w:val="-10"/>
           <w:kern w:val="28"/>
         </w:rPr>
-        <w:t xml:space="preserve">There are several machine learning models that could be used on this dataset. For now I have used a decision tree on the target variable for the number of asylum applications in Europe for the past 5 years. </w:t>
-      </w:r>
-    </w:p>
-    <w:p>
-      <w:pPr>
-        <w:keepNext/>
-        <w:keepLines/>
-        <w:spacing w:before="360" w:after="80" w:line="240" w:lineRule="auto"/>
-        <w:contextualSpacing/>
-        <w:outlineLvl w:val="0"/>
-        <w:rPr>
-          <w:rFonts w:eastAsiaTheme="majorEastAsia" w:cstheme="majorBidi"/>
-          <w:color w:val="3A3A3A" w:themeColor="background2" w:themeShade="40"/>
-          <w:spacing w:val="-10"/>
-          <w:kern w:val="28"/>
-        </w:rPr>
-      </w:pPr>
-    </w:p>
-    <w:p>
-      <w:pPr>
-        <w:keepNext/>
-        <w:keepLines/>
-        <w:spacing w:before="360" w:after="80" w:line="240" w:lineRule="auto"/>
-        <w:contextualSpacing/>
-        <w:outlineLvl w:val="0"/>
-        <w:rPr>
-          <w:rFonts w:eastAsiaTheme="majorEastAsia" w:cstheme="majorBidi"/>
-          <w:color w:val="3A3A3A" w:themeColor="background2" w:themeShade="40"/>
-          <w:spacing w:val="-10"/>
-          <w:kern w:val="28"/>
-        </w:rPr>
-      </w:pPr>
-      <w:r>
-        <w:rPr>
-          <w:rFonts w:eastAsiaTheme="majorEastAsia" w:cstheme="majorBidi"/>
-          <w:color w:val="3A3A3A" w:themeColor="background2" w:themeShade="40"/>
-          <w:spacing w:val="-10"/>
-          <w:kern w:val="28"/>
-        </w:rPr>
+        <w:t xml:space="preserve">There are several machine learning models that could be used on this dataset. For </w:t>
+      </w:r>
+      <w:proofErr w:type="gramStart"/>
+      <w:r>
+        <w:rPr>
+          <w:rFonts w:eastAsiaTheme="majorEastAsia" w:cstheme="majorBidi"/>
+          <w:color w:val="3A3A3A" w:themeColor="background2" w:themeShade="40"/>
+          <w:spacing w:val="-10"/>
+          <w:kern w:val="28"/>
+        </w:rPr>
+        <w:t>now</w:t>
+      </w:r>
+      <w:proofErr w:type="gramEnd"/>
+      <w:r>
+        <w:rPr>
+          <w:rFonts w:eastAsiaTheme="majorEastAsia" w:cstheme="majorBidi"/>
+          <w:color w:val="3A3A3A" w:themeColor="background2" w:themeShade="40"/>
+          <w:spacing w:val="-10"/>
+          <w:kern w:val="28"/>
+        </w:rPr>
+        <w:t xml:space="preserve"> I have used a decision tree on the target variable for the number of asylum applications in Europe for the past 5 years. </w:t>
+      </w:r>
+    </w:p>
+    <w:p>
+      <w:pPr>
+        <w:keepNext/>
+        <w:keepLines/>
+        <w:spacing w:before="360" w:after="80" w:line="240" w:lineRule="auto"/>
+        <w:contextualSpacing/>
+        <w:outlineLvl w:val="0"/>
+        <w:rPr>
+          <w:rFonts w:eastAsiaTheme="majorEastAsia" w:cstheme="majorBidi"/>
+          <w:color w:val="3A3A3A" w:themeColor="background2" w:themeShade="40"/>
+          <w:spacing w:val="-10"/>
+          <w:kern w:val="28"/>
+        </w:rPr>
+      </w:pPr>
+    </w:p>
+    <w:p>
+      <w:pPr>
+        <w:keepNext/>
+        <w:keepLines/>
+        <w:spacing w:before="360" w:after="80" w:line="240" w:lineRule="auto"/>
+        <w:contextualSpacing/>
+        <w:outlineLvl w:val="0"/>
+        <w:rPr>
+          <w:rFonts w:eastAsiaTheme="majorEastAsia" w:cstheme="majorBidi"/>
+          <w:color w:val="3A3A3A" w:themeColor="background2" w:themeShade="40"/>
+          <w:spacing w:val="-10"/>
+          <w:kern w:val="28"/>
+        </w:rPr>
+      </w:pPr>
+      <w:r>
+        <w:rPr>
+          <w:rFonts w:eastAsiaTheme="majorEastAsia" w:cstheme="majorBidi"/>
+          <w:color w:val="3A3A3A" w:themeColor="background2" w:themeShade="40"/>
+          <w:spacing w:val="-10"/>
+          <w:kern w:val="28"/>
+        </w:rPr>
+        <w:lastRenderedPageBreak/>
         <w:t>A decision tree is a non-parametric supervised learning algorithm, which is utilized for both classification and regression tasks. It has a hierarchical, tree structure, which consists of a root node, branches, internal nodes and leaf nodes.</w:t>
       </w:r>
       <w:r>
@@ -3666,7 +3966,27 @@
           <w:spacing w:val="-10"/>
           <w:kern w:val="28"/>
         </w:rPr>
-        <w:t xml:space="preserve">In this particular case we could use decision trees and clustering algorithms due to the values on country of origin, country of </w:t>
+        <w:t xml:space="preserve">In this </w:t>
+      </w:r>
+      <w:proofErr w:type="gramStart"/>
+      <w:r>
+        <w:rPr>
+          <w:rFonts w:eastAsiaTheme="majorEastAsia" w:cstheme="majorBidi"/>
+          <w:color w:val="3A3A3A" w:themeColor="background2" w:themeShade="40"/>
+          <w:spacing w:val="-10"/>
+          <w:kern w:val="28"/>
+        </w:rPr>
+        <w:t>particular case</w:t>
+      </w:r>
+      <w:proofErr w:type="gramEnd"/>
+      <w:r>
+        <w:rPr>
+          <w:rFonts w:eastAsiaTheme="majorEastAsia" w:cstheme="majorBidi"/>
+          <w:color w:val="3A3A3A" w:themeColor="background2" w:themeShade="40"/>
+          <w:spacing w:val="-10"/>
+          <w:kern w:val="28"/>
+        </w:rPr>
+        <w:t xml:space="preserve"> we could use decision trees and clustering algorithms due to the values on country of origin, country of </w:t>
       </w:r>
       <w:r>
         <w:rPr>
@@ -4026,8 +4346,9 @@
           <w:sz w:val="20"/>
           <w:szCs w:val="20"/>
         </w:rPr>
-        <w:t xml:space="preserve"> 10</w:t>
-      </w:r>
+        <w:t xml:space="preserve"> </w:t>
+      </w:r>
+      <w:proofErr w:type="gramStart"/>
       <w:r>
         <w:rPr>
           <w:rFonts w:eastAsiaTheme="majorEastAsia" w:cstheme="majorBidi"/>
@@ -4037,7 +4358,30 @@
           <w:sz w:val="20"/>
           <w:szCs w:val="20"/>
         </w:rPr>
-        <w:t xml:space="preserve"> . </w:t>
+        <w:t>10</w:t>
+      </w:r>
+      <w:r>
+        <w:rPr>
+          <w:rFonts w:eastAsiaTheme="majorEastAsia" w:cstheme="majorBidi"/>
+          <w:color w:val="3A3A3A" w:themeColor="background2" w:themeShade="40"/>
+          <w:spacing w:val="-10"/>
+          <w:kern w:val="28"/>
+          <w:sz w:val="20"/>
+          <w:szCs w:val="20"/>
+        </w:rPr>
+        <w:t xml:space="preserve"> .</w:t>
+      </w:r>
+      <w:proofErr w:type="gramEnd"/>
+      <w:r>
+        <w:rPr>
+          <w:rFonts w:eastAsiaTheme="majorEastAsia" w:cstheme="majorBidi"/>
+          <w:color w:val="3A3A3A" w:themeColor="background2" w:themeShade="40"/>
+          <w:spacing w:val="-10"/>
+          <w:kern w:val="28"/>
+          <w:sz w:val="20"/>
+          <w:szCs w:val="20"/>
+        </w:rPr>
+        <w:t xml:space="preserve"> </w:t>
       </w:r>
       <w:r>
         <w:rPr>
@@ -4232,8 +4576,9 @@
           <w:sz w:val="20"/>
           <w:szCs w:val="20"/>
         </w:rPr>
-        <w:t xml:space="preserve"> 11</w:t>
-      </w:r>
+        <w:t xml:space="preserve"> </w:t>
+      </w:r>
+      <w:proofErr w:type="gramStart"/>
       <w:r>
         <w:rPr>
           <w:rFonts w:eastAsiaTheme="majorEastAsia" w:cstheme="majorBidi"/>
@@ -4243,7 +4588,30 @@
           <w:sz w:val="20"/>
           <w:szCs w:val="20"/>
         </w:rPr>
-        <w:t xml:space="preserve"> . Evaluating the decision tree.</w:t>
+        <w:t>11</w:t>
+      </w:r>
+      <w:r>
+        <w:rPr>
+          <w:rFonts w:eastAsiaTheme="majorEastAsia" w:cstheme="majorBidi"/>
+          <w:color w:val="3A3A3A" w:themeColor="background2" w:themeShade="40"/>
+          <w:spacing w:val="-10"/>
+          <w:kern w:val="28"/>
+          <w:sz w:val="20"/>
+          <w:szCs w:val="20"/>
+        </w:rPr>
+        <w:t xml:space="preserve"> .</w:t>
+      </w:r>
+      <w:proofErr w:type="gramEnd"/>
+      <w:r>
+        <w:rPr>
+          <w:rFonts w:eastAsiaTheme="majorEastAsia" w:cstheme="majorBidi"/>
+          <w:color w:val="3A3A3A" w:themeColor="background2" w:themeShade="40"/>
+          <w:spacing w:val="-10"/>
+          <w:kern w:val="28"/>
+          <w:sz w:val="20"/>
+          <w:szCs w:val="20"/>
+        </w:rPr>
+        <w:t xml:space="preserve"> Evaluating the decision tree.</w:t>
       </w:r>
     </w:p>
     <w:p>
@@ -4306,6 +4674,7 @@
           <w:sz w:val="40"/>
           <w:szCs w:val="40"/>
         </w:rPr>
+        <w:lastRenderedPageBreak/>
         <w:drawing>
           <wp:inline distT="0" distB="0" distL="0" distR="0" wp14:anchorId="5DC9725F" wp14:editId="27EC2429">
             <wp:extent cx="5731510" cy="3498850"/>
@@ -4377,6 +4746,7 @@
         </w:rPr>
         <w:t xml:space="preserve">Figure </w:t>
       </w:r>
+      <w:proofErr w:type="gramStart"/>
       <w:r>
         <w:rPr>
           <w:rFonts w:eastAsiaTheme="majorEastAsia" w:cstheme="majorBidi"/>
@@ -4397,8 +4767,33 @@
           <w:sz w:val="20"/>
           <w:szCs w:val="20"/>
         </w:rPr>
-        <w:t>. Plotting the tree on the gini</w:t>
-      </w:r>
+        <w:t>.</w:t>
+      </w:r>
+      <w:proofErr w:type="gramEnd"/>
+      <w:r>
+        <w:rPr>
+          <w:rFonts w:eastAsiaTheme="majorEastAsia" w:cstheme="majorBidi"/>
+          <w:color w:val="3A3A3A" w:themeColor="background2" w:themeShade="40"/>
+          <w:spacing w:val="-10"/>
+          <w:kern w:val="28"/>
+          <w:sz w:val="20"/>
+          <w:szCs w:val="20"/>
+        </w:rPr>
+        <w:t xml:space="preserve"> Plotting the tree on the </w:t>
+      </w:r>
+      <w:proofErr w:type="spellStart"/>
+      <w:r>
+        <w:rPr>
+          <w:rFonts w:eastAsiaTheme="majorEastAsia" w:cstheme="majorBidi"/>
+          <w:color w:val="3A3A3A" w:themeColor="background2" w:themeShade="40"/>
+          <w:spacing w:val="-10"/>
+          <w:kern w:val="28"/>
+          <w:sz w:val="20"/>
+          <w:szCs w:val="20"/>
+        </w:rPr>
+        <w:t>gini</w:t>
+      </w:r>
+      <w:proofErr w:type="spellEnd"/>
     </w:p>
     <w:p>
       <w:pPr>
@@ -4578,16 +4973,10 @@
           <w:sz w:val="20"/>
           <w:szCs w:val="20"/>
         </w:rPr>
-        <w:t xml:space="preserve">The decision tree classifier is set to gini. It has a random state of 100 and a maximum depth of 3. The score is then printed of the x test and y test, </w:t>
-      </w:r>
-    </w:p>
-    <w:p>
-      <w:pPr>
-        <w:keepNext/>
-        <w:keepLines/>
-        <w:spacing w:before="360" w:after="80" w:line="240" w:lineRule="auto"/>
-        <w:contextualSpacing/>
-        <w:outlineLvl w:val="0"/>
+        <w:t xml:space="preserve">The decision tree classifier is set to </w:t>
+      </w:r>
+      <w:proofErr w:type="spellStart"/>
+      <w:r>
         <w:rPr>
           <w:rFonts w:eastAsiaTheme="majorEastAsia" w:cstheme="majorBidi"/>
           <w:color w:val="3A3A3A" w:themeColor="background2" w:themeShade="40"/>
@@ -4596,39 +4985,109 @@
           <w:sz w:val="20"/>
           <w:szCs w:val="20"/>
         </w:rPr>
-      </w:pPr>
-    </w:p>
-    <w:p>
-      <w:pPr>
-        <w:keepNext/>
-        <w:keepLines/>
-        <w:spacing w:before="360" w:after="80" w:line="240" w:lineRule="auto"/>
-        <w:contextualSpacing/>
-        <w:outlineLvl w:val="0"/>
-        <w:rPr>
-          <w:rFonts w:eastAsiaTheme="majorEastAsia" w:cstheme="majorBidi"/>
-          <w:color w:val="3A3A3A" w:themeColor="background2" w:themeShade="40"/>
-          <w:spacing w:val="-10"/>
-          <w:kern w:val="28"/>
-        </w:rPr>
-      </w:pPr>
-      <w:r>
-        <w:rPr>
-          <w:rFonts w:eastAsiaTheme="majorEastAsia" w:cstheme="majorBidi"/>
-          <w:color w:val="3A3A3A" w:themeColor="background2" w:themeShade="40"/>
-          <w:spacing w:val="-10"/>
-          <w:kern w:val="28"/>
-        </w:rPr>
-        <w:t xml:space="preserve">To be perfectly honest this is quite difficult to interpret so I need to revisit what would be the best machine learning models for this particular context of predicting the number of asylum seeker applications around the EU. </w:t>
-      </w:r>
-      <w:r>
-        <w:rPr>
-          <w:rFonts w:eastAsiaTheme="majorEastAsia" w:cstheme="majorBidi"/>
-          <w:color w:val="3A3A3A" w:themeColor="background2" w:themeShade="40"/>
-          <w:spacing w:val="-10"/>
-          <w:kern w:val="28"/>
-        </w:rPr>
-        <w:t xml:space="preserve"> Only by experimenting did I discover this . </w:t>
+        <w:t>gini</w:t>
+      </w:r>
+      <w:proofErr w:type="spellEnd"/>
+      <w:r>
+        <w:rPr>
+          <w:rFonts w:eastAsiaTheme="majorEastAsia" w:cstheme="majorBidi"/>
+          <w:color w:val="3A3A3A" w:themeColor="background2" w:themeShade="40"/>
+          <w:spacing w:val="-10"/>
+          <w:kern w:val="28"/>
+          <w:sz w:val="20"/>
+          <w:szCs w:val="20"/>
+        </w:rPr>
+        <w:t xml:space="preserve">. It has a random state of 100 and a maximum depth of 3. The score is then printed of the x test and y test, </w:t>
+      </w:r>
+    </w:p>
+    <w:p>
+      <w:pPr>
+        <w:keepNext/>
+        <w:keepLines/>
+        <w:spacing w:before="360" w:after="80" w:line="240" w:lineRule="auto"/>
+        <w:contextualSpacing/>
+        <w:outlineLvl w:val="0"/>
+        <w:rPr>
+          <w:rFonts w:eastAsiaTheme="majorEastAsia" w:cstheme="majorBidi"/>
+          <w:color w:val="3A3A3A" w:themeColor="background2" w:themeShade="40"/>
+          <w:spacing w:val="-10"/>
+          <w:kern w:val="28"/>
+          <w:sz w:val="20"/>
+          <w:szCs w:val="20"/>
+        </w:rPr>
+      </w:pPr>
+    </w:p>
+    <w:p>
+      <w:pPr>
+        <w:keepNext/>
+        <w:keepLines/>
+        <w:spacing w:before="360" w:after="80" w:line="240" w:lineRule="auto"/>
+        <w:contextualSpacing/>
+        <w:outlineLvl w:val="0"/>
+        <w:rPr>
+          <w:rFonts w:eastAsiaTheme="majorEastAsia" w:cstheme="majorBidi"/>
+          <w:color w:val="3A3A3A" w:themeColor="background2" w:themeShade="40"/>
+          <w:spacing w:val="-10"/>
+          <w:kern w:val="28"/>
+        </w:rPr>
+      </w:pPr>
+      <w:r>
+        <w:rPr>
+          <w:rFonts w:eastAsiaTheme="majorEastAsia" w:cstheme="majorBidi"/>
+          <w:color w:val="3A3A3A" w:themeColor="background2" w:themeShade="40"/>
+          <w:spacing w:val="-10"/>
+          <w:kern w:val="28"/>
+        </w:rPr>
+        <w:t xml:space="preserve">To be perfectly honest this is quite difficult to interpret so I need to revisit what would be the best machine learning models for this </w:t>
+      </w:r>
+      <w:proofErr w:type="gramStart"/>
+      <w:r>
+        <w:rPr>
+          <w:rFonts w:eastAsiaTheme="majorEastAsia" w:cstheme="majorBidi"/>
+          <w:color w:val="3A3A3A" w:themeColor="background2" w:themeShade="40"/>
+          <w:spacing w:val="-10"/>
+          <w:kern w:val="28"/>
+        </w:rPr>
+        <w:t>particular context</w:t>
+      </w:r>
+      <w:proofErr w:type="gramEnd"/>
+      <w:r>
+        <w:rPr>
+          <w:rFonts w:eastAsiaTheme="majorEastAsia" w:cstheme="majorBidi"/>
+          <w:color w:val="3A3A3A" w:themeColor="background2" w:themeShade="40"/>
+          <w:spacing w:val="-10"/>
+          <w:kern w:val="28"/>
+        </w:rPr>
+        <w:t xml:space="preserve"> of predicting the number of asylum seeker applications around the EU. </w:t>
+      </w:r>
+      <w:r>
+        <w:rPr>
+          <w:rFonts w:eastAsiaTheme="majorEastAsia" w:cstheme="majorBidi"/>
+          <w:color w:val="3A3A3A" w:themeColor="background2" w:themeShade="40"/>
+          <w:spacing w:val="-10"/>
+          <w:kern w:val="28"/>
+        </w:rPr>
+        <w:t xml:space="preserve"> Only by experimenting did I discover </w:t>
+      </w:r>
+      <w:proofErr w:type="gramStart"/>
+      <w:r>
+        <w:rPr>
+          <w:rFonts w:eastAsiaTheme="majorEastAsia" w:cstheme="majorBidi"/>
+          <w:color w:val="3A3A3A" w:themeColor="background2" w:themeShade="40"/>
+          <w:spacing w:val="-10"/>
+          <w:kern w:val="28"/>
+        </w:rPr>
+        <w:t>this .</w:t>
+      </w:r>
+      <w:proofErr w:type="gramEnd"/>
+      <w:r>
+        <w:rPr>
+          <w:rFonts w:eastAsiaTheme="majorEastAsia" w:cstheme="majorBidi"/>
+          <w:color w:val="3A3A3A" w:themeColor="background2" w:themeShade="40"/>
+          <w:spacing w:val="-10"/>
+          <w:kern w:val="28"/>
+        </w:rPr>
+        <w:t xml:space="preserve"> </w:t>
       </w:r>
     </w:p>
     <w:p>
@@ -4668,6 +5127,7 @@
           <w:spacing w:val="-10"/>
           <w:kern w:val="28"/>
         </w:rPr>
+        <w:lastRenderedPageBreak/>
         <w:drawing>
           <wp:inline distT="0" distB="0" distL="0" distR="0" wp14:anchorId="10EB34AE" wp14:editId="34E63CC5">
             <wp:extent cx="5731510" cy="3498850"/>
@@ -5249,22 +5709,57 @@
         <w:t xml:space="preserve"> seeker applications around the EU for the past five years</w:t>
       </w:r>
       <w:r>
-        <w:t xml:space="preserve">. I followed the CRISP DM frame work for project management. Business understanding played an important role as it helped get more precise on the objectives. Following this I had to prepare and understand the data. There were missing values and a big proportion of the dataset was categorical. This complicated matters as for example the application process is abbreviated as is and then it had to be encoded so this made it much harder to make understand and evaluate the findings. </w:t>
-      </w:r>
-    </w:p>
-    <w:p>
-      <w:r>
-        <w:t>Following on from this initial set up for the machine learning models it is apparent that more precise models are going to be researched , create the other models, compare and contrast them and see what one is better for predicting the asylum application figures from the UN.</w:t>
+        <w:t xml:space="preserve">. I followed the CRISP DM </w:t>
+      </w:r>
+      <w:proofErr w:type="gramStart"/>
+      <w:r>
+        <w:t>frame work</w:t>
+      </w:r>
+      <w:proofErr w:type="gramEnd"/>
+      <w:r>
+        <w:t xml:space="preserve"> for project management. Business understanding played an important role as it helped get more precise on the objectives. Following this I had to prepare and understand the data. There were missing </w:t>
+      </w:r>
+      <w:proofErr w:type="gramStart"/>
+      <w:r>
+        <w:t>values</w:t>
+      </w:r>
+      <w:proofErr w:type="gramEnd"/>
+      <w:r>
+        <w:t xml:space="preserve"> and a big proportion of the dataset was categorical. This complicated matters as for example the application process is abbreviated as is and then it had to be encoded so this made it much harder to make understand and evaluate the findings. </w:t>
+      </w:r>
+    </w:p>
+    <w:p>
+      <w:r>
+        <w:t xml:space="preserve">Following on from this initial set up for the machine learning models it is apparent that more precise models are going to be </w:t>
+      </w:r>
+      <w:proofErr w:type="gramStart"/>
+      <w:r>
+        <w:t>researched ,</w:t>
+      </w:r>
+      <w:proofErr w:type="gramEnd"/>
+      <w:r>
+        <w:t xml:space="preserve"> create the other models, compare and contrast them and see what one is better for predicting the asylum application figures from the UN</w:t>
+      </w:r>
+      <w:r>
+        <w:t xml:space="preserve"> specifically for EU countries</w:t>
+      </w:r>
+      <w:r>
+        <w:t>.</w:t>
       </w:r>
     </w:p>
     <w:p/>
     <w:p/>
     <w:p>
+      <w:proofErr w:type="spellStart"/>
       <w:r>
         <w:t>Gi</w:t>
       </w:r>
       <w:r>
-        <w:t xml:space="preserve">thub repository: </w:t>
+        <w:t>thub</w:t>
+      </w:r>
+      <w:proofErr w:type="spellEnd"/>
+      <w:r>
+        <w:t xml:space="preserve"> repository: </w:t>
       </w:r>
       <w:r>
         <w:t>https://github.com/RodneyWardle2023/CapstoneProjectCA2RodneyWardle-SBS23057/</w:t>
@@ -5294,6 +5789,7 @@
         <w:pStyle w:val="Heading1"/>
       </w:pPr>
       <w:r>
+        <w:lastRenderedPageBreak/>
         <w:t>References</w:t>
       </w:r>
       <w:bookmarkEnd w:id="7"/>

</xml_diff>

<commit_message>
Updates 5 November 2024
Worked further on the report, on the layout and getting it prepared for final submission
</commit_message>
<xml_diff>
--- a/Capstone Project-CA3-FINAL-REPORT-Rodney-Wardle-SBS23057.docx
+++ b/Capstone Project-CA3-FINAL-REPORT-Rodney-Wardle-SBS23057.docx
@@ -437,33 +437,15 @@
                 <w:iCs/>
                 <w:color w:val="156082" w:themeColor="accent1"/>
               </w:rPr>
-              <w:t xml:space="preserve">Assessment Due </w:t>
+              <w:t>Assessment Due Date</w:t>
             </w:r>
-            <w:proofErr w:type="gramStart"/>
             <w:r>
               <w:rPr>
                 <w:i/>
                 <w:iCs/>
                 <w:color w:val="156082" w:themeColor="accent1"/>
               </w:rPr>
-              <w:t>Date</w:t>
-            </w:r>
-            <w:r>
-              <w:rPr>
-                <w:i/>
-                <w:iCs/>
-                <w:color w:val="156082" w:themeColor="accent1"/>
-              </w:rPr>
-              <w:t xml:space="preserve"> :</w:t>
-            </w:r>
-            <w:proofErr w:type="gramEnd"/>
-            <w:r>
-              <w:rPr>
-                <w:i/>
-                <w:iCs/>
-                <w:color w:val="156082" w:themeColor="accent1"/>
-              </w:rPr>
-              <w:t xml:space="preserve"> </w:t>
+              <w:t xml:space="preserve"> : </w:t>
             </w:r>
             <w:r>
               <w:rPr>
@@ -1688,15 +1670,7 @@
         <w:spacing w:line="256" w:lineRule="auto"/>
       </w:pPr>
       <w:r>
-        <w:t xml:space="preserve">To take a deeper look into the global figures to allow for some examination of the movement of peoples </w:t>
-      </w:r>
-      <w:proofErr w:type="gramStart"/>
-      <w:r>
-        <w:t>with in</w:t>
-      </w:r>
-      <w:proofErr w:type="gramEnd"/>
-      <w:r>
-        <w:t xml:space="preserve"> Europe, America, Asia and Oceania (Australia)</w:t>
+        <w:t>To take a deeper look into the global figures to allow for some examination of the movement of peoples with in Europe, America, Asia and Oceania (Australia)</w:t>
       </w:r>
       <w:bookmarkStart w:id="0" w:name="_Toc166668370"/>
       <w:r>
@@ -1758,15 +1732,7 @@
     </w:p>
     <w:p>
       <w:r>
-        <w:t xml:space="preserve">For </w:t>
-      </w:r>
-      <w:proofErr w:type="gramStart"/>
-      <w:r>
-        <w:t>now</w:t>
-      </w:r>
-      <w:proofErr w:type="gramEnd"/>
-      <w:r>
-        <w:t xml:space="preserve"> looking first at the total number of asylum application around Europe over the past five years and make predictions for future years. In the next semester I plan on comparing this to the number of applications globally </w:t>
+        <w:t xml:space="preserve">For now looking first at the total number of asylum application around Europe over the past five years and make predictions for future years. In the next semester I plan on comparing this to the number of applications globally </w:t>
       </w:r>
       <w:r>
         <w:t>and form educated comparisons.</w:t>
@@ -1842,13 +1808,8 @@
       <w:pPr>
         <w:jc w:val="center"/>
       </w:pPr>
-      <w:proofErr w:type="gramStart"/>
-      <w:r>
-        <w:t>Time line</w:t>
-      </w:r>
-      <w:proofErr w:type="gramEnd"/>
-      <w:r>
-        <w:t xml:space="preserve"> for capstone project</w:t>
+      <w:r>
+        <w:t>Time line for capstone project</w:t>
       </w:r>
     </w:p>
     <w:p>
@@ -1910,15 +1871,7 @@
         <w:outlineLvl w:val="0"/>
       </w:pPr>
       <w:r>
-        <w:t xml:space="preserve">In this particular stage of CRISP </w:t>
-      </w:r>
-      <w:proofErr w:type="gramStart"/>
-      <w:r>
-        <w:t>DM</w:t>
-      </w:r>
-      <w:proofErr w:type="gramEnd"/>
-      <w:r>
-        <w:t xml:space="preserve"> we need to try and understand the data in front of us from the very start as the understanding of this data is imperative to processing the data as needed, creating a machine learning algorithm for the said data</w:t>
+        <w:t>In this particular stage of CRISP DM we need to try and understand the data in front of us from the very start as the understanding of this data is imperative to processing the data as needed, creating a machine learning algorithm for the said data</w:t>
       </w:r>
     </w:p>
     <w:p>
@@ -2007,15 +1960,7 @@
         <w:outlineLvl w:val="0"/>
       </w:pPr>
       <w:r>
-        <w:t xml:space="preserve">By using </w:t>
-      </w:r>
-      <w:proofErr w:type="gramStart"/>
-      <w:r>
-        <w:t>the  .</w:t>
-      </w:r>
-      <w:proofErr w:type="gramEnd"/>
-      <w:r>
-        <w:t xml:space="preserve">head() we can see the first few rows of the data so we can get </w:t>
+        <w:t xml:space="preserve">By using the  .head() we can see the first few rows of the data so we can get </w:t>
       </w:r>
       <w:proofErr w:type="spellStart"/>
       <w:r>
@@ -2045,61 +1990,155 @@
         <w:spacing w:before="360" w:after="80" w:line="240" w:lineRule="auto"/>
         <w:contextualSpacing/>
         <w:outlineLvl w:val="0"/>
-      </w:pPr>
-      <w:r>
-        <w:rPr>
-          <w:noProof/>
-        </w:rPr>
-        <w:drawing>
-          <wp:inline distT="0" distB="0" distL="0" distR="0" wp14:anchorId="20202644" wp14:editId="1E9A7AE3">
-            <wp:extent cx="5731510" cy="1538357"/>
-            <wp:effectExtent l="0" t="0" r="2540" b="5080"/>
-            <wp:docPr id="420724916" name="Picture 2" descr="A screenshot of a computer"/>
-            <wp:cNvGraphicFramePr>
-              <a:graphicFrameLocks xmlns:a="http://schemas.openxmlformats.org/drawingml/2006/main" noChangeAspect="1"/>
-            </wp:cNvGraphicFramePr>
-            <a:graphic xmlns:a="http://schemas.openxmlformats.org/drawingml/2006/main">
-              <a:graphicData uri="http://schemas.openxmlformats.org/drawingml/2006/picture">
-                <pic:pic xmlns:pic="http://schemas.openxmlformats.org/drawingml/2006/picture">
-                  <pic:nvPicPr>
-                    <pic:cNvPr id="420724916" name="Picture 2" descr="A screenshot of a computer"/>
-                    <pic:cNvPicPr/>
-                  </pic:nvPicPr>
-                  <pic:blipFill>
-                    <a:blip r:embed="rId12">
-                      <a:extLst>
-                        <a:ext uri="{28A0092B-C50C-407E-A947-70E740481C1C}">
-                          <a14:useLocalDpi xmlns:a14="http://schemas.microsoft.com/office/drawing/2010/main" val="0"/>
-                        </a:ext>
-                      </a:extLst>
-                    </a:blip>
-                    <a:stretch>
-                      <a:fillRect/>
-                    </a:stretch>
-                  </pic:blipFill>
-                  <pic:spPr>
-                    <a:xfrm>
-                      <a:off x="0" y="0"/>
-                      <a:ext cx="5732952" cy="1538744"/>
-                    </a:xfrm>
-                    <a:prstGeom prst="rect">
-                      <a:avLst/>
-                    </a:prstGeom>
-                  </pic:spPr>
-                </pic:pic>
-              </a:graphicData>
-            </a:graphic>
-          </wp:inline>
-        </w:drawing>
-      </w:r>
-    </w:p>
-    <w:p>
-      <w:pPr>
-        <w:keepNext/>
-        <w:keepLines/>
-        <w:spacing w:before="360" w:after="80" w:line="240" w:lineRule="auto"/>
-        <w:contextualSpacing/>
-        <w:jc w:val="center"/>
+        <w:rPr>
+          <w:rFonts w:eastAsiaTheme="majorEastAsia" w:cstheme="majorBidi"/>
+          <w:color w:val="3A3A3A" w:themeColor="background2" w:themeShade="40"/>
+          <w:spacing w:val="-10"/>
+          <w:kern w:val="28"/>
+        </w:rPr>
+      </w:pPr>
+    </w:p>
+    <w:p>
+      <w:pPr>
+        <w:keepNext/>
+        <w:keepLines/>
+        <w:spacing w:before="360" w:after="80" w:line="240" w:lineRule="auto"/>
+        <w:contextualSpacing/>
+        <w:outlineLvl w:val="0"/>
+        <w:rPr>
+          <w:rFonts w:eastAsiaTheme="majorEastAsia" w:cstheme="majorBidi"/>
+          <w:color w:val="3A3A3A" w:themeColor="background2" w:themeShade="40"/>
+          <w:spacing w:val="-10"/>
+          <w:kern w:val="28"/>
+        </w:rPr>
+      </w:pPr>
+      <w:r>
+        <w:rPr>
+          <w:rFonts w:eastAsiaTheme="majorEastAsia" w:cstheme="majorBidi"/>
+          <w:color w:val="3A3A3A" w:themeColor="background2" w:themeShade="40"/>
+          <w:spacing w:val="-10"/>
+          <w:kern w:val="28"/>
+        </w:rPr>
+        <w:t xml:space="preserve">We want to find out how many observations and features we have so we use the function .shape and we can get more basic information on the dataset by using .info() function. </w:t>
+      </w:r>
+      <w:r>
+        <w:rPr>
+          <w:rFonts w:eastAsiaTheme="majorEastAsia" w:cstheme="majorBidi"/>
+          <w:color w:val="3A3A3A" w:themeColor="background2" w:themeShade="40"/>
+          <w:spacing w:val="-10"/>
+          <w:kern w:val="28"/>
+        </w:rPr>
+        <w:t xml:space="preserve">We can see that we have 1 numerical value as an integer and 9 objects which are categorical data.  Due to this dataset having so many categorical value features </w:t>
+      </w:r>
+      <w:r>
+        <w:rPr>
+          <w:rFonts w:eastAsiaTheme="majorEastAsia" w:cstheme="majorBidi"/>
+          <w:color w:val="3A3A3A" w:themeColor="background2" w:themeShade="40"/>
+          <w:spacing w:val="-10"/>
+          <w:kern w:val="28"/>
+        </w:rPr>
+        <w:t>I am going to use Label Encoder.</w:t>
+      </w:r>
+      <w:r>
+        <w:rPr>
+          <w:rFonts w:eastAsiaTheme="majorEastAsia" w:cstheme="majorBidi"/>
+          <w:color w:val="3A3A3A" w:themeColor="background2" w:themeShade="40"/>
+          <w:spacing w:val="-10"/>
+          <w:kern w:val="28"/>
+        </w:rPr>
+        <w:t xml:space="preserve"> </w:t>
+      </w:r>
+    </w:p>
+    <w:p>
+      <w:pPr>
+        <w:keepNext/>
+        <w:keepLines/>
+        <w:spacing w:before="360" w:after="80" w:line="240" w:lineRule="auto"/>
+        <w:contextualSpacing/>
+        <w:outlineLvl w:val="0"/>
+        <w:rPr>
+          <w:rFonts w:eastAsiaTheme="majorEastAsia" w:cstheme="majorBidi"/>
+          <w:color w:val="3A3A3A" w:themeColor="background2" w:themeShade="40"/>
+          <w:spacing w:val="-10"/>
+          <w:kern w:val="28"/>
+        </w:rPr>
+      </w:pPr>
+    </w:p>
+    <w:p>
+      <w:pPr>
+        <w:keepNext/>
+        <w:keepLines/>
+        <w:spacing w:before="360" w:after="80" w:line="240" w:lineRule="auto"/>
+        <w:contextualSpacing/>
+        <w:outlineLvl w:val="0"/>
+        <w:rPr>
+          <w:rFonts w:eastAsiaTheme="majorEastAsia" w:cstheme="majorBidi"/>
+          <w:color w:val="3A3A3A" w:themeColor="background2" w:themeShade="40"/>
+          <w:spacing w:val="-10"/>
+          <w:kern w:val="28"/>
+        </w:rPr>
+      </w:pPr>
+    </w:p>
+    <w:p>
+      <w:pPr>
+        <w:keepNext/>
+        <w:keepLines/>
+        <w:spacing w:before="360" w:after="80" w:line="240" w:lineRule="auto"/>
+        <w:contextualSpacing/>
+        <w:outlineLvl w:val="0"/>
+        <w:rPr>
+          <w:rFonts w:eastAsiaTheme="majorEastAsia" w:cstheme="majorBidi"/>
+          <w:color w:val="3A3A3A" w:themeColor="background2" w:themeShade="40"/>
+          <w:spacing w:val="-10"/>
+          <w:kern w:val="28"/>
+        </w:rPr>
+      </w:pPr>
+    </w:p>
+    <w:p>
+      <w:pPr>
+        <w:keepNext/>
+        <w:keepLines/>
+        <w:spacing w:before="360" w:after="80" w:line="240" w:lineRule="auto"/>
+        <w:contextualSpacing/>
+        <w:outlineLvl w:val="0"/>
+        <w:rPr>
+          <w:rFonts w:eastAsiaTheme="majorEastAsia" w:cs="Calibri"/>
+          <w:color w:val="3A3A3A" w:themeColor="background2" w:themeShade="40"/>
+          <w:spacing w:val="-10"/>
+          <w:kern w:val="28"/>
+        </w:rPr>
+      </w:pPr>
+      <w:r>
+        <w:rPr>
+          <w:rFonts w:eastAsiaTheme="majorEastAsia" w:cs="Calibri"/>
+          <w:color w:val="3A3A3A" w:themeColor="background2" w:themeShade="40"/>
+          <w:spacing w:val="-10"/>
+          <w:kern w:val="28"/>
+        </w:rPr>
+        <w:t xml:space="preserve">By using the .describe function we can establish the basic statistics for the dataset on asylum seekers applications. It tells us the mean I, standard deviation, minimum and maximum values in the dataset. </w:t>
+      </w:r>
+    </w:p>
+    <w:p>
+      <w:pPr>
+        <w:keepNext/>
+        <w:keepLines/>
+        <w:spacing w:before="360" w:after="80" w:line="240" w:lineRule="auto"/>
+        <w:contextualSpacing/>
+        <w:outlineLvl w:val="0"/>
+        <w:rPr>
+          <w:rFonts w:eastAsiaTheme="majorEastAsia" w:cstheme="majorBidi"/>
+          <w:color w:val="3A3A3A" w:themeColor="background2" w:themeShade="40"/>
+          <w:spacing w:val="-10"/>
+          <w:kern w:val="28"/>
+        </w:rPr>
+      </w:pPr>
+    </w:p>
+    <w:p>
+      <w:pPr>
+        <w:keepNext/>
+        <w:keepLines/>
+        <w:spacing w:before="360" w:after="80" w:line="240" w:lineRule="auto"/>
+        <w:contextualSpacing/>
         <w:outlineLvl w:val="0"/>
         <w:rPr>
           <w:rFonts w:eastAsiaTheme="majorEastAsia" w:cstheme="majorBidi"/>
@@ -2110,7 +2149,67 @@
           <w:szCs w:val="20"/>
         </w:rPr>
       </w:pPr>
-      <w:r>
+      <w:bookmarkStart w:id="2" w:name="_Toc166668372"/>
+      <w:bookmarkStart w:id="3" w:name="_Hlk161498577"/>
+    </w:p>
+    <w:p>
+      <w:pPr>
+        <w:keepNext/>
+        <w:keepLines/>
+        <w:spacing w:before="360" w:after="80" w:line="240" w:lineRule="auto"/>
+        <w:contextualSpacing/>
+        <w:outlineLvl w:val="0"/>
+        <w:rPr>
+          <w:rFonts w:eastAsiaTheme="majorEastAsia" w:cstheme="majorBidi"/>
+          <w:color w:val="3A3A3A" w:themeColor="background2" w:themeShade="40"/>
+          <w:spacing w:val="-10"/>
+          <w:kern w:val="28"/>
+        </w:rPr>
+      </w:pPr>
+      <w:r>
+        <w:rPr>
+          <w:rFonts w:eastAsiaTheme="majorEastAsia" w:cstheme="majorBidi"/>
+          <w:color w:val="3A3A3A" w:themeColor="background2" w:themeShade="40"/>
+          <w:spacing w:val="-10"/>
+          <w:kern w:val="28"/>
+        </w:rPr>
+        <w:t>To allow me understand the data further I am going</w:t>
+      </w:r>
+      <w:r>
+        <w:rPr>
+          <w:rFonts w:eastAsiaTheme="majorEastAsia" w:cstheme="majorBidi"/>
+          <w:color w:val="3A3A3A" w:themeColor="background2" w:themeShade="40"/>
+          <w:spacing w:val="-10"/>
+          <w:kern w:val="28"/>
+        </w:rPr>
+        <w:t xml:space="preserve"> to populate </w:t>
+      </w:r>
+      <w:r>
+        <w:rPr>
+          <w:rFonts w:eastAsiaTheme="majorEastAsia" w:cstheme="majorBidi"/>
+          <w:color w:val="3A3A3A" w:themeColor="background2" w:themeShade="40"/>
+          <w:spacing w:val="-10"/>
+          <w:kern w:val="28"/>
+        </w:rPr>
+        <w:t xml:space="preserve">some visuals of the dataset to get more insight to the given dataset for this particular business objective </w:t>
+      </w:r>
+      <w:r>
+        <w:rPr>
+          <w:rFonts w:eastAsiaTheme="majorEastAsia" w:cstheme="majorBidi"/>
+          <w:color w:val="3A3A3A" w:themeColor="background2" w:themeShade="40"/>
+          <w:spacing w:val="-10"/>
+          <w:kern w:val="28"/>
+        </w:rPr>
+        <w:t xml:space="preserve">for the capstone project. </w:t>
+      </w:r>
+    </w:p>
+    <w:p>
+      <w:pPr>
+        <w:keepNext/>
+        <w:keepLines/>
+        <w:spacing w:before="360" w:after="80" w:line="240" w:lineRule="auto"/>
+        <w:contextualSpacing/>
+        <w:outlineLvl w:val="0"/>
         <w:rPr>
           <w:rFonts w:eastAsiaTheme="majorEastAsia" w:cstheme="majorBidi"/>
           <w:color w:val="3A3A3A" w:themeColor="background2" w:themeShade="40"/>
@@ -2119,10 +2218,15 @@
           <w:sz w:val="20"/>
           <w:szCs w:val="20"/>
         </w:rPr>
-        <w:t xml:space="preserve">Figure 1. </w:t>
-      </w:r>
-      <w:proofErr w:type="gramStart"/>
-      <w:r>
+      </w:pPr>
+    </w:p>
+    <w:p>
+      <w:pPr>
+        <w:keepNext/>
+        <w:keepLines/>
+        <w:spacing w:before="360" w:after="80" w:line="240" w:lineRule="auto"/>
+        <w:contextualSpacing/>
+        <w:outlineLvl w:val="0"/>
         <w:rPr>
           <w:rFonts w:eastAsiaTheme="majorEastAsia" w:cstheme="majorBidi"/>
           <w:color w:val="3A3A3A" w:themeColor="background2" w:themeShade="40"/>
@@ -2131,607 +2235,18 @@
           <w:sz w:val="20"/>
           <w:szCs w:val="20"/>
         </w:rPr>
-        <w:t>.head</w:t>
-      </w:r>
-      <w:proofErr w:type="gramEnd"/>
-      <w:r>
-        <w:rPr>
-          <w:rFonts w:eastAsiaTheme="majorEastAsia" w:cstheme="majorBidi"/>
+      </w:pPr>
+      <w:r>
+        <w:rPr>
+          <w:rFonts w:eastAsiaTheme="majorEastAsia" w:cstheme="majorBidi"/>
+          <w:noProof/>
           <w:color w:val="3A3A3A" w:themeColor="background2" w:themeShade="40"/>
           <w:spacing w:val="-10"/>
           <w:kern w:val="28"/>
           <w:sz w:val="20"/>
           <w:szCs w:val="20"/>
         </w:rPr>
-        <w:t>() function on the dataset</w:t>
-      </w:r>
-    </w:p>
-    <w:p>
-      <w:pPr>
-        <w:keepNext/>
-        <w:keepLines/>
-        <w:spacing w:before="360" w:after="80" w:line="240" w:lineRule="auto"/>
-        <w:contextualSpacing/>
-        <w:outlineLvl w:val="0"/>
-        <w:rPr>
-          <w:rFonts w:eastAsiaTheme="majorEastAsia" w:cstheme="majorBidi"/>
-          <w:color w:val="3A3A3A" w:themeColor="background2" w:themeShade="40"/>
-          <w:spacing w:val="-10"/>
-          <w:kern w:val="28"/>
-        </w:rPr>
-      </w:pPr>
-    </w:p>
-    <w:p>
-      <w:pPr>
-        <w:keepNext/>
-        <w:keepLines/>
-        <w:spacing w:before="360" w:after="80" w:line="240" w:lineRule="auto"/>
-        <w:contextualSpacing/>
-        <w:outlineLvl w:val="0"/>
-        <w:rPr>
-          <w:rFonts w:eastAsiaTheme="majorEastAsia" w:cstheme="majorBidi"/>
-          <w:color w:val="3A3A3A" w:themeColor="background2" w:themeShade="40"/>
-          <w:spacing w:val="-10"/>
-          <w:kern w:val="28"/>
-        </w:rPr>
-      </w:pPr>
-      <w:r>
-        <w:rPr>
-          <w:rFonts w:eastAsiaTheme="majorEastAsia" w:cstheme="majorBidi"/>
-          <w:color w:val="3A3A3A" w:themeColor="background2" w:themeShade="40"/>
-          <w:spacing w:val="-10"/>
-          <w:kern w:val="28"/>
-        </w:rPr>
-        <w:t xml:space="preserve">We want to find out how many observations and features we have so we use the </w:t>
-      </w:r>
-      <w:proofErr w:type="gramStart"/>
-      <w:r>
-        <w:rPr>
-          <w:rFonts w:eastAsiaTheme="majorEastAsia" w:cstheme="majorBidi"/>
-          <w:color w:val="3A3A3A" w:themeColor="background2" w:themeShade="40"/>
-          <w:spacing w:val="-10"/>
-          <w:kern w:val="28"/>
-        </w:rPr>
-        <w:t>function .shape</w:t>
-      </w:r>
-      <w:proofErr w:type="gramEnd"/>
-      <w:r>
-        <w:rPr>
-          <w:rFonts w:eastAsiaTheme="majorEastAsia" w:cstheme="majorBidi"/>
-          <w:color w:val="3A3A3A" w:themeColor="background2" w:themeShade="40"/>
-          <w:spacing w:val="-10"/>
-          <w:kern w:val="28"/>
-        </w:rPr>
-        <w:t xml:space="preserve"> and we can get more basic information on the dataset by using .info() function. </w:t>
-      </w:r>
-      <w:r>
-        <w:rPr>
-          <w:rFonts w:eastAsiaTheme="majorEastAsia" w:cstheme="majorBidi"/>
-          <w:color w:val="3A3A3A" w:themeColor="background2" w:themeShade="40"/>
-          <w:spacing w:val="-10"/>
-          <w:kern w:val="28"/>
-        </w:rPr>
-        <w:t xml:space="preserve">We can see that we have 1 numerical value as an integer and 9 objects which are categorical data.  Due to this dataset having so many categorical </w:t>
-      </w:r>
-      <w:proofErr w:type="gramStart"/>
-      <w:r>
-        <w:rPr>
-          <w:rFonts w:eastAsiaTheme="majorEastAsia" w:cstheme="majorBidi"/>
-          <w:color w:val="3A3A3A" w:themeColor="background2" w:themeShade="40"/>
-          <w:spacing w:val="-10"/>
-          <w:kern w:val="28"/>
-        </w:rPr>
-        <w:t>value</w:t>
-      </w:r>
-      <w:proofErr w:type="gramEnd"/>
-      <w:r>
-        <w:rPr>
-          <w:rFonts w:eastAsiaTheme="majorEastAsia" w:cstheme="majorBidi"/>
-          <w:color w:val="3A3A3A" w:themeColor="background2" w:themeShade="40"/>
-          <w:spacing w:val="-10"/>
-          <w:kern w:val="28"/>
-        </w:rPr>
-        <w:t xml:space="preserve"> features </w:t>
-      </w:r>
-      <w:r>
-        <w:rPr>
-          <w:rFonts w:eastAsiaTheme="majorEastAsia" w:cstheme="majorBidi"/>
-          <w:color w:val="3A3A3A" w:themeColor="background2" w:themeShade="40"/>
-          <w:spacing w:val="-10"/>
-          <w:kern w:val="28"/>
-        </w:rPr>
-        <w:t>I am going to use Label Encoder.</w:t>
-      </w:r>
-      <w:r>
-        <w:rPr>
-          <w:rFonts w:eastAsiaTheme="majorEastAsia" w:cstheme="majorBidi"/>
-          <w:color w:val="3A3A3A" w:themeColor="background2" w:themeShade="40"/>
-          <w:spacing w:val="-10"/>
-          <w:kern w:val="28"/>
-        </w:rPr>
-        <w:t xml:space="preserve"> </w:t>
-      </w:r>
-    </w:p>
-    <w:p>
-      <w:pPr>
-        <w:keepNext/>
-        <w:keepLines/>
-        <w:spacing w:before="360" w:after="80" w:line="240" w:lineRule="auto"/>
-        <w:contextualSpacing/>
-        <w:outlineLvl w:val="0"/>
-        <w:rPr>
-          <w:rFonts w:eastAsiaTheme="majorEastAsia" w:cstheme="majorBidi"/>
-          <w:color w:val="3A3A3A" w:themeColor="background2" w:themeShade="40"/>
-          <w:spacing w:val="-10"/>
-          <w:kern w:val="28"/>
-        </w:rPr>
-      </w:pPr>
-    </w:p>
-    <w:p>
-      <w:pPr>
-        <w:keepNext/>
-        <w:keepLines/>
-        <w:spacing w:before="360" w:after="80" w:line="240" w:lineRule="auto"/>
-        <w:contextualSpacing/>
-        <w:outlineLvl w:val="0"/>
-        <w:rPr>
-          <w:rFonts w:eastAsiaTheme="majorEastAsia" w:cstheme="majorBidi"/>
-          <w:color w:val="3A3A3A" w:themeColor="background2" w:themeShade="40"/>
-          <w:spacing w:val="-10"/>
-          <w:kern w:val="28"/>
-        </w:rPr>
-      </w:pPr>
-      <w:r>
-        <w:rPr>
-          <w:rFonts w:eastAsiaTheme="majorEastAsia" w:cstheme="majorBidi"/>
-          <w:noProof/>
-          <w:color w:val="3A3A3A" w:themeColor="background2" w:themeShade="40"/>
-          <w:spacing w:val="-10"/>
-          <w:kern w:val="28"/>
-        </w:rPr>
-        <w:drawing>
-          <wp:inline distT="0" distB="0" distL="0" distR="0" wp14:anchorId="1C8694F1" wp14:editId="4456D828">
-            <wp:extent cx="5731510" cy="2199005"/>
-            <wp:effectExtent l="0" t="0" r="2540" b="0"/>
-            <wp:docPr id="869370581" name="Picture 3" descr="A screenshot of a computer&#10;&#10;Description automatically generated"/>
-            <wp:cNvGraphicFramePr>
-              <a:graphicFrameLocks xmlns:a="http://schemas.openxmlformats.org/drawingml/2006/main" noChangeAspect="1"/>
-            </wp:cNvGraphicFramePr>
-            <a:graphic xmlns:a="http://schemas.openxmlformats.org/drawingml/2006/main">
-              <a:graphicData uri="http://schemas.openxmlformats.org/drawingml/2006/picture">
-                <pic:pic xmlns:pic="http://schemas.openxmlformats.org/drawingml/2006/picture">
-                  <pic:nvPicPr>
-                    <pic:cNvPr id="869370581" name="Picture 3" descr="A screenshot of a computer&#10;&#10;Description automatically generated"/>
-                    <pic:cNvPicPr/>
-                  </pic:nvPicPr>
-                  <pic:blipFill>
-                    <a:blip r:embed="rId13">
-                      <a:extLst>
-                        <a:ext uri="{28A0092B-C50C-407E-A947-70E740481C1C}">
-                          <a14:useLocalDpi xmlns:a14="http://schemas.microsoft.com/office/drawing/2010/main" val="0"/>
-                        </a:ext>
-                      </a:extLst>
-                    </a:blip>
-                    <a:stretch>
-                      <a:fillRect/>
-                    </a:stretch>
-                  </pic:blipFill>
-                  <pic:spPr>
-                    <a:xfrm>
-                      <a:off x="0" y="0"/>
-                      <a:ext cx="5731510" cy="2199005"/>
-                    </a:xfrm>
-                    <a:prstGeom prst="rect">
-                      <a:avLst/>
-                    </a:prstGeom>
-                  </pic:spPr>
-                </pic:pic>
-              </a:graphicData>
-            </a:graphic>
-          </wp:inline>
-        </w:drawing>
-      </w:r>
-    </w:p>
-    <w:p>
-      <w:pPr>
-        <w:keepNext/>
-        <w:keepLines/>
-        <w:spacing w:before="360" w:after="80" w:line="240" w:lineRule="auto"/>
-        <w:contextualSpacing/>
-        <w:jc w:val="center"/>
-        <w:outlineLvl w:val="0"/>
-        <w:rPr>
-          <w:rFonts w:eastAsiaTheme="majorEastAsia" w:cstheme="majorBidi"/>
-          <w:color w:val="3A3A3A" w:themeColor="background2" w:themeShade="40"/>
-          <w:spacing w:val="-10"/>
-          <w:kern w:val="28"/>
-          <w:sz w:val="20"/>
-          <w:szCs w:val="20"/>
-        </w:rPr>
-      </w:pPr>
-      <w:r>
-        <w:rPr>
-          <w:rFonts w:eastAsiaTheme="majorEastAsia" w:cstheme="majorBidi"/>
-          <w:color w:val="3A3A3A" w:themeColor="background2" w:themeShade="40"/>
-          <w:spacing w:val="-10"/>
-          <w:kern w:val="28"/>
-          <w:sz w:val="20"/>
-          <w:szCs w:val="20"/>
-        </w:rPr>
-        <w:t xml:space="preserve">Figure 2. </w:t>
-      </w:r>
-      <w:proofErr w:type="gramStart"/>
-      <w:r>
-        <w:rPr>
-          <w:rFonts w:eastAsiaTheme="majorEastAsia" w:cstheme="majorBidi"/>
-          <w:color w:val="3A3A3A" w:themeColor="background2" w:themeShade="40"/>
-          <w:spacing w:val="-10"/>
-          <w:kern w:val="28"/>
-          <w:sz w:val="20"/>
-          <w:szCs w:val="20"/>
-        </w:rPr>
-        <w:t>.shape</w:t>
-      </w:r>
-      <w:proofErr w:type="gramEnd"/>
-      <w:r>
-        <w:rPr>
-          <w:rFonts w:eastAsiaTheme="majorEastAsia" w:cstheme="majorBidi"/>
-          <w:color w:val="3A3A3A" w:themeColor="background2" w:themeShade="40"/>
-          <w:spacing w:val="-10"/>
-          <w:kern w:val="28"/>
-          <w:sz w:val="20"/>
-          <w:szCs w:val="20"/>
-        </w:rPr>
-        <w:t xml:space="preserve"> and .info function on the dataset</w:t>
-      </w:r>
-    </w:p>
-    <w:p>
-      <w:pPr>
-        <w:keepNext/>
-        <w:keepLines/>
-        <w:spacing w:before="360" w:after="80" w:line="240" w:lineRule="auto"/>
-        <w:contextualSpacing/>
-        <w:outlineLvl w:val="0"/>
-        <w:rPr>
-          <w:rFonts w:eastAsiaTheme="majorEastAsia" w:cstheme="majorBidi"/>
-          <w:color w:val="3A3A3A" w:themeColor="background2" w:themeShade="40"/>
-          <w:spacing w:val="-10"/>
-          <w:kern w:val="28"/>
-        </w:rPr>
-      </w:pPr>
-    </w:p>
-    <w:p>
-      <w:pPr>
-        <w:keepNext/>
-        <w:keepLines/>
-        <w:spacing w:before="360" w:after="80" w:line="240" w:lineRule="auto"/>
-        <w:contextualSpacing/>
-        <w:outlineLvl w:val="0"/>
-        <w:rPr>
-          <w:rFonts w:eastAsiaTheme="majorEastAsia" w:cstheme="majorBidi"/>
-          <w:color w:val="3A3A3A" w:themeColor="background2" w:themeShade="40"/>
-          <w:spacing w:val="-10"/>
-          <w:kern w:val="28"/>
-        </w:rPr>
-      </w:pPr>
-    </w:p>
-    <w:p>
-      <w:pPr>
-        <w:keepNext/>
-        <w:keepLines/>
-        <w:spacing w:before="360" w:after="80" w:line="240" w:lineRule="auto"/>
-        <w:contextualSpacing/>
-        <w:outlineLvl w:val="0"/>
-        <w:rPr>
-          <w:rFonts w:eastAsiaTheme="majorEastAsia" w:cs="Calibri"/>
-          <w:color w:val="3A3A3A" w:themeColor="background2" w:themeShade="40"/>
-          <w:spacing w:val="-10"/>
-          <w:kern w:val="28"/>
-        </w:rPr>
-      </w:pPr>
-      <w:r>
-        <w:rPr>
-          <w:rFonts w:eastAsiaTheme="majorEastAsia" w:cs="Calibri"/>
-          <w:color w:val="3A3A3A" w:themeColor="background2" w:themeShade="40"/>
-          <w:spacing w:val="-10"/>
-          <w:kern w:val="28"/>
-        </w:rPr>
-        <w:t xml:space="preserve">By using </w:t>
-      </w:r>
-      <w:proofErr w:type="gramStart"/>
-      <w:r>
-        <w:rPr>
-          <w:rFonts w:eastAsiaTheme="majorEastAsia" w:cs="Calibri"/>
-          <w:color w:val="3A3A3A" w:themeColor="background2" w:themeShade="40"/>
-          <w:spacing w:val="-10"/>
-          <w:kern w:val="28"/>
-        </w:rPr>
-        <w:t>the .describe</w:t>
-      </w:r>
-      <w:proofErr w:type="gramEnd"/>
-      <w:r>
-        <w:rPr>
-          <w:rFonts w:eastAsiaTheme="majorEastAsia" w:cs="Calibri"/>
-          <w:color w:val="3A3A3A" w:themeColor="background2" w:themeShade="40"/>
-          <w:spacing w:val="-10"/>
-          <w:kern w:val="28"/>
-        </w:rPr>
-        <w:t xml:space="preserve"> function we can establish the basic statistics for the dataset on asylum seekers applications. It tells us the mean I, standard deviation, minimum and maximum values in the dataset. </w:t>
-      </w:r>
-    </w:p>
-    <w:p>
-      <w:pPr>
-        <w:keepNext/>
-        <w:keepLines/>
-        <w:spacing w:before="360" w:after="80" w:line="240" w:lineRule="auto"/>
-        <w:contextualSpacing/>
-        <w:outlineLvl w:val="0"/>
-        <w:rPr>
-          <w:rFonts w:eastAsiaTheme="majorEastAsia" w:cstheme="majorBidi"/>
-          <w:color w:val="3A3A3A" w:themeColor="background2" w:themeShade="40"/>
-          <w:spacing w:val="-10"/>
-          <w:kern w:val="28"/>
-        </w:rPr>
-      </w:pPr>
-    </w:p>
-    <w:p>
-      <w:pPr>
-        <w:keepNext/>
-        <w:keepLines/>
-        <w:spacing w:before="360" w:after="80" w:line="240" w:lineRule="auto"/>
-        <w:contextualSpacing/>
-        <w:outlineLvl w:val="0"/>
-        <w:rPr>
-          <w:rFonts w:eastAsiaTheme="majorEastAsia" w:cstheme="majorBidi"/>
-          <w:color w:val="3A3A3A" w:themeColor="background2" w:themeShade="40"/>
-          <w:spacing w:val="-10"/>
-          <w:kern w:val="28"/>
-        </w:rPr>
-      </w:pPr>
-      <w:r>
-        <w:rPr>
-          <w:rFonts w:eastAsiaTheme="majorEastAsia" w:cstheme="majorBidi"/>
-          <w:noProof/>
-          <w:color w:val="3A3A3A" w:themeColor="background2" w:themeShade="40"/>
-          <w:spacing w:val="-10"/>
-          <w:kern w:val="28"/>
-        </w:rPr>
-        <w:drawing>
-          <wp:inline distT="0" distB="0" distL="0" distR="0" wp14:anchorId="143CEA71" wp14:editId="12FE636D">
-            <wp:extent cx="5731510" cy="2421890"/>
-            <wp:effectExtent l="0" t="0" r="2540" b="0"/>
-            <wp:docPr id="1991280151" name="Picture 4" descr="A screenshot of a computer&#10;&#10;Description automatically generated"/>
-            <wp:cNvGraphicFramePr>
-              <a:graphicFrameLocks xmlns:a="http://schemas.openxmlformats.org/drawingml/2006/main" noChangeAspect="1"/>
-            </wp:cNvGraphicFramePr>
-            <a:graphic xmlns:a="http://schemas.openxmlformats.org/drawingml/2006/main">
-              <a:graphicData uri="http://schemas.openxmlformats.org/drawingml/2006/picture">
-                <pic:pic xmlns:pic="http://schemas.openxmlformats.org/drawingml/2006/picture">
-                  <pic:nvPicPr>
-                    <pic:cNvPr id="1991280151" name="Picture 4" descr="A screenshot of a computer&#10;&#10;Description automatically generated"/>
-                    <pic:cNvPicPr/>
-                  </pic:nvPicPr>
-                  <pic:blipFill>
-                    <a:blip r:embed="rId14">
-                      <a:extLst>
-                        <a:ext uri="{28A0092B-C50C-407E-A947-70E740481C1C}">
-                          <a14:useLocalDpi xmlns:a14="http://schemas.microsoft.com/office/drawing/2010/main" val="0"/>
-                        </a:ext>
-                      </a:extLst>
-                    </a:blip>
-                    <a:stretch>
-                      <a:fillRect/>
-                    </a:stretch>
-                  </pic:blipFill>
-                  <pic:spPr>
-                    <a:xfrm>
-                      <a:off x="0" y="0"/>
-                      <a:ext cx="5731510" cy="2421890"/>
-                    </a:xfrm>
-                    <a:prstGeom prst="rect">
-                      <a:avLst/>
-                    </a:prstGeom>
-                  </pic:spPr>
-                </pic:pic>
-              </a:graphicData>
-            </a:graphic>
-          </wp:inline>
-        </w:drawing>
-      </w:r>
-      <w:r>
-        <w:rPr>
-          <w:rFonts w:eastAsiaTheme="majorEastAsia" w:cstheme="majorBidi"/>
-          <w:color w:val="3A3A3A" w:themeColor="background2" w:themeShade="40"/>
-          <w:spacing w:val="-10"/>
-          <w:kern w:val="28"/>
-        </w:rPr>
-        <w:t xml:space="preserve">  </w:t>
-      </w:r>
-      <w:bookmarkStart w:id="2" w:name="_Toc166668372"/>
-      <w:bookmarkStart w:id="3" w:name="_Hlk161498577"/>
-    </w:p>
-    <w:p>
-      <w:pPr>
-        <w:keepNext/>
-        <w:keepLines/>
-        <w:spacing w:before="360" w:after="80" w:line="240" w:lineRule="auto"/>
-        <w:contextualSpacing/>
-        <w:jc w:val="center"/>
-        <w:outlineLvl w:val="0"/>
-        <w:rPr>
-          <w:rFonts w:eastAsiaTheme="majorEastAsia" w:cstheme="majorBidi"/>
-          <w:color w:val="3A3A3A" w:themeColor="background2" w:themeShade="40"/>
-          <w:spacing w:val="-10"/>
-          <w:kern w:val="28"/>
-          <w:sz w:val="20"/>
-          <w:szCs w:val="20"/>
-        </w:rPr>
-      </w:pPr>
-      <w:r>
-        <w:rPr>
-          <w:rFonts w:eastAsiaTheme="majorEastAsia" w:cstheme="majorBidi"/>
-          <w:color w:val="3A3A3A" w:themeColor="background2" w:themeShade="40"/>
-          <w:spacing w:val="-10"/>
-          <w:kern w:val="28"/>
-          <w:sz w:val="20"/>
-          <w:szCs w:val="20"/>
-        </w:rPr>
-        <w:t xml:space="preserve">Figure 3. </w:t>
-      </w:r>
-      <w:r>
-        <w:rPr>
-          <w:rFonts w:eastAsiaTheme="majorEastAsia" w:cstheme="majorBidi"/>
-          <w:color w:val="3A3A3A" w:themeColor="background2" w:themeShade="40"/>
-          <w:spacing w:val="-10"/>
-          <w:kern w:val="28"/>
-          <w:sz w:val="20"/>
-          <w:szCs w:val="20"/>
-        </w:rPr>
-        <w:t>D</w:t>
-      </w:r>
-      <w:r>
-        <w:rPr>
-          <w:rFonts w:eastAsiaTheme="majorEastAsia" w:cstheme="majorBidi"/>
-          <w:color w:val="3A3A3A" w:themeColor="background2" w:themeShade="40"/>
-          <w:spacing w:val="-10"/>
-          <w:kern w:val="28"/>
-          <w:sz w:val="20"/>
-          <w:szCs w:val="20"/>
-        </w:rPr>
-        <w:t>escribe function to get the descriptive statistics on the given dataset.</w:t>
-      </w:r>
-    </w:p>
-    <w:p>
-      <w:pPr>
-        <w:keepNext/>
-        <w:keepLines/>
-        <w:spacing w:before="360" w:after="80" w:line="240" w:lineRule="auto"/>
-        <w:contextualSpacing/>
-        <w:outlineLvl w:val="0"/>
-        <w:rPr>
-          <w:rFonts w:eastAsiaTheme="majorEastAsia" w:cstheme="majorBidi"/>
-          <w:color w:val="3A3A3A" w:themeColor="background2" w:themeShade="40"/>
-          <w:spacing w:val="-10"/>
-          <w:kern w:val="28"/>
-          <w:sz w:val="20"/>
-          <w:szCs w:val="20"/>
-        </w:rPr>
-      </w:pPr>
-    </w:p>
-    <w:p>
-      <w:pPr>
-        <w:keepNext/>
-        <w:keepLines/>
-        <w:spacing w:before="360" w:after="80" w:line="240" w:lineRule="auto"/>
-        <w:contextualSpacing/>
-        <w:outlineLvl w:val="0"/>
-        <w:rPr>
-          <w:rFonts w:eastAsiaTheme="majorEastAsia" w:cstheme="majorBidi"/>
-          <w:color w:val="3A3A3A" w:themeColor="background2" w:themeShade="40"/>
-          <w:spacing w:val="-10"/>
-          <w:kern w:val="28"/>
-        </w:rPr>
-      </w:pPr>
-      <w:r>
-        <w:rPr>
-          <w:rFonts w:eastAsiaTheme="majorEastAsia" w:cstheme="majorBidi"/>
-          <w:color w:val="3A3A3A" w:themeColor="background2" w:themeShade="40"/>
-          <w:spacing w:val="-10"/>
-          <w:kern w:val="28"/>
-        </w:rPr>
-        <w:t xml:space="preserve">To allow me </w:t>
-      </w:r>
-      <w:proofErr w:type="gramStart"/>
-      <w:r>
-        <w:rPr>
-          <w:rFonts w:eastAsiaTheme="majorEastAsia" w:cstheme="majorBidi"/>
-          <w:color w:val="3A3A3A" w:themeColor="background2" w:themeShade="40"/>
-          <w:spacing w:val="-10"/>
-          <w:kern w:val="28"/>
-        </w:rPr>
-        <w:t>understand</w:t>
-      </w:r>
-      <w:proofErr w:type="gramEnd"/>
-      <w:r>
-        <w:rPr>
-          <w:rFonts w:eastAsiaTheme="majorEastAsia" w:cstheme="majorBidi"/>
-          <w:color w:val="3A3A3A" w:themeColor="background2" w:themeShade="40"/>
-          <w:spacing w:val="-10"/>
-          <w:kern w:val="28"/>
-        </w:rPr>
-        <w:t xml:space="preserve"> the data further I am going</w:t>
-      </w:r>
-      <w:r>
-        <w:rPr>
-          <w:rFonts w:eastAsiaTheme="majorEastAsia" w:cstheme="majorBidi"/>
-          <w:color w:val="3A3A3A" w:themeColor="background2" w:themeShade="40"/>
-          <w:spacing w:val="-10"/>
-          <w:kern w:val="28"/>
-        </w:rPr>
-        <w:t xml:space="preserve"> to populate </w:t>
-      </w:r>
-      <w:r>
-        <w:rPr>
-          <w:rFonts w:eastAsiaTheme="majorEastAsia" w:cstheme="majorBidi"/>
-          <w:color w:val="3A3A3A" w:themeColor="background2" w:themeShade="40"/>
-          <w:spacing w:val="-10"/>
-          <w:kern w:val="28"/>
-        </w:rPr>
-        <w:t xml:space="preserve">some visuals of the dataset to get more insight to the given dataset for this particular business objective </w:t>
-      </w:r>
-      <w:r>
-        <w:rPr>
-          <w:rFonts w:eastAsiaTheme="majorEastAsia" w:cstheme="majorBidi"/>
-          <w:color w:val="3A3A3A" w:themeColor="background2" w:themeShade="40"/>
-          <w:spacing w:val="-10"/>
-          <w:kern w:val="28"/>
-        </w:rPr>
-        <w:t xml:space="preserve">for the capstone project. </w:t>
-      </w:r>
-    </w:p>
-    <w:p>
-      <w:pPr>
-        <w:keepNext/>
-        <w:keepLines/>
-        <w:spacing w:before="360" w:after="80" w:line="240" w:lineRule="auto"/>
-        <w:contextualSpacing/>
-        <w:outlineLvl w:val="0"/>
-        <w:rPr>
-          <w:rFonts w:eastAsiaTheme="majorEastAsia" w:cstheme="majorBidi"/>
-          <w:color w:val="3A3A3A" w:themeColor="background2" w:themeShade="40"/>
-          <w:spacing w:val="-10"/>
-          <w:kern w:val="28"/>
-          <w:sz w:val="20"/>
-          <w:szCs w:val="20"/>
-        </w:rPr>
-      </w:pPr>
-    </w:p>
-    <w:p>
-      <w:pPr>
-        <w:keepNext/>
-        <w:keepLines/>
-        <w:spacing w:before="360" w:after="80" w:line="240" w:lineRule="auto"/>
-        <w:contextualSpacing/>
-        <w:outlineLvl w:val="0"/>
-        <w:rPr>
-          <w:rFonts w:eastAsiaTheme="majorEastAsia" w:cstheme="majorBidi"/>
-          <w:color w:val="3A3A3A" w:themeColor="background2" w:themeShade="40"/>
-          <w:spacing w:val="-10"/>
-          <w:kern w:val="28"/>
-          <w:sz w:val="20"/>
-          <w:szCs w:val="20"/>
-        </w:rPr>
-      </w:pPr>
-      <w:r>
-        <w:rPr>
-          <w:rFonts w:eastAsiaTheme="majorEastAsia" w:cstheme="majorBidi"/>
-          <w:noProof/>
-          <w:color w:val="3A3A3A" w:themeColor="background2" w:themeShade="40"/>
-          <w:spacing w:val="-10"/>
-          <w:kern w:val="28"/>
-          <w:sz w:val="20"/>
-          <w:szCs w:val="20"/>
-        </w:rPr>
+        <w:lastRenderedPageBreak/>
         <w:drawing>
           <wp:inline distT="0" distB="0" distL="0" distR="0" wp14:anchorId="3F2A2E2B" wp14:editId="5307253C">
             <wp:extent cx="5591175" cy="4200525"/>
@@ -2748,7 +2263,7 @@
                     <pic:cNvPicPr/>
                   </pic:nvPicPr>
                   <pic:blipFill>
-                    <a:blip r:embed="rId15">
+                    <a:blip r:embed="rId12">
                       <a:extLst>
                         <a:ext uri="{28A0092B-C50C-407E-A947-70E740481C1C}">
                           <a14:useLocalDpi xmlns:a14="http://schemas.microsoft.com/office/drawing/2010/main" val="0"/>
@@ -2903,7 +2418,6 @@
           <w:sz w:val="20"/>
           <w:szCs w:val="20"/>
         </w:rPr>
-        <w:lastRenderedPageBreak/>
         <w:drawing>
           <wp:inline distT="0" distB="0" distL="0" distR="0" wp14:anchorId="0DCA2751" wp14:editId="01BCB1CA">
             <wp:extent cx="6153150" cy="3238500"/>
@@ -2920,7 +2434,7 @@
                     <pic:cNvPicPr/>
                   </pic:nvPicPr>
                   <pic:blipFill>
-                    <a:blip r:embed="rId16">
+                    <a:blip r:embed="rId13">
                       <a:extLst>
                         <a:ext uri="{28A0092B-C50C-407E-A947-70E740481C1C}">
                           <a14:useLocalDpi xmlns:a14="http://schemas.microsoft.com/office/drawing/2010/main" val="0"/>
@@ -3060,6 +2574,7 @@
           <w:spacing w:val="-10"/>
           <w:kern w:val="28"/>
         </w:rPr>
+        <w:lastRenderedPageBreak/>
         <w:t>I</w:t>
       </w:r>
       <w:r>
@@ -3086,7 +2601,7 @@
                     <pic:cNvPicPr/>
                   </pic:nvPicPr>
                   <pic:blipFill>
-                    <a:blip r:embed="rId17">
+                    <a:blip r:embed="rId14">
                       <a:extLst>
                         <a:ext uri="{28A0092B-C50C-407E-A947-70E740481C1C}">
                           <a14:useLocalDpi xmlns:a14="http://schemas.microsoft.com/office/drawing/2010/main" val="0"/>
@@ -3188,14 +2703,7 @@
           <w:szCs w:val="40"/>
         </w:rPr>
       </w:pPr>
-    </w:p>
-    <w:p>
-      <w:pPr>
-        <w:keepNext/>
-        <w:keepLines/>
-        <w:spacing w:before="360" w:after="80" w:line="240" w:lineRule="auto"/>
-        <w:contextualSpacing/>
-        <w:outlineLvl w:val="0"/>
+      <w:r>
         <w:rPr>
           <w:rFonts w:eastAsiaTheme="majorEastAsia" w:cstheme="majorBidi"/>
           <w:color w:val="3A3A3A" w:themeColor="background2" w:themeShade="40"/>
@@ -3204,6 +2712,426 @@
           <w:sz w:val="40"/>
           <w:szCs w:val="40"/>
         </w:rPr>
+        <w:t>Data Preparation</w:t>
+      </w:r>
+      <w:bookmarkEnd w:id="2"/>
+    </w:p>
+    <w:bookmarkEnd w:id="3"/>
+    <w:p>
+      <w:pPr>
+        <w:keepNext/>
+        <w:keepLines/>
+        <w:spacing w:before="360" w:after="80" w:line="240" w:lineRule="auto"/>
+        <w:contextualSpacing/>
+        <w:outlineLvl w:val="0"/>
+        <w:rPr>
+          <w:rFonts w:eastAsiaTheme="majorEastAsia" w:cstheme="majorBidi"/>
+          <w:color w:val="3A3A3A" w:themeColor="background2" w:themeShade="40"/>
+          <w:spacing w:val="-10"/>
+          <w:kern w:val="28"/>
+        </w:rPr>
+      </w:pPr>
+    </w:p>
+    <w:p>
+      <w:pPr>
+        <w:keepNext/>
+        <w:keepLines/>
+        <w:spacing w:before="360" w:after="80" w:line="240" w:lineRule="auto"/>
+        <w:contextualSpacing/>
+        <w:outlineLvl w:val="0"/>
+        <w:rPr>
+          <w:rFonts w:eastAsiaTheme="majorEastAsia" w:cstheme="majorBidi"/>
+          <w:color w:val="3A3A3A" w:themeColor="background2" w:themeShade="40"/>
+          <w:spacing w:val="-10"/>
+          <w:kern w:val="28"/>
+        </w:rPr>
+      </w:pPr>
+      <w:r>
+        <w:rPr>
+          <w:rFonts w:eastAsiaTheme="majorEastAsia" w:cstheme="majorBidi"/>
+          <w:color w:val="3A3A3A" w:themeColor="background2" w:themeShade="40"/>
+          <w:spacing w:val="-10"/>
+          <w:kern w:val="28"/>
+        </w:rPr>
+        <w:t xml:space="preserve">Data preparation is a crucial step in the CRISP DM protocol. Before we put the dataset through machine learning models the data needs to be cleaned, no matter what we do we will never have 100% cleaned data. </w:t>
+      </w:r>
+    </w:p>
+    <w:p>
+      <w:pPr>
+        <w:keepNext/>
+        <w:keepLines/>
+        <w:spacing w:before="360" w:after="80" w:line="240" w:lineRule="auto"/>
+        <w:contextualSpacing/>
+        <w:outlineLvl w:val="0"/>
+        <w:rPr>
+          <w:rFonts w:eastAsiaTheme="majorEastAsia" w:cstheme="majorBidi"/>
+          <w:color w:val="3A3A3A" w:themeColor="background2" w:themeShade="40"/>
+          <w:spacing w:val="-10"/>
+          <w:kern w:val="28"/>
+        </w:rPr>
+      </w:pPr>
+    </w:p>
+    <w:p>
+      <w:pPr>
+        <w:keepNext/>
+        <w:keepLines/>
+        <w:spacing w:before="360" w:after="80" w:line="240" w:lineRule="auto"/>
+        <w:contextualSpacing/>
+        <w:outlineLvl w:val="0"/>
+        <w:rPr>
+          <w:rFonts w:eastAsiaTheme="majorEastAsia" w:cstheme="majorBidi"/>
+          <w:color w:val="3A3A3A" w:themeColor="background2" w:themeShade="40"/>
+          <w:spacing w:val="-10"/>
+          <w:kern w:val="28"/>
+        </w:rPr>
+      </w:pPr>
+      <w:r>
+        <w:rPr>
+          <w:rFonts w:eastAsiaTheme="majorEastAsia" w:cstheme="majorBidi"/>
+          <w:color w:val="3A3A3A" w:themeColor="background2" w:themeShade="40"/>
+          <w:spacing w:val="-10"/>
+          <w:kern w:val="28"/>
+        </w:rPr>
+        <w:t xml:space="preserve">We are firstly checking for is the any null values in the dataset and we can see that Stage of procedure has 65 null values.  To help this we can make a list of missing value formats and remove from dataset if any of the missing formats are found. </w:t>
+      </w:r>
+    </w:p>
+    <w:p>
+      <w:pPr>
+        <w:keepNext/>
+        <w:keepLines/>
+        <w:spacing w:before="360" w:after="80" w:line="240" w:lineRule="auto"/>
+        <w:contextualSpacing/>
+        <w:outlineLvl w:val="0"/>
+        <w:rPr>
+          <w:rFonts w:eastAsiaTheme="majorEastAsia" w:cstheme="majorBidi"/>
+          <w:color w:val="3A3A3A" w:themeColor="background2" w:themeShade="40"/>
+          <w:spacing w:val="-10"/>
+          <w:kern w:val="28"/>
+        </w:rPr>
+      </w:pPr>
+    </w:p>
+    <w:p>
+      <w:pPr>
+        <w:keepNext/>
+        <w:keepLines/>
+        <w:spacing w:before="360" w:after="80" w:line="240" w:lineRule="auto"/>
+        <w:contextualSpacing/>
+        <w:outlineLvl w:val="0"/>
+        <w:rPr>
+          <w:rFonts w:eastAsiaTheme="majorEastAsia" w:cstheme="majorBidi"/>
+          <w:color w:val="3A3A3A" w:themeColor="background2" w:themeShade="40"/>
+          <w:spacing w:val="-10"/>
+          <w:kern w:val="28"/>
+        </w:rPr>
+      </w:pPr>
+    </w:p>
+    <w:p>
+      <w:pPr>
+        <w:keepNext/>
+        <w:keepLines/>
+        <w:spacing w:before="360" w:after="80" w:line="240" w:lineRule="auto"/>
+        <w:contextualSpacing/>
+        <w:outlineLvl w:val="0"/>
+        <w:rPr>
+          <w:rFonts w:eastAsiaTheme="majorEastAsia" w:cstheme="majorBidi"/>
+          <w:color w:val="3A3A3A" w:themeColor="background2" w:themeShade="40"/>
+          <w:spacing w:val="-10"/>
+          <w:kern w:val="28"/>
+        </w:rPr>
+      </w:pPr>
+      <w:r>
+        <w:rPr>
+          <w:rFonts w:eastAsiaTheme="majorEastAsia" w:cstheme="majorBidi"/>
+          <w:color w:val="3A3A3A" w:themeColor="background2" w:themeShade="40"/>
+          <w:spacing w:val="-10"/>
+          <w:kern w:val="28"/>
+        </w:rPr>
+        <w:t xml:space="preserve">Computers only </w:t>
+      </w:r>
+      <w:proofErr w:type="spellStart"/>
+      <w:r>
+        <w:rPr>
+          <w:rFonts w:eastAsiaTheme="majorEastAsia" w:cstheme="majorBidi"/>
+          <w:color w:val="3A3A3A" w:themeColor="background2" w:themeShade="40"/>
+          <w:spacing w:val="-10"/>
+          <w:kern w:val="28"/>
+        </w:rPr>
+        <w:t>under stand</w:t>
+      </w:r>
+      <w:proofErr w:type="spellEnd"/>
+      <w:r>
+        <w:rPr>
+          <w:rFonts w:eastAsiaTheme="majorEastAsia" w:cstheme="majorBidi"/>
+          <w:color w:val="3A3A3A" w:themeColor="background2" w:themeShade="40"/>
+          <w:spacing w:val="-10"/>
+          <w:kern w:val="28"/>
+        </w:rPr>
+        <w:t xml:space="preserve"> numerical value and not categorical values, in order to </w:t>
+      </w:r>
+      <w:proofErr w:type="spellStart"/>
+      <w:r>
+        <w:rPr>
+          <w:rFonts w:eastAsiaTheme="majorEastAsia" w:cstheme="majorBidi"/>
+          <w:color w:val="3A3A3A" w:themeColor="background2" w:themeShade="40"/>
+          <w:spacing w:val="-10"/>
+          <w:kern w:val="28"/>
+        </w:rPr>
+        <w:t>preform</w:t>
+      </w:r>
+      <w:proofErr w:type="spellEnd"/>
+      <w:r>
+        <w:rPr>
+          <w:rFonts w:eastAsiaTheme="majorEastAsia" w:cstheme="majorBidi"/>
+          <w:color w:val="3A3A3A" w:themeColor="background2" w:themeShade="40"/>
+          <w:spacing w:val="-10"/>
+          <w:kern w:val="28"/>
+        </w:rPr>
+        <w:t xml:space="preserve"> any machine learning models on this data we need to deal with the categorical and encode it. Due to the amount of categorical data present it was decided to use the </w:t>
+      </w:r>
+      <w:proofErr w:type="spellStart"/>
+      <w:r>
+        <w:rPr>
+          <w:rFonts w:eastAsiaTheme="majorEastAsia" w:cstheme="majorBidi"/>
+          <w:color w:val="3A3A3A" w:themeColor="background2" w:themeShade="40"/>
+          <w:spacing w:val="-10"/>
+          <w:kern w:val="28"/>
+        </w:rPr>
+        <w:t>LabelEncoder</w:t>
+      </w:r>
+      <w:proofErr w:type="spellEnd"/>
+      <w:r>
+        <w:rPr>
+          <w:rFonts w:eastAsiaTheme="majorEastAsia" w:cstheme="majorBidi"/>
+          <w:color w:val="3A3A3A" w:themeColor="background2" w:themeShade="40"/>
+          <w:spacing w:val="-10"/>
+          <w:kern w:val="28"/>
+        </w:rPr>
+        <w:t xml:space="preserve">. </w:t>
+      </w:r>
+    </w:p>
+    <w:p>
+      <w:pPr>
+        <w:keepNext/>
+        <w:keepLines/>
+        <w:spacing w:before="360" w:after="80" w:line="240" w:lineRule="auto"/>
+        <w:contextualSpacing/>
+        <w:outlineLvl w:val="0"/>
+        <w:rPr>
+          <w:rFonts w:eastAsiaTheme="majorEastAsia" w:cstheme="majorBidi"/>
+          <w:color w:val="3A3A3A" w:themeColor="background2" w:themeShade="40"/>
+          <w:spacing w:val="-10"/>
+          <w:kern w:val="28"/>
+        </w:rPr>
+      </w:pPr>
+    </w:p>
+    <w:p>
+      <w:pPr>
+        <w:keepNext/>
+        <w:keepLines/>
+        <w:spacing w:before="360" w:after="80" w:line="240" w:lineRule="auto"/>
+        <w:contextualSpacing/>
+        <w:outlineLvl w:val="0"/>
+        <w:rPr>
+          <w:rFonts w:eastAsiaTheme="majorEastAsia" w:cstheme="majorBidi"/>
+          <w:color w:val="3A3A3A" w:themeColor="background2" w:themeShade="40"/>
+          <w:spacing w:val="-10"/>
+          <w:kern w:val="28"/>
+        </w:rPr>
+      </w:pPr>
+      <w:r>
+        <w:rPr>
+          <w:rFonts w:eastAsiaTheme="majorEastAsia" w:cstheme="majorBidi"/>
+          <w:color w:val="3A3A3A" w:themeColor="background2" w:themeShade="40"/>
+          <w:spacing w:val="-10"/>
+          <w:kern w:val="28"/>
+        </w:rPr>
+        <w:t>Label encoding is a technique used in machine learning and data analysis to convert categorical variables into numerical format. It is particularly useful when working with algorithms that require numerical input, as most machine learning models can only operate on numerical data</w:t>
+      </w:r>
+      <w:r>
+        <w:rPr>
+          <w:rFonts w:eastAsiaTheme="majorEastAsia" w:cstheme="majorBidi"/>
+          <w:color w:val="3A3A3A" w:themeColor="background2" w:themeShade="40"/>
+          <w:spacing w:val="-10"/>
+          <w:kern w:val="28"/>
+        </w:rPr>
+        <w:t>.</w:t>
+      </w:r>
+      <w:r>
+        <w:t xml:space="preserve"> </w:t>
+      </w:r>
+      <w:r>
+        <w:rPr>
+          <w:rFonts w:eastAsiaTheme="majorEastAsia" w:cstheme="majorBidi"/>
+          <w:color w:val="3A3A3A" w:themeColor="background2" w:themeShade="40"/>
+          <w:spacing w:val="-10"/>
+          <w:kern w:val="28"/>
+        </w:rPr>
+        <w:t>(Team, 2023)</w:t>
+      </w:r>
+    </w:p>
+    <w:p>
+      <w:pPr>
+        <w:keepNext/>
+        <w:keepLines/>
+        <w:spacing w:before="360" w:after="80" w:line="240" w:lineRule="auto"/>
+        <w:contextualSpacing/>
+        <w:outlineLvl w:val="0"/>
+        <w:rPr>
+          <w:rFonts w:eastAsiaTheme="majorEastAsia" w:cstheme="majorBidi"/>
+          <w:color w:val="3A3A3A" w:themeColor="background2" w:themeShade="40"/>
+          <w:spacing w:val="-10"/>
+          <w:kern w:val="28"/>
+        </w:rPr>
+      </w:pPr>
+    </w:p>
+    <w:p>
+      <w:pPr>
+        <w:keepNext/>
+        <w:keepLines/>
+        <w:spacing w:before="360" w:after="80" w:line="240" w:lineRule="auto"/>
+        <w:contextualSpacing/>
+        <w:outlineLvl w:val="0"/>
+        <w:rPr>
+          <w:rFonts w:eastAsiaTheme="majorEastAsia" w:cstheme="majorBidi"/>
+          <w:color w:val="3A3A3A" w:themeColor="background2" w:themeShade="40"/>
+          <w:spacing w:val="-10"/>
+          <w:kern w:val="28"/>
+        </w:rPr>
+      </w:pPr>
+    </w:p>
+    <w:p>
+      <w:pPr>
+        <w:keepNext/>
+        <w:keepLines/>
+        <w:spacing w:before="360" w:after="80" w:line="240" w:lineRule="auto"/>
+        <w:contextualSpacing/>
+        <w:outlineLvl w:val="0"/>
+        <w:rPr>
+          <w:rFonts w:eastAsiaTheme="majorEastAsia" w:cstheme="majorBidi"/>
+          <w:color w:val="3A3A3A" w:themeColor="background2" w:themeShade="40"/>
+          <w:spacing w:val="-10"/>
+          <w:kern w:val="28"/>
+        </w:rPr>
+      </w:pPr>
+    </w:p>
+    <w:p>
+      <w:pPr>
+        <w:keepNext/>
+        <w:keepLines/>
+        <w:spacing w:before="360" w:after="80" w:line="240" w:lineRule="auto"/>
+        <w:contextualSpacing/>
+        <w:outlineLvl w:val="0"/>
+        <w:rPr>
+          <w:rFonts w:eastAsiaTheme="majorEastAsia" w:cstheme="majorBidi"/>
+          <w:color w:val="3A3A3A" w:themeColor="background2" w:themeShade="40"/>
+          <w:spacing w:val="-10"/>
+          <w:kern w:val="28"/>
+        </w:rPr>
+      </w:pPr>
+    </w:p>
+    <w:p>
+      <w:pPr>
+        <w:keepNext/>
+        <w:keepLines/>
+        <w:spacing w:before="360" w:after="80" w:line="240" w:lineRule="auto"/>
+        <w:contextualSpacing/>
+        <w:outlineLvl w:val="0"/>
+        <w:rPr>
+          <w:rFonts w:eastAsiaTheme="majorEastAsia" w:cstheme="majorBidi"/>
+          <w:color w:val="3A3A3A" w:themeColor="background2" w:themeShade="40"/>
+          <w:spacing w:val="-10"/>
+          <w:kern w:val="28"/>
+        </w:rPr>
+      </w:pPr>
+    </w:p>
+    <w:p>
+      <w:pPr>
+        <w:keepNext/>
+        <w:keepLines/>
+        <w:spacing w:before="360" w:after="80" w:line="240" w:lineRule="auto"/>
+        <w:contextualSpacing/>
+        <w:outlineLvl w:val="0"/>
+        <w:rPr>
+          <w:rFonts w:eastAsiaTheme="majorEastAsia" w:cstheme="majorBidi"/>
+          <w:color w:val="3A3A3A" w:themeColor="background2" w:themeShade="40"/>
+          <w:spacing w:val="-10"/>
+          <w:kern w:val="28"/>
+        </w:rPr>
+      </w:pPr>
+    </w:p>
+    <w:p>
+      <w:pPr>
+        <w:keepNext/>
+        <w:keepLines/>
+        <w:spacing w:before="360" w:after="80" w:line="240" w:lineRule="auto"/>
+        <w:contextualSpacing/>
+        <w:outlineLvl w:val="0"/>
+        <w:rPr>
+          <w:rFonts w:eastAsiaTheme="majorEastAsia" w:cstheme="majorBidi"/>
+          <w:color w:val="3A3A3A" w:themeColor="background2" w:themeShade="40"/>
+          <w:spacing w:val="-10"/>
+          <w:kern w:val="28"/>
+        </w:rPr>
+      </w:pPr>
+    </w:p>
+    <w:p>
+      <w:pPr>
+        <w:keepNext/>
+        <w:keepLines/>
+        <w:spacing w:before="360" w:after="80" w:line="240" w:lineRule="auto"/>
+        <w:contextualSpacing/>
+        <w:outlineLvl w:val="0"/>
+        <w:rPr>
+          <w:rFonts w:eastAsiaTheme="majorEastAsia" w:cstheme="majorBidi"/>
+          <w:color w:val="3A3A3A" w:themeColor="background2" w:themeShade="40"/>
+          <w:spacing w:val="-10"/>
+          <w:kern w:val="28"/>
+        </w:rPr>
+      </w:pPr>
+    </w:p>
+    <w:p>
+      <w:pPr>
+        <w:keepNext/>
+        <w:keepLines/>
+        <w:spacing w:before="360" w:after="80" w:line="240" w:lineRule="auto"/>
+        <w:contextualSpacing/>
+        <w:outlineLvl w:val="0"/>
+        <w:rPr>
+          <w:rFonts w:eastAsiaTheme="majorEastAsia" w:cstheme="majorBidi"/>
+          <w:color w:val="3A3A3A" w:themeColor="background2" w:themeShade="40"/>
+          <w:spacing w:val="-10"/>
+          <w:kern w:val="28"/>
+        </w:rPr>
+      </w:pPr>
+    </w:p>
+    <w:p>
+      <w:pPr>
+        <w:keepNext/>
+        <w:keepLines/>
+        <w:spacing w:before="360" w:after="80" w:line="240" w:lineRule="auto"/>
+        <w:contextualSpacing/>
+        <w:outlineLvl w:val="0"/>
+        <w:rPr>
+          <w:rFonts w:eastAsiaTheme="majorEastAsia" w:cstheme="majorBidi"/>
+          <w:color w:val="3A3A3A" w:themeColor="background2" w:themeShade="40"/>
+          <w:spacing w:val="-10"/>
+          <w:kern w:val="28"/>
+        </w:rPr>
+      </w:pPr>
+    </w:p>
+    <w:p>
+      <w:pPr>
+        <w:keepNext/>
+        <w:keepLines/>
+        <w:spacing w:before="360" w:after="80" w:line="240" w:lineRule="auto"/>
+        <w:contextualSpacing/>
+        <w:outlineLvl w:val="0"/>
+        <w:rPr>
+          <w:rFonts w:eastAsiaTheme="majorEastAsia" w:cstheme="majorBidi"/>
+          <w:color w:val="3A3A3A" w:themeColor="background2" w:themeShade="40"/>
+          <w:spacing w:val="-10"/>
+          <w:kern w:val="28"/>
+        </w:rPr>
       </w:pPr>
     </w:p>
     <w:p>
@@ -3222,14 +3150,8 @@
           <w:szCs w:val="40"/>
         </w:rPr>
       </w:pPr>
-    </w:p>
-    <w:p>
-      <w:pPr>
-        <w:keepNext/>
-        <w:keepLines/>
-        <w:spacing w:before="360" w:after="80" w:line="240" w:lineRule="auto"/>
-        <w:contextualSpacing/>
-        <w:outlineLvl w:val="0"/>
+      <w:bookmarkStart w:id="4" w:name="_Toc166668373"/>
+      <w:r>
         <w:rPr>
           <w:rFonts w:eastAsiaTheme="majorEastAsia" w:cstheme="majorBidi"/>
           <w:color w:val="3A3A3A" w:themeColor="background2" w:themeShade="40"/>
@@ -3238,15 +3160,11 @@
           <w:sz w:val="40"/>
           <w:szCs w:val="40"/>
         </w:rPr>
-      </w:pPr>
-    </w:p>
-    <w:p>
-      <w:pPr>
-        <w:keepNext/>
-        <w:keepLines/>
-        <w:spacing w:before="360" w:after="80" w:line="240" w:lineRule="auto"/>
-        <w:contextualSpacing/>
-        <w:outlineLvl w:val="0"/>
+        <w:lastRenderedPageBreak/>
+        <w:t>Modelling</w:t>
+      </w:r>
+      <w:bookmarkEnd w:id="4"/>
+      <w:r>
         <w:rPr>
           <w:rFonts w:eastAsiaTheme="majorEastAsia" w:cstheme="majorBidi"/>
           <w:color w:val="3A3A3A" w:themeColor="background2" w:themeShade="40"/>
@@ -3255,8 +3173,363 @@
           <w:sz w:val="40"/>
           <w:szCs w:val="40"/>
         </w:rPr>
-      </w:pPr>
-      <w:r>
+        <w:t xml:space="preserve"> </w:t>
+      </w:r>
+    </w:p>
+    <w:p>
+      <w:pPr>
+        <w:keepNext/>
+        <w:keepLines/>
+        <w:spacing w:before="360" w:after="80" w:line="240" w:lineRule="auto"/>
+        <w:contextualSpacing/>
+        <w:outlineLvl w:val="0"/>
+        <w:rPr>
+          <w:rFonts w:eastAsiaTheme="majorEastAsia" w:cstheme="majorBidi"/>
+          <w:color w:val="3A3A3A" w:themeColor="background2" w:themeShade="40"/>
+          <w:spacing w:val="-10"/>
+          <w:kern w:val="28"/>
+        </w:rPr>
+      </w:pPr>
+    </w:p>
+    <w:p>
+      <w:pPr>
+        <w:keepNext/>
+        <w:keepLines/>
+        <w:spacing w:before="360" w:after="80" w:line="240" w:lineRule="auto"/>
+        <w:contextualSpacing/>
+        <w:outlineLvl w:val="0"/>
+        <w:rPr>
+          <w:rFonts w:eastAsiaTheme="majorEastAsia" w:cstheme="majorBidi"/>
+          <w:color w:val="3A3A3A" w:themeColor="background2" w:themeShade="40"/>
+          <w:spacing w:val="-10"/>
+          <w:kern w:val="28"/>
+        </w:rPr>
+      </w:pPr>
+      <w:r>
+        <w:rPr>
+          <w:rFonts w:eastAsiaTheme="majorEastAsia" w:cstheme="majorBidi"/>
+          <w:color w:val="3A3A3A" w:themeColor="background2" w:themeShade="40"/>
+          <w:spacing w:val="-10"/>
+          <w:kern w:val="28"/>
+        </w:rPr>
+        <w:t xml:space="preserve">There are several machine learning models that could be used on this dataset. For now I have used a decision tree on the target variable for the number of asylum applications in Europe for the past 5 years. </w:t>
+      </w:r>
+    </w:p>
+    <w:p>
+      <w:pPr>
+        <w:keepNext/>
+        <w:keepLines/>
+        <w:spacing w:before="360" w:after="80" w:line="240" w:lineRule="auto"/>
+        <w:contextualSpacing/>
+        <w:outlineLvl w:val="0"/>
+        <w:rPr>
+          <w:rFonts w:eastAsiaTheme="majorEastAsia" w:cstheme="majorBidi"/>
+          <w:color w:val="3A3A3A" w:themeColor="background2" w:themeShade="40"/>
+          <w:spacing w:val="-10"/>
+          <w:kern w:val="28"/>
+        </w:rPr>
+      </w:pPr>
+    </w:p>
+    <w:p>
+      <w:pPr>
+        <w:keepNext/>
+        <w:keepLines/>
+        <w:spacing w:before="360" w:after="80" w:line="240" w:lineRule="auto"/>
+        <w:contextualSpacing/>
+        <w:outlineLvl w:val="0"/>
+        <w:rPr>
+          <w:rFonts w:eastAsiaTheme="majorEastAsia" w:cstheme="majorBidi"/>
+          <w:color w:val="3A3A3A" w:themeColor="background2" w:themeShade="40"/>
+          <w:spacing w:val="-10"/>
+          <w:kern w:val="28"/>
+        </w:rPr>
+      </w:pPr>
+      <w:r>
+        <w:rPr>
+          <w:rFonts w:eastAsiaTheme="majorEastAsia" w:cstheme="majorBidi"/>
+          <w:color w:val="3A3A3A" w:themeColor="background2" w:themeShade="40"/>
+          <w:spacing w:val="-10"/>
+          <w:kern w:val="28"/>
+        </w:rPr>
+        <w:t>A decision tree is a non-parametric supervised learning algorithm, which is utilized for both classification and regression tasks. It has a hierarchical, tree structure, which consists of a root node, branches, internal nodes and leaf nodes.</w:t>
+      </w:r>
+      <w:r>
+        <w:t xml:space="preserve"> </w:t>
+      </w:r>
+      <w:r>
+        <w:rPr>
+          <w:rFonts w:eastAsiaTheme="majorEastAsia" w:cstheme="majorBidi"/>
+          <w:color w:val="3A3A3A" w:themeColor="background2" w:themeShade="40"/>
+          <w:spacing w:val="-10"/>
+          <w:kern w:val="28"/>
+        </w:rPr>
+        <w:t>(IBM, 2023)</w:t>
+      </w:r>
+    </w:p>
+    <w:p>
+      <w:pPr>
+        <w:keepNext/>
+        <w:keepLines/>
+        <w:spacing w:before="360" w:after="80" w:line="240" w:lineRule="auto"/>
+        <w:contextualSpacing/>
+        <w:outlineLvl w:val="0"/>
+        <w:rPr>
+          <w:rFonts w:eastAsiaTheme="majorEastAsia" w:cstheme="majorBidi"/>
+          <w:color w:val="3A3A3A" w:themeColor="background2" w:themeShade="40"/>
+          <w:spacing w:val="-10"/>
+          <w:kern w:val="28"/>
+        </w:rPr>
+      </w:pPr>
+    </w:p>
+    <w:p>
+      <w:pPr>
+        <w:keepNext/>
+        <w:keepLines/>
+        <w:spacing w:before="360" w:after="80" w:line="240" w:lineRule="auto"/>
+        <w:contextualSpacing/>
+        <w:outlineLvl w:val="0"/>
+        <w:rPr>
+          <w:rFonts w:eastAsiaTheme="majorEastAsia" w:cstheme="majorBidi"/>
+          <w:color w:val="3A3A3A" w:themeColor="background2" w:themeShade="40"/>
+          <w:spacing w:val="-10"/>
+          <w:kern w:val="28"/>
+        </w:rPr>
+      </w:pPr>
+      <w:r>
+        <w:rPr>
+          <w:rFonts w:eastAsiaTheme="majorEastAsia" w:cstheme="majorBidi"/>
+          <w:color w:val="3A3A3A" w:themeColor="background2" w:themeShade="40"/>
+          <w:spacing w:val="-10"/>
+          <w:kern w:val="28"/>
+        </w:rPr>
+        <w:t xml:space="preserve">In this particular case we could use decision trees and clustering algorithms due to the values on country of origin, country of </w:t>
+      </w:r>
+      <w:r>
+        <w:rPr>
+          <w:rFonts w:eastAsiaTheme="majorEastAsia" w:cstheme="majorBidi"/>
+          <w:color w:val="3A3A3A" w:themeColor="background2" w:themeShade="40"/>
+          <w:spacing w:val="-10"/>
+          <w:kern w:val="28"/>
+        </w:rPr>
+        <w:t>asylum</w:t>
+      </w:r>
+      <w:r>
+        <w:rPr>
+          <w:rFonts w:eastAsiaTheme="majorEastAsia" w:cstheme="majorBidi"/>
+          <w:color w:val="3A3A3A" w:themeColor="background2" w:themeShade="40"/>
+          <w:spacing w:val="-10"/>
+          <w:kern w:val="28"/>
+        </w:rPr>
+        <w:t xml:space="preserve"> being sought in.</w:t>
+      </w:r>
+      <w:r>
+        <w:rPr>
+          <w:rFonts w:eastAsiaTheme="majorEastAsia" w:cstheme="majorBidi"/>
+          <w:color w:val="3A3A3A" w:themeColor="background2" w:themeShade="40"/>
+          <w:spacing w:val="-10"/>
+          <w:kern w:val="28"/>
+        </w:rPr>
+        <w:t xml:space="preserve"> </w:t>
+      </w:r>
+    </w:p>
+    <w:p>
+      <w:pPr>
+        <w:keepNext/>
+        <w:keepLines/>
+        <w:spacing w:before="360" w:after="80" w:line="240" w:lineRule="auto"/>
+        <w:contextualSpacing/>
+        <w:outlineLvl w:val="0"/>
+        <w:rPr>
+          <w:rFonts w:eastAsiaTheme="majorEastAsia" w:cstheme="majorBidi"/>
+          <w:color w:val="3A3A3A" w:themeColor="background2" w:themeShade="40"/>
+          <w:spacing w:val="-10"/>
+          <w:kern w:val="28"/>
+        </w:rPr>
+      </w:pPr>
+    </w:p>
+    <w:p>
+      <w:pPr>
+        <w:keepNext/>
+        <w:keepLines/>
+        <w:spacing w:before="360" w:after="80" w:line="240" w:lineRule="auto"/>
+        <w:contextualSpacing/>
+        <w:outlineLvl w:val="0"/>
+        <w:rPr>
+          <w:rFonts w:eastAsiaTheme="majorEastAsia" w:cstheme="majorBidi"/>
+          <w:color w:val="3A3A3A" w:themeColor="background2" w:themeShade="40"/>
+          <w:spacing w:val="-10"/>
+          <w:kern w:val="28"/>
+        </w:rPr>
+      </w:pPr>
+      <w:r>
+        <w:rPr>
+          <w:rFonts w:eastAsiaTheme="majorEastAsia" w:cstheme="majorBidi"/>
+          <w:color w:val="3A3A3A" w:themeColor="background2" w:themeShade="40"/>
+          <w:spacing w:val="-10"/>
+          <w:kern w:val="28"/>
+        </w:rPr>
+        <w:t>For the train test split we drop the colu</w:t>
+      </w:r>
+      <w:r>
+        <w:rPr>
+          <w:rFonts w:eastAsiaTheme="majorEastAsia" w:cstheme="majorBidi"/>
+          <w:color w:val="3A3A3A" w:themeColor="background2" w:themeShade="40"/>
+          <w:spacing w:val="-10"/>
+          <w:kern w:val="28"/>
+        </w:rPr>
+        <w:t xml:space="preserve">mn first and the column applied for X and then add the response to y. I use 30% with a random state of 99. </w:t>
+      </w:r>
+    </w:p>
+    <w:p>
+      <w:pPr>
+        <w:keepNext/>
+        <w:keepLines/>
+        <w:spacing w:before="360" w:after="80" w:line="240" w:lineRule="auto"/>
+        <w:contextualSpacing/>
+        <w:outlineLvl w:val="0"/>
+        <w:rPr>
+          <w:rFonts w:eastAsiaTheme="majorEastAsia" w:cstheme="majorBidi"/>
+          <w:color w:val="3A3A3A" w:themeColor="background2" w:themeShade="40"/>
+          <w:spacing w:val="-10"/>
+          <w:kern w:val="28"/>
+        </w:rPr>
+      </w:pPr>
+    </w:p>
+    <w:p>
+      <w:pPr>
+        <w:keepNext/>
+        <w:keepLines/>
+        <w:spacing w:before="360" w:after="80" w:line="240" w:lineRule="auto"/>
+        <w:contextualSpacing/>
+        <w:outlineLvl w:val="0"/>
+        <w:rPr>
+          <w:rFonts w:eastAsiaTheme="majorEastAsia" w:cstheme="majorBidi"/>
+          <w:color w:val="3A3A3A" w:themeColor="background2" w:themeShade="40"/>
+          <w:spacing w:val="-10"/>
+          <w:kern w:val="28"/>
+        </w:rPr>
+      </w:pPr>
+      <w:r>
+        <w:rPr>
+          <w:rFonts w:eastAsiaTheme="majorEastAsia" w:cstheme="majorBidi"/>
+          <w:color w:val="3A3A3A" w:themeColor="background2" w:themeShade="40"/>
+          <w:spacing w:val="-10"/>
+          <w:kern w:val="28"/>
+        </w:rPr>
+        <w:t>The decision tree classifier is then created and fitted. We can see the precision</w:t>
+      </w:r>
+      <w:r>
+        <w:rPr>
+          <w:rFonts w:eastAsiaTheme="majorEastAsia" w:cstheme="majorBidi"/>
+          <w:color w:val="3A3A3A" w:themeColor="background2" w:themeShade="40"/>
+          <w:spacing w:val="-10"/>
+          <w:kern w:val="28"/>
+        </w:rPr>
+        <w:t xml:space="preserve"> and recall is 1 and the support is 19. </w:t>
+      </w:r>
+    </w:p>
+    <w:p>
+      <w:pPr>
+        <w:keepNext/>
+        <w:keepLines/>
+        <w:spacing w:before="360" w:after="80" w:line="240" w:lineRule="auto"/>
+        <w:contextualSpacing/>
+        <w:outlineLvl w:val="0"/>
+        <w:rPr>
+          <w:rFonts w:eastAsiaTheme="majorEastAsia" w:cstheme="majorBidi"/>
+          <w:color w:val="3A3A3A" w:themeColor="background2" w:themeShade="40"/>
+          <w:spacing w:val="-10"/>
+          <w:kern w:val="28"/>
+        </w:rPr>
+      </w:pPr>
+    </w:p>
+    <w:p>
+      <w:pPr>
+        <w:keepNext/>
+        <w:keepLines/>
+        <w:spacing w:before="360" w:after="80" w:line="240" w:lineRule="auto"/>
+        <w:contextualSpacing/>
+        <w:outlineLvl w:val="0"/>
+        <w:rPr>
+          <w:rFonts w:eastAsiaTheme="majorEastAsia" w:cstheme="majorBidi"/>
+          <w:color w:val="3A3A3A" w:themeColor="background2" w:themeShade="40"/>
+          <w:spacing w:val="-10"/>
+          <w:kern w:val="28"/>
+        </w:rPr>
+      </w:pPr>
+      <w:r>
+        <w:rPr>
+          <w:rFonts w:eastAsiaTheme="majorEastAsia" w:cstheme="majorBidi"/>
+          <w:color w:val="3A3A3A" w:themeColor="background2" w:themeShade="40"/>
+          <w:spacing w:val="-10"/>
+          <w:kern w:val="28"/>
+        </w:rPr>
+        <w:t>In this semester, semester 2 I have deployed two more machine learning algorithms for this dataset</w:t>
+      </w:r>
+      <w:r>
+        <w:rPr>
+          <w:rFonts w:eastAsiaTheme="majorEastAsia" w:cstheme="majorBidi"/>
+          <w:color w:val="3A3A3A" w:themeColor="background2" w:themeShade="40"/>
+          <w:spacing w:val="-10"/>
+          <w:kern w:val="28"/>
+        </w:rPr>
+        <w:t xml:space="preserve"> and </w:t>
+      </w:r>
+      <w:proofErr w:type="spellStart"/>
+      <w:r>
+        <w:rPr>
+          <w:rFonts w:eastAsiaTheme="majorEastAsia" w:cstheme="majorBidi"/>
+          <w:color w:val="3A3A3A" w:themeColor="background2" w:themeShade="40"/>
+          <w:spacing w:val="-10"/>
+          <w:kern w:val="28"/>
+        </w:rPr>
+        <w:t>fine tuned</w:t>
+      </w:r>
+      <w:proofErr w:type="spellEnd"/>
+      <w:r>
+        <w:rPr>
+          <w:rFonts w:eastAsiaTheme="majorEastAsia" w:cstheme="majorBidi"/>
+          <w:color w:val="3A3A3A" w:themeColor="background2" w:themeShade="40"/>
+          <w:spacing w:val="-10"/>
+          <w:kern w:val="28"/>
+        </w:rPr>
+        <w:t xml:space="preserve"> the hyperparameters.</w:t>
+      </w:r>
+    </w:p>
+    <w:p>
+      <w:pPr>
+        <w:keepNext/>
+        <w:keepLines/>
+        <w:spacing w:before="360" w:after="80" w:line="240" w:lineRule="auto"/>
+        <w:contextualSpacing/>
+        <w:outlineLvl w:val="0"/>
+        <w:rPr>
+          <w:rFonts w:eastAsiaTheme="majorEastAsia" w:cstheme="majorBidi"/>
+          <w:color w:val="3A3A3A" w:themeColor="background2" w:themeShade="40"/>
+          <w:spacing w:val="-10"/>
+          <w:kern w:val="28"/>
+          <w:sz w:val="20"/>
+          <w:szCs w:val="20"/>
+        </w:rPr>
+      </w:pPr>
+      <w:r>
+        <w:rPr>
+          <w:rFonts w:eastAsiaTheme="majorEastAsia" w:cstheme="majorBidi"/>
+          <w:color w:val="3A3A3A" w:themeColor="background2" w:themeShade="40"/>
+          <w:spacing w:val="-10"/>
+          <w:kern w:val="28"/>
+        </w:rPr>
+        <w:t xml:space="preserve"> </w:t>
+      </w:r>
+      <w:bookmarkStart w:id="5" w:name="_Toc166668374"/>
+    </w:p>
+    <w:p>
+      <w:pPr>
+        <w:keepNext/>
+        <w:keepLines/>
+        <w:spacing w:before="360" w:after="80" w:line="240" w:lineRule="auto"/>
+        <w:contextualSpacing/>
+        <w:outlineLvl w:val="0"/>
         <w:rPr>
           <w:rFonts w:eastAsiaTheme="majorEastAsia" w:cstheme="majorBidi"/>
           <w:color w:val="3A3A3A" w:themeColor="background2" w:themeShade="40"/>
@@ -3265,517 +3538,6 @@
           <w:sz w:val="40"/>
           <w:szCs w:val="40"/>
         </w:rPr>
-        <w:lastRenderedPageBreak/>
-        <w:t>Data Preparation</w:t>
-      </w:r>
-      <w:bookmarkEnd w:id="2"/>
-    </w:p>
-    <w:bookmarkEnd w:id="3"/>
-    <w:p>
-      <w:pPr>
-        <w:keepNext/>
-        <w:keepLines/>
-        <w:spacing w:before="360" w:after="80" w:line="240" w:lineRule="auto"/>
-        <w:contextualSpacing/>
-        <w:outlineLvl w:val="0"/>
-        <w:rPr>
-          <w:rFonts w:eastAsiaTheme="majorEastAsia" w:cstheme="majorBidi"/>
-          <w:color w:val="3A3A3A" w:themeColor="background2" w:themeShade="40"/>
-          <w:spacing w:val="-10"/>
-          <w:kern w:val="28"/>
-        </w:rPr>
-      </w:pPr>
-    </w:p>
-    <w:p>
-      <w:pPr>
-        <w:keepNext/>
-        <w:keepLines/>
-        <w:spacing w:before="360" w:after="80" w:line="240" w:lineRule="auto"/>
-        <w:contextualSpacing/>
-        <w:outlineLvl w:val="0"/>
-        <w:rPr>
-          <w:rFonts w:eastAsiaTheme="majorEastAsia" w:cstheme="majorBidi"/>
-          <w:color w:val="3A3A3A" w:themeColor="background2" w:themeShade="40"/>
-          <w:spacing w:val="-10"/>
-          <w:kern w:val="28"/>
-        </w:rPr>
-      </w:pPr>
-      <w:r>
-        <w:rPr>
-          <w:rFonts w:eastAsiaTheme="majorEastAsia" w:cstheme="majorBidi"/>
-          <w:color w:val="3A3A3A" w:themeColor="background2" w:themeShade="40"/>
-          <w:spacing w:val="-10"/>
-          <w:kern w:val="28"/>
-        </w:rPr>
-        <w:t xml:space="preserve">Data preparation is a crucial step in the CRISP DM protocol. Before we put the dataset through machine learning models the data needs to be cleaned, no matter what we do we will never have 100% cleaned data. </w:t>
-      </w:r>
-    </w:p>
-    <w:p>
-      <w:pPr>
-        <w:keepNext/>
-        <w:keepLines/>
-        <w:spacing w:before="360" w:after="80" w:line="240" w:lineRule="auto"/>
-        <w:contextualSpacing/>
-        <w:outlineLvl w:val="0"/>
-        <w:rPr>
-          <w:rFonts w:eastAsiaTheme="majorEastAsia" w:cstheme="majorBidi"/>
-          <w:color w:val="3A3A3A" w:themeColor="background2" w:themeShade="40"/>
-          <w:spacing w:val="-10"/>
-          <w:kern w:val="28"/>
-        </w:rPr>
-      </w:pPr>
-    </w:p>
-    <w:p>
-      <w:pPr>
-        <w:keepNext/>
-        <w:keepLines/>
-        <w:spacing w:before="360" w:after="80" w:line="240" w:lineRule="auto"/>
-        <w:contextualSpacing/>
-        <w:outlineLvl w:val="0"/>
-        <w:rPr>
-          <w:rFonts w:eastAsiaTheme="majorEastAsia" w:cstheme="majorBidi"/>
-          <w:color w:val="3A3A3A" w:themeColor="background2" w:themeShade="40"/>
-          <w:spacing w:val="-10"/>
-          <w:kern w:val="28"/>
-        </w:rPr>
-      </w:pPr>
-      <w:r>
-        <w:rPr>
-          <w:rFonts w:eastAsiaTheme="majorEastAsia" w:cstheme="majorBidi"/>
-          <w:noProof/>
-          <w:color w:val="3A3A3A" w:themeColor="background2" w:themeShade="40"/>
-          <w:spacing w:val="-10"/>
-          <w:kern w:val="28"/>
-        </w:rPr>
-        <w:drawing>
-          <wp:inline distT="0" distB="0" distL="0" distR="0" wp14:anchorId="7F96EDE7" wp14:editId="553000AC">
-            <wp:extent cx="5731510" cy="2747010"/>
-            <wp:effectExtent l="0" t="0" r="2540" b="0"/>
-            <wp:docPr id="64756979" name="Picture 1" descr="A screenshot of a computer program&#10;&#10;Description automatically generated"/>
-            <wp:cNvGraphicFramePr>
-              <a:graphicFrameLocks xmlns:a="http://schemas.openxmlformats.org/drawingml/2006/main" noChangeAspect="1"/>
-            </wp:cNvGraphicFramePr>
-            <a:graphic xmlns:a="http://schemas.openxmlformats.org/drawingml/2006/main">
-              <a:graphicData uri="http://schemas.openxmlformats.org/drawingml/2006/picture">
-                <pic:pic xmlns:pic="http://schemas.openxmlformats.org/drawingml/2006/picture">
-                  <pic:nvPicPr>
-                    <pic:cNvPr id="64756979" name="Picture 1" descr="A screenshot of a computer program&#10;&#10;Description automatically generated"/>
-                    <pic:cNvPicPr/>
-                  </pic:nvPicPr>
-                  <pic:blipFill>
-                    <a:blip r:embed="rId18">
-                      <a:extLst>
-                        <a:ext uri="{28A0092B-C50C-407E-A947-70E740481C1C}">
-                          <a14:useLocalDpi xmlns:a14="http://schemas.microsoft.com/office/drawing/2010/main" val="0"/>
-                        </a:ext>
-                      </a:extLst>
-                    </a:blip>
-                    <a:stretch>
-                      <a:fillRect/>
-                    </a:stretch>
-                  </pic:blipFill>
-                  <pic:spPr>
-                    <a:xfrm>
-                      <a:off x="0" y="0"/>
-                      <a:ext cx="5731510" cy="2747010"/>
-                    </a:xfrm>
-                    <a:prstGeom prst="rect">
-                      <a:avLst/>
-                    </a:prstGeom>
-                  </pic:spPr>
-                </pic:pic>
-              </a:graphicData>
-            </a:graphic>
-          </wp:inline>
-        </w:drawing>
-      </w:r>
-    </w:p>
-    <w:p>
-      <w:pPr>
-        <w:keepNext/>
-        <w:keepLines/>
-        <w:spacing w:before="360" w:after="80" w:line="240" w:lineRule="auto"/>
-        <w:contextualSpacing/>
-        <w:jc w:val="center"/>
-        <w:outlineLvl w:val="0"/>
-        <w:rPr>
-          <w:rFonts w:eastAsiaTheme="majorEastAsia" w:cstheme="majorBidi"/>
-          <w:color w:val="3A3A3A" w:themeColor="background2" w:themeShade="40"/>
-          <w:spacing w:val="-10"/>
-          <w:kern w:val="28"/>
-        </w:rPr>
-      </w:pPr>
-      <w:r>
-        <w:rPr>
-          <w:rFonts w:eastAsiaTheme="majorEastAsia" w:cstheme="majorBidi"/>
-          <w:color w:val="3A3A3A" w:themeColor="background2" w:themeShade="40"/>
-          <w:spacing w:val="-10"/>
-          <w:kern w:val="28"/>
-        </w:rPr>
-        <w:t xml:space="preserve">Figure </w:t>
-      </w:r>
-      <w:r>
-        <w:rPr>
-          <w:rFonts w:eastAsiaTheme="majorEastAsia" w:cstheme="majorBidi"/>
-          <w:color w:val="3A3A3A" w:themeColor="background2" w:themeShade="40"/>
-          <w:spacing w:val="-10"/>
-          <w:kern w:val="28"/>
-        </w:rPr>
-        <w:t>7</w:t>
-      </w:r>
-      <w:r>
-        <w:rPr>
-          <w:rFonts w:eastAsiaTheme="majorEastAsia" w:cstheme="majorBidi"/>
-          <w:color w:val="3A3A3A" w:themeColor="background2" w:themeShade="40"/>
-          <w:spacing w:val="-10"/>
-          <w:kern w:val="28"/>
-        </w:rPr>
-        <w:t>. Dealing with missing data in the dataset.</w:t>
-      </w:r>
-    </w:p>
-    <w:p>
-      <w:pPr>
-        <w:keepNext/>
-        <w:keepLines/>
-        <w:spacing w:before="360" w:after="80" w:line="240" w:lineRule="auto"/>
-        <w:contextualSpacing/>
-        <w:outlineLvl w:val="0"/>
-        <w:rPr>
-          <w:rFonts w:eastAsiaTheme="majorEastAsia" w:cstheme="majorBidi"/>
-          <w:color w:val="3A3A3A" w:themeColor="background2" w:themeShade="40"/>
-          <w:spacing w:val="-10"/>
-          <w:kern w:val="28"/>
-        </w:rPr>
-      </w:pPr>
-    </w:p>
-    <w:p>
-      <w:pPr>
-        <w:keepNext/>
-        <w:keepLines/>
-        <w:spacing w:before="360" w:after="80" w:line="240" w:lineRule="auto"/>
-        <w:contextualSpacing/>
-        <w:outlineLvl w:val="0"/>
-        <w:rPr>
-          <w:rFonts w:eastAsiaTheme="majorEastAsia" w:cstheme="majorBidi"/>
-          <w:color w:val="3A3A3A" w:themeColor="background2" w:themeShade="40"/>
-          <w:spacing w:val="-10"/>
-          <w:kern w:val="28"/>
-        </w:rPr>
-      </w:pPr>
-      <w:r>
-        <w:rPr>
-          <w:rFonts w:eastAsiaTheme="majorEastAsia" w:cstheme="majorBidi"/>
-          <w:color w:val="3A3A3A" w:themeColor="background2" w:themeShade="40"/>
-          <w:spacing w:val="-10"/>
-          <w:kern w:val="28"/>
-        </w:rPr>
-        <w:t xml:space="preserve">We are firstly checking for is the any null values in the dataset and we can see that Stage of procedure has 65 null values.  To help this we can make a list of missing value formats and remove from dataset if any of the missing formats are found. </w:t>
-      </w:r>
-    </w:p>
-    <w:p>
-      <w:pPr>
-        <w:keepNext/>
-        <w:keepLines/>
-        <w:spacing w:before="360" w:after="80" w:line="240" w:lineRule="auto"/>
-        <w:contextualSpacing/>
-        <w:outlineLvl w:val="0"/>
-        <w:rPr>
-          <w:rFonts w:eastAsiaTheme="majorEastAsia" w:cstheme="majorBidi"/>
-          <w:color w:val="3A3A3A" w:themeColor="background2" w:themeShade="40"/>
-          <w:spacing w:val="-10"/>
-          <w:kern w:val="28"/>
-        </w:rPr>
-      </w:pPr>
-    </w:p>
-    <w:p>
-      <w:pPr>
-        <w:keepNext/>
-        <w:keepLines/>
-        <w:spacing w:before="360" w:after="80" w:line="240" w:lineRule="auto"/>
-        <w:contextualSpacing/>
-        <w:outlineLvl w:val="0"/>
-        <w:rPr>
-          <w:rFonts w:eastAsiaTheme="majorEastAsia" w:cstheme="majorBidi"/>
-          <w:color w:val="3A3A3A" w:themeColor="background2" w:themeShade="40"/>
-          <w:spacing w:val="-10"/>
-          <w:kern w:val="28"/>
-        </w:rPr>
-      </w:pPr>
-    </w:p>
-    <w:p>
-      <w:pPr>
-        <w:keepNext/>
-        <w:keepLines/>
-        <w:spacing w:before="360" w:after="80" w:line="240" w:lineRule="auto"/>
-        <w:contextualSpacing/>
-        <w:outlineLvl w:val="0"/>
-        <w:rPr>
-          <w:rFonts w:eastAsiaTheme="majorEastAsia" w:cstheme="majorBidi"/>
-          <w:color w:val="3A3A3A" w:themeColor="background2" w:themeShade="40"/>
-          <w:spacing w:val="-10"/>
-          <w:kern w:val="28"/>
-        </w:rPr>
-      </w:pPr>
-      <w:r>
-        <w:rPr>
-          <w:rFonts w:eastAsiaTheme="majorEastAsia" w:cstheme="majorBidi"/>
-          <w:noProof/>
-          <w:color w:val="3A3A3A" w:themeColor="background2" w:themeShade="40"/>
-          <w:spacing w:val="-10"/>
-          <w:kern w:val="28"/>
-        </w:rPr>
-        <w:drawing>
-          <wp:inline distT="0" distB="0" distL="0" distR="0" wp14:anchorId="07DBC6B8" wp14:editId="2319C790">
-            <wp:extent cx="5731510" cy="910590"/>
-            <wp:effectExtent l="0" t="0" r="2540" b="3810"/>
-            <wp:docPr id="1549202860" name="Picture 4" descr="A screen shot of a computer&#10;&#10;Description automatically generated"/>
-            <wp:cNvGraphicFramePr>
-              <a:graphicFrameLocks xmlns:a="http://schemas.openxmlformats.org/drawingml/2006/main" noChangeAspect="1"/>
-            </wp:cNvGraphicFramePr>
-            <a:graphic xmlns:a="http://schemas.openxmlformats.org/drawingml/2006/main">
-              <a:graphicData uri="http://schemas.openxmlformats.org/drawingml/2006/picture">
-                <pic:pic xmlns:pic="http://schemas.openxmlformats.org/drawingml/2006/picture">
-                  <pic:nvPicPr>
-                    <pic:cNvPr id="1549202860" name="Picture 4" descr="A screen shot of a computer&#10;&#10;Description automatically generated"/>
-                    <pic:cNvPicPr/>
-                  </pic:nvPicPr>
-                  <pic:blipFill>
-                    <a:blip r:embed="rId19">
-                      <a:extLst>
-                        <a:ext uri="{28A0092B-C50C-407E-A947-70E740481C1C}">
-                          <a14:useLocalDpi xmlns:a14="http://schemas.microsoft.com/office/drawing/2010/main" val="0"/>
-                        </a:ext>
-                      </a:extLst>
-                    </a:blip>
-                    <a:stretch>
-                      <a:fillRect/>
-                    </a:stretch>
-                  </pic:blipFill>
-                  <pic:spPr>
-                    <a:xfrm>
-                      <a:off x="0" y="0"/>
-                      <a:ext cx="5731510" cy="910590"/>
-                    </a:xfrm>
-                    <a:prstGeom prst="rect">
-                      <a:avLst/>
-                    </a:prstGeom>
-                  </pic:spPr>
-                </pic:pic>
-              </a:graphicData>
-            </a:graphic>
-          </wp:inline>
-        </w:drawing>
-      </w:r>
-    </w:p>
-    <w:p>
-      <w:pPr>
-        <w:keepNext/>
-        <w:keepLines/>
-        <w:spacing w:before="360" w:after="80" w:line="240" w:lineRule="auto"/>
-        <w:contextualSpacing/>
-        <w:jc w:val="center"/>
-        <w:outlineLvl w:val="0"/>
-        <w:rPr>
-          <w:rFonts w:eastAsiaTheme="majorEastAsia" w:cstheme="majorBidi"/>
-          <w:color w:val="3A3A3A" w:themeColor="background2" w:themeShade="40"/>
-          <w:spacing w:val="-10"/>
-          <w:kern w:val="28"/>
-        </w:rPr>
-      </w:pPr>
-      <w:r>
-        <w:rPr>
-          <w:rFonts w:eastAsiaTheme="majorEastAsia" w:cstheme="majorBidi"/>
-          <w:color w:val="3A3A3A" w:themeColor="background2" w:themeShade="40"/>
-          <w:spacing w:val="-10"/>
-          <w:kern w:val="28"/>
-        </w:rPr>
-        <w:t>F</w:t>
-      </w:r>
-      <w:r>
-        <w:rPr>
-          <w:rFonts w:eastAsiaTheme="majorEastAsia" w:cstheme="majorBidi"/>
-          <w:color w:val="3A3A3A" w:themeColor="background2" w:themeShade="40"/>
-          <w:spacing w:val="-10"/>
-          <w:kern w:val="28"/>
-        </w:rPr>
-        <w:t>igure 8. Label encoder for dealing with the categorical data in the data set.</w:t>
-      </w:r>
-    </w:p>
-    <w:p>
-      <w:pPr>
-        <w:keepNext/>
-        <w:keepLines/>
-        <w:spacing w:before="360" w:after="80" w:line="240" w:lineRule="auto"/>
-        <w:contextualSpacing/>
-        <w:jc w:val="center"/>
-        <w:outlineLvl w:val="0"/>
-        <w:rPr>
-          <w:rFonts w:eastAsiaTheme="majorEastAsia" w:cstheme="majorBidi"/>
-          <w:color w:val="3A3A3A" w:themeColor="background2" w:themeShade="40"/>
-          <w:spacing w:val="-10"/>
-          <w:kern w:val="28"/>
-        </w:rPr>
-      </w:pPr>
-    </w:p>
-    <w:p>
-      <w:pPr>
-        <w:keepNext/>
-        <w:keepLines/>
-        <w:spacing w:before="360" w:after="80" w:line="240" w:lineRule="auto"/>
-        <w:contextualSpacing/>
-        <w:outlineLvl w:val="0"/>
-        <w:rPr>
-          <w:rFonts w:eastAsiaTheme="majorEastAsia" w:cstheme="majorBidi"/>
-          <w:color w:val="3A3A3A" w:themeColor="background2" w:themeShade="40"/>
-          <w:spacing w:val="-10"/>
-          <w:kern w:val="28"/>
-        </w:rPr>
-      </w:pPr>
-      <w:r>
-        <w:rPr>
-          <w:rFonts w:eastAsiaTheme="majorEastAsia" w:cstheme="majorBidi"/>
-          <w:color w:val="3A3A3A" w:themeColor="background2" w:themeShade="40"/>
-          <w:spacing w:val="-10"/>
-          <w:kern w:val="28"/>
-        </w:rPr>
-        <w:t xml:space="preserve">Computers only </w:t>
-      </w:r>
-      <w:proofErr w:type="spellStart"/>
-      <w:proofErr w:type="gramStart"/>
-      <w:r>
-        <w:rPr>
-          <w:rFonts w:eastAsiaTheme="majorEastAsia" w:cstheme="majorBidi"/>
-          <w:color w:val="3A3A3A" w:themeColor="background2" w:themeShade="40"/>
-          <w:spacing w:val="-10"/>
-          <w:kern w:val="28"/>
-        </w:rPr>
-        <w:t>under stand</w:t>
-      </w:r>
-      <w:proofErr w:type="spellEnd"/>
-      <w:proofErr w:type="gramEnd"/>
-      <w:r>
-        <w:rPr>
-          <w:rFonts w:eastAsiaTheme="majorEastAsia" w:cstheme="majorBidi"/>
-          <w:color w:val="3A3A3A" w:themeColor="background2" w:themeShade="40"/>
-          <w:spacing w:val="-10"/>
-          <w:kern w:val="28"/>
-        </w:rPr>
-        <w:t xml:space="preserve"> numerical value and not categorical values, in order to </w:t>
-      </w:r>
-      <w:proofErr w:type="spellStart"/>
-      <w:r>
-        <w:rPr>
-          <w:rFonts w:eastAsiaTheme="majorEastAsia" w:cstheme="majorBidi"/>
-          <w:color w:val="3A3A3A" w:themeColor="background2" w:themeShade="40"/>
-          <w:spacing w:val="-10"/>
-          <w:kern w:val="28"/>
-        </w:rPr>
-        <w:t>preform</w:t>
-      </w:r>
-      <w:proofErr w:type="spellEnd"/>
-      <w:r>
-        <w:rPr>
-          <w:rFonts w:eastAsiaTheme="majorEastAsia" w:cstheme="majorBidi"/>
-          <w:color w:val="3A3A3A" w:themeColor="background2" w:themeShade="40"/>
-          <w:spacing w:val="-10"/>
-          <w:kern w:val="28"/>
-        </w:rPr>
-        <w:t xml:space="preserve"> any machine learning models on this data we need to deal with the categorical and encode it. Due to the amount of categorical data present it was decided to use the </w:t>
-      </w:r>
-      <w:proofErr w:type="spellStart"/>
-      <w:r>
-        <w:rPr>
-          <w:rFonts w:eastAsiaTheme="majorEastAsia" w:cstheme="majorBidi"/>
-          <w:color w:val="3A3A3A" w:themeColor="background2" w:themeShade="40"/>
-          <w:spacing w:val="-10"/>
-          <w:kern w:val="28"/>
-        </w:rPr>
-        <w:t>LabelEncoder</w:t>
-      </w:r>
-      <w:proofErr w:type="spellEnd"/>
-      <w:r>
-        <w:rPr>
-          <w:rFonts w:eastAsiaTheme="majorEastAsia" w:cstheme="majorBidi"/>
-          <w:color w:val="3A3A3A" w:themeColor="background2" w:themeShade="40"/>
-          <w:spacing w:val="-10"/>
-          <w:kern w:val="28"/>
-        </w:rPr>
-        <w:t xml:space="preserve">. </w:t>
-      </w:r>
-    </w:p>
-    <w:p>
-      <w:pPr>
-        <w:keepNext/>
-        <w:keepLines/>
-        <w:spacing w:before="360" w:after="80" w:line="240" w:lineRule="auto"/>
-        <w:contextualSpacing/>
-        <w:outlineLvl w:val="0"/>
-        <w:rPr>
-          <w:rFonts w:eastAsiaTheme="majorEastAsia" w:cstheme="majorBidi"/>
-          <w:color w:val="3A3A3A" w:themeColor="background2" w:themeShade="40"/>
-          <w:spacing w:val="-10"/>
-          <w:kern w:val="28"/>
-        </w:rPr>
-      </w:pPr>
-    </w:p>
-    <w:p>
-      <w:pPr>
-        <w:keepNext/>
-        <w:keepLines/>
-        <w:spacing w:before="360" w:after="80" w:line="240" w:lineRule="auto"/>
-        <w:contextualSpacing/>
-        <w:outlineLvl w:val="0"/>
-        <w:rPr>
-          <w:rFonts w:eastAsiaTheme="majorEastAsia" w:cstheme="majorBidi"/>
-          <w:color w:val="3A3A3A" w:themeColor="background2" w:themeShade="40"/>
-          <w:spacing w:val="-10"/>
-          <w:kern w:val="28"/>
-        </w:rPr>
-      </w:pPr>
-      <w:r>
-        <w:rPr>
-          <w:rFonts w:eastAsiaTheme="majorEastAsia" w:cstheme="majorBidi"/>
-          <w:color w:val="3A3A3A" w:themeColor="background2" w:themeShade="40"/>
-          <w:spacing w:val="-10"/>
-          <w:kern w:val="28"/>
-        </w:rPr>
-        <w:t>Label encoding is a technique used in machine learning and data analysis to convert categorical variables into numerical format. It is particularly useful when working with algorithms that require numerical input, as most machine learning models can only operate on numerical data</w:t>
-      </w:r>
-      <w:r>
-        <w:rPr>
-          <w:rFonts w:eastAsiaTheme="majorEastAsia" w:cstheme="majorBidi"/>
-          <w:color w:val="3A3A3A" w:themeColor="background2" w:themeShade="40"/>
-          <w:spacing w:val="-10"/>
-          <w:kern w:val="28"/>
-        </w:rPr>
-        <w:t>.</w:t>
-      </w:r>
-      <w:r>
-        <w:t xml:space="preserve"> </w:t>
-      </w:r>
-      <w:r>
-        <w:rPr>
-          <w:rFonts w:eastAsiaTheme="majorEastAsia" w:cstheme="majorBidi"/>
-          <w:color w:val="3A3A3A" w:themeColor="background2" w:themeShade="40"/>
-          <w:spacing w:val="-10"/>
-          <w:kern w:val="28"/>
-        </w:rPr>
-        <w:t>(Team, 2023)</w:t>
-      </w:r>
-    </w:p>
-    <w:p>
-      <w:pPr>
-        <w:keepNext/>
-        <w:keepLines/>
-        <w:spacing w:before="360" w:after="80" w:line="240" w:lineRule="auto"/>
-        <w:contextualSpacing/>
-        <w:outlineLvl w:val="0"/>
-        <w:rPr>
-          <w:rFonts w:eastAsiaTheme="majorEastAsia" w:cstheme="majorBidi"/>
-          <w:color w:val="3A3A3A" w:themeColor="background2" w:themeShade="40"/>
-          <w:spacing w:val="-10"/>
-          <w:kern w:val="28"/>
-        </w:rPr>
       </w:pPr>
     </w:p>
     <w:p>
@@ -3794,8 +3556,14 @@
           <w:szCs w:val="40"/>
         </w:rPr>
       </w:pPr>
-      <w:bookmarkStart w:id="4" w:name="_Toc166668373"/>
-      <w:r>
+    </w:p>
+    <w:p>
+      <w:pPr>
+        <w:keepNext/>
+        <w:keepLines/>
+        <w:spacing w:before="360" w:after="80" w:line="240" w:lineRule="auto"/>
+        <w:contextualSpacing/>
+        <w:outlineLvl w:val="0"/>
         <w:rPr>
           <w:rFonts w:eastAsiaTheme="majorEastAsia" w:cstheme="majorBidi"/>
           <w:color w:val="3A3A3A" w:themeColor="background2" w:themeShade="40"/>
@@ -3804,10 +3572,15 @@
           <w:sz w:val="40"/>
           <w:szCs w:val="40"/>
         </w:rPr>
-        <w:t>Modelling</w:t>
-      </w:r>
-      <w:bookmarkEnd w:id="4"/>
-      <w:r>
+      </w:pPr>
+    </w:p>
+    <w:p>
+      <w:pPr>
+        <w:keepNext/>
+        <w:keepLines/>
+        <w:spacing w:before="360" w:after="80" w:line="240" w:lineRule="auto"/>
+        <w:contextualSpacing/>
+        <w:outlineLvl w:val="0"/>
         <w:rPr>
           <w:rFonts w:eastAsiaTheme="majorEastAsia" w:cstheme="majorBidi"/>
           <w:color w:val="3A3A3A" w:themeColor="background2" w:themeShade="40"/>
@@ -3816,585 +3589,7 @@
           <w:sz w:val="40"/>
           <w:szCs w:val="40"/>
         </w:rPr>
-        <w:t xml:space="preserve"> </w:t>
-      </w:r>
-    </w:p>
-    <w:p>
-      <w:pPr>
-        <w:keepNext/>
-        <w:keepLines/>
-        <w:spacing w:before="360" w:after="80" w:line="240" w:lineRule="auto"/>
-        <w:contextualSpacing/>
-        <w:outlineLvl w:val="0"/>
-        <w:rPr>
-          <w:rFonts w:eastAsiaTheme="majorEastAsia" w:cstheme="majorBidi"/>
-          <w:color w:val="3A3A3A" w:themeColor="background2" w:themeShade="40"/>
-          <w:spacing w:val="-10"/>
-          <w:kern w:val="28"/>
-        </w:rPr>
-      </w:pPr>
-    </w:p>
-    <w:p>
-      <w:pPr>
-        <w:keepNext/>
-        <w:keepLines/>
-        <w:spacing w:before="360" w:after="80" w:line="240" w:lineRule="auto"/>
-        <w:contextualSpacing/>
-        <w:outlineLvl w:val="0"/>
-        <w:rPr>
-          <w:rFonts w:eastAsiaTheme="majorEastAsia" w:cstheme="majorBidi"/>
-          <w:color w:val="3A3A3A" w:themeColor="background2" w:themeShade="40"/>
-          <w:spacing w:val="-10"/>
-          <w:kern w:val="28"/>
-        </w:rPr>
-      </w:pPr>
-      <w:r>
-        <w:rPr>
-          <w:rFonts w:eastAsiaTheme="majorEastAsia" w:cstheme="majorBidi"/>
-          <w:color w:val="3A3A3A" w:themeColor="background2" w:themeShade="40"/>
-          <w:spacing w:val="-10"/>
-          <w:kern w:val="28"/>
-        </w:rPr>
-        <w:t xml:space="preserve">There are several machine learning models that could be used on this dataset. For </w:t>
-      </w:r>
-      <w:proofErr w:type="gramStart"/>
-      <w:r>
-        <w:rPr>
-          <w:rFonts w:eastAsiaTheme="majorEastAsia" w:cstheme="majorBidi"/>
-          <w:color w:val="3A3A3A" w:themeColor="background2" w:themeShade="40"/>
-          <w:spacing w:val="-10"/>
-          <w:kern w:val="28"/>
-        </w:rPr>
-        <w:t>now</w:t>
-      </w:r>
-      <w:proofErr w:type="gramEnd"/>
-      <w:r>
-        <w:rPr>
-          <w:rFonts w:eastAsiaTheme="majorEastAsia" w:cstheme="majorBidi"/>
-          <w:color w:val="3A3A3A" w:themeColor="background2" w:themeShade="40"/>
-          <w:spacing w:val="-10"/>
-          <w:kern w:val="28"/>
-        </w:rPr>
-        <w:t xml:space="preserve"> I have used a decision tree on the target variable for the number of asylum applications in Europe for the past 5 years. </w:t>
-      </w:r>
-    </w:p>
-    <w:p>
-      <w:pPr>
-        <w:keepNext/>
-        <w:keepLines/>
-        <w:spacing w:before="360" w:after="80" w:line="240" w:lineRule="auto"/>
-        <w:contextualSpacing/>
-        <w:outlineLvl w:val="0"/>
-        <w:rPr>
-          <w:rFonts w:eastAsiaTheme="majorEastAsia" w:cstheme="majorBidi"/>
-          <w:color w:val="3A3A3A" w:themeColor="background2" w:themeShade="40"/>
-          <w:spacing w:val="-10"/>
-          <w:kern w:val="28"/>
-        </w:rPr>
-      </w:pPr>
-    </w:p>
-    <w:p>
-      <w:pPr>
-        <w:keepNext/>
-        <w:keepLines/>
-        <w:spacing w:before="360" w:after="80" w:line="240" w:lineRule="auto"/>
-        <w:contextualSpacing/>
-        <w:outlineLvl w:val="0"/>
-        <w:rPr>
-          <w:rFonts w:eastAsiaTheme="majorEastAsia" w:cstheme="majorBidi"/>
-          <w:color w:val="3A3A3A" w:themeColor="background2" w:themeShade="40"/>
-          <w:spacing w:val="-10"/>
-          <w:kern w:val="28"/>
-        </w:rPr>
-      </w:pPr>
-      <w:r>
-        <w:rPr>
-          <w:rFonts w:eastAsiaTheme="majorEastAsia" w:cstheme="majorBidi"/>
-          <w:color w:val="3A3A3A" w:themeColor="background2" w:themeShade="40"/>
-          <w:spacing w:val="-10"/>
-          <w:kern w:val="28"/>
-        </w:rPr>
-        <w:lastRenderedPageBreak/>
-        <w:t>A decision tree is a non-parametric supervised learning algorithm, which is utilized for both classification and regression tasks. It has a hierarchical, tree structure, which consists of a root node, branches, internal nodes and leaf nodes.</w:t>
-      </w:r>
-      <w:r>
-        <w:t xml:space="preserve"> </w:t>
-      </w:r>
-      <w:r>
-        <w:rPr>
-          <w:rFonts w:eastAsiaTheme="majorEastAsia" w:cstheme="majorBidi"/>
-          <w:color w:val="3A3A3A" w:themeColor="background2" w:themeShade="40"/>
-          <w:spacing w:val="-10"/>
-          <w:kern w:val="28"/>
-        </w:rPr>
-        <w:t>(IBM, 2023)</w:t>
-      </w:r>
-    </w:p>
-    <w:p>
-      <w:pPr>
-        <w:keepNext/>
-        <w:keepLines/>
-        <w:spacing w:before="360" w:after="80" w:line="240" w:lineRule="auto"/>
-        <w:contextualSpacing/>
-        <w:outlineLvl w:val="0"/>
-        <w:rPr>
-          <w:rFonts w:eastAsiaTheme="majorEastAsia" w:cstheme="majorBidi"/>
-          <w:color w:val="3A3A3A" w:themeColor="background2" w:themeShade="40"/>
-          <w:spacing w:val="-10"/>
-          <w:kern w:val="28"/>
-        </w:rPr>
-      </w:pPr>
-    </w:p>
-    <w:p>
-      <w:pPr>
-        <w:keepNext/>
-        <w:keepLines/>
-        <w:spacing w:before="360" w:after="80" w:line="240" w:lineRule="auto"/>
-        <w:contextualSpacing/>
-        <w:outlineLvl w:val="0"/>
-        <w:rPr>
-          <w:rFonts w:eastAsiaTheme="majorEastAsia" w:cstheme="majorBidi"/>
-          <w:color w:val="3A3A3A" w:themeColor="background2" w:themeShade="40"/>
-          <w:spacing w:val="-10"/>
-          <w:kern w:val="28"/>
-        </w:rPr>
-      </w:pPr>
-      <w:r>
-        <w:rPr>
-          <w:rFonts w:eastAsiaTheme="majorEastAsia" w:cstheme="majorBidi"/>
-          <w:color w:val="3A3A3A" w:themeColor="background2" w:themeShade="40"/>
-          <w:spacing w:val="-10"/>
-          <w:kern w:val="28"/>
-        </w:rPr>
-        <w:t xml:space="preserve">In this </w:t>
-      </w:r>
-      <w:proofErr w:type="gramStart"/>
-      <w:r>
-        <w:rPr>
-          <w:rFonts w:eastAsiaTheme="majorEastAsia" w:cstheme="majorBidi"/>
-          <w:color w:val="3A3A3A" w:themeColor="background2" w:themeShade="40"/>
-          <w:spacing w:val="-10"/>
-          <w:kern w:val="28"/>
-        </w:rPr>
-        <w:t>particular case</w:t>
-      </w:r>
-      <w:proofErr w:type="gramEnd"/>
-      <w:r>
-        <w:rPr>
-          <w:rFonts w:eastAsiaTheme="majorEastAsia" w:cstheme="majorBidi"/>
-          <w:color w:val="3A3A3A" w:themeColor="background2" w:themeShade="40"/>
-          <w:spacing w:val="-10"/>
-          <w:kern w:val="28"/>
-        </w:rPr>
-        <w:t xml:space="preserve"> we could use decision trees and clustering algorithms due to the values on country of origin, country of </w:t>
-      </w:r>
-      <w:r>
-        <w:rPr>
-          <w:rFonts w:eastAsiaTheme="majorEastAsia" w:cstheme="majorBidi"/>
-          <w:color w:val="3A3A3A" w:themeColor="background2" w:themeShade="40"/>
-          <w:spacing w:val="-10"/>
-          <w:kern w:val="28"/>
-        </w:rPr>
-        <w:t>asylum</w:t>
-      </w:r>
-      <w:r>
-        <w:rPr>
-          <w:rFonts w:eastAsiaTheme="majorEastAsia" w:cstheme="majorBidi"/>
-          <w:color w:val="3A3A3A" w:themeColor="background2" w:themeShade="40"/>
-          <w:spacing w:val="-10"/>
-          <w:kern w:val="28"/>
-        </w:rPr>
-        <w:t xml:space="preserve"> being sought in.</w:t>
-      </w:r>
-      <w:r>
-        <w:rPr>
-          <w:rFonts w:eastAsiaTheme="majorEastAsia" w:cstheme="majorBidi"/>
-          <w:color w:val="3A3A3A" w:themeColor="background2" w:themeShade="40"/>
-          <w:spacing w:val="-10"/>
-          <w:kern w:val="28"/>
-        </w:rPr>
-        <w:t xml:space="preserve"> </w:t>
-      </w:r>
-    </w:p>
-    <w:p>
-      <w:pPr>
-        <w:keepNext/>
-        <w:keepLines/>
-        <w:spacing w:before="360" w:after="80" w:line="240" w:lineRule="auto"/>
-        <w:contextualSpacing/>
-        <w:outlineLvl w:val="0"/>
-        <w:rPr>
-          <w:rFonts w:eastAsiaTheme="majorEastAsia" w:cstheme="majorBidi"/>
-          <w:color w:val="3A3A3A" w:themeColor="background2" w:themeShade="40"/>
-          <w:spacing w:val="-10"/>
-          <w:kern w:val="28"/>
-        </w:rPr>
-      </w:pPr>
-      <w:r>
-        <w:rPr>
-          <w:rFonts w:eastAsiaTheme="majorEastAsia" w:cstheme="majorBidi"/>
-          <w:noProof/>
-          <w:color w:val="3A3A3A" w:themeColor="background2" w:themeShade="40"/>
-          <w:spacing w:val="-10"/>
-          <w:kern w:val="28"/>
-        </w:rPr>
-        <w:drawing>
-          <wp:inline distT="0" distB="0" distL="0" distR="0" wp14:anchorId="654A4F00" wp14:editId="70A77B5A">
-            <wp:extent cx="5731510" cy="5162550"/>
-            <wp:effectExtent l="0" t="0" r="2540" b="0"/>
-            <wp:docPr id="1775692583" name="Picture 6" descr="A screenshot of a computer program&#10;&#10;Description automatically generated"/>
-            <wp:cNvGraphicFramePr>
-              <a:graphicFrameLocks xmlns:a="http://schemas.openxmlformats.org/drawingml/2006/main" noChangeAspect="1"/>
-            </wp:cNvGraphicFramePr>
-            <a:graphic xmlns:a="http://schemas.openxmlformats.org/drawingml/2006/main">
-              <a:graphicData uri="http://schemas.openxmlformats.org/drawingml/2006/picture">
-                <pic:pic xmlns:pic="http://schemas.openxmlformats.org/drawingml/2006/picture">
-                  <pic:nvPicPr>
-                    <pic:cNvPr id="1775692583" name="Picture 6" descr="A screenshot of a computer program&#10;&#10;Description automatically generated"/>
-                    <pic:cNvPicPr/>
-                  </pic:nvPicPr>
-                  <pic:blipFill>
-                    <a:blip r:embed="rId20">
-                      <a:extLst>
-                        <a:ext uri="{28A0092B-C50C-407E-A947-70E740481C1C}">
-                          <a14:useLocalDpi xmlns:a14="http://schemas.microsoft.com/office/drawing/2010/main" val="0"/>
-                        </a:ext>
-                      </a:extLst>
-                    </a:blip>
-                    <a:stretch>
-                      <a:fillRect/>
-                    </a:stretch>
-                  </pic:blipFill>
-                  <pic:spPr>
-                    <a:xfrm>
-                      <a:off x="0" y="0"/>
-                      <a:ext cx="5731510" cy="5162550"/>
-                    </a:xfrm>
-                    <a:prstGeom prst="rect">
-                      <a:avLst/>
-                    </a:prstGeom>
-                  </pic:spPr>
-                </pic:pic>
-              </a:graphicData>
-            </a:graphic>
-          </wp:inline>
-        </w:drawing>
-      </w:r>
-    </w:p>
-    <w:p>
-      <w:pPr>
-        <w:keepNext/>
-        <w:keepLines/>
-        <w:spacing w:before="360" w:after="80" w:line="240" w:lineRule="auto"/>
-        <w:contextualSpacing/>
-        <w:jc w:val="center"/>
-        <w:outlineLvl w:val="0"/>
-        <w:rPr>
-          <w:rFonts w:eastAsiaTheme="majorEastAsia" w:cstheme="majorBidi"/>
-          <w:color w:val="3A3A3A" w:themeColor="background2" w:themeShade="40"/>
-          <w:spacing w:val="-10"/>
-          <w:kern w:val="28"/>
-        </w:rPr>
-      </w:pPr>
-      <w:r>
-        <w:rPr>
-          <w:rFonts w:eastAsiaTheme="majorEastAsia" w:cstheme="majorBidi"/>
-          <w:color w:val="3A3A3A" w:themeColor="background2" w:themeShade="40"/>
-          <w:spacing w:val="-10"/>
-          <w:kern w:val="28"/>
-        </w:rPr>
-        <w:t>Figure</w:t>
-      </w:r>
-      <w:r>
-        <w:rPr>
-          <w:rFonts w:eastAsiaTheme="majorEastAsia" w:cstheme="majorBidi"/>
-          <w:color w:val="3A3A3A" w:themeColor="background2" w:themeShade="40"/>
-          <w:spacing w:val="-10"/>
-          <w:kern w:val="28"/>
-        </w:rPr>
-        <w:t xml:space="preserve"> 9</w:t>
-      </w:r>
-      <w:r>
-        <w:rPr>
-          <w:rFonts w:eastAsiaTheme="majorEastAsia" w:cstheme="majorBidi"/>
-          <w:color w:val="3A3A3A" w:themeColor="background2" w:themeShade="40"/>
-          <w:spacing w:val="-10"/>
-          <w:kern w:val="28"/>
-        </w:rPr>
-        <w:t>. Modelling the feature applied by using a decision tree.</w:t>
-      </w:r>
-    </w:p>
-    <w:p>
-      <w:pPr>
-        <w:keepNext/>
-        <w:keepLines/>
-        <w:spacing w:before="360" w:after="80" w:line="240" w:lineRule="auto"/>
-        <w:contextualSpacing/>
-        <w:outlineLvl w:val="0"/>
-        <w:rPr>
-          <w:rFonts w:eastAsiaTheme="majorEastAsia" w:cstheme="majorBidi"/>
-          <w:color w:val="3A3A3A" w:themeColor="background2" w:themeShade="40"/>
-          <w:spacing w:val="-10"/>
-          <w:kern w:val="28"/>
-        </w:rPr>
-      </w:pPr>
-    </w:p>
-    <w:p>
-      <w:pPr>
-        <w:keepNext/>
-        <w:keepLines/>
-        <w:spacing w:before="360" w:after="80" w:line="240" w:lineRule="auto"/>
-        <w:contextualSpacing/>
-        <w:outlineLvl w:val="0"/>
-        <w:rPr>
-          <w:rFonts w:eastAsiaTheme="majorEastAsia" w:cstheme="majorBidi"/>
-          <w:color w:val="3A3A3A" w:themeColor="background2" w:themeShade="40"/>
-          <w:spacing w:val="-10"/>
-          <w:kern w:val="28"/>
-        </w:rPr>
-      </w:pPr>
-      <w:r>
-        <w:rPr>
-          <w:rFonts w:eastAsiaTheme="majorEastAsia" w:cstheme="majorBidi"/>
-          <w:color w:val="3A3A3A" w:themeColor="background2" w:themeShade="40"/>
-          <w:spacing w:val="-10"/>
-          <w:kern w:val="28"/>
-        </w:rPr>
-        <w:t>For the train test split we drop the colu</w:t>
-      </w:r>
-      <w:r>
-        <w:rPr>
-          <w:rFonts w:eastAsiaTheme="majorEastAsia" w:cstheme="majorBidi"/>
-          <w:color w:val="3A3A3A" w:themeColor="background2" w:themeShade="40"/>
-          <w:spacing w:val="-10"/>
-          <w:kern w:val="28"/>
-        </w:rPr>
-        <w:t xml:space="preserve">mn first and the column applied for X and then add the response to y. I use 30% with a random state of 99. </w:t>
-      </w:r>
-    </w:p>
-    <w:p>
-      <w:pPr>
-        <w:keepNext/>
-        <w:keepLines/>
-        <w:spacing w:before="360" w:after="80" w:line="240" w:lineRule="auto"/>
-        <w:contextualSpacing/>
-        <w:outlineLvl w:val="0"/>
-        <w:rPr>
-          <w:rFonts w:eastAsiaTheme="majorEastAsia" w:cstheme="majorBidi"/>
-          <w:color w:val="3A3A3A" w:themeColor="background2" w:themeShade="40"/>
-          <w:spacing w:val="-10"/>
-          <w:kern w:val="28"/>
-        </w:rPr>
-      </w:pPr>
-    </w:p>
-    <w:p>
-      <w:pPr>
-        <w:keepNext/>
-        <w:keepLines/>
-        <w:spacing w:before="360" w:after="80" w:line="240" w:lineRule="auto"/>
-        <w:contextualSpacing/>
-        <w:outlineLvl w:val="0"/>
-        <w:rPr>
-          <w:rFonts w:eastAsiaTheme="majorEastAsia" w:cstheme="majorBidi"/>
-          <w:color w:val="3A3A3A" w:themeColor="background2" w:themeShade="40"/>
-          <w:spacing w:val="-10"/>
-          <w:kern w:val="28"/>
-        </w:rPr>
-      </w:pPr>
-      <w:r>
-        <w:rPr>
-          <w:rFonts w:eastAsiaTheme="majorEastAsia" w:cstheme="majorBidi"/>
-          <w:color w:val="3A3A3A" w:themeColor="background2" w:themeShade="40"/>
-          <w:spacing w:val="-10"/>
-          <w:kern w:val="28"/>
-        </w:rPr>
-        <w:t>The decision tree classifier is then created and fitted. We can see the precision</w:t>
-      </w:r>
-      <w:r>
-        <w:rPr>
-          <w:rFonts w:eastAsiaTheme="majorEastAsia" w:cstheme="majorBidi"/>
-          <w:color w:val="3A3A3A" w:themeColor="background2" w:themeShade="40"/>
-          <w:spacing w:val="-10"/>
-          <w:kern w:val="28"/>
-        </w:rPr>
-        <w:t xml:space="preserve"> and recall is 1 and the support is 19. </w:t>
-      </w:r>
-    </w:p>
-    <w:p>
-      <w:pPr>
-        <w:keepNext/>
-        <w:keepLines/>
-        <w:spacing w:before="360" w:after="80" w:line="240" w:lineRule="auto"/>
-        <w:contextualSpacing/>
-        <w:outlineLvl w:val="0"/>
-        <w:rPr>
-          <w:rFonts w:eastAsiaTheme="majorEastAsia" w:cstheme="majorBidi"/>
-          <w:color w:val="3A3A3A" w:themeColor="background2" w:themeShade="40"/>
-          <w:spacing w:val="-10"/>
-          <w:kern w:val="28"/>
-        </w:rPr>
-      </w:pPr>
-    </w:p>
-    <w:p>
-      <w:pPr>
-        <w:keepNext/>
-        <w:keepLines/>
-        <w:spacing w:before="360" w:after="80" w:line="240" w:lineRule="auto"/>
-        <w:contextualSpacing/>
-        <w:outlineLvl w:val="0"/>
-        <w:rPr>
-          <w:rFonts w:eastAsiaTheme="majorEastAsia" w:cstheme="majorBidi"/>
-          <w:color w:val="3A3A3A" w:themeColor="background2" w:themeShade="40"/>
-          <w:spacing w:val="-10"/>
-          <w:kern w:val="28"/>
-        </w:rPr>
-      </w:pPr>
-      <w:r>
-        <w:rPr>
-          <w:rFonts w:eastAsiaTheme="majorEastAsia" w:cstheme="majorBidi"/>
-          <w:color w:val="3A3A3A" w:themeColor="background2" w:themeShade="40"/>
-          <w:spacing w:val="-10"/>
-          <w:kern w:val="28"/>
-        </w:rPr>
-        <w:t xml:space="preserve"> </w:t>
-      </w:r>
-      <w:r>
-        <w:rPr>
-          <w:rFonts w:eastAsiaTheme="majorEastAsia" w:cstheme="majorBidi"/>
-          <w:noProof/>
-          <w:color w:val="3A3A3A" w:themeColor="background2" w:themeShade="40"/>
-          <w:spacing w:val="-10"/>
-          <w:kern w:val="28"/>
-        </w:rPr>
-        <w:drawing>
-          <wp:inline distT="0" distB="0" distL="0" distR="0" wp14:anchorId="422B73FA" wp14:editId="7D7284F0">
-            <wp:extent cx="5731510" cy="960755"/>
-            <wp:effectExtent l="0" t="0" r="2540" b="0"/>
-            <wp:docPr id="1551001826" name="Picture 7" descr="A black screen with white text&#10;&#10;Description automatically generated"/>
-            <wp:cNvGraphicFramePr>
-              <a:graphicFrameLocks xmlns:a="http://schemas.openxmlformats.org/drawingml/2006/main" noChangeAspect="1"/>
-            </wp:cNvGraphicFramePr>
-            <a:graphic xmlns:a="http://schemas.openxmlformats.org/drawingml/2006/main">
-              <a:graphicData uri="http://schemas.openxmlformats.org/drawingml/2006/picture">
-                <pic:pic xmlns:pic="http://schemas.openxmlformats.org/drawingml/2006/picture">
-                  <pic:nvPicPr>
-                    <pic:cNvPr id="1551001826" name="Picture 7" descr="A black screen with white text&#10;&#10;Description automatically generated"/>
-                    <pic:cNvPicPr/>
-                  </pic:nvPicPr>
-                  <pic:blipFill>
-                    <a:blip r:embed="rId21">
-                      <a:extLst>
-                        <a:ext uri="{28A0092B-C50C-407E-A947-70E740481C1C}">
-                          <a14:useLocalDpi xmlns:a14="http://schemas.microsoft.com/office/drawing/2010/main" val="0"/>
-                        </a:ext>
-                      </a:extLst>
-                    </a:blip>
-                    <a:stretch>
-                      <a:fillRect/>
-                    </a:stretch>
-                  </pic:blipFill>
-                  <pic:spPr>
-                    <a:xfrm>
-                      <a:off x="0" y="0"/>
-                      <a:ext cx="5731510" cy="960755"/>
-                    </a:xfrm>
-                    <a:prstGeom prst="rect">
-                      <a:avLst/>
-                    </a:prstGeom>
-                  </pic:spPr>
-                </pic:pic>
-              </a:graphicData>
-            </a:graphic>
-          </wp:inline>
-        </w:drawing>
-      </w:r>
-    </w:p>
-    <w:p>
-      <w:pPr>
-        <w:keepNext/>
-        <w:keepLines/>
-        <w:spacing w:before="360" w:after="80" w:line="240" w:lineRule="auto"/>
-        <w:contextualSpacing/>
-        <w:jc w:val="center"/>
-        <w:outlineLvl w:val="0"/>
-        <w:rPr>
-          <w:rFonts w:eastAsiaTheme="majorEastAsia" w:cstheme="majorBidi"/>
-          <w:color w:val="3A3A3A" w:themeColor="background2" w:themeShade="40"/>
-          <w:spacing w:val="-10"/>
-          <w:kern w:val="28"/>
-          <w:sz w:val="20"/>
-          <w:szCs w:val="20"/>
-        </w:rPr>
-      </w:pPr>
-      <w:r>
-        <w:rPr>
-          <w:rFonts w:eastAsiaTheme="majorEastAsia" w:cstheme="majorBidi"/>
-          <w:color w:val="3A3A3A" w:themeColor="background2" w:themeShade="40"/>
-          <w:spacing w:val="-10"/>
-          <w:kern w:val="28"/>
-          <w:sz w:val="20"/>
-          <w:szCs w:val="20"/>
-        </w:rPr>
-        <w:t>Figure</w:t>
-      </w:r>
-      <w:r>
-        <w:rPr>
-          <w:rFonts w:eastAsiaTheme="majorEastAsia" w:cstheme="majorBidi"/>
-          <w:color w:val="3A3A3A" w:themeColor="background2" w:themeShade="40"/>
-          <w:spacing w:val="-10"/>
-          <w:kern w:val="28"/>
-          <w:sz w:val="20"/>
-          <w:szCs w:val="20"/>
-        </w:rPr>
-        <w:t xml:space="preserve"> </w:t>
-      </w:r>
-      <w:proofErr w:type="gramStart"/>
-      <w:r>
-        <w:rPr>
-          <w:rFonts w:eastAsiaTheme="majorEastAsia" w:cstheme="majorBidi"/>
-          <w:color w:val="3A3A3A" w:themeColor="background2" w:themeShade="40"/>
-          <w:spacing w:val="-10"/>
-          <w:kern w:val="28"/>
-          <w:sz w:val="20"/>
-          <w:szCs w:val="20"/>
-        </w:rPr>
-        <w:t>10</w:t>
-      </w:r>
-      <w:r>
-        <w:rPr>
-          <w:rFonts w:eastAsiaTheme="majorEastAsia" w:cstheme="majorBidi"/>
-          <w:color w:val="3A3A3A" w:themeColor="background2" w:themeShade="40"/>
-          <w:spacing w:val="-10"/>
-          <w:kern w:val="28"/>
-          <w:sz w:val="20"/>
-          <w:szCs w:val="20"/>
-        </w:rPr>
-        <w:t xml:space="preserve"> .</w:t>
-      </w:r>
-      <w:proofErr w:type="gramEnd"/>
-      <w:r>
-        <w:rPr>
-          <w:rFonts w:eastAsiaTheme="majorEastAsia" w:cstheme="majorBidi"/>
-          <w:color w:val="3A3A3A" w:themeColor="background2" w:themeShade="40"/>
-          <w:spacing w:val="-10"/>
-          <w:kern w:val="28"/>
-          <w:sz w:val="20"/>
-          <w:szCs w:val="20"/>
-        </w:rPr>
-        <w:t xml:space="preserve"> </w:t>
-      </w:r>
-      <w:r>
-        <w:rPr>
-          <w:rFonts w:eastAsiaTheme="majorEastAsia" w:cstheme="majorBidi"/>
-          <w:color w:val="3A3A3A" w:themeColor="background2" w:themeShade="40"/>
-          <w:spacing w:val="-10"/>
-          <w:kern w:val="28"/>
-          <w:sz w:val="20"/>
-          <w:szCs w:val="20"/>
-        </w:rPr>
-        <w:t>Confusion matrix and accuracy score on the specified feature applied</w:t>
-      </w:r>
-      <w:bookmarkStart w:id="5" w:name="_Toc166668374"/>
+      </w:pPr>
     </w:p>
     <w:p>
       <w:pPr>
@@ -4429,7 +3624,14 @@
           <w:szCs w:val="40"/>
         </w:rPr>
       </w:pPr>
-      <w:r>
+    </w:p>
+    <w:p>
+      <w:pPr>
+        <w:keepNext/>
+        <w:keepLines/>
+        <w:spacing w:before="360" w:after="80" w:line="240" w:lineRule="auto"/>
+        <w:contextualSpacing/>
+        <w:outlineLvl w:val="0"/>
         <w:rPr>
           <w:rFonts w:eastAsiaTheme="majorEastAsia" w:cstheme="majorBidi"/>
           <w:color w:val="3A3A3A" w:themeColor="background2" w:themeShade="40"/>
@@ -4438,10 +3640,15 @@
           <w:sz w:val="40"/>
           <w:szCs w:val="40"/>
         </w:rPr>
-        <w:t>Evaluation</w:t>
-      </w:r>
-      <w:bookmarkEnd w:id="5"/>
-      <w:r>
+      </w:pPr>
+    </w:p>
+    <w:p>
+      <w:pPr>
+        <w:keepNext/>
+        <w:keepLines/>
+        <w:spacing w:before="360" w:after="80" w:line="240" w:lineRule="auto"/>
+        <w:contextualSpacing/>
+        <w:outlineLvl w:val="0"/>
         <w:rPr>
           <w:rFonts w:eastAsiaTheme="majorEastAsia" w:cstheme="majorBidi"/>
           <w:color w:val="3A3A3A" w:themeColor="background2" w:themeShade="40"/>
@@ -4450,8 +3657,7 @@
           <w:sz w:val="40"/>
           <w:szCs w:val="40"/>
         </w:rPr>
-        <w:t xml:space="preserve"> </w:t>
-      </w:r>
+      </w:pPr>
     </w:p>
     <w:p>
       <w:pPr>
@@ -4486,133 +3692,23 @@
           <w:szCs w:val="40"/>
         </w:rPr>
       </w:pPr>
-      <w:r>
-        <w:rPr>
-          <w:rFonts w:eastAsiaTheme="majorEastAsia" w:cstheme="majorBidi"/>
-          <w:noProof/>
+    </w:p>
+    <w:p>
+      <w:pPr>
+        <w:keepNext/>
+        <w:keepLines/>
+        <w:spacing w:before="360" w:after="80" w:line="240" w:lineRule="auto"/>
+        <w:contextualSpacing/>
+        <w:outlineLvl w:val="0"/>
+        <w:rPr>
+          <w:rFonts w:eastAsiaTheme="majorEastAsia" w:cstheme="majorBidi"/>
           <w:color w:val="3A3A3A" w:themeColor="background2" w:themeShade="40"/>
           <w:spacing w:val="-10"/>
           <w:kern w:val="28"/>
           <w:sz w:val="40"/>
           <w:szCs w:val="40"/>
         </w:rPr>
-        <w:drawing>
-          <wp:inline distT="0" distB="0" distL="0" distR="0" wp14:anchorId="0470EE51" wp14:editId="5ED3DAFA">
-            <wp:extent cx="5731510" cy="5938520"/>
-            <wp:effectExtent l="0" t="0" r="2540" b="5080"/>
-            <wp:docPr id="1472233975" name="Picture 1" descr="A screenshot of a computer&#10;&#10;Description automatically generated"/>
-            <wp:cNvGraphicFramePr>
-              <a:graphicFrameLocks xmlns:a="http://schemas.openxmlformats.org/drawingml/2006/main" noChangeAspect="1"/>
-            </wp:cNvGraphicFramePr>
-            <a:graphic xmlns:a="http://schemas.openxmlformats.org/drawingml/2006/main">
-              <a:graphicData uri="http://schemas.openxmlformats.org/drawingml/2006/picture">
-                <pic:pic xmlns:pic="http://schemas.openxmlformats.org/drawingml/2006/picture">
-                  <pic:nvPicPr>
-                    <pic:cNvPr id="1472233975" name="Picture 1" descr="A screenshot of a computer&#10;&#10;Description automatically generated"/>
-                    <pic:cNvPicPr/>
-                  </pic:nvPicPr>
-                  <pic:blipFill>
-                    <a:blip r:embed="rId22">
-                      <a:extLst>
-                        <a:ext uri="{28A0092B-C50C-407E-A947-70E740481C1C}">
-                          <a14:useLocalDpi xmlns:a14="http://schemas.microsoft.com/office/drawing/2010/main" val="0"/>
-                        </a:ext>
-                      </a:extLst>
-                    </a:blip>
-                    <a:stretch>
-                      <a:fillRect/>
-                    </a:stretch>
-                  </pic:blipFill>
-                  <pic:spPr>
-                    <a:xfrm>
-                      <a:off x="0" y="0"/>
-                      <a:ext cx="5731510" cy="5938520"/>
-                    </a:xfrm>
-                    <a:prstGeom prst="rect">
-                      <a:avLst/>
-                    </a:prstGeom>
-                  </pic:spPr>
-                </pic:pic>
-              </a:graphicData>
-            </a:graphic>
-          </wp:inline>
-        </w:drawing>
-      </w:r>
-    </w:p>
-    <w:p>
-      <w:pPr>
-        <w:keepNext/>
-        <w:keepLines/>
-        <w:spacing w:before="360" w:after="80" w:line="240" w:lineRule="auto"/>
-        <w:contextualSpacing/>
-        <w:jc w:val="center"/>
-        <w:outlineLvl w:val="0"/>
-        <w:rPr>
-          <w:rFonts w:eastAsiaTheme="majorEastAsia" w:cstheme="majorBidi"/>
-          <w:color w:val="3A3A3A" w:themeColor="background2" w:themeShade="40"/>
-          <w:spacing w:val="-10"/>
-          <w:kern w:val="28"/>
-          <w:sz w:val="20"/>
-          <w:szCs w:val="20"/>
-        </w:rPr>
-      </w:pPr>
-      <w:r>
-        <w:rPr>
-          <w:rFonts w:eastAsiaTheme="majorEastAsia" w:cstheme="majorBidi"/>
-          <w:color w:val="3A3A3A" w:themeColor="background2" w:themeShade="40"/>
-          <w:spacing w:val="-10"/>
-          <w:kern w:val="28"/>
-          <w:sz w:val="20"/>
-          <w:szCs w:val="20"/>
-        </w:rPr>
-        <w:t>Figure</w:t>
-      </w:r>
-      <w:r>
-        <w:rPr>
-          <w:rFonts w:eastAsiaTheme="majorEastAsia" w:cstheme="majorBidi"/>
-          <w:color w:val="3A3A3A" w:themeColor="background2" w:themeShade="40"/>
-          <w:spacing w:val="-10"/>
-          <w:kern w:val="28"/>
-          <w:sz w:val="20"/>
-          <w:szCs w:val="20"/>
-        </w:rPr>
-        <w:t xml:space="preserve"> </w:t>
-      </w:r>
-      <w:proofErr w:type="gramStart"/>
-      <w:r>
-        <w:rPr>
-          <w:rFonts w:eastAsiaTheme="majorEastAsia" w:cstheme="majorBidi"/>
-          <w:color w:val="3A3A3A" w:themeColor="background2" w:themeShade="40"/>
-          <w:spacing w:val="-10"/>
-          <w:kern w:val="28"/>
-          <w:sz w:val="20"/>
-          <w:szCs w:val="20"/>
-        </w:rPr>
-        <w:t>11</w:t>
-      </w:r>
-      <w:r>
-        <w:rPr>
-          <w:rFonts w:eastAsiaTheme="majorEastAsia" w:cstheme="majorBidi"/>
-          <w:color w:val="3A3A3A" w:themeColor="background2" w:themeShade="40"/>
-          <w:spacing w:val="-10"/>
-          <w:kern w:val="28"/>
-          <w:sz w:val="20"/>
-          <w:szCs w:val="20"/>
-        </w:rPr>
-        <w:t xml:space="preserve"> .</w:t>
-      </w:r>
-      <w:proofErr w:type="gramEnd"/>
-      <w:r>
-        <w:rPr>
-          <w:rFonts w:eastAsiaTheme="majorEastAsia" w:cstheme="majorBidi"/>
-          <w:color w:val="3A3A3A" w:themeColor="background2" w:themeShade="40"/>
-          <w:spacing w:val="-10"/>
-          <w:kern w:val="28"/>
-          <w:sz w:val="20"/>
-          <w:szCs w:val="20"/>
-        </w:rPr>
-        <w:t xml:space="preserve"> Evaluating the decision tree.</w:t>
-      </w:r>
+      </w:pPr>
     </w:p>
     <w:p>
       <w:pPr>
@@ -4664,122 +3760,150 @@
           <w:szCs w:val="40"/>
         </w:rPr>
       </w:pPr>
-      <w:r>
-        <w:rPr>
-          <w:rFonts w:eastAsiaTheme="majorEastAsia" w:cstheme="majorBidi"/>
-          <w:noProof/>
+    </w:p>
+    <w:p>
+      <w:pPr>
+        <w:keepNext/>
+        <w:keepLines/>
+        <w:spacing w:before="360" w:after="80" w:line="240" w:lineRule="auto"/>
+        <w:contextualSpacing/>
+        <w:outlineLvl w:val="0"/>
+        <w:rPr>
+          <w:rFonts w:eastAsiaTheme="majorEastAsia" w:cstheme="majorBidi"/>
           <w:color w:val="3A3A3A" w:themeColor="background2" w:themeShade="40"/>
           <w:spacing w:val="-10"/>
           <w:kern w:val="28"/>
           <w:sz w:val="40"/>
           <w:szCs w:val="40"/>
         </w:rPr>
-        <w:lastRenderedPageBreak/>
-        <w:drawing>
-          <wp:inline distT="0" distB="0" distL="0" distR="0" wp14:anchorId="5DC9725F" wp14:editId="27EC2429">
-            <wp:extent cx="5731510" cy="3498850"/>
-            <wp:effectExtent l="0" t="0" r="2540" b="6350"/>
-            <wp:docPr id="637172920" name="Picture 2" descr="A screenshot of a computer program&#10;&#10;Description automatically generated"/>
-            <wp:cNvGraphicFramePr>
-              <a:graphicFrameLocks xmlns:a="http://schemas.openxmlformats.org/drawingml/2006/main" noChangeAspect="1"/>
-            </wp:cNvGraphicFramePr>
-            <a:graphic xmlns:a="http://schemas.openxmlformats.org/drawingml/2006/main">
-              <a:graphicData uri="http://schemas.openxmlformats.org/drawingml/2006/picture">
-                <pic:pic xmlns:pic="http://schemas.openxmlformats.org/drawingml/2006/picture">
-                  <pic:nvPicPr>
-                    <pic:cNvPr id="637172920" name="Picture 2" descr="A screenshot of a computer program&#10;&#10;Description automatically generated"/>
-                    <pic:cNvPicPr/>
-                  </pic:nvPicPr>
-                  <pic:blipFill>
-                    <a:blip r:embed="rId23">
-                      <a:extLst>
-                        <a:ext uri="{28A0092B-C50C-407E-A947-70E740481C1C}">
-                          <a14:useLocalDpi xmlns:a14="http://schemas.microsoft.com/office/drawing/2010/main" val="0"/>
-                        </a:ext>
-                      </a:extLst>
-                    </a:blip>
-                    <a:stretch>
-                      <a:fillRect/>
-                    </a:stretch>
-                  </pic:blipFill>
-                  <pic:spPr>
-                    <a:xfrm>
-                      <a:off x="0" y="0"/>
-                      <a:ext cx="5731510" cy="3498850"/>
-                    </a:xfrm>
-                    <a:prstGeom prst="rect">
-                      <a:avLst/>
-                    </a:prstGeom>
-                  </pic:spPr>
-                </pic:pic>
-              </a:graphicData>
-            </a:graphic>
-          </wp:inline>
-        </w:drawing>
-      </w:r>
-    </w:p>
-    <w:p>
-      <w:pPr>
-        <w:keepNext/>
-        <w:keepLines/>
-        <w:spacing w:before="360" w:after="80" w:line="240" w:lineRule="auto"/>
-        <w:contextualSpacing/>
-        <w:jc w:val="center"/>
-        <w:outlineLvl w:val="0"/>
-        <w:rPr>
-          <w:rFonts w:eastAsiaTheme="majorEastAsia" w:cstheme="majorBidi"/>
-          <w:color w:val="3A3A3A" w:themeColor="background2" w:themeShade="40"/>
-          <w:spacing w:val="-10"/>
-          <w:kern w:val="28"/>
-          <w:sz w:val="20"/>
-          <w:szCs w:val="20"/>
-        </w:rPr>
-      </w:pPr>
-      <w:r>
-        <w:rPr>
-          <w:rFonts w:eastAsiaTheme="majorEastAsia" w:cstheme="majorBidi"/>
-          <w:color w:val="3A3A3A" w:themeColor="background2" w:themeShade="40"/>
-          <w:spacing w:val="-10"/>
-          <w:kern w:val="28"/>
-          <w:sz w:val="20"/>
-          <w:szCs w:val="20"/>
-        </w:rPr>
-        <w:t xml:space="preserve">Figure </w:t>
-      </w:r>
-      <w:proofErr w:type="gramStart"/>
-      <w:r>
-        <w:rPr>
-          <w:rFonts w:eastAsiaTheme="majorEastAsia" w:cstheme="majorBidi"/>
-          <w:color w:val="3A3A3A" w:themeColor="background2" w:themeShade="40"/>
-          <w:spacing w:val="-10"/>
-          <w:kern w:val="28"/>
-          <w:sz w:val="20"/>
-          <w:szCs w:val="20"/>
-        </w:rPr>
-        <w:t xml:space="preserve">12 </w:t>
-      </w:r>
-      <w:r>
-        <w:rPr>
-          <w:rFonts w:eastAsiaTheme="majorEastAsia" w:cstheme="majorBidi"/>
-          <w:color w:val="3A3A3A" w:themeColor="background2" w:themeShade="40"/>
-          <w:spacing w:val="-10"/>
-          <w:kern w:val="28"/>
-          <w:sz w:val="20"/>
-          <w:szCs w:val="20"/>
-        </w:rPr>
-        <w:t>.</w:t>
-      </w:r>
-      <w:proofErr w:type="gramEnd"/>
-      <w:r>
-        <w:rPr>
-          <w:rFonts w:eastAsiaTheme="majorEastAsia" w:cstheme="majorBidi"/>
-          <w:color w:val="3A3A3A" w:themeColor="background2" w:themeShade="40"/>
-          <w:spacing w:val="-10"/>
-          <w:kern w:val="28"/>
-          <w:sz w:val="20"/>
-          <w:szCs w:val="20"/>
-        </w:rPr>
-        <w:t xml:space="preserve"> Plotting the tree on the </w:t>
+      </w:pPr>
+    </w:p>
+    <w:p>
+      <w:pPr>
+        <w:keepNext/>
+        <w:keepLines/>
+        <w:spacing w:before="360" w:after="80" w:line="240" w:lineRule="auto"/>
+        <w:contextualSpacing/>
+        <w:outlineLvl w:val="0"/>
+        <w:rPr>
+          <w:rFonts w:eastAsiaTheme="majorEastAsia" w:cstheme="majorBidi"/>
+          <w:color w:val="3A3A3A" w:themeColor="background2" w:themeShade="40"/>
+          <w:spacing w:val="-10"/>
+          <w:kern w:val="28"/>
+          <w:sz w:val="40"/>
+          <w:szCs w:val="40"/>
+        </w:rPr>
+      </w:pPr>
+    </w:p>
+    <w:p>
+      <w:pPr>
+        <w:keepNext/>
+        <w:keepLines/>
+        <w:spacing w:before="360" w:after="80" w:line="240" w:lineRule="auto"/>
+        <w:contextualSpacing/>
+        <w:outlineLvl w:val="0"/>
+        <w:rPr>
+          <w:rFonts w:eastAsiaTheme="majorEastAsia" w:cstheme="majorBidi"/>
+          <w:color w:val="3A3A3A" w:themeColor="background2" w:themeShade="40"/>
+          <w:spacing w:val="-10"/>
+          <w:kern w:val="28"/>
+          <w:sz w:val="40"/>
+          <w:szCs w:val="40"/>
+        </w:rPr>
+      </w:pPr>
+    </w:p>
+    <w:p>
+      <w:pPr>
+        <w:keepNext/>
+        <w:keepLines/>
+        <w:spacing w:before="360" w:after="80" w:line="240" w:lineRule="auto"/>
+        <w:contextualSpacing/>
+        <w:outlineLvl w:val="0"/>
+        <w:rPr>
+          <w:rFonts w:eastAsiaTheme="majorEastAsia" w:cstheme="majorBidi"/>
+          <w:color w:val="3A3A3A" w:themeColor="background2" w:themeShade="40"/>
+          <w:spacing w:val="-10"/>
+          <w:kern w:val="28"/>
+          <w:sz w:val="40"/>
+          <w:szCs w:val="40"/>
+        </w:rPr>
+      </w:pPr>
+      <w:r>
+        <w:rPr>
+          <w:rFonts w:eastAsiaTheme="majorEastAsia" w:cstheme="majorBidi"/>
+          <w:color w:val="3A3A3A" w:themeColor="background2" w:themeShade="40"/>
+          <w:spacing w:val="-10"/>
+          <w:kern w:val="28"/>
+          <w:sz w:val="40"/>
+          <w:szCs w:val="40"/>
+        </w:rPr>
+        <w:t>Evaluation</w:t>
+      </w:r>
+      <w:bookmarkEnd w:id="5"/>
+      <w:r>
+        <w:rPr>
+          <w:rFonts w:eastAsiaTheme="majorEastAsia" w:cstheme="majorBidi"/>
+          <w:color w:val="3A3A3A" w:themeColor="background2" w:themeShade="40"/>
+          <w:spacing w:val="-10"/>
+          <w:kern w:val="28"/>
+          <w:sz w:val="40"/>
+          <w:szCs w:val="40"/>
+        </w:rPr>
+        <w:t xml:space="preserve"> </w:t>
+      </w:r>
+    </w:p>
+    <w:p>
+      <w:pPr>
+        <w:keepNext/>
+        <w:keepLines/>
+        <w:spacing w:before="360" w:after="80" w:line="240" w:lineRule="auto"/>
+        <w:contextualSpacing/>
+        <w:outlineLvl w:val="0"/>
+        <w:rPr>
+          <w:rFonts w:eastAsiaTheme="majorEastAsia" w:cstheme="majorBidi"/>
+          <w:color w:val="3A3A3A" w:themeColor="background2" w:themeShade="40"/>
+          <w:spacing w:val="-10"/>
+          <w:kern w:val="28"/>
+        </w:rPr>
+      </w:pPr>
+    </w:p>
+    <w:p>
+      <w:pPr>
+        <w:keepNext/>
+        <w:keepLines/>
+        <w:spacing w:before="360" w:after="80" w:line="240" w:lineRule="auto"/>
+        <w:contextualSpacing/>
+        <w:outlineLvl w:val="0"/>
+        <w:rPr>
+          <w:rFonts w:eastAsiaTheme="majorEastAsia" w:cstheme="majorBidi"/>
+          <w:color w:val="3A3A3A" w:themeColor="background2" w:themeShade="40"/>
+          <w:spacing w:val="-10"/>
+          <w:kern w:val="28"/>
+        </w:rPr>
+      </w:pPr>
+    </w:p>
+    <w:p>
+      <w:pPr>
+        <w:keepNext/>
+        <w:keepLines/>
+        <w:spacing w:before="360" w:after="80" w:line="240" w:lineRule="auto"/>
+        <w:contextualSpacing/>
+        <w:outlineLvl w:val="0"/>
+        <w:rPr>
+          <w:rFonts w:eastAsiaTheme="majorEastAsia" w:cstheme="majorBidi"/>
+          <w:color w:val="3A3A3A" w:themeColor="background2" w:themeShade="40"/>
+          <w:spacing w:val="-10"/>
+          <w:kern w:val="28"/>
+        </w:rPr>
+      </w:pPr>
+      <w:r>
+        <w:rPr>
+          <w:rFonts w:eastAsiaTheme="majorEastAsia" w:cstheme="majorBidi"/>
+          <w:color w:val="3A3A3A" w:themeColor="background2" w:themeShade="40"/>
+          <w:spacing w:val="-10"/>
+          <w:kern w:val="28"/>
+        </w:rPr>
+        <w:t xml:space="preserve">The decision tree classifier is set to </w:t>
       </w:r>
       <w:proofErr w:type="spellStart"/>
       <w:r>
@@ -4788,214 +3912,16 @@
           <w:color w:val="3A3A3A" w:themeColor="background2" w:themeShade="40"/>
           <w:spacing w:val="-10"/>
           <w:kern w:val="28"/>
-          <w:sz w:val="20"/>
-          <w:szCs w:val="20"/>
         </w:rPr>
         <w:t>gini</w:t>
       </w:r>
       <w:proofErr w:type="spellEnd"/>
-    </w:p>
-    <w:p>
-      <w:pPr>
-        <w:keepNext/>
-        <w:keepLines/>
-        <w:spacing w:before="360" w:after="80" w:line="240" w:lineRule="auto"/>
-        <w:contextualSpacing/>
-        <w:outlineLvl w:val="0"/>
-        <w:rPr>
-          <w:rFonts w:eastAsiaTheme="majorEastAsia" w:cstheme="majorBidi"/>
-          <w:color w:val="3A3A3A" w:themeColor="background2" w:themeShade="40"/>
-          <w:spacing w:val="-10"/>
-          <w:kern w:val="28"/>
-          <w:sz w:val="20"/>
-          <w:szCs w:val="20"/>
-        </w:rPr>
-      </w:pPr>
-    </w:p>
-    <w:p>
-      <w:pPr>
-        <w:keepNext/>
-        <w:keepLines/>
-        <w:spacing w:before="360" w:after="80" w:line="240" w:lineRule="auto"/>
-        <w:contextualSpacing/>
-        <w:outlineLvl w:val="0"/>
-        <w:rPr>
-          <w:rFonts w:eastAsiaTheme="majorEastAsia" w:cstheme="majorBidi"/>
-          <w:color w:val="3A3A3A" w:themeColor="background2" w:themeShade="40"/>
-          <w:spacing w:val="-10"/>
-          <w:kern w:val="28"/>
-          <w:sz w:val="20"/>
-          <w:szCs w:val="20"/>
-        </w:rPr>
-      </w:pPr>
-      <w:r>
-        <w:rPr>
-          <w:rFonts w:eastAsiaTheme="majorEastAsia" w:cstheme="majorBidi"/>
-          <w:noProof/>
-          <w:color w:val="3A3A3A" w:themeColor="background2" w:themeShade="40"/>
-          <w:spacing w:val="-10"/>
-          <w:kern w:val="28"/>
-          <w:sz w:val="20"/>
-          <w:szCs w:val="20"/>
-        </w:rPr>
-        <w:drawing>
-          <wp:inline distT="0" distB="0" distL="0" distR="0" wp14:anchorId="47DC0C32" wp14:editId="1A1410B3">
-            <wp:extent cx="5731510" cy="1259205"/>
-            <wp:effectExtent l="0" t="0" r="2540" b="0"/>
-            <wp:docPr id="2123887914" name="Picture 3" descr="A screen shot of a computer program&#10;&#10;Description automatically generated"/>
-            <wp:cNvGraphicFramePr>
-              <a:graphicFrameLocks xmlns:a="http://schemas.openxmlformats.org/drawingml/2006/main" noChangeAspect="1"/>
-            </wp:cNvGraphicFramePr>
-            <a:graphic xmlns:a="http://schemas.openxmlformats.org/drawingml/2006/main">
-              <a:graphicData uri="http://schemas.openxmlformats.org/drawingml/2006/picture">
-                <pic:pic xmlns:pic="http://schemas.openxmlformats.org/drawingml/2006/picture">
-                  <pic:nvPicPr>
-                    <pic:cNvPr id="2123887914" name="Picture 3" descr="A screen shot of a computer program&#10;&#10;Description automatically generated"/>
-                    <pic:cNvPicPr/>
-                  </pic:nvPicPr>
-                  <pic:blipFill>
-                    <a:blip r:embed="rId24">
-                      <a:extLst>
-                        <a:ext uri="{28A0092B-C50C-407E-A947-70E740481C1C}">
-                          <a14:useLocalDpi xmlns:a14="http://schemas.microsoft.com/office/drawing/2010/main" val="0"/>
-                        </a:ext>
-                      </a:extLst>
-                    </a:blip>
-                    <a:stretch>
-                      <a:fillRect/>
-                    </a:stretch>
-                  </pic:blipFill>
-                  <pic:spPr>
-                    <a:xfrm>
-                      <a:off x="0" y="0"/>
-                      <a:ext cx="5731510" cy="1259205"/>
-                    </a:xfrm>
-                    <a:prstGeom prst="rect">
-                      <a:avLst/>
-                    </a:prstGeom>
-                  </pic:spPr>
-                </pic:pic>
-              </a:graphicData>
-            </a:graphic>
-          </wp:inline>
-        </w:drawing>
-      </w:r>
-    </w:p>
-    <w:p>
-      <w:pPr>
-        <w:keepNext/>
-        <w:keepLines/>
-        <w:spacing w:before="360" w:after="80" w:line="240" w:lineRule="auto"/>
-        <w:contextualSpacing/>
-        <w:outlineLvl w:val="0"/>
-        <w:rPr>
-          <w:rFonts w:eastAsiaTheme="majorEastAsia" w:cstheme="majorBidi"/>
-          <w:color w:val="3A3A3A" w:themeColor="background2" w:themeShade="40"/>
-          <w:spacing w:val="-10"/>
-          <w:kern w:val="28"/>
-          <w:sz w:val="20"/>
-          <w:szCs w:val="20"/>
-        </w:rPr>
-      </w:pPr>
-      <w:r>
-        <w:rPr>
-          <w:rFonts w:eastAsiaTheme="majorEastAsia" w:cstheme="majorBidi"/>
-          <w:color w:val="3A3A3A" w:themeColor="background2" w:themeShade="40"/>
-          <w:spacing w:val="-10"/>
-          <w:kern w:val="28"/>
-          <w:sz w:val="20"/>
-          <w:szCs w:val="20"/>
-        </w:rPr>
-        <w:t>Figure</w:t>
-      </w:r>
-      <w:r>
-        <w:rPr>
-          <w:rFonts w:eastAsiaTheme="majorEastAsia" w:cstheme="majorBidi"/>
-          <w:color w:val="3A3A3A" w:themeColor="background2" w:themeShade="40"/>
-          <w:spacing w:val="-10"/>
-          <w:kern w:val="28"/>
-          <w:sz w:val="20"/>
-          <w:szCs w:val="20"/>
-        </w:rPr>
-        <w:t xml:space="preserve"> 13. </w:t>
-      </w:r>
-      <w:r>
-        <w:rPr>
-          <w:rFonts w:eastAsiaTheme="majorEastAsia" w:cstheme="majorBidi"/>
-          <w:color w:val="3A3A3A" w:themeColor="background2" w:themeShade="40"/>
-          <w:spacing w:val="-10"/>
-          <w:kern w:val="28"/>
-          <w:sz w:val="20"/>
-          <w:szCs w:val="20"/>
-        </w:rPr>
-        <w:t xml:space="preserve"> Setting the decision tree </w:t>
-      </w:r>
-    </w:p>
-    <w:p>
-      <w:pPr>
-        <w:keepNext/>
-        <w:keepLines/>
-        <w:spacing w:before="360" w:after="80" w:line="240" w:lineRule="auto"/>
-        <w:contextualSpacing/>
-        <w:outlineLvl w:val="0"/>
-        <w:rPr>
-          <w:rFonts w:eastAsiaTheme="majorEastAsia" w:cstheme="majorBidi"/>
-          <w:color w:val="3A3A3A" w:themeColor="background2" w:themeShade="40"/>
-          <w:spacing w:val="-10"/>
-          <w:kern w:val="28"/>
-          <w:sz w:val="20"/>
-          <w:szCs w:val="20"/>
-        </w:rPr>
-      </w:pPr>
-    </w:p>
-    <w:p>
-      <w:pPr>
-        <w:keepNext/>
-        <w:keepLines/>
-        <w:spacing w:before="360" w:after="80" w:line="240" w:lineRule="auto"/>
-        <w:contextualSpacing/>
-        <w:outlineLvl w:val="0"/>
-        <w:rPr>
-          <w:rFonts w:eastAsiaTheme="majorEastAsia" w:cstheme="majorBidi"/>
-          <w:color w:val="3A3A3A" w:themeColor="background2" w:themeShade="40"/>
-          <w:spacing w:val="-10"/>
-          <w:kern w:val="28"/>
-          <w:sz w:val="20"/>
-          <w:szCs w:val="20"/>
-        </w:rPr>
-      </w:pPr>
-      <w:r>
-        <w:rPr>
-          <w:rFonts w:eastAsiaTheme="majorEastAsia" w:cstheme="majorBidi"/>
-          <w:color w:val="3A3A3A" w:themeColor="background2" w:themeShade="40"/>
-          <w:spacing w:val="-10"/>
-          <w:kern w:val="28"/>
-          <w:sz w:val="20"/>
-          <w:szCs w:val="20"/>
-        </w:rPr>
-        <w:t xml:space="preserve">The decision tree classifier is set to </w:t>
-      </w:r>
-      <w:proofErr w:type="spellStart"/>
-      <w:r>
-        <w:rPr>
-          <w:rFonts w:eastAsiaTheme="majorEastAsia" w:cstheme="majorBidi"/>
-          <w:color w:val="3A3A3A" w:themeColor="background2" w:themeShade="40"/>
-          <w:spacing w:val="-10"/>
-          <w:kern w:val="28"/>
-          <w:sz w:val="20"/>
-          <w:szCs w:val="20"/>
-        </w:rPr>
-        <w:t>gini</w:t>
-      </w:r>
-      <w:proofErr w:type="spellEnd"/>
-      <w:r>
-        <w:rPr>
-          <w:rFonts w:eastAsiaTheme="majorEastAsia" w:cstheme="majorBidi"/>
-          <w:color w:val="3A3A3A" w:themeColor="background2" w:themeShade="40"/>
-          <w:spacing w:val="-10"/>
-          <w:kern w:val="28"/>
-          <w:sz w:val="20"/>
-          <w:szCs w:val="20"/>
+      <w:r>
+        <w:rPr>
+          <w:rFonts w:eastAsiaTheme="majorEastAsia" w:cstheme="majorBidi"/>
+          <w:color w:val="3A3A3A" w:themeColor="background2" w:themeShade="40"/>
+          <w:spacing w:val="-10"/>
+          <w:kern w:val="28"/>
         </w:rPr>
         <w:t xml:space="preserve">. It has a random state of 100 and a maximum depth of 3. The score is then printed of the x test and y test, </w:t>
       </w:r>
@@ -5012,294 +3938,56 @@
           <w:color w:val="3A3A3A" w:themeColor="background2" w:themeShade="40"/>
           <w:spacing w:val="-10"/>
           <w:kern w:val="28"/>
-          <w:sz w:val="20"/>
-          <w:szCs w:val="20"/>
-        </w:rPr>
-      </w:pPr>
-    </w:p>
-    <w:p>
-      <w:pPr>
-        <w:keepNext/>
-        <w:keepLines/>
-        <w:spacing w:before="360" w:after="80" w:line="240" w:lineRule="auto"/>
-        <w:contextualSpacing/>
-        <w:outlineLvl w:val="0"/>
-        <w:rPr>
-          <w:rFonts w:eastAsiaTheme="majorEastAsia" w:cstheme="majorBidi"/>
-          <w:color w:val="3A3A3A" w:themeColor="background2" w:themeShade="40"/>
-          <w:spacing w:val="-10"/>
-          <w:kern w:val="28"/>
-        </w:rPr>
-      </w:pPr>
-      <w:r>
-        <w:rPr>
-          <w:rFonts w:eastAsiaTheme="majorEastAsia" w:cstheme="majorBidi"/>
-          <w:color w:val="3A3A3A" w:themeColor="background2" w:themeShade="40"/>
-          <w:spacing w:val="-10"/>
-          <w:kern w:val="28"/>
-        </w:rPr>
-        <w:t xml:space="preserve">To be perfectly honest this is quite difficult to interpret so I need to revisit what would be the best machine learning models for this </w:t>
-      </w:r>
-      <w:proofErr w:type="gramStart"/>
-      <w:r>
-        <w:rPr>
-          <w:rFonts w:eastAsiaTheme="majorEastAsia" w:cstheme="majorBidi"/>
-          <w:color w:val="3A3A3A" w:themeColor="background2" w:themeShade="40"/>
-          <w:spacing w:val="-10"/>
-          <w:kern w:val="28"/>
-        </w:rPr>
-        <w:t>particular context</w:t>
-      </w:r>
-      <w:proofErr w:type="gramEnd"/>
-      <w:r>
-        <w:rPr>
-          <w:rFonts w:eastAsiaTheme="majorEastAsia" w:cstheme="majorBidi"/>
-          <w:color w:val="3A3A3A" w:themeColor="background2" w:themeShade="40"/>
-          <w:spacing w:val="-10"/>
-          <w:kern w:val="28"/>
-        </w:rPr>
-        <w:t xml:space="preserve"> of predicting the number of asylum seeker applications around the EU. </w:t>
-      </w:r>
-      <w:r>
-        <w:rPr>
-          <w:rFonts w:eastAsiaTheme="majorEastAsia" w:cstheme="majorBidi"/>
-          <w:color w:val="3A3A3A" w:themeColor="background2" w:themeShade="40"/>
-          <w:spacing w:val="-10"/>
-          <w:kern w:val="28"/>
-        </w:rPr>
-        <w:t xml:space="preserve"> Only by experimenting did I discover </w:t>
-      </w:r>
-      <w:proofErr w:type="gramStart"/>
-      <w:r>
-        <w:rPr>
-          <w:rFonts w:eastAsiaTheme="majorEastAsia" w:cstheme="majorBidi"/>
-          <w:color w:val="3A3A3A" w:themeColor="background2" w:themeShade="40"/>
-          <w:spacing w:val="-10"/>
-          <w:kern w:val="28"/>
-        </w:rPr>
-        <w:t>this .</w:t>
-      </w:r>
-      <w:proofErr w:type="gramEnd"/>
-      <w:r>
-        <w:rPr>
-          <w:rFonts w:eastAsiaTheme="majorEastAsia" w:cstheme="majorBidi"/>
-          <w:color w:val="3A3A3A" w:themeColor="background2" w:themeShade="40"/>
-          <w:spacing w:val="-10"/>
-          <w:kern w:val="28"/>
-        </w:rPr>
-        <w:t xml:space="preserve"> </w:t>
-      </w:r>
-    </w:p>
-    <w:p>
-      <w:pPr>
-        <w:keepNext/>
-        <w:keepLines/>
-        <w:spacing w:before="360" w:after="80" w:line="240" w:lineRule="auto"/>
-        <w:contextualSpacing/>
-        <w:outlineLvl w:val="0"/>
-        <w:rPr>
-          <w:rFonts w:eastAsiaTheme="majorEastAsia" w:cstheme="majorBidi"/>
-          <w:color w:val="3A3A3A" w:themeColor="background2" w:themeShade="40"/>
-          <w:spacing w:val="-10"/>
-          <w:kern w:val="28"/>
-        </w:rPr>
-      </w:pPr>
-    </w:p>
-    <w:p>
-      <w:pPr>
-        <w:keepNext/>
-        <w:keepLines/>
-        <w:spacing w:before="360" w:after="80" w:line="240" w:lineRule="auto"/>
-        <w:contextualSpacing/>
-        <w:outlineLvl w:val="0"/>
-        <w:rPr>
-          <w:rFonts w:eastAsiaTheme="majorEastAsia" w:cstheme="majorBidi"/>
-          <w:color w:val="3A3A3A" w:themeColor="background2" w:themeShade="40"/>
-          <w:spacing w:val="-10"/>
-          <w:kern w:val="28"/>
-        </w:rPr>
-      </w:pPr>
-      <w:r>
-        <w:rPr>
-          <w:rFonts w:eastAsiaTheme="majorEastAsia" w:cstheme="majorBidi"/>
-          <w:noProof/>
-          <w:color w:val="3A3A3A" w:themeColor="background2" w:themeShade="40"/>
-          <w:spacing w:val="-10"/>
-          <w:kern w:val="28"/>
-        </w:rPr>
-        <w:lastRenderedPageBreak/>
-        <w:drawing>
-          <wp:inline distT="0" distB="0" distL="0" distR="0" wp14:anchorId="10EB34AE" wp14:editId="34E63CC5">
-            <wp:extent cx="5731510" cy="3498850"/>
-            <wp:effectExtent l="0" t="0" r="2540" b="6350"/>
-            <wp:docPr id="1037743443" name="Picture 4" descr="A screenshot of a computer&#10;&#10;Description automatically generated"/>
-            <wp:cNvGraphicFramePr>
-              <a:graphicFrameLocks xmlns:a="http://schemas.openxmlformats.org/drawingml/2006/main" noChangeAspect="1"/>
-            </wp:cNvGraphicFramePr>
-            <a:graphic xmlns:a="http://schemas.openxmlformats.org/drawingml/2006/main">
-              <a:graphicData uri="http://schemas.openxmlformats.org/drawingml/2006/picture">
-                <pic:pic xmlns:pic="http://schemas.openxmlformats.org/drawingml/2006/picture">
-                  <pic:nvPicPr>
-                    <pic:cNvPr id="1037743443" name="Picture 4" descr="A screenshot of a computer&#10;&#10;Description automatically generated"/>
-                    <pic:cNvPicPr/>
-                  </pic:nvPicPr>
-                  <pic:blipFill>
-                    <a:blip r:embed="rId25">
-                      <a:extLst>
-                        <a:ext uri="{28A0092B-C50C-407E-A947-70E740481C1C}">
-                          <a14:useLocalDpi xmlns:a14="http://schemas.microsoft.com/office/drawing/2010/main" val="0"/>
-                        </a:ext>
-                      </a:extLst>
-                    </a:blip>
-                    <a:stretch>
-                      <a:fillRect/>
-                    </a:stretch>
-                  </pic:blipFill>
-                  <pic:spPr>
-                    <a:xfrm>
-                      <a:off x="0" y="0"/>
-                      <a:ext cx="5731510" cy="3498850"/>
-                    </a:xfrm>
-                    <a:prstGeom prst="rect">
-                      <a:avLst/>
-                    </a:prstGeom>
-                  </pic:spPr>
-                </pic:pic>
-              </a:graphicData>
-            </a:graphic>
-          </wp:inline>
-        </w:drawing>
-      </w:r>
-    </w:p>
-    <w:p>
-      <w:pPr>
-        <w:keepNext/>
-        <w:keepLines/>
-        <w:spacing w:before="360" w:after="80" w:line="240" w:lineRule="auto"/>
-        <w:contextualSpacing/>
-        <w:jc w:val="center"/>
-        <w:outlineLvl w:val="0"/>
-        <w:rPr>
-          <w:rFonts w:eastAsiaTheme="majorEastAsia" w:cstheme="majorBidi"/>
-          <w:color w:val="3A3A3A" w:themeColor="background2" w:themeShade="40"/>
-          <w:spacing w:val="-10"/>
-          <w:kern w:val="28"/>
-        </w:rPr>
-      </w:pPr>
-      <w:r>
-        <w:rPr>
-          <w:rFonts w:eastAsiaTheme="majorEastAsia" w:cstheme="majorBidi"/>
-          <w:color w:val="3A3A3A" w:themeColor="background2" w:themeShade="40"/>
-          <w:spacing w:val="-10"/>
-          <w:kern w:val="28"/>
-        </w:rPr>
-        <w:t>Figure 14. report on the decision tree classifier</w:t>
-      </w:r>
-    </w:p>
-    <w:p>
-      <w:pPr>
-        <w:keepNext/>
-        <w:keepLines/>
-        <w:spacing w:before="360" w:after="80" w:line="240" w:lineRule="auto"/>
-        <w:contextualSpacing/>
-        <w:outlineLvl w:val="0"/>
-        <w:rPr>
-          <w:rFonts w:eastAsiaTheme="majorEastAsia" w:cstheme="majorBidi"/>
-          <w:color w:val="3A3A3A" w:themeColor="background2" w:themeShade="40"/>
-          <w:spacing w:val="-10"/>
-          <w:kern w:val="28"/>
-        </w:rPr>
-      </w:pPr>
-    </w:p>
-    <w:p>
-      <w:pPr>
-        <w:keepNext/>
-        <w:keepLines/>
-        <w:spacing w:before="360" w:after="80" w:line="240" w:lineRule="auto"/>
-        <w:contextualSpacing/>
-        <w:outlineLvl w:val="0"/>
-        <w:rPr>
-          <w:rFonts w:eastAsiaTheme="majorEastAsia" w:cstheme="majorBidi"/>
-          <w:color w:val="3A3A3A" w:themeColor="background2" w:themeShade="40"/>
-          <w:spacing w:val="-10"/>
-          <w:kern w:val="28"/>
-        </w:rPr>
-      </w:pPr>
-      <w:r>
-        <w:rPr>
-          <w:rFonts w:eastAsiaTheme="majorEastAsia" w:cstheme="majorBidi"/>
-          <w:noProof/>
-          <w:color w:val="3A3A3A" w:themeColor="background2" w:themeShade="40"/>
-          <w:spacing w:val="-10"/>
-          <w:kern w:val="28"/>
-        </w:rPr>
-        <w:drawing>
-          <wp:inline distT="0" distB="0" distL="0" distR="0" wp14:anchorId="2C1D77D9" wp14:editId="5DCCE6FE">
-            <wp:extent cx="5731510" cy="1329055"/>
-            <wp:effectExtent l="0" t="0" r="2540" b="4445"/>
-            <wp:docPr id="477277924" name="Picture 5" descr="A screenshot of a computer&#10;&#10;Description automatically generated"/>
-            <wp:cNvGraphicFramePr>
-              <a:graphicFrameLocks xmlns:a="http://schemas.openxmlformats.org/drawingml/2006/main" noChangeAspect="1"/>
-            </wp:cNvGraphicFramePr>
-            <a:graphic xmlns:a="http://schemas.openxmlformats.org/drawingml/2006/main">
-              <a:graphicData uri="http://schemas.openxmlformats.org/drawingml/2006/picture">
-                <pic:pic xmlns:pic="http://schemas.openxmlformats.org/drawingml/2006/picture">
-                  <pic:nvPicPr>
-                    <pic:cNvPr id="477277924" name="Picture 5" descr="A screenshot of a computer&#10;&#10;Description automatically generated"/>
-                    <pic:cNvPicPr/>
-                  </pic:nvPicPr>
-                  <pic:blipFill>
-                    <a:blip r:embed="rId26">
-                      <a:extLst>
-                        <a:ext uri="{28A0092B-C50C-407E-A947-70E740481C1C}">
-                          <a14:useLocalDpi xmlns:a14="http://schemas.microsoft.com/office/drawing/2010/main" val="0"/>
-                        </a:ext>
-                      </a:extLst>
-                    </a:blip>
-                    <a:stretch>
-                      <a:fillRect/>
-                    </a:stretch>
-                  </pic:blipFill>
-                  <pic:spPr>
-                    <a:xfrm>
-                      <a:off x="0" y="0"/>
-                      <a:ext cx="5731510" cy="1329055"/>
-                    </a:xfrm>
-                    <a:prstGeom prst="rect">
-                      <a:avLst/>
-                    </a:prstGeom>
-                  </pic:spPr>
-                </pic:pic>
-              </a:graphicData>
-            </a:graphic>
-          </wp:inline>
-        </w:drawing>
-      </w:r>
-    </w:p>
-    <w:p>
-      <w:pPr>
-        <w:keepNext/>
-        <w:keepLines/>
-        <w:spacing w:before="360" w:after="80" w:line="240" w:lineRule="auto"/>
-        <w:contextualSpacing/>
-        <w:jc w:val="center"/>
-        <w:outlineLvl w:val="0"/>
-        <w:rPr>
-          <w:rFonts w:eastAsiaTheme="majorEastAsia" w:cstheme="majorBidi"/>
-          <w:color w:val="3A3A3A" w:themeColor="background2" w:themeShade="40"/>
-          <w:spacing w:val="-10"/>
-          <w:kern w:val="28"/>
-        </w:rPr>
-      </w:pPr>
-      <w:r>
-        <w:rPr>
-          <w:rFonts w:eastAsiaTheme="majorEastAsia" w:cstheme="majorBidi"/>
-          <w:color w:val="3A3A3A" w:themeColor="background2" w:themeShade="40"/>
-          <w:spacing w:val="-10"/>
-          <w:kern w:val="28"/>
-        </w:rPr>
-        <w:t>Figure 15. Confusion matrix on the decision tree classifier</w:t>
-      </w:r>
+        </w:rPr>
+      </w:pPr>
+    </w:p>
+    <w:p>
+      <w:pPr>
+        <w:keepNext/>
+        <w:keepLines/>
+        <w:spacing w:before="360" w:after="80" w:line="240" w:lineRule="auto"/>
+        <w:contextualSpacing/>
+        <w:outlineLvl w:val="0"/>
+        <w:rPr>
+          <w:rFonts w:eastAsiaTheme="majorEastAsia" w:cstheme="majorBidi"/>
+          <w:color w:val="3A3A3A" w:themeColor="background2" w:themeShade="40"/>
+          <w:spacing w:val="-10"/>
+          <w:kern w:val="28"/>
+        </w:rPr>
+      </w:pPr>
+      <w:r>
+        <w:rPr>
+          <w:rFonts w:eastAsiaTheme="majorEastAsia" w:cstheme="majorBidi"/>
+          <w:color w:val="3A3A3A" w:themeColor="background2" w:themeShade="40"/>
+          <w:spacing w:val="-10"/>
+          <w:kern w:val="28"/>
+        </w:rPr>
+        <w:t xml:space="preserve">To be perfectly honest this is quite difficult to interpret so I need to revisit what would be the best machine learning models for this particular context of predicting the number of asylum seeker applications around the EU. </w:t>
+      </w:r>
+      <w:r>
+        <w:rPr>
+          <w:rFonts w:eastAsiaTheme="majorEastAsia" w:cstheme="majorBidi"/>
+          <w:color w:val="3A3A3A" w:themeColor="background2" w:themeShade="40"/>
+          <w:spacing w:val="-10"/>
+          <w:kern w:val="28"/>
+        </w:rPr>
+        <w:t xml:space="preserve"> Only by experimenting did I discover this . </w:t>
+      </w:r>
+    </w:p>
+    <w:p>
+      <w:pPr>
+        <w:keepNext/>
+        <w:keepLines/>
+        <w:spacing w:before="360" w:after="80" w:line="240" w:lineRule="auto"/>
+        <w:contextualSpacing/>
+        <w:outlineLvl w:val="0"/>
+        <w:rPr>
+          <w:rFonts w:eastAsiaTheme="majorEastAsia" w:cstheme="majorBidi"/>
+          <w:color w:val="3A3A3A" w:themeColor="background2" w:themeShade="40"/>
+          <w:spacing w:val="-10"/>
+          <w:kern w:val="28"/>
+        </w:rPr>
+      </w:pPr>
     </w:p>
     <w:p>
       <w:pPr>
@@ -5365,16 +4053,7 @@
           <w:spacing w:val="-10"/>
           <w:kern w:val="28"/>
         </w:rPr>
-        <w:t xml:space="preserve">Look at different models such as clustering as this would work better with the given data and context as there is a set application process for applying to become an asylum seeker. </w:t>
-      </w:r>
-      <w:r>
-        <w:rPr>
-          <w:rFonts w:eastAsiaTheme="majorEastAsia" w:cstheme="majorBidi"/>
-          <w:color w:val="3A3A3A" w:themeColor="background2" w:themeShade="40"/>
-          <w:spacing w:val="-10"/>
-          <w:kern w:val="28"/>
-        </w:rPr>
-        <w:t>When encountering an unsupervised learning problem initially, confusion may arise as you aren’t seeking specific insights but rather identifying data structures. This process, known as clustering or cluster analysis, identifies similar groups within a dataset.</w:t>
+        <w:t>Look at different models such as clustering as this would work better with the given data and context as there is a set application process for applying to become an asylum seeker. When encountering an unsupervised learning problem initially, confusion may arise as you aren’t seeking specific insights but rather identifying data structures. This process, known as clustering or cluster analysis, identifies similar groups within a dataset.</w:t>
       </w:r>
       <w:r>
         <w:t xml:space="preserve"> </w:t>
@@ -5657,6 +4336,246 @@
           <w:color w:val="3A3A3A" w:themeColor="background2" w:themeShade="40"/>
           <w:spacing w:val="-10"/>
           <w:kern w:val="28"/>
+        </w:rPr>
+      </w:pPr>
+    </w:p>
+    <w:p>
+      <w:pPr>
+        <w:keepNext/>
+        <w:keepLines/>
+        <w:spacing w:before="360" w:after="80" w:line="240" w:lineRule="auto"/>
+        <w:contextualSpacing/>
+        <w:outlineLvl w:val="0"/>
+        <w:rPr>
+          <w:rFonts w:eastAsiaTheme="majorEastAsia" w:cstheme="majorBidi"/>
+          <w:color w:val="3A3A3A" w:themeColor="background2" w:themeShade="40"/>
+          <w:spacing w:val="-10"/>
+          <w:kern w:val="28"/>
+        </w:rPr>
+      </w:pPr>
+    </w:p>
+    <w:p>
+      <w:pPr>
+        <w:keepNext/>
+        <w:keepLines/>
+        <w:spacing w:before="360" w:after="80" w:line="240" w:lineRule="auto"/>
+        <w:contextualSpacing/>
+        <w:outlineLvl w:val="0"/>
+        <w:rPr>
+          <w:rFonts w:eastAsiaTheme="majorEastAsia" w:cstheme="majorBidi"/>
+          <w:color w:val="3A3A3A" w:themeColor="background2" w:themeShade="40"/>
+          <w:spacing w:val="-10"/>
+          <w:kern w:val="28"/>
+        </w:rPr>
+      </w:pPr>
+    </w:p>
+    <w:p>
+      <w:pPr>
+        <w:keepNext/>
+        <w:keepLines/>
+        <w:spacing w:before="360" w:after="80" w:line="240" w:lineRule="auto"/>
+        <w:contextualSpacing/>
+        <w:outlineLvl w:val="0"/>
+        <w:rPr>
+          <w:rFonts w:eastAsiaTheme="majorEastAsia" w:cstheme="majorBidi"/>
+          <w:color w:val="3A3A3A" w:themeColor="background2" w:themeShade="40"/>
+          <w:spacing w:val="-10"/>
+          <w:kern w:val="28"/>
+        </w:rPr>
+      </w:pPr>
+    </w:p>
+    <w:p>
+      <w:pPr>
+        <w:keepNext/>
+        <w:keepLines/>
+        <w:spacing w:before="360" w:after="80" w:line="240" w:lineRule="auto"/>
+        <w:contextualSpacing/>
+        <w:outlineLvl w:val="0"/>
+        <w:rPr>
+          <w:rFonts w:eastAsiaTheme="majorEastAsia" w:cstheme="majorBidi"/>
+          <w:color w:val="3A3A3A" w:themeColor="background2" w:themeShade="40"/>
+          <w:spacing w:val="-10"/>
+          <w:kern w:val="28"/>
+        </w:rPr>
+      </w:pPr>
+    </w:p>
+    <w:p>
+      <w:pPr>
+        <w:keepNext/>
+        <w:keepLines/>
+        <w:spacing w:before="360" w:after="80" w:line="240" w:lineRule="auto"/>
+        <w:contextualSpacing/>
+        <w:outlineLvl w:val="0"/>
+        <w:rPr>
+          <w:rFonts w:eastAsiaTheme="majorEastAsia" w:cstheme="majorBidi"/>
+          <w:color w:val="3A3A3A" w:themeColor="background2" w:themeShade="40"/>
+          <w:spacing w:val="-10"/>
+          <w:kern w:val="28"/>
+        </w:rPr>
+      </w:pPr>
+    </w:p>
+    <w:p>
+      <w:pPr>
+        <w:keepNext/>
+        <w:keepLines/>
+        <w:spacing w:before="360" w:after="80" w:line="240" w:lineRule="auto"/>
+        <w:contextualSpacing/>
+        <w:outlineLvl w:val="0"/>
+        <w:rPr>
+          <w:rFonts w:eastAsiaTheme="majorEastAsia" w:cstheme="majorBidi"/>
+          <w:color w:val="3A3A3A" w:themeColor="background2" w:themeShade="40"/>
+          <w:spacing w:val="-10"/>
+          <w:kern w:val="28"/>
+        </w:rPr>
+      </w:pPr>
+    </w:p>
+    <w:p>
+      <w:pPr>
+        <w:keepNext/>
+        <w:keepLines/>
+        <w:spacing w:before="360" w:after="80" w:line="240" w:lineRule="auto"/>
+        <w:contextualSpacing/>
+        <w:outlineLvl w:val="0"/>
+        <w:rPr>
+          <w:rFonts w:eastAsiaTheme="majorEastAsia" w:cstheme="majorBidi"/>
+          <w:color w:val="3A3A3A" w:themeColor="background2" w:themeShade="40"/>
+          <w:spacing w:val="-10"/>
+          <w:kern w:val="28"/>
+        </w:rPr>
+      </w:pPr>
+    </w:p>
+    <w:p>
+      <w:pPr>
+        <w:keepNext/>
+        <w:keepLines/>
+        <w:spacing w:before="360" w:after="80" w:line="240" w:lineRule="auto"/>
+        <w:contextualSpacing/>
+        <w:outlineLvl w:val="0"/>
+        <w:rPr>
+          <w:rFonts w:eastAsiaTheme="majorEastAsia" w:cstheme="majorBidi"/>
+          <w:color w:val="3A3A3A" w:themeColor="background2" w:themeShade="40"/>
+          <w:spacing w:val="-10"/>
+          <w:kern w:val="28"/>
+        </w:rPr>
+      </w:pPr>
+    </w:p>
+    <w:p>
+      <w:pPr>
+        <w:keepNext/>
+        <w:keepLines/>
+        <w:spacing w:before="360" w:after="80" w:line="240" w:lineRule="auto"/>
+        <w:contextualSpacing/>
+        <w:outlineLvl w:val="0"/>
+        <w:rPr>
+          <w:rFonts w:eastAsiaTheme="majorEastAsia" w:cstheme="majorBidi"/>
+          <w:color w:val="3A3A3A" w:themeColor="background2" w:themeShade="40"/>
+          <w:spacing w:val="-10"/>
+          <w:kern w:val="28"/>
+        </w:rPr>
+      </w:pPr>
+    </w:p>
+    <w:p>
+      <w:pPr>
+        <w:keepNext/>
+        <w:keepLines/>
+        <w:spacing w:before="360" w:after="80" w:line="240" w:lineRule="auto"/>
+        <w:contextualSpacing/>
+        <w:outlineLvl w:val="0"/>
+        <w:rPr>
+          <w:rFonts w:eastAsiaTheme="majorEastAsia" w:cstheme="majorBidi"/>
+          <w:color w:val="3A3A3A" w:themeColor="background2" w:themeShade="40"/>
+          <w:spacing w:val="-10"/>
+          <w:kern w:val="28"/>
+        </w:rPr>
+      </w:pPr>
+    </w:p>
+    <w:p>
+      <w:pPr>
+        <w:keepNext/>
+        <w:keepLines/>
+        <w:spacing w:before="360" w:after="80" w:line="240" w:lineRule="auto"/>
+        <w:contextualSpacing/>
+        <w:outlineLvl w:val="0"/>
+        <w:rPr>
+          <w:rFonts w:eastAsiaTheme="majorEastAsia" w:cstheme="majorBidi"/>
+          <w:color w:val="3A3A3A" w:themeColor="background2" w:themeShade="40"/>
+          <w:spacing w:val="-10"/>
+          <w:kern w:val="28"/>
+        </w:rPr>
+      </w:pPr>
+    </w:p>
+    <w:p>
+      <w:pPr>
+        <w:keepNext/>
+        <w:keepLines/>
+        <w:spacing w:before="360" w:after="80" w:line="240" w:lineRule="auto"/>
+        <w:contextualSpacing/>
+        <w:outlineLvl w:val="0"/>
+        <w:rPr>
+          <w:rFonts w:eastAsiaTheme="majorEastAsia" w:cstheme="majorBidi"/>
+          <w:color w:val="3A3A3A" w:themeColor="background2" w:themeShade="40"/>
+          <w:spacing w:val="-10"/>
+          <w:kern w:val="28"/>
+        </w:rPr>
+      </w:pPr>
+    </w:p>
+    <w:p>
+      <w:pPr>
+        <w:keepNext/>
+        <w:keepLines/>
+        <w:spacing w:before="360" w:after="80" w:line="240" w:lineRule="auto"/>
+        <w:contextualSpacing/>
+        <w:outlineLvl w:val="0"/>
+        <w:rPr>
+          <w:rFonts w:eastAsiaTheme="majorEastAsia" w:cstheme="majorBidi"/>
+          <w:color w:val="3A3A3A" w:themeColor="background2" w:themeShade="40"/>
+          <w:spacing w:val="-10"/>
+          <w:kern w:val="28"/>
+        </w:rPr>
+      </w:pPr>
+    </w:p>
+    <w:p>
+      <w:pPr>
+        <w:keepNext/>
+        <w:keepLines/>
+        <w:spacing w:before="360" w:after="80" w:line="240" w:lineRule="auto"/>
+        <w:contextualSpacing/>
+        <w:outlineLvl w:val="0"/>
+        <w:rPr>
+          <w:rFonts w:eastAsiaTheme="majorEastAsia" w:cstheme="majorBidi"/>
+          <w:color w:val="3A3A3A" w:themeColor="background2" w:themeShade="40"/>
+          <w:spacing w:val="-10"/>
+          <w:kern w:val="28"/>
+        </w:rPr>
+      </w:pPr>
+    </w:p>
+    <w:p>
+      <w:pPr>
+        <w:keepNext/>
+        <w:keepLines/>
+        <w:spacing w:before="360" w:after="80" w:line="240" w:lineRule="auto"/>
+        <w:contextualSpacing/>
+        <w:outlineLvl w:val="0"/>
+        <w:rPr>
+          <w:rFonts w:eastAsiaTheme="majorEastAsia" w:cstheme="majorBidi"/>
+          <w:color w:val="3A3A3A" w:themeColor="background2" w:themeShade="40"/>
+          <w:spacing w:val="-10"/>
+          <w:kern w:val="28"/>
+        </w:rPr>
+      </w:pPr>
+    </w:p>
+    <w:p>
+      <w:pPr>
+        <w:keepNext/>
+        <w:keepLines/>
+        <w:spacing w:before="360" w:after="80" w:line="240" w:lineRule="auto"/>
+        <w:contextualSpacing/>
+        <w:outlineLvl w:val="0"/>
+        <w:rPr>
+          <w:rFonts w:eastAsiaTheme="majorEastAsia" w:cstheme="majorBidi"/>
+          <w:color w:val="3A3A3A" w:themeColor="background2" w:themeShade="40"/>
+          <w:spacing w:val="-10"/>
+          <w:kern w:val="28"/>
           <w:sz w:val="40"/>
           <w:szCs w:val="40"/>
         </w:rPr>
@@ -5709,44 +4628,28 @@
         <w:t xml:space="preserve"> seeker applications around the EU for the past five years</w:t>
       </w:r>
       <w:r>
-        <w:t xml:space="preserve">. I followed the CRISP DM </w:t>
-      </w:r>
-      <w:proofErr w:type="gramStart"/>
-      <w:r>
-        <w:t>frame work</w:t>
-      </w:r>
-      <w:proofErr w:type="gramEnd"/>
-      <w:r>
-        <w:t xml:space="preserve"> for project management. Business understanding played an important role as it helped get more precise on the objectives. Following this I had to prepare and understand the data. There were missing </w:t>
-      </w:r>
-      <w:proofErr w:type="gramStart"/>
-      <w:r>
-        <w:t>values</w:t>
-      </w:r>
-      <w:proofErr w:type="gramEnd"/>
-      <w:r>
-        <w:t xml:space="preserve"> and a big proportion of the dataset was categorical. This complicated matters as for example the application process is abbreviated as is and then it had to be encoded so this made it much harder to make understand and evaluate the findings. </w:t>
-      </w:r>
-    </w:p>
-    <w:p>
-      <w:r>
-        <w:t xml:space="preserve">Following on from this initial set up for the machine learning models it is apparent that more precise models are going to be </w:t>
-      </w:r>
-      <w:proofErr w:type="gramStart"/>
-      <w:r>
-        <w:t>researched ,</w:t>
-      </w:r>
-      <w:proofErr w:type="gramEnd"/>
-      <w:r>
-        <w:t xml:space="preserve"> create the other models, compare and contrast them and see what one is better for predicting the asylum application figures from the UN</w:t>
-      </w:r>
-      <w:r>
-        <w:t xml:space="preserve"> specifically for EU countries</w:t>
+        <w:t xml:space="preserve">. I followed the CRISP DM frame work for project management. Business understanding played an important role as it helped get more precise on the objectives. Following this I had to prepare and understand the data. There were missing values and a big proportion of the dataset was categorical. This complicated matters as for example the application process is abbreviated as is and then it had to be encoded so this made it much harder to make understand and evaluate the findings. </w:t>
+      </w:r>
+    </w:p>
+    <w:p>
+      <w:r>
+        <w:t>Following on from this initial set up for the machine learning models it is apparent that more precise models are going to be researched, create the other models, compare and contrast them and see what one is better for predicting the asylum application figures from the UN</w:t>
+      </w:r>
+      <w:r>
+        <w:t xml:space="preserve"> specifically for </w:t>
+      </w:r>
+      <w:r>
+        <w:t>countries globally</w:t>
       </w:r>
       <w:r>
         <w:t>.</w:t>
       </w:r>
     </w:p>
+    <w:p/>
+    <w:p/>
+    <w:p/>
+    <w:p/>
+    <w:p/>
     <w:p/>
     <w:p/>
     <w:p>
@@ -5789,7 +4692,6 @@
         <w:pStyle w:val="Heading1"/>
       </w:pPr>
       <w:r>
-        <w:lastRenderedPageBreak/>
         <w:t>References</w:t>
       </w:r>
       <w:bookmarkEnd w:id="7"/>
@@ -5798,7 +4700,7 @@
       <w:r>
         <w:t xml:space="preserve">unstats.un.org. (n.d.). UNSD — Demographic and Social Statistics. [online] Available at: </w:t>
       </w:r>
-      <w:hyperlink r:id="rId27" w:history="1">
+      <w:hyperlink r:id="rId15" w:history="1">
         <w:r>
           <w:rPr>
             <w:rStyle w:val="Hyperlink"/>
@@ -5814,7 +4716,7 @@
       <w:r>
         <w:t xml:space="preserve">Smart Vision Europe (2017). Building and Applying Predictive Models in IBM SPSS Modeler training webinar. [online] Smart Vision - Europe. Available at: </w:t>
       </w:r>
-      <w:hyperlink r:id="rId28" w:history="1">
+      <w:hyperlink r:id="rId16" w:history="1">
         <w:r>
           <w:rPr>
             <w:rStyle w:val="Hyperlink"/>
@@ -5830,7 +4732,7 @@
       <w:r>
         <w:t xml:space="preserve">IBM (2023). What is a Decision Tree | IBM. [online] www.ibm.com. Available at: </w:t>
       </w:r>
-      <w:hyperlink r:id="rId29" w:history="1">
+      <w:hyperlink r:id="rId17" w:history="1">
         <w:r>
           <w:rPr>
             <w:rStyle w:val="Hyperlink"/>
@@ -5846,7 +4748,7 @@
       <w:r>
         <w:t xml:space="preserve">Team, G.L. (2023). Label Encoding in Python - 2023. [online] Great Learning Blog: Free Resources what Matters to shape your Career! Available at: </w:t>
       </w:r>
-      <w:hyperlink r:id="rId30" w:anchor=":~:text=Label%20encoding%20is%20a%20technique" w:history="1">
+      <w:hyperlink r:id="rId18" w:anchor=":~:text=Label%20encoding%20is%20a%20technique" w:history="1">
         <w:r>
           <w:rPr>
             <w:rStyle w:val="Hyperlink"/>
@@ -5862,7 +4764,7 @@
       <w:r>
         <w:t xml:space="preserve">Kaushik, S. (2019). An Introduction to Clustering &amp; different methods of clustering. [online] Analytics Vidhya. Available at: </w:t>
       </w:r>
-      <w:hyperlink r:id="rId31" w:history="1">
+      <w:hyperlink r:id="rId19" w:history="1">
         <w:r>
           <w:rPr>
             <w:rStyle w:val="Hyperlink"/>
@@ -5876,7 +4778,7 @@
     </w:p>
     <w:p/>
     <w:sectPr>
-      <w:footerReference w:type="default" r:id="rId32"/>
+      <w:footerReference w:type="default" r:id="rId20"/>
       <w:pgSz w:w="11906" w:h="16838"/>
       <w:pgMar w:top="1440" w:right="1440" w:bottom="1440" w:left="1440" w:header="708" w:footer="708" w:gutter="0"/>
       <w:pgNumType w:start="1"/>

</xml_diff>

<commit_message>
Updated 05 November 2024
Worked on layout on the final report and code for the clustering algorithm for asylum applications for UN global data.
</commit_message>
<xml_diff>
--- a/Capstone Project-CA3-FINAL-REPORT-Rodney-Wardle-SBS23057.docx
+++ b/Capstone Project-CA3-FINAL-REPORT-Rodney-Wardle-SBS23057.docx
@@ -437,33 +437,15 @@
                 <w:iCs/>
                 <w:color w:val="156082" w:themeColor="accent1"/>
               </w:rPr>
-              <w:t xml:space="preserve">Assessment Due </w:t>
+              <w:t>Assessment Due Date</w:t>
             </w:r>
-            <w:proofErr w:type="gramStart"/>
             <w:r>
               <w:rPr>
                 <w:i/>
                 <w:iCs/>
                 <w:color w:val="156082" w:themeColor="accent1"/>
               </w:rPr>
-              <w:t>Date</w:t>
-            </w:r>
-            <w:r>
-              <w:rPr>
-                <w:i/>
-                <w:iCs/>
-                <w:color w:val="156082" w:themeColor="accent1"/>
-              </w:rPr>
-              <w:t xml:space="preserve"> :</w:t>
-            </w:r>
-            <w:proofErr w:type="gramEnd"/>
-            <w:r>
-              <w:rPr>
-                <w:i/>
-                <w:iCs/>
-                <w:color w:val="156082" w:themeColor="accent1"/>
-              </w:rPr>
-              <w:t xml:space="preserve"> </w:t>
+              <w:t xml:space="preserve"> : </w:t>
             </w:r>
             <w:r>
               <w:rPr>
@@ -1688,15 +1670,7 @@
         <w:spacing w:line="256" w:lineRule="auto"/>
       </w:pPr>
       <w:r>
-        <w:t xml:space="preserve">To take a deeper look into the global figures to allow for some examination of the movement of peoples </w:t>
-      </w:r>
-      <w:proofErr w:type="gramStart"/>
-      <w:r>
-        <w:t>with in</w:t>
-      </w:r>
-      <w:proofErr w:type="gramEnd"/>
-      <w:r>
-        <w:t xml:space="preserve"> Europe, America, Asia and Oceania (Australia)</w:t>
+        <w:t>To take a deeper look into the global figures to allow for some examination of the movement of peoples with in Europe, America, Asia and Oceania (Australia)</w:t>
       </w:r>
       <w:bookmarkStart w:id="0" w:name="_Toc166668370"/>
       <w:r>
@@ -1758,15 +1732,7 @@
     </w:p>
     <w:p>
       <w:r>
-        <w:t xml:space="preserve">For </w:t>
-      </w:r>
-      <w:proofErr w:type="gramStart"/>
-      <w:r>
-        <w:t>now</w:t>
-      </w:r>
-      <w:proofErr w:type="gramEnd"/>
-      <w:r>
-        <w:t xml:space="preserve"> looking first at the total number of asylum application around Europe over the past five years and make predictions for future years. In the next semester I plan on comparing this to the number of applications globally </w:t>
+        <w:t xml:space="preserve">For now looking first at the total number of asylum application around Europe over the past five years and make predictions for future years. In the next semester I plan on comparing this to the number of applications globally </w:t>
       </w:r>
       <w:r>
         <w:t>and form educated comparisons.</w:t>
@@ -1842,13 +1808,8 @@
       <w:pPr>
         <w:jc w:val="center"/>
       </w:pPr>
-      <w:proofErr w:type="gramStart"/>
-      <w:r>
-        <w:t>Time line</w:t>
-      </w:r>
-      <w:proofErr w:type="gramEnd"/>
-      <w:r>
-        <w:t xml:space="preserve"> for capstone project</w:t>
+      <w:r>
+        <w:t>Time line for capstone project</w:t>
       </w:r>
     </w:p>
     <w:p>
@@ -1910,15 +1871,7 @@
         <w:outlineLvl w:val="0"/>
       </w:pPr>
       <w:r>
-        <w:t xml:space="preserve">In this particular stage of CRISP </w:t>
-      </w:r>
-      <w:proofErr w:type="gramStart"/>
-      <w:r>
-        <w:t>DM</w:t>
-      </w:r>
-      <w:proofErr w:type="gramEnd"/>
-      <w:r>
-        <w:t xml:space="preserve"> we need to try and understand the data in front of us from the very start as the understanding of this data is imperative to processing the data as needed, creating a machine learning algorithm for the said data</w:t>
+        <w:t>In this particular stage of CRISP DM we need to try and understand the data in front of us from the very start as the understanding of this data is imperative to processing the data as needed, creating a machine learning algorithm for the said data</w:t>
       </w:r>
     </w:p>
     <w:p>
@@ -2007,15 +1960,7 @@
         <w:outlineLvl w:val="0"/>
       </w:pPr>
       <w:r>
-        <w:t xml:space="preserve">By using </w:t>
-      </w:r>
-      <w:proofErr w:type="gramStart"/>
-      <w:r>
-        <w:t>the  .</w:t>
-      </w:r>
-      <w:proofErr w:type="gramEnd"/>
-      <w:r>
-        <w:t xml:space="preserve">head() we can see the first few rows of the data so we can get </w:t>
+        <w:t xml:space="preserve">By using the  .head() we can see the first few rows of the data so we can get </w:t>
       </w:r>
       <w:proofErr w:type="spellStart"/>
       <w:r>
@@ -2045,61 +1990,155 @@
         <w:spacing w:before="360" w:after="80" w:line="240" w:lineRule="auto"/>
         <w:contextualSpacing/>
         <w:outlineLvl w:val="0"/>
-      </w:pPr>
-      <w:r>
-        <w:rPr>
-          <w:noProof/>
-        </w:rPr>
-        <w:drawing>
-          <wp:inline distT="0" distB="0" distL="0" distR="0" wp14:anchorId="20202644" wp14:editId="1E9A7AE3">
-            <wp:extent cx="5731510" cy="1538357"/>
-            <wp:effectExtent l="0" t="0" r="2540" b="5080"/>
-            <wp:docPr id="420724916" name="Picture 2" descr="A screenshot of a computer"/>
-            <wp:cNvGraphicFramePr>
-              <a:graphicFrameLocks xmlns:a="http://schemas.openxmlformats.org/drawingml/2006/main" noChangeAspect="1"/>
-            </wp:cNvGraphicFramePr>
-            <a:graphic xmlns:a="http://schemas.openxmlformats.org/drawingml/2006/main">
-              <a:graphicData uri="http://schemas.openxmlformats.org/drawingml/2006/picture">
-                <pic:pic xmlns:pic="http://schemas.openxmlformats.org/drawingml/2006/picture">
-                  <pic:nvPicPr>
-                    <pic:cNvPr id="420724916" name="Picture 2" descr="A screenshot of a computer"/>
-                    <pic:cNvPicPr/>
-                  </pic:nvPicPr>
-                  <pic:blipFill>
-                    <a:blip r:embed="rId12">
-                      <a:extLst>
-                        <a:ext uri="{28A0092B-C50C-407E-A947-70E740481C1C}">
-                          <a14:useLocalDpi xmlns:a14="http://schemas.microsoft.com/office/drawing/2010/main" val="0"/>
-                        </a:ext>
-                      </a:extLst>
-                    </a:blip>
-                    <a:stretch>
-                      <a:fillRect/>
-                    </a:stretch>
-                  </pic:blipFill>
-                  <pic:spPr>
-                    <a:xfrm>
-                      <a:off x="0" y="0"/>
-                      <a:ext cx="5732952" cy="1538744"/>
-                    </a:xfrm>
-                    <a:prstGeom prst="rect">
-                      <a:avLst/>
-                    </a:prstGeom>
-                  </pic:spPr>
-                </pic:pic>
-              </a:graphicData>
-            </a:graphic>
-          </wp:inline>
-        </w:drawing>
-      </w:r>
-    </w:p>
-    <w:p>
-      <w:pPr>
-        <w:keepNext/>
-        <w:keepLines/>
-        <w:spacing w:before="360" w:after="80" w:line="240" w:lineRule="auto"/>
-        <w:contextualSpacing/>
-        <w:jc w:val="center"/>
+        <w:rPr>
+          <w:rFonts w:eastAsiaTheme="majorEastAsia" w:cstheme="majorBidi"/>
+          <w:color w:val="3A3A3A" w:themeColor="background2" w:themeShade="40"/>
+          <w:spacing w:val="-10"/>
+          <w:kern w:val="28"/>
+        </w:rPr>
+      </w:pPr>
+    </w:p>
+    <w:p>
+      <w:pPr>
+        <w:keepNext/>
+        <w:keepLines/>
+        <w:spacing w:before="360" w:after="80" w:line="240" w:lineRule="auto"/>
+        <w:contextualSpacing/>
+        <w:outlineLvl w:val="0"/>
+        <w:rPr>
+          <w:rFonts w:eastAsiaTheme="majorEastAsia" w:cstheme="majorBidi"/>
+          <w:color w:val="3A3A3A" w:themeColor="background2" w:themeShade="40"/>
+          <w:spacing w:val="-10"/>
+          <w:kern w:val="28"/>
+        </w:rPr>
+      </w:pPr>
+      <w:r>
+        <w:rPr>
+          <w:rFonts w:eastAsiaTheme="majorEastAsia" w:cstheme="majorBidi"/>
+          <w:color w:val="3A3A3A" w:themeColor="background2" w:themeShade="40"/>
+          <w:spacing w:val="-10"/>
+          <w:kern w:val="28"/>
+        </w:rPr>
+        <w:t xml:space="preserve">We want to find out how many observations and features we have so we use the function .shape and we can get more basic information on the dataset by using .info() function. </w:t>
+      </w:r>
+      <w:r>
+        <w:rPr>
+          <w:rFonts w:eastAsiaTheme="majorEastAsia" w:cstheme="majorBidi"/>
+          <w:color w:val="3A3A3A" w:themeColor="background2" w:themeShade="40"/>
+          <w:spacing w:val="-10"/>
+          <w:kern w:val="28"/>
+        </w:rPr>
+        <w:t xml:space="preserve">We can see that we have 1 numerical value as an integer and 9 objects which are categorical data.  Due to this dataset having so many categorical value features </w:t>
+      </w:r>
+      <w:r>
+        <w:rPr>
+          <w:rFonts w:eastAsiaTheme="majorEastAsia" w:cstheme="majorBidi"/>
+          <w:color w:val="3A3A3A" w:themeColor="background2" w:themeShade="40"/>
+          <w:spacing w:val="-10"/>
+          <w:kern w:val="28"/>
+        </w:rPr>
+        <w:t>I am going to use Label Encoder.</w:t>
+      </w:r>
+      <w:r>
+        <w:rPr>
+          <w:rFonts w:eastAsiaTheme="majorEastAsia" w:cstheme="majorBidi"/>
+          <w:color w:val="3A3A3A" w:themeColor="background2" w:themeShade="40"/>
+          <w:spacing w:val="-10"/>
+          <w:kern w:val="28"/>
+        </w:rPr>
+        <w:t xml:space="preserve"> </w:t>
+      </w:r>
+    </w:p>
+    <w:p>
+      <w:pPr>
+        <w:keepNext/>
+        <w:keepLines/>
+        <w:spacing w:before="360" w:after="80" w:line="240" w:lineRule="auto"/>
+        <w:contextualSpacing/>
+        <w:outlineLvl w:val="0"/>
+        <w:rPr>
+          <w:rFonts w:eastAsiaTheme="majorEastAsia" w:cstheme="majorBidi"/>
+          <w:color w:val="3A3A3A" w:themeColor="background2" w:themeShade="40"/>
+          <w:spacing w:val="-10"/>
+          <w:kern w:val="28"/>
+        </w:rPr>
+      </w:pPr>
+    </w:p>
+    <w:p>
+      <w:pPr>
+        <w:keepNext/>
+        <w:keepLines/>
+        <w:spacing w:before="360" w:after="80" w:line="240" w:lineRule="auto"/>
+        <w:contextualSpacing/>
+        <w:outlineLvl w:val="0"/>
+        <w:rPr>
+          <w:rFonts w:eastAsiaTheme="majorEastAsia" w:cstheme="majorBidi"/>
+          <w:color w:val="3A3A3A" w:themeColor="background2" w:themeShade="40"/>
+          <w:spacing w:val="-10"/>
+          <w:kern w:val="28"/>
+        </w:rPr>
+      </w:pPr>
+    </w:p>
+    <w:p>
+      <w:pPr>
+        <w:keepNext/>
+        <w:keepLines/>
+        <w:spacing w:before="360" w:after="80" w:line="240" w:lineRule="auto"/>
+        <w:contextualSpacing/>
+        <w:outlineLvl w:val="0"/>
+        <w:rPr>
+          <w:rFonts w:eastAsiaTheme="majorEastAsia" w:cstheme="majorBidi"/>
+          <w:color w:val="3A3A3A" w:themeColor="background2" w:themeShade="40"/>
+          <w:spacing w:val="-10"/>
+          <w:kern w:val="28"/>
+        </w:rPr>
+      </w:pPr>
+    </w:p>
+    <w:p>
+      <w:pPr>
+        <w:keepNext/>
+        <w:keepLines/>
+        <w:spacing w:before="360" w:after="80" w:line="240" w:lineRule="auto"/>
+        <w:contextualSpacing/>
+        <w:outlineLvl w:val="0"/>
+        <w:rPr>
+          <w:rFonts w:eastAsiaTheme="majorEastAsia" w:cs="Calibri"/>
+          <w:color w:val="3A3A3A" w:themeColor="background2" w:themeShade="40"/>
+          <w:spacing w:val="-10"/>
+          <w:kern w:val="28"/>
+        </w:rPr>
+      </w:pPr>
+      <w:r>
+        <w:rPr>
+          <w:rFonts w:eastAsiaTheme="majorEastAsia" w:cs="Calibri"/>
+          <w:color w:val="3A3A3A" w:themeColor="background2" w:themeShade="40"/>
+          <w:spacing w:val="-10"/>
+          <w:kern w:val="28"/>
+        </w:rPr>
+        <w:t xml:space="preserve">By using the .describe function we can establish the basic statistics for the dataset on asylum seekers applications. It tells us the mean I, standard deviation, minimum and maximum values in the dataset. </w:t>
+      </w:r>
+    </w:p>
+    <w:p>
+      <w:pPr>
+        <w:keepNext/>
+        <w:keepLines/>
+        <w:spacing w:before="360" w:after="80" w:line="240" w:lineRule="auto"/>
+        <w:contextualSpacing/>
+        <w:outlineLvl w:val="0"/>
+        <w:rPr>
+          <w:rFonts w:eastAsiaTheme="majorEastAsia" w:cstheme="majorBidi"/>
+          <w:color w:val="3A3A3A" w:themeColor="background2" w:themeShade="40"/>
+          <w:spacing w:val="-10"/>
+          <w:kern w:val="28"/>
+        </w:rPr>
+      </w:pPr>
+    </w:p>
+    <w:p>
+      <w:pPr>
+        <w:keepNext/>
+        <w:keepLines/>
+        <w:spacing w:before="360" w:after="80" w:line="240" w:lineRule="auto"/>
+        <w:contextualSpacing/>
         <w:outlineLvl w:val="0"/>
         <w:rPr>
           <w:rFonts w:eastAsiaTheme="majorEastAsia" w:cstheme="majorBidi"/>
@@ -2110,7 +2149,67 @@
           <w:szCs w:val="20"/>
         </w:rPr>
       </w:pPr>
-      <w:r>
+      <w:bookmarkStart w:id="2" w:name="_Toc166668372"/>
+      <w:bookmarkStart w:id="3" w:name="_Hlk161498577"/>
+    </w:p>
+    <w:p>
+      <w:pPr>
+        <w:keepNext/>
+        <w:keepLines/>
+        <w:spacing w:before="360" w:after="80" w:line="240" w:lineRule="auto"/>
+        <w:contextualSpacing/>
+        <w:outlineLvl w:val="0"/>
+        <w:rPr>
+          <w:rFonts w:eastAsiaTheme="majorEastAsia" w:cstheme="majorBidi"/>
+          <w:color w:val="3A3A3A" w:themeColor="background2" w:themeShade="40"/>
+          <w:spacing w:val="-10"/>
+          <w:kern w:val="28"/>
+        </w:rPr>
+      </w:pPr>
+      <w:r>
+        <w:rPr>
+          <w:rFonts w:eastAsiaTheme="majorEastAsia" w:cstheme="majorBidi"/>
+          <w:color w:val="3A3A3A" w:themeColor="background2" w:themeShade="40"/>
+          <w:spacing w:val="-10"/>
+          <w:kern w:val="28"/>
+        </w:rPr>
+        <w:t>To allow me understand the data further I am going</w:t>
+      </w:r>
+      <w:r>
+        <w:rPr>
+          <w:rFonts w:eastAsiaTheme="majorEastAsia" w:cstheme="majorBidi"/>
+          <w:color w:val="3A3A3A" w:themeColor="background2" w:themeShade="40"/>
+          <w:spacing w:val="-10"/>
+          <w:kern w:val="28"/>
+        </w:rPr>
+        <w:t xml:space="preserve"> to populate </w:t>
+      </w:r>
+      <w:r>
+        <w:rPr>
+          <w:rFonts w:eastAsiaTheme="majorEastAsia" w:cstheme="majorBidi"/>
+          <w:color w:val="3A3A3A" w:themeColor="background2" w:themeShade="40"/>
+          <w:spacing w:val="-10"/>
+          <w:kern w:val="28"/>
+        </w:rPr>
+        <w:t xml:space="preserve">some visuals of the dataset to get more insight to the given dataset for this particular business objective </w:t>
+      </w:r>
+      <w:r>
+        <w:rPr>
+          <w:rFonts w:eastAsiaTheme="majorEastAsia" w:cstheme="majorBidi"/>
+          <w:color w:val="3A3A3A" w:themeColor="background2" w:themeShade="40"/>
+          <w:spacing w:val="-10"/>
+          <w:kern w:val="28"/>
+        </w:rPr>
+        <w:t xml:space="preserve">for the capstone project. </w:t>
+      </w:r>
+    </w:p>
+    <w:p>
+      <w:pPr>
+        <w:keepNext/>
+        <w:keepLines/>
+        <w:spacing w:before="360" w:after="80" w:line="240" w:lineRule="auto"/>
+        <w:contextualSpacing/>
+        <w:outlineLvl w:val="0"/>
         <w:rPr>
           <w:rFonts w:eastAsiaTheme="majorEastAsia" w:cstheme="majorBidi"/>
           <w:color w:val="3A3A3A" w:themeColor="background2" w:themeShade="40"/>
@@ -2119,10 +2218,15 @@
           <w:sz w:val="20"/>
           <w:szCs w:val="20"/>
         </w:rPr>
-        <w:t xml:space="preserve">Figure 1. </w:t>
-      </w:r>
-      <w:proofErr w:type="gramStart"/>
-      <w:r>
+      </w:pPr>
+    </w:p>
+    <w:p>
+      <w:pPr>
+        <w:keepNext/>
+        <w:keepLines/>
+        <w:spacing w:before="360" w:after="80" w:line="240" w:lineRule="auto"/>
+        <w:contextualSpacing/>
+        <w:outlineLvl w:val="0"/>
         <w:rPr>
           <w:rFonts w:eastAsiaTheme="majorEastAsia" w:cstheme="majorBidi"/>
           <w:color w:val="3A3A3A" w:themeColor="background2" w:themeShade="40"/>
@@ -2131,607 +2235,18 @@
           <w:sz w:val="20"/>
           <w:szCs w:val="20"/>
         </w:rPr>
-        <w:t>.head</w:t>
-      </w:r>
-      <w:proofErr w:type="gramEnd"/>
-      <w:r>
-        <w:rPr>
-          <w:rFonts w:eastAsiaTheme="majorEastAsia" w:cstheme="majorBidi"/>
+      </w:pPr>
+      <w:r>
+        <w:rPr>
+          <w:rFonts w:eastAsiaTheme="majorEastAsia" w:cstheme="majorBidi"/>
+          <w:noProof/>
           <w:color w:val="3A3A3A" w:themeColor="background2" w:themeShade="40"/>
           <w:spacing w:val="-10"/>
           <w:kern w:val="28"/>
           <w:sz w:val="20"/>
           <w:szCs w:val="20"/>
         </w:rPr>
-        <w:t>() function on the dataset</w:t>
-      </w:r>
-    </w:p>
-    <w:p>
-      <w:pPr>
-        <w:keepNext/>
-        <w:keepLines/>
-        <w:spacing w:before="360" w:after="80" w:line="240" w:lineRule="auto"/>
-        <w:contextualSpacing/>
-        <w:outlineLvl w:val="0"/>
-        <w:rPr>
-          <w:rFonts w:eastAsiaTheme="majorEastAsia" w:cstheme="majorBidi"/>
-          <w:color w:val="3A3A3A" w:themeColor="background2" w:themeShade="40"/>
-          <w:spacing w:val="-10"/>
-          <w:kern w:val="28"/>
-        </w:rPr>
-      </w:pPr>
-    </w:p>
-    <w:p>
-      <w:pPr>
-        <w:keepNext/>
-        <w:keepLines/>
-        <w:spacing w:before="360" w:after="80" w:line="240" w:lineRule="auto"/>
-        <w:contextualSpacing/>
-        <w:outlineLvl w:val="0"/>
-        <w:rPr>
-          <w:rFonts w:eastAsiaTheme="majorEastAsia" w:cstheme="majorBidi"/>
-          <w:color w:val="3A3A3A" w:themeColor="background2" w:themeShade="40"/>
-          <w:spacing w:val="-10"/>
-          <w:kern w:val="28"/>
-        </w:rPr>
-      </w:pPr>
-      <w:r>
-        <w:rPr>
-          <w:rFonts w:eastAsiaTheme="majorEastAsia" w:cstheme="majorBidi"/>
-          <w:color w:val="3A3A3A" w:themeColor="background2" w:themeShade="40"/>
-          <w:spacing w:val="-10"/>
-          <w:kern w:val="28"/>
-        </w:rPr>
-        <w:t xml:space="preserve">We want to find out how many observations and features we have so we use the </w:t>
-      </w:r>
-      <w:proofErr w:type="gramStart"/>
-      <w:r>
-        <w:rPr>
-          <w:rFonts w:eastAsiaTheme="majorEastAsia" w:cstheme="majorBidi"/>
-          <w:color w:val="3A3A3A" w:themeColor="background2" w:themeShade="40"/>
-          <w:spacing w:val="-10"/>
-          <w:kern w:val="28"/>
-        </w:rPr>
-        <w:t>function .shape</w:t>
-      </w:r>
-      <w:proofErr w:type="gramEnd"/>
-      <w:r>
-        <w:rPr>
-          <w:rFonts w:eastAsiaTheme="majorEastAsia" w:cstheme="majorBidi"/>
-          <w:color w:val="3A3A3A" w:themeColor="background2" w:themeShade="40"/>
-          <w:spacing w:val="-10"/>
-          <w:kern w:val="28"/>
-        </w:rPr>
-        <w:t xml:space="preserve"> and we can get more basic information on the dataset by using .info() function. </w:t>
-      </w:r>
-      <w:r>
-        <w:rPr>
-          <w:rFonts w:eastAsiaTheme="majorEastAsia" w:cstheme="majorBidi"/>
-          <w:color w:val="3A3A3A" w:themeColor="background2" w:themeShade="40"/>
-          <w:spacing w:val="-10"/>
-          <w:kern w:val="28"/>
-        </w:rPr>
-        <w:t xml:space="preserve">We can see that we have 1 numerical value as an integer and 9 objects which are categorical data.  Due to this dataset having so many categorical </w:t>
-      </w:r>
-      <w:proofErr w:type="gramStart"/>
-      <w:r>
-        <w:rPr>
-          <w:rFonts w:eastAsiaTheme="majorEastAsia" w:cstheme="majorBidi"/>
-          <w:color w:val="3A3A3A" w:themeColor="background2" w:themeShade="40"/>
-          <w:spacing w:val="-10"/>
-          <w:kern w:val="28"/>
-        </w:rPr>
-        <w:t>value</w:t>
-      </w:r>
-      <w:proofErr w:type="gramEnd"/>
-      <w:r>
-        <w:rPr>
-          <w:rFonts w:eastAsiaTheme="majorEastAsia" w:cstheme="majorBidi"/>
-          <w:color w:val="3A3A3A" w:themeColor="background2" w:themeShade="40"/>
-          <w:spacing w:val="-10"/>
-          <w:kern w:val="28"/>
-        </w:rPr>
-        <w:t xml:space="preserve"> features </w:t>
-      </w:r>
-      <w:r>
-        <w:rPr>
-          <w:rFonts w:eastAsiaTheme="majorEastAsia" w:cstheme="majorBidi"/>
-          <w:color w:val="3A3A3A" w:themeColor="background2" w:themeShade="40"/>
-          <w:spacing w:val="-10"/>
-          <w:kern w:val="28"/>
-        </w:rPr>
-        <w:t>I am going to use Label Encoder.</w:t>
-      </w:r>
-      <w:r>
-        <w:rPr>
-          <w:rFonts w:eastAsiaTheme="majorEastAsia" w:cstheme="majorBidi"/>
-          <w:color w:val="3A3A3A" w:themeColor="background2" w:themeShade="40"/>
-          <w:spacing w:val="-10"/>
-          <w:kern w:val="28"/>
-        </w:rPr>
-        <w:t xml:space="preserve"> </w:t>
-      </w:r>
-    </w:p>
-    <w:p>
-      <w:pPr>
-        <w:keepNext/>
-        <w:keepLines/>
-        <w:spacing w:before="360" w:after="80" w:line="240" w:lineRule="auto"/>
-        <w:contextualSpacing/>
-        <w:outlineLvl w:val="0"/>
-        <w:rPr>
-          <w:rFonts w:eastAsiaTheme="majorEastAsia" w:cstheme="majorBidi"/>
-          <w:color w:val="3A3A3A" w:themeColor="background2" w:themeShade="40"/>
-          <w:spacing w:val="-10"/>
-          <w:kern w:val="28"/>
-        </w:rPr>
-      </w:pPr>
-    </w:p>
-    <w:p>
-      <w:pPr>
-        <w:keepNext/>
-        <w:keepLines/>
-        <w:spacing w:before="360" w:after="80" w:line="240" w:lineRule="auto"/>
-        <w:contextualSpacing/>
-        <w:outlineLvl w:val="0"/>
-        <w:rPr>
-          <w:rFonts w:eastAsiaTheme="majorEastAsia" w:cstheme="majorBidi"/>
-          <w:color w:val="3A3A3A" w:themeColor="background2" w:themeShade="40"/>
-          <w:spacing w:val="-10"/>
-          <w:kern w:val="28"/>
-        </w:rPr>
-      </w:pPr>
-      <w:r>
-        <w:rPr>
-          <w:rFonts w:eastAsiaTheme="majorEastAsia" w:cstheme="majorBidi"/>
-          <w:noProof/>
-          <w:color w:val="3A3A3A" w:themeColor="background2" w:themeShade="40"/>
-          <w:spacing w:val="-10"/>
-          <w:kern w:val="28"/>
-        </w:rPr>
-        <w:drawing>
-          <wp:inline distT="0" distB="0" distL="0" distR="0" wp14:anchorId="1C8694F1" wp14:editId="4456D828">
-            <wp:extent cx="5731510" cy="2199005"/>
-            <wp:effectExtent l="0" t="0" r="2540" b="0"/>
-            <wp:docPr id="869370581" name="Picture 3" descr="A screenshot of a computer&#10;&#10;Description automatically generated"/>
-            <wp:cNvGraphicFramePr>
-              <a:graphicFrameLocks xmlns:a="http://schemas.openxmlformats.org/drawingml/2006/main" noChangeAspect="1"/>
-            </wp:cNvGraphicFramePr>
-            <a:graphic xmlns:a="http://schemas.openxmlformats.org/drawingml/2006/main">
-              <a:graphicData uri="http://schemas.openxmlformats.org/drawingml/2006/picture">
-                <pic:pic xmlns:pic="http://schemas.openxmlformats.org/drawingml/2006/picture">
-                  <pic:nvPicPr>
-                    <pic:cNvPr id="869370581" name="Picture 3" descr="A screenshot of a computer&#10;&#10;Description automatically generated"/>
-                    <pic:cNvPicPr/>
-                  </pic:nvPicPr>
-                  <pic:blipFill>
-                    <a:blip r:embed="rId13">
-                      <a:extLst>
-                        <a:ext uri="{28A0092B-C50C-407E-A947-70E740481C1C}">
-                          <a14:useLocalDpi xmlns:a14="http://schemas.microsoft.com/office/drawing/2010/main" val="0"/>
-                        </a:ext>
-                      </a:extLst>
-                    </a:blip>
-                    <a:stretch>
-                      <a:fillRect/>
-                    </a:stretch>
-                  </pic:blipFill>
-                  <pic:spPr>
-                    <a:xfrm>
-                      <a:off x="0" y="0"/>
-                      <a:ext cx="5731510" cy="2199005"/>
-                    </a:xfrm>
-                    <a:prstGeom prst="rect">
-                      <a:avLst/>
-                    </a:prstGeom>
-                  </pic:spPr>
-                </pic:pic>
-              </a:graphicData>
-            </a:graphic>
-          </wp:inline>
-        </w:drawing>
-      </w:r>
-    </w:p>
-    <w:p>
-      <w:pPr>
-        <w:keepNext/>
-        <w:keepLines/>
-        <w:spacing w:before="360" w:after="80" w:line="240" w:lineRule="auto"/>
-        <w:contextualSpacing/>
-        <w:jc w:val="center"/>
-        <w:outlineLvl w:val="0"/>
-        <w:rPr>
-          <w:rFonts w:eastAsiaTheme="majorEastAsia" w:cstheme="majorBidi"/>
-          <w:color w:val="3A3A3A" w:themeColor="background2" w:themeShade="40"/>
-          <w:spacing w:val="-10"/>
-          <w:kern w:val="28"/>
-          <w:sz w:val="20"/>
-          <w:szCs w:val="20"/>
-        </w:rPr>
-      </w:pPr>
-      <w:r>
-        <w:rPr>
-          <w:rFonts w:eastAsiaTheme="majorEastAsia" w:cstheme="majorBidi"/>
-          <w:color w:val="3A3A3A" w:themeColor="background2" w:themeShade="40"/>
-          <w:spacing w:val="-10"/>
-          <w:kern w:val="28"/>
-          <w:sz w:val="20"/>
-          <w:szCs w:val="20"/>
-        </w:rPr>
-        <w:t xml:space="preserve">Figure 2. </w:t>
-      </w:r>
-      <w:proofErr w:type="gramStart"/>
-      <w:r>
-        <w:rPr>
-          <w:rFonts w:eastAsiaTheme="majorEastAsia" w:cstheme="majorBidi"/>
-          <w:color w:val="3A3A3A" w:themeColor="background2" w:themeShade="40"/>
-          <w:spacing w:val="-10"/>
-          <w:kern w:val="28"/>
-          <w:sz w:val="20"/>
-          <w:szCs w:val="20"/>
-        </w:rPr>
-        <w:t>.shape</w:t>
-      </w:r>
-      <w:proofErr w:type="gramEnd"/>
-      <w:r>
-        <w:rPr>
-          <w:rFonts w:eastAsiaTheme="majorEastAsia" w:cstheme="majorBidi"/>
-          <w:color w:val="3A3A3A" w:themeColor="background2" w:themeShade="40"/>
-          <w:spacing w:val="-10"/>
-          <w:kern w:val="28"/>
-          <w:sz w:val="20"/>
-          <w:szCs w:val="20"/>
-        </w:rPr>
-        <w:t xml:space="preserve"> and .info function on the dataset</w:t>
-      </w:r>
-    </w:p>
-    <w:p>
-      <w:pPr>
-        <w:keepNext/>
-        <w:keepLines/>
-        <w:spacing w:before="360" w:after="80" w:line="240" w:lineRule="auto"/>
-        <w:contextualSpacing/>
-        <w:outlineLvl w:val="0"/>
-        <w:rPr>
-          <w:rFonts w:eastAsiaTheme="majorEastAsia" w:cstheme="majorBidi"/>
-          <w:color w:val="3A3A3A" w:themeColor="background2" w:themeShade="40"/>
-          <w:spacing w:val="-10"/>
-          <w:kern w:val="28"/>
-        </w:rPr>
-      </w:pPr>
-    </w:p>
-    <w:p>
-      <w:pPr>
-        <w:keepNext/>
-        <w:keepLines/>
-        <w:spacing w:before="360" w:after="80" w:line="240" w:lineRule="auto"/>
-        <w:contextualSpacing/>
-        <w:outlineLvl w:val="0"/>
-        <w:rPr>
-          <w:rFonts w:eastAsiaTheme="majorEastAsia" w:cstheme="majorBidi"/>
-          <w:color w:val="3A3A3A" w:themeColor="background2" w:themeShade="40"/>
-          <w:spacing w:val="-10"/>
-          <w:kern w:val="28"/>
-        </w:rPr>
-      </w:pPr>
-    </w:p>
-    <w:p>
-      <w:pPr>
-        <w:keepNext/>
-        <w:keepLines/>
-        <w:spacing w:before="360" w:after="80" w:line="240" w:lineRule="auto"/>
-        <w:contextualSpacing/>
-        <w:outlineLvl w:val="0"/>
-        <w:rPr>
-          <w:rFonts w:eastAsiaTheme="majorEastAsia" w:cs="Calibri"/>
-          <w:color w:val="3A3A3A" w:themeColor="background2" w:themeShade="40"/>
-          <w:spacing w:val="-10"/>
-          <w:kern w:val="28"/>
-        </w:rPr>
-      </w:pPr>
-      <w:r>
-        <w:rPr>
-          <w:rFonts w:eastAsiaTheme="majorEastAsia" w:cs="Calibri"/>
-          <w:color w:val="3A3A3A" w:themeColor="background2" w:themeShade="40"/>
-          <w:spacing w:val="-10"/>
-          <w:kern w:val="28"/>
-        </w:rPr>
-        <w:t xml:space="preserve">By using </w:t>
-      </w:r>
-      <w:proofErr w:type="gramStart"/>
-      <w:r>
-        <w:rPr>
-          <w:rFonts w:eastAsiaTheme="majorEastAsia" w:cs="Calibri"/>
-          <w:color w:val="3A3A3A" w:themeColor="background2" w:themeShade="40"/>
-          <w:spacing w:val="-10"/>
-          <w:kern w:val="28"/>
-        </w:rPr>
-        <w:t>the .describe</w:t>
-      </w:r>
-      <w:proofErr w:type="gramEnd"/>
-      <w:r>
-        <w:rPr>
-          <w:rFonts w:eastAsiaTheme="majorEastAsia" w:cs="Calibri"/>
-          <w:color w:val="3A3A3A" w:themeColor="background2" w:themeShade="40"/>
-          <w:spacing w:val="-10"/>
-          <w:kern w:val="28"/>
-        </w:rPr>
-        <w:t xml:space="preserve"> function we can establish the basic statistics for the dataset on asylum seekers applications. It tells us the mean I, standard deviation, minimum and maximum values in the dataset. </w:t>
-      </w:r>
-    </w:p>
-    <w:p>
-      <w:pPr>
-        <w:keepNext/>
-        <w:keepLines/>
-        <w:spacing w:before="360" w:after="80" w:line="240" w:lineRule="auto"/>
-        <w:contextualSpacing/>
-        <w:outlineLvl w:val="0"/>
-        <w:rPr>
-          <w:rFonts w:eastAsiaTheme="majorEastAsia" w:cstheme="majorBidi"/>
-          <w:color w:val="3A3A3A" w:themeColor="background2" w:themeShade="40"/>
-          <w:spacing w:val="-10"/>
-          <w:kern w:val="28"/>
-        </w:rPr>
-      </w:pPr>
-    </w:p>
-    <w:p>
-      <w:pPr>
-        <w:keepNext/>
-        <w:keepLines/>
-        <w:spacing w:before="360" w:after="80" w:line="240" w:lineRule="auto"/>
-        <w:contextualSpacing/>
-        <w:outlineLvl w:val="0"/>
-        <w:rPr>
-          <w:rFonts w:eastAsiaTheme="majorEastAsia" w:cstheme="majorBidi"/>
-          <w:color w:val="3A3A3A" w:themeColor="background2" w:themeShade="40"/>
-          <w:spacing w:val="-10"/>
-          <w:kern w:val="28"/>
-        </w:rPr>
-      </w:pPr>
-      <w:r>
-        <w:rPr>
-          <w:rFonts w:eastAsiaTheme="majorEastAsia" w:cstheme="majorBidi"/>
-          <w:noProof/>
-          <w:color w:val="3A3A3A" w:themeColor="background2" w:themeShade="40"/>
-          <w:spacing w:val="-10"/>
-          <w:kern w:val="28"/>
-        </w:rPr>
-        <w:drawing>
-          <wp:inline distT="0" distB="0" distL="0" distR="0" wp14:anchorId="143CEA71" wp14:editId="12FE636D">
-            <wp:extent cx="5731510" cy="2421890"/>
-            <wp:effectExtent l="0" t="0" r="2540" b="0"/>
-            <wp:docPr id="1991280151" name="Picture 4" descr="A screenshot of a computer&#10;&#10;Description automatically generated"/>
-            <wp:cNvGraphicFramePr>
-              <a:graphicFrameLocks xmlns:a="http://schemas.openxmlformats.org/drawingml/2006/main" noChangeAspect="1"/>
-            </wp:cNvGraphicFramePr>
-            <a:graphic xmlns:a="http://schemas.openxmlformats.org/drawingml/2006/main">
-              <a:graphicData uri="http://schemas.openxmlformats.org/drawingml/2006/picture">
-                <pic:pic xmlns:pic="http://schemas.openxmlformats.org/drawingml/2006/picture">
-                  <pic:nvPicPr>
-                    <pic:cNvPr id="1991280151" name="Picture 4" descr="A screenshot of a computer&#10;&#10;Description automatically generated"/>
-                    <pic:cNvPicPr/>
-                  </pic:nvPicPr>
-                  <pic:blipFill>
-                    <a:blip r:embed="rId14">
-                      <a:extLst>
-                        <a:ext uri="{28A0092B-C50C-407E-A947-70E740481C1C}">
-                          <a14:useLocalDpi xmlns:a14="http://schemas.microsoft.com/office/drawing/2010/main" val="0"/>
-                        </a:ext>
-                      </a:extLst>
-                    </a:blip>
-                    <a:stretch>
-                      <a:fillRect/>
-                    </a:stretch>
-                  </pic:blipFill>
-                  <pic:spPr>
-                    <a:xfrm>
-                      <a:off x="0" y="0"/>
-                      <a:ext cx="5731510" cy="2421890"/>
-                    </a:xfrm>
-                    <a:prstGeom prst="rect">
-                      <a:avLst/>
-                    </a:prstGeom>
-                  </pic:spPr>
-                </pic:pic>
-              </a:graphicData>
-            </a:graphic>
-          </wp:inline>
-        </w:drawing>
-      </w:r>
-      <w:r>
-        <w:rPr>
-          <w:rFonts w:eastAsiaTheme="majorEastAsia" w:cstheme="majorBidi"/>
-          <w:color w:val="3A3A3A" w:themeColor="background2" w:themeShade="40"/>
-          <w:spacing w:val="-10"/>
-          <w:kern w:val="28"/>
-        </w:rPr>
-        <w:t xml:space="preserve">  </w:t>
-      </w:r>
-      <w:bookmarkStart w:id="2" w:name="_Toc166668372"/>
-      <w:bookmarkStart w:id="3" w:name="_Hlk161498577"/>
-    </w:p>
-    <w:p>
-      <w:pPr>
-        <w:keepNext/>
-        <w:keepLines/>
-        <w:spacing w:before="360" w:after="80" w:line="240" w:lineRule="auto"/>
-        <w:contextualSpacing/>
-        <w:jc w:val="center"/>
-        <w:outlineLvl w:val="0"/>
-        <w:rPr>
-          <w:rFonts w:eastAsiaTheme="majorEastAsia" w:cstheme="majorBidi"/>
-          <w:color w:val="3A3A3A" w:themeColor="background2" w:themeShade="40"/>
-          <w:spacing w:val="-10"/>
-          <w:kern w:val="28"/>
-          <w:sz w:val="20"/>
-          <w:szCs w:val="20"/>
-        </w:rPr>
-      </w:pPr>
-      <w:r>
-        <w:rPr>
-          <w:rFonts w:eastAsiaTheme="majorEastAsia" w:cstheme="majorBidi"/>
-          <w:color w:val="3A3A3A" w:themeColor="background2" w:themeShade="40"/>
-          <w:spacing w:val="-10"/>
-          <w:kern w:val="28"/>
-          <w:sz w:val="20"/>
-          <w:szCs w:val="20"/>
-        </w:rPr>
-        <w:t xml:space="preserve">Figure 3. </w:t>
-      </w:r>
-      <w:r>
-        <w:rPr>
-          <w:rFonts w:eastAsiaTheme="majorEastAsia" w:cstheme="majorBidi"/>
-          <w:color w:val="3A3A3A" w:themeColor="background2" w:themeShade="40"/>
-          <w:spacing w:val="-10"/>
-          <w:kern w:val="28"/>
-          <w:sz w:val="20"/>
-          <w:szCs w:val="20"/>
-        </w:rPr>
-        <w:t>D</w:t>
-      </w:r>
-      <w:r>
-        <w:rPr>
-          <w:rFonts w:eastAsiaTheme="majorEastAsia" w:cstheme="majorBidi"/>
-          <w:color w:val="3A3A3A" w:themeColor="background2" w:themeShade="40"/>
-          <w:spacing w:val="-10"/>
-          <w:kern w:val="28"/>
-          <w:sz w:val="20"/>
-          <w:szCs w:val="20"/>
-        </w:rPr>
-        <w:t>escribe function to get the descriptive statistics on the given dataset.</w:t>
-      </w:r>
-    </w:p>
-    <w:p>
-      <w:pPr>
-        <w:keepNext/>
-        <w:keepLines/>
-        <w:spacing w:before="360" w:after="80" w:line="240" w:lineRule="auto"/>
-        <w:contextualSpacing/>
-        <w:outlineLvl w:val="0"/>
-        <w:rPr>
-          <w:rFonts w:eastAsiaTheme="majorEastAsia" w:cstheme="majorBidi"/>
-          <w:color w:val="3A3A3A" w:themeColor="background2" w:themeShade="40"/>
-          <w:spacing w:val="-10"/>
-          <w:kern w:val="28"/>
-          <w:sz w:val="20"/>
-          <w:szCs w:val="20"/>
-        </w:rPr>
-      </w:pPr>
-    </w:p>
-    <w:p>
-      <w:pPr>
-        <w:keepNext/>
-        <w:keepLines/>
-        <w:spacing w:before="360" w:after="80" w:line="240" w:lineRule="auto"/>
-        <w:contextualSpacing/>
-        <w:outlineLvl w:val="0"/>
-        <w:rPr>
-          <w:rFonts w:eastAsiaTheme="majorEastAsia" w:cstheme="majorBidi"/>
-          <w:color w:val="3A3A3A" w:themeColor="background2" w:themeShade="40"/>
-          <w:spacing w:val="-10"/>
-          <w:kern w:val="28"/>
-        </w:rPr>
-      </w:pPr>
-      <w:r>
-        <w:rPr>
-          <w:rFonts w:eastAsiaTheme="majorEastAsia" w:cstheme="majorBidi"/>
-          <w:color w:val="3A3A3A" w:themeColor="background2" w:themeShade="40"/>
-          <w:spacing w:val="-10"/>
-          <w:kern w:val="28"/>
-        </w:rPr>
-        <w:t xml:space="preserve">To allow me </w:t>
-      </w:r>
-      <w:proofErr w:type="gramStart"/>
-      <w:r>
-        <w:rPr>
-          <w:rFonts w:eastAsiaTheme="majorEastAsia" w:cstheme="majorBidi"/>
-          <w:color w:val="3A3A3A" w:themeColor="background2" w:themeShade="40"/>
-          <w:spacing w:val="-10"/>
-          <w:kern w:val="28"/>
-        </w:rPr>
-        <w:t>understand</w:t>
-      </w:r>
-      <w:proofErr w:type="gramEnd"/>
-      <w:r>
-        <w:rPr>
-          <w:rFonts w:eastAsiaTheme="majorEastAsia" w:cstheme="majorBidi"/>
-          <w:color w:val="3A3A3A" w:themeColor="background2" w:themeShade="40"/>
-          <w:spacing w:val="-10"/>
-          <w:kern w:val="28"/>
-        </w:rPr>
-        <w:t xml:space="preserve"> the data further I am going</w:t>
-      </w:r>
-      <w:r>
-        <w:rPr>
-          <w:rFonts w:eastAsiaTheme="majorEastAsia" w:cstheme="majorBidi"/>
-          <w:color w:val="3A3A3A" w:themeColor="background2" w:themeShade="40"/>
-          <w:spacing w:val="-10"/>
-          <w:kern w:val="28"/>
-        </w:rPr>
-        <w:t xml:space="preserve"> to populate </w:t>
-      </w:r>
-      <w:r>
-        <w:rPr>
-          <w:rFonts w:eastAsiaTheme="majorEastAsia" w:cstheme="majorBidi"/>
-          <w:color w:val="3A3A3A" w:themeColor="background2" w:themeShade="40"/>
-          <w:spacing w:val="-10"/>
-          <w:kern w:val="28"/>
-        </w:rPr>
-        <w:t xml:space="preserve">some visuals of the dataset to get more insight to the given dataset for this particular business objective </w:t>
-      </w:r>
-      <w:r>
-        <w:rPr>
-          <w:rFonts w:eastAsiaTheme="majorEastAsia" w:cstheme="majorBidi"/>
-          <w:color w:val="3A3A3A" w:themeColor="background2" w:themeShade="40"/>
-          <w:spacing w:val="-10"/>
-          <w:kern w:val="28"/>
-        </w:rPr>
-        <w:t xml:space="preserve">for the capstone project. </w:t>
-      </w:r>
-    </w:p>
-    <w:p>
-      <w:pPr>
-        <w:keepNext/>
-        <w:keepLines/>
-        <w:spacing w:before="360" w:after="80" w:line="240" w:lineRule="auto"/>
-        <w:contextualSpacing/>
-        <w:outlineLvl w:val="0"/>
-        <w:rPr>
-          <w:rFonts w:eastAsiaTheme="majorEastAsia" w:cstheme="majorBidi"/>
-          <w:color w:val="3A3A3A" w:themeColor="background2" w:themeShade="40"/>
-          <w:spacing w:val="-10"/>
-          <w:kern w:val="28"/>
-          <w:sz w:val="20"/>
-          <w:szCs w:val="20"/>
-        </w:rPr>
-      </w:pPr>
-    </w:p>
-    <w:p>
-      <w:pPr>
-        <w:keepNext/>
-        <w:keepLines/>
-        <w:spacing w:before="360" w:after="80" w:line="240" w:lineRule="auto"/>
-        <w:contextualSpacing/>
-        <w:outlineLvl w:val="0"/>
-        <w:rPr>
-          <w:rFonts w:eastAsiaTheme="majorEastAsia" w:cstheme="majorBidi"/>
-          <w:color w:val="3A3A3A" w:themeColor="background2" w:themeShade="40"/>
-          <w:spacing w:val="-10"/>
-          <w:kern w:val="28"/>
-          <w:sz w:val="20"/>
-          <w:szCs w:val="20"/>
-        </w:rPr>
-      </w:pPr>
-      <w:r>
-        <w:rPr>
-          <w:rFonts w:eastAsiaTheme="majorEastAsia" w:cstheme="majorBidi"/>
-          <w:noProof/>
-          <w:color w:val="3A3A3A" w:themeColor="background2" w:themeShade="40"/>
-          <w:spacing w:val="-10"/>
-          <w:kern w:val="28"/>
-          <w:sz w:val="20"/>
-          <w:szCs w:val="20"/>
-        </w:rPr>
+        <w:lastRenderedPageBreak/>
         <w:drawing>
           <wp:inline distT="0" distB="0" distL="0" distR="0" wp14:anchorId="3F2A2E2B" wp14:editId="5307253C">
             <wp:extent cx="5591175" cy="4200525"/>
@@ -2748,7 +2263,7 @@
                     <pic:cNvPicPr/>
                   </pic:nvPicPr>
                   <pic:blipFill>
-                    <a:blip r:embed="rId15">
+                    <a:blip r:embed="rId12">
                       <a:extLst>
                         <a:ext uri="{28A0092B-C50C-407E-A947-70E740481C1C}">
                           <a14:useLocalDpi xmlns:a14="http://schemas.microsoft.com/office/drawing/2010/main" val="0"/>
@@ -2903,7 +2418,6 @@
           <w:sz w:val="20"/>
           <w:szCs w:val="20"/>
         </w:rPr>
-        <w:lastRenderedPageBreak/>
         <w:drawing>
           <wp:inline distT="0" distB="0" distL="0" distR="0" wp14:anchorId="0DCA2751" wp14:editId="01BCB1CA">
             <wp:extent cx="6153150" cy="3238500"/>
@@ -2920,7 +2434,7 @@
                     <pic:cNvPicPr/>
                   </pic:nvPicPr>
                   <pic:blipFill>
-                    <a:blip r:embed="rId16">
+                    <a:blip r:embed="rId13">
                       <a:extLst>
                         <a:ext uri="{28A0092B-C50C-407E-A947-70E740481C1C}">
                           <a14:useLocalDpi xmlns:a14="http://schemas.microsoft.com/office/drawing/2010/main" val="0"/>
@@ -3060,6 +2574,7 @@
           <w:spacing w:val="-10"/>
           <w:kern w:val="28"/>
         </w:rPr>
+        <w:lastRenderedPageBreak/>
         <w:t>I</w:t>
       </w:r>
       <w:r>
@@ -3086,7 +2601,7 @@
                     <pic:cNvPicPr/>
                   </pic:nvPicPr>
                   <pic:blipFill>
-                    <a:blip r:embed="rId17">
+                    <a:blip r:embed="rId14">
                       <a:extLst>
                         <a:ext uri="{28A0092B-C50C-407E-A947-70E740481C1C}">
                           <a14:useLocalDpi xmlns:a14="http://schemas.microsoft.com/office/drawing/2010/main" val="0"/>
@@ -3188,14 +2703,7 @@
           <w:szCs w:val="40"/>
         </w:rPr>
       </w:pPr>
-    </w:p>
-    <w:p>
-      <w:pPr>
-        <w:keepNext/>
-        <w:keepLines/>
-        <w:spacing w:before="360" w:after="80" w:line="240" w:lineRule="auto"/>
-        <w:contextualSpacing/>
-        <w:outlineLvl w:val="0"/>
+      <w:r>
         <w:rPr>
           <w:rFonts w:eastAsiaTheme="majorEastAsia" w:cstheme="majorBidi"/>
           <w:color w:val="3A3A3A" w:themeColor="background2" w:themeShade="40"/>
@@ -3204,6 +2712,426 @@
           <w:sz w:val="40"/>
           <w:szCs w:val="40"/>
         </w:rPr>
+        <w:t>Data Preparation</w:t>
+      </w:r>
+      <w:bookmarkEnd w:id="2"/>
+    </w:p>
+    <w:bookmarkEnd w:id="3"/>
+    <w:p>
+      <w:pPr>
+        <w:keepNext/>
+        <w:keepLines/>
+        <w:spacing w:before="360" w:after="80" w:line="240" w:lineRule="auto"/>
+        <w:contextualSpacing/>
+        <w:outlineLvl w:val="0"/>
+        <w:rPr>
+          <w:rFonts w:eastAsiaTheme="majorEastAsia" w:cstheme="majorBidi"/>
+          <w:color w:val="3A3A3A" w:themeColor="background2" w:themeShade="40"/>
+          <w:spacing w:val="-10"/>
+          <w:kern w:val="28"/>
+        </w:rPr>
+      </w:pPr>
+    </w:p>
+    <w:p>
+      <w:pPr>
+        <w:keepNext/>
+        <w:keepLines/>
+        <w:spacing w:before="360" w:after="80" w:line="240" w:lineRule="auto"/>
+        <w:contextualSpacing/>
+        <w:outlineLvl w:val="0"/>
+        <w:rPr>
+          <w:rFonts w:eastAsiaTheme="majorEastAsia" w:cstheme="majorBidi"/>
+          <w:color w:val="3A3A3A" w:themeColor="background2" w:themeShade="40"/>
+          <w:spacing w:val="-10"/>
+          <w:kern w:val="28"/>
+        </w:rPr>
+      </w:pPr>
+      <w:r>
+        <w:rPr>
+          <w:rFonts w:eastAsiaTheme="majorEastAsia" w:cstheme="majorBidi"/>
+          <w:color w:val="3A3A3A" w:themeColor="background2" w:themeShade="40"/>
+          <w:spacing w:val="-10"/>
+          <w:kern w:val="28"/>
+        </w:rPr>
+        <w:t xml:space="preserve">Data preparation is a crucial step in the CRISP DM protocol. Before we put the dataset through machine learning models the data needs to be cleaned, no matter what we do we will never have 100% cleaned data. </w:t>
+      </w:r>
+    </w:p>
+    <w:p>
+      <w:pPr>
+        <w:keepNext/>
+        <w:keepLines/>
+        <w:spacing w:before="360" w:after="80" w:line="240" w:lineRule="auto"/>
+        <w:contextualSpacing/>
+        <w:outlineLvl w:val="0"/>
+        <w:rPr>
+          <w:rFonts w:eastAsiaTheme="majorEastAsia" w:cstheme="majorBidi"/>
+          <w:color w:val="3A3A3A" w:themeColor="background2" w:themeShade="40"/>
+          <w:spacing w:val="-10"/>
+          <w:kern w:val="28"/>
+        </w:rPr>
+      </w:pPr>
+    </w:p>
+    <w:p>
+      <w:pPr>
+        <w:keepNext/>
+        <w:keepLines/>
+        <w:spacing w:before="360" w:after="80" w:line="240" w:lineRule="auto"/>
+        <w:contextualSpacing/>
+        <w:outlineLvl w:val="0"/>
+        <w:rPr>
+          <w:rFonts w:eastAsiaTheme="majorEastAsia" w:cstheme="majorBidi"/>
+          <w:color w:val="3A3A3A" w:themeColor="background2" w:themeShade="40"/>
+          <w:spacing w:val="-10"/>
+          <w:kern w:val="28"/>
+        </w:rPr>
+      </w:pPr>
+      <w:r>
+        <w:rPr>
+          <w:rFonts w:eastAsiaTheme="majorEastAsia" w:cstheme="majorBidi"/>
+          <w:color w:val="3A3A3A" w:themeColor="background2" w:themeShade="40"/>
+          <w:spacing w:val="-10"/>
+          <w:kern w:val="28"/>
+        </w:rPr>
+        <w:t xml:space="preserve">We are firstly checking for is the any null values in the dataset and we can see that Stage of procedure has 65 null values.  To help this we can make a list of missing value formats and remove from dataset if any of the missing formats are found. </w:t>
+      </w:r>
+    </w:p>
+    <w:p>
+      <w:pPr>
+        <w:keepNext/>
+        <w:keepLines/>
+        <w:spacing w:before="360" w:after="80" w:line="240" w:lineRule="auto"/>
+        <w:contextualSpacing/>
+        <w:outlineLvl w:val="0"/>
+        <w:rPr>
+          <w:rFonts w:eastAsiaTheme="majorEastAsia" w:cstheme="majorBidi"/>
+          <w:color w:val="3A3A3A" w:themeColor="background2" w:themeShade="40"/>
+          <w:spacing w:val="-10"/>
+          <w:kern w:val="28"/>
+        </w:rPr>
+      </w:pPr>
+    </w:p>
+    <w:p>
+      <w:pPr>
+        <w:keepNext/>
+        <w:keepLines/>
+        <w:spacing w:before="360" w:after="80" w:line="240" w:lineRule="auto"/>
+        <w:contextualSpacing/>
+        <w:outlineLvl w:val="0"/>
+        <w:rPr>
+          <w:rFonts w:eastAsiaTheme="majorEastAsia" w:cstheme="majorBidi"/>
+          <w:color w:val="3A3A3A" w:themeColor="background2" w:themeShade="40"/>
+          <w:spacing w:val="-10"/>
+          <w:kern w:val="28"/>
+        </w:rPr>
+      </w:pPr>
+    </w:p>
+    <w:p>
+      <w:pPr>
+        <w:keepNext/>
+        <w:keepLines/>
+        <w:spacing w:before="360" w:after="80" w:line="240" w:lineRule="auto"/>
+        <w:contextualSpacing/>
+        <w:outlineLvl w:val="0"/>
+        <w:rPr>
+          <w:rFonts w:eastAsiaTheme="majorEastAsia" w:cstheme="majorBidi"/>
+          <w:color w:val="3A3A3A" w:themeColor="background2" w:themeShade="40"/>
+          <w:spacing w:val="-10"/>
+          <w:kern w:val="28"/>
+        </w:rPr>
+      </w:pPr>
+      <w:r>
+        <w:rPr>
+          <w:rFonts w:eastAsiaTheme="majorEastAsia" w:cstheme="majorBidi"/>
+          <w:color w:val="3A3A3A" w:themeColor="background2" w:themeShade="40"/>
+          <w:spacing w:val="-10"/>
+          <w:kern w:val="28"/>
+        </w:rPr>
+        <w:t xml:space="preserve">Computers only </w:t>
+      </w:r>
+      <w:proofErr w:type="spellStart"/>
+      <w:r>
+        <w:rPr>
+          <w:rFonts w:eastAsiaTheme="majorEastAsia" w:cstheme="majorBidi"/>
+          <w:color w:val="3A3A3A" w:themeColor="background2" w:themeShade="40"/>
+          <w:spacing w:val="-10"/>
+          <w:kern w:val="28"/>
+        </w:rPr>
+        <w:t>under stand</w:t>
+      </w:r>
+      <w:proofErr w:type="spellEnd"/>
+      <w:r>
+        <w:rPr>
+          <w:rFonts w:eastAsiaTheme="majorEastAsia" w:cstheme="majorBidi"/>
+          <w:color w:val="3A3A3A" w:themeColor="background2" w:themeShade="40"/>
+          <w:spacing w:val="-10"/>
+          <w:kern w:val="28"/>
+        </w:rPr>
+        <w:t xml:space="preserve"> numerical value and not categorical values, in order to </w:t>
+      </w:r>
+      <w:proofErr w:type="spellStart"/>
+      <w:r>
+        <w:rPr>
+          <w:rFonts w:eastAsiaTheme="majorEastAsia" w:cstheme="majorBidi"/>
+          <w:color w:val="3A3A3A" w:themeColor="background2" w:themeShade="40"/>
+          <w:spacing w:val="-10"/>
+          <w:kern w:val="28"/>
+        </w:rPr>
+        <w:t>preform</w:t>
+      </w:r>
+      <w:proofErr w:type="spellEnd"/>
+      <w:r>
+        <w:rPr>
+          <w:rFonts w:eastAsiaTheme="majorEastAsia" w:cstheme="majorBidi"/>
+          <w:color w:val="3A3A3A" w:themeColor="background2" w:themeShade="40"/>
+          <w:spacing w:val="-10"/>
+          <w:kern w:val="28"/>
+        </w:rPr>
+        <w:t xml:space="preserve"> any machine learning models on this data we need to deal with the categorical and encode it. Due to the amount of categorical data present it was decided to use the </w:t>
+      </w:r>
+      <w:proofErr w:type="spellStart"/>
+      <w:r>
+        <w:rPr>
+          <w:rFonts w:eastAsiaTheme="majorEastAsia" w:cstheme="majorBidi"/>
+          <w:color w:val="3A3A3A" w:themeColor="background2" w:themeShade="40"/>
+          <w:spacing w:val="-10"/>
+          <w:kern w:val="28"/>
+        </w:rPr>
+        <w:t>LabelEncoder</w:t>
+      </w:r>
+      <w:proofErr w:type="spellEnd"/>
+      <w:r>
+        <w:rPr>
+          <w:rFonts w:eastAsiaTheme="majorEastAsia" w:cstheme="majorBidi"/>
+          <w:color w:val="3A3A3A" w:themeColor="background2" w:themeShade="40"/>
+          <w:spacing w:val="-10"/>
+          <w:kern w:val="28"/>
+        </w:rPr>
+        <w:t xml:space="preserve">. </w:t>
+      </w:r>
+    </w:p>
+    <w:p>
+      <w:pPr>
+        <w:keepNext/>
+        <w:keepLines/>
+        <w:spacing w:before="360" w:after="80" w:line="240" w:lineRule="auto"/>
+        <w:contextualSpacing/>
+        <w:outlineLvl w:val="0"/>
+        <w:rPr>
+          <w:rFonts w:eastAsiaTheme="majorEastAsia" w:cstheme="majorBidi"/>
+          <w:color w:val="3A3A3A" w:themeColor="background2" w:themeShade="40"/>
+          <w:spacing w:val="-10"/>
+          <w:kern w:val="28"/>
+        </w:rPr>
+      </w:pPr>
+    </w:p>
+    <w:p>
+      <w:pPr>
+        <w:keepNext/>
+        <w:keepLines/>
+        <w:spacing w:before="360" w:after="80" w:line="240" w:lineRule="auto"/>
+        <w:contextualSpacing/>
+        <w:outlineLvl w:val="0"/>
+        <w:rPr>
+          <w:rFonts w:eastAsiaTheme="majorEastAsia" w:cstheme="majorBidi"/>
+          <w:color w:val="3A3A3A" w:themeColor="background2" w:themeShade="40"/>
+          <w:spacing w:val="-10"/>
+          <w:kern w:val="28"/>
+        </w:rPr>
+      </w:pPr>
+      <w:r>
+        <w:rPr>
+          <w:rFonts w:eastAsiaTheme="majorEastAsia" w:cstheme="majorBidi"/>
+          <w:color w:val="3A3A3A" w:themeColor="background2" w:themeShade="40"/>
+          <w:spacing w:val="-10"/>
+          <w:kern w:val="28"/>
+        </w:rPr>
+        <w:t>Label encoding is a technique used in machine learning and data analysis to convert categorical variables into numerical format. It is particularly useful when working with algorithms that require numerical input, as most machine learning models can only operate on numerical data</w:t>
+      </w:r>
+      <w:r>
+        <w:rPr>
+          <w:rFonts w:eastAsiaTheme="majorEastAsia" w:cstheme="majorBidi"/>
+          <w:color w:val="3A3A3A" w:themeColor="background2" w:themeShade="40"/>
+          <w:spacing w:val="-10"/>
+          <w:kern w:val="28"/>
+        </w:rPr>
+        <w:t>.</w:t>
+      </w:r>
+      <w:r>
+        <w:t xml:space="preserve"> </w:t>
+      </w:r>
+      <w:r>
+        <w:rPr>
+          <w:rFonts w:eastAsiaTheme="majorEastAsia" w:cstheme="majorBidi"/>
+          <w:color w:val="3A3A3A" w:themeColor="background2" w:themeShade="40"/>
+          <w:spacing w:val="-10"/>
+          <w:kern w:val="28"/>
+        </w:rPr>
+        <w:t>(Team, 2023)</w:t>
+      </w:r>
+    </w:p>
+    <w:p>
+      <w:pPr>
+        <w:keepNext/>
+        <w:keepLines/>
+        <w:spacing w:before="360" w:after="80" w:line="240" w:lineRule="auto"/>
+        <w:contextualSpacing/>
+        <w:outlineLvl w:val="0"/>
+        <w:rPr>
+          <w:rFonts w:eastAsiaTheme="majorEastAsia" w:cstheme="majorBidi"/>
+          <w:color w:val="3A3A3A" w:themeColor="background2" w:themeShade="40"/>
+          <w:spacing w:val="-10"/>
+          <w:kern w:val="28"/>
+        </w:rPr>
+      </w:pPr>
+    </w:p>
+    <w:p>
+      <w:pPr>
+        <w:keepNext/>
+        <w:keepLines/>
+        <w:spacing w:before="360" w:after="80" w:line="240" w:lineRule="auto"/>
+        <w:contextualSpacing/>
+        <w:outlineLvl w:val="0"/>
+        <w:rPr>
+          <w:rFonts w:eastAsiaTheme="majorEastAsia" w:cstheme="majorBidi"/>
+          <w:color w:val="3A3A3A" w:themeColor="background2" w:themeShade="40"/>
+          <w:spacing w:val="-10"/>
+          <w:kern w:val="28"/>
+        </w:rPr>
+      </w:pPr>
+    </w:p>
+    <w:p>
+      <w:pPr>
+        <w:keepNext/>
+        <w:keepLines/>
+        <w:spacing w:before="360" w:after="80" w:line="240" w:lineRule="auto"/>
+        <w:contextualSpacing/>
+        <w:outlineLvl w:val="0"/>
+        <w:rPr>
+          <w:rFonts w:eastAsiaTheme="majorEastAsia" w:cstheme="majorBidi"/>
+          <w:color w:val="3A3A3A" w:themeColor="background2" w:themeShade="40"/>
+          <w:spacing w:val="-10"/>
+          <w:kern w:val="28"/>
+        </w:rPr>
+      </w:pPr>
+    </w:p>
+    <w:p>
+      <w:pPr>
+        <w:keepNext/>
+        <w:keepLines/>
+        <w:spacing w:before="360" w:after="80" w:line="240" w:lineRule="auto"/>
+        <w:contextualSpacing/>
+        <w:outlineLvl w:val="0"/>
+        <w:rPr>
+          <w:rFonts w:eastAsiaTheme="majorEastAsia" w:cstheme="majorBidi"/>
+          <w:color w:val="3A3A3A" w:themeColor="background2" w:themeShade="40"/>
+          <w:spacing w:val="-10"/>
+          <w:kern w:val="28"/>
+        </w:rPr>
+      </w:pPr>
+    </w:p>
+    <w:p>
+      <w:pPr>
+        <w:keepNext/>
+        <w:keepLines/>
+        <w:spacing w:before="360" w:after="80" w:line="240" w:lineRule="auto"/>
+        <w:contextualSpacing/>
+        <w:outlineLvl w:val="0"/>
+        <w:rPr>
+          <w:rFonts w:eastAsiaTheme="majorEastAsia" w:cstheme="majorBidi"/>
+          <w:color w:val="3A3A3A" w:themeColor="background2" w:themeShade="40"/>
+          <w:spacing w:val="-10"/>
+          <w:kern w:val="28"/>
+        </w:rPr>
+      </w:pPr>
+    </w:p>
+    <w:p>
+      <w:pPr>
+        <w:keepNext/>
+        <w:keepLines/>
+        <w:spacing w:before="360" w:after="80" w:line="240" w:lineRule="auto"/>
+        <w:contextualSpacing/>
+        <w:outlineLvl w:val="0"/>
+        <w:rPr>
+          <w:rFonts w:eastAsiaTheme="majorEastAsia" w:cstheme="majorBidi"/>
+          <w:color w:val="3A3A3A" w:themeColor="background2" w:themeShade="40"/>
+          <w:spacing w:val="-10"/>
+          <w:kern w:val="28"/>
+        </w:rPr>
+      </w:pPr>
+    </w:p>
+    <w:p>
+      <w:pPr>
+        <w:keepNext/>
+        <w:keepLines/>
+        <w:spacing w:before="360" w:after="80" w:line="240" w:lineRule="auto"/>
+        <w:contextualSpacing/>
+        <w:outlineLvl w:val="0"/>
+        <w:rPr>
+          <w:rFonts w:eastAsiaTheme="majorEastAsia" w:cstheme="majorBidi"/>
+          <w:color w:val="3A3A3A" w:themeColor="background2" w:themeShade="40"/>
+          <w:spacing w:val="-10"/>
+          <w:kern w:val="28"/>
+        </w:rPr>
+      </w:pPr>
+    </w:p>
+    <w:p>
+      <w:pPr>
+        <w:keepNext/>
+        <w:keepLines/>
+        <w:spacing w:before="360" w:after="80" w:line="240" w:lineRule="auto"/>
+        <w:contextualSpacing/>
+        <w:outlineLvl w:val="0"/>
+        <w:rPr>
+          <w:rFonts w:eastAsiaTheme="majorEastAsia" w:cstheme="majorBidi"/>
+          <w:color w:val="3A3A3A" w:themeColor="background2" w:themeShade="40"/>
+          <w:spacing w:val="-10"/>
+          <w:kern w:val="28"/>
+        </w:rPr>
+      </w:pPr>
+    </w:p>
+    <w:p>
+      <w:pPr>
+        <w:keepNext/>
+        <w:keepLines/>
+        <w:spacing w:before="360" w:after="80" w:line="240" w:lineRule="auto"/>
+        <w:contextualSpacing/>
+        <w:outlineLvl w:val="0"/>
+        <w:rPr>
+          <w:rFonts w:eastAsiaTheme="majorEastAsia" w:cstheme="majorBidi"/>
+          <w:color w:val="3A3A3A" w:themeColor="background2" w:themeShade="40"/>
+          <w:spacing w:val="-10"/>
+          <w:kern w:val="28"/>
+        </w:rPr>
+      </w:pPr>
+    </w:p>
+    <w:p>
+      <w:pPr>
+        <w:keepNext/>
+        <w:keepLines/>
+        <w:spacing w:before="360" w:after="80" w:line="240" w:lineRule="auto"/>
+        <w:contextualSpacing/>
+        <w:outlineLvl w:val="0"/>
+        <w:rPr>
+          <w:rFonts w:eastAsiaTheme="majorEastAsia" w:cstheme="majorBidi"/>
+          <w:color w:val="3A3A3A" w:themeColor="background2" w:themeShade="40"/>
+          <w:spacing w:val="-10"/>
+          <w:kern w:val="28"/>
+        </w:rPr>
+      </w:pPr>
+    </w:p>
+    <w:p>
+      <w:pPr>
+        <w:keepNext/>
+        <w:keepLines/>
+        <w:spacing w:before="360" w:after="80" w:line="240" w:lineRule="auto"/>
+        <w:contextualSpacing/>
+        <w:outlineLvl w:val="0"/>
+        <w:rPr>
+          <w:rFonts w:eastAsiaTheme="majorEastAsia" w:cstheme="majorBidi"/>
+          <w:color w:val="3A3A3A" w:themeColor="background2" w:themeShade="40"/>
+          <w:spacing w:val="-10"/>
+          <w:kern w:val="28"/>
+        </w:rPr>
       </w:pPr>
     </w:p>
     <w:p>
@@ -3222,14 +3150,8 @@
           <w:szCs w:val="40"/>
         </w:rPr>
       </w:pPr>
-    </w:p>
-    <w:p>
-      <w:pPr>
-        <w:keepNext/>
-        <w:keepLines/>
-        <w:spacing w:before="360" w:after="80" w:line="240" w:lineRule="auto"/>
-        <w:contextualSpacing/>
-        <w:outlineLvl w:val="0"/>
+      <w:bookmarkStart w:id="4" w:name="_Toc166668373"/>
+      <w:r>
         <w:rPr>
           <w:rFonts w:eastAsiaTheme="majorEastAsia" w:cstheme="majorBidi"/>
           <w:color w:val="3A3A3A" w:themeColor="background2" w:themeShade="40"/>
@@ -3238,15 +3160,11 @@
           <w:sz w:val="40"/>
           <w:szCs w:val="40"/>
         </w:rPr>
-      </w:pPr>
-    </w:p>
-    <w:p>
-      <w:pPr>
-        <w:keepNext/>
-        <w:keepLines/>
-        <w:spacing w:before="360" w:after="80" w:line="240" w:lineRule="auto"/>
-        <w:contextualSpacing/>
-        <w:outlineLvl w:val="0"/>
+        <w:lastRenderedPageBreak/>
+        <w:t>Modelling</w:t>
+      </w:r>
+      <w:bookmarkEnd w:id="4"/>
+      <w:r>
         <w:rPr>
           <w:rFonts w:eastAsiaTheme="majorEastAsia" w:cstheme="majorBidi"/>
           <w:color w:val="3A3A3A" w:themeColor="background2" w:themeShade="40"/>
@@ -3255,8 +3173,363 @@
           <w:sz w:val="40"/>
           <w:szCs w:val="40"/>
         </w:rPr>
-      </w:pPr>
-      <w:r>
+        <w:t xml:space="preserve"> </w:t>
+      </w:r>
+    </w:p>
+    <w:p>
+      <w:pPr>
+        <w:keepNext/>
+        <w:keepLines/>
+        <w:spacing w:before="360" w:after="80" w:line="240" w:lineRule="auto"/>
+        <w:contextualSpacing/>
+        <w:outlineLvl w:val="0"/>
+        <w:rPr>
+          <w:rFonts w:eastAsiaTheme="majorEastAsia" w:cstheme="majorBidi"/>
+          <w:color w:val="3A3A3A" w:themeColor="background2" w:themeShade="40"/>
+          <w:spacing w:val="-10"/>
+          <w:kern w:val="28"/>
+        </w:rPr>
+      </w:pPr>
+    </w:p>
+    <w:p>
+      <w:pPr>
+        <w:keepNext/>
+        <w:keepLines/>
+        <w:spacing w:before="360" w:after="80" w:line="240" w:lineRule="auto"/>
+        <w:contextualSpacing/>
+        <w:outlineLvl w:val="0"/>
+        <w:rPr>
+          <w:rFonts w:eastAsiaTheme="majorEastAsia" w:cstheme="majorBidi"/>
+          <w:color w:val="3A3A3A" w:themeColor="background2" w:themeShade="40"/>
+          <w:spacing w:val="-10"/>
+          <w:kern w:val="28"/>
+        </w:rPr>
+      </w:pPr>
+      <w:r>
+        <w:rPr>
+          <w:rFonts w:eastAsiaTheme="majorEastAsia" w:cstheme="majorBidi"/>
+          <w:color w:val="3A3A3A" w:themeColor="background2" w:themeShade="40"/>
+          <w:spacing w:val="-10"/>
+          <w:kern w:val="28"/>
+        </w:rPr>
+        <w:t xml:space="preserve">There are several machine learning models that could be used on this dataset. For now I have used a decision tree on the target variable for the number of asylum applications in Europe for the past 5 years. </w:t>
+      </w:r>
+    </w:p>
+    <w:p>
+      <w:pPr>
+        <w:keepNext/>
+        <w:keepLines/>
+        <w:spacing w:before="360" w:after="80" w:line="240" w:lineRule="auto"/>
+        <w:contextualSpacing/>
+        <w:outlineLvl w:val="0"/>
+        <w:rPr>
+          <w:rFonts w:eastAsiaTheme="majorEastAsia" w:cstheme="majorBidi"/>
+          <w:color w:val="3A3A3A" w:themeColor="background2" w:themeShade="40"/>
+          <w:spacing w:val="-10"/>
+          <w:kern w:val="28"/>
+        </w:rPr>
+      </w:pPr>
+    </w:p>
+    <w:p>
+      <w:pPr>
+        <w:keepNext/>
+        <w:keepLines/>
+        <w:spacing w:before="360" w:after="80" w:line="240" w:lineRule="auto"/>
+        <w:contextualSpacing/>
+        <w:outlineLvl w:val="0"/>
+        <w:rPr>
+          <w:rFonts w:eastAsiaTheme="majorEastAsia" w:cstheme="majorBidi"/>
+          <w:color w:val="3A3A3A" w:themeColor="background2" w:themeShade="40"/>
+          <w:spacing w:val="-10"/>
+          <w:kern w:val="28"/>
+        </w:rPr>
+      </w:pPr>
+      <w:r>
+        <w:rPr>
+          <w:rFonts w:eastAsiaTheme="majorEastAsia" w:cstheme="majorBidi"/>
+          <w:color w:val="3A3A3A" w:themeColor="background2" w:themeShade="40"/>
+          <w:spacing w:val="-10"/>
+          <w:kern w:val="28"/>
+        </w:rPr>
+        <w:t>A decision tree is a non-parametric supervised learning algorithm, which is utilized for both classification and regression tasks. It has a hierarchical, tree structure, which consists of a root node, branches, internal nodes and leaf nodes.</w:t>
+      </w:r>
+      <w:r>
+        <w:t xml:space="preserve"> </w:t>
+      </w:r>
+      <w:r>
+        <w:rPr>
+          <w:rFonts w:eastAsiaTheme="majorEastAsia" w:cstheme="majorBidi"/>
+          <w:color w:val="3A3A3A" w:themeColor="background2" w:themeShade="40"/>
+          <w:spacing w:val="-10"/>
+          <w:kern w:val="28"/>
+        </w:rPr>
+        <w:t>(IBM, 2023)</w:t>
+      </w:r>
+    </w:p>
+    <w:p>
+      <w:pPr>
+        <w:keepNext/>
+        <w:keepLines/>
+        <w:spacing w:before="360" w:after="80" w:line="240" w:lineRule="auto"/>
+        <w:contextualSpacing/>
+        <w:outlineLvl w:val="0"/>
+        <w:rPr>
+          <w:rFonts w:eastAsiaTheme="majorEastAsia" w:cstheme="majorBidi"/>
+          <w:color w:val="3A3A3A" w:themeColor="background2" w:themeShade="40"/>
+          <w:spacing w:val="-10"/>
+          <w:kern w:val="28"/>
+        </w:rPr>
+      </w:pPr>
+    </w:p>
+    <w:p>
+      <w:pPr>
+        <w:keepNext/>
+        <w:keepLines/>
+        <w:spacing w:before="360" w:after="80" w:line="240" w:lineRule="auto"/>
+        <w:contextualSpacing/>
+        <w:outlineLvl w:val="0"/>
+        <w:rPr>
+          <w:rFonts w:eastAsiaTheme="majorEastAsia" w:cstheme="majorBidi"/>
+          <w:color w:val="3A3A3A" w:themeColor="background2" w:themeShade="40"/>
+          <w:spacing w:val="-10"/>
+          <w:kern w:val="28"/>
+        </w:rPr>
+      </w:pPr>
+      <w:r>
+        <w:rPr>
+          <w:rFonts w:eastAsiaTheme="majorEastAsia" w:cstheme="majorBidi"/>
+          <w:color w:val="3A3A3A" w:themeColor="background2" w:themeShade="40"/>
+          <w:spacing w:val="-10"/>
+          <w:kern w:val="28"/>
+        </w:rPr>
+        <w:t xml:space="preserve">In this particular case we could use decision trees and clustering algorithms due to the values on country of origin, country of </w:t>
+      </w:r>
+      <w:r>
+        <w:rPr>
+          <w:rFonts w:eastAsiaTheme="majorEastAsia" w:cstheme="majorBidi"/>
+          <w:color w:val="3A3A3A" w:themeColor="background2" w:themeShade="40"/>
+          <w:spacing w:val="-10"/>
+          <w:kern w:val="28"/>
+        </w:rPr>
+        <w:t>asylum</w:t>
+      </w:r>
+      <w:r>
+        <w:rPr>
+          <w:rFonts w:eastAsiaTheme="majorEastAsia" w:cstheme="majorBidi"/>
+          <w:color w:val="3A3A3A" w:themeColor="background2" w:themeShade="40"/>
+          <w:spacing w:val="-10"/>
+          <w:kern w:val="28"/>
+        </w:rPr>
+        <w:t xml:space="preserve"> being sought in.</w:t>
+      </w:r>
+      <w:r>
+        <w:rPr>
+          <w:rFonts w:eastAsiaTheme="majorEastAsia" w:cstheme="majorBidi"/>
+          <w:color w:val="3A3A3A" w:themeColor="background2" w:themeShade="40"/>
+          <w:spacing w:val="-10"/>
+          <w:kern w:val="28"/>
+        </w:rPr>
+        <w:t xml:space="preserve"> </w:t>
+      </w:r>
+    </w:p>
+    <w:p>
+      <w:pPr>
+        <w:keepNext/>
+        <w:keepLines/>
+        <w:spacing w:before="360" w:after="80" w:line="240" w:lineRule="auto"/>
+        <w:contextualSpacing/>
+        <w:outlineLvl w:val="0"/>
+        <w:rPr>
+          <w:rFonts w:eastAsiaTheme="majorEastAsia" w:cstheme="majorBidi"/>
+          <w:color w:val="3A3A3A" w:themeColor="background2" w:themeShade="40"/>
+          <w:spacing w:val="-10"/>
+          <w:kern w:val="28"/>
+        </w:rPr>
+      </w:pPr>
+    </w:p>
+    <w:p>
+      <w:pPr>
+        <w:keepNext/>
+        <w:keepLines/>
+        <w:spacing w:before="360" w:after="80" w:line="240" w:lineRule="auto"/>
+        <w:contextualSpacing/>
+        <w:outlineLvl w:val="0"/>
+        <w:rPr>
+          <w:rFonts w:eastAsiaTheme="majorEastAsia" w:cstheme="majorBidi"/>
+          <w:color w:val="3A3A3A" w:themeColor="background2" w:themeShade="40"/>
+          <w:spacing w:val="-10"/>
+          <w:kern w:val="28"/>
+        </w:rPr>
+      </w:pPr>
+      <w:r>
+        <w:rPr>
+          <w:rFonts w:eastAsiaTheme="majorEastAsia" w:cstheme="majorBidi"/>
+          <w:color w:val="3A3A3A" w:themeColor="background2" w:themeShade="40"/>
+          <w:spacing w:val="-10"/>
+          <w:kern w:val="28"/>
+        </w:rPr>
+        <w:t>For the train test split we drop the colu</w:t>
+      </w:r>
+      <w:r>
+        <w:rPr>
+          <w:rFonts w:eastAsiaTheme="majorEastAsia" w:cstheme="majorBidi"/>
+          <w:color w:val="3A3A3A" w:themeColor="background2" w:themeShade="40"/>
+          <w:spacing w:val="-10"/>
+          <w:kern w:val="28"/>
+        </w:rPr>
+        <w:t xml:space="preserve">mn first and the column applied for X and then add the response to y. I use 30% with a random state of 99. </w:t>
+      </w:r>
+    </w:p>
+    <w:p>
+      <w:pPr>
+        <w:keepNext/>
+        <w:keepLines/>
+        <w:spacing w:before="360" w:after="80" w:line="240" w:lineRule="auto"/>
+        <w:contextualSpacing/>
+        <w:outlineLvl w:val="0"/>
+        <w:rPr>
+          <w:rFonts w:eastAsiaTheme="majorEastAsia" w:cstheme="majorBidi"/>
+          <w:color w:val="3A3A3A" w:themeColor="background2" w:themeShade="40"/>
+          <w:spacing w:val="-10"/>
+          <w:kern w:val="28"/>
+        </w:rPr>
+      </w:pPr>
+    </w:p>
+    <w:p>
+      <w:pPr>
+        <w:keepNext/>
+        <w:keepLines/>
+        <w:spacing w:before="360" w:after="80" w:line="240" w:lineRule="auto"/>
+        <w:contextualSpacing/>
+        <w:outlineLvl w:val="0"/>
+        <w:rPr>
+          <w:rFonts w:eastAsiaTheme="majorEastAsia" w:cstheme="majorBidi"/>
+          <w:color w:val="3A3A3A" w:themeColor="background2" w:themeShade="40"/>
+          <w:spacing w:val="-10"/>
+          <w:kern w:val="28"/>
+        </w:rPr>
+      </w:pPr>
+      <w:r>
+        <w:rPr>
+          <w:rFonts w:eastAsiaTheme="majorEastAsia" w:cstheme="majorBidi"/>
+          <w:color w:val="3A3A3A" w:themeColor="background2" w:themeShade="40"/>
+          <w:spacing w:val="-10"/>
+          <w:kern w:val="28"/>
+        </w:rPr>
+        <w:t>The decision tree classifier is then created and fitted. We can see the precision</w:t>
+      </w:r>
+      <w:r>
+        <w:rPr>
+          <w:rFonts w:eastAsiaTheme="majorEastAsia" w:cstheme="majorBidi"/>
+          <w:color w:val="3A3A3A" w:themeColor="background2" w:themeShade="40"/>
+          <w:spacing w:val="-10"/>
+          <w:kern w:val="28"/>
+        </w:rPr>
+        <w:t xml:space="preserve"> and recall is 1 and the support is 19. </w:t>
+      </w:r>
+    </w:p>
+    <w:p>
+      <w:pPr>
+        <w:keepNext/>
+        <w:keepLines/>
+        <w:spacing w:before="360" w:after="80" w:line="240" w:lineRule="auto"/>
+        <w:contextualSpacing/>
+        <w:outlineLvl w:val="0"/>
+        <w:rPr>
+          <w:rFonts w:eastAsiaTheme="majorEastAsia" w:cstheme="majorBidi"/>
+          <w:color w:val="3A3A3A" w:themeColor="background2" w:themeShade="40"/>
+          <w:spacing w:val="-10"/>
+          <w:kern w:val="28"/>
+        </w:rPr>
+      </w:pPr>
+    </w:p>
+    <w:p>
+      <w:pPr>
+        <w:keepNext/>
+        <w:keepLines/>
+        <w:spacing w:before="360" w:after="80" w:line="240" w:lineRule="auto"/>
+        <w:contextualSpacing/>
+        <w:outlineLvl w:val="0"/>
+        <w:rPr>
+          <w:rFonts w:eastAsiaTheme="majorEastAsia" w:cstheme="majorBidi"/>
+          <w:color w:val="3A3A3A" w:themeColor="background2" w:themeShade="40"/>
+          <w:spacing w:val="-10"/>
+          <w:kern w:val="28"/>
+        </w:rPr>
+      </w:pPr>
+      <w:r>
+        <w:rPr>
+          <w:rFonts w:eastAsiaTheme="majorEastAsia" w:cstheme="majorBidi"/>
+          <w:color w:val="3A3A3A" w:themeColor="background2" w:themeShade="40"/>
+          <w:spacing w:val="-10"/>
+          <w:kern w:val="28"/>
+        </w:rPr>
+        <w:t>In this semester, semester 2 I have deployed two more machine learning algorithms for this dataset</w:t>
+      </w:r>
+      <w:r>
+        <w:rPr>
+          <w:rFonts w:eastAsiaTheme="majorEastAsia" w:cstheme="majorBidi"/>
+          <w:color w:val="3A3A3A" w:themeColor="background2" w:themeShade="40"/>
+          <w:spacing w:val="-10"/>
+          <w:kern w:val="28"/>
+        </w:rPr>
+        <w:t xml:space="preserve"> and </w:t>
+      </w:r>
+      <w:proofErr w:type="spellStart"/>
+      <w:r>
+        <w:rPr>
+          <w:rFonts w:eastAsiaTheme="majorEastAsia" w:cstheme="majorBidi"/>
+          <w:color w:val="3A3A3A" w:themeColor="background2" w:themeShade="40"/>
+          <w:spacing w:val="-10"/>
+          <w:kern w:val="28"/>
+        </w:rPr>
+        <w:t>fine tuned</w:t>
+      </w:r>
+      <w:proofErr w:type="spellEnd"/>
+      <w:r>
+        <w:rPr>
+          <w:rFonts w:eastAsiaTheme="majorEastAsia" w:cstheme="majorBidi"/>
+          <w:color w:val="3A3A3A" w:themeColor="background2" w:themeShade="40"/>
+          <w:spacing w:val="-10"/>
+          <w:kern w:val="28"/>
+        </w:rPr>
+        <w:t xml:space="preserve"> the hyperparameters.</w:t>
+      </w:r>
+    </w:p>
+    <w:p>
+      <w:pPr>
+        <w:keepNext/>
+        <w:keepLines/>
+        <w:spacing w:before="360" w:after="80" w:line="240" w:lineRule="auto"/>
+        <w:contextualSpacing/>
+        <w:outlineLvl w:val="0"/>
+        <w:rPr>
+          <w:rFonts w:eastAsiaTheme="majorEastAsia" w:cstheme="majorBidi"/>
+          <w:color w:val="3A3A3A" w:themeColor="background2" w:themeShade="40"/>
+          <w:spacing w:val="-10"/>
+          <w:kern w:val="28"/>
+          <w:sz w:val="20"/>
+          <w:szCs w:val="20"/>
+        </w:rPr>
+      </w:pPr>
+      <w:r>
+        <w:rPr>
+          <w:rFonts w:eastAsiaTheme="majorEastAsia" w:cstheme="majorBidi"/>
+          <w:color w:val="3A3A3A" w:themeColor="background2" w:themeShade="40"/>
+          <w:spacing w:val="-10"/>
+          <w:kern w:val="28"/>
+        </w:rPr>
+        <w:t xml:space="preserve"> </w:t>
+      </w:r>
+      <w:bookmarkStart w:id="5" w:name="_Toc166668374"/>
+    </w:p>
+    <w:p>
+      <w:pPr>
+        <w:keepNext/>
+        <w:keepLines/>
+        <w:spacing w:before="360" w:after="80" w:line="240" w:lineRule="auto"/>
+        <w:contextualSpacing/>
+        <w:outlineLvl w:val="0"/>
         <w:rPr>
           <w:rFonts w:eastAsiaTheme="majorEastAsia" w:cstheme="majorBidi"/>
           <w:color w:val="3A3A3A" w:themeColor="background2" w:themeShade="40"/>
@@ -3265,517 +3538,6 @@
           <w:sz w:val="40"/>
           <w:szCs w:val="40"/>
         </w:rPr>
-        <w:lastRenderedPageBreak/>
-        <w:t>Data Preparation</w:t>
-      </w:r>
-      <w:bookmarkEnd w:id="2"/>
-    </w:p>
-    <w:bookmarkEnd w:id="3"/>
-    <w:p>
-      <w:pPr>
-        <w:keepNext/>
-        <w:keepLines/>
-        <w:spacing w:before="360" w:after="80" w:line="240" w:lineRule="auto"/>
-        <w:contextualSpacing/>
-        <w:outlineLvl w:val="0"/>
-        <w:rPr>
-          <w:rFonts w:eastAsiaTheme="majorEastAsia" w:cstheme="majorBidi"/>
-          <w:color w:val="3A3A3A" w:themeColor="background2" w:themeShade="40"/>
-          <w:spacing w:val="-10"/>
-          <w:kern w:val="28"/>
-        </w:rPr>
-      </w:pPr>
-    </w:p>
-    <w:p>
-      <w:pPr>
-        <w:keepNext/>
-        <w:keepLines/>
-        <w:spacing w:before="360" w:after="80" w:line="240" w:lineRule="auto"/>
-        <w:contextualSpacing/>
-        <w:outlineLvl w:val="0"/>
-        <w:rPr>
-          <w:rFonts w:eastAsiaTheme="majorEastAsia" w:cstheme="majorBidi"/>
-          <w:color w:val="3A3A3A" w:themeColor="background2" w:themeShade="40"/>
-          <w:spacing w:val="-10"/>
-          <w:kern w:val="28"/>
-        </w:rPr>
-      </w:pPr>
-      <w:r>
-        <w:rPr>
-          <w:rFonts w:eastAsiaTheme="majorEastAsia" w:cstheme="majorBidi"/>
-          <w:color w:val="3A3A3A" w:themeColor="background2" w:themeShade="40"/>
-          <w:spacing w:val="-10"/>
-          <w:kern w:val="28"/>
-        </w:rPr>
-        <w:t xml:space="preserve">Data preparation is a crucial step in the CRISP DM protocol. Before we put the dataset through machine learning models the data needs to be cleaned, no matter what we do we will never have 100% cleaned data. </w:t>
-      </w:r>
-    </w:p>
-    <w:p>
-      <w:pPr>
-        <w:keepNext/>
-        <w:keepLines/>
-        <w:spacing w:before="360" w:after="80" w:line="240" w:lineRule="auto"/>
-        <w:contextualSpacing/>
-        <w:outlineLvl w:val="0"/>
-        <w:rPr>
-          <w:rFonts w:eastAsiaTheme="majorEastAsia" w:cstheme="majorBidi"/>
-          <w:color w:val="3A3A3A" w:themeColor="background2" w:themeShade="40"/>
-          <w:spacing w:val="-10"/>
-          <w:kern w:val="28"/>
-        </w:rPr>
-      </w:pPr>
-    </w:p>
-    <w:p>
-      <w:pPr>
-        <w:keepNext/>
-        <w:keepLines/>
-        <w:spacing w:before="360" w:after="80" w:line="240" w:lineRule="auto"/>
-        <w:contextualSpacing/>
-        <w:outlineLvl w:val="0"/>
-        <w:rPr>
-          <w:rFonts w:eastAsiaTheme="majorEastAsia" w:cstheme="majorBidi"/>
-          <w:color w:val="3A3A3A" w:themeColor="background2" w:themeShade="40"/>
-          <w:spacing w:val="-10"/>
-          <w:kern w:val="28"/>
-        </w:rPr>
-      </w:pPr>
-      <w:r>
-        <w:rPr>
-          <w:rFonts w:eastAsiaTheme="majorEastAsia" w:cstheme="majorBidi"/>
-          <w:noProof/>
-          <w:color w:val="3A3A3A" w:themeColor="background2" w:themeShade="40"/>
-          <w:spacing w:val="-10"/>
-          <w:kern w:val="28"/>
-        </w:rPr>
-        <w:drawing>
-          <wp:inline distT="0" distB="0" distL="0" distR="0" wp14:anchorId="7F96EDE7" wp14:editId="553000AC">
-            <wp:extent cx="5731510" cy="2747010"/>
-            <wp:effectExtent l="0" t="0" r="2540" b="0"/>
-            <wp:docPr id="64756979" name="Picture 1" descr="A screenshot of a computer program&#10;&#10;Description automatically generated"/>
-            <wp:cNvGraphicFramePr>
-              <a:graphicFrameLocks xmlns:a="http://schemas.openxmlformats.org/drawingml/2006/main" noChangeAspect="1"/>
-            </wp:cNvGraphicFramePr>
-            <a:graphic xmlns:a="http://schemas.openxmlformats.org/drawingml/2006/main">
-              <a:graphicData uri="http://schemas.openxmlformats.org/drawingml/2006/picture">
-                <pic:pic xmlns:pic="http://schemas.openxmlformats.org/drawingml/2006/picture">
-                  <pic:nvPicPr>
-                    <pic:cNvPr id="64756979" name="Picture 1" descr="A screenshot of a computer program&#10;&#10;Description automatically generated"/>
-                    <pic:cNvPicPr/>
-                  </pic:nvPicPr>
-                  <pic:blipFill>
-                    <a:blip r:embed="rId18">
-                      <a:extLst>
-                        <a:ext uri="{28A0092B-C50C-407E-A947-70E740481C1C}">
-                          <a14:useLocalDpi xmlns:a14="http://schemas.microsoft.com/office/drawing/2010/main" val="0"/>
-                        </a:ext>
-                      </a:extLst>
-                    </a:blip>
-                    <a:stretch>
-                      <a:fillRect/>
-                    </a:stretch>
-                  </pic:blipFill>
-                  <pic:spPr>
-                    <a:xfrm>
-                      <a:off x="0" y="0"/>
-                      <a:ext cx="5731510" cy="2747010"/>
-                    </a:xfrm>
-                    <a:prstGeom prst="rect">
-                      <a:avLst/>
-                    </a:prstGeom>
-                  </pic:spPr>
-                </pic:pic>
-              </a:graphicData>
-            </a:graphic>
-          </wp:inline>
-        </w:drawing>
-      </w:r>
-    </w:p>
-    <w:p>
-      <w:pPr>
-        <w:keepNext/>
-        <w:keepLines/>
-        <w:spacing w:before="360" w:after="80" w:line="240" w:lineRule="auto"/>
-        <w:contextualSpacing/>
-        <w:jc w:val="center"/>
-        <w:outlineLvl w:val="0"/>
-        <w:rPr>
-          <w:rFonts w:eastAsiaTheme="majorEastAsia" w:cstheme="majorBidi"/>
-          <w:color w:val="3A3A3A" w:themeColor="background2" w:themeShade="40"/>
-          <w:spacing w:val="-10"/>
-          <w:kern w:val="28"/>
-        </w:rPr>
-      </w:pPr>
-      <w:r>
-        <w:rPr>
-          <w:rFonts w:eastAsiaTheme="majorEastAsia" w:cstheme="majorBidi"/>
-          <w:color w:val="3A3A3A" w:themeColor="background2" w:themeShade="40"/>
-          <w:spacing w:val="-10"/>
-          <w:kern w:val="28"/>
-        </w:rPr>
-        <w:t xml:space="preserve">Figure </w:t>
-      </w:r>
-      <w:r>
-        <w:rPr>
-          <w:rFonts w:eastAsiaTheme="majorEastAsia" w:cstheme="majorBidi"/>
-          <w:color w:val="3A3A3A" w:themeColor="background2" w:themeShade="40"/>
-          <w:spacing w:val="-10"/>
-          <w:kern w:val="28"/>
-        </w:rPr>
-        <w:t>7</w:t>
-      </w:r>
-      <w:r>
-        <w:rPr>
-          <w:rFonts w:eastAsiaTheme="majorEastAsia" w:cstheme="majorBidi"/>
-          <w:color w:val="3A3A3A" w:themeColor="background2" w:themeShade="40"/>
-          <w:spacing w:val="-10"/>
-          <w:kern w:val="28"/>
-        </w:rPr>
-        <w:t>. Dealing with missing data in the dataset.</w:t>
-      </w:r>
-    </w:p>
-    <w:p>
-      <w:pPr>
-        <w:keepNext/>
-        <w:keepLines/>
-        <w:spacing w:before="360" w:after="80" w:line="240" w:lineRule="auto"/>
-        <w:contextualSpacing/>
-        <w:outlineLvl w:val="0"/>
-        <w:rPr>
-          <w:rFonts w:eastAsiaTheme="majorEastAsia" w:cstheme="majorBidi"/>
-          <w:color w:val="3A3A3A" w:themeColor="background2" w:themeShade="40"/>
-          <w:spacing w:val="-10"/>
-          <w:kern w:val="28"/>
-        </w:rPr>
-      </w:pPr>
-    </w:p>
-    <w:p>
-      <w:pPr>
-        <w:keepNext/>
-        <w:keepLines/>
-        <w:spacing w:before="360" w:after="80" w:line="240" w:lineRule="auto"/>
-        <w:contextualSpacing/>
-        <w:outlineLvl w:val="0"/>
-        <w:rPr>
-          <w:rFonts w:eastAsiaTheme="majorEastAsia" w:cstheme="majorBidi"/>
-          <w:color w:val="3A3A3A" w:themeColor="background2" w:themeShade="40"/>
-          <w:spacing w:val="-10"/>
-          <w:kern w:val="28"/>
-        </w:rPr>
-      </w:pPr>
-      <w:r>
-        <w:rPr>
-          <w:rFonts w:eastAsiaTheme="majorEastAsia" w:cstheme="majorBidi"/>
-          <w:color w:val="3A3A3A" w:themeColor="background2" w:themeShade="40"/>
-          <w:spacing w:val="-10"/>
-          <w:kern w:val="28"/>
-        </w:rPr>
-        <w:t xml:space="preserve">We are firstly checking for is the any null values in the dataset and we can see that Stage of procedure has 65 null values.  To help this we can make a list of missing value formats and remove from dataset if any of the missing formats are found. </w:t>
-      </w:r>
-    </w:p>
-    <w:p>
-      <w:pPr>
-        <w:keepNext/>
-        <w:keepLines/>
-        <w:spacing w:before="360" w:after="80" w:line="240" w:lineRule="auto"/>
-        <w:contextualSpacing/>
-        <w:outlineLvl w:val="0"/>
-        <w:rPr>
-          <w:rFonts w:eastAsiaTheme="majorEastAsia" w:cstheme="majorBidi"/>
-          <w:color w:val="3A3A3A" w:themeColor="background2" w:themeShade="40"/>
-          <w:spacing w:val="-10"/>
-          <w:kern w:val="28"/>
-        </w:rPr>
-      </w:pPr>
-    </w:p>
-    <w:p>
-      <w:pPr>
-        <w:keepNext/>
-        <w:keepLines/>
-        <w:spacing w:before="360" w:after="80" w:line="240" w:lineRule="auto"/>
-        <w:contextualSpacing/>
-        <w:outlineLvl w:val="0"/>
-        <w:rPr>
-          <w:rFonts w:eastAsiaTheme="majorEastAsia" w:cstheme="majorBidi"/>
-          <w:color w:val="3A3A3A" w:themeColor="background2" w:themeShade="40"/>
-          <w:spacing w:val="-10"/>
-          <w:kern w:val="28"/>
-        </w:rPr>
-      </w:pPr>
-    </w:p>
-    <w:p>
-      <w:pPr>
-        <w:keepNext/>
-        <w:keepLines/>
-        <w:spacing w:before="360" w:after="80" w:line="240" w:lineRule="auto"/>
-        <w:contextualSpacing/>
-        <w:outlineLvl w:val="0"/>
-        <w:rPr>
-          <w:rFonts w:eastAsiaTheme="majorEastAsia" w:cstheme="majorBidi"/>
-          <w:color w:val="3A3A3A" w:themeColor="background2" w:themeShade="40"/>
-          <w:spacing w:val="-10"/>
-          <w:kern w:val="28"/>
-        </w:rPr>
-      </w:pPr>
-      <w:r>
-        <w:rPr>
-          <w:rFonts w:eastAsiaTheme="majorEastAsia" w:cstheme="majorBidi"/>
-          <w:noProof/>
-          <w:color w:val="3A3A3A" w:themeColor="background2" w:themeShade="40"/>
-          <w:spacing w:val="-10"/>
-          <w:kern w:val="28"/>
-        </w:rPr>
-        <w:drawing>
-          <wp:inline distT="0" distB="0" distL="0" distR="0" wp14:anchorId="07DBC6B8" wp14:editId="2319C790">
-            <wp:extent cx="5731510" cy="910590"/>
-            <wp:effectExtent l="0" t="0" r="2540" b="3810"/>
-            <wp:docPr id="1549202860" name="Picture 4" descr="A screen shot of a computer&#10;&#10;Description automatically generated"/>
-            <wp:cNvGraphicFramePr>
-              <a:graphicFrameLocks xmlns:a="http://schemas.openxmlformats.org/drawingml/2006/main" noChangeAspect="1"/>
-            </wp:cNvGraphicFramePr>
-            <a:graphic xmlns:a="http://schemas.openxmlformats.org/drawingml/2006/main">
-              <a:graphicData uri="http://schemas.openxmlformats.org/drawingml/2006/picture">
-                <pic:pic xmlns:pic="http://schemas.openxmlformats.org/drawingml/2006/picture">
-                  <pic:nvPicPr>
-                    <pic:cNvPr id="1549202860" name="Picture 4" descr="A screen shot of a computer&#10;&#10;Description automatically generated"/>
-                    <pic:cNvPicPr/>
-                  </pic:nvPicPr>
-                  <pic:blipFill>
-                    <a:blip r:embed="rId19">
-                      <a:extLst>
-                        <a:ext uri="{28A0092B-C50C-407E-A947-70E740481C1C}">
-                          <a14:useLocalDpi xmlns:a14="http://schemas.microsoft.com/office/drawing/2010/main" val="0"/>
-                        </a:ext>
-                      </a:extLst>
-                    </a:blip>
-                    <a:stretch>
-                      <a:fillRect/>
-                    </a:stretch>
-                  </pic:blipFill>
-                  <pic:spPr>
-                    <a:xfrm>
-                      <a:off x="0" y="0"/>
-                      <a:ext cx="5731510" cy="910590"/>
-                    </a:xfrm>
-                    <a:prstGeom prst="rect">
-                      <a:avLst/>
-                    </a:prstGeom>
-                  </pic:spPr>
-                </pic:pic>
-              </a:graphicData>
-            </a:graphic>
-          </wp:inline>
-        </w:drawing>
-      </w:r>
-    </w:p>
-    <w:p>
-      <w:pPr>
-        <w:keepNext/>
-        <w:keepLines/>
-        <w:spacing w:before="360" w:after="80" w:line="240" w:lineRule="auto"/>
-        <w:contextualSpacing/>
-        <w:jc w:val="center"/>
-        <w:outlineLvl w:val="0"/>
-        <w:rPr>
-          <w:rFonts w:eastAsiaTheme="majorEastAsia" w:cstheme="majorBidi"/>
-          <w:color w:val="3A3A3A" w:themeColor="background2" w:themeShade="40"/>
-          <w:spacing w:val="-10"/>
-          <w:kern w:val="28"/>
-        </w:rPr>
-      </w:pPr>
-      <w:r>
-        <w:rPr>
-          <w:rFonts w:eastAsiaTheme="majorEastAsia" w:cstheme="majorBidi"/>
-          <w:color w:val="3A3A3A" w:themeColor="background2" w:themeShade="40"/>
-          <w:spacing w:val="-10"/>
-          <w:kern w:val="28"/>
-        </w:rPr>
-        <w:t>F</w:t>
-      </w:r>
-      <w:r>
-        <w:rPr>
-          <w:rFonts w:eastAsiaTheme="majorEastAsia" w:cstheme="majorBidi"/>
-          <w:color w:val="3A3A3A" w:themeColor="background2" w:themeShade="40"/>
-          <w:spacing w:val="-10"/>
-          <w:kern w:val="28"/>
-        </w:rPr>
-        <w:t>igure 8. Label encoder for dealing with the categorical data in the data set.</w:t>
-      </w:r>
-    </w:p>
-    <w:p>
-      <w:pPr>
-        <w:keepNext/>
-        <w:keepLines/>
-        <w:spacing w:before="360" w:after="80" w:line="240" w:lineRule="auto"/>
-        <w:contextualSpacing/>
-        <w:jc w:val="center"/>
-        <w:outlineLvl w:val="0"/>
-        <w:rPr>
-          <w:rFonts w:eastAsiaTheme="majorEastAsia" w:cstheme="majorBidi"/>
-          <w:color w:val="3A3A3A" w:themeColor="background2" w:themeShade="40"/>
-          <w:spacing w:val="-10"/>
-          <w:kern w:val="28"/>
-        </w:rPr>
-      </w:pPr>
-    </w:p>
-    <w:p>
-      <w:pPr>
-        <w:keepNext/>
-        <w:keepLines/>
-        <w:spacing w:before="360" w:after="80" w:line="240" w:lineRule="auto"/>
-        <w:contextualSpacing/>
-        <w:outlineLvl w:val="0"/>
-        <w:rPr>
-          <w:rFonts w:eastAsiaTheme="majorEastAsia" w:cstheme="majorBidi"/>
-          <w:color w:val="3A3A3A" w:themeColor="background2" w:themeShade="40"/>
-          <w:spacing w:val="-10"/>
-          <w:kern w:val="28"/>
-        </w:rPr>
-      </w:pPr>
-      <w:r>
-        <w:rPr>
-          <w:rFonts w:eastAsiaTheme="majorEastAsia" w:cstheme="majorBidi"/>
-          <w:color w:val="3A3A3A" w:themeColor="background2" w:themeShade="40"/>
-          <w:spacing w:val="-10"/>
-          <w:kern w:val="28"/>
-        </w:rPr>
-        <w:t xml:space="preserve">Computers only </w:t>
-      </w:r>
-      <w:proofErr w:type="spellStart"/>
-      <w:proofErr w:type="gramStart"/>
-      <w:r>
-        <w:rPr>
-          <w:rFonts w:eastAsiaTheme="majorEastAsia" w:cstheme="majorBidi"/>
-          <w:color w:val="3A3A3A" w:themeColor="background2" w:themeShade="40"/>
-          <w:spacing w:val="-10"/>
-          <w:kern w:val="28"/>
-        </w:rPr>
-        <w:t>under stand</w:t>
-      </w:r>
-      <w:proofErr w:type="spellEnd"/>
-      <w:proofErr w:type="gramEnd"/>
-      <w:r>
-        <w:rPr>
-          <w:rFonts w:eastAsiaTheme="majorEastAsia" w:cstheme="majorBidi"/>
-          <w:color w:val="3A3A3A" w:themeColor="background2" w:themeShade="40"/>
-          <w:spacing w:val="-10"/>
-          <w:kern w:val="28"/>
-        </w:rPr>
-        <w:t xml:space="preserve"> numerical value and not categorical values, in order to </w:t>
-      </w:r>
-      <w:proofErr w:type="spellStart"/>
-      <w:r>
-        <w:rPr>
-          <w:rFonts w:eastAsiaTheme="majorEastAsia" w:cstheme="majorBidi"/>
-          <w:color w:val="3A3A3A" w:themeColor="background2" w:themeShade="40"/>
-          <w:spacing w:val="-10"/>
-          <w:kern w:val="28"/>
-        </w:rPr>
-        <w:t>preform</w:t>
-      </w:r>
-      <w:proofErr w:type="spellEnd"/>
-      <w:r>
-        <w:rPr>
-          <w:rFonts w:eastAsiaTheme="majorEastAsia" w:cstheme="majorBidi"/>
-          <w:color w:val="3A3A3A" w:themeColor="background2" w:themeShade="40"/>
-          <w:spacing w:val="-10"/>
-          <w:kern w:val="28"/>
-        </w:rPr>
-        <w:t xml:space="preserve"> any machine learning models on this data we need to deal with the categorical and encode it. Due to the amount of categorical data present it was decided to use the </w:t>
-      </w:r>
-      <w:proofErr w:type="spellStart"/>
-      <w:r>
-        <w:rPr>
-          <w:rFonts w:eastAsiaTheme="majorEastAsia" w:cstheme="majorBidi"/>
-          <w:color w:val="3A3A3A" w:themeColor="background2" w:themeShade="40"/>
-          <w:spacing w:val="-10"/>
-          <w:kern w:val="28"/>
-        </w:rPr>
-        <w:t>LabelEncoder</w:t>
-      </w:r>
-      <w:proofErr w:type="spellEnd"/>
-      <w:r>
-        <w:rPr>
-          <w:rFonts w:eastAsiaTheme="majorEastAsia" w:cstheme="majorBidi"/>
-          <w:color w:val="3A3A3A" w:themeColor="background2" w:themeShade="40"/>
-          <w:spacing w:val="-10"/>
-          <w:kern w:val="28"/>
-        </w:rPr>
-        <w:t xml:space="preserve">. </w:t>
-      </w:r>
-    </w:p>
-    <w:p>
-      <w:pPr>
-        <w:keepNext/>
-        <w:keepLines/>
-        <w:spacing w:before="360" w:after="80" w:line="240" w:lineRule="auto"/>
-        <w:contextualSpacing/>
-        <w:outlineLvl w:val="0"/>
-        <w:rPr>
-          <w:rFonts w:eastAsiaTheme="majorEastAsia" w:cstheme="majorBidi"/>
-          <w:color w:val="3A3A3A" w:themeColor="background2" w:themeShade="40"/>
-          <w:spacing w:val="-10"/>
-          <w:kern w:val="28"/>
-        </w:rPr>
-      </w:pPr>
-    </w:p>
-    <w:p>
-      <w:pPr>
-        <w:keepNext/>
-        <w:keepLines/>
-        <w:spacing w:before="360" w:after="80" w:line="240" w:lineRule="auto"/>
-        <w:contextualSpacing/>
-        <w:outlineLvl w:val="0"/>
-        <w:rPr>
-          <w:rFonts w:eastAsiaTheme="majorEastAsia" w:cstheme="majorBidi"/>
-          <w:color w:val="3A3A3A" w:themeColor="background2" w:themeShade="40"/>
-          <w:spacing w:val="-10"/>
-          <w:kern w:val="28"/>
-        </w:rPr>
-      </w:pPr>
-      <w:r>
-        <w:rPr>
-          <w:rFonts w:eastAsiaTheme="majorEastAsia" w:cstheme="majorBidi"/>
-          <w:color w:val="3A3A3A" w:themeColor="background2" w:themeShade="40"/>
-          <w:spacing w:val="-10"/>
-          <w:kern w:val="28"/>
-        </w:rPr>
-        <w:t>Label encoding is a technique used in machine learning and data analysis to convert categorical variables into numerical format. It is particularly useful when working with algorithms that require numerical input, as most machine learning models can only operate on numerical data</w:t>
-      </w:r>
-      <w:r>
-        <w:rPr>
-          <w:rFonts w:eastAsiaTheme="majorEastAsia" w:cstheme="majorBidi"/>
-          <w:color w:val="3A3A3A" w:themeColor="background2" w:themeShade="40"/>
-          <w:spacing w:val="-10"/>
-          <w:kern w:val="28"/>
-        </w:rPr>
-        <w:t>.</w:t>
-      </w:r>
-      <w:r>
-        <w:t xml:space="preserve"> </w:t>
-      </w:r>
-      <w:r>
-        <w:rPr>
-          <w:rFonts w:eastAsiaTheme="majorEastAsia" w:cstheme="majorBidi"/>
-          <w:color w:val="3A3A3A" w:themeColor="background2" w:themeShade="40"/>
-          <w:spacing w:val="-10"/>
-          <w:kern w:val="28"/>
-        </w:rPr>
-        <w:t>(Team, 2023)</w:t>
-      </w:r>
-    </w:p>
-    <w:p>
-      <w:pPr>
-        <w:keepNext/>
-        <w:keepLines/>
-        <w:spacing w:before="360" w:after="80" w:line="240" w:lineRule="auto"/>
-        <w:contextualSpacing/>
-        <w:outlineLvl w:val="0"/>
-        <w:rPr>
-          <w:rFonts w:eastAsiaTheme="majorEastAsia" w:cstheme="majorBidi"/>
-          <w:color w:val="3A3A3A" w:themeColor="background2" w:themeShade="40"/>
-          <w:spacing w:val="-10"/>
-          <w:kern w:val="28"/>
-        </w:rPr>
       </w:pPr>
     </w:p>
     <w:p>
@@ -3794,8 +3556,14 @@
           <w:szCs w:val="40"/>
         </w:rPr>
       </w:pPr>
-      <w:bookmarkStart w:id="4" w:name="_Toc166668373"/>
-      <w:r>
+    </w:p>
+    <w:p>
+      <w:pPr>
+        <w:keepNext/>
+        <w:keepLines/>
+        <w:spacing w:before="360" w:after="80" w:line="240" w:lineRule="auto"/>
+        <w:contextualSpacing/>
+        <w:outlineLvl w:val="0"/>
         <w:rPr>
           <w:rFonts w:eastAsiaTheme="majorEastAsia" w:cstheme="majorBidi"/>
           <w:color w:val="3A3A3A" w:themeColor="background2" w:themeShade="40"/>
@@ -3804,10 +3572,15 @@
           <w:sz w:val="40"/>
           <w:szCs w:val="40"/>
         </w:rPr>
-        <w:t>Modelling</w:t>
-      </w:r>
-      <w:bookmarkEnd w:id="4"/>
-      <w:r>
+      </w:pPr>
+    </w:p>
+    <w:p>
+      <w:pPr>
+        <w:keepNext/>
+        <w:keepLines/>
+        <w:spacing w:before="360" w:after="80" w:line="240" w:lineRule="auto"/>
+        <w:contextualSpacing/>
+        <w:outlineLvl w:val="0"/>
         <w:rPr>
           <w:rFonts w:eastAsiaTheme="majorEastAsia" w:cstheme="majorBidi"/>
           <w:color w:val="3A3A3A" w:themeColor="background2" w:themeShade="40"/>
@@ -3816,585 +3589,7 @@
           <w:sz w:val="40"/>
           <w:szCs w:val="40"/>
         </w:rPr>
-        <w:t xml:space="preserve"> </w:t>
-      </w:r>
-    </w:p>
-    <w:p>
-      <w:pPr>
-        <w:keepNext/>
-        <w:keepLines/>
-        <w:spacing w:before="360" w:after="80" w:line="240" w:lineRule="auto"/>
-        <w:contextualSpacing/>
-        <w:outlineLvl w:val="0"/>
-        <w:rPr>
-          <w:rFonts w:eastAsiaTheme="majorEastAsia" w:cstheme="majorBidi"/>
-          <w:color w:val="3A3A3A" w:themeColor="background2" w:themeShade="40"/>
-          <w:spacing w:val="-10"/>
-          <w:kern w:val="28"/>
-        </w:rPr>
-      </w:pPr>
-    </w:p>
-    <w:p>
-      <w:pPr>
-        <w:keepNext/>
-        <w:keepLines/>
-        <w:spacing w:before="360" w:after="80" w:line="240" w:lineRule="auto"/>
-        <w:contextualSpacing/>
-        <w:outlineLvl w:val="0"/>
-        <w:rPr>
-          <w:rFonts w:eastAsiaTheme="majorEastAsia" w:cstheme="majorBidi"/>
-          <w:color w:val="3A3A3A" w:themeColor="background2" w:themeShade="40"/>
-          <w:spacing w:val="-10"/>
-          <w:kern w:val="28"/>
-        </w:rPr>
-      </w:pPr>
-      <w:r>
-        <w:rPr>
-          <w:rFonts w:eastAsiaTheme="majorEastAsia" w:cstheme="majorBidi"/>
-          <w:color w:val="3A3A3A" w:themeColor="background2" w:themeShade="40"/>
-          <w:spacing w:val="-10"/>
-          <w:kern w:val="28"/>
-        </w:rPr>
-        <w:t xml:space="preserve">There are several machine learning models that could be used on this dataset. For </w:t>
-      </w:r>
-      <w:proofErr w:type="gramStart"/>
-      <w:r>
-        <w:rPr>
-          <w:rFonts w:eastAsiaTheme="majorEastAsia" w:cstheme="majorBidi"/>
-          <w:color w:val="3A3A3A" w:themeColor="background2" w:themeShade="40"/>
-          <w:spacing w:val="-10"/>
-          <w:kern w:val="28"/>
-        </w:rPr>
-        <w:t>now</w:t>
-      </w:r>
-      <w:proofErr w:type="gramEnd"/>
-      <w:r>
-        <w:rPr>
-          <w:rFonts w:eastAsiaTheme="majorEastAsia" w:cstheme="majorBidi"/>
-          <w:color w:val="3A3A3A" w:themeColor="background2" w:themeShade="40"/>
-          <w:spacing w:val="-10"/>
-          <w:kern w:val="28"/>
-        </w:rPr>
-        <w:t xml:space="preserve"> I have used a decision tree on the target variable for the number of asylum applications in Europe for the past 5 years. </w:t>
-      </w:r>
-    </w:p>
-    <w:p>
-      <w:pPr>
-        <w:keepNext/>
-        <w:keepLines/>
-        <w:spacing w:before="360" w:after="80" w:line="240" w:lineRule="auto"/>
-        <w:contextualSpacing/>
-        <w:outlineLvl w:val="0"/>
-        <w:rPr>
-          <w:rFonts w:eastAsiaTheme="majorEastAsia" w:cstheme="majorBidi"/>
-          <w:color w:val="3A3A3A" w:themeColor="background2" w:themeShade="40"/>
-          <w:spacing w:val="-10"/>
-          <w:kern w:val="28"/>
-        </w:rPr>
-      </w:pPr>
-    </w:p>
-    <w:p>
-      <w:pPr>
-        <w:keepNext/>
-        <w:keepLines/>
-        <w:spacing w:before="360" w:after="80" w:line="240" w:lineRule="auto"/>
-        <w:contextualSpacing/>
-        <w:outlineLvl w:val="0"/>
-        <w:rPr>
-          <w:rFonts w:eastAsiaTheme="majorEastAsia" w:cstheme="majorBidi"/>
-          <w:color w:val="3A3A3A" w:themeColor="background2" w:themeShade="40"/>
-          <w:spacing w:val="-10"/>
-          <w:kern w:val="28"/>
-        </w:rPr>
-      </w:pPr>
-      <w:r>
-        <w:rPr>
-          <w:rFonts w:eastAsiaTheme="majorEastAsia" w:cstheme="majorBidi"/>
-          <w:color w:val="3A3A3A" w:themeColor="background2" w:themeShade="40"/>
-          <w:spacing w:val="-10"/>
-          <w:kern w:val="28"/>
-        </w:rPr>
-        <w:lastRenderedPageBreak/>
-        <w:t>A decision tree is a non-parametric supervised learning algorithm, which is utilized for both classification and regression tasks. It has a hierarchical, tree structure, which consists of a root node, branches, internal nodes and leaf nodes.</w:t>
-      </w:r>
-      <w:r>
-        <w:t xml:space="preserve"> </w:t>
-      </w:r>
-      <w:r>
-        <w:rPr>
-          <w:rFonts w:eastAsiaTheme="majorEastAsia" w:cstheme="majorBidi"/>
-          <w:color w:val="3A3A3A" w:themeColor="background2" w:themeShade="40"/>
-          <w:spacing w:val="-10"/>
-          <w:kern w:val="28"/>
-        </w:rPr>
-        <w:t>(IBM, 2023)</w:t>
-      </w:r>
-    </w:p>
-    <w:p>
-      <w:pPr>
-        <w:keepNext/>
-        <w:keepLines/>
-        <w:spacing w:before="360" w:after="80" w:line="240" w:lineRule="auto"/>
-        <w:contextualSpacing/>
-        <w:outlineLvl w:val="0"/>
-        <w:rPr>
-          <w:rFonts w:eastAsiaTheme="majorEastAsia" w:cstheme="majorBidi"/>
-          <w:color w:val="3A3A3A" w:themeColor="background2" w:themeShade="40"/>
-          <w:spacing w:val="-10"/>
-          <w:kern w:val="28"/>
-        </w:rPr>
-      </w:pPr>
-    </w:p>
-    <w:p>
-      <w:pPr>
-        <w:keepNext/>
-        <w:keepLines/>
-        <w:spacing w:before="360" w:after="80" w:line="240" w:lineRule="auto"/>
-        <w:contextualSpacing/>
-        <w:outlineLvl w:val="0"/>
-        <w:rPr>
-          <w:rFonts w:eastAsiaTheme="majorEastAsia" w:cstheme="majorBidi"/>
-          <w:color w:val="3A3A3A" w:themeColor="background2" w:themeShade="40"/>
-          <w:spacing w:val="-10"/>
-          <w:kern w:val="28"/>
-        </w:rPr>
-      </w:pPr>
-      <w:r>
-        <w:rPr>
-          <w:rFonts w:eastAsiaTheme="majorEastAsia" w:cstheme="majorBidi"/>
-          <w:color w:val="3A3A3A" w:themeColor="background2" w:themeShade="40"/>
-          <w:spacing w:val="-10"/>
-          <w:kern w:val="28"/>
-        </w:rPr>
-        <w:t xml:space="preserve">In this </w:t>
-      </w:r>
-      <w:proofErr w:type="gramStart"/>
-      <w:r>
-        <w:rPr>
-          <w:rFonts w:eastAsiaTheme="majorEastAsia" w:cstheme="majorBidi"/>
-          <w:color w:val="3A3A3A" w:themeColor="background2" w:themeShade="40"/>
-          <w:spacing w:val="-10"/>
-          <w:kern w:val="28"/>
-        </w:rPr>
-        <w:t>particular case</w:t>
-      </w:r>
-      <w:proofErr w:type="gramEnd"/>
-      <w:r>
-        <w:rPr>
-          <w:rFonts w:eastAsiaTheme="majorEastAsia" w:cstheme="majorBidi"/>
-          <w:color w:val="3A3A3A" w:themeColor="background2" w:themeShade="40"/>
-          <w:spacing w:val="-10"/>
-          <w:kern w:val="28"/>
-        </w:rPr>
-        <w:t xml:space="preserve"> we could use decision trees and clustering algorithms due to the values on country of origin, country of </w:t>
-      </w:r>
-      <w:r>
-        <w:rPr>
-          <w:rFonts w:eastAsiaTheme="majorEastAsia" w:cstheme="majorBidi"/>
-          <w:color w:val="3A3A3A" w:themeColor="background2" w:themeShade="40"/>
-          <w:spacing w:val="-10"/>
-          <w:kern w:val="28"/>
-        </w:rPr>
-        <w:t>asylum</w:t>
-      </w:r>
-      <w:r>
-        <w:rPr>
-          <w:rFonts w:eastAsiaTheme="majorEastAsia" w:cstheme="majorBidi"/>
-          <w:color w:val="3A3A3A" w:themeColor="background2" w:themeShade="40"/>
-          <w:spacing w:val="-10"/>
-          <w:kern w:val="28"/>
-        </w:rPr>
-        <w:t xml:space="preserve"> being sought in.</w:t>
-      </w:r>
-      <w:r>
-        <w:rPr>
-          <w:rFonts w:eastAsiaTheme="majorEastAsia" w:cstheme="majorBidi"/>
-          <w:color w:val="3A3A3A" w:themeColor="background2" w:themeShade="40"/>
-          <w:spacing w:val="-10"/>
-          <w:kern w:val="28"/>
-        </w:rPr>
-        <w:t xml:space="preserve"> </w:t>
-      </w:r>
-    </w:p>
-    <w:p>
-      <w:pPr>
-        <w:keepNext/>
-        <w:keepLines/>
-        <w:spacing w:before="360" w:after="80" w:line="240" w:lineRule="auto"/>
-        <w:contextualSpacing/>
-        <w:outlineLvl w:val="0"/>
-        <w:rPr>
-          <w:rFonts w:eastAsiaTheme="majorEastAsia" w:cstheme="majorBidi"/>
-          <w:color w:val="3A3A3A" w:themeColor="background2" w:themeShade="40"/>
-          <w:spacing w:val="-10"/>
-          <w:kern w:val="28"/>
-        </w:rPr>
-      </w:pPr>
-      <w:r>
-        <w:rPr>
-          <w:rFonts w:eastAsiaTheme="majorEastAsia" w:cstheme="majorBidi"/>
-          <w:noProof/>
-          <w:color w:val="3A3A3A" w:themeColor="background2" w:themeShade="40"/>
-          <w:spacing w:val="-10"/>
-          <w:kern w:val="28"/>
-        </w:rPr>
-        <w:drawing>
-          <wp:inline distT="0" distB="0" distL="0" distR="0" wp14:anchorId="654A4F00" wp14:editId="70A77B5A">
-            <wp:extent cx="5731510" cy="5162550"/>
-            <wp:effectExtent l="0" t="0" r="2540" b="0"/>
-            <wp:docPr id="1775692583" name="Picture 6" descr="A screenshot of a computer program&#10;&#10;Description automatically generated"/>
-            <wp:cNvGraphicFramePr>
-              <a:graphicFrameLocks xmlns:a="http://schemas.openxmlformats.org/drawingml/2006/main" noChangeAspect="1"/>
-            </wp:cNvGraphicFramePr>
-            <a:graphic xmlns:a="http://schemas.openxmlformats.org/drawingml/2006/main">
-              <a:graphicData uri="http://schemas.openxmlformats.org/drawingml/2006/picture">
-                <pic:pic xmlns:pic="http://schemas.openxmlformats.org/drawingml/2006/picture">
-                  <pic:nvPicPr>
-                    <pic:cNvPr id="1775692583" name="Picture 6" descr="A screenshot of a computer program&#10;&#10;Description automatically generated"/>
-                    <pic:cNvPicPr/>
-                  </pic:nvPicPr>
-                  <pic:blipFill>
-                    <a:blip r:embed="rId20">
-                      <a:extLst>
-                        <a:ext uri="{28A0092B-C50C-407E-A947-70E740481C1C}">
-                          <a14:useLocalDpi xmlns:a14="http://schemas.microsoft.com/office/drawing/2010/main" val="0"/>
-                        </a:ext>
-                      </a:extLst>
-                    </a:blip>
-                    <a:stretch>
-                      <a:fillRect/>
-                    </a:stretch>
-                  </pic:blipFill>
-                  <pic:spPr>
-                    <a:xfrm>
-                      <a:off x="0" y="0"/>
-                      <a:ext cx="5731510" cy="5162550"/>
-                    </a:xfrm>
-                    <a:prstGeom prst="rect">
-                      <a:avLst/>
-                    </a:prstGeom>
-                  </pic:spPr>
-                </pic:pic>
-              </a:graphicData>
-            </a:graphic>
-          </wp:inline>
-        </w:drawing>
-      </w:r>
-    </w:p>
-    <w:p>
-      <w:pPr>
-        <w:keepNext/>
-        <w:keepLines/>
-        <w:spacing w:before="360" w:after="80" w:line="240" w:lineRule="auto"/>
-        <w:contextualSpacing/>
-        <w:jc w:val="center"/>
-        <w:outlineLvl w:val="0"/>
-        <w:rPr>
-          <w:rFonts w:eastAsiaTheme="majorEastAsia" w:cstheme="majorBidi"/>
-          <w:color w:val="3A3A3A" w:themeColor="background2" w:themeShade="40"/>
-          <w:spacing w:val="-10"/>
-          <w:kern w:val="28"/>
-        </w:rPr>
-      </w:pPr>
-      <w:r>
-        <w:rPr>
-          <w:rFonts w:eastAsiaTheme="majorEastAsia" w:cstheme="majorBidi"/>
-          <w:color w:val="3A3A3A" w:themeColor="background2" w:themeShade="40"/>
-          <w:spacing w:val="-10"/>
-          <w:kern w:val="28"/>
-        </w:rPr>
-        <w:t>Figure</w:t>
-      </w:r>
-      <w:r>
-        <w:rPr>
-          <w:rFonts w:eastAsiaTheme="majorEastAsia" w:cstheme="majorBidi"/>
-          <w:color w:val="3A3A3A" w:themeColor="background2" w:themeShade="40"/>
-          <w:spacing w:val="-10"/>
-          <w:kern w:val="28"/>
-        </w:rPr>
-        <w:t xml:space="preserve"> 9</w:t>
-      </w:r>
-      <w:r>
-        <w:rPr>
-          <w:rFonts w:eastAsiaTheme="majorEastAsia" w:cstheme="majorBidi"/>
-          <w:color w:val="3A3A3A" w:themeColor="background2" w:themeShade="40"/>
-          <w:spacing w:val="-10"/>
-          <w:kern w:val="28"/>
-        </w:rPr>
-        <w:t>. Modelling the feature applied by using a decision tree.</w:t>
-      </w:r>
-    </w:p>
-    <w:p>
-      <w:pPr>
-        <w:keepNext/>
-        <w:keepLines/>
-        <w:spacing w:before="360" w:after="80" w:line="240" w:lineRule="auto"/>
-        <w:contextualSpacing/>
-        <w:outlineLvl w:val="0"/>
-        <w:rPr>
-          <w:rFonts w:eastAsiaTheme="majorEastAsia" w:cstheme="majorBidi"/>
-          <w:color w:val="3A3A3A" w:themeColor="background2" w:themeShade="40"/>
-          <w:spacing w:val="-10"/>
-          <w:kern w:val="28"/>
-        </w:rPr>
-      </w:pPr>
-    </w:p>
-    <w:p>
-      <w:pPr>
-        <w:keepNext/>
-        <w:keepLines/>
-        <w:spacing w:before="360" w:after="80" w:line="240" w:lineRule="auto"/>
-        <w:contextualSpacing/>
-        <w:outlineLvl w:val="0"/>
-        <w:rPr>
-          <w:rFonts w:eastAsiaTheme="majorEastAsia" w:cstheme="majorBidi"/>
-          <w:color w:val="3A3A3A" w:themeColor="background2" w:themeShade="40"/>
-          <w:spacing w:val="-10"/>
-          <w:kern w:val="28"/>
-        </w:rPr>
-      </w:pPr>
-      <w:r>
-        <w:rPr>
-          <w:rFonts w:eastAsiaTheme="majorEastAsia" w:cstheme="majorBidi"/>
-          <w:color w:val="3A3A3A" w:themeColor="background2" w:themeShade="40"/>
-          <w:spacing w:val="-10"/>
-          <w:kern w:val="28"/>
-        </w:rPr>
-        <w:t>For the train test split we drop the colu</w:t>
-      </w:r>
-      <w:r>
-        <w:rPr>
-          <w:rFonts w:eastAsiaTheme="majorEastAsia" w:cstheme="majorBidi"/>
-          <w:color w:val="3A3A3A" w:themeColor="background2" w:themeShade="40"/>
-          <w:spacing w:val="-10"/>
-          <w:kern w:val="28"/>
-        </w:rPr>
-        <w:t xml:space="preserve">mn first and the column applied for X and then add the response to y. I use 30% with a random state of 99. </w:t>
-      </w:r>
-    </w:p>
-    <w:p>
-      <w:pPr>
-        <w:keepNext/>
-        <w:keepLines/>
-        <w:spacing w:before="360" w:after="80" w:line="240" w:lineRule="auto"/>
-        <w:contextualSpacing/>
-        <w:outlineLvl w:val="0"/>
-        <w:rPr>
-          <w:rFonts w:eastAsiaTheme="majorEastAsia" w:cstheme="majorBidi"/>
-          <w:color w:val="3A3A3A" w:themeColor="background2" w:themeShade="40"/>
-          <w:spacing w:val="-10"/>
-          <w:kern w:val="28"/>
-        </w:rPr>
-      </w:pPr>
-    </w:p>
-    <w:p>
-      <w:pPr>
-        <w:keepNext/>
-        <w:keepLines/>
-        <w:spacing w:before="360" w:after="80" w:line="240" w:lineRule="auto"/>
-        <w:contextualSpacing/>
-        <w:outlineLvl w:val="0"/>
-        <w:rPr>
-          <w:rFonts w:eastAsiaTheme="majorEastAsia" w:cstheme="majorBidi"/>
-          <w:color w:val="3A3A3A" w:themeColor="background2" w:themeShade="40"/>
-          <w:spacing w:val="-10"/>
-          <w:kern w:val="28"/>
-        </w:rPr>
-      </w:pPr>
-      <w:r>
-        <w:rPr>
-          <w:rFonts w:eastAsiaTheme="majorEastAsia" w:cstheme="majorBidi"/>
-          <w:color w:val="3A3A3A" w:themeColor="background2" w:themeShade="40"/>
-          <w:spacing w:val="-10"/>
-          <w:kern w:val="28"/>
-        </w:rPr>
-        <w:t>The decision tree classifier is then created and fitted. We can see the precision</w:t>
-      </w:r>
-      <w:r>
-        <w:rPr>
-          <w:rFonts w:eastAsiaTheme="majorEastAsia" w:cstheme="majorBidi"/>
-          <w:color w:val="3A3A3A" w:themeColor="background2" w:themeShade="40"/>
-          <w:spacing w:val="-10"/>
-          <w:kern w:val="28"/>
-        </w:rPr>
-        <w:t xml:space="preserve"> and recall is 1 and the support is 19. </w:t>
-      </w:r>
-    </w:p>
-    <w:p>
-      <w:pPr>
-        <w:keepNext/>
-        <w:keepLines/>
-        <w:spacing w:before="360" w:after="80" w:line="240" w:lineRule="auto"/>
-        <w:contextualSpacing/>
-        <w:outlineLvl w:val="0"/>
-        <w:rPr>
-          <w:rFonts w:eastAsiaTheme="majorEastAsia" w:cstheme="majorBidi"/>
-          <w:color w:val="3A3A3A" w:themeColor="background2" w:themeShade="40"/>
-          <w:spacing w:val="-10"/>
-          <w:kern w:val="28"/>
-        </w:rPr>
-      </w:pPr>
-    </w:p>
-    <w:p>
-      <w:pPr>
-        <w:keepNext/>
-        <w:keepLines/>
-        <w:spacing w:before="360" w:after="80" w:line="240" w:lineRule="auto"/>
-        <w:contextualSpacing/>
-        <w:outlineLvl w:val="0"/>
-        <w:rPr>
-          <w:rFonts w:eastAsiaTheme="majorEastAsia" w:cstheme="majorBidi"/>
-          <w:color w:val="3A3A3A" w:themeColor="background2" w:themeShade="40"/>
-          <w:spacing w:val="-10"/>
-          <w:kern w:val="28"/>
-        </w:rPr>
-      </w:pPr>
-      <w:r>
-        <w:rPr>
-          <w:rFonts w:eastAsiaTheme="majorEastAsia" w:cstheme="majorBidi"/>
-          <w:color w:val="3A3A3A" w:themeColor="background2" w:themeShade="40"/>
-          <w:spacing w:val="-10"/>
-          <w:kern w:val="28"/>
-        </w:rPr>
-        <w:t xml:space="preserve"> </w:t>
-      </w:r>
-      <w:r>
-        <w:rPr>
-          <w:rFonts w:eastAsiaTheme="majorEastAsia" w:cstheme="majorBidi"/>
-          <w:noProof/>
-          <w:color w:val="3A3A3A" w:themeColor="background2" w:themeShade="40"/>
-          <w:spacing w:val="-10"/>
-          <w:kern w:val="28"/>
-        </w:rPr>
-        <w:drawing>
-          <wp:inline distT="0" distB="0" distL="0" distR="0" wp14:anchorId="422B73FA" wp14:editId="7D7284F0">
-            <wp:extent cx="5731510" cy="960755"/>
-            <wp:effectExtent l="0" t="0" r="2540" b="0"/>
-            <wp:docPr id="1551001826" name="Picture 7" descr="A black screen with white text&#10;&#10;Description automatically generated"/>
-            <wp:cNvGraphicFramePr>
-              <a:graphicFrameLocks xmlns:a="http://schemas.openxmlformats.org/drawingml/2006/main" noChangeAspect="1"/>
-            </wp:cNvGraphicFramePr>
-            <a:graphic xmlns:a="http://schemas.openxmlformats.org/drawingml/2006/main">
-              <a:graphicData uri="http://schemas.openxmlformats.org/drawingml/2006/picture">
-                <pic:pic xmlns:pic="http://schemas.openxmlformats.org/drawingml/2006/picture">
-                  <pic:nvPicPr>
-                    <pic:cNvPr id="1551001826" name="Picture 7" descr="A black screen with white text&#10;&#10;Description automatically generated"/>
-                    <pic:cNvPicPr/>
-                  </pic:nvPicPr>
-                  <pic:blipFill>
-                    <a:blip r:embed="rId21">
-                      <a:extLst>
-                        <a:ext uri="{28A0092B-C50C-407E-A947-70E740481C1C}">
-                          <a14:useLocalDpi xmlns:a14="http://schemas.microsoft.com/office/drawing/2010/main" val="0"/>
-                        </a:ext>
-                      </a:extLst>
-                    </a:blip>
-                    <a:stretch>
-                      <a:fillRect/>
-                    </a:stretch>
-                  </pic:blipFill>
-                  <pic:spPr>
-                    <a:xfrm>
-                      <a:off x="0" y="0"/>
-                      <a:ext cx="5731510" cy="960755"/>
-                    </a:xfrm>
-                    <a:prstGeom prst="rect">
-                      <a:avLst/>
-                    </a:prstGeom>
-                  </pic:spPr>
-                </pic:pic>
-              </a:graphicData>
-            </a:graphic>
-          </wp:inline>
-        </w:drawing>
-      </w:r>
-    </w:p>
-    <w:p>
-      <w:pPr>
-        <w:keepNext/>
-        <w:keepLines/>
-        <w:spacing w:before="360" w:after="80" w:line="240" w:lineRule="auto"/>
-        <w:contextualSpacing/>
-        <w:jc w:val="center"/>
-        <w:outlineLvl w:val="0"/>
-        <w:rPr>
-          <w:rFonts w:eastAsiaTheme="majorEastAsia" w:cstheme="majorBidi"/>
-          <w:color w:val="3A3A3A" w:themeColor="background2" w:themeShade="40"/>
-          <w:spacing w:val="-10"/>
-          <w:kern w:val="28"/>
-          <w:sz w:val="20"/>
-          <w:szCs w:val="20"/>
-        </w:rPr>
-      </w:pPr>
-      <w:r>
-        <w:rPr>
-          <w:rFonts w:eastAsiaTheme="majorEastAsia" w:cstheme="majorBidi"/>
-          <w:color w:val="3A3A3A" w:themeColor="background2" w:themeShade="40"/>
-          <w:spacing w:val="-10"/>
-          <w:kern w:val="28"/>
-          <w:sz w:val="20"/>
-          <w:szCs w:val="20"/>
-        </w:rPr>
-        <w:t>Figure</w:t>
-      </w:r>
-      <w:r>
-        <w:rPr>
-          <w:rFonts w:eastAsiaTheme="majorEastAsia" w:cstheme="majorBidi"/>
-          <w:color w:val="3A3A3A" w:themeColor="background2" w:themeShade="40"/>
-          <w:spacing w:val="-10"/>
-          <w:kern w:val="28"/>
-          <w:sz w:val="20"/>
-          <w:szCs w:val="20"/>
-        </w:rPr>
-        <w:t xml:space="preserve"> </w:t>
-      </w:r>
-      <w:proofErr w:type="gramStart"/>
-      <w:r>
-        <w:rPr>
-          <w:rFonts w:eastAsiaTheme="majorEastAsia" w:cstheme="majorBidi"/>
-          <w:color w:val="3A3A3A" w:themeColor="background2" w:themeShade="40"/>
-          <w:spacing w:val="-10"/>
-          <w:kern w:val="28"/>
-          <w:sz w:val="20"/>
-          <w:szCs w:val="20"/>
-        </w:rPr>
-        <w:t>10</w:t>
-      </w:r>
-      <w:r>
-        <w:rPr>
-          <w:rFonts w:eastAsiaTheme="majorEastAsia" w:cstheme="majorBidi"/>
-          <w:color w:val="3A3A3A" w:themeColor="background2" w:themeShade="40"/>
-          <w:spacing w:val="-10"/>
-          <w:kern w:val="28"/>
-          <w:sz w:val="20"/>
-          <w:szCs w:val="20"/>
-        </w:rPr>
-        <w:t xml:space="preserve"> .</w:t>
-      </w:r>
-      <w:proofErr w:type="gramEnd"/>
-      <w:r>
-        <w:rPr>
-          <w:rFonts w:eastAsiaTheme="majorEastAsia" w:cstheme="majorBidi"/>
-          <w:color w:val="3A3A3A" w:themeColor="background2" w:themeShade="40"/>
-          <w:spacing w:val="-10"/>
-          <w:kern w:val="28"/>
-          <w:sz w:val="20"/>
-          <w:szCs w:val="20"/>
-        </w:rPr>
-        <w:t xml:space="preserve"> </w:t>
-      </w:r>
-      <w:r>
-        <w:rPr>
-          <w:rFonts w:eastAsiaTheme="majorEastAsia" w:cstheme="majorBidi"/>
-          <w:color w:val="3A3A3A" w:themeColor="background2" w:themeShade="40"/>
-          <w:spacing w:val="-10"/>
-          <w:kern w:val="28"/>
-          <w:sz w:val="20"/>
-          <w:szCs w:val="20"/>
-        </w:rPr>
-        <w:t>Confusion matrix and accuracy score on the specified feature applied</w:t>
-      </w:r>
-      <w:bookmarkStart w:id="5" w:name="_Toc166668374"/>
+      </w:pPr>
     </w:p>
     <w:p>
       <w:pPr>
@@ -4429,7 +3624,14 @@
           <w:szCs w:val="40"/>
         </w:rPr>
       </w:pPr>
-      <w:r>
+    </w:p>
+    <w:p>
+      <w:pPr>
+        <w:keepNext/>
+        <w:keepLines/>
+        <w:spacing w:before="360" w:after="80" w:line="240" w:lineRule="auto"/>
+        <w:contextualSpacing/>
+        <w:outlineLvl w:val="0"/>
         <w:rPr>
           <w:rFonts w:eastAsiaTheme="majorEastAsia" w:cstheme="majorBidi"/>
           <w:color w:val="3A3A3A" w:themeColor="background2" w:themeShade="40"/>
@@ -4438,10 +3640,15 @@
           <w:sz w:val="40"/>
           <w:szCs w:val="40"/>
         </w:rPr>
-        <w:t>Evaluation</w:t>
-      </w:r>
-      <w:bookmarkEnd w:id="5"/>
-      <w:r>
+      </w:pPr>
+    </w:p>
+    <w:p>
+      <w:pPr>
+        <w:keepNext/>
+        <w:keepLines/>
+        <w:spacing w:before="360" w:after="80" w:line="240" w:lineRule="auto"/>
+        <w:contextualSpacing/>
+        <w:outlineLvl w:val="0"/>
         <w:rPr>
           <w:rFonts w:eastAsiaTheme="majorEastAsia" w:cstheme="majorBidi"/>
           <w:color w:val="3A3A3A" w:themeColor="background2" w:themeShade="40"/>
@@ -4450,8 +3657,7 @@
           <w:sz w:val="40"/>
           <w:szCs w:val="40"/>
         </w:rPr>
-        <w:t xml:space="preserve"> </w:t>
-      </w:r>
+      </w:pPr>
     </w:p>
     <w:p>
       <w:pPr>
@@ -4486,133 +3692,23 @@
           <w:szCs w:val="40"/>
         </w:rPr>
       </w:pPr>
-      <w:r>
-        <w:rPr>
-          <w:rFonts w:eastAsiaTheme="majorEastAsia" w:cstheme="majorBidi"/>
-          <w:noProof/>
+    </w:p>
+    <w:p>
+      <w:pPr>
+        <w:keepNext/>
+        <w:keepLines/>
+        <w:spacing w:before="360" w:after="80" w:line="240" w:lineRule="auto"/>
+        <w:contextualSpacing/>
+        <w:outlineLvl w:val="0"/>
+        <w:rPr>
+          <w:rFonts w:eastAsiaTheme="majorEastAsia" w:cstheme="majorBidi"/>
           <w:color w:val="3A3A3A" w:themeColor="background2" w:themeShade="40"/>
           <w:spacing w:val="-10"/>
           <w:kern w:val="28"/>
           <w:sz w:val="40"/>
           <w:szCs w:val="40"/>
         </w:rPr>
-        <w:drawing>
-          <wp:inline distT="0" distB="0" distL="0" distR="0" wp14:anchorId="0470EE51" wp14:editId="5ED3DAFA">
-            <wp:extent cx="5731510" cy="5938520"/>
-            <wp:effectExtent l="0" t="0" r="2540" b="5080"/>
-            <wp:docPr id="1472233975" name="Picture 1" descr="A screenshot of a computer&#10;&#10;Description automatically generated"/>
-            <wp:cNvGraphicFramePr>
-              <a:graphicFrameLocks xmlns:a="http://schemas.openxmlformats.org/drawingml/2006/main" noChangeAspect="1"/>
-            </wp:cNvGraphicFramePr>
-            <a:graphic xmlns:a="http://schemas.openxmlformats.org/drawingml/2006/main">
-              <a:graphicData uri="http://schemas.openxmlformats.org/drawingml/2006/picture">
-                <pic:pic xmlns:pic="http://schemas.openxmlformats.org/drawingml/2006/picture">
-                  <pic:nvPicPr>
-                    <pic:cNvPr id="1472233975" name="Picture 1" descr="A screenshot of a computer&#10;&#10;Description automatically generated"/>
-                    <pic:cNvPicPr/>
-                  </pic:nvPicPr>
-                  <pic:blipFill>
-                    <a:blip r:embed="rId22">
-                      <a:extLst>
-                        <a:ext uri="{28A0092B-C50C-407E-A947-70E740481C1C}">
-                          <a14:useLocalDpi xmlns:a14="http://schemas.microsoft.com/office/drawing/2010/main" val="0"/>
-                        </a:ext>
-                      </a:extLst>
-                    </a:blip>
-                    <a:stretch>
-                      <a:fillRect/>
-                    </a:stretch>
-                  </pic:blipFill>
-                  <pic:spPr>
-                    <a:xfrm>
-                      <a:off x="0" y="0"/>
-                      <a:ext cx="5731510" cy="5938520"/>
-                    </a:xfrm>
-                    <a:prstGeom prst="rect">
-                      <a:avLst/>
-                    </a:prstGeom>
-                  </pic:spPr>
-                </pic:pic>
-              </a:graphicData>
-            </a:graphic>
-          </wp:inline>
-        </w:drawing>
-      </w:r>
-    </w:p>
-    <w:p>
-      <w:pPr>
-        <w:keepNext/>
-        <w:keepLines/>
-        <w:spacing w:before="360" w:after="80" w:line="240" w:lineRule="auto"/>
-        <w:contextualSpacing/>
-        <w:jc w:val="center"/>
-        <w:outlineLvl w:val="0"/>
-        <w:rPr>
-          <w:rFonts w:eastAsiaTheme="majorEastAsia" w:cstheme="majorBidi"/>
-          <w:color w:val="3A3A3A" w:themeColor="background2" w:themeShade="40"/>
-          <w:spacing w:val="-10"/>
-          <w:kern w:val="28"/>
-          <w:sz w:val="20"/>
-          <w:szCs w:val="20"/>
-        </w:rPr>
-      </w:pPr>
-      <w:r>
-        <w:rPr>
-          <w:rFonts w:eastAsiaTheme="majorEastAsia" w:cstheme="majorBidi"/>
-          <w:color w:val="3A3A3A" w:themeColor="background2" w:themeShade="40"/>
-          <w:spacing w:val="-10"/>
-          <w:kern w:val="28"/>
-          <w:sz w:val="20"/>
-          <w:szCs w:val="20"/>
-        </w:rPr>
-        <w:t>Figure</w:t>
-      </w:r>
-      <w:r>
-        <w:rPr>
-          <w:rFonts w:eastAsiaTheme="majorEastAsia" w:cstheme="majorBidi"/>
-          <w:color w:val="3A3A3A" w:themeColor="background2" w:themeShade="40"/>
-          <w:spacing w:val="-10"/>
-          <w:kern w:val="28"/>
-          <w:sz w:val="20"/>
-          <w:szCs w:val="20"/>
-        </w:rPr>
-        <w:t xml:space="preserve"> </w:t>
-      </w:r>
-      <w:proofErr w:type="gramStart"/>
-      <w:r>
-        <w:rPr>
-          <w:rFonts w:eastAsiaTheme="majorEastAsia" w:cstheme="majorBidi"/>
-          <w:color w:val="3A3A3A" w:themeColor="background2" w:themeShade="40"/>
-          <w:spacing w:val="-10"/>
-          <w:kern w:val="28"/>
-          <w:sz w:val="20"/>
-          <w:szCs w:val="20"/>
-        </w:rPr>
-        <w:t>11</w:t>
-      </w:r>
-      <w:r>
-        <w:rPr>
-          <w:rFonts w:eastAsiaTheme="majorEastAsia" w:cstheme="majorBidi"/>
-          <w:color w:val="3A3A3A" w:themeColor="background2" w:themeShade="40"/>
-          <w:spacing w:val="-10"/>
-          <w:kern w:val="28"/>
-          <w:sz w:val="20"/>
-          <w:szCs w:val="20"/>
-        </w:rPr>
-        <w:t xml:space="preserve"> .</w:t>
-      </w:r>
-      <w:proofErr w:type="gramEnd"/>
-      <w:r>
-        <w:rPr>
-          <w:rFonts w:eastAsiaTheme="majorEastAsia" w:cstheme="majorBidi"/>
-          <w:color w:val="3A3A3A" w:themeColor="background2" w:themeShade="40"/>
-          <w:spacing w:val="-10"/>
-          <w:kern w:val="28"/>
-          <w:sz w:val="20"/>
-          <w:szCs w:val="20"/>
-        </w:rPr>
-        <w:t xml:space="preserve"> Evaluating the decision tree.</w:t>
-      </w:r>
+      </w:pPr>
     </w:p>
     <w:p>
       <w:pPr>
@@ -4664,122 +3760,150 @@
           <w:szCs w:val="40"/>
         </w:rPr>
       </w:pPr>
-      <w:r>
-        <w:rPr>
-          <w:rFonts w:eastAsiaTheme="majorEastAsia" w:cstheme="majorBidi"/>
-          <w:noProof/>
+    </w:p>
+    <w:p>
+      <w:pPr>
+        <w:keepNext/>
+        <w:keepLines/>
+        <w:spacing w:before="360" w:after="80" w:line="240" w:lineRule="auto"/>
+        <w:contextualSpacing/>
+        <w:outlineLvl w:val="0"/>
+        <w:rPr>
+          <w:rFonts w:eastAsiaTheme="majorEastAsia" w:cstheme="majorBidi"/>
           <w:color w:val="3A3A3A" w:themeColor="background2" w:themeShade="40"/>
           <w:spacing w:val="-10"/>
           <w:kern w:val="28"/>
           <w:sz w:val="40"/>
           <w:szCs w:val="40"/>
         </w:rPr>
-        <w:lastRenderedPageBreak/>
-        <w:drawing>
-          <wp:inline distT="0" distB="0" distL="0" distR="0" wp14:anchorId="5DC9725F" wp14:editId="27EC2429">
-            <wp:extent cx="5731510" cy="3498850"/>
-            <wp:effectExtent l="0" t="0" r="2540" b="6350"/>
-            <wp:docPr id="637172920" name="Picture 2" descr="A screenshot of a computer program&#10;&#10;Description automatically generated"/>
-            <wp:cNvGraphicFramePr>
-              <a:graphicFrameLocks xmlns:a="http://schemas.openxmlformats.org/drawingml/2006/main" noChangeAspect="1"/>
-            </wp:cNvGraphicFramePr>
-            <a:graphic xmlns:a="http://schemas.openxmlformats.org/drawingml/2006/main">
-              <a:graphicData uri="http://schemas.openxmlformats.org/drawingml/2006/picture">
-                <pic:pic xmlns:pic="http://schemas.openxmlformats.org/drawingml/2006/picture">
-                  <pic:nvPicPr>
-                    <pic:cNvPr id="637172920" name="Picture 2" descr="A screenshot of a computer program&#10;&#10;Description automatically generated"/>
-                    <pic:cNvPicPr/>
-                  </pic:nvPicPr>
-                  <pic:blipFill>
-                    <a:blip r:embed="rId23">
-                      <a:extLst>
-                        <a:ext uri="{28A0092B-C50C-407E-A947-70E740481C1C}">
-                          <a14:useLocalDpi xmlns:a14="http://schemas.microsoft.com/office/drawing/2010/main" val="0"/>
-                        </a:ext>
-                      </a:extLst>
-                    </a:blip>
-                    <a:stretch>
-                      <a:fillRect/>
-                    </a:stretch>
-                  </pic:blipFill>
-                  <pic:spPr>
-                    <a:xfrm>
-                      <a:off x="0" y="0"/>
-                      <a:ext cx="5731510" cy="3498850"/>
-                    </a:xfrm>
-                    <a:prstGeom prst="rect">
-                      <a:avLst/>
-                    </a:prstGeom>
-                  </pic:spPr>
-                </pic:pic>
-              </a:graphicData>
-            </a:graphic>
-          </wp:inline>
-        </w:drawing>
-      </w:r>
-    </w:p>
-    <w:p>
-      <w:pPr>
-        <w:keepNext/>
-        <w:keepLines/>
-        <w:spacing w:before="360" w:after="80" w:line="240" w:lineRule="auto"/>
-        <w:contextualSpacing/>
-        <w:jc w:val="center"/>
-        <w:outlineLvl w:val="0"/>
-        <w:rPr>
-          <w:rFonts w:eastAsiaTheme="majorEastAsia" w:cstheme="majorBidi"/>
-          <w:color w:val="3A3A3A" w:themeColor="background2" w:themeShade="40"/>
-          <w:spacing w:val="-10"/>
-          <w:kern w:val="28"/>
-          <w:sz w:val="20"/>
-          <w:szCs w:val="20"/>
-        </w:rPr>
-      </w:pPr>
-      <w:r>
-        <w:rPr>
-          <w:rFonts w:eastAsiaTheme="majorEastAsia" w:cstheme="majorBidi"/>
-          <w:color w:val="3A3A3A" w:themeColor="background2" w:themeShade="40"/>
-          <w:spacing w:val="-10"/>
-          <w:kern w:val="28"/>
-          <w:sz w:val="20"/>
-          <w:szCs w:val="20"/>
-        </w:rPr>
-        <w:t xml:space="preserve">Figure </w:t>
-      </w:r>
-      <w:proofErr w:type="gramStart"/>
-      <w:r>
-        <w:rPr>
-          <w:rFonts w:eastAsiaTheme="majorEastAsia" w:cstheme="majorBidi"/>
-          <w:color w:val="3A3A3A" w:themeColor="background2" w:themeShade="40"/>
-          <w:spacing w:val="-10"/>
-          <w:kern w:val="28"/>
-          <w:sz w:val="20"/>
-          <w:szCs w:val="20"/>
-        </w:rPr>
-        <w:t xml:space="preserve">12 </w:t>
-      </w:r>
-      <w:r>
-        <w:rPr>
-          <w:rFonts w:eastAsiaTheme="majorEastAsia" w:cstheme="majorBidi"/>
-          <w:color w:val="3A3A3A" w:themeColor="background2" w:themeShade="40"/>
-          <w:spacing w:val="-10"/>
-          <w:kern w:val="28"/>
-          <w:sz w:val="20"/>
-          <w:szCs w:val="20"/>
-        </w:rPr>
-        <w:t>.</w:t>
-      </w:r>
-      <w:proofErr w:type="gramEnd"/>
-      <w:r>
-        <w:rPr>
-          <w:rFonts w:eastAsiaTheme="majorEastAsia" w:cstheme="majorBidi"/>
-          <w:color w:val="3A3A3A" w:themeColor="background2" w:themeShade="40"/>
-          <w:spacing w:val="-10"/>
-          <w:kern w:val="28"/>
-          <w:sz w:val="20"/>
-          <w:szCs w:val="20"/>
-        </w:rPr>
-        <w:t xml:space="preserve"> Plotting the tree on the </w:t>
+      </w:pPr>
+    </w:p>
+    <w:p>
+      <w:pPr>
+        <w:keepNext/>
+        <w:keepLines/>
+        <w:spacing w:before="360" w:after="80" w:line="240" w:lineRule="auto"/>
+        <w:contextualSpacing/>
+        <w:outlineLvl w:val="0"/>
+        <w:rPr>
+          <w:rFonts w:eastAsiaTheme="majorEastAsia" w:cstheme="majorBidi"/>
+          <w:color w:val="3A3A3A" w:themeColor="background2" w:themeShade="40"/>
+          <w:spacing w:val="-10"/>
+          <w:kern w:val="28"/>
+          <w:sz w:val="40"/>
+          <w:szCs w:val="40"/>
+        </w:rPr>
+      </w:pPr>
+    </w:p>
+    <w:p>
+      <w:pPr>
+        <w:keepNext/>
+        <w:keepLines/>
+        <w:spacing w:before="360" w:after="80" w:line="240" w:lineRule="auto"/>
+        <w:contextualSpacing/>
+        <w:outlineLvl w:val="0"/>
+        <w:rPr>
+          <w:rFonts w:eastAsiaTheme="majorEastAsia" w:cstheme="majorBidi"/>
+          <w:color w:val="3A3A3A" w:themeColor="background2" w:themeShade="40"/>
+          <w:spacing w:val="-10"/>
+          <w:kern w:val="28"/>
+          <w:sz w:val="40"/>
+          <w:szCs w:val="40"/>
+        </w:rPr>
+      </w:pPr>
+    </w:p>
+    <w:p>
+      <w:pPr>
+        <w:keepNext/>
+        <w:keepLines/>
+        <w:spacing w:before="360" w:after="80" w:line="240" w:lineRule="auto"/>
+        <w:contextualSpacing/>
+        <w:outlineLvl w:val="0"/>
+        <w:rPr>
+          <w:rFonts w:eastAsiaTheme="majorEastAsia" w:cstheme="majorBidi"/>
+          <w:color w:val="3A3A3A" w:themeColor="background2" w:themeShade="40"/>
+          <w:spacing w:val="-10"/>
+          <w:kern w:val="28"/>
+          <w:sz w:val="40"/>
+          <w:szCs w:val="40"/>
+        </w:rPr>
+      </w:pPr>
+      <w:r>
+        <w:rPr>
+          <w:rFonts w:eastAsiaTheme="majorEastAsia" w:cstheme="majorBidi"/>
+          <w:color w:val="3A3A3A" w:themeColor="background2" w:themeShade="40"/>
+          <w:spacing w:val="-10"/>
+          <w:kern w:val="28"/>
+          <w:sz w:val="40"/>
+          <w:szCs w:val="40"/>
+        </w:rPr>
+        <w:t>Evaluation</w:t>
+      </w:r>
+      <w:bookmarkEnd w:id="5"/>
+      <w:r>
+        <w:rPr>
+          <w:rFonts w:eastAsiaTheme="majorEastAsia" w:cstheme="majorBidi"/>
+          <w:color w:val="3A3A3A" w:themeColor="background2" w:themeShade="40"/>
+          <w:spacing w:val="-10"/>
+          <w:kern w:val="28"/>
+          <w:sz w:val="40"/>
+          <w:szCs w:val="40"/>
+        </w:rPr>
+        <w:t xml:space="preserve"> </w:t>
+      </w:r>
+    </w:p>
+    <w:p>
+      <w:pPr>
+        <w:keepNext/>
+        <w:keepLines/>
+        <w:spacing w:before="360" w:after="80" w:line="240" w:lineRule="auto"/>
+        <w:contextualSpacing/>
+        <w:outlineLvl w:val="0"/>
+        <w:rPr>
+          <w:rFonts w:eastAsiaTheme="majorEastAsia" w:cstheme="majorBidi"/>
+          <w:color w:val="3A3A3A" w:themeColor="background2" w:themeShade="40"/>
+          <w:spacing w:val="-10"/>
+          <w:kern w:val="28"/>
+        </w:rPr>
+      </w:pPr>
+    </w:p>
+    <w:p>
+      <w:pPr>
+        <w:keepNext/>
+        <w:keepLines/>
+        <w:spacing w:before="360" w:after="80" w:line="240" w:lineRule="auto"/>
+        <w:contextualSpacing/>
+        <w:outlineLvl w:val="0"/>
+        <w:rPr>
+          <w:rFonts w:eastAsiaTheme="majorEastAsia" w:cstheme="majorBidi"/>
+          <w:color w:val="3A3A3A" w:themeColor="background2" w:themeShade="40"/>
+          <w:spacing w:val="-10"/>
+          <w:kern w:val="28"/>
+        </w:rPr>
+      </w:pPr>
+    </w:p>
+    <w:p>
+      <w:pPr>
+        <w:keepNext/>
+        <w:keepLines/>
+        <w:spacing w:before="360" w:after="80" w:line="240" w:lineRule="auto"/>
+        <w:contextualSpacing/>
+        <w:outlineLvl w:val="0"/>
+        <w:rPr>
+          <w:rFonts w:eastAsiaTheme="majorEastAsia" w:cstheme="majorBidi"/>
+          <w:color w:val="3A3A3A" w:themeColor="background2" w:themeShade="40"/>
+          <w:spacing w:val="-10"/>
+          <w:kern w:val="28"/>
+        </w:rPr>
+      </w:pPr>
+      <w:r>
+        <w:rPr>
+          <w:rFonts w:eastAsiaTheme="majorEastAsia" w:cstheme="majorBidi"/>
+          <w:color w:val="3A3A3A" w:themeColor="background2" w:themeShade="40"/>
+          <w:spacing w:val="-10"/>
+          <w:kern w:val="28"/>
+        </w:rPr>
+        <w:t xml:space="preserve">The decision tree classifier is set to </w:t>
       </w:r>
       <w:proofErr w:type="spellStart"/>
       <w:r>
@@ -4788,214 +3912,16 @@
           <w:color w:val="3A3A3A" w:themeColor="background2" w:themeShade="40"/>
           <w:spacing w:val="-10"/>
           <w:kern w:val="28"/>
-          <w:sz w:val="20"/>
-          <w:szCs w:val="20"/>
         </w:rPr>
         <w:t>gini</w:t>
       </w:r>
       <w:proofErr w:type="spellEnd"/>
-    </w:p>
-    <w:p>
-      <w:pPr>
-        <w:keepNext/>
-        <w:keepLines/>
-        <w:spacing w:before="360" w:after="80" w:line="240" w:lineRule="auto"/>
-        <w:contextualSpacing/>
-        <w:outlineLvl w:val="0"/>
-        <w:rPr>
-          <w:rFonts w:eastAsiaTheme="majorEastAsia" w:cstheme="majorBidi"/>
-          <w:color w:val="3A3A3A" w:themeColor="background2" w:themeShade="40"/>
-          <w:spacing w:val="-10"/>
-          <w:kern w:val="28"/>
-          <w:sz w:val="20"/>
-          <w:szCs w:val="20"/>
-        </w:rPr>
-      </w:pPr>
-    </w:p>
-    <w:p>
-      <w:pPr>
-        <w:keepNext/>
-        <w:keepLines/>
-        <w:spacing w:before="360" w:after="80" w:line="240" w:lineRule="auto"/>
-        <w:contextualSpacing/>
-        <w:outlineLvl w:val="0"/>
-        <w:rPr>
-          <w:rFonts w:eastAsiaTheme="majorEastAsia" w:cstheme="majorBidi"/>
-          <w:color w:val="3A3A3A" w:themeColor="background2" w:themeShade="40"/>
-          <w:spacing w:val="-10"/>
-          <w:kern w:val="28"/>
-          <w:sz w:val="20"/>
-          <w:szCs w:val="20"/>
-        </w:rPr>
-      </w:pPr>
-      <w:r>
-        <w:rPr>
-          <w:rFonts w:eastAsiaTheme="majorEastAsia" w:cstheme="majorBidi"/>
-          <w:noProof/>
-          <w:color w:val="3A3A3A" w:themeColor="background2" w:themeShade="40"/>
-          <w:spacing w:val="-10"/>
-          <w:kern w:val="28"/>
-          <w:sz w:val="20"/>
-          <w:szCs w:val="20"/>
-        </w:rPr>
-        <w:drawing>
-          <wp:inline distT="0" distB="0" distL="0" distR="0" wp14:anchorId="47DC0C32" wp14:editId="1A1410B3">
-            <wp:extent cx="5731510" cy="1259205"/>
-            <wp:effectExtent l="0" t="0" r="2540" b="0"/>
-            <wp:docPr id="2123887914" name="Picture 3" descr="A screen shot of a computer program&#10;&#10;Description automatically generated"/>
-            <wp:cNvGraphicFramePr>
-              <a:graphicFrameLocks xmlns:a="http://schemas.openxmlformats.org/drawingml/2006/main" noChangeAspect="1"/>
-            </wp:cNvGraphicFramePr>
-            <a:graphic xmlns:a="http://schemas.openxmlformats.org/drawingml/2006/main">
-              <a:graphicData uri="http://schemas.openxmlformats.org/drawingml/2006/picture">
-                <pic:pic xmlns:pic="http://schemas.openxmlformats.org/drawingml/2006/picture">
-                  <pic:nvPicPr>
-                    <pic:cNvPr id="2123887914" name="Picture 3" descr="A screen shot of a computer program&#10;&#10;Description automatically generated"/>
-                    <pic:cNvPicPr/>
-                  </pic:nvPicPr>
-                  <pic:blipFill>
-                    <a:blip r:embed="rId24">
-                      <a:extLst>
-                        <a:ext uri="{28A0092B-C50C-407E-A947-70E740481C1C}">
-                          <a14:useLocalDpi xmlns:a14="http://schemas.microsoft.com/office/drawing/2010/main" val="0"/>
-                        </a:ext>
-                      </a:extLst>
-                    </a:blip>
-                    <a:stretch>
-                      <a:fillRect/>
-                    </a:stretch>
-                  </pic:blipFill>
-                  <pic:spPr>
-                    <a:xfrm>
-                      <a:off x="0" y="0"/>
-                      <a:ext cx="5731510" cy="1259205"/>
-                    </a:xfrm>
-                    <a:prstGeom prst="rect">
-                      <a:avLst/>
-                    </a:prstGeom>
-                  </pic:spPr>
-                </pic:pic>
-              </a:graphicData>
-            </a:graphic>
-          </wp:inline>
-        </w:drawing>
-      </w:r>
-    </w:p>
-    <w:p>
-      <w:pPr>
-        <w:keepNext/>
-        <w:keepLines/>
-        <w:spacing w:before="360" w:after="80" w:line="240" w:lineRule="auto"/>
-        <w:contextualSpacing/>
-        <w:outlineLvl w:val="0"/>
-        <w:rPr>
-          <w:rFonts w:eastAsiaTheme="majorEastAsia" w:cstheme="majorBidi"/>
-          <w:color w:val="3A3A3A" w:themeColor="background2" w:themeShade="40"/>
-          <w:spacing w:val="-10"/>
-          <w:kern w:val="28"/>
-          <w:sz w:val="20"/>
-          <w:szCs w:val="20"/>
-        </w:rPr>
-      </w:pPr>
-      <w:r>
-        <w:rPr>
-          <w:rFonts w:eastAsiaTheme="majorEastAsia" w:cstheme="majorBidi"/>
-          <w:color w:val="3A3A3A" w:themeColor="background2" w:themeShade="40"/>
-          <w:spacing w:val="-10"/>
-          <w:kern w:val="28"/>
-          <w:sz w:val="20"/>
-          <w:szCs w:val="20"/>
-        </w:rPr>
-        <w:t>Figure</w:t>
-      </w:r>
-      <w:r>
-        <w:rPr>
-          <w:rFonts w:eastAsiaTheme="majorEastAsia" w:cstheme="majorBidi"/>
-          <w:color w:val="3A3A3A" w:themeColor="background2" w:themeShade="40"/>
-          <w:spacing w:val="-10"/>
-          <w:kern w:val="28"/>
-          <w:sz w:val="20"/>
-          <w:szCs w:val="20"/>
-        </w:rPr>
-        <w:t xml:space="preserve"> 13. </w:t>
-      </w:r>
-      <w:r>
-        <w:rPr>
-          <w:rFonts w:eastAsiaTheme="majorEastAsia" w:cstheme="majorBidi"/>
-          <w:color w:val="3A3A3A" w:themeColor="background2" w:themeShade="40"/>
-          <w:spacing w:val="-10"/>
-          <w:kern w:val="28"/>
-          <w:sz w:val="20"/>
-          <w:szCs w:val="20"/>
-        </w:rPr>
-        <w:t xml:space="preserve"> Setting the decision tree </w:t>
-      </w:r>
-    </w:p>
-    <w:p>
-      <w:pPr>
-        <w:keepNext/>
-        <w:keepLines/>
-        <w:spacing w:before="360" w:after="80" w:line="240" w:lineRule="auto"/>
-        <w:contextualSpacing/>
-        <w:outlineLvl w:val="0"/>
-        <w:rPr>
-          <w:rFonts w:eastAsiaTheme="majorEastAsia" w:cstheme="majorBidi"/>
-          <w:color w:val="3A3A3A" w:themeColor="background2" w:themeShade="40"/>
-          <w:spacing w:val="-10"/>
-          <w:kern w:val="28"/>
-          <w:sz w:val="20"/>
-          <w:szCs w:val="20"/>
-        </w:rPr>
-      </w:pPr>
-    </w:p>
-    <w:p>
-      <w:pPr>
-        <w:keepNext/>
-        <w:keepLines/>
-        <w:spacing w:before="360" w:after="80" w:line="240" w:lineRule="auto"/>
-        <w:contextualSpacing/>
-        <w:outlineLvl w:val="0"/>
-        <w:rPr>
-          <w:rFonts w:eastAsiaTheme="majorEastAsia" w:cstheme="majorBidi"/>
-          <w:color w:val="3A3A3A" w:themeColor="background2" w:themeShade="40"/>
-          <w:spacing w:val="-10"/>
-          <w:kern w:val="28"/>
-          <w:sz w:val="20"/>
-          <w:szCs w:val="20"/>
-        </w:rPr>
-      </w:pPr>
-      <w:r>
-        <w:rPr>
-          <w:rFonts w:eastAsiaTheme="majorEastAsia" w:cstheme="majorBidi"/>
-          <w:color w:val="3A3A3A" w:themeColor="background2" w:themeShade="40"/>
-          <w:spacing w:val="-10"/>
-          <w:kern w:val="28"/>
-          <w:sz w:val="20"/>
-          <w:szCs w:val="20"/>
-        </w:rPr>
-        <w:t xml:space="preserve">The decision tree classifier is set to </w:t>
-      </w:r>
-      <w:proofErr w:type="spellStart"/>
-      <w:r>
-        <w:rPr>
-          <w:rFonts w:eastAsiaTheme="majorEastAsia" w:cstheme="majorBidi"/>
-          <w:color w:val="3A3A3A" w:themeColor="background2" w:themeShade="40"/>
-          <w:spacing w:val="-10"/>
-          <w:kern w:val="28"/>
-          <w:sz w:val="20"/>
-          <w:szCs w:val="20"/>
-        </w:rPr>
-        <w:t>gini</w:t>
-      </w:r>
-      <w:proofErr w:type="spellEnd"/>
-      <w:r>
-        <w:rPr>
-          <w:rFonts w:eastAsiaTheme="majorEastAsia" w:cstheme="majorBidi"/>
-          <w:color w:val="3A3A3A" w:themeColor="background2" w:themeShade="40"/>
-          <w:spacing w:val="-10"/>
-          <w:kern w:val="28"/>
-          <w:sz w:val="20"/>
-          <w:szCs w:val="20"/>
+      <w:r>
+        <w:rPr>
+          <w:rFonts w:eastAsiaTheme="majorEastAsia" w:cstheme="majorBidi"/>
+          <w:color w:val="3A3A3A" w:themeColor="background2" w:themeShade="40"/>
+          <w:spacing w:val="-10"/>
+          <w:kern w:val="28"/>
         </w:rPr>
         <w:t xml:space="preserve">. It has a random state of 100 and a maximum depth of 3. The score is then printed of the x test and y test, </w:t>
       </w:r>
@@ -5012,294 +3938,56 @@
           <w:color w:val="3A3A3A" w:themeColor="background2" w:themeShade="40"/>
           <w:spacing w:val="-10"/>
           <w:kern w:val="28"/>
-          <w:sz w:val="20"/>
-          <w:szCs w:val="20"/>
-        </w:rPr>
-      </w:pPr>
-    </w:p>
-    <w:p>
-      <w:pPr>
-        <w:keepNext/>
-        <w:keepLines/>
-        <w:spacing w:before="360" w:after="80" w:line="240" w:lineRule="auto"/>
-        <w:contextualSpacing/>
-        <w:outlineLvl w:val="0"/>
-        <w:rPr>
-          <w:rFonts w:eastAsiaTheme="majorEastAsia" w:cstheme="majorBidi"/>
-          <w:color w:val="3A3A3A" w:themeColor="background2" w:themeShade="40"/>
-          <w:spacing w:val="-10"/>
-          <w:kern w:val="28"/>
-        </w:rPr>
-      </w:pPr>
-      <w:r>
-        <w:rPr>
-          <w:rFonts w:eastAsiaTheme="majorEastAsia" w:cstheme="majorBidi"/>
-          <w:color w:val="3A3A3A" w:themeColor="background2" w:themeShade="40"/>
-          <w:spacing w:val="-10"/>
-          <w:kern w:val="28"/>
-        </w:rPr>
-        <w:t xml:space="preserve">To be perfectly honest this is quite difficult to interpret so I need to revisit what would be the best machine learning models for this </w:t>
-      </w:r>
-      <w:proofErr w:type="gramStart"/>
-      <w:r>
-        <w:rPr>
-          <w:rFonts w:eastAsiaTheme="majorEastAsia" w:cstheme="majorBidi"/>
-          <w:color w:val="3A3A3A" w:themeColor="background2" w:themeShade="40"/>
-          <w:spacing w:val="-10"/>
-          <w:kern w:val="28"/>
-        </w:rPr>
-        <w:t>particular context</w:t>
-      </w:r>
-      <w:proofErr w:type="gramEnd"/>
-      <w:r>
-        <w:rPr>
-          <w:rFonts w:eastAsiaTheme="majorEastAsia" w:cstheme="majorBidi"/>
-          <w:color w:val="3A3A3A" w:themeColor="background2" w:themeShade="40"/>
-          <w:spacing w:val="-10"/>
-          <w:kern w:val="28"/>
-        </w:rPr>
-        <w:t xml:space="preserve"> of predicting the number of asylum seeker applications around the EU. </w:t>
-      </w:r>
-      <w:r>
-        <w:rPr>
-          <w:rFonts w:eastAsiaTheme="majorEastAsia" w:cstheme="majorBidi"/>
-          <w:color w:val="3A3A3A" w:themeColor="background2" w:themeShade="40"/>
-          <w:spacing w:val="-10"/>
-          <w:kern w:val="28"/>
-        </w:rPr>
-        <w:t xml:space="preserve"> Only by experimenting did I discover </w:t>
-      </w:r>
-      <w:proofErr w:type="gramStart"/>
-      <w:r>
-        <w:rPr>
-          <w:rFonts w:eastAsiaTheme="majorEastAsia" w:cstheme="majorBidi"/>
-          <w:color w:val="3A3A3A" w:themeColor="background2" w:themeShade="40"/>
-          <w:spacing w:val="-10"/>
-          <w:kern w:val="28"/>
-        </w:rPr>
-        <w:t>this .</w:t>
-      </w:r>
-      <w:proofErr w:type="gramEnd"/>
-      <w:r>
-        <w:rPr>
-          <w:rFonts w:eastAsiaTheme="majorEastAsia" w:cstheme="majorBidi"/>
-          <w:color w:val="3A3A3A" w:themeColor="background2" w:themeShade="40"/>
-          <w:spacing w:val="-10"/>
-          <w:kern w:val="28"/>
-        </w:rPr>
-        <w:t xml:space="preserve"> </w:t>
-      </w:r>
-    </w:p>
-    <w:p>
-      <w:pPr>
-        <w:keepNext/>
-        <w:keepLines/>
-        <w:spacing w:before="360" w:after="80" w:line="240" w:lineRule="auto"/>
-        <w:contextualSpacing/>
-        <w:outlineLvl w:val="0"/>
-        <w:rPr>
-          <w:rFonts w:eastAsiaTheme="majorEastAsia" w:cstheme="majorBidi"/>
-          <w:color w:val="3A3A3A" w:themeColor="background2" w:themeShade="40"/>
-          <w:spacing w:val="-10"/>
-          <w:kern w:val="28"/>
-        </w:rPr>
-      </w:pPr>
-    </w:p>
-    <w:p>
-      <w:pPr>
-        <w:keepNext/>
-        <w:keepLines/>
-        <w:spacing w:before="360" w:after="80" w:line="240" w:lineRule="auto"/>
-        <w:contextualSpacing/>
-        <w:outlineLvl w:val="0"/>
-        <w:rPr>
-          <w:rFonts w:eastAsiaTheme="majorEastAsia" w:cstheme="majorBidi"/>
-          <w:color w:val="3A3A3A" w:themeColor="background2" w:themeShade="40"/>
-          <w:spacing w:val="-10"/>
-          <w:kern w:val="28"/>
-        </w:rPr>
-      </w:pPr>
-      <w:r>
-        <w:rPr>
-          <w:rFonts w:eastAsiaTheme="majorEastAsia" w:cstheme="majorBidi"/>
-          <w:noProof/>
-          <w:color w:val="3A3A3A" w:themeColor="background2" w:themeShade="40"/>
-          <w:spacing w:val="-10"/>
-          <w:kern w:val="28"/>
-        </w:rPr>
-        <w:lastRenderedPageBreak/>
-        <w:drawing>
-          <wp:inline distT="0" distB="0" distL="0" distR="0" wp14:anchorId="10EB34AE" wp14:editId="34E63CC5">
-            <wp:extent cx="5731510" cy="3498850"/>
-            <wp:effectExtent l="0" t="0" r="2540" b="6350"/>
-            <wp:docPr id="1037743443" name="Picture 4" descr="A screenshot of a computer&#10;&#10;Description automatically generated"/>
-            <wp:cNvGraphicFramePr>
-              <a:graphicFrameLocks xmlns:a="http://schemas.openxmlformats.org/drawingml/2006/main" noChangeAspect="1"/>
-            </wp:cNvGraphicFramePr>
-            <a:graphic xmlns:a="http://schemas.openxmlformats.org/drawingml/2006/main">
-              <a:graphicData uri="http://schemas.openxmlformats.org/drawingml/2006/picture">
-                <pic:pic xmlns:pic="http://schemas.openxmlformats.org/drawingml/2006/picture">
-                  <pic:nvPicPr>
-                    <pic:cNvPr id="1037743443" name="Picture 4" descr="A screenshot of a computer&#10;&#10;Description automatically generated"/>
-                    <pic:cNvPicPr/>
-                  </pic:nvPicPr>
-                  <pic:blipFill>
-                    <a:blip r:embed="rId25">
-                      <a:extLst>
-                        <a:ext uri="{28A0092B-C50C-407E-A947-70E740481C1C}">
-                          <a14:useLocalDpi xmlns:a14="http://schemas.microsoft.com/office/drawing/2010/main" val="0"/>
-                        </a:ext>
-                      </a:extLst>
-                    </a:blip>
-                    <a:stretch>
-                      <a:fillRect/>
-                    </a:stretch>
-                  </pic:blipFill>
-                  <pic:spPr>
-                    <a:xfrm>
-                      <a:off x="0" y="0"/>
-                      <a:ext cx="5731510" cy="3498850"/>
-                    </a:xfrm>
-                    <a:prstGeom prst="rect">
-                      <a:avLst/>
-                    </a:prstGeom>
-                  </pic:spPr>
-                </pic:pic>
-              </a:graphicData>
-            </a:graphic>
-          </wp:inline>
-        </w:drawing>
-      </w:r>
-    </w:p>
-    <w:p>
-      <w:pPr>
-        <w:keepNext/>
-        <w:keepLines/>
-        <w:spacing w:before="360" w:after="80" w:line="240" w:lineRule="auto"/>
-        <w:contextualSpacing/>
-        <w:jc w:val="center"/>
-        <w:outlineLvl w:val="0"/>
-        <w:rPr>
-          <w:rFonts w:eastAsiaTheme="majorEastAsia" w:cstheme="majorBidi"/>
-          <w:color w:val="3A3A3A" w:themeColor="background2" w:themeShade="40"/>
-          <w:spacing w:val="-10"/>
-          <w:kern w:val="28"/>
-        </w:rPr>
-      </w:pPr>
-      <w:r>
-        <w:rPr>
-          <w:rFonts w:eastAsiaTheme="majorEastAsia" w:cstheme="majorBidi"/>
-          <w:color w:val="3A3A3A" w:themeColor="background2" w:themeShade="40"/>
-          <w:spacing w:val="-10"/>
-          <w:kern w:val="28"/>
-        </w:rPr>
-        <w:t>Figure 14. report on the decision tree classifier</w:t>
-      </w:r>
-    </w:p>
-    <w:p>
-      <w:pPr>
-        <w:keepNext/>
-        <w:keepLines/>
-        <w:spacing w:before="360" w:after="80" w:line="240" w:lineRule="auto"/>
-        <w:contextualSpacing/>
-        <w:outlineLvl w:val="0"/>
-        <w:rPr>
-          <w:rFonts w:eastAsiaTheme="majorEastAsia" w:cstheme="majorBidi"/>
-          <w:color w:val="3A3A3A" w:themeColor="background2" w:themeShade="40"/>
-          <w:spacing w:val="-10"/>
-          <w:kern w:val="28"/>
-        </w:rPr>
-      </w:pPr>
-    </w:p>
-    <w:p>
-      <w:pPr>
-        <w:keepNext/>
-        <w:keepLines/>
-        <w:spacing w:before="360" w:after="80" w:line="240" w:lineRule="auto"/>
-        <w:contextualSpacing/>
-        <w:outlineLvl w:val="0"/>
-        <w:rPr>
-          <w:rFonts w:eastAsiaTheme="majorEastAsia" w:cstheme="majorBidi"/>
-          <w:color w:val="3A3A3A" w:themeColor="background2" w:themeShade="40"/>
-          <w:spacing w:val="-10"/>
-          <w:kern w:val="28"/>
-        </w:rPr>
-      </w:pPr>
-      <w:r>
-        <w:rPr>
-          <w:rFonts w:eastAsiaTheme="majorEastAsia" w:cstheme="majorBidi"/>
-          <w:noProof/>
-          <w:color w:val="3A3A3A" w:themeColor="background2" w:themeShade="40"/>
-          <w:spacing w:val="-10"/>
-          <w:kern w:val="28"/>
-        </w:rPr>
-        <w:drawing>
-          <wp:inline distT="0" distB="0" distL="0" distR="0" wp14:anchorId="2C1D77D9" wp14:editId="5DCCE6FE">
-            <wp:extent cx="5731510" cy="1329055"/>
-            <wp:effectExtent l="0" t="0" r="2540" b="4445"/>
-            <wp:docPr id="477277924" name="Picture 5" descr="A screenshot of a computer&#10;&#10;Description automatically generated"/>
-            <wp:cNvGraphicFramePr>
-              <a:graphicFrameLocks xmlns:a="http://schemas.openxmlformats.org/drawingml/2006/main" noChangeAspect="1"/>
-            </wp:cNvGraphicFramePr>
-            <a:graphic xmlns:a="http://schemas.openxmlformats.org/drawingml/2006/main">
-              <a:graphicData uri="http://schemas.openxmlformats.org/drawingml/2006/picture">
-                <pic:pic xmlns:pic="http://schemas.openxmlformats.org/drawingml/2006/picture">
-                  <pic:nvPicPr>
-                    <pic:cNvPr id="477277924" name="Picture 5" descr="A screenshot of a computer&#10;&#10;Description automatically generated"/>
-                    <pic:cNvPicPr/>
-                  </pic:nvPicPr>
-                  <pic:blipFill>
-                    <a:blip r:embed="rId26">
-                      <a:extLst>
-                        <a:ext uri="{28A0092B-C50C-407E-A947-70E740481C1C}">
-                          <a14:useLocalDpi xmlns:a14="http://schemas.microsoft.com/office/drawing/2010/main" val="0"/>
-                        </a:ext>
-                      </a:extLst>
-                    </a:blip>
-                    <a:stretch>
-                      <a:fillRect/>
-                    </a:stretch>
-                  </pic:blipFill>
-                  <pic:spPr>
-                    <a:xfrm>
-                      <a:off x="0" y="0"/>
-                      <a:ext cx="5731510" cy="1329055"/>
-                    </a:xfrm>
-                    <a:prstGeom prst="rect">
-                      <a:avLst/>
-                    </a:prstGeom>
-                  </pic:spPr>
-                </pic:pic>
-              </a:graphicData>
-            </a:graphic>
-          </wp:inline>
-        </w:drawing>
-      </w:r>
-    </w:p>
-    <w:p>
-      <w:pPr>
-        <w:keepNext/>
-        <w:keepLines/>
-        <w:spacing w:before="360" w:after="80" w:line="240" w:lineRule="auto"/>
-        <w:contextualSpacing/>
-        <w:jc w:val="center"/>
-        <w:outlineLvl w:val="0"/>
-        <w:rPr>
-          <w:rFonts w:eastAsiaTheme="majorEastAsia" w:cstheme="majorBidi"/>
-          <w:color w:val="3A3A3A" w:themeColor="background2" w:themeShade="40"/>
-          <w:spacing w:val="-10"/>
-          <w:kern w:val="28"/>
-        </w:rPr>
-      </w:pPr>
-      <w:r>
-        <w:rPr>
-          <w:rFonts w:eastAsiaTheme="majorEastAsia" w:cstheme="majorBidi"/>
-          <w:color w:val="3A3A3A" w:themeColor="background2" w:themeShade="40"/>
-          <w:spacing w:val="-10"/>
-          <w:kern w:val="28"/>
-        </w:rPr>
-        <w:t>Figure 15. Confusion matrix on the decision tree classifier</w:t>
-      </w:r>
+        </w:rPr>
+      </w:pPr>
+    </w:p>
+    <w:p>
+      <w:pPr>
+        <w:keepNext/>
+        <w:keepLines/>
+        <w:spacing w:before="360" w:after="80" w:line="240" w:lineRule="auto"/>
+        <w:contextualSpacing/>
+        <w:outlineLvl w:val="0"/>
+        <w:rPr>
+          <w:rFonts w:eastAsiaTheme="majorEastAsia" w:cstheme="majorBidi"/>
+          <w:color w:val="3A3A3A" w:themeColor="background2" w:themeShade="40"/>
+          <w:spacing w:val="-10"/>
+          <w:kern w:val="28"/>
+        </w:rPr>
+      </w:pPr>
+      <w:r>
+        <w:rPr>
+          <w:rFonts w:eastAsiaTheme="majorEastAsia" w:cstheme="majorBidi"/>
+          <w:color w:val="3A3A3A" w:themeColor="background2" w:themeShade="40"/>
+          <w:spacing w:val="-10"/>
+          <w:kern w:val="28"/>
+        </w:rPr>
+        <w:t xml:space="preserve">To be perfectly honest this is quite difficult to interpret so I need to revisit what would be the best machine learning models for this particular context of predicting the number of asylum seeker applications around the EU. </w:t>
+      </w:r>
+      <w:r>
+        <w:rPr>
+          <w:rFonts w:eastAsiaTheme="majorEastAsia" w:cstheme="majorBidi"/>
+          <w:color w:val="3A3A3A" w:themeColor="background2" w:themeShade="40"/>
+          <w:spacing w:val="-10"/>
+          <w:kern w:val="28"/>
+        </w:rPr>
+        <w:t xml:space="preserve"> Only by experimenting did I discover this . </w:t>
+      </w:r>
+    </w:p>
+    <w:p>
+      <w:pPr>
+        <w:keepNext/>
+        <w:keepLines/>
+        <w:spacing w:before="360" w:after="80" w:line="240" w:lineRule="auto"/>
+        <w:contextualSpacing/>
+        <w:outlineLvl w:val="0"/>
+        <w:rPr>
+          <w:rFonts w:eastAsiaTheme="majorEastAsia" w:cstheme="majorBidi"/>
+          <w:color w:val="3A3A3A" w:themeColor="background2" w:themeShade="40"/>
+          <w:spacing w:val="-10"/>
+          <w:kern w:val="28"/>
+        </w:rPr>
+      </w:pPr>
     </w:p>
     <w:p>
       <w:pPr>
@@ -5365,16 +4053,7 @@
           <w:spacing w:val="-10"/>
           <w:kern w:val="28"/>
         </w:rPr>
-        <w:t xml:space="preserve">Look at different models such as clustering as this would work better with the given data and context as there is a set application process for applying to become an asylum seeker. </w:t>
-      </w:r>
-      <w:r>
-        <w:rPr>
-          <w:rFonts w:eastAsiaTheme="majorEastAsia" w:cstheme="majorBidi"/>
-          <w:color w:val="3A3A3A" w:themeColor="background2" w:themeShade="40"/>
-          <w:spacing w:val="-10"/>
-          <w:kern w:val="28"/>
-        </w:rPr>
-        <w:t>When encountering an unsupervised learning problem initially, confusion may arise as you aren’t seeking specific insights but rather identifying data structures. This process, known as clustering or cluster analysis, identifies similar groups within a dataset.</w:t>
+        <w:t>Look at different models such as clustering as this would work better with the given data and context as there is a set application process for applying to become an asylum seeker. When encountering an unsupervised learning problem initially, confusion may arise as you aren’t seeking specific insights but rather identifying data structures. This process, known as clustering or cluster analysis, identifies similar groups within a dataset.</w:t>
       </w:r>
       <w:r>
         <w:t xml:space="preserve"> </w:t>
@@ -5657,6 +4336,246 @@
           <w:color w:val="3A3A3A" w:themeColor="background2" w:themeShade="40"/>
           <w:spacing w:val="-10"/>
           <w:kern w:val="28"/>
+        </w:rPr>
+      </w:pPr>
+    </w:p>
+    <w:p>
+      <w:pPr>
+        <w:keepNext/>
+        <w:keepLines/>
+        <w:spacing w:before="360" w:after="80" w:line="240" w:lineRule="auto"/>
+        <w:contextualSpacing/>
+        <w:outlineLvl w:val="0"/>
+        <w:rPr>
+          <w:rFonts w:eastAsiaTheme="majorEastAsia" w:cstheme="majorBidi"/>
+          <w:color w:val="3A3A3A" w:themeColor="background2" w:themeShade="40"/>
+          <w:spacing w:val="-10"/>
+          <w:kern w:val="28"/>
+        </w:rPr>
+      </w:pPr>
+    </w:p>
+    <w:p>
+      <w:pPr>
+        <w:keepNext/>
+        <w:keepLines/>
+        <w:spacing w:before="360" w:after="80" w:line="240" w:lineRule="auto"/>
+        <w:contextualSpacing/>
+        <w:outlineLvl w:val="0"/>
+        <w:rPr>
+          <w:rFonts w:eastAsiaTheme="majorEastAsia" w:cstheme="majorBidi"/>
+          <w:color w:val="3A3A3A" w:themeColor="background2" w:themeShade="40"/>
+          <w:spacing w:val="-10"/>
+          <w:kern w:val="28"/>
+        </w:rPr>
+      </w:pPr>
+    </w:p>
+    <w:p>
+      <w:pPr>
+        <w:keepNext/>
+        <w:keepLines/>
+        <w:spacing w:before="360" w:after="80" w:line="240" w:lineRule="auto"/>
+        <w:contextualSpacing/>
+        <w:outlineLvl w:val="0"/>
+        <w:rPr>
+          <w:rFonts w:eastAsiaTheme="majorEastAsia" w:cstheme="majorBidi"/>
+          <w:color w:val="3A3A3A" w:themeColor="background2" w:themeShade="40"/>
+          <w:spacing w:val="-10"/>
+          <w:kern w:val="28"/>
+        </w:rPr>
+      </w:pPr>
+    </w:p>
+    <w:p>
+      <w:pPr>
+        <w:keepNext/>
+        <w:keepLines/>
+        <w:spacing w:before="360" w:after="80" w:line="240" w:lineRule="auto"/>
+        <w:contextualSpacing/>
+        <w:outlineLvl w:val="0"/>
+        <w:rPr>
+          <w:rFonts w:eastAsiaTheme="majorEastAsia" w:cstheme="majorBidi"/>
+          <w:color w:val="3A3A3A" w:themeColor="background2" w:themeShade="40"/>
+          <w:spacing w:val="-10"/>
+          <w:kern w:val="28"/>
+        </w:rPr>
+      </w:pPr>
+    </w:p>
+    <w:p>
+      <w:pPr>
+        <w:keepNext/>
+        <w:keepLines/>
+        <w:spacing w:before="360" w:after="80" w:line="240" w:lineRule="auto"/>
+        <w:contextualSpacing/>
+        <w:outlineLvl w:val="0"/>
+        <w:rPr>
+          <w:rFonts w:eastAsiaTheme="majorEastAsia" w:cstheme="majorBidi"/>
+          <w:color w:val="3A3A3A" w:themeColor="background2" w:themeShade="40"/>
+          <w:spacing w:val="-10"/>
+          <w:kern w:val="28"/>
+        </w:rPr>
+      </w:pPr>
+    </w:p>
+    <w:p>
+      <w:pPr>
+        <w:keepNext/>
+        <w:keepLines/>
+        <w:spacing w:before="360" w:after="80" w:line="240" w:lineRule="auto"/>
+        <w:contextualSpacing/>
+        <w:outlineLvl w:val="0"/>
+        <w:rPr>
+          <w:rFonts w:eastAsiaTheme="majorEastAsia" w:cstheme="majorBidi"/>
+          <w:color w:val="3A3A3A" w:themeColor="background2" w:themeShade="40"/>
+          <w:spacing w:val="-10"/>
+          <w:kern w:val="28"/>
+        </w:rPr>
+      </w:pPr>
+    </w:p>
+    <w:p>
+      <w:pPr>
+        <w:keepNext/>
+        <w:keepLines/>
+        <w:spacing w:before="360" w:after="80" w:line="240" w:lineRule="auto"/>
+        <w:contextualSpacing/>
+        <w:outlineLvl w:val="0"/>
+        <w:rPr>
+          <w:rFonts w:eastAsiaTheme="majorEastAsia" w:cstheme="majorBidi"/>
+          <w:color w:val="3A3A3A" w:themeColor="background2" w:themeShade="40"/>
+          <w:spacing w:val="-10"/>
+          <w:kern w:val="28"/>
+        </w:rPr>
+      </w:pPr>
+    </w:p>
+    <w:p>
+      <w:pPr>
+        <w:keepNext/>
+        <w:keepLines/>
+        <w:spacing w:before="360" w:after="80" w:line="240" w:lineRule="auto"/>
+        <w:contextualSpacing/>
+        <w:outlineLvl w:val="0"/>
+        <w:rPr>
+          <w:rFonts w:eastAsiaTheme="majorEastAsia" w:cstheme="majorBidi"/>
+          <w:color w:val="3A3A3A" w:themeColor="background2" w:themeShade="40"/>
+          <w:spacing w:val="-10"/>
+          <w:kern w:val="28"/>
+        </w:rPr>
+      </w:pPr>
+    </w:p>
+    <w:p>
+      <w:pPr>
+        <w:keepNext/>
+        <w:keepLines/>
+        <w:spacing w:before="360" w:after="80" w:line="240" w:lineRule="auto"/>
+        <w:contextualSpacing/>
+        <w:outlineLvl w:val="0"/>
+        <w:rPr>
+          <w:rFonts w:eastAsiaTheme="majorEastAsia" w:cstheme="majorBidi"/>
+          <w:color w:val="3A3A3A" w:themeColor="background2" w:themeShade="40"/>
+          <w:spacing w:val="-10"/>
+          <w:kern w:val="28"/>
+        </w:rPr>
+      </w:pPr>
+    </w:p>
+    <w:p>
+      <w:pPr>
+        <w:keepNext/>
+        <w:keepLines/>
+        <w:spacing w:before="360" w:after="80" w:line="240" w:lineRule="auto"/>
+        <w:contextualSpacing/>
+        <w:outlineLvl w:val="0"/>
+        <w:rPr>
+          <w:rFonts w:eastAsiaTheme="majorEastAsia" w:cstheme="majorBidi"/>
+          <w:color w:val="3A3A3A" w:themeColor="background2" w:themeShade="40"/>
+          <w:spacing w:val="-10"/>
+          <w:kern w:val="28"/>
+        </w:rPr>
+      </w:pPr>
+    </w:p>
+    <w:p>
+      <w:pPr>
+        <w:keepNext/>
+        <w:keepLines/>
+        <w:spacing w:before="360" w:after="80" w:line="240" w:lineRule="auto"/>
+        <w:contextualSpacing/>
+        <w:outlineLvl w:val="0"/>
+        <w:rPr>
+          <w:rFonts w:eastAsiaTheme="majorEastAsia" w:cstheme="majorBidi"/>
+          <w:color w:val="3A3A3A" w:themeColor="background2" w:themeShade="40"/>
+          <w:spacing w:val="-10"/>
+          <w:kern w:val="28"/>
+        </w:rPr>
+      </w:pPr>
+    </w:p>
+    <w:p>
+      <w:pPr>
+        <w:keepNext/>
+        <w:keepLines/>
+        <w:spacing w:before="360" w:after="80" w:line="240" w:lineRule="auto"/>
+        <w:contextualSpacing/>
+        <w:outlineLvl w:val="0"/>
+        <w:rPr>
+          <w:rFonts w:eastAsiaTheme="majorEastAsia" w:cstheme="majorBidi"/>
+          <w:color w:val="3A3A3A" w:themeColor="background2" w:themeShade="40"/>
+          <w:spacing w:val="-10"/>
+          <w:kern w:val="28"/>
+        </w:rPr>
+      </w:pPr>
+    </w:p>
+    <w:p>
+      <w:pPr>
+        <w:keepNext/>
+        <w:keepLines/>
+        <w:spacing w:before="360" w:after="80" w:line="240" w:lineRule="auto"/>
+        <w:contextualSpacing/>
+        <w:outlineLvl w:val="0"/>
+        <w:rPr>
+          <w:rFonts w:eastAsiaTheme="majorEastAsia" w:cstheme="majorBidi"/>
+          <w:color w:val="3A3A3A" w:themeColor="background2" w:themeShade="40"/>
+          <w:spacing w:val="-10"/>
+          <w:kern w:val="28"/>
+        </w:rPr>
+      </w:pPr>
+    </w:p>
+    <w:p>
+      <w:pPr>
+        <w:keepNext/>
+        <w:keepLines/>
+        <w:spacing w:before="360" w:after="80" w:line="240" w:lineRule="auto"/>
+        <w:contextualSpacing/>
+        <w:outlineLvl w:val="0"/>
+        <w:rPr>
+          <w:rFonts w:eastAsiaTheme="majorEastAsia" w:cstheme="majorBidi"/>
+          <w:color w:val="3A3A3A" w:themeColor="background2" w:themeShade="40"/>
+          <w:spacing w:val="-10"/>
+          <w:kern w:val="28"/>
+        </w:rPr>
+      </w:pPr>
+    </w:p>
+    <w:p>
+      <w:pPr>
+        <w:keepNext/>
+        <w:keepLines/>
+        <w:spacing w:before="360" w:after="80" w:line="240" w:lineRule="auto"/>
+        <w:contextualSpacing/>
+        <w:outlineLvl w:val="0"/>
+        <w:rPr>
+          <w:rFonts w:eastAsiaTheme="majorEastAsia" w:cstheme="majorBidi"/>
+          <w:color w:val="3A3A3A" w:themeColor="background2" w:themeShade="40"/>
+          <w:spacing w:val="-10"/>
+          <w:kern w:val="28"/>
+        </w:rPr>
+      </w:pPr>
+    </w:p>
+    <w:p>
+      <w:pPr>
+        <w:keepNext/>
+        <w:keepLines/>
+        <w:spacing w:before="360" w:after="80" w:line="240" w:lineRule="auto"/>
+        <w:contextualSpacing/>
+        <w:outlineLvl w:val="0"/>
+        <w:rPr>
+          <w:rFonts w:eastAsiaTheme="majorEastAsia" w:cstheme="majorBidi"/>
+          <w:color w:val="3A3A3A" w:themeColor="background2" w:themeShade="40"/>
+          <w:spacing w:val="-10"/>
+          <w:kern w:val="28"/>
           <w:sz w:val="40"/>
           <w:szCs w:val="40"/>
         </w:rPr>
@@ -5709,44 +4628,28 @@
         <w:t xml:space="preserve"> seeker applications around the EU for the past five years</w:t>
       </w:r>
       <w:r>
-        <w:t xml:space="preserve">. I followed the CRISP DM </w:t>
-      </w:r>
-      <w:proofErr w:type="gramStart"/>
-      <w:r>
-        <w:t>frame work</w:t>
-      </w:r>
-      <w:proofErr w:type="gramEnd"/>
-      <w:r>
-        <w:t xml:space="preserve"> for project management. Business understanding played an important role as it helped get more precise on the objectives. Following this I had to prepare and understand the data. There were missing </w:t>
-      </w:r>
-      <w:proofErr w:type="gramStart"/>
-      <w:r>
-        <w:t>values</w:t>
-      </w:r>
-      <w:proofErr w:type="gramEnd"/>
-      <w:r>
-        <w:t xml:space="preserve"> and a big proportion of the dataset was categorical. This complicated matters as for example the application process is abbreviated as is and then it had to be encoded so this made it much harder to make understand and evaluate the findings. </w:t>
-      </w:r>
-    </w:p>
-    <w:p>
-      <w:r>
-        <w:t xml:space="preserve">Following on from this initial set up for the machine learning models it is apparent that more precise models are going to be </w:t>
-      </w:r>
-      <w:proofErr w:type="gramStart"/>
-      <w:r>
-        <w:t>researched ,</w:t>
-      </w:r>
-      <w:proofErr w:type="gramEnd"/>
-      <w:r>
-        <w:t xml:space="preserve"> create the other models, compare and contrast them and see what one is better for predicting the asylum application figures from the UN</w:t>
-      </w:r>
-      <w:r>
-        <w:t xml:space="preserve"> specifically for EU countries</w:t>
+        <w:t xml:space="preserve">. I followed the CRISP DM frame work for project management. Business understanding played an important role as it helped get more precise on the objectives. Following this I had to prepare and understand the data. There were missing values and a big proportion of the dataset was categorical. This complicated matters as for example the application process is abbreviated as is and then it had to be encoded so this made it much harder to make understand and evaluate the findings. </w:t>
+      </w:r>
+    </w:p>
+    <w:p>
+      <w:r>
+        <w:t>Following on from this initial set up for the machine learning models it is apparent that more precise models are going to be researched, create the other models, compare and contrast them and see what one is better for predicting the asylum application figures from the UN</w:t>
+      </w:r>
+      <w:r>
+        <w:t xml:space="preserve"> specifically for </w:t>
+      </w:r>
+      <w:r>
+        <w:t>countries globally</w:t>
       </w:r>
       <w:r>
         <w:t>.</w:t>
       </w:r>
     </w:p>
+    <w:p/>
+    <w:p/>
+    <w:p/>
+    <w:p/>
+    <w:p/>
     <w:p/>
     <w:p/>
     <w:p>
@@ -5789,7 +4692,6 @@
         <w:pStyle w:val="Heading1"/>
       </w:pPr>
       <w:r>
-        <w:lastRenderedPageBreak/>
         <w:t>References</w:t>
       </w:r>
       <w:bookmarkEnd w:id="7"/>
@@ -5798,7 +4700,7 @@
       <w:r>
         <w:t xml:space="preserve">unstats.un.org. (n.d.). UNSD — Demographic and Social Statistics. [online] Available at: </w:t>
       </w:r>
-      <w:hyperlink r:id="rId27" w:history="1">
+      <w:hyperlink r:id="rId15" w:history="1">
         <w:r>
           <w:rPr>
             <w:rStyle w:val="Hyperlink"/>
@@ -5814,7 +4716,7 @@
       <w:r>
         <w:t xml:space="preserve">Smart Vision Europe (2017). Building and Applying Predictive Models in IBM SPSS Modeler training webinar. [online] Smart Vision - Europe. Available at: </w:t>
       </w:r>
-      <w:hyperlink r:id="rId28" w:history="1">
+      <w:hyperlink r:id="rId16" w:history="1">
         <w:r>
           <w:rPr>
             <w:rStyle w:val="Hyperlink"/>
@@ -5830,7 +4732,7 @@
       <w:r>
         <w:t xml:space="preserve">IBM (2023). What is a Decision Tree | IBM. [online] www.ibm.com. Available at: </w:t>
       </w:r>
-      <w:hyperlink r:id="rId29" w:history="1">
+      <w:hyperlink r:id="rId17" w:history="1">
         <w:r>
           <w:rPr>
             <w:rStyle w:val="Hyperlink"/>
@@ -5846,7 +4748,7 @@
       <w:r>
         <w:t xml:space="preserve">Team, G.L. (2023). Label Encoding in Python - 2023. [online] Great Learning Blog: Free Resources what Matters to shape your Career! Available at: </w:t>
       </w:r>
-      <w:hyperlink r:id="rId30" w:anchor=":~:text=Label%20encoding%20is%20a%20technique" w:history="1">
+      <w:hyperlink r:id="rId18" w:anchor=":~:text=Label%20encoding%20is%20a%20technique" w:history="1">
         <w:r>
           <w:rPr>
             <w:rStyle w:val="Hyperlink"/>
@@ -5862,7 +4764,7 @@
       <w:r>
         <w:t xml:space="preserve">Kaushik, S. (2019). An Introduction to Clustering &amp; different methods of clustering. [online] Analytics Vidhya. Available at: </w:t>
       </w:r>
-      <w:hyperlink r:id="rId31" w:history="1">
+      <w:hyperlink r:id="rId19" w:history="1">
         <w:r>
           <w:rPr>
             <w:rStyle w:val="Hyperlink"/>
@@ -5876,7 +4778,7 @@
     </w:p>
     <w:p/>
     <w:sectPr>
-      <w:footerReference w:type="default" r:id="rId32"/>
+      <w:footerReference w:type="default" r:id="rId20"/>
       <w:pgSz w:w="11906" w:h="16838"/>
       <w:pgMar w:top="1440" w:right="1440" w:bottom="1440" w:left="1440" w:header="708" w:footer="708" w:gutter="0"/>
       <w:pgNumType w:start="1"/>

</xml_diff>

<commit_message>
Update 18 November 2024
Worked on final report, setting up the headings as per CA3. Finishing off Poster
</commit_message>
<xml_diff>
--- a/Capstone Project-CA3-FINAL-REPORT-Rodney-Wardle-SBS23057.docx
+++ b/Capstone Project-CA3-FINAL-REPORT-Rodney-Wardle-SBS23057.docx
@@ -210,6 +210,12 @@
           </wp:anchor>
         </w:drawing>
       </w:r>
+      <w:r>
+        <w:rPr>
+          <w:rFonts w:cs="Calibri"/>
+        </w:rPr>
+        <w:t xml:space="preserve"> </w:t>
+      </w:r>
     </w:p>
     <w:p>
       <w:pPr>
@@ -437,15 +443,33 @@
                 <w:iCs/>
                 <w:color w:val="156082" w:themeColor="accent1"/>
               </w:rPr>
-              <w:t>Assessment Due Date</w:t>
-            </w:r>
+              <w:t xml:space="preserve">Assessment Due </w:t>
+            </w:r>
+            <w:proofErr w:type="gramStart"/>
             <w:r>
               <w:rPr>
                 <w:i/>
                 <w:iCs/>
                 <w:color w:val="156082" w:themeColor="accent1"/>
               </w:rPr>
-              <w:t xml:space="preserve"> : </w:t>
+              <w:t>Date</w:t>
+            </w:r>
+            <w:r>
+              <w:rPr>
+                <w:i/>
+                <w:iCs/>
+                <w:color w:val="156082" w:themeColor="accent1"/>
+              </w:rPr>
+              <w:t xml:space="preserve"> :</w:t>
+            </w:r>
+            <w:proofErr w:type="gramEnd"/>
+            <w:r>
+              <w:rPr>
+                <w:i/>
+                <w:iCs/>
+                <w:color w:val="156082" w:themeColor="accent1"/>
+              </w:rPr>
+              <w:t xml:space="preserve"> </w:t>
             </w:r>
             <w:r>
               <w:rPr>
@@ -915,7 +939,7 @@
                 <w:rStyle w:val="Hyperlink"/>
                 <w:noProof/>
               </w:rPr>
-              <w:t>Business Understanding</w:t>
+              <w:t>Introduction</w:t>
             </w:r>
             <w:r>
               <w:rPr>
@@ -990,7 +1014,7 @@
                 <w:spacing w:val="-10"/>
                 <w:kern w:val="28"/>
               </w:rPr>
-              <w:t>Data Understanding</w:t>
+              <w:t>Business Description</w:t>
             </w:r>
             <w:r>
               <w:rPr>
@@ -1065,7 +1089,7 @@
                 <w:spacing w:val="-10"/>
                 <w:kern w:val="28"/>
               </w:rPr>
-              <w:t>Data Preparation</w:t>
+              <w:t>Technologies Used</w:t>
             </w:r>
             <w:r>
               <w:rPr>
@@ -1140,7 +1164,7 @@
                 <w:spacing w:val="-10"/>
                 <w:kern w:val="28"/>
               </w:rPr>
-              <w:t>Modelling</w:t>
+              <w:t>What has been accomplished so far?</w:t>
             </w:r>
             <w:r>
               <w:rPr>
@@ -1215,7 +1239,7 @@
                 <w:spacing w:val="-10"/>
                 <w:kern w:val="28"/>
               </w:rPr>
-              <w:t>Evaluation</w:t>
+              <w:t>Challenges encountered</w:t>
             </w:r>
             <w:r>
               <w:rPr>
@@ -1290,7 +1314,7 @@
                 <w:spacing w:val="-10"/>
                 <w:kern w:val="28"/>
               </w:rPr>
-              <w:t>Deployment and Conclusions</w:t>
+              <w:t>Results and analysis</w:t>
             </w:r>
             <w:r>
               <w:rPr>
@@ -1362,7 +1386,7 @@
                 <w:rStyle w:val="Hyperlink"/>
                 <w:noProof/>
               </w:rPr>
-              <w:t>References</w:t>
+              <w:t>Conclusion</w:t>
             </w:r>
             <w:r>
               <w:rPr>
@@ -1415,6 +1439,13 @@
           </w:hyperlink>
         </w:p>
         <w:p>
+          <w:pPr>
+            <w:rPr>
+              <w:b/>
+              <w:bCs/>
+              <w:noProof/>
+            </w:rPr>
+          </w:pPr>
           <w:r>
             <w:rPr>
               <w:b/>
@@ -1423,6 +1454,14 @@
             </w:rPr>
             <w:fldChar w:fldCharType="end"/>
           </w:r>
+          <w:r>
+            <w:rPr>
+              <w:b/>
+              <w:bCs/>
+              <w:noProof/>
+            </w:rPr>
+            <w:t>References…………………………………………………………………………………………………………………………………….5</w:t>
+          </w:r>
         </w:p>
       </w:sdtContent>
     </w:sdt>
@@ -1500,316 +1539,6 @@
         <w:t>Business Understanding</w:t>
       </w:r>
     </w:p>
-    <w:p/>
-    <w:p>
-      <w:r>
-        <w:t>An examination of the “The movement of people” using the UN Data sources</w:t>
-      </w:r>
-    </w:p>
-    <w:p>
-      <w:r>
-        <w:t xml:space="preserve">The International Organisation for Migration has been gathering and collating relevant data on the movement of people since 2017 and this data is available through the Demographic Yearbook data collection (unstats.un.org, n.d.). </w:t>
-      </w:r>
-    </w:p>
-    <w:p>
-      <w:r>
-        <w:t>We need to import all the necessary libraries to go through the whole project management process.</w:t>
-      </w:r>
-    </w:p>
-    <w:p>
-      <w:r>
-        <w:rPr>
-          <w:b/>
-          <w:bCs/>
-        </w:rPr>
-        <w:t>“CRISP-DM stands for cross-industry process for data mining. The CRISP-DM methodology provides a structured approach to planning a data mining project. It is a robust and well-proven me</w:t>
-      </w:r>
-      <w:r>
-        <w:rPr>
-          <w:b/>
-          <w:bCs/>
-        </w:rPr>
-        <w:t>t</w:t>
-      </w:r>
-      <w:r>
-        <w:rPr>
-          <w:b/>
-          <w:bCs/>
-        </w:rPr>
-        <w:t>hodology.”</w:t>
-      </w:r>
-      <w:r>
-        <w:t xml:space="preserve"> (Smart Vision Europe, 2017</w:t>
-      </w:r>
-      <w:r>
-        <w:t>)</w:t>
-      </w:r>
-    </w:p>
-    <w:p>
-      <w:r>
-        <w:t>The Data collected is regarded as accurate and reliable and is the work of the United Nations Statistics Division (UNSD). There are four key impacts of the statistics produced by UNSD:</w:t>
-      </w:r>
-    </w:p>
-    <w:p>
-      <w:pPr>
-        <w:pStyle w:val="ListParagraph"/>
-        <w:numPr>
-          <w:ilvl w:val="0"/>
-          <w:numId w:val="4"/>
-        </w:numPr>
-      </w:pPr>
-      <w:r>
-        <w:t>Collects and disseminates official national data on international migrant flows and stocks through Demographic Yearbook data collection</w:t>
-      </w:r>
-    </w:p>
-    <w:p>
-      <w:pPr>
-        <w:pStyle w:val="ListParagraph"/>
-        <w:numPr>
-          <w:ilvl w:val="0"/>
-          <w:numId w:val="4"/>
-        </w:numPr>
-      </w:pPr>
-      <w:r>
-        <w:t>Produces international standards and methods related to international migration statistics.</w:t>
-      </w:r>
-    </w:p>
-    <w:p>
-      <w:pPr>
-        <w:pStyle w:val="ListParagraph"/>
-        <w:numPr>
-          <w:ilvl w:val="0"/>
-          <w:numId w:val="4"/>
-        </w:numPr>
-      </w:pPr>
-      <w:r>
-        <w:t>Assists countries in enhancing their capacity on migration statistics.</w:t>
-      </w:r>
-    </w:p>
-    <w:p>
-      <w:pPr>
-        <w:pStyle w:val="ListParagraph"/>
-        <w:numPr>
-          <w:ilvl w:val="0"/>
-          <w:numId w:val="4"/>
-        </w:numPr>
-      </w:pPr>
-      <w:r>
-        <w:t>Coordinates statistical programmes and activities through the United Nations Expert Group on Migration Statistics</w:t>
-      </w:r>
-    </w:p>
-    <w:p>
-      <w:r>
-        <w:t>Of specific interest in this project are the statistics relevant to The United Nations High Commissioner for Refugees (UNHCR) (www.unhcr.org, n.d.) who also collects and compiles data on asylum seekers and refugees more specifically on asylum applications, refugee status determination, recognition rates, refugee populations and movements, demographic characteristics (age and sex) as well as major refugee locations (camps, centres, urban areas, etc.).</w:t>
-      </w:r>
-    </w:p>
-    <w:p>
-      <w:r>
-        <w:t>This research project aims to address these following objectives:</w:t>
-      </w:r>
-    </w:p>
-    <w:p>
-      <w:pPr>
-        <w:pStyle w:val="ListParagraph"/>
-        <w:numPr>
-          <w:ilvl w:val="0"/>
-          <w:numId w:val="6"/>
-        </w:numPr>
-        <w:spacing w:line="256" w:lineRule="auto"/>
-      </w:pPr>
-      <w:r>
-        <w:t>How can data science be used to analyse the growing number of asylum seekers around the world.</w:t>
-      </w:r>
-    </w:p>
-    <w:p>
-      <w:pPr>
-        <w:pStyle w:val="ListParagraph"/>
-        <w:numPr>
-          <w:ilvl w:val="0"/>
-          <w:numId w:val="6"/>
-        </w:numPr>
-        <w:spacing w:line="256" w:lineRule="auto"/>
-      </w:pPr>
-      <w:r>
-        <w:t xml:space="preserve">Examination of available data may help to predict the future applications for asylum seekers across the world – not just the number of applications but also the routes and preferred destinations of people on the move.    </w:t>
-      </w:r>
-    </w:p>
-    <w:p>
-      <w:pPr>
-        <w:pStyle w:val="ListParagraph"/>
-        <w:numPr>
-          <w:ilvl w:val="0"/>
-          <w:numId w:val="6"/>
-        </w:numPr>
-        <w:spacing w:line="256" w:lineRule="auto"/>
-      </w:pPr>
-      <w:r>
-        <w:t xml:space="preserve">To develop a machine learning model to estimate the number of asylum applications. </w:t>
-      </w:r>
-    </w:p>
-    <w:p>
-      <w:pPr>
-        <w:pStyle w:val="ListParagraph"/>
-        <w:numPr>
-          <w:ilvl w:val="0"/>
-          <w:numId w:val="6"/>
-        </w:numPr>
-        <w:spacing w:line="256" w:lineRule="auto"/>
-      </w:pPr>
-      <w:r>
-        <w:t>Compare the estimates of applications both supervised and unsupervised and a description of exactly what this entails.</w:t>
-      </w:r>
-    </w:p>
-    <w:p>
-      <w:pPr>
-        <w:pStyle w:val="ListParagraph"/>
-        <w:numPr>
-          <w:ilvl w:val="0"/>
-          <w:numId w:val="6"/>
-        </w:numPr>
-        <w:spacing w:line="256" w:lineRule="auto"/>
-      </w:pPr>
-      <w:r>
-        <w:t>To take a deeper look into the global figures to allow for some examination of the movement of peoples with in Europe, America, Asia and Oceania (Australia)</w:t>
-      </w:r>
-      <w:r>
-        <w:t>.</w:t>
-      </w:r>
-      <w:r>
-        <w:t xml:space="preserve"> </w:t>
-      </w:r>
-    </w:p>
-    <w:p>
-      <w:r>
-        <w:t xml:space="preserve">This project is following the CRISP DM project management methodologies. </w:t>
-      </w:r>
-    </w:p>
-    <w:p>
-      <w:r>
-        <w:t xml:space="preserve">This capstone project is going to span two semesters and by the end all the objectives listed </w:t>
-      </w:r>
-      <w:r>
-        <w:t>above</w:t>
-      </w:r>
-      <w:r>
-        <w:t xml:space="preserve"> will have been examined. </w:t>
-      </w:r>
-    </w:p>
-    <w:p>
-      <w:r>
-        <w:t xml:space="preserve">To start the project off I plan on examining one of these </w:t>
-      </w:r>
-      <w:r>
-        <w:t xml:space="preserve">main </w:t>
-      </w:r>
-      <w:r>
-        <w:t>objectives</w:t>
-      </w:r>
-      <w:r>
-        <w:t xml:space="preserve"> from the original proposal.</w:t>
-      </w:r>
-    </w:p>
-    <w:p>
-      <w:pPr>
-        <w:pStyle w:val="ListParagraph"/>
-        <w:numPr>
-          <w:ilvl w:val="0"/>
-          <w:numId w:val="7"/>
-        </w:numPr>
-      </w:pPr>
-      <w:r>
-        <w:lastRenderedPageBreak/>
-        <w:t xml:space="preserve">To develop a machine learning models to estimate the number of asylum seeker </w:t>
-      </w:r>
-      <w:r>
-        <w:t>applications</w:t>
-      </w:r>
-      <w:r>
-        <w:t>.</w:t>
-      </w:r>
-    </w:p>
-    <w:p>
-      <w:r>
-        <w:t xml:space="preserve">For now looking first at the total number of asylum application around Europe over the past five years and make predictions for future years. In the next semester I plan on comparing this to the number of applications globally </w:t>
-      </w:r>
-      <w:r>
-        <w:t>and form educated comparisons.</w:t>
-      </w:r>
-      <w:bookmarkStart w:id="0" w:name="_Toc166668371"/>
-      <w:r>
-        <w:t xml:space="preserve"> This was established when I began reviewing the data from the UN data finder website. </w:t>
-      </w:r>
-    </w:p>
-    <w:p>
-      <w:r>
-        <w:t xml:space="preserve">I have tried to stick to the original time frame or as close as can be. It was easy to follow the required steps to complete the project. </w:t>
-      </w:r>
-    </w:p>
-    <w:p>
-      <w:pPr>
-        <w:jc w:val="center"/>
-      </w:pPr>
-      <w:r>
-        <w:rPr>
-          <w:rFonts w:eastAsiaTheme="majorEastAsia" w:cstheme="majorBidi"/>
-          <w:noProof/>
-          <w:color w:val="3A3A3A" w:themeColor="background2" w:themeShade="40"/>
-          <w:spacing w:val="-10"/>
-          <w:kern w:val="28"/>
-          <w:sz w:val="40"/>
-          <w:szCs w:val="40"/>
-        </w:rPr>
-        <w:drawing>
-          <wp:inline distT="0" distB="0" distL="0" distR="0" wp14:anchorId="501E9868" wp14:editId="40C9B7E1">
-            <wp:extent cx="4782217" cy="6658904"/>
-            <wp:effectExtent l="0" t="0" r="0" b="8890"/>
-            <wp:docPr id="1206861665" name="Picture 1" descr="A screenshot of a data table&#10;&#10;Description automatically generated"/>
-            <wp:cNvGraphicFramePr>
-              <a:graphicFrameLocks xmlns:a="http://schemas.openxmlformats.org/drawingml/2006/main" noChangeAspect="1"/>
-            </wp:cNvGraphicFramePr>
-            <a:graphic xmlns:a="http://schemas.openxmlformats.org/drawingml/2006/main">
-              <a:graphicData uri="http://schemas.openxmlformats.org/drawingml/2006/picture">
-                <pic:pic xmlns:pic="http://schemas.openxmlformats.org/drawingml/2006/picture">
-                  <pic:nvPicPr>
-                    <pic:cNvPr id="1206861665" name="Picture 1" descr="A screenshot of a data table&#10;&#10;Description automatically generated"/>
-                    <pic:cNvPicPr/>
-                  </pic:nvPicPr>
-                  <pic:blipFill>
-                    <a:blip r:embed="rId10">
-                      <a:extLst>
-                        <a:ext uri="{28A0092B-C50C-407E-A947-70E740481C1C}">
-                          <a14:useLocalDpi xmlns:a14="http://schemas.microsoft.com/office/drawing/2010/main" val="0"/>
-                        </a:ext>
-                      </a:extLst>
-                    </a:blip>
-                    <a:stretch>
-                      <a:fillRect/>
-                    </a:stretch>
-                  </pic:blipFill>
-                  <pic:spPr>
-                    <a:xfrm>
-                      <a:off x="0" y="0"/>
-                      <a:ext cx="4782217" cy="6658904"/>
-                    </a:xfrm>
-                    <a:prstGeom prst="rect">
-                      <a:avLst/>
-                    </a:prstGeom>
-                  </pic:spPr>
-                </pic:pic>
-              </a:graphicData>
-            </a:graphic>
-          </wp:inline>
-        </w:drawing>
-      </w:r>
-    </w:p>
-    <w:p>
-      <w:pPr>
-        <w:jc w:val="center"/>
-      </w:pPr>
-      <w:r>
-        <w:t>Time line for capstone project</w:t>
-      </w:r>
-    </w:p>
     <w:p>
       <w:pPr>
         <w:keepNext/>
@@ -1826,6 +1555,7 @@
           <w:szCs w:val="40"/>
         </w:rPr>
       </w:pPr>
+      <w:bookmarkStart w:id="0" w:name="_Toc166668371"/>
       <w:r>
         <w:rPr>
           <w:rFonts w:eastAsiaTheme="majorEastAsia" w:cstheme="majorBidi"/>
@@ -1835,7 +1565,6 @@
           <w:sz w:val="40"/>
           <w:szCs w:val="40"/>
         </w:rPr>
-        <w:lastRenderedPageBreak/>
         <w:t>Data Understanding</w:t>
       </w:r>
       <w:bookmarkEnd w:id="0"/>
@@ -1858,806 +1587,6 @@
         <w:spacing w:before="360" w:after="80" w:line="240" w:lineRule="auto"/>
         <w:contextualSpacing/>
         <w:outlineLvl w:val="0"/>
-      </w:pPr>
-    </w:p>
-    <w:p>
-      <w:pPr>
-        <w:keepNext/>
-        <w:keepLines/>
-        <w:spacing w:before="360" w:after="80" w:line="240" w:lineRule="auto"/>
-        <w:contextualSpacing/>
-        <w:outlineLvl w:val="0"/>
-      </w:pPr>
-      <w:r>
-        <w:t>In this particular stage of CRISP DM we need to try and understand the data in front of us from the very start as the understanding of this data is imperative to processing the data as needed, creating a machine learning algorithm for the said data</w:t>
-      </w:r>
-    </w:p>
-    <w:p>
-      <w:pPr>
-        <w:keepNext/>
-        <w:keepLines/>
-        <w:spacing w:before="360" w:after="80" w:line="240" w:lineRule="auto"/>
-        <w:contextualSpacing/>
-        <w:outlineLvl w:val="0"/>
-      </w:pPr>
-    </w:p>
-    <w:p>
-      <w:pPr>
-        <w:keepNext/>
-        <w:keepLines/>
-        <w:spacing w:before="360" w:after="80" w:line="240" w:lineRule="auto"/>
-        <w:contextualSpacing/>
-        <w:outlineLvl w:val="0"/>
-      </w:pPr>
-      <w:r>
-        <w:t xml:space="preserve">This data has come from the official UN website data finder. The data is regarding asylum seeker application around the EU but specifically between the years 2018-2023 which is 5 years all together. </w:t>
-      </w:r>
-    </w:p>
-    <w:p>
-      <w:pPr>
-        <w:keepNext/>
-        <w:keepLines/>
-        <w:spacing w:before="360" w:after="80" w:line="240" w:lineRule="auto"/>
-        <w:contextualSpacing/>
-        <w:outlineLvl w:val="0"/>
-      </w:pPr>
-    </w:p>
-    <w:p>
-      <w:pPr>
-        <w:keepNext/>
-        <w:keepLines/>
-        <w:spacing w:before="360" w:after="80" w:line="240" w:lineRule="auto"/>
-        <w:contextualSpacing/>
-        <w:outlineLvl w:val="0"/>
-      </w:pPr>
-      <w:r>
-        <w:t xml:space="preserve">The UN data finder website provides a data dictionary. This is a comprehensive dictionary. </w:t>
-      </w:r>
-    </w:p>
-    <w:p>
-      <w:pPr>
-        <w:keepNext/>
-        <w:keepLines/>
-        <w:spacing w:before="360" w:after="80" w:line="240" w:lineRule="auto"/>
-        <w:contextualSpacing/>
-        <w:outlineLvl w:val="0"/>
-      </w:pPr>
-    </w:p>
-    <w:p>
-      <w:pPr>
-        <w:keepNext/>
-        <w:keepLines/>
-        <w:spacing w:before="360" w:after="80" w:line="240" w:lineRule="auto"/>
-        <w:contextualSpacing/>
-        <w:outlineLvl w:val="0"/>
-      </w:pPr>
-      <w:hyperlink r:id="rId11" w:history="1">
-        <w:r>
-          <w:rPr>
-            <w:rStyle w:val="Hyperlink"/>
-          </w:rPr>
-          <w:t>unhcr.org/refugee-statistics/methodology/data-content/</w:t>
-        </w:r>
-      </w:hyperlink>
-    </w:p>
-    <w:p>
-      <w:pPr>
-        <w:keepNext/>
-        <w:keepLines/>
-        <w:spacing w:before="360" w:after="80" w:line="240" w:lineRule="auto"/>
-        <w:contextualSpacing/>
-        <w:outlineLvl w:val="0"/>
-      </w:pPr>
-    </w:p>
-    <w:p>
-      <w:pPr>
-        <w:keepNext/>
-        <w:keepLines/>
-        <w:spacing w:before="360" w:after="80" w:line="240" w:lineRule="auto"/>
-        <w:contextualSpacing/>
-        <w:outlineLvl w:val="0"/>
-      </w:pPr>
-      <w:r>
-        <w:t xml:space="preserve">By using the  .head() we can see the first few rows of the data so we can get </w:t>
-      </w:r>
-      <w:proofErr w:type="spellStart"/>
-      <w:r>
-        <w:t>a</w:t>
-      </w:r>
-      <w:proofErr w:type="spellEnd"/>
-      <w:r>
-        <w:t xml:space="preserve"> introduction to the dataset and try and understand it more. We can see that there are 10 columns which equates to 10 features</w:t>
-      </w:r>
-      <w:r>
-        <w:t>.</w:t>
-      </w:r>
-    </w:p>
-    <w:p>
-      <w:pPr>
-        <w:keepNext/>
-        <w:keepLines/>
-        <w:spacing w:before="360" w:after="80" w:line="240" w:lineRule="auto"/>
-        <w:contextualSpacing/>
-        <w:outlineLvl w:val="0"/>
-      </w:pPr>
-    </w:p>
-    <w:p>
-      <w:pPr>
-        <w:keepNext/>
-        <w:keepLines/>
-        <w:spacing w:before="360" w:after="80" w:line="240" w:lineRule="auto"/>
-        <w:contextualSpacing/>
-        <w:outlineLvl w:val="0"/>
-        <w:rPr>
-          <w:rFonts w:eastAsiaTheme="majorEastAsia" w:cstheme="majorBidi"/>
-          <w:color w:val="3A3A3A" w:themeColor="background2" w:themeShade="40"/>
-          <w:spacing w:val="-10"/>
-          <w:kern w:val="28"/>
-        </w:rPr>
-      </w:pPr>
-    </w:p>
-    <w:p>
-      <w:pPr>
-        <w:keepNext/>
-        <w:keepLines/>
-        <w:spacing w:before="360" w:after="80" w:line="240" w:lineRule="auto"/>
-        <w:contextualSpacing/>
-        <w:outlineLvl w:val="0"/>
-        <w:rPr>
-          <w:rFonts w:eastAsiaTheme="majorEastAsia" w:cstheme="majorBidi"/>
-          <w:color w:val="3A3A3A" w:themeColor="background2" w:themeShade="40"/>
-          <w:spacing w:val="-10"/>
-          <w:kern w:val="28"/>
-        </w:rPr>
-      </w:pPr>
-      <w:r>
-        <w:rPr>
-          <w:rFonts w:eastAsiaTheme="majorEastAsia" w:cstheme="majorBidi"/>
-          <w:color w:val="3A3A3A" w:themeColor="background2" w:themeShade="40"/>
-          <w:spacing w:val="-10"/>
-          <w:kern w:val="28"/>
-        </w:rPr>
-        <w:t xml:space="preserve">We want to find out how many observations and features we have so we use the function .shape and we can get more basic information on the dataset by using .info() function. </w:t>
-      </w:r>
-      <w:r>
-        <w:rPr>
-          <w:rFonts w:eastAsiaTheme="majorEastAsia" w:cstheme="majorBidi"/>
-          <w:color w:val="3A3A3A" w:themeColor="background2" w:themeShade="40"/>
-          <w:spacing w:val="-10"/>
-          <w:kern w:val="28"/>
-        </w:rPr>
-        <w:t xml:space="preserve">We can see that we have 1 numerical value as an integer and 9 objects which are categorical data.  Due to this dataset having so many categorical value features </w:t>
-      </w:r>
-      <w:r>
-        <w:rPr>
-          <w:rFonts w:eastAsiaTheme="majorEastAsia" w:cstheme="majorBidi"/>
-          <w:color w:val="3A3A3A" w:themeColor="background2" w:themeShade="40"/>
-          <w:spacing w:val="-10"/>
-          <w:kern w:val="28"/>
-        </w:rPr>
-        <w:t>I am going to use Label Encoder.</w:t>
-      </w:r>
-      <w:r>
-        <w:rPr>
-          <w:rFonts w:eastAsiaTheme="majorEastAsia" w:cstheme="majorBidi"/>
-          <w:color w:val="3A3A3A" w:themeColor="background2" w:themeShade="40"/>
-          <w:spacing w:val="-10"/>
-          <w:kern w:val="28"/>
-        </w:rPr>
-        <w:t xml:space="preserve"> </w:t>
-      </w:r>
-    </w:p>
-    <w:p>
-      <w:pPr>
-        <w:keepNext/>
-        <w:keepLines/>
-        <w:spacing w:before="360" w:after="80" w:line="240" w:lineRule="auto"/>
-        <w:contextualSpacing/>
-        <w:outlineLvl w:val="0"/>
-        <w:rPr>
-          <w:rFonts w:eastAsiaTheme="majorEastAsia" w:cstheme="majorBidi"/>
-          <w:color w:val="3A3A3A" w:themeColor="background2" w:themeShade="40"/>
-          <w:spacing w:val="-10"/>
-          <w:kern w:val="28"/>
-        </w:rPr>
-      </w:pPr>
-    </w:p>
-    <w:p>
-      <w:pPr>
-        <w:keepNext/>
-        <w:keepLines/>
-        <w:spacing w:before="360" w:after="80" w:line="240" w:lineRule="auto"/>
-        <w:contextualSpacing/>
-        <w:outlineLvl w:val="0"/>
-        <w:rPr>
-          <w:rFonts w:eastAsiaTheme="majorEastAsia" w:cstheme="majorBidi"/>
-          <w:color w:val="3A3A3A" w:themeColor="background2" w:themeShade="40"/>
-          <w:spacing w:val="-10"/>
-          <w:kern w:val="28"/>
-        </w:rPr>
-      </w:pPr>
-    </w:p>
-    <w:p>
-      <w:pPr>
-        <w:keepNext/>
-        <w:keepLines/>
-        <w:spacing w:before="360" w:after="80" w:line="240" w:lineRule="auto"/>
-        <w:contextualSpacing/>
-        <w:outlineLvl w:val="0"/>
-        <w:rPr>
-          <w:rFonts w:eastAsiaTheme="majorEastAsia" w:cstheme="majorBidi"/>
-          <w:color w:val="3A3A3A" w:themeColor="background2" w:themeShade="40"/>
-          <w:spacing w:val="-10"/>
-          <w:kern w:val="28"/>
-        </w:rPr>
-      </w:pPr>
-    </w:p>
-    <w:p>
-      <w:pPr>
-        <w:keepNext/>
-        <w:keepLines/>
-        <w:spacing w:before="360" w:after="80" w:line="240" w:lineRule="auto"/>
-        <w:contextualSpacing/>
-        <w:outlineLvl w:val="0"/>
-        <w:rPr>
-          <w:rFonts w:eastAsiaTheme="majorEastAsia" w:cs="Calibri"/>
-          <w:color w:val="3A3A3A" w:themeColor="background2" w:themeShade="40"/>
-          <w:spacing w:val="-10"/>
-          <w:kern w:val="28"/>
-        </w:rPr>
-      </w:pPr>
-      <w:r>
-        <w:rPr>
-          <w:rFonts w:eastAsiaTheme="majorEastAsia" w:cs="Calibri"/>
-          <w:color w:val="3A3A3A" w:themeColor="background2" w:themeShade="40"/>
-          <w:spacing w:val="-10"/>
-          <w:kern w:val="28"/>
-        </w:rPr>
-        <w:t xml:space="preserve">By using the .describe function we can establish the basic statistics for the dataset on asylum seekers applications. It tells us the mean I, standard deviation, minimum and maximum values in the dataset. </w:t>
-      </w:r>
-    </w:p>
-    <w:p>
-      <w:pPr>
-        <w:keepNext/>
-        <w:keepLines/>
-        <w:spacing w:before="360" w:after="80" w:line="240" w:lineRule="auto"/>
-        <w:contextualSpacing/>
-        <w:outlineLvl w:val="0"/>
-        <w:rPr>
-          <w:rFonts w:eastAsiaTheme="majorEastAsia" w:cstheme="majorBidi"/>
-          <w:color w:val="3A3A3A" w:themeColor="background2" w:themeShade="40"/>
-          <w:spacing w:val="-10"/>
-          <w:kern w:val="28"/>
-        </w:rPr>
-      </w:pPr>
-    </w:p>
-    <w:p>
-      <w:pPr>
-        <w:keepNext/>
-        <w:keepLines/>
-        <w:spacing w:before="360" w:after="80" w:line="240" w:lineRule="auto"/>
-        <w:contextualSpacing/>
-        <w:outlineLvl w:val="0"/>
-        <w:rPr>
-          <w:rFonts w:eastAsiaTheme="majorEastAsia" w:cstheme="majorBidi"/>
-          <w:color w:val="3A3A3A" w:themeColor="background2" w:themeShade="40"/>
-          <w:spacing w:val="-10"/>
-          <w:kern w:val="28"/>
-          <w:sz w:val="20"/>
-          <w:szCs w:val="20"/>
-        </w:rPr>
-      </w:pPr>
-      <w:bookmarkStart w:id="1" w:name="_Toc166668372"/>
-      <w:bookmarkStart w:id="2" w:name="_Hlk161498577"/>
-    </w:p>
-    <w:p>
-      <w:pPr>
-        <w:keepNext/>
-        <w:keepLines/>
-        <w:spacing w:before="360" w:after="80" w:line="240" w:lineRule="auto"/>
-        <w:contextualSpacing/>
-        <w:outlineLvl w:val="0"/>
-        <w:rPr>
-          <w:rFonts w:eastAsiaTheme="majorEastAsia" w:cstheme="majorBidi"/>
-          <w:color w:val="3A3A3A" w:themeColor="background2" w:themeShade="40"/>
-          <w:spacing w:val="-10"/>
-          <w:kern w:val="28"/>
-        </w:rPr>
-      </w:pPr>
-      <w:r>
-        <w:rPr>
-          <w:rFonts w:eastAsiaTheme="majorEastAsia" w:cstheme="majorBidi"/>
-          <w:color w:val="3A3A3A" w:themeColor="background2" w:themeShade="40"/>
-          <w:spacing w:val="-10"/>
-          <w:kern w:val="28"/>
-        </w:rPr>
-        <w:t>To allow me understand the data further I am going</w:t>
-      </w:r>
-      <w:r>
-        <w:rPr>
-          <w:rFonts w:eastAsiaTheme="majorEastAsia" w:cstheme="majorBidi"/>
-          <w:color w:val="3A3A3A" w:themeColor="background2" w:themeShade="40"/>
-          <w:spacing w:val="-10"/>
-          <w:kern w:val="28"/>
-        </w:rPr>
-        <w:t xml:space="preserve"> to populate </w:t>
-      </w:r>
-      <w:r>
-        <w:rPr>
-          <w:rFonts w:eastAsiaTheme="majorEastAsia" w:cstheme="majorBidi"/>
-          <w:color w:val="3A3A3A" w:themeColor="background2" w:themeShade="40"/>
-          <w:spacing w:val="-10"/>
-          <w:kern w:val="28"/>
-        </w:rPr>
-        <w:t xml:space="preserve">some visuals of the dataset to get more insight to the given dataset for this particular business objective </w:t>
-      </w:r>
-      <w:r>
-        <w:rPr>
-          <w:rFonts w:eastAsiaTheme="majorEastAsia" w:cstheme="majorBidi"/>
-          <w:color w:val="3A3A3A" w:themeColor="background2" w:themeShade="40"/>
-          <w:spacing w:val="-10"/>
-          <w:kern w:val="28"/>
-        </w:rPr>
-        <w:t xml:space="preserve">for the capstone project. </w:t>
-      </w:r>
-    </w:p>
-    <w:p>
-      <w:pPr>
-        <w:keepNext/>
-        <w:keepLines/>
-        <w:spacing w:before="360" w:after="80" w:line="240" w:lineRule="auto"/>
-        <w:contextualSpacing/>
-        <w:outlineLvl w:val="0"/>
-        <w:rPr>
-          <w:rFonts w:eastAsiaTheme="majorEastAsia" w:cstheme="majorBidi"/>
-          <w:color w:val="3A3A3A" w:themeColor="background2" w:themeShade="40"/>
-          <w:spacing w:val="-10"/>
-          <w:kern w:val="28"/>
-          <w:sz w:val="20"/>
-          <w:szCs w:val="20"/>
-        </w:rPr>
-      </w:pPr>
-    </w:p>
-    <w:p>
-      <w:pPr>
-        <w:keepNext/>
-        <w:keepLines/>
-        <w:spacing w:before="360" w:after="80" w:line="240" w:lineRule="auto"/>
-        <w:contextualSpacing/>
-        <w:outlineLvl w:val="0"/>
-        <w:rPr>
-          <w:rFonts w:eastAsiaTheme="majorEastAsia" w:cstheme="majorBidi"/>
-          <w:color w:val="3A3A3A" w:themeColor="background2" w:themeShade="40"/>
-          <w:spacing w:val="-10"/>
-          <w:kern w:val="28"/>
-          <w:sz w:val="20"/>
-          <w:szCs w:val="20"/>
-        </w:rPr>
-      </w:pPr>
-      <w:r>
-        <w:rPr>
-          <w:rFonts w:eastAsiaTheme="majorEastAsia" w:cstheme="majorBidi"/>
-          <w:noProof/>
-          <w:color w:val="3A3A3A" w:themeColor="background2" w:themeShade="40"/>
-          <w:spacing w:val="-10"/>
-          <w:kern w:val="28"/>
-          <w:sz w:val="20"/>
-          <w:szCs w:val="20"/>
-        </w:rPr>
-        <w:lastRenderedPageBreak/>
-        <w:drawing>
-          <wp:inline distT="0" distB="0" distL="0" distR="0" wp14:anchorId="3F2A2E2B" wp14:editId="5307253C">
-            <wp:extent cx="5591175" cy="4200525"/>
-            <wp:effectExtent l="0" t="0" r="9525" b="9525"/>
-            <wp:docPr id="1431993073" name="Picture 3" descr="A blue bar graph with numbers&#10;&#10;Description automatically generated"/>
-            <wp:cNvGraphicFramePr>
-              <a:graphicFrameLocks xmlns:a="http://schemas.openxmlformats.org/drawingml/2006/main" noChangeAspect="1"/>
-            </wp:cNvGraphicFramePr>
-            <a:graphic xmlns:a="http://schemas.openxmlformats.org/drawingml/2006/main">
-              <a:graphicData uri="http://schemas.openxmlformats.org/drawingml/2006/picture">
-                <pic:pic xmlns:pic="http://schemas.openxmlformats.org/drawingml/2006/picture">
-                  <pic:nvPicPr>
-                    <pic:cNvPr id="1431993073" name="Picture 3" descr="A blue bar graph with numbers&#10;&#10;Description automatically generated"/>
-                    <pic:cNvPicPr/>
-                  </pic:nvPicPr>
-                  <pic:blipFill>
-                    <a:blip r:embed="rId12">
-                      <a:extLst>
-                        <a:ext uri="{28A0092B-C50C-407E-A947-70E740481C1C}">
-                          <a14:useLocalDpi xmlns:a14="http://schemas.microsoft.com/office/drawing/2010/main" val="0"/>
-                        </a:ext>
-                      </a:extLst>
-                    </a:blip>
-                    <a:stretch>
-                      <a:fillRect/>
-                    </a:stretch>
-                  </pic:blipFill>
-                  <pic:spPr>
-                    <a:xfrm>
-                      <a:off x="0" y="0"/>
-                      <a:ext cx="5591958" cy="4201113"/>
-                    </a:xfrm>
-                    <a:prstGeom prst="rect">
-                      <a:avLst/>
-                    </a:prstGeom>
-                  </pic:spPr>
-                </pic:pic>
-              </a:graphicData>
-            </a:graphic>
-          </wp:inline>
-        </w:drawing>
-      </w:r>
-    </w:p>
-    <w:p>
-      <w:pPr>
-        <w:keepNext/>
-        <w:keepLines/>
-        <w:spacing w:before="360" w:after="80" w:line="240" w:lineRule="auto"/>
-        <w:contextualSpacing/>
-        <w:jc w:val="center"/>
-        <w:outlineLvl w:val="0"/>
-        <w:rPr>
-          <w:rFonts w:eastAsiaTheme="majorEastAsia" w:cstheme="majorBidi"/>
-          <w:color w:val="3A3A3A" w:themeColor="background2" w:themeShade="40"/>
-          <w:spacing w:val="-10"/>
-          <w:kern w:val="28"/>
-          <w:sz w:val="20"/>
-          <w:szCs w:val="20"/>
-        </w:rPr>
-      </w:pPr>
-      <w:r>
-        <w:rPr>
-          <w:rFonts w:eastAsiaTheme="majorEastAsia" w:cstheme="majorBidi"/>
-          <w:color w:val="3A3A3A" w:themeColor="background2" w:themeShade="40"/>
-          <w:spacing w:val="-10"/>
-          <w:kern w:val="28"/>
-          <w:sz w:val="20"/>
-          <w:szCs w:val="20"/>
-        </w:rPr>
-        <w:t>Figure 4. Bar Chart for feature Stage of Procedure</w:t>
-      </w:r>
-    </w:p>
-    <w:p>
-      <w:pPr>
-        <w:keepNext/>
-        <w:keepLines/>
-        <w:spacing w:before="360" w:after="80" w:line="240" w:lineRule="auto"/>
-        <w:contextualSpacing/>
-        <w:outlineLvl w:val="0"/>
-        <w:rPr>
-          <w:rFonts w:eastAsiaTheme="majorEastAsia" w:cstheme="majorBidi"/>
-          <w:color w:val="3A3A3A" w:themeColor="background2" w:themeShade="40"/>
-          <w:spacing w:val="-10"/>
-          <w:kern w:val="28"/>
-          <w:sz w:val="20"/>
-          <w:szCs w:val="20"/>
-        </w:rPr>
-      </w:pPr>
-    </w:p>
-    <w:p>
-      <w:pPr>
-        <w:keepNext/>
-        <w:keepLines/>
-        <w:spacing w:before="360" w:after="80" w:line="240" w:lineRule="auto"/>
-        <w:contextualSpacing/>
-        <w:outlineLvl w:val="0"/>
-        <w:rPr>
-          <w:rFonts w:eastAsiaTheme="majorEastAsia" w:cstheme="majorBidi"/>
-          <w:color w:val="3A3A3A" w:themeColor="background2" w:themeShade="40"/>
-          <w:spacing w:val="-10"/>
-          <w:kern w:val="28"/>
-          <w:sz w:val="20"/>
-          <w:szCs w:val="20"/>
-        </w:rPr>
-      </w:pPr>
-      <w:r>
-        <w:rPr>
-          <w:rFonts w:eastAsiaTheme="majorEastAsia" w:cstheme="majorBidi"/>
-          <w:color w:val="3A3A3A" w:themeColor="background2" w:themeShade="40"/>
-          <w:spacing w:val="-10"/>
-          <w:kern w:val="28"/>
-          <w:sz w:val="20"/>
-          <w:szCs w:val="20"/>
-        </w:rPr>
-        <w:t xml:space="preserve">This feature on stage of procedure is heavily skewed to the left especially on the FI step of the application process. FI stands for </w:t>
-      </w:r>
-      <w:r>
-        <w:rPr>
-          <w:rFonts w:eastAsiaTheme="majorEastAsia" w:cstheme="majorBidi"/>
-          <w:color w:val="3A3A3A" w:themeColor="background2" w:themeShade="40"/>
-          <w:spacing w:val="-10"/>
-          <w:kern w:val="28"/>
-          <w:sz w:val="20"/>
-          <w:szCs w:val="20"/>
-        </w:rPr>
-        <w:t>First instance decisions</w:t>
-      </w:r>
-    </w:p>
-    <w:p>
-      <w:pPr>
-        <w:keepNext/>
-        <w:keepLines/>
-        <w:spacing w:before="360" w:after="80" w:line="240" w:lineRule="auto"/>
-        <w:contextualSpacing/>
-        <w:outlineLvl w:val="0"/>
-        <w:rPr>
-          <w:rFonts w:eastAsiaTheme="majorEastAsia" w:cstheme="majorBidi"/>
-          <w:color w:val="3A3A3A" w:themeColor="background2" w:themeShade="40"/>
-          <w:spacing w:val="-10"/>
-          <w:kern w:val="28"/>
-          <w:sz w:val="20"/>
-          <w:szCs w:val="20"/>
-        </w:rPr>
-      </w:pPr>
-    </w:p>
-    <w:p>
-      <w:pPr>
-        <w:keepNext/>
-        <w:keepLines/>
-        <w:spacing w:before="360" w:after="80" w:line="240" w:lineRule="auto"/>
-        <w:contextualSpacing/>
-        <w:outlineLvl w:val="0"/>
-        <w:rPr>
-          <w:rFonts w:eastAsiaTheme="majorEastAsia" w:cstheme="majorBidi"/>
-          <w:color w:val="3A3A3A" w:themeColor="background2" w:themeShade="40"/>
-          <w:spacing w:val="-10"/>
-          <w:kern w:val="28"/>
-          <w:sz w:val="20"/>
-          <w:szCs w:val="20"/>
-        </w:rPr>
-      </w:pPr>
-      <w:r>
-        <w:rPr>
-          <w:rFonts w:eastAsiaTheme="majorEastAsia" w:cstheme="majorBidi"/>
-          <w:noProof/>
-          <w:color w:val="3A3A3A" w:themeColor="background2" w:themeShade="40"/>
-          <w:spacing w:val="-10"/>
-          <w:kern w:val="28"/>
-          <w:sz w:val="20"/>
-          <w:szCs w:val="20"/>
-        </w:rPr>
-        <w:drawing>
-          <wp:inline distT="0" distB="0" distL="0" distR="0" wp14:anchorId="0DCA2751" wp14:editId="01BCB1CA">
-            <wp:extent cx="6153150" cy="3238500"/>
-            <wp:effectExtent l="0" t="0" r="0" b="0"/>
-            <wp:docPr id="1436527678" name="Picture 6" descr="A graph with a blue rectangular bar&#10;&#10;Description automatically generated with medium confidence"/>
-            <wp:cNvGraphicFramePr>
-              <a:graphicFrameLocks xmlns:a="http://schemas.openxmlformats.org/drawingml/2006/main" noChangeAspect="1"/>
-            </wp:cNvGraphicFramePr>
-            <a:graphic xmlns:a="http://schemas.openxmlformats.org/drawingml/2006/main">
-              <a:graphicData uri="http://schemas.openxmlformats.org/drawingml/2006/picture">
-                <pic:pic xmlns:pic="http://schemas.openxmlformats.org/drawingml/2006/picture">
-                  <pic:nvPicPr>
-                    <pic:cNvPr id="1436527678" name="Picture 6" descr="A graph with a blue rectangular bar&#10;&#10;Description automatically generated with medium confidence"/>
-                    <pic:cNvPicPr/>
-                  </pic:nvPicPr>
-                  <pic:blipFill>
-                    <a:blip r:embed="rId13">
-                      <a:extLst>
-                        <a:ext uri="{28A0092B-C50C-407E-A947-70E740481C1C}">
-                          <a14:useLocalDpi xmlns:a14="http://schemas.microsoft.com/office/drawing/2010/main" val="0"/>
-                        </a:ext>
-                      </a:extLst>
-                    </a:blip>
-                    <a:stretch>
-                      <a:fillRect/>
-                    </a:stretch>
-                  </pic:blipFill>
-                  <pic:spPr>
-                    <a:xfrm>
-                      <a:off x="0" y="0"/>
-                      <a:ext cx="6154011" cy="3238953"/>
-                    </a:xfrm>
-                    <a:prstGeom prst="rect">
-                      <a:avLst/>
-                    </a:prstGeom>
-                  </pic:spPr>
-                </pic:pic>
-              </a:graphicData>
-            </a:graphic>
-          </wp:inline>
-        </w:drawing>
-      </w:r>
-    </w:p>
-    <w:p>
-      <w:pPr>
-        <w:keepNext/>
-        <w:keepLines/>
-        <w:spacing w:before="360" w:after="80" w:line="240" w:lineRule="auto"/>
-        <w:ind w:left="2160" w:firstLine="720"/>
-        <w:contextualSpacing/>
-        <w:outlineLvl w:val="0"/>
-        <w:rPr>
-          <w:rFonts w:eastAsiaTheme="majorEastAsia" w:cstheme="majorBidi"/>
-          <w:color w:val="3A3A3A" w:themeColor="background2" w:themeShade="40"/>
-          <w:spacing w:val="-10"/>
-          <w:kern w:val="28"/>
-          <w:sz w:val="20"/>
-          <w:szCs w:val="20"/>
-        </w:rPr>
-      </w:pPr>
-      <w:r>
-        <w:rPr>
-          <w:rFonts w:eastAsiaTheme="majorEastAsia" w:cstheme="majorBidi"/>
-          <w:color w:val="3A3A3A" w:themeColor="background2" w:themeShade="40"/>
-          <w:spacing w:val="-10"/>
-          <w:kern w:val="28"/>
-          <w:sz w:val="20"/>
-          <w:szCs w:val="20"/>
-        </w:rPr>
-        <w:t xml:space="preserve">Figure </w:t>
-      </w:r>
-      <w:r>
-        <w:rPr>
-          <w:rFonts w:eastAsiaTheme="majorEastAsia" w:cstheme="majorBidi"/>
-          <w:color w:val="3A3A3A" w:themeColor="background2" w:themeShade="40"/>
-          <w:spacing w:val="-10"/>
-          <w:kern w:val="28"/>
-          <w:sz w:val="20"/>
-          <w:szCs w:val="20"/>
-        </w:rPr>
-        <w:t>5</w:t>
-      </w:r>
-      <w:r>
-        <w:rPr>
-          <w:rFonts w:eastAsiaTheme="majorEastAsia" w:cstheme="majorBidi"/>
-          <w:color w:val="3A3A3A" w:themeColor="background2" w:themeShade="40"/>
-          <w:spacing w:val="-10"/>
-          <w:kern w:val="28"/>
-          <w:sz w:val="20"/>
-          <w:szCs w:val="20"/>
-        </w:rPr>
-        <w:t xml:space="preserve">. Boxplot of the applied for asylum around the </w:t>
-      </w:r>
-      <w:proofErr w:type="spellStart"/>
-      <w:r>
-        <w:rPr>
-          <w:rFonts w:eastAsiaTheme="majorEastAsia" w:cstheme="majorBidi"/>
-          <w:color w:val="3A3A3A" w:themeColor="background2" w:themeShade="40"/>
-          <w:spacing w:val="-10"/>
-          <w:kern w:val="28"/>
-          <w:sz w:val="20"/>
-          <w:szCs w:val="20"/>
-        </w:rPr>
-        <w:t>eu</w:t>
-      </w:r>
-      <w:proofErr w:type="spellEnd"/>
-      <w:r>
-        <w:rPr>
-          <w:rFonts w:eastAsiaTheme="majorEastAsia" w:cstheme="majorBidi"/>
-          <w:color w:val="3A3A3A" w:themeColor="background2" w:themeShade="40"/>
-          <w:spacing w:val="-10"/>
-          <w:kern w:val="28"/>
-          <w:sz w:val="20"/>
-          <w:szCs w:val="20"/>
-        </w:rPr>
-        <w:t xml:space="preserve">. </w:t>
-      </w:r>
-    </w:p>
-    <w:p>
-      <w:pPr>
-        <w:keepNext/>
-        <w:keepLines/>
-        <w:spacing w:before="360" w:after="80" w:line="240" w:lineRule="auto"/>
-        <w:contextualSpacing/>
-        <w:outlineLvl w:val="0"/>
-        <w:rPr>
-          <w:rFonts w:eastAsiaTheme="majorEastAsia" w:cstheme="majorBidi"/>
-          <w:color w:val="3A3A3A" w:themeColor="background2" w:themeShade="40"/>
-          <w:spacing w:val="-10"/>
-          <w:kern w:val="28"/>
-          <w:sz w:val="20"/>
-          <w:szCs w:val="20"/>
-        </w:rPr>
-      </w:pPr>
-    </w:p>
-    <w:p>
-      <w:pPr>
-        <w:keepNext/>
-        <w:keepLines/>
-        <w:spacing w:before="360" w:after="80" w:line="240" w:lineRule="auto"/>
-        <w:contextualSpacing/>
-        <w:outlineLvl w:val="0"/>
-        <w:rPr>
-          <w:rFonts w:eastAsiaTheme="majorEastAsia" w:cstheme="majorBidi"/>
-          <w:color w:val="3A3A3A" w:themeColor="background2" w:themeShade="40"/>
-          <w:spacing w:val="-10"/>
-          <w:kern w:val="28"/>
-        </w:rPr>
-      </w:pPr>
-      <w:r>
-        <w:rPr>
-          <w:rFonts w:eastAsiaTheme="majorEastAsia" w:cstheme="majorBidi"/>
-          <w:color w:val="3A3A3A" w:themeColor="background2" w:themeShade="40"/>
-          <w:spacing w:val="-10"/>
-          <w:kern w:val="28"/>
-        </w:rPr>
-        <w:lastRenderedPageBreak/>
-        <w:t>I</w:t>
-      </w:r>
-      <w:r>
-        <w:rPr>
-          <w:rFonts w:eastAsiaTheme="majorEastAsia" w:cstheme="majorBidi"/>
-          <w:noProof/>
-          <w:color w:val="3A3A3A" w:themeColor="background2" w:themeShade="40"/>
-          <w:spacing w:val="-10"/>
-          <w:kern w:val="28"/>
-        </w:rPr>
-        <w:drawing>
-          <wp:inline distT="0" distB="0" distL="0" distR="0" wp14:anchorId="65936335" wp14:editId="5AC59B5F">
-            <wp:extent cx="5731510" cy="2867025"/>
-            <wp:effectExtent l="0" t="0" r="2540" b="9525"/>
-            <wp:docPr id="1858359315" name="Picture 7" descr="A screen shot of a graph&#10;&#10;Description automatically generated"/>
-            <wp:cNvGraphicFramePr>
-              <a:graphicFrameLocks xmlns:a="http://schemas.openxmlformats.org/drawingml/2006/main" noChangeAspect="1"/>
-            </wp:cNvGraphicFramePr>
-            <a:graphic xmlns:a="http://schemas.openxmlformats.org/drawingml/2006/main">
-              <a:graphicData uri="http://schemas.openxmlformats.org/drawingml/2006/picture">
-                <pic:pic xmlns:pic="http://schemas.openxmlformats.org/drawingml/2006/picture">
-                  <pic:nvPicPr>
-                    <pic:cNvPr id="1858359315" name="Picture 7" descr="A screen shot of a graph&#10;&#10;Description automatically generated"/>
-                    <pic:cNvPicPr/>
-                  </pic:nvPicPr>
-                  <pic:blipFill>
-                    <a:blip r:embed="rId14">
-                      <a:extLst>
-                        <a:ext uri="{28A0092B-C50C-407E-A947-70E740481C1C}">
-                          <a14:useLocalDpi xmlns:a14="http://schemas.microsoft.com/office/drawing/2010/main" val="0"/>
-                        </a:ext>
-                      </a:extLst>
-                    </a:blip>
-                    <a:stretch>
-                      <a:fillRect/>
-                    </a:stretch>
-                  </pic:blipFill>
-                  <pic:spPr>
-                    <a:xfrm>
-                      <a:off x="0" y="0"/>
-                      <a:ext cx="5731510" cy="2867025"/>
-                    </a:xfrm>
-                    <a:prstGeom prst="rect">
-                      <a:avLst/>
-                    </a:prstGeom>
-                  </pic:spPr>
-                </pic:pic>
-              </a:graphicData>
-            </a:graphic>
-          </wp:inline>
-        </w:drawing>
-      </w:r>
-    </w:p>
-    <w:p>
-      <w:pPr>
-        <w:keepNext/>
-        <w:keepLines/>
-        <w:spacing w:before="360" w:after="80" w:line="240" w:lineRule="auto"/>
-        <w:contextualSpacing/>
-        <w:jc w:val="center"/>
-        <w:outlineLvl w:val="0"/>
-        <w:rPr>
-          <w:rFonts w:eastAsiaTheme="majorEastAsia" w:cstheme="majorBidi"/>
-          <w:color w:val="3A3A3A" w:themeColor="background2" w:themeShade="40"/>
-          <w:spacing w:val="-10"/>
-          <w:kern w:val="28"/>
-        </w:rPr>
-      </w:pPr>
-      <w:r>
-        <w:rPr>
-          <w:rFonts w:eastAsiaTheme="majorEastAsia" w:cstheme="majorBidi"/>
-          <w:color w:val="3A3A3A" w:themeColor="background2" w:themeShade="40"/>
-          <w:spacing w:val="-10"/>
-          <w:kern w:val="28"/>
-        </w:rPr>
-        <w:t>Figure 6. country of origin vs country of asylum.</w:t>
-      </w:r>
-    </w:p>
-    <w:p>
-      <w:pPr>
-        <w:keepNext/>
-        <w:keepLines/>
-        <w:spacing w:before="360" w:after="80" w:line="240" w:lineRule="auto"/>
-        <w:contextualSpacing/>
-        <w:outlineLvl w:val="0"/>
         <w:rPr>
           <w:rFonts w:eastAsiaTheme="majorEastAsia" w:cstheme="majorBidi"/>
           <w:color w:val="3A3A3A" w:themeColor="background2" w:themeShade="40"/>
@@ -2667,6 +1596,8 @@
           <w:szCs w:val="40"/>
         </w:rPr>
       </w:pPr>
+      <w:bookmarkStart w:id="1" w:name="_Toc166668372"/>
+      <w:bookmarkStart w:id="2" w:name="_Hlk161498577"/>
     </w:p>
     <w:p>
       <w:pPr>
@@ -2684,14 +1615,7 @@
           <w:szCs w:val="40"/>
         </w:rPr>
       </w:pPr>
-    </w:p>
-    <w:p>
-      <w:pPr>
-        <w:keepNext/>
-        <w:keepLines/>
-        <w:spacing w:before="360" w:after="80" w:line="240" w:lineRule="auto"/>
-        <w:contextualSpacing/>
-        <w:outlineLvl w:val="0"/>
+      <w:r>
         <w:rPr>
           <w:rFonts w:eastAsiaTheme="majorEastAsia" w:cstheme="majorBidi"/>
           <w:color w:val="3A3A3A" w:themeColor="background2" w:themeShade="40"/>
@@ -2700,8 +1624,48 @@
           <w:sz w:val="40"/>
           <w:szCs w:val="40"/>
         </w:rPr>
-      </w:pPr>
-      <w:r>
+        <w:t>Data Preparation</w:t>
+      </w:r>
+      <w:bookmarkEnd w:id="1"/>
+    </w:p>
+    <w:bookmarkEnd w:id="2"/>
+    <w:p>
+      <w:pPr>
+        <w:keepNext/>
+        <w:keepLines/>
+        <w:spacing w:before="360" w:after="80" w:line="240" w:lineRule="auto"/>
+        <w:contextualSpacing/>
+        <w:outlineLvl w:val="0"/>
+        <w:rPr>
+          <w:rFonts w:eastAsiaTheme="majorEastAsia" w:cstheme="majorBidi"/>
+          <w:color w:val="3A3A3A" w:themeColor="background2" w:themeShade="40"/>
+          <w:spacing w:val="-10"/>
+          <w:kern w:val="28"/>
+        </w:rPr>
+      </w:pPr>
+    </w:p>
+    <w:p>
+      <w:pPr>
+        <w:keepNext/>
+        <w:keepLines/>
+        <w:spacing w:before="360" w:after="80" w:line="240" w:lineRule="auto"/>
+        <w:contextualSpacing/>
+        <w:outlineLvl w:val="0"/>
+        <w:rPr>
+          <w:rFonts w:eastAsiaTheme="majorEastAsia" w:cstheme="majorBidi"/>
+          <w:color w:val="3A3A3A" w:themeColor="background2" w:themeShade="40"/>
+          <w:spacing w:val="-10"/>
+          <w:kern w:val="28"/>
+        </w:rPr>
+      </w:pPr>
+    </w:p>
+    <w:p>
+      <w:pPr>
+        <w:keepNext/>
+        <w:keepLines/>
+        <w:spacing w:before="360" w:after="80" w:line="240" w:lineRule="auto"/>
+        <w:contextualSpacing/>
+        <w:outlineLvl w:val="0"/>
         <w:rPr>
           <w:rFonts w:eastAsiaTheme="majorEastAsia" w:cstheme="majorBidi"/>
           <w:color w:val="3A3A3A" w:themeColor="background2" w:themeShade="40"/>
@@ -2710,435 +1674,9 @@
           <w:sz w:val="40"/>
           <w:szCs w:val="40"/>
         </w:rPr>
-        <w:t>Data Preparation</w:t>
-      </w:r>
-      <w:bookmarkEnd w:id="1"/>
-    </w:p>
-    <w:bookmarkEnd w:id="2"/>
-    <w:p>
-      <w:pPr>
-        <w:keepNext/>
-        <w:keepLines/>
-        <w:spacing w:before="360" w:after="80" w:line="240" w:lineRule="auto"/>
-        <w:contextualSpacing/>
-        <w:outlineLvl w:val="0"/>
-        <w:rPr>
-          <w:rFonts w:eastAsiaTheme="majorEastAsia" w:cstheme="majorBidi"/>
-          <w:color w:val="3A3A3A" w:themeColor="background2" w:themeShade="40"/>
-          <w:spacing w:val="-10"/>
-          <w:kern w:val="28"/>
-        </w:rPr>
-      </w:pPr>
-    </w:p>
-    <w:p>
-      <w:pPr>
-        <w:keepNext/>
-        <w:keepLines/>
-        <w:spacing w:before="360" w:after="80" w:line="240" w:lineRule="auto"/>
-        <w:contextualSpacing/>
-        <w:outlineLvl w:val="0"/>
-        <w:rPr>
-          <w:rFonts w:eastAsiaTheme="majorEastAsia" w:cstheme="majorBidi"/>
-          <w:color w:val="3A3A3A" w:themeColor="background2" w:themeShade="40"/>
-          <w:spacing w:val="-10"/>
-          <w:kern w:val="28"/>
-        </w:rPr>
-      </w:pPr>
+      </w:pPr>
+      <w:bookmarkStart w:id="3" w:name="_Toc166668373"/>
       <w:r>
-        <w:rPr>
-          <w:rFonts w:eastAsiaTheme="majorEastAsia" w:cstheme="majorBidi"/>
-          <w:color w:val="3A3A3A" w:themeColor="background2" w:themeShade="40"/>
-          <w:spacing w:val="-10"/>
-          <w:kern w:val="28"/>
-        </w:rPr>
-        <w:t xml:space="preserve">Data preparation is a crucial step in the CRISP DM protocol. Before we put the dataset through machine learning models the data needs to be cleaned, no matter what we do we will never have 100% cleaned data. </w:t>
-      </w:r>
-    </w:p>
-    <w:p>
-      <w:pPr>
-        <w:keepNext/>
-        <w:keepLines/>
-        <w:spacing w:before="360" w:after="80" w:line="240" w:lineRule="auto"/>
-        <w:contextualSpacing/>
-        <w:outlineLvl w:val="0"/>
-        <w:rPr>
-          <w:rFonts w:eastAsiaTheme="majorEastAsia" w:cstheme="majorBidi"/>
-          <w:color w:val="3A3A3A" w:themeColor="background2" w:themeShade="40"/>
-          <w:spacing w:val="-10"/>
-          <w:kern w:val="28"/>
-        </w:rPr>
-      </w:pPr>
-    </w:p>
-    <w:p>
-      <w:pPr>
-        <w:keepNext/>
-        <w:keepLines/>
-        <w:spacing w:before="360" w:after="80" w:line="240" w:lineRule="auto"/>
-        <w:contextualSpacing/>
-        <w:outlineLvl w:val="0"/>
-        <w:rPr>
-          <w:rFonts w:eastAsiaTheme="majorEastAsia" w:cstheme="majorBidi"/>
-          <w:color w:val="3A3A3A" w:themeColor="background2" w:themeShade="40"/>
-          <w:spacing w:val="-10"/>
-          <w:kern w:val="28"/>
-        </w:rPr>
-      </w:pPr>
-      <w:r>
-        <w:rPr>
-          <w:rFonts w:eastAsiaTheme="majorEastAsia" w:cstheme="majorBidi"/>
-          <w:color w:val="3A3A3A" w:themeColor="background2" w:themeShade="40"/>
-          <w:spacing w:val="-10"/>
-          <w:kern w:val="28"/>
-        </w:rPr>
-        <w:t xml:space="preserve">We are firstly checking for is the any null values in the dataset and we can see that Stage of procedure has 65 null values.  To help this we can make a list of missing value formats and remove from dataset if any of the missing formats are found. </w:t>
-      </w:r>
-    </w:p>
-    <w:p>
-      <w:pPr>
-        <w:keepNext/>
-        <w:keepLines/>
-        <w:spacing w:before="360" w:after="80" w:line="240" w:lineRule="auto"/>
-        <w:contextualSpacing/>
-        <w:outlineLvl w:val="0"/>
-        <w:rPr>
-          <w:rFonts w:eastAsiaTheme="majorEastAsia" w:cstheme="majorBidi"/>
-          <w:color w:val="3A3A3A" w:themeColor="background2" w:themeShade="40"/>
-          <w:spacing w:val="-10"/>
-          <w:kern w:val="28"/>
-        </w:rPr>
-      </w:pPr>
-    </w:p>
-    <w:p>
-      <w:pPr>
-        <w:keepNext/>
-        <w:keepLines/>
-        <w:spacing w:before="360" w:after="80" w:line="240" w:lineRule="auto"/>
-        <w:contextualSpacing/>
-        <w:outlineLvl w:val="0"/>
-        <w:rPr>
-          <w:rFonts w:eastAsiaTheme="majorEastAsia" w:cstheme="majorBidi"/>
-          <w:color w:val="3A3A3A" w:themeColor="background2" w:themeShade="40"/>
-          <w:spacing w:val="-10"/>
-          <w:kern w:val="28"/>
-        </w:rPr>
-      </w:pPr>
-    </w:p>
-    <w:p>
-      <w:pPr>
-        <w:keepNext/>
-        <w:keepLines/>
-        <w:spacing w:before="360" w:after="80" w:line="240" w:lineRule="auto"/>
-        <w:contextualSpacing/>
-        <w:outlineLvl w:val="0"/>
-        <w:rPr>
-          <w:rFonts w:eastAsiaTheme="majorEastAsia" w:cstheme="majorBidi"/>
-          <w:color w:val="3A3A3A" w:themeColor="background2" w:themeShade="40"/>
-          <w:spacing w:val="-10"/>
-          <w:kern w:val="28"/>
-        </w:rPr>
-      </w:pPr>
-      <w:r>
-        <w:rPr>
-          <w:rFonts w:eastAsiaTheme="majorEastAsia" w:cstheme="majorBidi"/>
-          <w:color w:val="3A3A3A" w:themeColor="background2" w:themeShade="40"/>
-          <w:spacing w:val="-10"/>
-          <w:kern w:val="28"/>
-        </w:rPr>
-        <w:t xml:space="preserve">Computers only </w:t>
-      </w:r>
-      <w:proofErr w:type="spellStart"/>
-      <w:r>
-        <w:rPr>
-          <w:rFonts w:eastAsiaTheme="majorEastAsia" w:cstheme="majorBidi"/>
-          <w:color w:val="3A3A3A" w:themeColor="background2" w:themeShade="40"/>
-          <w:spacing w:val="-10"/>
-          <w:kern w:val="28"/>
-        </w:rPr>
-        <w:t>under stand</w:t>
-      </w:r>
-      <w:proofErr w:type="spellEnd"/>
-      <w:r>
-        <w:rPr>
-          <w:rFonts w:eastAsiaTheme="majorEastAsia" w:cstheme="majorBidi"/>
-          <w:color w:val="3A3A3A" w:themeColor="background2" w:themeShade="40"/>
-          <w:spacing w:val="-10"/>
-          <w:kern w:val="28"/>
-        </w:rPr>
-        <w:t xml:space="preserve"> numerical value and not categorical values, in order to </w:t>
-      </w:r>
-      <w:proofErr w:type="spellStart"/>
-      <w:r>
-        <w:rPr>
-          <w:rFonts w:eastAsiaTheme="majorEastAsia" w:cstheme="majorBidi"/>
-          <w:color w:val="3A3A3A" w:themeColor="background2" w:themeShade="40"/>
-          <w:spacing w:val="-10"/>
-          <w:kern w:val="28"/>
-        </w:rPr>
-        <w:t>preform</w:t>
-      </w:r>
-      <w:proofErr w:type="spellEnd"/>
-      <w:r>
-        <w:rPr>
-          <w:rFonts w:eastAsiaTheme="majorEastAsia" w:cstheme="majorBidi"/>
-          <w:color w:val="3A3A3A" w:themeColor="background2" w:themeShade="40"/>
-          <w:spacing w:val="-10"/>
-          <w:kern w:val="28"/>
-        </w:rPr>
-        <w:t xml:space="preserve"> any machine learning models on this data we need to deal with the categorical and encode it. Due to the amount of categorical data present it was decided to use the </w:t>
-      </w:r>
-      <w:proofErr w:type="spellStart"/>
-      <w:r>
-        <w:rPr>
-          <w:rFonts w:eastAsiaTheme="majorEastAsia" w:cstheme="majorBidi"/>
-          <w:color w:val="3A3A3A" w:themeColor="background2" w:themeShade="40"/>
-          <w:spacing w:val="-10"/>
-          <w:kern w:val="28"/>
-        </w:rPr>
-        <w:t>LabelEncoder</w:t>
-      </w:r>
-      <w:proofErr w:type="spellEnd"/>
-      <w:r>
-        <w:rPr>
-          <w:rFonts w:eastAsiaTheme="majorEastAsia" w:cstheme="majorBidi"/>
-          <w:color w:val="3A3A3A" w:themeColor="background2" w:themeShade="40"/>
-          <w:spacing w:val="-10"/>
-          <w:kern w:val="28"/>
-        </w:rPr>
-        <w:t xml:space="preserve">. </w:t>
-      </w:r>
-    </w:p>
-    <w:p>
-      <w:pPr>
-        <w:keepNext/>
-        <w:keepLines/>
-        <w:spacing w:before="360" w:after="80" w:line="240" w:lineRule="auto"/>
-        <w:contextualSpacing/>
-        <w:outlineLvl w:val="0"/>
-        <w:rPr>
-          <w:rFonts w:eastAsiaTheme="majorEastAsia" w:cstheme="majorBidi"/>
-          <w:color w:val="3A3A3A" w:themeColor="background2" w:themeShade="40"/>
-          <w:spacing w:val="-10"/>
-          <w:kern w:val="28"/>
-        </w:rPr>
-      </w:pPr>
-    </w:p>
-    <w:p>
-      <w:pPr>
-        <w:keepNext/>
-        <w:keepLines/>
-        <w:spacing w:before="360" w:after="80" w:line="240" w:lineRule="auto"/>
-        <w:contextualSpacing/>
-        <w:outlineLvl w:val="0"/>
-        <w:rPr>
-          <w:rFonts w:eastAsiaTheme="majorEastAsia" w:cstheme="majorBidi"/>
-          <w:color w:val="3A3A3A" w:themeColor="background2" w:themeShade="40"/>
-          <w:spacing w:val="-10"/>
-          <w:kern w:val="28"/>
-        </w:rPr>
-      </w:pPr>
-      <w:r>
-        <w:rPr>
-          <w:rFonts w:eastAsiaTheme="majorEastAsia" w:cstheme="majorBidi"/>
-          <w:color w:val="3A3A3A" w:themeColor="background2" w:themeShade="40"/>
-          <w:spacing w:val="-10"/>
-          <w:kern w:val="28"/>
-        </w:rPr>
-        <w:t>Label encoding is a technique used in machine learning and data analysis to convert categorical variables into numerical format. It is particularly useful when working with algorithms that require numerical input, as most machine learning models can only operate on numerical data</w:t>
-      </w:r>
-      <w:r>
-        <w:rPr>
-          <w:rFonts w:eastAsiaTheme="majorEastAsia" w:cstheme="majorBidi"/>
-          <w:color w:val="3A3A3A" w:themeColor="background2" w:themeShade="40"/>
-          <w:spacing w:val="-10"/>
-          <w:kern w:val="28"/>
-        </w:rPr>
-        <w:t>.</w:t>
-      </w:r>
-      <w:r>
-        <w:t xml:space="preserve"> </w:t>
-      </w:r>
-      <w:r>
-        <w:rPr>
-          <w:rFonts w:eastAsiaTheme="majorEastAsia" w:cstheme="majorBidi"/>
-          <w:color w:val="3A3A3A" w:themeColor="background2" w:themeShade="40"/>
-          <w:spacing w:val="-10"/>
-          <w:kern w:val="28"/>
-        </w:rPr>
-        <w:t>(Team, 2023)</w:t>
-      </w:r>
-    </w:p>
-    <w:p>
-      <w:pPr>
-        <w:keepNext/>
-        <w:keepLines/>
-        <w:spacing w:before="360" w:after="80" w:line="240" w:lineRule="auto"/>
-        <w:contextualSpacing/>
-        <w:outlineLvl w:val="0"/>
-        <w:rPr>
-          <w:rFonts w:eastAsiaTheme="majorEastAsia" w:cstheme="majorBidi"/>
-          <w:color w:val="3A3A3A" w:themeColor="background2" w:themeShade="40"/>
-          <w:spacing w:val="-10"/>
-          <w:kern w:val="28"/>
-        </w:rPr>
-      </w:pPr>
-    </w:p>
-    <w:p>
-      <w:pPr>
-        <w:keepNext/>
-        <w:keepLines/>
-        <w:spacing w:before="360" w:after="80" w:line="240" w:lineRule="auto"/>
-        <w:contextualSpacing/>
-        <w:outlineLvl w:val="0"/>
-        <w:rPr>
-          <w:rFonts w:eastAsiaTheme="majorEastAsia" w:cstheme="majorBidi"/>
-          <w:color w:val="3A3A3A" w:themeColor="background2" w:themeShade="40"/>
-          <w:spacing w:val="-10"/>
-          <w:kern w:val="28"/>
-        </w:rPr>
-      </w:pPr>
-    </w:p>
-    <w:p>
-      <w:pPr>
-        <w:keepNext/>
-        <w:keepLines/>
-        <w:spacing w:before="360" w:after="80" w:line="240" w:lineRule="auto"/>
-        <w:contextualSpacing/>
-        <w:outlineLvl w:val="0"/>
-        <w:rPr>
-          <w:rFonts w:eastAsiaTheme="majorEastAsia" w:cstheme="majorBidi"/>
-          <w:color w:val="3A3A3A" w:themeColor="background2" w:themeShade="40"/>
-          <w:spacing w:val="-10"/>
-          <w:kern w:val="28"/>
-        </w:rPr>
-      </w:pPr>
-    </w:p>
-    <w:p>
-      <w:pPr>
-        <w:keepNext/>
-        <w:keepLines/>
-        <w:spacing w:before="360" w:after="80" w:line="240" w:lineRule="auto"/>
-        <w:contextualSpacing/>
-        <w:outlineLvl w:val="0"/>
-        <w:rPr>
-          <w:rFonts w:eastAsiaTheme="majorEastAsia" w:cstheme="majorBidi"/>
-          <w:color w:val="3A3A3A" w:themeColor="background2" w:themeShade="40"/>
-          <w:spacing w:val="-10"/>
-          <w:kern w:val="28"/>
-        </w:rPr>
-      </w:pPr>
-    </w:p>
-    <w:p>
-      <w:pPr>
-        <w:keepNext/>
-        <w:keepLines/>
-        <w:spacing w:before="360" w:after="80" w:line="240" w:lineRule="auto"/>
-        <w:contextualSpacing/>
-        <w:outlineLvl w:val="0"/>
-        <w:rPr>
-          <w:rFonts w:eastAsiaTheme="majorEastAsia" w:cstheme="majorBidi"/>
-          <w:color w:val="3A3A3A" w:themeColor="background2" w:themeShade="40"/>
-          <w:spacing w:val="-10"/>
-          <w:kern w:val="28"/>
-        </w:rPr>
-      </w:pPr>
-    </w:p>
-    <w:p>
-      <w:pPr>
-        <w:keepNext/>
-        <w:keepLines/>
-        <w:spacing w:before="360" w:after="80" w:line="240" w:lineRule="auto"/>
-        <w:contextualSpacing/>
-        <w:outlineLvl w:val="0"/>
-        <w:rPr>
-          <w:rFonts w:eastAsiaTheme="majorEastAsia" w:cstheme="majorBidi"/>
-          <w:color w:val="3A3A3A" w:themeColor="background2" w:themeShade="40"/>
-          <w:spacing w:val="-10"/>
-          <w:kern w:val="28"/>
-        </w:rPr>
-      </w:pPr>
-    </w:p>
-    <w:p>
-      <w:pPr>
-        <w:keepNext/>
-        <w:keepLines/>
-        <w:spacing w:before="360" w:after="80" w:line="240" w:lineRule="auto"/>
-        <w:contextualSpacing/>
-        <w:outlineLvl w:val="0"/>
-        <w:rPr>
-          <w:rFonts w:eastAsiaTheme="majorEastAsia" w:cstheme="majorBidi"/>
-          <w:color w:val="3A3A3A" w:themeColor="background2" w:themeShade="40"/>
-          <w:spacing w:val="-10"/>
-          <w:kern w:val="28"/>
-        </w:rPr>
-      </w:pPr>
-    </w:p>
-    <w:p>
-      <w:pPr>
-        <w:keepNext/>
-        <w:keepLines/>
-        <w:spacing w:before="360" w:after="80" w:line="240" w:lineRule="auto"/>
-        <w:contextualSpacing/>
-        <w:outlineLvl w:val="0"/>
-        <w:rPr>
-          <w:rFonts w:eastAsiaTheme="majorEastAsia" w:cstheme="majorBidi"/>
-          <w:color w:val="3A3A3A" w:themeColor="background2" w:themeShade="40"/>
-          <w:spacing w:val="-10"/>
-          <w:kern w:val="28"/>
-        </w:rPr>
-      </w:pPr>
-    </w:p>
-    <w:p>
-      <w:pPr>
-        <w:keepNext/>
-        <w:keepLines/>
-        <w:spacing w:before="360" w:after="80" w:line="240" w:lineRule="auto"/>
-        <w:contextualSpacing/>
-        <w:outlineLvl w:val="0"/>
-        <w:rPr>
-          <w:rFonts w:eastAsiaTheme="majorEastAsia" w:cstheme="majorBidi"/>
-          <w:color w:val="3A3A3A" w:themeColor="background2" w:themeShade="40"/>
-          <w:spacing w:val="-10"/>
-          <w:kern w:val="28"/>
-        </w:rPr>
-      </w:pPr>
-    </w:p>
-    <w:p>
-      <w:pPr>
-        <w:keepNext/>
-        <w:keepLines/>
-        <w:spacing w:before="360" w:after="80" w:line="240" w:lineRule="auto"/>
-        <w:contextualSpacing/>
-        <w:outlineLvl w:val="0"/>
-        <w:rPr>
-          <w:rFonts w:eastAsiaTheme="majorEastAsia" w:cstheme="majorBidi"/>
-          <w:color w:val="3A3A3A" w:themeColor="background2" w:themeShade="40"/>
-          <w:spacing w:val="-10"/>
-          <w:kern w:val="28"/>
-        </w:rPr>
-      </w:pPr>
-    </w:p>
-    <w:p>
-      <w:pPr>
-        <w:keepNext/>
-        <w:keepLines/>
-        <w:spacing w:before="360" w:after="80" w:line="240" w:lineRule="auto"/>
-        <w:contextualSpacing/>
-        <w:outlineLvl w:val="0"/>
-        <w:rPr>
-          <w:rFonts w:eastAsiaTheme="majorEastAsia" w:cstheme="majorBidi"/>
-          <w:color w:val="3A3A3A" w:themeColor="background2" w:themeShade="40"/>
-          <w:spacing w:val="-10"/>
-          <w:kern w:val="28"/>
-        </w:rPr>
-      </w:pPr>
-    </w:p>
-    <w:p>
-      <w:pPr>
-        <w:keepNext/>
-        <w:keepLines/>
-        <w:spacing w:before="360" w:after="80" w:line="240" w:lineRule="auto"/>
-        <w:contextualSpacing/>
-        <w:outlineLvl w:val="0"/>
         <w:rPr>
           <w:rFonts w:eastAsiaTheme="majorEastAsia" w:cstheme="majorBidi"/>
           <w:color w:val="3A3A3A" w:themeColor="background2" w:themeShade="40"/>
@@ -3147,8 +1685,9 @@
           <w:sz w:val="40"/>
           <w:szCs w:val="40"/>
         </w:rPr>
-      </w:pPr>
-      <w:bookmarkStart w:id="3" w:name="_Toc166668373"/>
+        <w:t>Modelling</w:t>
+      </w:r>
+      <w:bookmarkEnd w:id="3"/>
       <w:r>
         <w:rPr>
           <w:rFonts w:eastAsiaTheme="majorEastAsia" w:cstheme="majorBidi"/>
@@ -3158,11 +1697,16 @@
           <w:sz w:val="40"/>
           <w:szCs w:val="40"/>
         </w:rPr>
-        <w:lastRenderedPageBreak/>
-        <w:t>Modelling</w:t>
+        <w:t xml:space="preserve"> </w:t>
       </w:r>
-      <w:bookmarkEnd w:id="3"/>
-      <w:r>
+    </w:p>
+    <w:p>
+      <w:pPr>
+        <w:keepNext/>
+        <w:keepLines/>
+        <w:spacing w:before="360" w:after="80" w:line="240" w:lineRule="auto"/>
+        <w:contextualSpacing/>
+        <w:outlineLvl w:val="0"/>
         <w:rPr>
           <w:rFonts w:eastAsiaTheme="majorEastAsia" w:cstheme="majorBidi"/>
           <w:color w:val="3A3A3A" w:themeColor="background2" w:themeShade="40"/>
@@ -3171,393 +1715,7 @@
           <w:sz w:val="40"/>
           <w:szCs w:val="40"/>
         </w:rPr>
-        <w:t xml:space="preserve"> </w:t>
-      </w:r>
-    </w:p>
-    <w:p>
-      <w:pPr>
-        <w:keepNext/>
-        <w:keepLines/>
-        <w:spacing w:before="360" w:after="80" w:line="240" w:lineRule="auto"/>
-        <w:contextualSpacing/>
-        <w:outlineLvl w:val="0"/>
-        <w:rPr>
-          <w:rFonts w:eastAsiaTheme="majorEastAsia" w:cstheme="majorBidi"/>
-          <w:color w:val="3A3A3A" w:themeColor="background2" w:themeShade="40"/>
-          <w:spacing w:val="-10"/>
-          <w:kern w:val="28"/>
-        </w:rPr>
-      </w:pPr>
-    </w:p>
-    <w:p>
-      <w:pPr>
-        <w:keepNext/>
-        <w:keepLines/>
-        <w:spacing w:before="360" w:after="80" w:line="240" w:lineRule="auto"/>
-        <w:contextualSpacing/>
-        <w:outlineLvl w:val="0"/>
-        <w:rPr>
-          <w:rFonts w:eastAsiaTheme="majorEastAsia" w:cstheme="majorBidi"/>
-          <w:color w:val="3A3A3A" w:themeColor="background2" w:themeShade="40"/>
-          <w:spacing w:val="-10"/>
-          <w:kern w:val="28"/>
-        </w:rPr>
-      </w:pPr>
-      <w:r>
-        <w:rPr>
-          <w:rFonts w:eastAsiaTheme="majorEastAsia" w:cstheme="majorBidi"/>
-          <w:color w:val="3A3A3A" w:themeColor="background2" w:themeShade="40"/>
-          <w:spacing w:val="-10"/>
-          <w:kern w:val="28"/>
-        </w:rPr>
-        <w:t xml:space="preserve">There are several machine learning models that could be used on this dataset. For now I have used a decision tree on the target variable for the number of asylum applications in Europe for the past 5 years. </w:t>
-      </w:r>
-    </w:p>
-    <w:p>
-      <w:pPr>
-        <w:keepNext/>
-        <w:keepLines/>
-        <w:spacing w:before="360" w:after="80" w:line="240" w:lineRule="auto"/>
-        <w:contextualSpacing/>
-        <w:outlineLvl w:val="0"/>
-        <w:rPr>
-          <w:rFonts w:eastAsiaTheme="majorEastAsia" w:cstheme="majorBidi"/>
-          <w:color w:val="3A3A3A" w:themeColor="background2" w:themeShade="40"/>
-          <w:spacing w:val="-10"/>
-          <w:kern w:val="28"/>
-        </w:rPr>
-      </w:pPr>
-    </w:p>
-    <w:p>
-      <w:pPr>
-        <w:keepNext/>
-        <w:keepLines/>
-        <w:spacing w:before="360" w:after="80" w:line="240" w:lineRule="auto"/>
-        <w:contextualSpacing/>
-        <w:outlineLvl w:val="0"/>
-        <w:rPr>
-          <w:rFonts w:eastAsiaTheme="majorEastAsia" w:cstheme="majorBidi"/>
-          <w:color w:val="3A3A3A" w:themeColor="background2" w:themeShade="40"/>
-          <w:spacing w:val="-10"/>
-          <w:kern w:val="28"/>
-        </w:rPr>
-      </w:pPr>
-      <w:r>
-        <w:rPr>
-          <w:rFonts w:eastAsiaTheme="majorEastAsia" w:cstheme="majorBidi"/>
-          <w:color w:val="3A3A3A" w:themeColor="background2" w:themeShade="40"/>
-          <w:spacing w:val="-10"/>
-          <w:kern w:val="28"/>
-        </w:rPr>
-        <w:t>A decision tree is a non-parametric supervised learning algorithm, which is utilized for both classification and regression tasks. It has a hierarchical, tree structure, which consists of a root node, branches, internal nodes and leaf nodes.</w:t>
-      </w:r>
-      <w:r>
-        <w:t xml:space="preserve"> </w:t>
-      </w:r>
-      <w:r>
-        <w:rPr>
-          <w:rFonts w:eastAsiaTheme="majorEastAsia" w:cstheme="majorBidi"/>
-          <w:color w:val="3A3A3A" w:themeColor="background2" w:themeShade="40"/>
-          <w:spacing w:val="-10"/>
-          <w:kern w:val="28"/>
-        </w:rPr>
-        <w:t>(IBM, 2023)</w:t>
-      </w:r>
-    </w:p>
-    <w:p>
-      <w:pPr>
-        <w:keepNext/>
-        <w:keepLines/>
-        <w:spacing w:before="360" w:after="80" w:line="240" w:lineRule="auto"/>
-        <w:contextualSpacing/>
-        <w:outlineLvl w:val="0"/>
-        <w:rPr>
-          <w:rFonts w:eastAsiaTheme="majorEastAsia" w:cstheme="majorBidi"/>
-          <w:color w:val="3A3A3A" w:themeColor="background2" w:themeShade="40"/>
-          <w:spacing w:val="-10"/>
-          <w:kern w:val="28"/>
-        </w:rPr>
-      </w:pPr>
-    </w:p>
-    <w:p>
-      <w:pPr>
-        <w:keepNext/>
-        <w:keepLines/>
-        <w:spacing w:before="360" w:after="80" w:line="240" w:lineRule="auto"/>
-        <w:contextualSpacing/>
-        <w:outlineLvl w:val="0"/>
-        <w:rPr>
-          <w:rFonts w:eastAsiaTheme="majorEastAsia" w:cstheme="majorBidi"/>
-          <w:color w:val="3A3A3A" w:themeColor="background2" w:themeShade="40"/>
-          <w:spacing w:val="-10"/>
-          <w:kern w:val="28"/>
-        </w:rPr>
-      </w:pPr>
-      <w:r>
-        <w:rPr>
-          <w:rFonts w:eastAsiaTheme="majorEastAsia" w:cstheme="majorBidi"/>
-          <w:color w:val="3A3A3A" w:themeColor="background2" w:themeShade="40"/>
-          <w:spacing w:val="-10"/>
-          <w:kern w:val="28"/>
-        </w:rPr>
-        <w:t xml:space="preserve">In this particular case we could use decision trees and clustering algorithms due to the values on country of origin, country of </w:t>
-      </w:r>
-      <w:r>
-        <w:rPr>
-          <w:rFonts w:eastAsiaTheme="majorEastAsia" w:cstheme="majorBidi"/>
-          <w:color w:val="3A3A3A" w:themeColor="background2" w:themeShade="40"/>
-          <w:spacing w:val="-10"/>
-          <w:kern w:val="28"/>
-        </w:rPr>
-        <w:t>asylum</w:t>
-      </w:r>
-      <w:r>
-        <w:rPr>
-          <w:rFonts w:eastAsiaTheme="majorEastAsia" w:cstheme="majorBidi"/>
-          <w:color w:val="3A3A3A" w:themeColor="background2" w:themeShade="40"/>
-          <w:spacing w:val="-10"/>
-          <w:kern w:val="28"/>
-        </w:rPr>
-        <w:t xml:space="preserve"> being sought in.</w:t>
-      </w:r>
-      <w:r>
-        <w:rPr>
-          <w:rFonts w:eastAsiaTheme="majorEastAsia" w:cstheme="majorBidi"/>
-          <w:color w:val="3A3A3A" w:themeColor="background2" w:themeShade="40"/>
-          <w:spacing w:val="-10"/>
-          <w:kern w:val="28"/>
-        </w:rPr>
-        <w:t xml:space="preserve"> </w:t>
-      </w:r>
-    </w:p>
-    <w:p>
-      <w:pPr>
-        <w:keepNext/>
-        <w:keepLines/>
-        <w:spacing w:before="360" w:after="80" w:line="240" w:lineRule="auto"/>
-        <w:contextualSpacing/>
-        <w:outlineLvl w:val="0"/>
-        <w:rPr>
-          <w:rFonts w:eastAsiaTheme="majorEastAsia" w:cstheme="majorBidi"/>
-          <w:color w:val="3A3A3A" w:themeColor="background2" w:themeShade="40"/>
-          <w:spacing w:val="-10"/>
-          <w:kern w:val="28"/>
-        </w:rPr>
-      </w:pPr>
-    </w:p>
-    <w:p>
-      <w:pPr>
-        <w:keepNext/>
-        <w:keepLines/>
-        <w:spacing w:before="360" w:after="80" w:line="240" w:lineRule="auto"/>
-        <w:contextualSpacing/>
-        <w:outlineLvl w:val="0"/>
-        <w:rPr>
-          <w:rFonts w:eastAsiaTheme="majorEastAsia" w:cstheme="majorBidi"/>
-          <w:color w:val="3A3A3A" w:themeColor="background2" w:themeShade="40"/>
-          <w:spacing w:val="-10"/>
-          <w:kern w:val="28"/>
-        </w:rPr>
-      </w:pPr>
-      <w:r>
-        <w:rPr>
-          <w:rFonts w:eastAsiaTheme="majorEastAsia" w:cstheme="majorBidi"/>
-          <w:color w:val="3A3A3A" w:themeColor="background2" w:themeShade="40"/>
-          <w:spacing w:val="-10"/>
-          <w:kern w:val="28"/>
-        </w:rPr>
-        <w:t>For the train test split we drop the colu</w:t>
-      </w:r>
-      <w:r>
-        <w:rPr>
-          <w:rFonts w:eastAsiaTheme="majorEastAsia" w:cstheme="majorBidi"/>
-          <w:color w:val="3A3A3A" w:themeColor="background2" w:themeShade="40"/>
-          <w:spacing w:val="-10"/>
-          <w:kern w:val="28"/>
-        </w:rPr>
-        <w:t xml:space="preserve">mn first and the column applied for X and then add the response to y. I use 30% with a random state of 99. </w:t>
-      </w:r>
-    </w:p>
-    <w:p>
-      <w:pPr>
-        <w:keepNext/>
-        <w:keepLines/>
-        <w:spacing w:before="360" w:after="80" w:line="240" w:lineRule="auto"/>
-        <w:contextualSpacing/>
-        <w:outlineLvl w:val="0"/>
-        <w:rPr>
-          <w:rFonts w:eastAsiaTheme="majorEastAsia" w:cstheme="majorBidi"/>
-          <w:color w:val="3A3A3A" w:themeColor="background2" w:themeShade="40"/>
-          <w:spacing w:val="-10"/>
-          <w:kern w:val="28"/>
-        </w:rPr>
-      </w:pPr>
-    </w:p>
-    <w:p>
-      <w:pPr>
-        <w:keepNext/>
-        <w:keepLines/>
-        <w:spacing w:before="360" w:after="80" w:line="240" w:lineRule="auto"/>
-        <w:contextualSpacing/>
-        <w:outlineLvl w:val="0"/>
-        <w:rPr>
-          <w:rFonts w:eastAsiaTheme="majorEastAsia" w:cstheme="majorBidi"/>
-          <w:color w:val="3A3A3A" w:themeColor="background2" w:themeShade="40"/>
-          <w:spacing w:val="-10"/>
-          <w:kern w:val="28"/>
-        </w:rPr>
-      </w:pPr>
-      <w:r>
-        <w:rPr>
-          <w:rFonts w:eastAsiaTheme="majorEastAsia" w:cstheme="majorBidi"/>
-          <w:color w:val="3A3A3A" w:themeColor="background2" w:themeShade="40"/>
-          <w:spacing w:val="-10"/>
-          <w:kern w:val="28"/>
-        </w:rPr>
-        <w:t>The decision tree classifier is then created and fitted. We can see the precision</w:t>
-      </w:r>
-      <w:r>
-        <w:rPr>
-          <w:rFonts w:eastAsiaTheme="majorEastAsia" w:cstheme="majorBidi"/>
-          <w:color w:val="3A3A3A" w:themeColor="background2" w:themeShade="40"/>
-          <w:spacing w:val="-10"/>
-          <w:kern w:val="28"/>
-        </w:rPr>
-        <w:t xml:space="preserve"> and recall is 1 and the support is 19. </w:t>
-      </w:r>
-    </w:p>
-    <w:p>
-      <w:pPr>
-        <w:keepNext/>
-        <w:keepLines/>
-        <w:spacing w:before="360" w:after="80" w:line="240" w:lineRule="auto"/>
-        <w:contextualSpacing/>
-        <w:outlineLvl w:val="0"/>
-        <w:rPr>
-          <w:rFonts w:eastAsiaTheme="majorEastAsia" w:cstheme="majorBidi"/>
-          <w:color w:val="3A3A3A" w:themeColor="background2" w:themeShade="40"/>
-          <w:spacing w:val="-10"/>
-          <w:kern w:val="28"/>
-        </w:rPr>
-      </w:pPr>
-    </w:p>
-    <w:p>
-      <w:pPr>
-        <w:keepNext/>
-        <w:keepLines/>
-        <w:spacing w:before="360" w:after="80" w:line="240" w:lineRule="auto"/>
-        <w:contextualSpacing/>
-        <w:outlineLvl w:val="0"/>
-        <w:rPr>
-          <w:rFonts w:eastAsiaTheme="majorEastAsia" w:cstheme="majorBidi"/>
-          <w:color w:val="3A3A3A" w:themeColor="background2" w:themeShade="40"/>
-          <w:spacing w:val="-10"/>
-          <w:kern w:val="28"/>
-        </w:rPr>
-      </w:pPr>
-      <w:r>
-        <w:rPr>
-          <w:rFonts w:eastAsiaTheme="majorEastAsia" w:cstheme="majorBidi"/>
-          <w:color w:val="3A3A3A" w:themeColor="background2" w:themeShade="40"/>
-          <w:spacing w:val="-10"/>
-          <w:kern w:val="28"/>
-        </w:rPr>
-        <w:t>In this semester, semester 2 I have deployed two more machine learning algorithms for this dataset</w:t>
-      </w:r>
-      <w:r>
-        <w:rPr>
-          <w:rFonts w:eastAsiaTheme="majorEastAsia" w:cstheme="majorBidi"/>
-          <w:color w:val="3A3A3A" w:themeColor="background2" w:themeShade="40"/>
-          <w:spacing w:val="-10"/>
-          <w:kern w:val="28"/>
-        </w:rPr>
-        <w:t xml:space="preserve"> and </w:t>
-      </w:r>
-      <w:proofErr w:type="spellStart"/>
-      <w:r>
-        <w:rPr>
-          <w:rFonts w:eastAsiaTheme="majorEastAsia" w:cstheme="majorBidi"/>
-          <w:color w:val="3A3A3A" w:themeColor="background2" w:themeShade="40"/>
-          <w:spacing w:val="-10"/>
-          <w:kern w:val="28"/>
-        </w:rPr>
-        <w:t>fine tuned</w:t>
-      </w:r>
-      <w:proofErr w:type="spellEnd"/>
-      <w:r>
-        <w:rPr>
-          <w:rFonts w:eastAsiaTheme="majorEastAsia" w:cstheme="majorBidi"/>
-          <w:color w:val="3A3A3A" w:themeColor="background2" w:themeShade="40"/>
-          <w:spacing w:val="-10"/>
-          <w:kern w:val="28"/>
-        </w:rPr>
-        <w:t xml:space="preserve"> the hyperparameters.</w:t>
-      </w:r>
-    </w:p>
-    <w:p>
-      <w:pPr>
-        <w:keepNext/>
-        <w:keepLines/>
-        <w:spacing w:before="360" w:after="80" w:line="240" w:lineRule="auto"/>
-        <w:contextualSpacing/>
-        <w:outlineLvl w:val="0"/>
-        <w:rPr>
-          <w:rFonts w:eastAsiaTheme="majorEastAsia" w:cstheme="majorBidi"/>
-          <w:color w:val="3A3A3A" w:themeColor="background2" w:themeShade="40"/>
-          <w:spacing w:val="-10"/>
-          <w:kern w:val="28"/>
-        </w:rPr>
-      </w:pPr>
-    </w:p>
-    <w:p>
-      <w:pPr>
-        <w:keepNext/>
-        <w:keepLines/>
-        <w:spacing w:before="360" w:after="80" w:line="240" w:lineRule="auto"/>
-        <w:contextualSpacing/>
-        <w:outlineLvl w:val="0"/>
-        <w:rPr>
-          <w:rFonts w:eastAsiaTheme="majorEastAsia" w:cstheme="majorBidi"/>
-          <w:color w:val="3A3A3A" w:themeColor="background2" w:themeShade="40"/>
-          <w:spacing w:val="-10"/>
-          <w:kern w:val="28"/>
-        </w:rPr>
-      </w:pPr>
-      <w:r>
-        <w:rPr>
-          <w:rFonts w:eastAsiaTheme="majorEastAsia" w:cstheme="majorBidi"/>
-          <w:color w:val="3A3A3A" w:themeColor="background2" w:themeShade="40"/>
-          <w:spacing w:val="-10"/>
-          <w:kern w:val="28"/>
-        </w:rPr>
-        <w:t xml:space="preserve">I wanted to do both supervised and unsupervised approaches and to compare the results. </w:t>
-      </w:r>
-    </w:p>
-    <w:p>
-      <w:pPr>
-        <w:keepNext/>
-        <w:keepLines/>
-        <w:spacing w:before="360" w:after="80" w:line="240" w:lineRule="auto"/>
-        <w:contextualSpacing/>
-        <w:outlineLvl w:val="0"/>
-        <w:rPr>
-          <w:rFonts w:eastAsiaTheme="majorEastAsia" w:cstheme="majorBidi"/>
-          <w:color w:val="3A3A3A" w:themeColor="background2" w:themeShade="40"/>
-          <w:spacing w:val="-10"/>
-          <w:kern w:val="28"/>
-          <w:sz w:val="20"/>
-          <w:szCs w:val="20"/>
-        </w:rPr>
-      </w:pPr>
-      <w:r>
-        <w:rPr>
-          <w:rFonts w:eastAsiaTheme="majorEastAsia" w:cstheme="majorBidi"/>
-          <w:color w:val="3A3A3A" w:themeColor="background2" w:themeShade="40"/>
-          <w:spacing w:val="-10"/>
-          <w:kern w:val="28"/>
-        </w:rPr>
-        <w:t xml:space="preserve"> </w:t>
-      </w:r>
+      </w:pPr>
       <w:bookmarkStart w:id="4" w:name="_Toc166668374"/>
     </w:p>
     <w:p>
@@ -3576,14 +1734,7 @@
           <w:szCs w:val="40"/>
         </w:rPr>
       </w:pPr>
-    </w:p>
-    <w:p>
-      <w:pPr>
-        <w:keepNext/>
-        <w:keepLines/>
-        <w:spacing w:before="360" w:after="80" w:line="240" w:lineRule="auto"/>
-        <w:contextualSpacing/>
-        <w:outlineLvl w:val="0"/>
+      <w:r>
         <w:rPr>
           <w:rFonts w:eastAsiaTheme="majorEastAsia" w:cstheme="majorBidi"/>
           <w:color w:val="3A3A3A" w:themeColor="background2" w:themeShade="40"/>
@@ -3592,15 +1743,10 @@
           <w:sz w:val="40"/>
           <w:szCs w:val="40"/>
         </w:rPr>
-      </w:pPr>
-    </w:p>
-    <w:p>
-      <w:pPr>
-        <w:keepNext/>
-        <w:keepLines/>
-        <w:spacing w:before="360" w:after="80" w:line="240" w:lineRule="auto"/>
-        <w:contextualSpacing/>
-        <w:outlineLvl w:val="0"/>
+        <w:t>Evaluation</w:t>
+      </w:r>
+      <w:bookmarkEnd w:id="4"/>
+      <w:r>
         <w:rPr>
           <w:rFonts w:eastAsiaTheme="majorEastAsia" w:cstheme="majorBidi"/>
           <w:color w:val="3A3A3A" w:themeColor="background2" w:themeShade="40"/>
@@ -3609,6 +1755,22 @@
           <w:sz w:val="40"/>
           <w:szCs w:val="40"/>
         </w:rPr>
+        <w:t xml:space="preserve"> </w:t>
+      </w:r>
+    </w:p>
+    <w:p>
+      <w:pPr>
+        <w:keepNext/>
+        <w:keepLines/>
+        <w:spacing w:before="360" w:after="80" w:line="240" w:lineRule="auto"/>
+        <w:contextualSpacing/>
+        <w:outlineLvl w:val="0"/>
+        <w:rPr>
+          <w:rFonts w:eastAsiaTheme="majorEastAsia" w:cstheme="majorBidi"/>
+          <w:color w:val="3A3A3A" w:themeColor="background2" w:themeShade="40"/>
+          <w:spacing w:val="-10"/>
+          <w:kern w:val="28"/>
+        </w:rPr>
       </w:pPr>
     </w:p>
     <w:p>
@@ -3627,14 +1789,8 @@
           <w:szCs w:val="40"/>
         </w:rPr>
       </w:pPr>
-    </w:p>
-    <w:p>
-      <w:pPr>
-        <w:keepNext/>
-        <w:keepLines/>
-        <w:spacing w:before="360" w:after="80" w:line="240" w:lineRule="auto"/>
-        <w:contextualSpacing/>
-        <w:outlineLvl w:val="0"/>
+      <w:bookmarkStart w:id="5" w:name="_Toc166668375"/>
+      <w:r>
         <w:rPr>
           <w:rFonts w:eastAsiaTheme="majorEastAsia" w:cstheme="majorBidi"/>
           <w:color w:val="3A3A3A" w:themeColor="background2" w:themeShade="40"/>
@@ -3643,1022 +1799,10 @@
           <w:sz w:val="40"/>
           <w:szCs w:val="40"/>
         </w:rPr>
-      </w:pPr>
-    </w:p>
-    <w:p>
-      <w:pPr>
-        <w:keepNext/>
-        <w:keepLines/>
-        <w:spacing w:before="360" w:after="80" w:line="240" w:lineRule="auto"/>
-        <w:contextualSpacing/>
-        <w:outlineLvl w:val="0"/>
-        <w:rPr>
-          <w:rFonts w:eastAsiaTheme="majorEastAsia" w:cstheme="majorBidi"/>
-          <w:color w:val="3A3A3A" w:themeColor="background2" w:themeShade="40"/>
-          <w:spacing w:val="-10"/>
-          <w:kern w:val="28"/>
-          <w:sz w:val="40"/>
-          <w:szCs w:val="40"/>
-        </w:rPr>
-      </w:pPr>
-    </w:p>
-    <w:p>
-      <w:pPr>
-        <w:keepNext/>
-        <w:keepLines/>
-        <w:spacing w:before="360" w:after="80" w:line="240" w:lineRule="auto"/>
-        <w:contextualSpacing/>
-        <w:outlineLvl w:val="0"/>
-        <w:rPr>
-          <w:rFonts w:eastAsiaTheme="majorEastAsia" w:cstheme="majorBidi"/>
-          <w:color w:val="3A3A3A" w:themeColor="background2" w:themeShade="40"/>
-          <w:spacing w:val="-10"/>
-          <w:kern w:val="28"/>
-          <w:sz w:val="40"/>
-          <w:szCs w:val="40"/>
-        </w:rPr>
-      </w:pPr>
-    </w:p>
-    <w:p>
-      <w:pPr>
-        <w:keepNext/>
-        <w:keepLines/>
-        <w:spacing w:before="360" w:after="80" w:line="240" w:lineRule="auto"/>
-        <w:contextualSpacing/>
-        <w:outlineLvl w:val="0"/>
-        <w:rPr>
-          <w:rFonts w:eastAsiaTheme="majorEastAsia" w:cstheme="majorBidi"/>
-          <w:color w:val="3A3A3A" w:themeColor="background2" w:themeShade="40"/>
-          <w:spacing w:val="-10"/>
-          <w:kern w:val="28"/>
-          <w:sz w:val="40"/>
-          <w:szCs w:val="40"/>
-        </w:rPr>
-      </w:pPr>
-    </w:p>
-    <w:p>
-      <w:pPr>
-        <w:keepNext/>
-        <w:keepLines/>
-        <w:spacing w:before="360" w:after="80" w:line="240" w:lineRule="auto"/>
-        <w:contextualSpacing/>
-        <w:outlineLvl w:val="0"/>
-        <w:rPr>
-          <w:rFonts w:eastAsiaTheme="majorEastAsia" w:cstheme="majorBidi"/>
-          <w:color w:val="3A3A3A" w:themeColor="background2" w:themeShade="40"/>
-          <w:spacing w:val="-10"/>
-          <w:kern w:val="28"/>
-          <w:sz w:val="40"/>
-          <w:szCs w:val="40"/>
-        </w:rPr>
-      </w:pPr>
-    </w:p>
-    <w:p>
-      <w:pPr>
-        <w:keepNext/>
-        <w:keepLines/>
-        <w:spacing w:before="360" w:after="80" w:line="240" w:lineRule="auto"/>
-        <w:contextualSpacing/>
-        <w:outlineLvl w:val="0"/>
-        <w:rPr>
-          <w:rFonts w:eastAsiaTheme="majorEastAsia" w:cstheme="majorBidi"/>
-          <w:color w:val="3A3A3A" w:themeColor="background2" w:themeShade="40"/>
-          <w:spacing w:val="-10"/>
-          <w:kern w:val="28"/>
-          <w:sz w:val="40"/>
-          <w:szCs w:val="40"/>
-        </w:rPr>
-      </w:pPr>
-    </w:p>
-    <w:p>
-      <w:pPr>
-        <w:keepNext/>
-        <w:keepLines/>
-        <w:spacing w:before="360" w:after="80" w:line="240" w:lineRule="auto"/>
-        <w:contextualSpacing/>
-        <w:outlineLvl w:val="0"/>
-        <w:rPr>
-          <w:rFonts w:eastAsiaTheme="majorEastAsia" w:cstheme="majorBidi"/>
-          <w:color w:val="3A3A3A" w:themeColor="background2" w:themeShade="40"/>
-          <w:spacing w:val="-10"/>
-          <w:kern w:val="28"/>
-          <w:sz w:val="40"/>
-          <w:szCs w:val="40"/>
-        </w:rPr>
-      </w:pPr>
-    </w:p>
-    <w:p>
-      <w:pPr>
-        <w:keepNext/>
-        <w:keepLines/>
-        <w:spacing w:before="360" w:after="80" w:line="240" w:lineRule="auto"/>
-        <w:contextualSpacing/>
-        <w:outlineLvl w:val="0"/>
-        <w:rPr>
-          <w:rFonts w:eastAsiaTheme="majorEastAsia" w:cstheme="majorBidi"/>
-          <w:color w:val="3A3A3A" w:themeColor="background2" w:themeShade="40"/>
-          <w:spacing w:val="-10"/>
-          <w:kern w:val="28"/>
-          <w:sz w:val="40"/>
-          <w:szCs w:val="40"/>
-        </w:rPr>
-      </w:pPr>
-    </w:p>
-    <w:p>
-      <w:pPr>
-        <w:keepNext/>
-        <w:keepLines/>
-        <w:spacing w:before="360" w:after="80" w:line="240" w:lineRule="auto"/>
-        <w:contextualSpacing/>
-        <w:outlineLvl w:val="0"/>
-        <w:rPr>
-          <w:rFonts w:eastAsiaTheme="majorEastAsia" w:cstheme="majorBidi"/>
-          <w:color w:val="3A3A3A" w:themeColor="background2" w:themeShade="40"/>
-          <w:spacing w:val="-10"/>
-          <w:kern w:val="28"/>
-          <w:sz w:val="40"/>
-          <w:szCs w:val="40"/>
-        </w:rPr>
-      </w:pPr>
-    </w:p>
-    <w:p>
-      <w:pPr>
-        <w:keepNext/>
-        <w:keepLines/>
-        <w:spacing w:before="360" w:after="80" w:line="240" w:lineRule="auto"/>
-        <w:contextualSpacing/>
-        <w:outlineLvl w:val="0"/>
-        <w:rPr>
-          <w:rFonts w:eastAsiaTheme="majorEastAsia" w:cstheme="majorBidi"/>
-          <w:color w:val="3A3A3A" w:themeColor="background2" w:themeShade="40"/>
-          <w:spacing w:val="-10"/>
-          <w:kern w:val="28"/>
-          <w:sz w:val="40"/>
-          <w:szCs w:val="40"/>
-        </w:rPr>
-      </w:pPr>
-    </w:p>
-    <w:p>
-      <w:pPr>
-        <w:keepNext/>
-        <w:keepLines/>
-        <w:spacing w:before="360" w:after="80" w:line="240" w:lineRule="auto"/>
-        <w:contextualSpacing/>
-        <w:outlineLvl w:val="0"/>
-        <w:rPr>
-          <w:rFonts w:eastAsiaTheme="majorEastAsia" w:cstheme="majorBidi"/>
-          <w:color w:val="3A3A3A" w:themeColor="background2" w:themeShade="40"/>
-          <w:spacing w:val="-10"/>
-          <w:kern w:val="28"/>
-          <w:sz w:val="40"/>
-          <w:szCs w:val="40"/>
-        </w:rPr>
-      </w:pPr>
-    </w:p>
-    <w:p>
-      <w:pPr>
-        <w:keepNext/>
-        <w:keepLines/>
-        <w:spacing w:before="360" w:after="80" w:line="240" w:lineRule="auto"/>
-        <w:contextualSpacing/>
-        <w:outlineLvl w:val="0"/>
-        <w:rPr>
-          <w:rFonts w:eastAsiaTheme="majorEastAsia" w:cstheme="majorBidi"/>
-          <w:color w:val="3A3A3A" w:themeColor="background2" w:themeShade="40"/>
-          <w:spacing w:val="-10"/>
-          <w:kern w:val="28"/>
-          <w:sz w:val="40"/>
-          <w:szCs w:val="40"/>
-        </w:rPr>
-      </w:pPr>
-    </w:p>
-    <w:p>
-      <w:pPr>
-        <w:keepNext/>
-        <w:keepLines/>
-        <w:spacing w:before="360" w:after="80" w:line="240" w:lineRule="auto"/>
-        <w:contextualSpacing/>
-        <w:outlineLvl w:val="0"/>
-        <w:rPr>
-          <w:rFonts w:eastAsiaTheme="majorEastAsia" w:cstheme="majorBidi"/>
-          <w:color w:val="3A3A3A" w:themeColor="background2" w:themeShade="40"/>
-          <w:spacing w:val="-10"/>
-          <w:kern w:val="28"/>
-          <w:sz w:val="40"/>
-          <w:szCs w:val="40"/>
-        </w:rPr>
-      </w:pPr>
-    </w:p>
-    <w:p>
-      <w:pPr>
-        <w:keepNext/>
-        <w:keepLines/>
-        <w:spacing w:before="360" w:after="80" w:line="240" w:lineRule="auto"/>
-        <w:contextualSpacing/>
-        <w:outlineLvl w:val="0"/>
-        <w:rPr>
-          <w:rFonts w:eastAsiaTheme="majorEastAsia" w:cstheme="majorBidi"/>
-          <w:color w:val="3A3A3A" w:themeColor="background2" w:themeShade="40"/>
-          <w:spacing w:val="-10"/>
-          <w:kern w:val="28"/>
-          <w:sz w:val="40"/>
-          <w:szCs w:val="40"/>
-        </w:rPr>
-      </w:pPr>
-      <w:r>
-        <w:rPr>
-          <w:rFonts w:eastAsiaTheme="majorEastAsia" w:cstheme="majorBidi"/>
-          <w:color w:val="3A3A3A" w:themeColor="background2" w:themeShade="40"/>
-          <w:spacing w:val="-10"/>
-          <w:kern w:val="28"/>
-          <w:sz w:val="40"/>
-          <w:szCs w:val="40"/>
-        </w:rPr>
-        <w:t>Evaluation</w:t>
-      </w:r>
-      <w:bookmarkEnd w:id="4"/>
-      <w:r>
-        <w:rPr>
-          <w:rFonts w:eastAsiaTheme="majorEastAsia" w:cstheme="majorBidi"/>
-          <w:color w:val="3A3A3A" w:themeColor="background2" w:themeShade="40"/>
-          <w:spacing w:val="-10"/>
-          <w:kern w:val="28"/>
-          <w:sz w:val="40"/>
-          <w:szCs w:val="40"/>
-        </w:rPr>
-        <w:t xml:space="preserve"> </w:t>
-      </w:r>
-    </w:p>
-    <w:p>
-      <w:pPr>
-        <w:keepNext/>
-        <w:keepLines/>
-        <w:spacing w:before="360" w:after="80" w:line="240" w:lineRule="auto"/>
-        <w:contextualSpacing/>
-        <w:outlineLvl w:val="0"/>
-        <w:rPr>
-          <w:rFonts w:eastAsiaTheme="majorEastAsia" w:cstheme="majorBidi"/>
-          <w:color w:val="3A3A3A" w:themeColor="background2" w:themeShade="40"/>
-          <w:spacing w:val="-10"/>
-          <w:kern w:val="28"/>
-        </w:rPr>
-      </w:pPr>
-    </w:p>
-    <w:p>
-      <w:pPr>
-        <w:keepNext/>
-        <w:keepLines/>
-        <w:spacing w:before="360" w:after="80" w:line="240" w:lineRule="auto"/>
-        <w:contextualSpacing/>
-        <w:outlineLvl w:val="0"/>
-        <w:rPr>
-          <w:rFonts w:eastAsiaTheme="majorEastAsia" w:cstheme="majorBidi"/>
-          <w:color w:val="3A3A3A" w:themeColor="background2" w:themeShade="40"/>
-          <w:spacing w:val="-10"/>
-          <w:kern w:val="28"/>
-        </w:rPr>
-      </w:pPr>
-    </w:p>
-    <w:p>
-      <w:pPr>
-        <w:keepNext/>
-        <w:keepLines/>
-        <w:spacing w:before="360" w:after="80" w:line="240" w:lineRule="auto"/>
-        <w:contextualSpacing/>
-        <w:outlineLvl w:val="0"/>
-        <w:rPr>
-          <w:rFonts w:eastAsiaTheme="majorEastAsia" w:cstheme="majorBidi"/>
-          <w:color w:val="3A3A3A" w:themeColor="background2" w:themeShade="40"/>
-          <w:spacing w:val="-10"/>
-          <w:kern w:val="28"/>
-        </w:rPr>
-      </w:pPr>
-      <w:r>
-        <w:rPr>
-          <w:rFonts w:eastAsiaTheme="majorEastAsia" w:cstheme="majorBidi"/>
-          <w:color w:val="3A3A3A" w:themeColor="background2" w:themeShade="40"/>
-          <w:spacing w:val="-10"/>
-          <w:kern w:val="28"/>
-        </w:rPr>
-        <w:t xml:space="preserve">The decision tree classifier is set to </w:t>
-      </w:r>
-      <w:proofErr w:type="spellStart"/>
-      <w:r>
-        <w:rPr>
-          <w:rFonts w:eastAsiaTheme="majorEastAsia" w:cstheme="majorBidi"/>
-          <w:color w:val="3A3A3A" w:themeColor="background2" w:themeShade="40"/>
-          <w:spacing w:val="-10"/>
-          <w:kern w:val="28"/>
-        </w:rPr>
-        <w:t>gini</w:t>
-      </w:r>
-      <w:proofErr w:type="spellEnd"/>
-      <w:r>
-        <w:rPr>
-          <w:rFonts w:eastAsiaTheme="majorEastAsia" w:cstheme="majorBidi"/>
-          <w:color w:val="3A3A3A" w:themeColor="background2" w:themeShade="40"/>
-          <w:spacing w:val="-10"/>
-          <w:kern w:val="28"/>
-        </w:rPr>
-        <w:t xml:space="preserve">. It has a random state of 100 and a maximum depth of 3. The score is then printed of the x test and y test, </w:t>
-      </w:r>
-    </w:p>
-    <w:p>
-      <w:pPr>
-        <w:keepNext/>
-        <w:keepLines/>
-        <w:spacing w:before="360" w:after="80" w:line="240" w:lineRule="auto"/>
-        <w:contextualSpacing/>
-        <w:outlineLvl w:val="0"/>
-        <w:rPr>
-          <w:rFonts w:eastAsiaTheme="majorEastAsia" w:cstheme="majorBidi"/>
-          <w:color w:val="3A3A3A" w:themeColor="background2" w:themeShade="40"/>
-          <w:spacing w:val="-10"/>
-          <w:kern w:val="28"/>
-        </w:rPr>
-      </w:pPr>
-    </w:p>
-    <w:p>
-      <w:pPr>
-        <w:keepNext/>
-        <w:keepLines/>
-        <w:spacing w:before="360" w:after="80" w:line="240" w:lineRule="auto"/>
-        <w:contextualSpacing/>
-        <w:outlineLvl w:val="0"/>
-        <w:rPr>
-          <w:rFonts w:eastAsiaTheme="majorEastAsia" w:cstheme="majorBidi"/>
-          <w:color w:val="3A3A3A" w:themeColor="background2" w:themeShade="40"/>
-          <w:spacing w:val="-10"/>
-          <w:kern w:val="28"/>
-        </w:rPr>
-      </w:pPr>
-      <w:r>
-        <w:rPr>
-          <w:rFonts w:eastAsiaTheme="majorEastAsia" w:cstheme="majorBidi"/>
-          <w:color w:val="3A3A3A" w:themeColor="background2" w:themeShade="40"/>
-          <w:spacing w:val="-10"/>
-          <w:kern w:val="28"/>
-        </w:rPr>
-        <w:t xml:space="preserve">To be perfectly honest this is quite difficult to interpret so I need to revisit what would be the best machine learning models for this particular context of predicting the number of asylum seeker applications around the EU. </w:t>
-      </w:r>
-      <w:r>
-        <w:rPr>
-          <w:rFonts w:eastAsiaTheme="majorEastAsia" w:cstheme="majorBidi"/>
-          <w:color w:val="3A3A3A" w:themeColor="background2" w:themeShade="40"/>
-          <w:spacing w:val="-10"/>
-          <w:kern w:val="28"/>
-        </w:rPr>
-        <w:t xml:space="preserve"> Only by experimenting did I discover this . </w:t>
-      </w:r>
-    </w:p>
-    <w:p>
-      <w:pPr>
-        <w:keepNext/>
-        <w:keepLines/>
-        <w:spacing w:before="360" w:after="80" w:line="240" w:lineRule="auto"/>
-        <w:contextualSpacing/>
-        <w:outlineLvl w:val="0"/>
-        <w:rPr>
-          <w:rFonts w:eastAsiaTheme="majorEastAsia" w:cstheme="majorBidi"/>
-          <w:color w:val="3A3A3A" w:themeColor="background2" w:themeShade="40"/>
-          <w:spacing w:val="-10"/>
-          <w:kern w:val="28"/>
-        </w:rPr>
-      </w:pPr>
-    </w:p>
-    <w:p>
-      <w:pPr>
-        <w:keepNext/>
-        <w:keepLines/>
-        <w:spacing w:before="360" w:after="80" w:line="240" w:lineRule="auto"/>
-        <w:contextualSpacing/>
-        <w:outlineLvl w:val="0"/>
-        <w:rPr>
-          <w:rFonts w:eastAsiaTheme="majorEastAsia" w:cstheme="majorBidi"/>
-          <w:color w:val="3A3A3A" w:themeColor="background2" w:themeShade="40"/>
-          <w:spacing w:val="-10"/>
-          <w:kern w:val="28"/>
-        </w:rPr>
-      </w:pPr>
-    </w:p>
-    <w:p>
-      <w:pPr>
-        <w:keepNext/>
-        <w:keepLines/>
-        <w:spacing w:before="360" w:after="80" w:line="240" w:lineRule="auto"/>
-        <w:contextualSpacing/>
-        <w:outlineLvl w:val="0"/>
-        <w:rPr>
-          <w:rFonts w:eastAsiaTheme="majorEastAsia" w:cstheme="majorBidi"/>
-          <w:color w:val="3A3A3A" w:themeColor="background2" w:themeShade="40"/>
-          <w:spacing w:val="-10"/>
-          <w:kern w:val="28"/>
-        </w:rPr>
-      </w:pPr>
-      <w:r>
-        <w:rPr>
-          <w:rFonts w:eastAsiaTheme="majorEastAsia" w:cstheme="majorBidi"/>
-          <w:color w:val="3A3A3A" w:themeColor="background2" w:themeShade="40"/>
-          <w:spacing w:val="-10"/>
-          <w:kern w:val="28"/>
-        </w:rPr>
-        <w:t>For semester two I intend to work further on the following:</w:t>
-      </w:r>
-    </w:p>
-    <w:p>
-      <w:pPr>
-        <w:pStyle w:val="ListParagraph"/>
-        <w:keepNext/>
-        <w:keepLines/>
-        <w:numPr>
-          <w:ilvl w:val="0"/>
-          <w:numId w:val="8"/>
-        </w:numPr>
-        <w:spacing w:before="360" w:after="80" w:line="240" w:lineRule="auto"/>
-        <w:outlineLvl w:val="0"/>
-        <w:rPr>
-          <w:rFonts w:eastAsiaTheme="majorEastAsia" w:cstheme="majorBidi"/>
-          <w:color w:val="3A3A3A" w:themeColor="background2" w:themeShade="40"/>
-          <w:spacing w:val="-10"/>
-          <w:kern w:val="28"/>
-        </w:rPr>
-      </w:pPr>
-      <w:r>
-        <w:rPr>
-          <w:rFonts w:eastAsiaTheme="majorEastAsia" w:cstheme="majorBidi"/>
-          <w:color w:val="3A3A3A" w:themeColor="background2" w:themeShade="40"/>
-          <w:spacing w:val="-10"/>
-          <w:kern w:val="28"/>
-        </w:rPr>
-        <w:t>Look at different models such as clustering as this would work better with the given data and context as there is a set application process for applying to become an asylum seeker. When encountering an unsupervised learning problem initially, confusion may arise as you aren’t seeking specific insights but rather identifying data structures. This process, known as clustering or cluster analysis, identifies similar groups within a dataset.</w:t>
-      </w:r>
-      <w:r>
-        <w:t xml:space="preserve"> </w:t>
-      </w:r>
-      <w:r>
-        <w:rPr>
-          <w:rFonts w:eastAsiaTheme="majorEastAsia" w:cstheme="majorBidi"/>
-          <w:color w:val="3A3A3A" w:themeColor="background2" w:themeShade="40"/>
-          <w:spacing w:val="-10"/>
-          <w:kern w:val="28"/>
-        </w:rPr>
-        <w:t>(Kaushik, 2019)</w:t>
-      </w:r>
-      <w:r>
-        <w:rPr>
-          <w:rFonts w:eastAsiaTheme="majorEastAsia" w:cstheme="majorBidi"/>
-          <w:color w:val="3A3A3A" w:themeColor="background2" w:themeShade="40"/>
-          <w:spacing w:val="-10"/>
-          <w:kern w:val="28"/>
-        </w:rPr>
-        <w:t xml:space="preserve"> </w:t>
-      </w:r>
-    </w:p>
-    <w:p>
-      <w:pPr>
-        <w:pStyle w:val="ListParagraph"/>
-        <w:keepNext/>
-        <w:keepLines/>
-        <w:numPr>
-          <w:ilvl w:val="0"/>
-          <w:numId w:val="8"/>
-        </w:numPr>
-        <w:spacing w:before="360" w:after="80" w:line="240" w:lineRule="auto"/>
-        <w:outlineLvl w:val="0"/>
-        <w:rPr>
-          <w:rFonts w:eastAsiaTheme="majorEastAsia" w:cstheme="majorBidi"/>
-          <w:color w:val="3A3A3A" w:themeColor="background2" w:themeShade="40"/>
-          <w:spacing w:val="-10"/>
-          <w:kern w:val="28"/>
-        </w:rPr>
-      </w:pPr>
-      <w:r>
-        <w:rPr>
-          <w:rFonts w:eastAsiaTheme="majorEastAsia" w:cstheme="majorBidi"/>
-          <w:color w:val="3A3A3A" w:themeColor="background2" w:themeShade="40"/>
-          <w:spacing w:val="-10"/>
-          <w:kern w:val="28"/>
-        </w:rPr>
-        <w:t xml:space="preserve">Did covid have any impact on asylum applications, maybe it took longer than usual to go through the process. </w:t>
-      </w:r>
-    </w:p>
-    <w:p>
-      <w:pPr>
-        <w:pStyle w:val="ListParagraph"/>
-        <w:keepNext/>
-        <w:keepLines/>
-        <w:numPr>
-          <w:ilvl w:val="0"/>
-          <w:numId w:val="8"/>
-        </w:numPr>
-        <w:spacing w:before="360" w:after="80" w:line="240" w:lineRule="auto"/>
-        <w:outlineLvl w:val="0"/>
-        <w:rPr>
-          <w:rFonts w:eastAsiaTheme="majorEastAsia" w:cstheme="majorBidi"/>
-          <w:color w:val="3A3A3A" w:themeColor="background2" w:themeShade="40"/>
-          <w:spacing w:val="-10"/>
-          <w:kern w:val="28"/>
-        </w:rPr>
-      </w:pPr>
-      <w:r>
-        <w:rPr>
-          <w:rFonts w:eastAsiaTheme="majorEastAsia" w:cstheme="majorBidi"/>
-          <w:color w:val="3A3A3A" w:themeColor="background2" w:themeShade="40"/>
-          <w:spacing w:val="-10"/>
-          <w:kern w:val="28"/>
-        </w:rPr>
-        <w:t xml:space="preserve">Compare between supervised and unsupervised models on the asylum application figures. </w:t>
-      </w:r>
-    </w:p>
-    <w:p>
-      <w:pPr>
-        <w:pStyle w:val="ListParagraph"/>
-        <w:keepNext/>
-        <w:keepLines/>
-        <w:numPr>
-          <w:ilvl w:val="0"/>
-          <w:numId w:val="8"/>
-        </w:numPr>
-        <w:spacing w:before="360" w:after="80" w:line="240" w:lineRule="auto"/>
-        <w:outlineLvl w:val="0"/>
-        <w:rPr>
-          <w:rFonts w:eastAsiaTheme="majorEastAsia" w:cstheme="majorBidi"/>
-          <w:color w:val="3A3A3A" w:themeColor="background2" w:themeShade="40"/>
-          <w:spacing w:val="-10"/>
-          <w:kern w:val="28"/>
-        </w:rPr>
-      </w:pPr>
-      <w:r>
-        <w:rPr>
-          <w:rFonts w:eastAsiaTheme="majorEastAsia" w:cstheme="majorBidi"/>
-          <w:color w:val="3A3A3A" w:themeColor="background2" w:themeShade="40"/>
-          <w:spacing w:val="-10"/>
-          <w:kern w:val="28"/>
-        </w:rPr>
-        <w:t xml:space="preserve">Try to merge other datasets that have similarities such as the decisions on the applications. </w:t>
-      </w:r>
-    </w:p>
-    <w:p>
-      <w:pPr>
-        <w:keepNext/>
-        <w:keepLines/>
-        <w:spacing w:before="360" w:after="80" w:line="240" w:lineRule="auto"/>
-        <w:contextualSpacing/>
-        <w:outlineLvl w:val="0"/>
-        <w:rPr>
-          <w:rFonts w:eastAsiaTheme="majorEastAsia" w:cstheme="majorBidi"/>
-          <w:color w:val="3A3A3A" w:themeColor="background2" w:themeShade="40"/>
-          <w:spacing w:val="-10"/>
-          <w:kern w:val="28"/>
-        </w:rPr>
-      </w:pPr>
-    </w:p>
-    <w:p>
-      <w:pPr>
-        <w:keepNext/>
-        <w:keepLines/>
-        <w:spacing w:before="360" w:after="80" w:line="240" w:lineRule="auto"/>
-        <w:contextualSpacing/>
-        <w:outlineLvl w:val="0"/>
-        <w:rPr>
-          <w:rFonts w:eastAsiaTheme="majorEastAsia" w:cstheme="majorBidi"/>
-          <w:color w:val="3A3A3A" w:themeColor="background2" w:themeShade="40"/>
-          <w:spacing w:val="-10"/>
-          <w:kern w:val="28"/>
-        </w:rPr>
-      </w:pPr>
-    </w:p>
-    <w:p>
-      <w:pPr>
-        <w:keepNext/>
-        <w:keepLines/>
-        <w:spacing w:before="360" w:after="80" w:line="240" w:lineRule="auto"/>
-        <w:contextualSpacing/>
-        <w:outlineLvl w:val="0"/>
-        <w:rPr>
-          <w:rFonts w:eastAsiaTheme="majorEastAsia" w:cstheme="majorBidi"/>
-          <w:color w:val="3A3A3A" w:themeColor="background2" w:themeShade="40"/>
-          <w:spacing w:val="-10"/>
-          <w:kern w:val="28"/>
-        </w:rPr>
-      </w:pPr>
-    </w:p>
-    <w:p>
-      <w:pPr>
-        <w:keepNext/>
-        <w:keepLines/>
-        <w:spacing w:before="360" w:after="80" w:line="240" w:lineRule="auto"/>
-        <w:contextualSpacing/>
-        <w:outlineLvl w:val="0"/>
-        <w:rPr>
-          <w:rFonts w:eastAsiaTheme="majorEastAsia" w:cstheme="majorBidi"/>
-          <w:color w:val="3A3A3A" w:themeColor="background2" w:themeShade="40"/>
-          <w:spacing w:val="-10"/>
-          <w:kern w:val="28"/>
-        </w:rPr>
-      </w:pPr>
-    </w:p>
-    <w:p>
-      <w:pPr>
-        <w:keepNext/>
-        <w:keepLines/>
-        <w:spacing w:before="360" w:after="80" w:line="240" w:lineRule="auto"/>
-        <w:contextualSpacing/>
-        <w:outlineLvl w:val="0"/>
-        <w:rPr>
-          <w:rFonts w:eastAsiaTheme="majorEastAsia" w:cstheme="majorBidi"/>
-          <w:color w:val="3A3A3A" w:themeColor="background2" w:themeShade="40"/>
-          <w:spacing w:val="-10"/>
-          <w:kern w:val="28"/>
-        </w:rPr>
-      </w:pPr>
-    </w:p>
-    <w:p>
-      <w:pPr>
-        <w:keepNext/>
-        <w:keepLines/>
-        <w:spacing w:before="360" w:after="80" w:line="240" w:lineRule="auto"/>
-        <w:contextualSpacing/>
-        <w:outlineLvl w:val="0"/>
-        <w:rPr>
-          <w:rFonts w:eastAsiaTheme="majorEastAsia" w:cstheme="majorBidi"/>
-          <w:color w:val="3A3A3A" w:themeColor="background2" w:themeShade="40"/>
-          <w:spacing w:val="-10"/>
-          <w:kern w:val="28"/>
-        </w:rPr>
-      </w:pPr>
-    </w:p>
-    <w:p>
-      <w:pPr>
-        <w:keepNext/>
-        <w:keepLines/>
-        <w:spacing w:before="360" w:after="80" w:line="240" w:lineRule="auto"/>
-        <w:contextualSpacing/>
-        <w:outlineLvl w:val="0"/>
-        <w:rPr>
-          <w:rFonts w:eastAsiaTheme="majorEastAsia" w:cstheme="majorBidi"/>
-          <w:color w:val="3A3A3A" w:themeColor="background2" w:themeShade="40"/>
-          <w:spacing w:val="-10"/>
-          <w:kern w:val="28"/>
-        </w:rPr>
-      </w:pPr>
-    </w:p>
-    <w:p>
-      <w:pPr>
-        <w:keepNext/>
-        <w:keepLines/>
-        <w:spacing w:before="360" w:after="80" w:line="240" w:lineRule="auto"/>
-        <w:contextualSpacing/>
-        <w:outlineLvl w:val="0"/>
-        <w:rPr>
-          <w:rFonts w:eastAsiaTheme="majorEastAsia" w:cstheme="majorBidi"/>
-          <w:color w:val="3A3A3A" w:themeColor="background2" w:themeShade="40"/>
-          <w:spacing w:val="-10"/>
-          <w:kern w:val="28"/>
-        </w:rPr>
-      </w:pPr>
-    </w:p>
-    <w:p>
-      <w:pPr>
-        <w:keepNext/>
-        <w:keepLines/>
-        <w:spacing w:before="360" w:after="80" w:line="240" w:lineRule="auto"/>
-        <w:contextualSpacing/>
-        <w:outlineLvl w:val="0"/>
-        <w:rPr>
-          <w:rFonts w:eastAsiaTheme="majorEastAsia" w:cstheme="majorBidi"/>
-          <w:color w:val="3A3A3A" w:themeColor="background2" w:themeShade="40"/>
-          <w:spacing w:val="-10"/>
-          <w:kern w:val="28"/>
-        </w:rPr>
-      </w:pPr>
-    </w:p>
-    <w:p>
-      <w:pPr>
-        <w:keepNext/>
-        <w:keepLines/>
-        <w:spacing w:before="360" w:after="80" w:line="240" w:lineRule="auto"/>
-        <w:contextualSpacing/>
-        <w:outlineLvl w:val="0"/>
-        <w:rPr>
-          <w:rFonts w:eastAsiaTheme="majorEastAsia" w:cstheme="majorBidi"/>
-          <w:color w:val="3A3A3A" w:themeColor="background2" w:themeShade="40"/>
-          <w:spacing w:val="-10"/>
-          <w:kern w:val="28"/>
-        </w:rPr>
-      </w:pPr>
-    </w:p>
-    <w:p>
-      <w:pPr>
-        <w:keepNext/>
-        <w:keepLines/>
-        <w:spacing w:before="360" w:after="80" w:line="240" w:lineRule="auto"/>
-        <w:contextualSpacing/>
-        <w:outlineLvl w:val="0"/>
-        <w:rPr>
-          <w:rFonts w:eastAsiaTheme="majorEastAsia" w:cstheme="majorBidi"/>
-          <w:color w:val="3A3A3A" w:themeColor="background2" w:themeShade="40"/>
-          <w:spacing w:val="-10"/>
-          <w:kern w:val="28"/>
-        </w:rPr>
-      </w:pPr>
-    </w:p>
-    <w:p>
-      <w:pPr>
-        <w:keepNext/>
-        <w:keepLines/>
-        <w:spacing w:before="360" w:after="80" w:line="240" w:lineRule="auto"/>
-        <w:contextualSpacing/>
-        <w:outlineLvl w:val="0"/>
-        <w:rPr>
-          <w:rFonts w:eastAsiaTheme="majorEastAsia" w:cstheme="majorBidi"/>
-          <w:color w:val="3A3A3A" w:themeColor="background2" w:themeShade="40"/>
-          <w:spacing w:val="-10"/>
-          <w:kern w:val="28"/>
-        </w:rPr>
-      </w:pPr>
-    </w:p>
-    <w:p>
-      <w:pPr>
-        <w:keepNext/>
-        <w:keepLines/>
-        <w:spacing w:before="360" w:after="80" w:line="240" w:lineRule="auto"/>
-        <w:contextualSpacing/>
-        <w:outlineLvl w:val="0"/>
-        <w:rPr>
-          <w:rFonts w:eastAsiaTheme="majorEastAsia" w:cstheme="majorBidi"/>
-          <w:color w:val="3A3A3A" w:themeColor="background2" w:themeShade="40"/>
-          <w:spacing w:val="-10"/>
-          <w:kern w:val="28"/>
-        </w:rPr>
-      </w:pPr>
-    </w:p>
-    <w:p>
-      <w:pPr>
-        <w:keepNext/>
-        <w:keepLines/>
-        <w:spacing w:before="360" w:after="80" w:line="240" w:lineRule="auto"/>
-        <w:contextualSpacing/>
-        <w:outlineLvl w:val="0"/>
-        <w:rPr>
-          <w:rFonts w:eastAsiaTheme="majorEastAsia" w:cstheme="majorBidi"/>
-          <w:color w:val="3A3A3A" w:themeColor="background2" w:themeShade="40"/>
-          <w:spacing w:val="-10"/>
-          <w:kern w:val="28"/>
-        </w:rPr>
-      </w:pPr>
-    </w:p>
-    <w:p>
-      <w:pPr>
-        <w:keepNext/>
-        <w:keepLines/>
-        <w:spacing w:before="360" w:after="80" w:line="240" w:lineRule="auto"/>
-        <w:contextualSpacing/>
-        <w:outlineLvl w:val="0"/>
-        <w:rPr>
-          <w:rFonts w:eastAsiaTheme="majorEastAsia" w:cstheme="majorBidi"/>
-          <w:color w:val="3A3A3A" w:themeColor="background2" w:themeShade="40"/>
-          <w:spacing w:val="-10"/>
-          <w:kern w:val="28"/>
-        </w:rPr>
-      </w:pPr>
-    </w:p>
-    <w:p>
-      <w:pPr>
-        <w:keepNext/>
-        <w:keepLines/>
-        <w:spacing w:before="360" w:after="80" w:line="240" w:lineRule="auto"/>
-        <w:contextualSpacing/>
-        <w:outlineLvl w:val="0"/>
-        <w:rPr>
-          <w:rFonts w:eastAsiaTheme="majorEastAsia" w:cstheme="majorBidi"/>
-          <w:color w:val="3A3A3A" w:themeColor="background2" w:themeShade="40"/>
-          <w:spacing w:val="-10"/>
-          <w:kern w:val="28"/>
-        </w:rPr>
-      </w:pPr>
-    </w:p>
-    <w:p>
-      <w:pPr>
-        <w:keepNext/>
-        <w:keepLines/>
-        <w:spacing w:before="360" w:after="80" w:line="240" w:lineRule="auto"/>
-        <w:contextualSpacing/>
-        <w:outlineLvl w:val="0"/>
-        <w:rPr>
-          <w:rFonts w:eastAsiaTheme="majorEastAsia" w:cstheme="majorBidi"/>
-          <w:color w:val="3A3A3A" w:themeColor="background2" w:themeShade="40"/>
-          <w:spacing w:val="-10"/>
-          <w:kern w:val="28"/>
-        </w:rPr>
-      </w:pPr>
-    </w:p>
-    <w:p>
-      <w:pPr>
-        <w:keepNext/>
-        <w:keepLines/>
-        <w:spacing w:before="360" w:after="80" w:line="240" w:lineRule="auto"/>
-        <w:contextualSpacing/>
-        <w:outlineLvl w:val="0"/>
-        <w:rPr>
-          <w:rFonts w:eastAsiaTheme="majorEastAsia" w:cstheme="majorBidi"/>
-          <w:color w:val="3A3A3A" w:themeColor="background2" w:themeShade="40"/>
-          <w:spacing w:val="-10"/>
-          <w:kern w:val="28"/>
-        </w:rPr>
-      </w:pPr>
-    </w:p>
-    <w:p>
-      <w:pPr>
-        <w:keepNext/>
-        <w:keepLines/>
-        <w:spacing w:before="360" w:after="80" w:line="240" w:lineRule="auto"/>
-        <w:contextualSpacing/>
-        <w:outlineLvl w:val="0"/>
-        <w:rPr>
-          <w:rFonts w:eastAsiaTheme="majorEastAsia" w:cstheme="majorBidi"/>
-          <w:color w:val="3A3A3A" w:themeColor="background2" w:themeShade="40"/>
-          <w:spacing w:val="-10"/>
-          <w:kern w:val="28"/>
-        </w:rPr>
-      </w:pPr>
-    </w:p>
-    <w:p>
-      <w:pPr>
-        <w:keepNext/>
-        <w:keepLines/>
-        <w:spacing w:before="360" w:after="80" w:line="240" w:lineRule="auto"/>
-        <w:contextualSpacing/>
-        <w:outlineLvl w:val="0"/>
-        <w:rPr>
-          <w:rFonts w:eastAsiaTheme="majorEastAsia" w:cstheme="majorBidi"/>
-          <w:color w:val="3A3A3A" w:themeColor="background2" w:themeShade="40"/>
-          <w:spacing w:val="-10"/>
-          <w:kern w:val="28"/>
-        </w:rPr>
-      </w:pPr>
-    </w:p>
-    <w:p>
-      <w:pPr>
-        <w:keepNext/>
-        <w:keepLines/>
-        <w:spacing w:before="360" w:after="80" w:line="240" w:lineRule="auto"/>
-        <w:contextualSpacing/>
-        <w:outlineLvl w:val="0"/>
-        <w:rPr>
-          <w:rFonts w:eastAsiaTheme="majorEastAsia" w:cstheme="majorBidi"/>
-          <w:color w:val="3A3A3A" w:themeColor="background2" w:themeShade="40"/>
-          <w:spacing w:val="-10"/>
-          <w:kern w:val="28"/>
-        </w:rPr>
-      </w:pPr>
-    </w:p>
-    <w:p>
-      <w:pPr>
-        <w:keepNext/>
-        <w:keepLines/>
-        <w:spacing w:before="360" w:after="80" w:line="240" w:lineRule="auto"/>
-        <w:contextualSpacing/>
-        <w:outlineLvl w:val="0"/>
-        <w:rPr>
-          <w:rFonts w:eastAsiaTheme="majorEastAsia" w:cstheme="majorBidi"/>
-          <w:color w:val="3A3A3A" w:themeColor="background2" w:themeShade="40"/>
-          <w:spacing w:val="-10"/>
-          <w:kern w:val="28"/>
-        </w:rPr>
-      </w:pPr>
-    </w:p>
-    <w:p>
-      <w:pPr>
-        <w:keepNext/>
-        <w:keepLines/>
-        <w:spacing w:before="360" w:after="80" w:line="240" w:lineRule="auto"/>
-        <w:contextualSpacing/>
-        <w:outlineLvl w:val="0"/>
-        <w:rPr>
-          <w:rFonts w:eastAsiaTheme="majorEastAsia" w:cstheme="majorBidi"/>
-          <w:color w:val="3A3A3A" w:themeColor="background2" w:themeShade="40"/>
-          <w:spacing w:val="-10"/>
-          <w:kern w:val="28"/>
-        </w:rPr>
-      </w:pPr>
-    </w:p>
-    <w:p>
-      <w:pPr>
-        <w:keepNext/>
-        <w:keepLines/>
-        <w:spacing w:before="360" w:after="80" w:line="240" w:lineRule="auto"/>
-        <w:contextualSpacing/>
-        <w:outlineLvl w:val="0"/>
-        <w:rPr>
-          <w:rFonts w:eastAsiaTheme="majorEastAsia" w:cstheme="majorBidi"/>
-          <w:color w:val="3A3A3A" w:themeColor="background2" w:themeShade="40"/>
-          <w:spacing w:val="-10"/>
-          <w:kern w:val="28"/>
-        </w:rPr>
-      </w:pPr>
-    </w:p>
-    <w:p>
-      <w:pPr>
-        <w:keepNext/>
-        <w:keepLines/>
-        <w:spacing w:before="360" w:after="80" w:line="240" w:lineRule="auto"/>
-        <w:contextualSpacing/>
-        <w:outlineLvl w:val="0"/>
-        <w:rPr>
-          <w:rFonts w:eastAsiaTheme="majorEastAsia" w:cstheme="majorBidi"/>
-          <w:color w:val="3A3A3A" w:themeColor="background2" w:themeShade="40"/>
-          <w:spacing w:val="-10"/>
-          <w:kern w:val="28"/>
-        </w:rPr>
-      </w:pPr>
-    </w:p>
-    <w:p>
-      <w:pPr>
-        <w:keepNext/>
-        <w:keepLines/>
-        <w:spacing w:before="360" w:after="80" w:line="240" w:lineRule="auto"/>
-        <w:contextualSpacing/>
-        <w:outlineLvl w:val="0"/>
-        <w:rPr>
-          <w:rFonts w:eastAsiaTheme="majorEastAsia" w:cstheme="majorBidi"/>
-          <w:color w:val="3A3A3A" w:themeColor="background2" w:themeShade="40"/>
-          <w:spacing w:val="-10"/>
-          <w:kern w:val="28"/>
-          <w:sz w:val="40"/>
-          <w:szCs w:val="40"/>
-        </w:rPr>
-      </w:pPr>
-      <w:bookmarkStart w:id="5" w:name="_Toc166668375"/>
-      <w:r>
-        <w:rPr>
-          <w:rFonts w:eastAsiaTheme="majorEastAsia" w:cstheme="majorBidi"/>
-          <w:color w:val="3A3A3A" w:themeColor="background2" w:themeShade="40"/>
-          <w:spacing w:val="-10"/>
-          <w:kern w:val="28"/>
-          <w:sz w:val="40"/>
-          <w:szCs w:val="40"/>
-        </w:rPr>
         <w:t>Deployment and Conclusions</w:t>
       </w:r>
       <w:bookmarkEnd w:id="5"/>
     </w:p>
-    <w:p>
-      <w:pPr>
-        <w:keepNext/>
-        <w:keepLines/>
-        <w:spacing w:before="360" w:after="80" w:line="240" w:lineRule="auto"/>
-        <w:contextualSpacing/>
-        <w:outlineLvl w:val="0"/>
-        <w:rPr>
-          <w:rFonts w:eastAsiaTheme="majorEastAsia" w:cstheme="majorBidi"/>
-          <w:color w:val="3A3A3A" w:themeColor="background2" w:themeShade="40"/>
-          <w:spacing w:val="-10"/>
-          <w:kern w:val="28"/>
-          <w:sz w:val="40"/>
-          <w:szCs w:val="40"/>
-        </w:rPr>
-      </w:pPr>
-    </w:p>
-    <w:p>
-      <w:r>
-        <w:t>This capstone project</w:t>
-      </w:r>
-      <w:r>
-        <w:t xml:space="preserve"> main objective</w:t>
-      </w:r>
-      <w:r>
-        <w:t xml:space="preserve"> was to examine the </w:t>
-      </w:r>
-      <w:r>
-        <w:t>asylum</w:t>
-      </w:r>
-      <w:r>
-        <w:t xml:space="preserve"> seeker applications around the EU for the past five years</w:t>
-      </w:r>
-      <w:r>
-        <w:t xml:space="preserve">. I followed the CRISP DM frame work for project management. Business understanding played an important role as it helped get more precise on the objectives. Following this I had to prepare and understand the data. There were missing values and a big proportion of the dataset was categorical. This complicated matters as for example the application process is abbreviated as is and then it had to be encoded so this made it much harder to make understand and evaluate the findings. </w:t>
-      </w:r>
-    </w:p>
-    <w:p>
-      <w:r>
-        <w:t>Following on from this initial set up for the machine learning models it is apparent that more precise models are going to be researched, create the other models, compare and contrast them and see what one is better for predicting the asylum application figures from the UN</w:t>
-      </w:r>
-      <w:r>
-        <w:t xml:space="preserve"> specifically for </w:t>
-      </w:r>
-      <w:r>
-        <w:t>countries globally</w:t>
-      </w:r>
-      <w:r>
-        <w:t>.</w:t>
-      </w:r>
-    </w:p>
-    <w:p/>
-    <w:p/>
-    <w:p/>
-    <w:p/>
-    <w:p/>
     <w:p/>
     <w:p/>
     <w:p>
@@ -4692,10 +1836,11 @@
     <w:p/>
     <w:p/>
     <w:p/>
-    <w:p/>
-    <w:p/>
-    <w:p/>
-    <w:p/>
+    <w:p>
+      <w:r>
+        <w:t xml:space="preserve"> </w:t>
+      </w:r>
+    </w:p>
     <w:p>
       <w:pPr>
         <w:pStyle w:val="Heading1"/>
@@ -4709,7 +1854,7 @@
       <w:r>
         <w:t xml:space="preserve">unstats.un.org. (n.d.). UNSD — Demographic and Social Statistics. [online] Available at: </w:t>
       </w:r>
-      <w:hyperlink r:id="rId15" w:history="1">
+      <w:hyperlink r:id="rId10" w:history="1">
         <w:r>
           <w:rPr>
             <w:rStyle w:val="Hyperlink"/>
@@ -4723,9 +1868,10 @@
     </w:p>
     <w:p>
       <w:r>
+        <w:lastRenderedPageBreak/>
         <w:t xml:space="preserve">Smart Vision Europe (2017). Building and Applying Predictive Models in IBM SPSS Modeler training webinar. [online] Smart Vision - Europe. Available at: </w:t>
       </w:r>
-      <w:hyperlink r:id="rId16" w:history="1">
+      <w:hyperlink r:id="rId11" w:history="1">
         <w:r>
           <w:rPr>
             <w:rStyle w:val="Hyperlink"/>
@@ -4741,7 +1887,7 @@
       <w:r>
         <w:t xml:space="preserve">IBM (2023). What is a Decision Tree | IBM. [online] www.ibm.com. Available at: </w:t>
       </w:r>
-      <w:hyperlink r:id="rId17" w:history="1">
+      <w:hyperlink r:id="rId12" w:history="1">
         <w:r>
           <w:rPr>
             <w:rStyle w:val="Hyperlink"/>
@@ -4757,7 +1903,7 @@
       <w:r>
         <w:t xml:space="preserve">Team, G.L. (2023). Label Encoding in Python - 2023. [online] Great Learning Blog: Free Resources what Matters to shape your Career! Available at: </w:t>
       </w:r>
-      <w:hyperlink r:id="rId18" w:anchor=":~:text=Label%20encoding%20is%20a%20technique" w:history="1">
+      <w:hyperlink r:id="rId13" w:anchor=":~:text=Label%20encoding%20is%20a%20technique" w:history="1">
         <w:r>
           <w:rPr>
             <w:rStyle w:val="Hyperlink"/>
@@ -4773,7 +1919,7 @@
       <w:r>
         <w:t xml:space="preserve">Kaushik, S. (2019). An Introduction to Clustering &amp; different methods of clustering. [online] Analytics Vidhya. Available at: </w:t>
       </w:r>
-      <w:hyperlink r:id="rId19" w:history="1">
+      <w:hyperlink r:id="rId14" w:history="1">
         <w:r>
           <w:rPr>
             <w:rStyle w:val="Hyperlink"/>
@@ -4787,7 +1933,7 @@
     </w:p>
     <w:p/>
     <w:sectPr>
-      <w:footerReference w:type="default" r:id="rId20"/>
+      <w:footerReference w:type="default" r:id="rId15"/>
       <w:pgSz w:w="11906" w:h="16838"/>
       <w:pgMar w:top="1440" w:right="1440" w:bottom="1440" w:left="1440" w:header="708" w:footer="708" w:gutter="0"/>
       <w:pgNumType w:start="1"/>

</xml_diff>

<commit_message>
latest Change 21 November
</commit_message>
<xml_diff>
--- a/Capstone Project-CA3-FINAL-REPORT-Rodney-Wardle-SBS23057.docx
+++ b/Capstone Project-CA3-FINAL-REPORT-Rodney-Wardle-SBS23057.docx
@@ -291,6 +291,8 @@
                 <w:i/>
                 <w:iCs/>
                 <w:color w:val="156082" w:themeColor="accent1"/>
+                <w:sz w:val="18"/>
+                <w:szCs w:val="18"/>
               </w:rPr>
             </w:pPr>
             <w:r>
@@ -298,6 +300,8 @@
                 <w:i/>
                 <w:iCs/>
                 <w:color w:val="156082" w:themeColor="accent1"/>
+                <w:sz w:val="18"/>
+                <w:szCs w:val="18"/>
               </w:rPr>
               <w:t>Rodney Wardle</w:t>
             </w:r>
@@ -329,6 +333,8 @@
                 <w:i/>
                 <w:iCs/>
                 <w:color w:val="156082" w:themeColor="accent1"/>
+                <w:sz w:val="18"/>
+                <w:szCs w:val="18"/>
               </w:rPr>
             </w:pPr>
             <w:r>
@@ -336,8 +342,20 @@
                 <w:i/>
                 <w:iCs/>
                 <w:color w:val="156082" w:themeColor="accent1"/>
-              </w:rPr>
-              <w:t>Student Number</w:t>
+                <w:sz w:val="18"/>
+                <w:szCs w:val="18"/>
+              </w:rPr>
+              <w:t>SBS</w:t>
+            </w:r>
+            <w:r>
+              <w:rPr>
+                <w:i/>
+                <w:iCs/>
+                <w:color w:val="156082" w:themeColor="accent1"/>
+                <w:sz w:val="18"/>
+                <w:szCs w:val="18"/>
+              </w:rPr>
+              <w:t>23057</w:t>
             </w:r>
           </w:p>
         </w:tc>
@@ -367,6 +385,8 @@
                 <w:i/>
                 <w:iCs/>
                 <w:color w:val="156082" w:themeColor="accent1"/>
+                <w:sz w:val="18"/>
+                <w:szCs w:val="18"/>
               </w:rPr>
             </w:pPr>
             <w:r>
@@ -374,6 +394,8 @@
                 <w:i/>
                 <w:iCs/>
                 <w:color w:val="156082" w:themeColor="accent1"/>
+                <w:sz w:val="18"/>
+                <w:szCs w:val="18"/>
               </w:rPr>
               <w:t xml:space="preserve">Strategic Thinking </w:t>
             </w:r>
@@ -405,6 +427,8 @@
                 <w:i/>
                 <w:iCs/>
                 <w:color w:val="156082" w:themeColor="accent1"/>
+                <w:sz w:val="18"/>
+                <w:szCs w:val="18"/>
               </w:rPr>
             </w:pPr>
           </w:p>
@@ -435,6 +459,8 @@
                 <w:i/>
                 <w:iCs/>
                 <w:color w:val="156082" w:themeColor="accent1"/>
+                <w:sz w:val="18"/>
+                <w:szCs w:val="18"/>
               </w:rPr>
             </w:pPr>
             <w:r>
@@ -442,6 +468,8 @@
                 <w:i/>
                 <w:iCs/>
                 <w:color w:val="156082" w:themeColor="accent1"/>
+                <w:sz w:val="18"/>
+                <w:szCs w:val="18"/>
               </w:rPr>
               <w:t xml:space="preserve">Assessment Due </w:t>
             </w:r>
@@ -451,6 +479,8 @@
                 <w:i/>
                 <w:iCs/>
                 <w:color w:val="156082" w:themeColor="accent1"/>
+                <w:sz w:val="18"/>
+                <w:szCs w:val="18"/>
               </w:rPr>
               <w:t>Date</w:t>
             </w:r>
@@ -459,6 +489,8 @@
                 <w:i/>
                 <w:iCs/>
                 <w:color w:val="156082" w:themeColor="accent1"/>
+                <w:sz w:val="18"/>
+                <w:szCs w:val="18"/>
               </w:rPr>
               <w:t xml:space="preserve"> :</w:t>
             </w:r>
@@ -468,6 +500,8 @@
                 <w:i/>
                 <w:iCs/>
                 <w:color w:val="156082" w:themeColor="accent1"/>
+                <w:sz w:val="18"/>
+                <w:szCs w:val="18"/>
               </w:rPr>
               <w:t xml:space="preserve"> </w:t>
             </w:r>
@@ -476,6 +510,8 @@
                 <w:i/>
                 <w:iCs/>
                 <w:color w:val="156082" w:themeColor="accent1"/>
+                <w:sz w:val="18"/>
+                <w:szCs w:val="18"/>
               </w:rPr>
               <w:t>17/05/2024</w:t>
             </w:r>
@@ -507,6 +543,8 @@
                 <w:i/>
                 <w:iCs/>
                 <w:color w:val="156082" w:themeColor="accent1"/>
+                <w:sz w:val="18"/>
+                <w:szCs w:val="18"/>
               </w:rPr>
             </w:pPr>
             <w:r>
@@ -514,8 +552,20 @@
                 <w:i/>
                 <w:iCs/>
                 <w:color w:val="156082" w:themeColor="accent1"/>
+                <w:sz w:val="18"/>
+                <w:szCs w:val="18"/>
               </w:rPr>
               <w:t xml:space="preserve">Submitted: </w:t>
+            </w:r>
+            <w:r>
+              <w:rPr>
+                <w:i/>
+                <w:iCs/>
+                <w:color w:val="156082" w:themeColor="accent1"/>
+                <w:sz w:val="18"/>
+                <w:szCs w:val="18"/>
+              </w:rPr>
+              <w:t>02/12/2024</w:t>
             </w:r>
           </w:p>
         </w:tc>
@@ -892,57 +942,817 @@
             <w:pStyle w:val="TOCHeading"/>
           </w:pPr>
           <w:r>
-            <w:t>Contents</w:t>
+            <w:t>Table of Contents</w:t>
           </w:r>
         </w:p>
         <w:p>
           <w:pPr>
-            <w:pStyle w:val="TOC1"/>
             <w:tabs>
               <w:tab w:val="right" w:leader="dot" w:pos="9016"/>
             </w:tabs>
+            <w:spacing w:after="100" w:line="256" w:lineRule="auto"/>
             <w:rPr>
-              <w:rFonts w:asciiTheme="minorHAnsi" w:eastAsiaTheme="minorEastAsia" w:hAnsiTheme="minorHAnsi"/>
+              <w:rFonts w:ascii="Aptos" w:eastAsia="Times New Roman" w:hAnsi="Aptos" w:cs="Times New Roman"/>
               <w:noProof/>
               <w:sz w:val="24"/>
               <w:szCs w:val="24"/>
-              <w:lang w:val="en-GB" w:eastAsia="en-GB"/>
+              <w:lang w:eastAsia="en-IE"/>
+            </w:rPr>
+          </w:pPr>
+          <w:hyperlink r:id="rId9" w:anchor="_Toc181714465" w:history="1">
+            <w:r>
+              <w:rPr>
+                <w:rFonts w:eastAsia="Aptos" w:cs="Times New Roman"/>
+                <w:noProof/>
+                <w:color w:val="467886"/>
+              </w:rPr>
+              <w:t>List of Tables</w:t>
+            </w:r>
+            <w:r>
+              <w:rPr>
+                <w:rFonts w:eastAsia="Aptos" w:cs="Times New Roman"/>
+                <w:noProof/>
+                <w:webHidden/>
+              </w:rPr>
+              <w:tab/>
+            </w:r>
+            <w:r>
+              <w:rPr>
+                <w:rFonts w:eastAsia="Aptos" w:cs="Times New Roman"/>
+                <w:noProof/>
+                <w:webHidden/>
+              </w:rPr>
+              <w:fldChar w:fldCharType="begin"/>
+            </w:r>
+            <w:r>
+              <w:rPr>
+                <w:rFonts w:eastAsia="Aptos" w:cs="Times New Roman"/>
+                <w:noProof/>
+                <w:webHidden/>
+              </w:rPr>
+              <w:instrText xml:space="preserve"> PAGEREF _Toc181714465 \h </w:instrText>
+            </w:r>
+            <w:r>
+              <w:rPr>
+                <w:rFonts w:eastAsia="Aptos" w:cs="Times New Roman"/>
+                <w:noProof/>
+                <w:webHidden/>
+              </w:rPr>
+            </w:r>
+            <w:r>
+              <w:rPr>
+                <w:rFonts w:eastAsia="Aptos" w:cs="Times New Roman"/>
+                <w:noProof/>
+                <w:webHidden/>
+              </w:rPr>
+              <w:fldChar w:fldCharType="separate"/>
+            </w:r>
+            <w:r>
+              <w:rPr>
+                <w:rFonts w:eastAsia="Aptos" w:cs="Times New Roman"/>
+                <w:noProof/>
+                <w:webHidden/>
+              </w:rPr>
+              <w:t>3</w:t>
+            </w:r>
+            <w:r>
+              <w:rPr>
+                <w:rFonts w:eastAsia="Aptos" w:cs="Times New Roman"/>
+                <w:noProof/>
+                <w:webHidden/>
+              </w:rPr>
+              <w:fldChar w:fldCharType="end"/>
+            </w:r>
+          </w:hyperlink>
+        </w:p>
+        <w:p>
+          <w:pPr>
+            <w:tabs>
+              <w:tab w:val="right" w:leader="dot" w:pos="9016"/>
+            </w:tabs>
+            <w:spacing w:after="100" w:line="256" w:lineRule="auto"/>
+            <w:rPr>
+              <w:rFonts w:ascii="Aptos" w:eastAsia="Times New Roman" w:hAnsi="Aptos" w:cs="Times New Roman"/>
+              <w:noProof/>
+              <w:sz w:val="24"/>
+              <w:szCs w:val="24"/>
+              <w:lang w:eastAsia="en-IE"/>
+            </w:rPr>
+          </w:pPr>
+          <w:hyperlink r:id="rId10" w:anchor="_Toc181714466" w:history="1">
+            <w:r>
+              <w:rPr>
+                <w:rFonts w:eastAsia="Aptos" w:cs="Times New Roman"/>
+                <w:noProof/>
+                <w:color w:val="467886"/>
+              </w:rPr>
+              <w:t>Introduction</w:t>
+            </w:r>
+            <w:r>
+              <w:rPr>
+                <w:rFonts w:eastAsia="Aptos" w:cs="Times New Roman"/>
+                <w:noProof/>
+                <w:webHidden/>
+              </w:rPr>
+              <w:tab/>
+            </w:r>
+            <w:r>
+              <w:rPr>
+                <w:rFonts w:eastAsia="Aptos" w:cs="Times New Roman"/>
+                <w:noProof/>
+                <w:webHidden/>
+              </w:rPr>
+              <w:fldChar w:fldCharType="begin"/>
+            </w:r>
+            <w:r>
+              <w:rPr>
+                <w:rFonts w:eastAsia="Aptos" w:cs="Times New Roman"/>
+                <w:noProof/>
+                <w:webHidden/>
+              </w:rPr>
+              <w:instrText xml:space="preserve"> PAGEREF _Toc181714466 \h </w:instrText>
+            </w:r>
+            <w:r>
+              <w:rPr>
+                <w:rFonts w:eastAsia="Aptos" w:cs="Times New Roman"/>
+                <w:noProof/>
+                <w:webHidden/>
+              </w:rPr>
+            </w:r>
+            <w:r>
+              <w:rPr>
+                <w:rFonts w:eastAsia="Aptos" w:cs="Times New Roman"/>
+                <w:noProof/>
+                <w:webHidden/>
+              </w:rPr>
+              <w:fldChar w:fldCharType="separate"/>
+            </w:r>
+            <w:r>
+              <w:rPr>
+                <w:rFonts w:eastAsia="Aptos" w:cs="Times New Roman"/>
+                <w:noProof/>
+                <w:webHidden/>
+              </w:rPr>
+              <w:t>4</w:t>
+            </w:r>
+            <w:r>
+              <w:rPr>
+                <w:rFonts w:eastAsia="Aptos" w:cs="Times New Roman"/>
+                <w:noProof/>
+                <w:webHidden/>
+              </w:rPr>
+              <w:fldChar w:fldCharType="end"/>
+            </w:r>
+          </w:hyperlink>
+        </w:p>
+        <w:p>
+          <w:pPr>
+            <w:tabs>
+              <w:tab w:val="right" w:leader="dot" w:pos="9016"/>
+            </w:tabs>
+            <w:spacing w:after="100" w:line="256" w:lineRule="auto"/>
+            <w:ind w:left="220"/>
+            <w:rPr>
+              <w:rFonts w:ascii="Aptos" w:eastAsia="Times New Roman" w:hAnsi="Aptos" w:cs="Times New Roman"/>
+              <w:noProof/>
+              <w:sz w:val="24"/>
+              <w:szCs w:val="24"/>
+              <w:lang w:eastAsia="en-IE"/>
+            </w:rPr>
+          </w:pPr>
+          <w:hyperlink r:id="rId11" w:anchor="_Toc181714467" w:history="1">
+            <w:r>
+              <w:rPr>
+                <w:rFonts w:eastAsia="Aptos" w:cs="Times New Roman"/>
+                <w:noProof/>
+                <w:color w:val="467886"/>
+              </w:rPr>
+              <w:t>Business Objectives</w:t>
+            </w:r>
+            <w:r>
+              <w:rPr>
+                <w:rFonts w:eastAsia="Aptos" w:cs="Times New Roman"/>
+                <w:noProof/>
+                <w:webHidden/>
+              </w:rPr>
+              <w:tab/>
+            </w:r>
+            <w:r>
+              <w:rPr>
+                <w:rFonts w:eastAsia="Aptos" w:cs="Times New Roman"/>
+                <w:noProof/>
+                <w:webHidden/>
+              </w:rPr>
+              <w:fldChar w:fldCharType="begin"/>
+            </w:r>
+            <w:r>
+              <w:rPr>
+                <w:rFonts w:eastAsia="Aptos" w:cs="Times New Roman"/>
+                <w:noProof/>
+                <w:webHidden/>
+              </w:rPr>
+              <w:instrText xml:space="preserve"> PAGEREF _Toc181714467 \h </w:instrText>
+            </w:r>
+            <w:r>
+              <w:rPr>
+                <w:rFonts w:eastAsia="Aptos" w:cs="Times New Roman"/>
+                <w:noProof/>
+                <w:webHidden/>
+              </w:rPr>
+            </w:r>
+            <w:r>
+              <w:rPr>
+                <w:rFonts w:eastAsia="Aptos" w:cs="Times New Roman"/>
+                <w:noProof/>
+                <w:webHidden/>
+              </w:rPr>
+              <w:fldChar w:fldCharType="separate"/>
+            </w:r>
+            <w:r>
+              <w:rPr>
+                <w:rFonts w:eastAsia="Aptos" w:cs="Times New Roman"/>
+                <w:noProof/>
+                <w:webHidden/>
+              </w:rPr>
+              <w:t>4</w:t>
+            </w:r>
+            <w:r>
+              <w:rPr>
+                <w:rFonts w:eastAsia="Aptos" w:cs="Times New Roman"/>
+                <w:noProof/>
+                <w:webHidden/>
+              </w:rPr>
+              <w:fldChar w:fldCharType="end"/>
+            </w:r>
+          </w:hyperlink>
+        </w:p>
+        <w:p>
+          <w:pPr>
+            <w:tabs>
+              <w:tab w:val="right" w:leader="dot" w:pos="9016"/>
+            </w:tabs>
+            <w:spacing w:after="100" w:line="256" w:lineRule="auto"/>
+            <w:ind w:left="220"/>
+            <w:rPr>
+              <w:rFonts w:ascii="Aptos" w:eastAsia="Times New Roman" w:hAnsi="Aptos" w:cs="Times New Roman"/>
+              <w:noProof/>
+              <w:sz w:val="24"/>
+              <w:szCs w:val="24"/>
+              <w:lang w:eastAsia="en-IE"/>
+            </w:rPr>
+          </w:pPr>
+          <w:hyperlink r:id="rId12" w:anchor="_Toc181714468" w:history="1">
+            <w:r>
+              <w:rPr>
+                <w:rFonts w:eastAsia="Aptos" w:cs="Times New Roman"/>
+                <w:noProof/>
+                <w:color w:val="467886"/>
+              </w:rPr>
+              <w:t>Hypothesis</w:t>
+            </w:r>
+            <w:r>
+              <w:rPr>
+                <w:rFonts w:eastAsia="Aptos" w:cs="Times New Roman"/>
+                <w:noProof/>
+                <w:webHidden/>
+              </w:rPr>
+              <w:tab/>
+            </w:r>
+            <w:r>
+              <w:rPr>
+                <w:rFonts w:eastAsia="Aptos" w:cs="Times New Roman"/>
+                <w:noProof/>
+                <w:webHidden/>
+              </w:rPr>
+              <w:fldChar w:fldCharType="begin"/>
+            </w:r>
+            <w:r>
+              <w:rPr>
+                <w:rFonts w:eastAsia="Aptos" w:cs="Times New Roman"/>
+                <w:noProof/>
+                <w:webHidden/>
+              </w:rPr>
+              <w:instrText xml:space="preserve"> PAGEREF _Toc181714468 \h </w:instrText>
+            </w:r>
+            <w:r>
+              <w:rPr>
+                <w:rFonts w:eastAsia="Aptos" w:cs="Times New Roman"/>
+                <w:noProof/>
+                <w:webHidden/>
+              </w:rPr>
+            </w:r>
+            <w:r>
+              <w:rPr>
+                <w:rFonts w:eastAsia="Aptos" w:cs="Times New Roman"/>
+                <w:noProof/>
+                <w:webHidden/>
+              </w:rPr>
+              <w:fldChar w:fldCharType="separate"/>
+            </w:r>
+            <w:r>
+              <w:rPr>
+                <w:rFonts w:eastAsia="Aptos" w:cs="Times New Roman"/>
+                <w:noProof/>
+                <w:webHidden/>
+              </w:rPr>
+              <w:t>5</w:t>
+            </w:r>
+            <w:r>
+              <w:rPr>
+                <w:rFonts w:eastAsia="Aptos" w:cs="Times New Roman"/>
+                <w:noProof/>
+                <w:webHidden/>
+              </w:rPr>
+              <w:fldChar w:fldCharType="end"/>
+            </w:r>
+          </w:hyperlink>
+        </w:p>
+        <w:p>
+          <w:pPr>
+            <w:tabs>
+              <w:tab w:val="right" w:leader="dot" w:pos="9016"/>
+            </w:tabs>
+            <w:spacing w:after="100" w:line="256" w:lineRule="auto"/>
+            <w:ind w:left="220"/>
+            <w:rPr>
+              <w:rFonts w:ascii="Aptos" w:eastAsia="Times New Roman" w:hAnsi="Aptos" w:cs="Times New Roman"/>
+              <w:noProof/>
+              <w:sz w:val="24"/>
+              <w:szCs w:val="24"/>
+              <w:lang w:eastAsia="en-IE"/>
+            </w:rPr>
+          </w:pPr>
+          <w:hyperlink r:id="rId13" w:anchor="_Toc181714470" w:history="1">
+            <w:r>
+              <w:rPr>
+                <w:rFonts w:eastAsia="Aptos" w:cs="Times New Roman"/>
+                <w:noProof/>
+                <w:color w:val="467886"/>
+              </w:rPr>
+              <w:t>Scope and Methodology</w:t>
+            </w:r>
+            <w:r>
+              <w:rPr>
+                <w:rFonts w:eastAsia="Aptos" w:cs="Times New Roman"/>
+                <w:noProof/>
+                <w:webHidden/>
+              </w:rPr>
+              <w:tab/>
+            </w:r>
+            <w:r>
+              <w:rPr>
+                <w:rFonts w:eastAsia="Aptos" w:cs="Times New Roman"/>
+                <w:noProof/>
+                <w:webHidden/>
+              </w:rPr>
+              <w:fldChar w:fldCharType="begin"/>
+            </w:r>
+            <w:r>
+              <w:rPr>
+                <w:rFonts w:eastAsia="Aptos" w:cs="Times New Roman"/>
+                <w:noProof/>
+                <w:webHidden/>
+              </w:rPr>
+              <w:instrText xml:space="preserve"> PAGEREF _Toc181714470 \h </w:instrText>
+            </w:r>
+            <w:r>
+              <w:rPr>
+                <w:rFonts w:eastAsia="Aptos" w:cs="Times New Roman"/>
+                <w:noProof/>
+                <w:webHidden/>
+              </w:rPr>
+            </w:r>
+            <w:r>
+              <w:rPr>
+                <w:rFonts w:eastAsia="Aptos" w:cs="Times New Roman"/>
+                <w:noProof/>
+                <w:webHidden/>
+              </w:rPr>
+              <w:fldChar w:fldCharType="separate"/>
+            </w:r>
+            <w:r>
+              <w:rPr>
+                <w:rFonts w:eastAsia="Aptos" w:cs="Times New Roman"/>
+                <w:noProof/>
+                <w:webHidden/>
+              </w:rPr>
+              <w:t>5</w:t>
+            </w:r>
+            <w:r>
+              <w:rPr>
+                <w:rFonts w:eastAsia="Aptos" w:cs="Times New Roman"/>
+                <w:noProof/>
+                <w:webHidden/>
+              </w:rPr>
+              <w:fldChar w:fldCharType="end"/>
+            </w:r>
+          </w:hyperlink>
+        </w:p>
+        <w:p>
+          <w:pPr>
+            <w:tabs>
+              <w:tab w:val="right" w:leader="dot" w:pos="9016"/>
+            </w:tabs>
+            <w:spacing w:after="100" w:line="256" w:lineRule="auto"/>
+            <w:ind w:left="220"/>
+            <w:rPr>
+              <w:rFonts w:ascii="Aptos" w:eastAsia="Times New Roman" w:hAnsi="Aptos" w:cs="Times New Roman"/>
+              <w:noProof/>
+              <w:sz w:val="24"/>
+              <w:szCs w:val="24"/>
+              <w:lang w:eastAsia="en-IE"/>
+            </w:rPr>
+          </w:pPr>
+          <w:hyperlink r:id="rId14" w:anchor="_Toc181714471" w:history="1">
+            <w:r>
+              <w:rPr>
+                <w:rFonts w:eastAsia="Aptos" w:cs="Times New Roman"/>
+                <w:noProof/>
+                <w:color w:val="467886"/>
+              </w:rPr>
+              <w:t>Success Criteria</w:t>
+            </w:r>
+            <w:r>
+              <w:rPr>
+                <w:rFonts w:eastAsia="Aptos" w:cs="Times New Roman"/>
+                <w:noProof/>
+                <w:webHidden/>
+              </w:rPr>
+              <w:tab/>
+            </w:r>
+            <w:r>
+              <w:rPr>
+                <w:rFonts w:eastAsia="Aptos" w:cs="Times New Roman"/>
+                <w:noProof/>
+                <w:webHidden/>
+              </w:rPr>
+              <w:fldChar w:fldCharType="begin"/>
+            </w:r>
+            <w:r>
+              <w:rPr>
+                <w:rFonts w:eastAsia="Aptos" w:cs="Times New Roman"/>
+                <w:noProof/>
+                <w:webHidden/>
+              </w:rPr>
+              <w:instrText xml:space="preserve"> PAGEREF _Toc181714471 \h </w:instrText>
+            </w:r>
+            <w:r>
+              <w:rPr>
+                <w:rFonts w:eastAsia="Aptos" w:cs="Times New Roman"/>
+                <w:noProof/>
+                <w:webHidden/>
+              </w:rPr>
+            </w:r>
+            <w:r>
+              <w:rPr>
+                <w:rFonts w:eastAsia="Aptos" w:cs="Times New Roman"/>
+                <w:noProof/>
+                <w:webHidden/>
+              </w:rPr>
+              <w:fldChar w:fldCharType="separate"/>
+            </w:r>
+            <w:r>
+              <w:rPr>
+                <w:rFonts w:eastAsia="Aptos" w:cs="Times New Roman"/>
+                <w:noProof/>
+                <w:webHidden/>
+              </w:rPr>
+              <w:t>7</w:t>
+            </w:r>
+            <w:r>
+              <w:rPr>
+                <w:rFonts w:eastAsia="Aptos" w:cs="Times New Roman"/>
+                <w:noProof/>
+                <w:webHidden/>
+              </w:rPr>
+              <w:fldChar w:fldCharType="end"/>
+            </w:r>
+          </w:hyperlink>
+        </w:p>
+        <w:p>
+          <w:pPr>
+            <w:tabs>
+              <w:tab w:val="right" w:leader="dot" w:pos="9016"/>
+            </w:tabs>
+            <w:spacing w:after="100" w:line="256" w:lineRule="auto"/>
+            <w:rPr>
+              <w:rFonts w:ascii="Aptos" w:eastAsia="Times New Roman" w:hAnsi="Aptos" w:cs="Times New Roman"/>
+              <w:noProof/>
+              <w:sz w:val="24"/>
+              <w:szCs w:val="24"/>
+              <w:lang w:eastAsia="en-IE"/>
+            </w:rPr>
+          </w:pPr>
+          <w:hyperlink r:id="rId15" w:anchor="_Toc181714472" w:history="1">
+            <w:r>
+              <w:rPr>
+                <w:rFonts w:eastAsia="Aptos" w:cs="Times New Roman"/>
+                <w:noProof/>
+                <w:color w:val="467886"/>
+              </w:rPr>
+              <w:t>Exploratory Data Analysis (EDA)</w:t>
+            </w:r>
+            <w:r>
+              <w:rPr>
+                <w:rFonts w:eastAsia="Aptos" w:cs="Times New Roman"/>
+                <w:noProof/>
+                <w:webHidden/>
+              </w:rPr>
+              <w:tab/>
+            </w:r>
+            <w:r>
+              <w:rPr>
+                <w:rFonts w:eastAsia="Aptos" w:cs="Times New Roman"/>
+                <w:noProof/>
+                <w:webHidden/>
+              </w:rPr>
+              <w:fldChar w:fldCharType="begin"/>
+            </w:r>
+            <w:r>
+              <w:rPr>
+                <w:rFonts w:eastAsia="Aptos" w:cs="Times New Roman"/>
+                <w:noProof/>
+                <w:webHidden/>
+              </w:rPr>
+              <w:instrText xml:space="preserve"> PAGEREF _Toc181714472 \h </w:instrText>
+            </w:r>
+            <w:r>
+              <w:rPr>
+                <w:rFonts w:eastAsia="Aptos" w:cs="Times New Roman"/>
+                <w:noProof/>
+                <w:webHidden/>
+              </w:rPr>
+            </w:r>
+            <w:r>
+              <w:rPr>
+                <w:rFonts w:eastAsia="Aptos" w:cs="Times New Roman"/>
+                <w:noProof/>
+                <w:webHidden/>
+              </w:rPr>
+              <w:fldChar w:fldCharType="separate"/>
+            </w:r>
+            <w:r>
+              <w:rPr>
+                <w:rFonts w:eastAsia="Aptos" w:cs="Times New Roman"/>
+                <w:noProof/>
+                <w:webHidden/>
+              </w:rPr>
+              <w:t>7</w:t>
+            </w:r>
+            <w:r>
+              <w:rPr>
+                <w:rFonts w:eastAsia="Aptos" w:cs="Times New Roman"/>
+                <w:noProof/>
+                <w:webHidden/>
+              </w:rPr>
+              <w:fldChar w:fldCharType="end"/>
+            </w:r>
+          </w:hyperlink>
+        </w:p>
+        <w:bookmarkStart w:id="0" w:name="_Hlk182927959"/>
+        <w:p>
+          <w:pPr>
+            <w:tabs>
+              <w:tab w:val="right" w:leader="dot" w:pos="9016"/>
+            </w:tabs>
+            <w:spacing w:after="100" w:line="256" w:lineRule="auto"/>
+            <w:ind w:left="220"/>
+            <w:rPr>
+              <w:rFonts w:ascii="Aptos" w:eastAsia="Times New Roman" w:hAnsi="Aptos" w:cs="Times New Roman"/>
+              <w:noProof/>
+              <w:sz w:val="24"/>
+              <w:szCs w:val="24"/>
+              <w:lang w:eastAsia="en-IE"/>
             </w:rPr>
           </w:pPr>
           <w:r>
+            <w:rPr>
+              <w:rFonts w:eastAsia="Aptos" w:cs="Times New Roman"/>
+            </w:rPr>
             <w:fldChar w:fldCharType="begin"/>
           </w:r>
           <w:r>
-            <w:instrText xml:space="preserve"> TOC \o "1-3" \h \z \u </w:instrText>
+            <w:rPr>
+              <w:rFonts w:eastAsia="Aptos" w:cs="Times New Roman"/>
+            </w:rPr>
+            <w:instrText>HYPERLINK "file:///C:\\Users\\User\\AppData\\Local\\Microsoft\\Windows\\INetCache\\Content.Outlook\\3DY5WAT2\\KatieRogers_SThinkingHDip_CA3.docx" \l "_Toc181714473"</w:instrText>
           </w:r>
           <w:r>
+            <w:rPr>
+              <w:rFonts w:eastAsia="Aptos" w:cs="Times New Roman"/>
+            </w:rPr>
+          </w:r>
+          <w:r>
+            <w:rPr>
+              <w:rFonts w:eastAsia="Aptos" w:cs="Times New Roman"/>
+            </w:rPr>
             <w:fldChar w:fldCharType="separate"/>
+          </w:r>
+          <w:r>
+            <w:rPr>
+              <w:rFonts w:eastAsia="Aptos" w:cs="Times New Roman"/>
+              <w:noProof/>
+              <w:color w:val="467886"/>
+            </w:rPr>
+            <w:t>Descriptive Statistics</w:t>
+          </w:r>
+          <w:r>
+            <w:rPr>
+              <w:rFonts w:eastAsia="Aptos" w:cs="Times New Roman"/>
+              <w:noProof/>
+              <w:webHidden/>
+            </w:rPr>
+            <w:tab/>
+          </w:r>
+          <w:r>
+            <w:rPr>
+              <w:rFonts w:eastAsia="Aptos" w:cs="Times New Roman"/>
+              <w:noProof/>
+              <w:webHidden/>
+            </w:rPr>
+            <w:fldChar w:fldCharType="begin"/>
+          </w:r>
+          <w:r>
+            <w:rPr>
+              <w:rFonts w:eastAsia="Aptos" w:cs="Times New Roman"/>
+              <w:noProof/>
+              <w:webHidden/>
+            </w:rPr>
+            <w:instrText xml:space="preserve"> PAGEREF _Toc181714473 \h </w:instrText>
+          </w:r>
+          <w:r>
+            <w:rPr>
+              <w:rFonts w:eastAsia="Aptos" w:cs="Times New Roman"/>
+              <w:noProof/>
+              <w:webHidden/>
+            </w:rPr>
+          </w:r>
+          <w:r>
+            <w:rPr>
+              <w:rFonts w:eastAsia="Aptos" w:cs="Times New Roman"/>
+              <w:noProof/>
+              <w:webHidden/>
+            </w:rPr>
+            <w:fldChar w:fldCharType="separate"/>
+          </w:r>
+          <w:r>
+            <w:rPr>
+              <w:rFonts w:eastAsia="Aptos" w:cs="Times New Roman"/>
+              <w:noProof/>
+              <w:webHidden/>
+            </w:rPr>
+            <w:t>7</w:t>
+          </w:r>
+          <w:r>
+            <w:rPr>
+              <w:rFonts w:eastAsia="Aptos" w:cs="Times New Roman"/>
+              <w:noProof/>
+              <w:webHidden/>
+            </w:rPr>
+            <w:fldChar w:fldCharType="end"/>
+          </w:r>
+          <w:r>
+            <w:rPr>
+              <w:rFonts w:eastAsia="Aptos" w:cs="Times New Roman"/>
+            </w:rPr>
+            <w:fldChar w:fldCharType="end"/>
+          </w:r>
+        </w:p>
+        <w:bookmarkEnd w:id="0"/>
+        <w:p>
+          <w:pPr>
+            <w:tabs>
+              <w:tab w:val="right" w:leader="dot" w:pos="9016"/>
+            </w:tabs>
+            <w:spacing w:after="100" w:line="256" w:lineRule="auto"/>
+            <w:ind w:left="220"/>
+            <w:rPr>
+              <w:rFonts w:ascii="Aptos" w:eastAsia="Times New Roman" w:hAnsi="Aptos" w:cs="Times New Roman"/>
+              <w:noProof/>
+              <w:sz w:val="24"/>
+              <w:szCs w:val="24"/>
+              <w:lang w:eastAsia="en-IE"/>
+            </w:rPr>
+          </w:pPr>
+          <w:r>
+            <w:rPr>
+              <w:rFonts w:eastAsia="Aptos" w:cs="Times New Roman"/>
+            </w:rPr>
+            <w:fldChar w:fldCharType="begin"/>
+          </w:r>
+          <w:r>
+            <w:rPr>
+              <w:rFonts w:eastAsia="Aptos" w:cs="Times New Roman"/>
+            </w:rPr>
+            <w:instrText>HYPERLINK "file:///C:\\Users\\User\\AppData\\Local\\Microsoft\\Windows\\INetCache\\Content.Outlook\\3DY5WAT2\\KatieRogers_SThinkingHDip_CA3.docx" \l "_Toc181714474"</w:instrText>
+          </w:r>
+          <w:r>
+            <w:rPr>
+              <w:rFonts w:eastAsia="Aptos" w:cs="Times New Roman"/>
+            </w:rPr>
+          </w:r>
+          <w:r>
+            <w:rPr>
+              <w:rFonts w:eastAsia="Aptos" w:cs="Times New Roman"/>
+            </w:rPr>
+            <w:fldChar w:fldCharType="separate"/>
+          </w:r>
+          <w:r>
+            <w:rPr>
+              <w:rFonts w:eastAsia="Aptos" w:cs="Times New Roman"/>
+              <w:noProof/>
+              <w:color w:val="467886"/>
+            </w:rPr>
+            <w:t>Data Visualisation</w:t>
+          </w:r>
+          <w:r>
+            <w:rPr>
+              <w:rFonts w:eastAsia="Aptos" w:cs="Times New Roman"/>
+              <w:noProof/>
+              <w:webHidden/>
+            </w:rPr>
+            <w:tab/>
+          </w:r>
+          <w:r>
+            <w:rPr>
+              <w:rFonts w:eastAsia="Aptos" w:cs="Times New Roman"/>
+              <w:noProof/>
+              <w:webHidden/>
+            </w:rPr>
+            <w:fldChar w:fldCharType="begin"/>
+          </w:r>
+          <w:r>
+            <w:rPr>
+              <w:rFonts w:eastAsia="Aptos" w:cs="Times New Roman"/>
+              <w:noProof/>
+              <w:webHidden/>
+            </w:rPr>
+            <w:instrText xml:space="preserve"> PAGEREF _Toc181714474 \h </w:instrText>
+          </w:r>
+          <w:r>
+            <w:rPr>
+              <w:rFonts w:eastAsia="Aptos" w:cs="Times New Roman"/>
+              <w:noProof/>
+              <w:webHidden/>
+            </w:rPr>
+          </w:r>
+          <w:r>
+            <w:rPr>
+              <w:rFonts w:eastAsia="Aptos" w:cs="Times New Roman"/>
+              <w:noProof/>
+              <w:webHidden/>
+            </w:rPr>
+            <w:fldChar w:fldCharType="separate"/>
+          </w:r>
+          <w:r>
+            <w:rPr>
+              <w:rFonts w:eastAsia="Aptos" w:cs="Times New Roman"/>
+              <w:noProof/>
+              <w:webHidden/>
+            </w:rPr>
+            <w:t>9</w:t>
+          </w:r>
+          <w:r>
+            <w:rPr>
+              <w:rFonts w:eastAsia="Aptos" w:cs="Times New Roman"/>
+              <w:noProof/>
+              <w:webHidden/>
+            </w:rPr>
+            <w:fldChar w:fldCharType="end"/>
+          </w:r>
+          <w:r>
+            <w:rPr>
+              <w:rFonts w:eastAsia="Aptos" w:cs="Times New Roman"/>
+            </w:rPr>
+            <w:fldChar w:fldCharType="end"/>
           </w:r>
         </w:p>
         <w:p>
           <w:pPr>
-            <w:pStyle w:val="TOC1"/>
             <w:tabs>
               <w:tab w:val="right" w:leader="dot" w:pos="9016"/>
             </w:tabs>
+            <w:spacing w:after="100" w:line="256" w:lineRule="auto"/>
             <w:rPr>
-              <w:rFonts w:asciiTheme="minorHAnsi" w:eastAsiaTheme="minorEastAsia" w:hAnsiTheme="minorHAnsi"/>
+              <w:rFonts w:ascii="Aptos" w:eastAsia="Times New Roman" w:hAnsi="Aptos" w:cs="Times New Roman"/>
               <w:noProof/>
               <w:sz w:val="24"/>
               <w:szCs w:val="24"/>
-              <w:lang w:val="en-GB" w:eastAsia="en-GB"/>
+              <w:lang w:eastAsia="en-IE"/>
             </w:rPr>
           </w:pPr>
-          <w:hyperlink w:anchor="_Toc166668370" w:history="1">
-            <w:r>
-              <w:rPr>
-                <w:rStyle w:val="Hyperlink"/>
-                <w:noProof/>
-              </w:rPr>
-              <w:t>Introduction</w:t>
-            </w:r>
-            <w:r>
-              <w:rPr>
+          <w:hyperlink r:id="rId16" w:anchor="_Toc181714475" w:history="1">
+            <w:r>
+              <w:rPr>
+                <w:rFonts w:eastAsia="Aptos" w:cs="Times New Roman"/>
+                <w:noProof/>
+                <w:color w:val="467886"/>
+              </w:rPr>
+              <w:t>Data Preparation</w:t>
+            </w:r>
+            <w:r>
+              <w:rPr>
+                <w:rFonts w:eastAsia="Aptos" w:cs="Times New Roman"/>
                 <w:noProof/>
                 <w:webHidden/>
               </w:rPr>
@@ -950,6 +1760,7 @@
             </w:r>
             <w:r>
               <w:rPr>
+                <w:rFonts w:eastAsia="Aptos" w:cs="Times New Roman"/>
                 <w:noProof/>
                 <w:webHidden/>
               </w:rPr>
@@ -957,19 +1768,22 @@
             </w:r>
             <w:r>
               <w:rPr>
-                <w:noProof/>
-                <w:webHidden/>
-              </w:rPr>
-              <w:instrText xml:space="preserve"> PAGEREF _Toc166668370 \h </w:instrText>
-            </w:r>
-            <w:r>
-              <w:rPr>
-                <w:noProof/>
-                <w:webHidden/>
-              </w:rPr>
-            </w:r>
-            <w:r>
-              <w:rPr>
+                <w:rFonts w:eastAsia="Aptos" w:cs="Times New Roman"/>
+                <w:noProof/>
+                <w:webHidden/>
+              </w:rPr>
+              <w:instrText xml:space="preserve"> PAGEREF _Toc181714475 \h </w:instrText>
+            </w:r>
+            <w:r>
+              <w:rPr>
+                <w:rFonts w:eastAsia="Aptos" w:cs="Times New Roman"/>
+                <w:noProof/>
+                <w:webHidden/>
+              </w:rPr>
+            </w:r>
+            <w:r>
+              <w:rPr>
+                <w:rFonts w:eastAsia="Aptos" w:cs="Times New Roman"/>
                 <w:noProof/>
                 <w:webHidden/>
               </w:rPr>
@@ -977,13 +1791,15 @@
             </w:r>
             <w:r>
               <w:rPr>
-                <w:noProof/>
-                <w:webHidden/>
-              </w:rPr>
-              <w:t>1</w:t>
-            </w:r>
-            <w:r>
-              <w:rPr>
+                <w:rFonts w:eastAsia="Aptos" w:cs="Times New Roman"/>
+                <w:noProof/>
+                <w:webHidden/>
+              </w:rPr>
+              <w:t>10</w:t>
+            </w:r>
+            <w:r>
+              <w:rPr>
+                <w:rFonts w:eastAsia="Aptos" w:cs="Times New Roman"/>
                 <w:noProof/>
                 <w:webHidden/>
               </w:rPr>
@@ -993,31 +1809,31 @@
         </w:p>
         <w:p>
           <w:pPr>
-            <w:pStyle w:val="TOC1"/>
             <w:tabs>
               <w:tab w:val="right" w:leader="dot" w:pos="9016"/>
             </w:tabs>
+            <w:spacing w:after="100" w:line="256" w:lineRule="auto"/>
+            <w:ind w:left="220"/>
             <w:rPr>
-              <w:rFonts w:asciiTheme="minorHAnsi" w:eastAsiaTheme="minorEastAsia" w:hAnsiTheme="minorHAnsi"/>
+              <w:rFonts w:ascii="Aptos" w:eastAsia="Times New Roman" w:hAnsi="Aptos" w:cs="Times New Roman"/>
               <w:noProof/>
               <w:sz w:val="24"/>
               <w:szCs w:val="24"/>
-              <w:lang w:val="en-GB" w:eastAsia="en-GB"/>
+              <w:lang w:eastAsia="en-IE"/>
             </w:rPr>
           </w:pPr>
-          <w:hyperlink w:anchor="_Toc166668371" w:history="1">
-            <w:r>
-              <w:rPr>
-                <w:rStyle w:val="Hyperlink"/>
-                <w:rFonts w:eastAsiaTheme="majorEastAsia" w:cstheme="majorBidi"/>
-                <w:noProof/>
-                <w:spacing w:val="-10"/>
-                <w:kern w:val="28"/>
-              </w:rPr>
-              <w:t>Business Description</w:t>
-            </w:r>
-            <w:r>
-              <w:rPr>
+          <w:hyperlink r:id="rId17" w:anchor="_Toc181714476" w:history="1">
+            <w:r>
+              <w:rPr>
+                <w:rFonts w:eastAsia="Aptos" w:cs="Times New Roman"/>
+                <w:noProof/>
+                <w:color w:val="467886"/>
+              </w:rPr>
+              <w:t>Data Cleaning</w:t>
+            </w:r>
+            <w:r>
+              <w:rPr>
+                <w:rFonts w:eastAsia="Aptos" w:cs="Times New Roman"/>
                 <w:noProof/>
                 <w:webHidden/>
               </w:rPr>
@@ -1025,6 +1841,7 @@
             </w:r>
             <w:r>
               <w:rPr>
+                <w:rFonts w:eastAsia="Aptos" w:cs="Times New Roman"/>
                 <w:noProof/>
                 <w:webHidden/>
               </w:rPr>
@@ -1032,19 +1849,22 @@
             </w:r>
             <w:r>
               <w:rPr>
-                <w:noProof/>
-                <w:webHidden/>
-              </w:rPr>
-              <w:instrText xml:space="preserve"> PAGEREF _Toc166668371 \h </w:instrText>
-            </w:r>
-            <w:r>
-              <w:rPr>
-                <w:noProof/>
-                <w:webHidden/>
-              </w:rPr>
-            </w:r>
-            <w:r>
-              <w:rPr>
+                <w:rFonts w:eastAsia="Aptos" w:cs="Times New Roman"/>
+                <w:noProof/>
+                <w:webHidden/>
+              </w:rPr>
+              <w:instrText xml:space="preserve"> PAGEREF _Toc181714476 \h </w:instrText>
+            </w:r>
+            <w:r>
+              <w:rPr>
+                <w:rFonts w:eastAsia="Aptos" w:cs="Times New Roman"/>
+                <w:noProof/>
+                <w:webHidden/>
+              </w:rPr>
+            </w:r>
+            <w:r>
+              <w:rPr>
+                <w:rFonts w:eastAsia="Aptos" w:cs="Times New Roman"/>
                 <w:noProof/>
                 <w:webHidden/>
               </w:rPr>
@@ -1052,13 +1872,15 @@
             </w:r>
             <w:r>
               <w:rPr>
-                <w:noProof/>
-                <w:webHidden/>
-              </w:rPr>
-              <w:t>2</w:t>
-            </w:r>
-            <w:r>
-              <w:rPr>
+                <w:rFonts w:eastAsia="Aptos" w:cs="Times New Roman"/>
+                <w:noProof/>
+                <w:webHidden/>
+              </w:rPr>
+              <w:t>10</w:t>
+            </w:r>
+            <w:r>
+              <w:rPr>
+                <w:rFonts w:eastAsia="Aptos" w:cs="Times New Roman"/>
                 <w:noProof/>
                 <w:webHidden/>
               </w:rPr>
@@ -1068,31 +1890,31 @@
         </w:p>
         <w:p>
           <w:pPr>
-            <w:pStyle w:val="TOC1"/>
             <w:tabs>
               <w:tab w:val="right" w:leader="dot" w:pos="9016"/>
             </w:tabs>
+            <w:spacing w:after="100" w:line="256" w:lineRule="auto"/>
+            <w:ind w:left="220"/>
             <w:rPr>
-              <w:rFonts w:asciiTheme="minorHAnsi" w:eastAsiaTheme="minorEastAsia" w:hAnsiTheme="minorHAnsi"/>
+              <w:rFonts w:ascii="Aptos" w:eastAsia="Times New Roman" w:hAnsi="Aptos" w:cs="Times New Roman"/>
               <w:noProof/>
               <w:sz w:val="24"/>
               <w:szCs w:val="24"/>
-              <w:lang w:val="en-GB" w:eastAsia="en-GB"/>
+              <w:lang w:eastAsia="en-IE"/>
             </w:rPr>
           </w:pPr>
-          <w:hyperlink w:anchor="_Toc166668372" w:history="1">
-            <w:r>
-              <w:rPr>
-                <w:rStyle w:val="Hyperlink"/>
-                <w:rFonts w:eastAsiaTheme="majorEastAsia" w:cstheme="majorBidi"/>
-                <w:noProof/>
-                <w:spacing w:val="-10"/>
-                <w:kern w:val="28"/>
-              </w:rPr>
-              <w:t>Technologies Used</w:t>
-            </w:r>
-            <w:r>
-              <w:rPr>
+          <w:hyperlink r:id="rId18" w:anchor="_Toc181714477" w:history="1">
+            <w:r>
+              <w:rPr>
+                <w:rFonts w:eastAsia="Aptos" w:cs="Times New Roman"/>
+                <w:noProof/>
+                <w:color w:val="467886"/>
+              </w:rPr>
+              <w:t>Feature Engineering</w:t>
+            </w:r>
+            <w:r>
+              <w:rPr>
+                <w:rFonts w:eastAsia="Aptos" w:cs="Times New Roman"/>
                 <w:noProof/>
                 <w:webHidden/>
               </w:rPr>
@@ -1100,6 +1922,7 @@
             </w:r>
             <w:r>
               <w:rPr>
+                <w:rFonts w:eastAsia="Aptos" w:cs="Times New Roman"/>
                 <w:noProof/>
                 <w:webHidden/>
               </w:rPr>
@@ -1107,19 +1930,22 @@
             </w:r>
             <w:r>
               <w:rPr>
-                <w:noProof/>
-                <w:webHidden/>
-              </w:rPr>
-              <w:instrText xml:space="preserve"> PAGEREF _Toc166668372 \h </w:instrText>
-            </w:r>
-            <w:r>
-              <w:rPr>
-                <w:noProof/>
-                <w:webHidden/>
-              </w:rPr>
-            </w:r>
-            <w:r>
-              <w:rPr>
+                <w:rFonts w:eastAsia="Aptos" w:cs="Times New Roman"/>
+                <w:noProof/>
+                <w:webHidden/>
+              </w:rPr>
+              <w:instrText xml:space="preserve"> PAGEREF _Toc181714477 \h </w:instrText>
+            </w:r>
+            <w:r>
+              <w:rPr>
+                <w:rFonts w:eastAsia="Aptos" w:cs="Times New Roman"/>
+                <w:noProof/>
+                <w:webHidden/>
+              </w:rPr>
+            </w:r>
+            <w:r>
+              <w:rPr>
+                <w:rFonts w:eastAsia="Aptos" w:cs="Times New Roman"/>
                 <w:noProof/>
                 <w:webHidden/>
               </w:rPr>
@@ -1127,13 +1953,15 @@
             </w:r>
             <w:r>
               <w:rPr>
-                <w:noProof/>
-                <w:webHidden/>
-              </w:rPr>
-              <w:t>3</w:t>
-            </w:r>
-            <w:r>
-              <w:rPr>
+                <w:rFonts w:eastAsia="Aptos" w:cs="Times New Roman"/>
+                <w:noProof/>
+                <w:webHidden/>
+              </w:rPr>
+              <w:t>11</w:t>
+            </w:r>
+            <w:r>
+              <w:rPr>
+                <w:rFonts w:eastAsia="Aptos" w:cs="Times New Roman"/>
                 <w:noProof/>
                 <w:webHidden/>
               </w:rPr>
@@ -1143,31 +1971,30 @@
         </w:p>
         <w:p>
           <w:pPr>
-            <w:pStyle w:val="TOC1"/>
             <w:tabs>
               <w:tab w:val="right" w:leader="dot" w:pos="9016"/>
             </w:tabs>
+            <w:spacing w:after="100" w:line="256" w:lineRule="auto"/>
             <w:rPr>
-              <w:rFonts w:asciiTheme="minorHAnsi" w:eastAsiaTheme="minorEastAsia" w:hAnsiTheme="minorHAnsi"/>
+              <w:rFonts w:ascii="Aptos" w:eastAsia="Times New Roman" w:hAnsi="Aptos" w:cs="Times New Roman"/>
               <w:noProof/>
               <w:sz w:val="24"/>
               <w:szCs w:val="24"/>
-              <w:lang w:val="en-GB" w:eastAsia="en-GB"/>
+              <w:lang w:eastAsia="en-IE"/>
             </w:rPr>
           </w:pPr>
-          <w:hyperlink w:anchor="_Toc166668373" w:history="1">
-            <w:r>
-              <w:rPr>
-                <w:rStyle w:val="Hyperlink"/>
-                <w:rFonts w:eastAsiaTheme="majorEastAsia" w:cstheme="majorBidi"/>
-                <w:noProof/>
-                <w:spacing w:val="-10"/>
-                <w:kern w:val="28"/>
-              </w:rPr>
-              <w:t>What has been accomplished so far?</w:t>
-            </w:r>
-            <w:r>
-              <w:rPr>
+          <w:hyperlink r:id="rId19" w:anchor="_Toc181714478" w:history="1">
+            <w:r>
+              <w:rPr>
+                <w:rFonts w:eastAsia="Aptos" w:cs="Times New Roman"/>
+                <w:noProof/>
+                <w:color w:val="467886"/>
+              </w:rPr>
+              <w:t>Model Selection</w:t>
+            </w:r>
+            <w:r>
+              <w:rPr>
+                <w:rFonts w:eastAsia="Aptos" w:cs="Times New Roman"/>
                 <w:noProof/>
                 <w:webHidden/>
               </w:rPr>
@@ -1175,6 +2002,7 @@
             </w:r>
             <w:r>
               <w:rPr>
+                <w:rFonts w:eastAsia="Aptos" w:cs="Times New Roman"/>
                 <w:noProof/>
                 <w:webHidden/>
               </w:rPr>
@@ -1182,19 +2010,22 @@
             </w:r>
             <w:r>
               <w:rPr>
-                <w:noProof/>
-                <w:webHidden/>
-              </w:rPr>
-              <w:instrText xml:space="preserve"> PAGEREF _Toc166668373 \h </w:instrText>
-            </w:r>
-            <w:r>
-              <w:rPr>
-                <w:noProof/>
-                <w:webHidden/>
-              </w:rPr>
-            </w:r>
-            <w:r>
-              <w:rPr>
+                <w:rFonts w:eastAsia="Aptos" w:cs="Times New Roman"/>
+                <w:noProof/>
+                <w:webHidden/>
+              </w:rPr>
+              <w:instrText xml:space="preserve"> PAGEREF _Toc181714478 \h </w:instrText>
+            </w:r>
+            <w:r>
+              <w:rPr>
+                <w:rFonts w:eastAsia="Aptos" w:cs="Times New Roman"/>
+                <w:noProof/>
+                <w:webHidden/>
+              </w:rPr>
+            </w:r>
+            <w:r>
+              <w:rPr>
+                <w:rFonts w:eastAsia="Aptos" w:cs="Times New Roman"/>
                 <w:noProof/>
                 <w:webHidden/>
               </w:rPr>
@@ -1202,13 +2033,15 @@
             </w:r>
             <w:r>
               <w:rPr>
-                <w:noProof/>
-                <w:webHidden/>
-              </w:rPr>
-              <w:t>3</w:t>
-            </w:r>
-            <w:r>
-              <w:rPr>
+                <w:rFonts w:eastAsia="Aptos" w:cs="Times New Roman"/>
+                <w:noProof/>
+                <w:webHidden/>
+              </w:rPr>
+              <w:t>11</w:t>
+            </w:r>
+            <w:r>
+              <w:rPr>
+                <w:rFonts w:eastAsia="Aptos" w:cs="Times New Roman"/>
                 <w:noProof/>
                 <w:webHidden/>
               </w:rPr>
@@ -1218,31 +2051,30 @@
         </w:p>
         <w:p>
           <w:pPr>
-            <w:pStyle w:val="TOC1"/>
             <w:tabs>
               <w:tab w:val="right" w:leader="dot" w:pos="9016"/>
             </w:tabs>
+            <w:spacing w:after="100" w:line="256" w:lineRule="auto"/>
             <w:rPr>
-              <w:rFonts w:asciiTheme="minorHAnsi" w:eastAsiaTheme="minorEastAsia" w:hAnsiTheme="minorHAnsi"/>
+              <w:rFonts w:ascii="Aptos" w:eastAsia="Times New Roman" w:hAnsi="Aptos" w:cs="Times New Roman"/>
               <w:noProof/>
               <w:sz w:val="24"/>
               <w:szCs w:val="24"/>
-              <w:lang w:val="en-GB" w:eastAsia="en-GB"/>
+              <w:lang w:eastAsia="en-IE"/>
             </w:rPr>
           </w:pPr>
-          <w:hyperlink w:anchor="_Toc166668374" w:history="1">
-            <w:r>
-              <w:rPr>
-                <w:rStyle w:val="Hyperlink"/>
-                <w:rFonts w:eastAsiaTheme="majorEastAsia" w:cstheme="majorBidi"/>
-                <w:noProof/>
-                <w:spacing w:val="-10"/>
-                <w:kern w:val="28"/>
-              </w:rPr>
-              <w:t>Challenges encountered</w:t>
-            </w:r>
-            <w:r>
-              <w:rPr>
+          <w:hyperlink r:id="rId20" w:anchor="_Toc181714479" w:history="1">
+            <w:r>
+              <w:rPr>
+                <w:rFonts w:eastAsia="Aptos" w:cs="Times New Roman"/>
+                <w:noProof/>
+                <w:color w:val="467886"/>
+              </w:rPr>
+              <w:t>Hyperparameter Tuning and Cross-Validation</w:t>
+            </w:r>
+            <w:r>
+              <w:rPr>
+                <w:rFonts w:eastAsia="Aptos" w:cs="Times New Roman"/>
                 <w:noProof/>
                 <w:webHidden/>
               </w:rPr>
@@ -1250,6 +2082,7 @@
             </w:r>
             <w:r>
               <w:rPr>
+                <w:rFonts w:eastAsia="Aptos" w:cs="Times New Roman"/>
                 <w:noProof/>
                 <w:webHidden/>
               </w:rPr>
@@ -1257,19 +2090,22 @@
             </w:r>
             <w:r>
               <w:rPr>
-                <w:noProof/>
-                <w:webHidden/>
-              </w:rPr>
-              <w:instrText xml:space="preserve"> PAGEREF _Toc166668374 \h </w:instrText>
-            </w:r>
-            <w:r>
-              <w:rPr>
-                <w:noProof/>
-                <w:webHidden/>
-              </w:rPr>
-            </w:r>
-            <w:r>
-              <w:rPr>
+                <w:rFonts w:eastAsia="Aptos" w:cs="Times New Roman"/>
+                <w:noProof/>
+                <w:webHidden/>
+              </w:rPr>
+              <w:instrText xml:space="preserve"> PAGEREF _Toc181714479 \h </w:instrText>
+            </w:r>
+            <w:r>
+              <w:rPr>
+                <w:rFonts w:eastAsia="Aptos" w:cs="Times New Roman"/>
+                <w:noProof/>
+                <w:webHidden/>
+              </w:rPr>
+            </w:r>
+            <w:r>
+              <w:rPr>
+                <w:rFonts w:eastAsia="Aptos" w:cs="Times New Roman"/>
                 <w:noProof/>
                 <w:webHidden/>
               </w:rPr>
@@ -1277,13 +2113,15 @@
             </w:r>
             <w:r>
               <w:rPr>
-                <w:noProof/>
-                <w:webHidden/>
-              </w:rPr>
-              <w:t>3</w:t>
-            </w:r>
-            <w:r>
-              <w:rPr>
+                <w:rFonts w:eastAsia="Aptos" w:cs="Times New Roman"/>
+                <w:noProof/>
+                <w:webHidden/>
+              </w:rPr>
+              <w:t>13</w:t>
+            </w:r>
+            <w:r>
+              <w:rPr>
+                <w:rFonts w:eastAsia="Aptos" w:cs="Times New Roman"/>
                 <w:noProof/>
                 <w:webHidden/>
               </w:rPr>
@@ -1293,31 +2131,31 @@
         </w:p>
         <w:p>
           <w:pPr>
-            <w:pStyle w:val="TOC1"/>
             <w:tabs>
               <w:tab w:val="right" w:leader="dot" w:pos="9016"/>
             </w:tabs>
+            <w:spacing w:after="100" w:line="256" w:lineRule="auto"/>
+            <w:ind w:left="220"/>
             <w:rPr>
-              <w:rFonts w:asciiTheme="minorHAnsi" w:eastAsiaTheme="minorEastAsia" w:hAnsiTheme="minorHAnsi"/>
+              <w:rFonts w:ascii="Aptos" w:eastAsia="Times New Roman" w:hAnsi="Aptos" w:cs="Times New Roman"/>
               <w:noProof/>
               <w:sz w:val="24"/>
               <w:szCs w:val="24"/>
-              <w:lang w:val="en-GB" w:eastAsia="en-GB"/>
+              <w:lang w:eastAsia="en-IE"/>
             </w:rPr>
           </w:pPr>
-          <w:hyperlink w:anchor="_Toc166668375" w:history="1">
-            <w:r>
-              <w:rPr>
-                <w:rStyle w:val="Hyperlink"/>
-                <w:rFonts w:eastAsiaTheme="majorEastAsia" w:cstheme="majorBidi"/>
-                <w:noProof/>
-                <w:spacing w:val="-10"/>
-                <w:kern w:val="28"/>
-              </w:rPr>
-              <w:t>Results and analysis</w:t>
-            </w:r>
-            <w:r>
-              <w:rPr>
+          <w:hyperlink r:id="rId21" w:anchor="_Toc181714480" w:history="1">
+            <w:r>
+              <w:rPr>
+                <w:rFonts w:eastAsia="Aptos" w:cs="Times New Roman"/>
+                <w:noProof/>
+                <w:color w:val="467886"/>
+              </w:rPr>
+              <w:t>Training and Validation</w:t>
+            </w:r>
+            <w:r>
+              <w:rPr>
+                <w:rFonts w:eastAsia="Aptos" w:cs="Times New Roman"/>
                 <w:noProof/>
                 <w:webHidden/>
               </w:rPr>
@@ -1325,6 +2163,7 @@
             </w:r>
             <w:r>
               <w:rPr>
+                <w:rFonts w:eastAsia="Aptos" w:cs="Times New Roman"/>
                 <w:noProof/>
                 <w:webHidden/>
               </w:rPr>
@@ -1332,19 +2171,22 @@
             </w:r>
             <w:r>
               <w:rPr>
-                <w:noProof/>
-                <w:webHidden/>
-              </w:rPr>
-              <w:instrText xml:space="preserve"> PAGEREF _Toc166668375 \h </w:instrText>
-            </w:r>
-            <w:r>
-              <w:rPr>
-                <w:noProof/>
-                <w:webHidden/>
-              </w:rPr>
-            </w:r>
-            <w:r>
-              <w:rPr>
+                <w:rFonts w:eastAsia="Aptos" w:cs="Times New Roman"/>
+                <w:noProof/>
+                <w:webHidden/>
+              </w:rPr>
+              <w:instrText xml:space="preserve"> PAGEREF _Toc181714480 \h </w:instrText>
+            </w:r>
+            <w:r>
+              <w:rPr>
+                <w:rFonts w:eastAsia="Aptos" w:cs="Times New Roman"/>
+                <w:noProof/>
+                <w:webHidden/>
+              </w:rPr>
+            </w:r>
+            <w:r>
+              <w:rPr>
+                <w:rFonts w:eastAsia="Aptos" w:cs="Times New Roman"/>
                 <w:noProof/>
                 <w:webHidden/>
               </w:rPr>
@@ -1352,13 +2194,15 @@
             </w:r>
             <w:r>
               <w:rPr>
-                <w:noProof/>
-                <w:webHidden/>
-              </w:rPr>
-              <w:t>3</w:t>
-            </w:r>
-            <w:r>
-              <w:rPr>
+                <w:rFonts w:eastAsia="Aptos" w:cs="Times New Roman"/>
+                <w:noProof/>
+                <w:webHidden/>
+              </w:rPr>
+              <w:t>13</w:t>
+            </w:r>
+            <w:r>
+              <w:rPr>
+                <w:rFonts w:eastAsia="Aptos" w:cs="Times New Roman"/>
                 <w:noProof/>
                 <w:webHidden/>
               </w:rPr>
@@ -1368,28 +2212,431 @@
         </w:p>
         <w:p>
           <w:pPr>
-            <w:pStyle w:val="TOC1"/>
             <w:tabs>
               <w:tab w:val="right" w:leader="dot" w:pos="9016"/>
             </w:tabs>
+            <w:spacing w:after="100" w:line="256" w:lineRule="auto"/>
             <w:rPr>
-              <w:rFonts w:asciiTheme="minorHAnsi" w:eastAsiaTheme="minorEastAsia" w:hAnsiTheme="minorHAnsi"/>
+              <w:rFonts w:ascii="Aptos" w:eastAsia="Times New Roman" w:hAnsi="Aptos" w:cs="Times New Roman"/>
               <w:noProof/>
               <w:sz w:val="24"/>
               <w:szCs w:val="24"/>
-              <w:lang w:val="en-GB" w:eastAsia="en-GB"/>
+              <w:lang w:eastAsia="en-IE"/>
             </w:rPr>
           </w:pPr>
-          <w:hyperlink w:anchor="_Toc166668376" w:history="1">
-            <w:r>
-              <w:rPr>
-                <w:rStyle w:val="Hyperlink"/>
-                <w:noProof/>
+          <w:hyperlink r:id="rId22" w:anchor="_Toc181714481" w:history="1">
+            <w:r>
+              <w:rPr>
+                <w:rFonts w:eastAsia="Aptos" w:cs="Times New Roman"/>
+                <w:noProof/>
+                <w:color w:val="467886"/>
+              </w:rPr>
+              <w:t>Evaluation Metrics</w:t>
+            </w:r>
+            <w:r>
+              <w:rPr>
+                <w:rFonts w:eastAsia="Aptos" w:cs="Times New Roman"/>
+                <w:noProof/>
+                <w:webHidden/>
+              </w:rPr>
+              <w:tab/>
+            </w:r>
+            <w:r>
+              <w:rPr>
+                <w:rFonts w:eastAsia="Aptos" w:cs="Times New Roman"/>
+                <w:noProof/>
+                <w:webHidden/>
+              </w:rPr>
+              <w:fldChar w:fldCharType="begin"/>
+            </w:r>
+            <w:r>
+              <w:rPr>
+                <w:rFonts w:eastAsia="Aptos" w:cs="Times New Roman"/>
+                <w:noProof/>
+                <w:webHidden/>
+              </w:rPr>
+              <w:instrText xml:space="preserve"> PAGEREF _Toc181714481 \h </w:instrText>
+            </w:r>
+            <w:r>
+              <w:rPr>
+                <w:rFonts w:eastAsia="Aptos" w:cs="Times New Roman"/>
+                <w:noProof/>
+                <w:webHidden/>
+              </w:rPr>
+            </w:r>
+            <w:r>
+              <w:rPr>
+                <w:rFonts w:eastAsia="Aptos" w:cs="Times New Roman"/>
+                <w:noProof/>
+                <w:webHidden/>
+              </w:rPr>
+              <w:fldChar w:fldCharType="separate"/>
+            </w:r>
+            <w:r>
+              <w:rPr>
+                <w:rFonts w:eastAsia="Aptos" w:cs="Times New Roman"/>
+                <w:noProof/>
+                <w:webHidden/>
+              </w:rPr>
+              <w:t>14</w:t>
+            </w:r>
+            <w:r>
+              <w:rPr>
+                <w:rFonts w:eastAsia="Aptos" w:cs="Times New Roman"/>
+                <w:noProof/>
+                <w:webHidden/>
+              </w:rPr>
+              <w:fldChar w:fldCharType="end"/>
+            </w:r>
+          </w:hyperlink>
+        </w:p>
+        <w:p>
+          <w:pPr>
+            <w:tabs>
+              <w:tab w:val="right" w:leader="dot" w:pos="9016"/>
+            </w:tabs>
+            <w:spacing w:after="100" w:line="256" w:lineRule="auto"/>
+            <w:rPr>
+              <w:rFonts w:ascii="Aptos" w:eastAsia="Times New Roman" w:hAnsi="Aptos" w:cs="Times New Roman"/>
+              <w:noProof/>
+              <w:sz w:val="24"/>
+              <w:szCs w:val="24"/>
+              <w:lang w:eastAsia="en-IE"/>
+            </w:rPr>
+          </w:pPr>
+          <w:hyperlink r:id="rId23" w:anchor="_Toc181714482" w:history="1">
+            <w:r>
+              <w:rPr>
+                <w:rFonts w:eastAsia="Aptos" w:cs="Times New Roman"/>
+                <w:noProof/>
+                <w:color w:val="467886"/>
+              </w:rPr>
+              <w:t>Data Source and Ethical Considerations</w:t>
+            </w:r>
+            <w:r>
+              <w:rPr>
+                <w:rFonts w:eastAsia="Aptos" w:cs="Times New Roman"/>
+                <w:noProof/>
+                <w:webHidden/>
+              </w:rPr>
+              <w:tab/>
+            </w:r>
+            <w:r>
+              <w:rPr>
+                <w:rFonts w:eastAsia="Aptos" w:cs="Times New Roman"/>
+                <w:noProof/>
+                <w:webHidden/>
+              </w:rPr>
+              <w:fldChar w:fldCharType="begin"/>
+            </w:r>
+            <w:r>
+              <w:rPr>
+                <w:rFonts w:eastAsia="Aptos" w:cs="Times New Roman"/>
+                <w:noProof/>
+                <w:webHidden/>
+              </w:rPr>
+              <w:instrText xml:space="preserve"> PAGEREF _Toc181714482 \h </w:instrText>
+            </w:r>
+            <w:r>
+              <w:rPr>
+                <w:rFonts w:eastAsia="Aptos" w:cs="Times New Roman"/>
+                <w:noProof/>
+                <w:webHidden/>
+              </w:rPr>
+            </w:r>
+            <w:r>
+              <w:rPr>
+                <w:rFonts w:eastAsia="Aptos" w:cs="Times New Roman"/>
+                <w:noProof/>
+                <w:webHidden/>
+              </w:rPr>
+              <w:fldChar w:fldCharType="separate"/>
+            </w:r>
+            <w:r>
+              <w:rPr>
+                <w:rFonts w:eastAsia="Aptos" w:cs="Times New Roman"/>
+                <w:noProof/>
+                <w:webHidden/>
+              </w:rPr>
+              <w:t>15</w:t>
+            </w:r>
+            <w:r>
+              <w:rPr>
+                <w:rFonts w:eastAsia="Aptos" w:cs="Times New Roman"/>
+                <w:noProof/>
+                <w:webHidden/>
+              </w:rPr>
+              <w:fldChar w:fldCharType="end"/>
+            </w:r>
+          </w:hyperlink>
+        </w:p>
+        <w:p>
+          <w:pPr>
+            <w:tabs>
+              <w:tab w:val="right" w:leader="dot" w:pos="9016"/>
+            </w:tabs>
+            <w:spacing w:after="100" w:line="256" w:lineRule="auto"/>
+            <w:rPr>
+              <w:rFonts w:ascii="Aptos" w:eastAsia="Times New Roman" w:hAnsi="Aptos" w:cs="Times New Roman"/>
+              <w:noProof/>
+              <w:sz w:val="24"/>
+              <w:szCs w:val="24"/>
+              <w:lang w:eastAsia="en-IE"/>
+            </w:rPr>
+          </w:pPr>
+          <w:hyperlink r:id="rId24" w:anchor="_Toc181714483" w:history="1">
+            <w:r>
+              <w:rPr>
+                <w:rFonts w:eastAsia="Times New Roman" w:cs="Times New Roman"/>
+                <w:noProof/>
+                <w:color w:val="467886"/>
+                <w:lang w:eastAsia="en-IE"/>
+              </w:rPr>
+              <w:t>Summary of Findings</w:t>
+            </w:r>
+            <w:r>
+              <w:rPr>
+                <w:rFonts w:eastAsia="Aptos" w:cs="Times New Roman"/>
+                <w:noProof/>
+                <w:webHidden/>
+              </w:rPr>
+              <w:tab/>
+            </w:r>
+            <w:r>
+              <w:rPr>
+                <w:rFonts w:eastAsia="Aptos" w:cs="Times New Roman"/>
+                <w:noProof/>
+                <w:webHidden/>
+              </w:rPr>
+              <w:fldChar w:fldCharType="begin"/>
+            </w:r>
+            <w:r>
+              <w:rPr>
+                <w:rFonts w:eastAsia="Aptos" w:cs="Times New Roman"/>
+                <w:noProof/>
+                <w:webHidden/>
+              </w:rPr>
+              <w:instrText xml:space="preserve"> PAGEREF _Toc181714483 \h </w:instrText>
+            </w:r>
+            <w:r>
+              <w:rPr>
+                <w:rFonts w:eastAsia="Aptos" w:cs="Times New Roman"/>
+                <w:noProof/>
+                <w:webHidden/>
+              </w:rPr>
+            </w:r>
+            <w:r>
+              <w:rPr>
+                <w:rFonts w:eastAsia="Aptos" w:cs="Times New Roman"/>
+                <w:noProof/>
+                <w:webHidden/>
+              </w:rPr>
+              <w:fldChar w:fldCharType="separate"/>
+            </w:r>
+            <w:r>
+              <w:rPr>
+                <w:rFonts w:eastAsia="Aptos" w:cs="Times New Roman"/>
+                <w:noProof/>
+                <w:webHidden/>
+              </w:rPr>
+              <w:t>15</w:t>
+            </w:r>
+            <w:r>
+              <w:rPr>
+                <w:rFonts w:eastAsia="Aptos" w:cs="Times New Roman"/>
+                <w:noProof/>
+                <w:webHidden/>
+              </w:rPr>
+              <w:fldChar w:fldCharType="end"/>
+            </w:r>
+          </w:hyperlink>
+        </w:p>
+        <w:p>
+          <w:pPr>
+            <w:tabs>
+              <w:tab w:val="right" w:leader="dot" w:pos="9016"/>
+            </w:tabs>
+            <w:spacing w:after="100" w:line="256" w:lineRule="auto"/>
+            <w:rPr>
+              <w:rFonts w:ascii="Aptos" w:eastAsia="Times New Roman" w:hAnsi="Aptos" w:cs="Times New Roman"/>
+              <w:noProof/>
+              <w:sz w:val="24"/>
+              <w:szCs w:val="24"/>
+              <w:lang w:eastAsia="en-IE"/>
+            </w:rPr>
+          </w:pPr>
+          <w:hyperlink r:id="rId25" w:anchor="_Toc181714484" w:history="1">
+            <w:r>
+              <w:rPr>
+                <w:rFonts w:eastAsia="Aptos" w:cs="Times New Roman"/>
+                <w:noProof/>
+                <w:color w:val="467886"/>
+              </w:rPr>
+              <w:t>Challenges Encountered</w:t>
+            </w:r>
+            <w:r>
+              <w:rPr>
+                <w:rFonts w:eastAsia="Aptos" w:cs="Times New Roman"/>
+                <w:noProof/>
+                <w:webHidden/>
+              </w:rPr>
+              <w:tab/>
+            </w:r>
+            <w:r>
+              <w:rPr>
+                <w:rFonts w:eastAsia="Aptos" w:cs="Times New Roman"/>
+                <w:noProof/>
+                <w:webHidden/>
+              </w:rPr>
+              <w:fldChar w:fldCharType="begin"/>
+            </w:r>
+            <w:r>
+              <w:rPr>
+                <w:rFonts w:eastAsia="Aptos" w:cs="Times New Roman"/>
+                <w:noProof/>
+                <w:webHidden/>
+              </w:rPr>
+              <w:instrText xml:space="preserve"> PAGEREF _Toc181714484 \h </w:instrText>
+            </w:r>
+            <w:r>
+              <w:rPr>
+                <w:rFonts w:eastAsia="Aptos" w:cs="Times New Roman"/>
+                <w:noProof/>
+                <w:webHidden/>
+              </w:rPr>
+            </w:r>
+            <w:r>
+              <w:rPr>
+                <w:rFonts w:eastAsia="Aptos" w:cs="Times New Roman"/>
+                <w:noProof/>
+                <w:webHidden/>
+              </w:rPr>
+              <w:fldChar w:fldCharType="separate"/>
+            </w:r>
+            <w:r>
+              <w:rPr>
+                <w:rFonts w:eastAsia="Aptos" w:cs="Times New Roman"/>
+                <w:noProof/>
+                <w:webHidden/>
+              </w:rPr>
+              <w:t>23</w:t>
+            </w:r>
+            <w:r>
+              <w:rPr>
+                <w:rFonts w:eastAsia="Aptos" w:cs="Times New Roman"/>
+                <w:noProof/>
+                <w:webHidden/>
+              </w:rPr>
+              <w:fldChar w:fldCharType="end"/>
+            </w:r>
+          </w:hyperlink>
+        </w:p>
+        <w:p>
+          <w:pPr>
+            <w:tabs>
+              <w:tab w:val="right" w:leader="dot" w:pos="9016"/>
+            </w:tabs>
+            <w:spacing w:after="100" w:line="256" w:lineRule="auto"/>
+            <w:rPr>
+              <w:rFonts w:ascii="Aptos" w:eastAsia="Times New Roman" w:hAnsi="Aptos" w:cs="Times New Roman"/>
+              <w:noProof/>
+              <w:sz w:val="24"/>
+              <w:szCs w:val="24"/>
+              <w:lang w:eastAsia="en-IE"/>
+            </w:rPr>
+          </w:pPr>
+          <w:hyperlink r:id="rId26" w:anchor="_Toc181714485" w:history="1">
+            <w:r>
+              <w:rPr>
+                <w:rFonts w:eastAsia="Aptos" w:cs="Times New Roman"/>
+                <w:noProof/>
+                <w:color w:val="467886"/>
+              </w:rPr>
+              <w:t>Results and Analysis</w:t>
+            </w:r>
+            <w:r>
+              <w:rPr>
+                <w:rFonts w:eastAsia="Aptos" w:cs="Times New Roman"/>
+                <w:noProof/>
+                <w:webHidden/>
+              </w:rPr>
+              <w:tab/>
+            </w:r>
+            <w:r>
+              <w:rPr>
+                <w:rFonts w:eastAsia="Aptos" w:cs="Times New Roman"/>
+                <w:noProof/>
+                <w:webHidden/>
+              </w:rPr>
+              <w:fldChar w:fldCharType="begin"/>
+            </w:r>
+            <w:r>
+              <w:rPr>
+                <w:rFonts w:eastAsia="Aptos" w:cs="Times New Roman"/>
+                <w:noProof/>
+                <w:webHidden/>
+              </w:rPr>
+              <w:instrText xml:space="preserve"> PAGEREF _Toc181714485 \h </w:instrText>
+            </w:r>
+            <w:r>
+              <w:rPr>
+                <w:rFonts w:eastAsia="Aptos" w:cs="Times New Roman"/>
+                <w:noProof/>
+                <w:webHidden/>
+              </w:rPr>
+            </w:r>
+            <w:r>
+              <w:rPr>
+                <w:rFonts w:eastAsia="Aptos" w:cs="Times New Roman"/>
+                <w:noProof/>
+                <w:webHidden/>
+              </w:rPr>
+              <w:fldChar w:fldCharType="separate"/>
+            </w:r>
+            <w:r>
+              <w:rPr>
+                <w:rFonts w:eastAsia="Aptos" w:cs="Times New Roman"/>
+                <w:noProof/>
+                <w:webHidden/>
+              </w:rPr>
+              <w:t>24</w:t>
+            </w:r>
+            <w:r>
+              <w:rPr>
+                <w:rFonts w:eastAsia="Aptos" w:cs="Times New Roman"/>
+                <w:noProof/>
+                <w:webHidden/>
+              </w:rPr>
+              <w:fldChar w:fldCharType="end"/>
+            </w:r>
+          </w:hyperlink>
+        </w:p>
+        <w:p>
+          <w:pPr>
+            <w:tabs>
+              <w:tab w:val="right" w:leader="dot" w:pos="9016"/>
+            </w:tabs>
+            <w:spacing w:after="100" w:line="256" w:lineRule="auto"/>
+            <w:rPr>
+              <w:rFonts w:ascii="Aptos" w:eastAsia="Times New Roman" w:hAnsi="Aptos" w:cs="Times New Roman"/>
+              <w:noProof/>
+              <w:sz w:val="24"/>
+              <w:szCs w:val="24"/>
+              <w:lang w:eastAsia="en-IE"/>
+            </w:rPr>
+          </w:pPr>
+          <w:hyperlink r:id="rId27" w:anchor="_Toc181714486" w:history="1">
+            <w:r>
+              <w:rPr>
+                <w:rFonts w:eastAsia="Aptos" w:cs="Times New Roman"/>
+                <w:noProof/>
+                <w:color w:val="467886"/>
               </w:rPr>
               <w:t>Conclusion</w:t>
             </w:r>
             <w:r>
               <w:rPr>
+                <w:rFonts w:eastAsia="Aptos" w:cs="Times New Roman"/>
                 <w:noProof/>
                 <w:webHidden/>
               </w:rPr>
@@ -1397,6 +2644,7 @@
             </w:r>
             <w:r>
               <w:rPr>
+                <w:rFonts w:eastAsia="Aptos" w:cs="Times New Roman"/>
                 <w:noProof/>
                 <w:webHidden/>
               </w:rPr>
@@ -1404,19 +2652,22 @@
             </w:r>
             <w:r>
               <w:rPr>
-                <w:noProof/>
-                <w:webHidden/>
-              </w:rPr>
-              <w:instrText xml:space="preserve"> PAGEREF _Toc166668376 \h </w:instrText>
-            </w:r>
-            <w:r>
-              <w:rPr>
-                <w:noProof/>
-                <w:webHidden/>
-              </w:rPr>
-            </w:r>
-            <w:r>
-              <w:rPr>
+                <w:rFonts w:eastAsia="Aptos" w:cs="Times New Roman"/>
+                <w:noProof/>
+                <w:webHidden/>
+              </w:rPr>
+              <w:instrText xml:space="preserve"> PAGEREF _Toc181714486 \h </w:instrText>
+            </w:r>
+            <w:r>
+              <w:rPr>
+                <w:rFonts w:eastAsia="Aptos" w:cs="Times New Roman"/>
+                <w:noProof/>
+                <w:webHidden/>
+              </w:rPr>
+            </w:r>
+            <w:r>
+              <w:rPr>
+                <w:rFonts w:eastAsia="Aptos" w:cs="Times New Roman"/>
                 <w:noProof/>
                 <w:webHidden/>
               </w:rPr>
@@ -1424,13 +2675,95 @@
             </w:r>
             <w:r>
               <w:rPr>
-                <w:noProof/>
-                <w:webHidden/>
-              </w:rPr>
-              <w:t>4</w:t>
-            </w:r>
-            <w:r>
-              <w:rPr>
+                <w:rFonts w:eastAsia="Aptos" w:cs="Times New Roman"/>
+                <w:noProof/>
+                <w:webHidden/>
+              </w:rPr>
+              <w:t>25</w:t>
+            </w:r>
+            <w:r>
+              <w:rPr>
+                <w:rFonts w:eastAsia="Aptos" w:cs="Times New Roman"/>
+                <w:noProof/>
+                <w:webHidden/>
+              </w:rPr>
+              <w:fldChar w:fldCharType="end"/>
+            </w:r>
+          </w:hyperlink>
+        </w:p>
+        <w:p>
+          <w:pPr>
+            <w:tabs>
+              <w:tab w:val="right" w:leader="dot" w:pos="9016"/>
+            </w:tabs>
+            <w:spacing w:after="100" w:line="256" w:lineRule="auto"/>
+            <w:rPr>
+              <w:rFonts w:ascii="Aptos" w:eastAsia="Times New Roman" w:hAnsi="Aptos" w:cs="Times New Roman"/>
+              <w:noProof/>
+              <w:sz w:val="24"/>
+              <w:szCs w:val="24"/>
+              <w:lang w:eastAsia="en-IE"/>
+            </w:rPr>
+          </w:pPr>
+          <w:hyperlink r:id="rId28" w:anchor="_Toc181714487" w:history="1">
+            <w:r>
+              <w:rPr>
+                <w:rFonts w:eastAsia="Aptos" w:cs="Times New Roman"/>
+                <w:noProof/>
+                <w:color w:val="467886"/>
+              </w:rPr>
+              <w:t>References</w:t>
+            </w:r>
+            <w:r>
+              <w:rPr>
+                <w:rFonts w:eastAsia="Aptos" w:cs="Times New Roman"/>
+                <w:noProof/>
+                <w:webHidden/>
+              </w:rPr>
+              <w:tab/>
+            </w:r>
+            <w:r>
+              <w:rPr>
+                <w:rFonts w:eastAsia="Aptos" w:cs="Times New Roman"/>
+                <w:noProof/>
+                <w:webHidden/>
+              </w:rPr>
+              <w:fldChar w:fldCharType="begin"/>
+            </w:r>
+            <w:r>
+              <w:rPr>
+                <w:rFonts w:eastAsia="Aptos" w:cs="Times New Roman"/>
+                <w:noProof/>
+                <w:webHidden/>
+              </w:rPr>
+              <w:instrText xml:space="preserve"> PAGEREF _Toc181714487 \h </w:instrText>
+            </w:r>
+            <w:r>
+              <w:rPr>
+                <w:rFonts w:eastAsia="Aptos" w:cs="Times New Roman"/>
+                <w:noProof/>
+                <w:webHidden/>
+              </w:rPr>
+            </w:r>
+            <w:r>
+              <w:rPr>
+                <w:rFonts w:eastAsia="Aptos" w:cs="Times New Roman"/>
+                <w:noProof/>
+                <w:webHidden/>
+              </w:rPr>
+              <w:fldChar w:fldCharType="separate"/>
+            </w:r>
+            <w:r>
+              <w:rPr>
+                <w:rFonts w:eastAsia="Aptos" w:cs="Times New Roman"/>
+                <w:noProof/>
+                <w:webHidden/>
+              </w:rPr>
+              <w:t>26</w:t>
+            </w:r>
+            <w:r>
+              <w:rPr>
+                <w:rFonts w:eastAsia="Aptos" w:cs="Times New Roman"/>
                 <w:noProof/>
                 <w:webHidden/>
               </w:rPr>
@@ -1446,73 +2779,66 @@
               <w:noProof/>
             </w:rPr>
           </w:pPr>
-          <w:r>
+        </w:p>
+        <w:p>
+          <w:pPr>
             <w:rPr>
               <w:b/>
               <w:bCs/>
               <w:noProof/>
             </w:rPr>
-            <w:fldChar w:fldCharType="end"/>
-          </w:r>
-          <w:r>
-            <w:rPr>
-              <w:b/>
-              <w:bCs/>
-              <w:noProof/>
-            </w:rPr>
-            <w:t>References…………………………………………………………………………………………………………………………………….5</w:t>
-          </w:r>
+          </w:pPr>
         </w:p>
       </w:sdtContent>
     </w:sdt>
-    <w:p/>
-    <w:p>
-      <w:pPr>
-        <w:rPr>
-          <w:color w:val="FF0000"/>
-        </w:rPr>
-      </w:pPr>
-      <w:r>
-        <w:rPr>
-          <w:color w:val="FF0000"/>
-        </w:rPr>
-        <w:t>[</w:t>
-      </w:r>
-      <w:r>
-        <w:rPr>
-          <w:color w:val="FF0000"/>
-        </w:rPr>
-        <w:t>NOTE:</w:t>
-      </w:r>
-      <w:r>
-        <w:rPr>
-          <w:color w:val="FF0000"/>
-        </w:rPr>
-        <w:t xml:space="preserve"> </w:t>
-      </w:r>
-      <w:r>
-        <w:rPr>
-          <w:color w:val="FF0000"/>
-        </w:rPr>
-        <w:t xml:space="preserve">The table of contents </w:t>
-      </w:r>
-      <w:r>
-        <w:rPr>
-          <w:color w:val="FF0000"/>
-        </w:rPr>
-        <w:t>above has been included</w:t>
-      </w:r>
-      <w:r>
-        <w:rPr>
-          <w:color w:val="FF0000"/>
-        </w:rPr>
-        <w:t xml:space="preserve"> for your convenience. To refresh the table, simply click on it, then select 'Update Table' using the mouse. You can choose to update either the page numbers exclusively or the entire table as needed.</w:t>
-      </w:r>
-      <w:r>
-        <w:rPr>
-          <w:color w:val="FF0000"/>
-        </w:rPr>
-        <w:t>]</w:t>
+    <w:p>
+      <w:pPr>
+        <w:pStyle w:val="TOCHeading"/>
+      </w:pPr>
+    </w:p>
+    <w:p>
+      <w:pPr>
+        <w:pStyle w:val="TOCHeading"/>
+      </w:pPr>
+    </w:p>
+    <w:p>
+      <w:pPr>
+        <w:pStyle w:val="TOCHeading"/>
+      </w:pPr>
+    </w:p>
+    <w:p>
+      <w:pPr>
+        <w:pStyle w:val="TOCHeading"/>
+      </w:pPr>
+    </w:p>
+    <w:p>
+      <w:pPr>
+        <w:pStyle w:val="TOCHeading"/>
+      </w:pPr>
+    </w:p>
+    <w:p>
+      <w:pPr>
+        <w:pStyle w:val="TOCHeading"/>
+      </w:pPr>
+    </w:p>
+    <w:p>
+      <w:pPr>
+        <w:rPr>
+          <w:lang w:val="en-US"/>
+        </w:rPr>
+      </w:pPr>
+    </w:p>
+    <w:p>
+      <w:pPr>
+        <w:pStyle w:val="TOCHeading"/>
+      </w:pPr>
+    </w:p>
+    <w:p>
+      <w:pPr>
+        <w:pStyle w:val="TOCHeading"/>
+      </w:pPr>
+      <w:r>
+        <w:t>Table of Figures</w:t>
       </w:r>
     </w:p>
     <w:p/>
@@ -1521,7 +2847,7 @@
     <w:p>
       <w:pPr>
         <w:sectPr>
-          <w:footerReference w:type="default" r:id="rId9"/>
+          <w:footerReference w:type="default" r:id="rId29"/>
           <w:pgSz w:w="11906" w:h="16838"/>
           <w:pgMar w:top="1440" w:right="1440" w:bottom="1440" w:left="1440" w:header="708" w:footer="708" w:gutter="0"/>
           <w:pgNumType w:fmt="lowerRoman"/>
@@ -1536,7 +2862,1121 @@
       </w:pPr>
       <w:r>
         <w:lastRenderedPageBreak/>
-        <w:t>Business Understanding</w:t>
+        <w:t>Introduction</w:t>
+      </w:r>
+    </w:p>
+    <w:p/>
+    <w:p>
+      <w:r>
+        <w:t>An examination of the “The movement of people” using the UN Data sources</w:t>
+      </w:r>
+    </w:p>
+    <w:p>
+      <w:r>
+        <w:t xml:space="preserve">The International Organisation for Migration has been gathering and collating relevant data on the movement of people since 2017 and this data is available through the Demographic Yearbook data collection (unstats.un.org, n.d.). </w:t>
+      </w:r>
+    </w:p>
+    <w:p>
+      <w:r>
+        <w:t>The Data collected is regarded as accurate and reliable and is the work of the United Nations Statistics Division (UNSD). There are four key impacts of the statistics produced by UNSD:</w:t>
+      </w:r>
+    </w:p>
+    <w:p>
+      <w:pPr>
+        <w:pStyle w:val="ListParagraph"/>
+        <w:numPr>
+          <w:ilvl w:val="0"/>
+          <w:numId w:val="11"/>
+        </w:numPr>
+      </w:pPr>
+      <w:r>
+        <w:t>Collects and disseminates official national data on international migrant flows and stocks through Demographic Yearbook data collection</w:t>
+      </w:r>
+    </w:p>
+    <w:p>
+      <w:pPr>
+        <w:pStyle w:val="ListParagraph"/>
+        <w:numPr>
+          <w:ilvl w:val="0"/>
+          <w:numId w:val="11"/>
+        </w:numPr>
+      </w:pPr>
+      <w:r>
+        <w:t>Produces international standards and methods related to international migration statistics.</w:t>
+      </w:r>
+    </w:p>
+    <w:p>
+      <w:pPr>
+        <w:pStyle w:val="ListParagraph"/>
+        <w:numPr>
+          <w:ilvl w:val="0"/>
+          <w:numId w:val="11"/>
+        </w:numPr>
+      </w:pPr>
+      <w:r>
+        <w:t>Assists countries in enhancing their capacity on migration statistics.</w:t>
+      </w:r>
+    </w:p>
+    <w:p>
+      <w:pPr>
+        <w:pStyle w:val="ListParagraph"/>
+        <w:numPr>
+          <w:ilvl w:val="0"/>
+          <w:numId w:val="11"/>
+        </w:numPr>
+      </w:pPr>
+      <w:r>
+        <w:t>Coordinates statistical programmes and activities through the United Nations Expert Group on Migration Statistics</w:t>
+      </w:r>
+    </w:p>
+    <w:p>
+      <w:pPr>
+        <w:rPr>
+          <w:sz w:val="36"/>
+          <w:szCs w:val="36"/>
+        </w:rPr>
+      </w:pPr>
+      <w:r>
+        <w:rPr>
+          <w:sz w:val="36"/>
+          <w:szCs w:val="36"/>
+        </w:rPr>
+        <w:t>Business Objectives</w:t>
+      </w:r>
+    </w:p>
+    <w:p>
+      <w:r>
+        <w:t>The 5 main objectives for this capstone project included the following:</w:t>
+      </w:r>
+    </w:p>
+    <w:p>
+      <w:pPr>
+        <w:pStyle w:val="ListParagraph"/>
+        <w:numPr>
+          <w:ilvl w:val="0"/>
+          <w:numId w:val="6"/>
+        </w:numPr>
+        <w:spacing w:line="256" w:lineRule="auto"/>
+      </w:pPr>
+      <w:r>
+        <w:t>How can data science be used to analyse the growing number of asylum seekers around the world.</w:t>
+      </w:r>
+    </w:p>
+    <w:p>
+      <w:pPr>
+        <w:pStyle w:val="ListParagraph"/>
+        <w:numPr>
+          <w:ilvl w:val="0"/>
+          <w:numId w:val="6"/>
+        </w:numPr>
+        <w:spacing w:line="256" w:lineRule="auto"/>
+      </w:pPr>
+      <w:r>
+        <w:t xml:space="preserve">Examination of available data may help to predict the future applications for asylum seekers across the world – not just the number of applications but also the routes and preferred destinations of people on the move.    </w:t>
+      </w:r>
+    </w:p>
+    <w:p>
+      <w:pPr>
+        <w:pStyle w:val="ListParagraph"/>
+        <w:numPr>
+          <w:ilvl w:val="0"/>
+          <w:numId w:val="6"/>
+        </w:numPr>
+        <w:spacing w:line="256" w:lineRule="auto"/>
+      </w:pPr>
+      <w:r>
+        <w:t xml:space="preserve">To develop a machine learning model to estimate the number of asylum applications. </w:t>
+      </w:r>
+    </w:p>
+    <w:p>
+      <w:pPr>
+        <w:pStyle w:val="ListParagraph"/>
+        <w:numPr>
+          <w:ilvl w:val="0"/>
+          <w:numId w:val="6"/>
+        </w:numPr>
+        <w:spacing w:line="256" w:lineRule="auto"/>
+      </w:pPr>
+      <w:r>
+        <w:t>Compare the estimates of applications both supervised and unsupervised and a description of exactly what this entails.</w:t>
+      </w:r>
+    </w:p>
+    <w:p>
+      <w:pPr>
+        <w:pStyle w:val="ListParagraph"/>
+        <w:numPr>
+          <w:ilvl w:val="0"/>
+          <w:numId w:val="6"/>
+        </w:numPr>
+        <w:spacing w:line="256" w:lineRule="auto"/>
+      </w:pPr>
+      <w:r>
+        <w:t xml:space="preserve">To take a deeper look into the global figures to allow for some examination of the movement of peoples </w:t>
+      </w:r>
+      <w:proofErr w:type="gramStart"/>
+      <w:r>
+        <w:t>with in</w:t>
+      </w:r>
+      <w:proofErr w:type="gramEnd"/>
+      <w:r>
+        <w:t xml:space="preserve"> Europe, America, Asia and Oceania (Australia). </w:t>
+      </w:r>
+    </w:p>
+    <w:p>
+      <w:pPr>
+        <w:rPr>
+          <w:sz w:val="36"/>
+          <w:szCs w:val="36"/>
+        </w:rPr>
+      </w:pPr>
+    </w:p>
+    <w:p>
+      <w:pPr>
+        <w:rPr>
+          <w:sz w:val="36"/>
+          <w:szCs w:val="36"/>
+        </w:rPr>
+      </w:pPr>
+    </w:p>
+    <w:p>
+      <w:pPr>
+        <w:rPr>
+          <w:sz w:val="36"/>
+          <w:szCs w:val="36"/>
+        </w:rPr>
+      </w:pPr>
+    </w:p>
+    <w:p>
+      <w:pPr>
+        <w:rPr>
+          <w:sz w:val="36"/>
+          <w:szCs w:val="36"/>
+        </w:rPr>
+      </w:pPr>
+    </w:p>
+    <w:p>
+      <w:pPr>
+        <w:rPr>
+          <w:sz w:val="36"/>
+          <w:szCs w:val="36"/>
+        </w:rPr>
+      </w:pPr>
+    </w:p>
+    <w:p>
+      <w:pPr>
+        <w:rPr>
+          <w:sz w:val="36"/>
+          <w:szCs w:val="36"/>
+        </w:rPr>
+      </w:pPr>
+    </w:p>
+    <w:p>
+      <w:pPr>
+        <w:rPr>
+          <w:sz w:val="36"/>
+          <w:szCs w:val="36"/>
+        </w:rPr>
+      </w:pPr>
+      <w:r>
+        <w:rPr>
+          <w:sz w:val="36"/>
+          <w:szCs w:val="36"/>
+        </w:rPr>
+        <w:lastRenderedPageBreak/>
+        <w:t>Hypothesis</w:t>
+      </w:r>
+    </w:p>
+    <w:p>
+      <w:r>
+        <w:t xml:space="preserve">Machine learning models can be used successfully to help predict the current and future applications for asylum seekers around the global through the UN. It will allow countries prepare for the influx of application especially down to conflict and political issues globally which force people to flea their home country. </w:t>
+      </w:r>
+    </w:p>
+    <w:p>
+      <w:pPr>
+        <w:rPr>
+          <w:sz w:val="36"/>
+          <w:szCs w:val="36"/>
+        </w:rPr>
+      </w:pPr>
+      <w:r>
+        <w:rPr>
+          <w:sz w:val="36"/>
+          <w:szCs w:val="36"/>
+        </w:rPr>
+        <w:t>Scope and Methodology</w:t>
+      </w:r>
+    </w:p>
+    <w:p>
+      <w:r>
+        <w:t xml:space="preserve">Over the two semesters work has been carried out on this dataset regarding </w:t>
+      </w:r>
+      <w:proofErr w:type="spellStart"/>
+      <w:r>
+        <w:t>aslymn</w:t>
+      </w:r>
+      <w:proofErr w:type="spellEnd"/>
+      <w:r>
+        <w:t xml:space="preserve"> seekers data globally through the UN following the CRISP-DM methodology.</w:t>
+      </w:r>
+    </w:p>
+    <w:p>
+      <w:r>
+        <w:t xml:space="preserve">I have followed this </w:t>
+      </w:r>
+      <w:proofErr w:type="gramStart"/>
+      <w:r>
+        <w:t>time line</w:t>
+      </w:r>
+      <w:proofErr w:type="gramEnd"/>
+      <w:r>
+        <w:t xml:space="preserve"> as close as I could</w:t>
+      </w:r>
+    </w:p>
+    <w:p>
+      <w:pPr>
+        <w:jc w:val="center"/>
+      </w:pPr>
+      <w:r>
+        <w:rPr>
+          <w:noProof/>
+        </w:rPr>
+        <w:drawing>
+          <wp:inline distT="0" distB="0" distL="0" distR="0" wp14:anchorId="5FE0787B" wp14:editId="6A0DF81F">
+            <wp:extent cx="4779645" cy="6276975"/>
+            <wp:effectExtent l="0" t="0" r="1905" b="9525"/>
+            <wp:docPr id="692327477" name="Picture 6"/>
+            <wp:cNvGraphicFramePr>
+              <a:graphicFrameLocks xmlns:a="http://schemas.openxmlformats.org/drawingml/2006/main" noChangeAspect="1"/>
+            </wp:cNvGraphicFramePr>
+            <a:graphic xmlns:a="http://schemas.openxmlformats.org/drawingml/2006/main">
+              <a:graphicData uri="http://schemas.openxmlformats.org/drawingml/2006/picture">
+                <pic:pic xmlns:pic="http://schemas.openxmlformats.org/drawingml/2006/picture">
+                  <pic:nvPicPr>
+                    <pic:cNvPr id="0" name="Picture 2"/>
+                    <pic:cNvPicPr>
+                      <a:picLocks noChangeAspect="1" noChangeArrowheads="1"/>
+                    </pic:cNvPicPr>
+                  </pic:nvPicPr>
+                  <pic:blipFill>
+                    <a:blip r:embed="rId30">
+                      <a:extLst>
+                        <a:ext uri="{28A0092B-C50C-407E-A947-70E740481C1C}">
+                          <a14:useLocalDpi xmlns:a14="http://schemas.microsoft.com/office/drawing/2010/main" val="0"/>
+                        </a:ext>
+                      </a:extLst>
+                    </a:blip>
+                    <a:srcRect/>
+                    <a:stretch>
+                      <a:fillRect/>
+                    </a:stretch>
+                  </pic:blipFill>
+                  <pic:spPr bwMode="auto">
+                    <a:xfrm>
+                      <a:off x="0" y="0"/>
+                      <a:ext cx="4779645" cy="6276975"/>
+                    </a:xfrm>
+                    <a:prstGeom prst="rect">
+                      <a:avLst/>
+                    </a:prstGeom>
+                    <a:noFill/>
+                  </pic:spPr>
+                </pic:pic>
+              </a:graphicData>
+            </a:graphic>
+          </wp:inline>
+        </w:drawing>
+      </w:r>
+    </w:p>
+    <w:p>
+      <w:r>
+        <w:lastRenderedPageBreak/>
+        <w:t>Of specific interest in this project are the statistics relevant to The United Nations High Commissioner for Refugees (UNHCR) (www.unhcr.org, n.d.) who also collects and compiles data on asylum seekers and refugees more specifically on asylum applications, refugee status determination, recognition rates, refugee populations and movements, demographic characteristics (age and sex) as well as major refugee locations (camps, centres, urban areas, etc.).</w:t>
+      </w:r>
+    </w:p>
+    <w:p>
+      <w:r>
+        <w:t xml:space="preserve">We need to import all the necessary libraries to </w:t>
+      </w:r>
+      <w:r>
+        <w:t xml:space="preserve">allow us </w:t>
+      </w:r>
+      <w:proofErr w:type="gramStart"/>
+      <w:r>
+        <w:t>go</w:t>
+      </w:r>
+      <w:proofErr w:type="gramEnd"/>
+      <w:r>
+        <w:t xml:space="preserve"> through the whole project management process</w:t>
+      </w:r>
+      <w:r>
+        <w:t xml:space="preserve"> following industry standard CRISP-DM. </w:t>
+      </w:r>
+    </w:p>
+    <w:p>
+      <w:r>
+        <w:t>“CRISP-DM stands for cross-industry process for data mining. The CRISP-DM methodology provides a structured approach to planning a data mining project. It is a robust and well-proven methodology.” (Smart Vision Europe, 2017</w:t>
+      </w:r>
+      <w:r>
+        <w:t>)</w:t>
+      </w:r>
+    </w:p>
+    <w:p>
+      <w:pPr>
+        <w:rPr>
+          <w:sz w:val="36"/>
+          <w:szCs w:val="36"/>
+        </w:rPr>
+      </w:pPr>
+      <w:r>
+        <w:rPr>
+          <w:sz w:val="36"/>
+          <w:szCs w:val="36"/>
+        </w:rPr>
+        <w:t>Success Criteria</w:t>
+      </w:r>
+    </w:p>
+    <w:p>
+      <w:r>
+        <w:t xml:space="preserve">In this capstone project the criteria for seeing how successful the project runs </w:t>
+      </w:r>
+      <w:proofErr w:type="gramStart"/>
+      <w:r>
+        <w:t>is</w:t>
+      </w:r>
+      <w:proofErr w:type="gramEnd"/>
+      <w:r>
+        <w:t xml:space="preserve"> based off </w:t>
+      </w:r>
+      <w:r>
+        <w:t>key</w:t>
+      </w:r>
+      <w:r>
+        <w:t xml:space="preserve"> areas.</w:t>
+      </w:r>
+    </w:p>
+    <w:p>
+      <w:pPr>
+        <w:pStyle w:val="ListParagraph"/>
+        <w:numPr>
+          <w:ilvl w:val="0"/>
+          <w:numId w:val="12"/>
+        </w:numPr>
+      </w:pPr>
+      <w:r>
+        <w:t>Model performance: The machine learning algorithms need to achieve high accuracy, recall and f1-score.</w:t>
+      </w:r>
+    </w:p>
+    <w:p>
+      <w:pPr>
+        <w:pStyle w:val="ListParagraph"/>
+        <w:numPr>
+          <w:ilvl w:val="0"/>
+          <w:numId w:val="12"/>
+        </w:numPr>
+      </w:pPr>
+      <w:r>
+        <w:t xml:space="preserve">Interpretability: Will key stack holders such as government and UN be able to understand the results following deployment on the models </w:t>
+      </w:r>
+      <w:proofErr w:type="gramStart"/>
+      <w:r>
+        <w:t>an</w:t>
+      </w:r>
+      <w:proofErr w:type="gramEnd"/>
+      <w:r>
+        <w:t xml:space="preserve"> be able to move forward and plan successfully with the whole handling of asylum seeker applications globally. </w:t>
+      </w:r>
+    </w:p>
+    <w:p>
+      <w:pPr>
+        <w:pStyle w:val="ListParagraph"/>
+      </w:pPr>
+    </w:p>
+    <w:p/>
+    <w:p/>
+    <w:p>
+      <w:pPr>
+        <w:rPr>
+          <w:sz w:val="40"/>
+          <w:szCs w:val="40"/>
+        </w:rPr>
+      </w:pPr>
+      <w:r>
+        <w:rPr>
+          <w:sz w:val="40"/>
+          <w:szCs w:val="40"/>
+        </w:rPr>
+        <w:t>Exploratory Data Analysis (EDA)</w:t>
+      </w:r>
+    </w:p>
+    <w:p>
+      <w:r>
+        <w:t>IBM define Exploratory Data Analysis as “</w:t>
+      </w:r>
+      <w:r>
+        <w:t xml:space="preserve">is used by data scientists to </w:t>
+      </w:r>
+      <w:r>
+        <w:t>analyse</w:t>
+      </w:r>
+      <w:r>
+        <w:t xml:space="preserve"> and investigate data sets and summarize their main characteristics, often employing data visualization methods.</w:t>
+      </w:r>
+      <w:r>
+        <w:t xml:space="preserve">” It allows us to work with a data source </w:t>
+      </w:r>
+      <w:proofErr w:type="gramStart"/>
+      <w:r>
+        <w:t>in order to</w:t>
+      </w:r>
+      <w:proofErr w:type="gramEnd"/>
+      <w:r>
+        <w:t xml:space="preserve"> get the answers we need for example in this case with the project we want to establish and predict future asylum seekers applications globally. </w:t>
+      </w:r>
+    </w:p>
+    <w:p>
+      <w:pPr>
+        <w:rPr>
+          <w:sz w:val="40"/>
+          <w:szCs w:val="40"/>
+        </w:rPr>
+      </w:pPr>
+      <w:bookmarkStart w:id="1" w:name="_Toc166668372"/>
+      <w:bookmarkStart w:id="2" w:name="_Hlk161498577"/>
+      <w:bookmarkStart w:id="3" w:name="_Hlk183084750"/>
+      <w:r>
+        <w:rPr>
+          <w:sz w:val="40"/>
+          <w:szCs w:val="40"/>
+        </w:rPr>
+        <w:t>Descriptive Statistics</w:t>
+      </w:r>
+    </w:p>
+    <w:bookmarkEnd w:id="3"/>
+    <w:p>
+      <w:pPr>
+        <w:keepNext/>
+        <w:keepLines/>
+        <w:spacing w:before="360" w:after="80" w:line="240" w:lineRule="auto"/>
+        <w:contextualSpacing/>
+        <w:outlineLvl w:val="0"/>
+      </w:pPr>
+      <w:r>
+        <w:t xml:space="preserve">In this particular stage of CRISP </w:t>
+      </w:r>
+      <w:proofErr w:type="gramStart"/>
+      <w:r>
+        <w:t>DM</w:t>
+      </w:r>
+      <w:proofErr w:type="gramEnd"/>
+      <w:r>
+        <w:t xml:space="preserve"> we need to try and understand the data in front of us from the very start as the understanding of this data is imperative to processing the data as needed, creating a machine learning algorithm for the said data</w:t>
+      </w:r>
+    </w:p>
+    <w:p>
+      <w:pPr>
+        <w:keepNext/>
+        <w:keepLines/>
+        <w:spacing w:before="360" w:after="80" w:line="240" w:lineRule="auto"/>
+        <w:contextualSpacing/>
+        <w:outlineLvl w:val="0"/>
+      </w:pPr>
+    </w:p>
+    <w:p>
+      <w:pPr>
+        <w:keepNext/>
+        <w:keepLines/>
+        <w:spacing w:before="360" w:after="80" w:line="240" w:lineRule="auto"/>
+        <w:contextualSpacing/>
+        <w:outlineLvl w:val="0"/>
+      </w:pPr>
+      <w:r>
+        <w:t xml:space="preserve">This data has come from the official UN website data finder. The data is regarding asylum seeker application around the EU but specifically between the years 2018-2023 which is 5 years all together. </w:t>
+      </w:r>
+    </w:p>
+    <w:p>
+      <w:pPr>
+        <w:keepNext/>
+        <w:keepLines/>
+        <w:spacing w:before="360" w:after="80" w:line="240" w:lineRule="auto"/>
+        <w:contextualSpacing/>
+        <w:outlineLvl w:val="0"/>
+      </w:pPr>
+    </w:p>
+    <w:p>
+      <w:pPr>
+        <w:keepNext/>
+        <w:keepLines/>
+        <w:spacing w:before="360" w:after="80" w:line="240" w:lineRule="auto"/>
+        <w:contextualSpacing/>
+        <w:outlineLvl w:val="0"/>
+      </w:pPr>
+      <w:r>
+        <w:t xml:space="preserve">The UN data finder website provides a data dictionary. This is a comprehensive dictionary. </w:t>
+      </w:r>
+    </w:p>
+    <w:p>
+      <w:pPr>
+        <w:keepNext/>
+        <w:keepLines/>
+        <w:spacing w:before="360" w:after="80" w:line="240" w:lineRule="auto"/>
+        <w:contextualSpacing/>
+        <w:outlineLvl w:val="0"/>
+      </w:pPr>
+    </w:p>
+    <w:p>
+      <w:pPr>
+        <w:keepNext/>
+        <w:keepLines/>
+        <w:spacing w:before="360" w:after="80" w:line="240" w:lineRule="auto"/>
+        <w:contextualSpacing/>
+        <w:outlineLvl w:val="0"/>
+        <w:rPr>
+          <w:rStyle w:val="Hyperlink"/>
+        </w:rPr>
+      </w:pPr>
+      <w:hyperlink r:id="rId31" w:history="1">
+        <w:r>
+          <w:rPr>
+            <w:rStyle w:val="Hyperlink"/>
+          </w:rPr>
+          <w:t>unhcr.org/refugee-statistics/methodology/data-content/</w:t>
+        </w:r>
+      </w:hyperlink>
+    </w:p>
+    <w:p>
+      <w:pPr>
+        <w:keepNext/>
+        <w:keepLines/>
+        <w:spacing w:before="360" w:after="80" w:line="240" w:lineRule="auto"/>
+        <w:contextualSpacing/>
+        <w:outlineLvl w:val="0"/>
+        <w:rPr>
+          <w:color w:val="467886" w:themeColor="hyperlink"/>
+          <w:u w:val="single"/>
+        </w:rPr>
+      </w:pPr>
+    </w:p>
+    <w:p>
+      <w:r>
+        <w:t xml:space="preserve">By using </w:t>
+      </w:r>
+      <w:proofErr w:type="gramStart"/>
+      <w:r>
+        <w:t>the  .</w:t>
+      </w:r>
+      <w:proofErr w:type="gramEnd"/>
+      <w:r>
+        <w:t>head() we can see the first few rows of the data so we can get a</w:t>
+      </w:r>
+      <w:r>
+        <w:t>n</w:t>
+      </w:r>
+      <w:r>
+        <w:t xml:space="preserve"> introduction to the dataset and try and understand it more. We can see that there are 10 columns which equates to 10 features.</w:t>
+      </w:r>
+    </w:p>
+    <w:p>
+      <w:pPr>
+        <w:rPr>
+          <w:sz w:val="40"/>
+          <w:szCs w:val="40"/>
+        </w:rPr>
+      </w:pPr>
+      <w:r>
+        <w:rPr>
+          <w:noProof/>
+          <w:sz w:val="40"/>
+          <w:szCs w:val="40"/>
+        </w:rPr>
+        <w:lastRenderedPageBreak/>
+        <w:drawing>
+          <wp:inline distT="0" distB="0" distL="0" distR="0" wp14:anchorId="1C023EA4" wp14:editId="7A1FAEAF">
+            <wp:extent cx="5731510" cy="1495425"/>
+            <wp:effectExtent l="0" t="0" r="2540" b="9525"/>
+            <wp:docPr id="1506465457" name="Picture 7" descr="A screenshot of a computer&#10;&#10;Description automatically generated"/>
+            <wp:cNvGraphicFramePr>
+              <a:graphicFrameLocks xmlns:a="http://schemas.openxmlformats.org/drawingml/2006/main" noChangeAspect="1"/>
+            </wp:cNvGraphicFramePr>
+            <a:graphic xmlns:a="http://schemas.openxmlformats.org/drawingml/2006/main">
+              <a:graphicData uri="http://schemas.openxmlformats.org/drawingml/2006/picture">
+                <pic:pic xmlns:pic="http://schemas.openxmlformats.org/drawingml/2006/picture">
+                  <pic:nvPicPr>
+                    <pic:cNvPr id="1506465457" name="Picture 7" descr="A screenshot of a computer&#10;&#10;Description automatically generated"/>
+                    <pic:cNvPicPr/>
+                  </pic:nvPicPr>
+                  <pic:blipFill>
+                    <a:blip r:embed="rId32">
+                      <a:extLst>
+                        <a:ext uri="{28A0092B-C50C-407E-A947-70E740481C1C}">
+                          <a14:useLocalDpi xmlns:a14="http://schemas.microsoft.com/office/drawing/2010/main" val="0"/>
+                        </a:ext>
+                      </a:extLst>
+                    </a:blip>
+                    <a:stretch>
+                      <a:fillRect/>
+                    </a:stretch>
+                  </pic:blipFill>
+                  <pic:spPr>
+                    <a:xfrm>
+                      <a:off x="0" y="0"/>
+                      <a:ext cx="5731510" cy="1495425"/>
+                    </a:xfrm>
+                    <a:prstGeom prst="rect">
+                      <a:avLst/>
+                    </a:prstGeom>
+                  </pic:spPr>
+                </pic:pic>
+              </a:graphicData>
+            </a:graphic>
+          </wp:inline>
+        </w:drawing>
+      </w:r>
+    </w:p>
+    <w:p>
+      <w:pPr>
+        <w:keepNext/>
+        <w:keepLines/>
+        <w:spacing w:before="360" w:after="80" w:line="240" w:lineRule="auto"/>
+        <w:contextualSpacing/>
+        <w:outlineLvl w:val="0"/>
+        <w:rPr>
+          <w:rFonts w:eastAsiaTheme="majorEastAsia" w:cstheme="majorBidi"/>
+          <w:color w:val="3A3A3A" w:themeColor="background2" w:themeShade="40"/>
+          <w:spacing w:val="-10"/>
+          <w:kern w:val="28"/>
+        </w:rPr>
+      </w:pPr>
+    </w:p>
+    <w:p>
+      <w:pPr>
+        <w:keepNext/>
+        <w:keepLines/>
+        <w:spacing w:before="360" w:after="80" w:line="240" w:lineRule="auto"/>
+        <w:contextualSpacing/>
+        <w:outlineLvl w:val="0"/>
+        <w:rPr>
+          <w:rFonts w:eastAsiaTheme="majorEastAsia" w:cstheme="majorBidi"/>
+          <w:color w:val="3A3A3A" w:themeColor="background2" w:themeShade="40"/>
+          <w:spacing w:val="-10"/>
+          <w:kern w:val="28"/>
+        </w:rPr>
+      </w:pPr>
+      <w:r>
+        <w:rPr>
+          <w:rFonts w:eastAsiaTheme="majorEastAsia" w:cstheme="majorBidi"/>
+          <w:color w:val="3A3A3A" w:themeColor="background2" w:themeShade="40"/>
+          <w:spacing w:val="-10"/>
+          <w:kern w:val="28"/>
+        </w:rPr>
+        <w:t>We can get more basic information on the dataset by using .</w:t>
+      </w:r>
+      <w:proofErr w:type="gramStart"/>
+      <w:r>
+        <w:rPr>
+          <w:rFonts w:eastAsiaTheme="majorEastAsia" w:cstheme="majorBidi"/>
+          <w:color w:val="3A3A3A" w:themeColor="background2" w:themeShade="40"/>
+          <w:spacing w:val="-10"/>
+          <w:kern w:val="28"/>
+        </w:rPr>
+        <w:t>info(</w:t>
+      </w:r>
+      <w:proofErr w:type="gramEnd"/>
+      <w:r>
+        <w:rPr>
+          <w:rFonts w:eastAsiaTheme="majorEastAsia" w:cstheme="majorBidi"/>
+          <w:color w:val="3A3A3A" w:themeColor="background2" w:themeShade="40"/>
+          <w:spacing w:val="-10"/>
+          <w:kern w:val="28"/>
+        </w:rPr>
+        <w:t xml:space="preserve">) function. We can see that we have 1 numerical value as an integer and 9 objects which are categorical data.  Due to this dataset having so many categorical </w:t>
+      </w:r>
+      <w:proofErr w:type="gramStart"/>
+      <w:r>
+        <w:rPr>
+          <w:rFonts w:eastAsiaTheme="majorEastAsia" w:cstheme="majorBidi"/>
+          <w:color w:val="3A3A3A" w:themeColor="background2" w:themeShade="40"/>
+          <w:spacing w:val="-10"/>
+          <w:kern w:val="28"/>
+        </w:rPr>
+        <w:t>value</w:t>
+      </w:r>
+      <w:proofErr w:type="gramEnd"/>
+      <w:r>
+        <w:rPr>
+          <w:rFonts w:eastAsiaTheme="majorEastAsia" w:cstheme="majorBidi"/>
+          <w:color w:val="3A3A3A" w:themeColor="background2" w:themeShade="40"/>
+          <w:spacing w:val="-10"/>
+          <w:kern w:val="28"/>
+        </w:rPr>
+        <w:t xml:space="preserve"> features I am going to use Label Encoder. </w:t>
+      </w:r>
+    </w:p>
+    <w:p>
+      <w:pPr>
+        <w:keepNext/>
+        <w:keepLines/>
+        <w:spacing w:before="360" w:after="80" w:line="240" w:lineRule="auto"/>
+        <w:contextualSpacing/>
+        <w:outlineLvl w:val="0"/>
+        <w:rPr>
+          <w:rFonts w:eastAsiaTheme="majorEastAsia" w:cstheme="majorBidi"/>
+          <w:color w:val="3A3A3A" w:themeColor="background2" w:themeShade="40"/>
+          <w:spacing w:val="-10"/>
+          <w:kern w:val="28"/>
+        </w:rPr>
+      </w:pPr>
+    </w:p>
+    <w:p>
+      <w:pPr>
+        <w:keepNext/>
+        <w:keepLines/>
+        <w:spacing w:before="360" w:after="80" w:line="240" w:lineRule="auto"/>
+        <w:contextualSpacing/>
+        <w:jc w:val="center"/>
+        <w:outlineLvl w:val="0"/>
+        <w:rPr>
+          <w:rFonts w:eastAsiaTheme="majorEastAsia" w:cstheme="majorBidi"/>
+          <w:color w:val="3A3A3A" w:themeColor="background2" w:themeShade="40"/>
+          <w:spacing w:val="-10"/>
+          <w:kern w:val="28"/>
+        </w:rPr>
+      </w:pPr>
+      <w:r>
+        <w:rPr>
+          <w:rFonts w:eastAsiaTheme="majorEastAsia" w:cstheme="majorBidi"/>
+          <w:noProof/>
+          <w:color w:val="3A3A3A" w:themeColor="background2" w:themeShade="40"/>
+          <w:spacing w:val="-10"/>
+          <w:kern w:val="28"/>
+        </w:rPr>
+        <w:drawing>
+          <wp:inline distT="0" distB="0" distL="0" distR="0" wp14:anchorId="4DF2CB6C" wp14:editId="3095999A">
+            <wp:extent cx="3343742" cy="1743318"/>
+            <wp:effectExtent l="0" t="0" r="9525" b="9525"/>
+            <wp:docPr id="969068968" name="Picture 9" descr="A screenshot of a computer program&#10;&#10;Description automatically generated"/>
+            <wp:cNvGraphicFramePr>
+              <a:graphicFrameLocks xmlns:a="http://schemas.openxmlformats.org/drawingml/2006/main" noChangeAspect="1"/>
+            </wp:cNvGraphicFramePr>
+            <a:graphic xmlns:a="http://schemas.openxmlformats.org/drawingml/2006/main">
+              <a:graphicData uri="http://schemas.openxmlformats.org/drawingml/2006/picture">
+                <pic:pic xmlns:pic="http://schemas.openxmlformats.org/drawingml/2006/picture">
+                  <pic:nvPicPr>
+                    <pic:cNvPr id="969068968" name="Picture 9" descr="A screenshot of a computer program&#10;&#10;Description automatically generated"/>
+                    <pic:cNvPicPr/>
+                  </pic:nvPicPr>
+                  <pic:blipFill>
+                    <a:blip r:embed="rId33">
+                      <a:extLst>
+                        <a:ext uri="{28A0092B-C50C-407E-A947-70E740481C1C}">
+                          <a14:useLocalDpi xmlns:a14="http://schemas.microsoft.com/office/drawing/2010/main" val="0"/>
+                        </a:ext>
+                      </a:extLst>
+                    </a:blip>
+                    <a:stretch>
+                      <a:fillRect/>
+                    </a:stretch>
+                  </pic:blipFill>
+                  <pic:spPr>
+                    <a:xfrm>
+                      <a:off x="0" y="0"/>
+                      <a:ext cx="3343742" cy="1743318"/>
+                    </a:xfrm>
+                    <a:prstGeom prst="rect">
+                      <a:avLst/>
+                    </a:prstGeom>
+                  </pic:spPr>
+                </pic:pic>
+              </a:graphicData>
+            </a:graphic>
+          </wp:inline>
+        </w:drawing>
+      </w:r>
+    </w:p>
+    <w:p>
+      <w:pPr>
+        <w:rPr>
+          <w:sz w:val="40"/>
+          <w:szCs w:val="40"/>
+        </w:rPr>
+      </w:pPr>
+    </w:p>
+    <w:p>
+      <w:pPr>
+        <w:keepNext/>
+        <w:keepLines/>
+        <w:spacing w:before="360" w:after="80" w:line="240" w:lineRule="auto"/>
+        <w:contextualSpacing/>
+        <w:outlineLvl w:val="0"/>
+        <w:rPr>
+          <w:rFonts w:eastAsiaTheme="majorEastAsia" w:cs="Calibri"/>
+          <w:color w:val="3A3A3A" w:themeColor="background2" w:themeShade="40"/>
+          <w:spacing w:val="-10"/>
+          <w:kern w:val="28"/>
+        </w:rPr>
+      </w:pPr>
+      <w:r>
+        <w:rPr>
+          <w:rFonts w:eastAsiaTheme="majorEastAsia" w:cs="Calibri"/>
+          <w:color w:val="3A3A3A" w:themeColor="background2" w:themeShade="40"/>
+          <w:spacing w:val="-10"/>
+          <w:kern w:val="28"/>
+        </w:rPr>
+        <w:t xml:space="preserve">By using </w:t>
+      </w:r>
+      <w:proofErr w:type="gramStart"/>
+      <w:r>
+        <w:rPr>
+          <w:rFonts w:eastAsiaTheme="majorEastAsia" w:cs="Calibri"/>
+          <w:color w:val="3A3A3A" w:themeColor="background2" w:themeShade="40"/>
+          <w:spacing w:val="-10"/>
+          <w:kern w:val="28"/>
+        </w:rPr>
+        <w:t>the .describe</w:t>
+      </w:r>
+      <w:proofErr w:type="gramEnd"/>
+      <w:r>
+        <w:rPr>
+          <w:rFonts w:eastAsiaTheme="majorEastAsia" w:cs="Calibri"/>
+          <w:color w:val="3A3A3A" w:themeColor="background2" w:themeShade="40"/>
+          <w:spacing w:val="-10"/>
+          <w:kern w:val="28"/>
+        </w:rPr>
+        <w:t xml:space="preserve"> function we can establish the basic statistics for the dataset on asylum seekers applications. It tells us the mean I, standard deviation</w:t>
+      </w:r>
+      <w:r>
+        <w:rPr>
+          <w:rFonts w:eastAsiaTheme="majorEastAsia" w:cs="Calibri"/>
+          <w:color w:val="3A3A3A" w:themeColor="background2" w:themeShade="40"/>
+          <w:spacing w:val="-10"/>
+          <w:kern w:val="28"/>
+        </w:rPr>
+        <w:t xml:space="preserve"> applied of 3391</w:t>
+      </w:r>
+      <w:r>
+        <w:rPr>
+          <w:rFonts w:eastAsiaTheme="majorEastAsia" w:cs="Calibri"/>
+          <w:color w:val="3A3A3A" w:themeColor="background2" w:themeShade="40"/>
+          <w:spacing w:val="-10"/>
+          <w:kern w:val="28"/>
+        </w:rPr>
+        <w:t xml:space="preserve">, minimum </w:t>
+      </w:r>
+      <w:r>
+        <w:rPr>
+          <w:rFonts w:eastAsiaTheme="majorEastAsia" w:cs="Calibri"/>
+          <w:color w:val="3A3A3A" w:themeColor="background2" w:themeShade="40"/>
+          <w:spacing w:val="-10"/>
+          <w:kern w:val="28"/>
+        </w:rPr>
+        <w:t xml:space="preserve">of 5 </w:t>
+      </w:r>
+      <w:r>
+        <w:rPr>
+          <w:rFonts w:eastAsiaTheme="majorEastAsia" w:cs="Calibri"/>
+          <w:color w:val="3A3A3A" w:themeColor="background2" w:themeShade="40"/>
+          <w:spacing w:val="-10"/>
+          <w:kern w:val="28"/>
+        </w:rPr>
+        <w:t xml:space="preserve">and maximum values in the </w:t>
+      </w:r>
+      <w:r>
+        <w:rPr>
+          <w:rFonts w:eastAsiaTheme="majorEastAsia" w:cs="Calibri"/>
+          <w:color w:val="3A3A3A" w:themeColor="background2" w:themeShade="40"/>
+          <w:spacing w:val="-10"/>
+          <w:kern w:val="28"/>
+        </w:rPr>
+        <w:t>25863</w:t>
+      </w:r>
+      <w:r>
+        <w:rPr>
+          <w:rFonts w:eastAsiaTheme="majorEastAsia" w:cs="Calibri"/>
+          <w:color w:val="3A3A3A" w:themeColor="background2" w:themeShade="40"/>
+          <w:spacing w:val="-10"/>
+          <w:kern w:val="28"/>
+        </w:rPr>
+        <w:t xml:space="preserve">. </w:t>
+      </w:r>
+    </w:p>
+    <w:p>
+      <w:pPr>
+        <w:rPr>
+          <w:sz w:val="40"/>
+          <w:szCs w:val="40"/>
+        </w:rPr>
+      </w:pPr>
+    </w:p>
+    <w:p>
+      <w:pPr>
+        <w:jc w:val="center"/>
+        <w:rPr>
+          <w:sz w:val="40"/>
+          <w:szCs w:val="40"/>
+        </w:rPr>
+      </w:pPr>
+      <w:r>
+        <w:rPr>
+          <w:noProof/>
+          <w:sz w:val="40"/>
+          <w:szCs w:val="40"/>
+        </w:rPr>
+        <w:drawing>
+          <wp:inline distT="0" distB="0" distL="0" distR="0" wp14:anchorId="7C46FF27" wp14:editId="659AC125">
+            <wp:extent cx="2143424" cy="2524477"/>
+            <wp:effectExtent l="0" t="0" r="9525" b="9525"/>
+            <wp:docPr id="1194747638" name="Picture 10" descr="A screenshot of a computer screen&#10;&#10;Description automatically generated"/>
+            <wp:cNvGraphicFramePr>
+              <a:graphicFrameLocks xmlns:a="http://schemas.openxmlformats.org/drawingml/2006/main" noChangeAspect="1"/>
+            </wp:cNvGraphicFramePr>
+            <a:graphic xmlns:a="http://schemas.openxmlformats.org/drawingml/2006/main">
+              <a:graphicData uri="http://schemas.openxmlformats.org/drawingml/2006/picture">
+                <pic:pic xmlns:pic="http://schemas.openxmlformats.org/drawingml/2006/picture">
+                  <pic:nvPicPr>
+                    <pic:cNvPr id="1194747638" name="Picture 10" descr="A screenshot of a computer screen&#10;&#10;Description automatically generated"/>
+                    <pic:cNvPicPr/>
+                  </pic:nvPicPr>
+                  <pic:blipFill>
+                    <a:blip r:embed="rId34">
+                      <a:extLst>
+                        <a:ext uri="{28A0092B-C50C-407E-A947-70E740481C1C}">
+                          <a14:useLocalDpi xmlns:a14="http://schemas.microsoft.com/office/drawing/2010/main" val="0"/>
+                        </a:ext>
+                      </a:extLst>
+                    </a:blip>
+                    <a:stretch>
+                      <a:fillRect/>
+                    </a:stretch>
+                  </pic:blipFill>
+                  <pic:spPr>
+                    <a:xfrm>
+                      <a:off x="0" y="0"/>
+                      <a:ext cx="2143424" cy="2524477"/>
+                    </a:xfrm>
+                    <a:prstGeom prst="rect">
+                      <a:avLst/>
+                    </a:prstGeom>
+                  </pic:spPr>
+                </pic:pic>
+              </a:graphicData>
+            </a:graphic>
+          </wp:inline>
+        </w:drawing>
+      </w:r>
+    </w:p>
+    <w:p>
+      <w:pPr>
+        <w:rPr>
+          <w:sz w:val="40"/>
+          <w:szCs w:val="40"/>
+        </w:rPr>
+      </w:pPr>
+    </w:p>
+    <w:p>
+      <w:pPr>
+        <w:rPr>
+          <w:rFonts w:eastAsiaTheme="majorEastAsia" w:cs="Calibri"/>
+          <w:color w:val="3A3A3A" w:themeColor="background2" w:themeShade="40"/>
+          <w:spacing w:val="-10"/>
+          <w:kern w:val="28"/>
+        </w:rPr>
+      </w:pPr>
+    </w:p>
+    <w:p>
+      <w:pPr>
+        <w:rPr>
+          <w:sz w:val="40"/>
+          <w:szCs w:val="40"/>
+        </w:rPr>
+      </w:pPr>
+    </w:p>
+    <w:p>
+      <w:pPr>
+        <w:rPr>
+          <w:sz w:val="36"/>
+          <w:szCs w:val="36"/>
+        </w:rPr>
+      </w:pPr>
+      <w:r>
+        <w:rPr>
+          <w:sz w:val="36"/>
+          <w:szCs w:val="36"/>
+        </w:rPr>
+        <w:t xml:space="preserve">Data Visualisations </w:t>
+      </w:r>
+    </w:p>
+    <w:p>
+      <w:pPr>
+        <w:rPr>
+          <w:sz w:val="36"/>
+          <w:szCs w:val="36"/>
+        </w:rPr>
+      </w:pPr>
+    </w:p>
+    <w:p>
+      <w:pPr>
+        <w:rPr>
+          <w:sz w:val="40"/>
+          <w:szCs w:val="40"/>
+        </w:rPr>
+      </w:pPr>
+    </w:p>
+    <w:p>
+      <w:pPr>
+        <w:rPr>
+          <w:sz w:val="40"/>
+          <w:szCs w:val="40"/>
+        </w:rPr>
+      </w:pPr>
+    </w:p>
+    <w:p>
+      <w:pPr>
+        <w:rPr>
+          <w:sz w:val="40"/>
+          <w:szCs w:val="40"/>
+        </w:rPr>
+      </w:pPr>
+      <w:r>
+        <w:rPr>
+          <w:sz w:val="40"/>
+          <w:szCs w:val="40"/>
+        </w:rPr>
+        <w:t xml:space="preserve">Data </w:t>
+      </w:r>
+      <w:r>
+        <w:rPr>
+          <w:sz w:val="40"/>
+          <w:szCs w:val="40"/>
+        </w:rPr>
+        <w:t>Preparation</w:t>
+      </w:r>
+      <w:r>
+        <w:rPr>
+          <w:sz w:val="40"/>
+          <w:szCs w:val="40"/>
+        </w:rPr>
+        <w:t xml:space="preserve"> </w:t>
+      </w:r>
+    </w:p>
+    <w:p>
+      <w:pPr>
+        <w:rPr>
+          <w:sz w:val="36"/>
+          <w:szCs w:val="36"/>
+        </w:rPr>
+      </w:pPr>
+      <w:r>
+        <w:rPr>
+          <w:sz w:val="36"/>
+          <w:szCs w:val="36"/>
+        </w:rPr>
+        <w:t xml:space="preserve">Data </w:t>
+      </w:r>
+      <w:r>
+        <w:rPr>
+          <w:sz w:val="36"/>
+          <w:szCs w:val="36"/>
+        </w:rPr>
+        <w:t xml:space="preserve">Cleaning </w:t>
       </w:r>
     </w:p>
     <w:p>
@@ -1555,8 +3995,14 @@
           <w:szCs w:val="40"/>
         </w:rPr>
       </w:pPr>
-      <w:bookmarkStart w:id="0" w:name="_Toc166668371"/>
-      <w:r>
+    </w:p>
+    <w:p>
+      <w:pPr>
+        <w:keepNext/>
+        <w:keepLines/>
+        <w:spacing w:before="360" w:after="80" w:line="240" w:lineRule="auto"/>
+        <w:contextualSpacing/>
+        <w:outlineLvl w:val="0"/>
         <w:rPr>
           <w:rFonts w:eastAsiaTheme="majorEastAsia" w:cstheme="majorBidi"/>
           <w:color w:val="3A3A3A" w:themeColor="background2" w:themeShade="40"/>
@@ -1565,9 +4011,7 @@
           <w:sz w:val="40"/>
           <w:szCs w:val="40"/>
         </w:rPr>
-        <w:t>Data Understanding</w:t>
-      </w:r>
-      <w:bookmarkEnd w:id="0"/>
+      </w:pPr>
       <w:r>
         <w:rPr>
           <w:rFonts w:eastAsiaTheme="majorEastAsia" w:cstheme="majorBidi"/>
@@ -1577,8 +4021,40 @@
           <w:sz w:val="40"/>
           <w:szCs w:val="40"/>
         </w:rPr>
-        <w:t xml:space="preserve"> </w:t>
-      </w:r>
+        <w:t>Data Preparation</w:t>
+      </w:r>
+      <w:bookmarkEnd w:id="1"/>
+    </w:p>
+    <w:bookmarkEnd w:id="2"/>
+    <w:p>
+      <w:pPr>
+        <w:keepNext/>
+        <w:keepLines/>
+        <w:spacing w:before="360" w:after="80" w:line="240" w:lineRule="auto"/>
+        <w:contextualSpacing/>
+        <w:outlineLvl w:val="0"/>
+        <w:rPr>
+          <w:rFonts w:eastAsiaTheme="majorEastAsia" w:cstheme="majorBidi"/>
+          <w:color w:val="3A3A3A" w:themeColor="background2" w:themeShade="40"/>
+          <w:spacing w:val="-10"/>
+          <w:kern w:val="28"/>
+        </w:rPr>
+      </w:pPr>
+    </w:p>
+    <w:p>
+      <w:pPr>
+        <w:keepNext/>
+        <w:keepLines/>
+        <w:spacing w:before="360" w:after="80" w:line="240" w:lineRule="auto"/>
+        <w:contextualSpacing/>
+        <w:outlineLvl w:val="0"/>
+        <w:rPr>
+          <w:rFonts w:eastAsiaTheme="majorEastAsia" w:cstheme="majorBidi"/>
+          <w:color w:val="3A3A3A" w:themeColor="background2" w:themeShade="40"/>
+          <w:spacing w:val="-10"/>
+          <w:kern w:val="28"/>
+        </w:rPr>
+      </w:pPr>
     </w:p>
     <w:p>
       <w:pPr>
@@ -1596,16 +4072,8 @@
           <w:szCs w:val="40"/>
         </w:rPr>
       </w:pPr>
-      <w:bookmarkStart w:id="1" w:name="_Toc166668372"/>
-      <w:bookmarkStart w:id="2" w:name="_Hlk161498577"/>
-    </w:p>
-    <w:p>
-      <w:pPr>
-        <w:keepNext/>
-        <w:keepLines/>
-        <w:spacing w:before="360" w:after="80" w:line="240" w:lineRule="auto"/>
-        <w:contextualSpacing/>
-        <w:outlineLvl w:val="0"/>
+      <w:bookmarkStart w:id="4" w:name="_Toc166668373"/>
+      <w:r>
         <w:rPr>
           <w:rFonts w:eastAsiaTheme="majorEastAsia" w:cstheme="majorBidi"/>
           <w:color w:val="3A3A3A" w:themeColor="background2" w:themeShade="40"/>
@@ -1614,7 +4082,9 @@
           <w:sz w:val="40"/>
           <w:szCs w:val="40"/>
         </w:rPr>
-      </w:pPr>
+        <w:t>Modelling</w:t>
+      </w:r>
+      <w:bookmarkEnd w:id="4"/>
       <w:r>
         <w:rPr>
           <w:rFonts w:eastAsiaTheme="majorEastAsia" w:cstheme="majorBidi"/>
@@ -1624,40 +4094,8 @@
           <w:sz w:val="40"/>
           <w:szCs w:val="40"/>
         </w:rPr>
-        <w:t>Data Preparation</w:t>
-      </w:r>
-      <w:bookmarkEnd w:id="1"/>
-    </w:p>
-    <w:bookmarkEnd w:id="2"/>
-    <w:p>
-      <w:pPr>
-        <w:keepNext/>
-        <w:keepLines/>
-        <w:spacing w:before="360" w:after="80" w:line="240" w:lineRule="auto"/>
-        <w:contextualSpacing/>
-        <w:outlineLvl w:val="0"/>
-        <w:rPr>
-          <w:rFonts w:eastAsiaTheme="majorEastAsia" w:cstheme="majorBidi"/>
-          <w:color w:val="3A3A3A" w:themeColor="background2" w:themeShade="40"/>
-          <w:spacing w:val="-10"/>
-          <w:kern w:val="28"/>
-        </w:rPr>
-      </w:pPr>
-    </w:p>
-    <w:p>
-      <w:pPr>
-        <w:keepNext/>
-        <w:keepLines/>
-        <w:spacing w:before="360" w:after="80" w:line="240" w:lineRule="auto"/>
-        <w:contextualSpacing/>
-        <w:outlineLvl w:val="0"/>
-        <w:rPr>
-          <w:rFonts w:eastAsiaTheme="majorEastAsia" w:cstheme="majorBidi"/>
-          <w:color w:val="3A3A3A" w:themeColor="background2" w:themeShade="40"/>
-          <w:spacing w:val="-10"/>
-          <w:kern w:val="28"/>
-        </w:rPr>
-      </w:pPr>
+        <w:t xml:space="preserve"> </w:t>
+      </w:r>
     </w:p>
     <w:p>
       <w:pPr>
@@ -1675,8 +4113,15 @@
           <w:szCs w:val="40"/>
         </w:rPr>
       </w:pPr>
-      <w:bookmarkStart w:id="3" w:name="_Toc166668373"/>
-      <w:r>
+      <w:bookmarkStart w:id="5" w:name="_Toc166668374"/>
+    </w:p>
+    <w:p>
+      <w:pPr>
+        <w:keepNext/>
+        <w:keepLines/>
+        <w:spacing w:before="360" w:after="80" w:line="240" w:lineRule="auto"/>
+        <w:contextualSpacing/>
+        <w:outlineLvl w:val="0"/>
         <w:rPr>
           <w:rFonts w:eastAsiaTheme="majorEastAsia" w:cstheme="majorBidi"/>
           <w:color w:val="3A3A3A" w:themeColor="background2" w:themeShade="40"/>
@@ -1685,9 +4130,7 @@
           <w:sz w:val="40"/>
           <w:szCs w:val="40"/>
         </w:rPr>
-        <w:t>Modelling</w:t>
-      </w:r>
-      <w:bookmarkEnd w:id="3"/>
+      </w:pPr>
       <w:r>
         <w:rPr>
           <w:rFonts w:eastAsiaTheme="majorEastAsia" w:cstheme="majorBidi"/>
@@ -1697,16 +4140,10 @@
           <w:sz w:val="40"/>
           <w:szCs w:val="40"/>
         </w:rPr>
-        <w:t xml:space="preserve"> </w:t>
-      </w:r>
-    </w:p>
-    <w:p>
-      <w:pPr>
-        <w:keepNext/>
-        <w:keepLines/>
-        <w:spacing w:before="360" w:after="80" w:line="240" w:lineRule="auto"/>
-        <w:contextualSpacing/>
-        <w:outlineLvl w:val="0"/>
+        <w:t>Evaluation</w:t>
+      </w:r>
+      <w:bookmarkEnd w:id="5"/>
+      <w:r>
         <w:rPr>
           <w:rFonts w:eastAsiaTheme="majorEastAsia" w:cstheme="majorBidi"/>
           <w:color w:val="3A3A3A" w:themeColor="background2" w:themeShade="40"/>
@@ -1715,8 +4152,23 @@
           <w:sz w:val="40"/>
           <w:szCs w:val="40"/>
         </w:rPr>
-      </w:pPr>
-      <w:bookmarkStart w:id="4" w:name="_Toc166668374"/>
+        <w:t xml:space="preserve"> </w:t>
+      </w:r>
+    </w:p>
+    <w:p>
+      <w:pPr>
+        <w:keepNext/>
+        <w:keepLines/>
+        <w:spacing w:before="360" w:after="80" w:line="240" w:lineRule="auto"/>
+        <w:contextualSpacing/>
+        <w:outlineLvl w:val="0"/>
+        <w:rPr>
+          <w:rFonts w:eastAsiaTheme="majorEastAsia" w:cstheme="majorBidi"/>
+          <w:color w:val="3A3A3A" w:themeColor="background2" w:themeShade="40"/>
+          <w:spacing w:val="-10"/>
+          <w:kern w:val="28"/>
+        </w:rPr>
+      </w:pPr>
     </w:p>
     <w:p>
       <w:pPr>
@@ -1734,6 +4186,7 @@
           <w:szCs w:val="40"/>
         </w:rPr>
       </w:pPr>
+      <w:bookmarkStart w:id="6" w:name="_Toc166668375"/>
       <w:r>
         <w:rPr>
           <w:rFonts w:eastAsiaTheme="majorEastAsia" w:cstheme="majorBidi"/>
@@ -1743,65 +4196,9 @@
           <w:sz w:val="40"/>
           <w:szCs w:val="40"/>
         </w:rPr>
-        <w:t>Evaluation</w:t>
-      </w:r>
-      <w:bookmarkEnd w:id="4"/>
-      <w:r>
-        <w:rPr>
-          <w:rFonts w:eastAsiaTheme="majorEastAsia" w:cstheme="majorBidi"/>
-          <w:color w:val="3A3A3A" w:themeColor="background2" w:themeShade="40"/>
-          <w:spacing w:val="-10"/>
-          <w:kern w:val="28"/>
-          <w:sz w:val="40"/>
-          <w:szCs w:val="40"/>
-        </w:rPr>
-        <w:t xml:space="preserve"> </w:t>
-      </w:r>
-    </w:p>
-    <w:p>
-      <w:pPr>
-        <w:keepNext/>
-        <w:keepLines/>
-        <w:spacing w:before="360" w:after="80" w:line="240" w:lineRule="auto"/>
-        <w:contextualSpacing/>
-        <w:outlineLvl w:val="0"/>
-        <w:rPr>
-          <w:rFonts w:eastAsiaTheme="majorEastAsia" w:cstheme="majorBidi"/>
-          <w:color w:val="3A3A3A" w:themeColor="background2" w:themeShade="40"/>
-          <w:spacing w:val="-10"/>
-          <w:kern w:val="28"/>
-        </w:rPr>
-      </w:pPr>
-    </w:p>
-    <w:p>
-      <w:pPr>
-        <w:keepNext/>
-        <w:keepLines/>
-        <w:spacing w:before="360" w:after="80" w:line="240" w:lineRule="auto"/>
-        <w:contextualSpacing/>
-        <w:outlineLvl w:val="0"/>
-        <w:rPr>
-          <w:rFonts w:eastAsiaTheme="majorEastAsia" w:cstheme="majorBidi"/>
-          <w:color w:val="3A3A3A" w:themeColor="background2" w:themeShade="40"/>
-          <w:spacing w:val="-10"/>
-          <w:kern w:val="28"/>
-          <w:sz w:val="40"/>
-          <w:szCs w:val="40"/>
-        </w:rPr>
-      </w:pPr>
-      <w:bookmarkStart w:id="5" w:name="_Toc166668375"/>
-      <w:r>
-        <w:rPr>
-          <w:rFonts w:eastAsiaTheme="majorEastAsia" w:cstheme="majorBidi"/>
-          <w:color w:val="3A3A3A" w:themeColor="background2" w:themeShade="40"/>
-          <w:spacing w:val="-10"/>
-          <w:kern w:val="28"/>
-          <w:sz w:val="40"/>
-          <w:szCs w:val="40"/>
-        </w:rPr>
         <w:t>Deployment and Conclusions</w:t>
       </w:r>
-      <w:bookmarkEnd w:id="5"/>
+      <w:bookmarkEnd w:id="6"/>
     </w:p>
     <w:p/>
     <w:p/>
@@ -1828,7 +4225,7 @@
       <w:pPr>
         <w:pStyle w:val="Heading1"/>
       </w:pPr>
-      <w:bookmarkStart w:id="6" w:name="_Toc166668376"/>
+      <w:bookmarkStart w:id="7" w:name="_Toc166668376"/>
     </w:p>
     <w:p/>
     <w:p/>
@@ -1836,6 +4233,8 @@
     <w:p/>
     <w:p/>
     <w:p/>
+    <w:p/>
+    <w:p/>
     <w:p>
       <w:r>
         <w:t xml:space="preserve"> </w:t>
@@ -1848,13 +4247,13 @@
       <w:r>
         <w:t>References</w:t>
       </w:r>
-      <w:bookmarkEnd w:id="6"/>
+      <w:bookmarkEnd w:id="7"/>
     </w:p>
     <w:p>
       <w:r>
         <w:t xml:space="preserve">unstats.un.org. (n.d.). UNSD — Demographic and Social Statistics. [online] Available at: </w:t>
       </w:r>
-      <w:hyperlink r:id="rId10" w:history="1">
+      <w:hyperlink r:id="rId35" w:history="1">
         <w:r>
           <w:rPr>
             <w:rStyle w:val="Hyperlink"/>
@@ -1868,10 +4267,9 @@
     </w:p>
     <w:p>
       <w:r>
-        <w:lastRenderedPageBreak/>
         <w:t xml:space="preserve">Smart Vision Europe (2017). Building and Applying Predictive Models in IBM SPSS Modeler training webinar. [online] Smart Vision - Europe. Available at: </w:t>
       </w:r>
-      <w:hyperlink r:id="rId11" w:history="1">
+      <w:hyperlink r:id="rId36" w:history="1">
         <w:r>
           <w:rPr>
             <w:rStyle w:val="Hyperlink"/>
@@ -1887,7 +4285,7 @@
       <w:r>
         <w:t xml:space="preserve">IBM (2023). What is a Decision Tree | IBM. [online] www.ibm.com. Available at: </w:t>
       </w:r>
-      <w:hyperlink r:id="rId12" w:history="1">
+      <w:hyperlink r:id="rId37" w:history="1">
         <w:r>
           <w:rPr>
             <w:rStyle w:val="Hyperlink"/>
@@ -1903,7 +4301,7 @@
       <w:r>
         <w:t xml:space="preserve">Team, G.L. (2023). Label Encoding in Python - 2023. [online] Great Learning Blog: Free Resources what Matters to shape your Career! Available at: </w:t>
       </w:r>
-      <w:hyperlink r:id="rId13" w:anchor=":~:text=Label%20encoding%20is%20a%20technique" w:history="1">
+      <w:hyperlink r:id="rId38" w:anchor=":~:text=Label%20encoding%20is%20a%20technique" w:history="1">
         <w:r>
           <w:rPr>
             <w:rStyle w:val="Hyperlink"/>
@@ -1919,7 +4317,7 @@
       <w:r>
         <w:t xml:space="preserve">Kaushik, S. (2019). An Introduction to Clustering &amp; different methods of clustering. [online] Analytics Vidhya. Available at: </w:t>
       </w:r>
-      <w:hyperlink r:id="rId14" w:history="1">
+      <w:hyperlink r:id="rId39" w:history="1">
         <w:r>
           <w:rPr>
             <w:rStyle w:val="Hyperlink"/>
@@ -1933,7 +4331,7 @@
     </w:p>
     <w:p/>
     <w:sectPr>
-      <w:footerReference w:type="default" r:id="rId15"/>
+      <w:footerReference w:type="default" r:id="rId40"/>
       <w:pgSz w:w="11906" w:h="16838"/>
       <w:pgMar w:top="1440" w:right="1440" w:bottom="1440" w:left="1440" w:header="708" w:footer="708" w:gutter="0"/>
       <w:pgNumType w:start="1"/>
@@ -2330,6 +4728,119 @@
     </w:lvl>
   </w:abstractNum>
   <w:abstractNum w:abstractNumId="1" w15:restartNumberingAfterBreak="0">
+    <w:nsid w:val="06115BFA"/>
+    <w:multiLevelType w:val="hybridMultilevel"/>
+    <w:tmpl w:val="9EBC1530"/>
+    <w:lvl w:ilvl="0" w:tplc="08090001">
+      <w:start w:val="1"/>
+      <w:numFmt w:val="bullet"/>
+      <w:lvlText w:val=""/>
+      <w:lvlJc w:val="left"/>
+      <w:pPr>
+        <w:ind w:left="720" w:hanging="360"/>
+      </w:pPr>
+      <w:rPr>
+        <w:rFonts w:ascii="Symbol" w:hAnsi="Symbol" w:hint="default"/>
+      </w:rPr>
+    </w:lvl>
+    <w:lvl w:ilvl="1" w:tplc="08090003" w:tentative="1">
+      <w:start w:val="1"/>
+      <w:numFmt w:val="bullet"/>
+      <w:lvlText w:val="o"/>
+      <w:lvlJc w:val="left"/>
+      <w:pPr>
+        <w:ind w:left="1440" w:hanging="360"/>
+      </w:pPr>
+      <w:rPr>
+        <w:rFonts w:ascii="Courier New" w:hAnsi="Courier New" w:cs="Courier New" w:hint="default"/>
+      </w:rPr>
+    </w:lvl>
+    <w:lvl w:ilvl="2" w:tplc="08090005" w:tentative="1">
+      <w:start w:val="1"/>
+      <w:numFmt w:val="bullet"/>
+      <w:lvlText w:val=""/>
+      <w:lvlJc w:val="left"/>
+      <w:pPr>
+        <w:ind w:left="2160" w:hanging="360"/>
+      </w:pPr>
+      <w:rPr>
+        <w:rFonts w:ascii="Wingdings" w:hAnsi="Wingdings" w:hint="default"/>
+      </w:rPr>
+    </w:lvl>
+    <w:lvl w:ilvl="3" w:tplc="08090001" w:tentative="1">
+      <w:start w:val="1"/>
+      <w:numFmt w:val="bullet"/>
+      <w:lvlText w:val=""/>
+      <w:lvlJc w:val="left"/>
+      <w:pPr>
+        <w:ind w:left="2880" w:hanging="360"/>
+      </w:pPr>
+      <w:rPr>
+        <w:rFonts w:ascii="Symbol" w:hAnsi="Symbol" w:hint="default"/>
+      </w:rPr>
+    </w:lvl>
+    <w:lvl w:ilvl="4" w:tplc="08090003" w:tentative="1">
+      <w:start w:val="1"/>
+      <w:numFmt w:val="bullet"/>
+      <w:lvlText w:val="o"/>
+      <w:lvlJc w:val="left"/>
+      <w:pPr>
+        <w:ind w:left="3600" w:hanging="360"/>
+      </w:pPr>
+      <w:rPr>
+        <w:rFonts w:ascii="Courier New" w:hAnsi="Courier New" w:cs="Courier New" w:hint="default"/>
+      </w:rPr>
+    </w:lvl>
+    <w:lvl w:ilvl="5" w:tplc="08090005" w:tentative="1">
+      <w:start w:val="1"/>
+      <w:numFmt w:val="bullet"/>
+      <w:lvlText w:val=""/>
+      <w:lvlJc w:val="left"/>
+      <w:pPr>
+        <w:ind w:left="4320" w:hanging="360"/>
+      </w:pPr>
+      <w:rPr>
+        <w:rFonts w:ascii="Wingdings" w:hAnsi="Wingdings" w:hint="default"/>
+      </w:rPr>
+    </w:lvl>
+    <w:lvl w:ilvl="6" w:tplc="08090001" w:tentative="1">
+      <w:start w:val="1"/>
+      <w:numFmt w:val="bullet"/>
+      <w:lvlText w:val=""/>
+      <w:lvlJc w:val="left"/>
+      <w:pPr>
+        <w:ind w:left="5040" w:hanging="360"/>
+      </w:pPr>
+      <w:rPr>
+        <w:rFonts w:ascii="Symbol" w:hAnsi="Symbol" w:hint="default"/>
+      </w:rPr>
+    </w:lvl>
+    <w:lvl w:ilvl="7" w:tplc="08090003" w:tentative="1">
+      <w:start w:val="1"/>
+      <w:numFmt w:val="bullet"/>
+      <w:lvlText w:val="o"/>
+      <w:lvlJc w:val="left"/>
+      <w:pPr>
+        <w:ind w:left="5760" w:hanging="360"/>
+      </w:pPr>
+      <w:rPr>
+        <w:rFonts w:ascii="Courier New" w:hAnsi="Courier New" w:cs="Courier New" w:hint="default"/>
+      </w:rPr>
+    </w:lvl>
+    <w:lvl w:ilvl="8" w:tplc="08090005" w:tentative="1">
+      <w:start w:val="1"/>
+      <w:numFmt w:val="bullet"/>
+      <w:lvlText w:val=""/>
+      <w:lvlJc w:val="left"/>
+      <w:pPr>
+        <w:ind w:left="6480" w:hanging="360"/>
+      </w:pPr>
+      <w:rPr>
+        <w:rFonts w:ascii="Wingdings" w:hAnsi="Wingdings" w:hint="default"/>
+      </w:rPr>
+    </w:lvl>
+  </w:abstractNum>
+  <w:abstractNum w:abstractNumId="2" w15:restartNumberingAfterBreak="0">
     <w:nsid w:val="09CD2C11"/>
     <w:multiLevelType w:val="hybridMultilevel"/>
     <w:tmpl w:val="7C9E1EAA"/>
@@ -2415,7 +4926,7 @@
       </w:pPr>
     </w:lvl>
   </w:abstractNum>
-  <w:abstractNum w:abstractNumId="2" w15:restartNumberingAfterBreak="0">
+  <w:abstractNum w:abstractNumId="3" w15:restartNumberingAfterBreak="0">
     <w:nsid w:val="2F5D35D2"/>
     <w:multiLevelType w:val="hybridMultilevel"/>
     <w:tmpl w:val="237EE5E0"/>
@@ -2504,7 +5015,7 @@
       </w:pPr>
     </w:lvl>
   </w:abstractNum>
-  <w:abstractNum w:abstractNumId="3" w15:restartNumberingAfterBreak="0">
+  <w:abstractNum w:abstractNumId="4" w15:restartNumberingAfterBreak="0">
     <w:nsid w:val="389F7CC3"/>
     <w:multiLevelType w:val="hybridMultilevel"/>
     <w:tmpl w:val="38324A3A"/>
@@ -2617,7 +5128,7 @@
       </w:rPr>
     </w:lvl>
   </w:abstractNum>
-  <w:abstractNum w:abstractNumId="4" w15:restartNumberingAfterBreak="0">
+  <w:abstractNum w:abstractNumId="5" w15:restartNumberingAfterBreak="0">
     <w:nsid w:val="4B293B3F"/>
     <w:multiLevelType w:val="hybridMultilevel"/>
     <w:tmpl w:val="2DB87B76"/>
@@ -2730,7 +5241,7 @@
       </w:rPr>
     </w:lvl>
   </w:abstractNum>
-  <w:abstractNum w:abstractNumId="5" w15:restartNumberingAfterBreak="0">
+  <w:abstractNum w:abstractNumId="6" w15:restartNumberingAfterBreak="0">
     <w:nsid w:val="51074F1A"/>
     <w:multiLevelType w:val="hybridMultilevel"/>
     <w:tmpl w:val="031EFE6E"/>
@@ -2819,7 +5330,344 @@
       </w:pPr>
     </w:lvl>
   </w:abstractNum>
-  <w:abstractNum w:abstractNumId="6" w15:restartNumberingAfterBreak="0">
+  <w:abstractNum w:abstractNumId="7" w15:restartNumberingAfterBreak="0">
+    <w:nsid w:val="571A57C9"/>
+    <w:multiLevelType w:val="hybridMultilevel"/>
+    <w:tmpl w:val="E866499E"/>
+    <w:lvl w:ilvl="0" w:tplc="08090001">
+      <w:start w:val="1"/>
+      <w:numFmt w:val="bullet"/>
+      <w:lvlText w:val=""/>
+      <w:lvlJc w:val="left"/>
+      <w:pPr>
+        <w:ind w:left="720" w:hanging="360"/>
+      </w:pPr>
+      <w:rPr>
+        <w:rFonts w:ascii="Symbol" w:hAnsi="Symbol" w:hint="default"/>
+      </w:rPr>
+    </w:lvl>
+    <w:lvl w:ilvl="1" w:tplc="08090003" w:tentative="1">
+      <w:start w:val="1"/>
+      <w:numFmt w:val="bullet"/>
+      <w:lvlText w:val="o"/>
+      <w:lvlJc w:val="left"/>
+      <w:pPr>
+        <w:ind w:left="1440" w:hanging="360"/>
+      </w:pPr>
+      <w:rPr>
+        <w:rFonts w:ascii="Courier New" w:hAnsi="Courier New" w:cs="Courier New" w:hint="default"/>
+      </w:rPr>
+    </w:lvl>
+    <w:lvl w:ilvl="2" w:tplc="08090005" w:tentative="1">
+      <w:start w:val="1"/>
+      <w:numFmt w:val="bullet"/>
+      <w:lvlText w:val=""/>
+      <w:lvlJc w:val="left"/>
+      <w:pPr>
+        <w:ind w:left="2160" w:hanging="360"/>
+      </w:pPr>
+      <w:rPr>
+        <w:rFonts w:ascii="Wingdings" w:hAnsi="Wingdings" w:hint="default"/>
+      </w:rPr>
+    </w:lvl>
+    <w:lvl w:ilvl="3" w:tplc="08090001" w:tentative="1">
+      <w:start w:val="1"/>
+      <w:numFmt w:val="bullet"/>
+      <w:lvlText w:val=""/>
+      <w:lvlJc w:val="left"/>
+      <w:pPr>
+        <w:ind w:left="2880" w:hanging="360"/>
+      </w:pPr>
+      <w:rPr>
+        <w:rFonts w:ascii="Symbol" w:hAnsi="Symbol" w:hint="default"/>
+      </w:rPr>
+    </w:lvl>
+    <w:lvl w:ilvl="4" w:tplc="08090003" w:tentative="1">
+      <w:start w:val="1"/>
+      <w:numFmt w:val="bullet"/>
+      <w:lvlText w:val="o"/>
+      <w:lvlJc w:val="left"/>
+      <w:pPr>
+        <w:ind w:left="3600" w:hanging="360"/>
+      </w:pPr>
+      <w:rPr>
+        <w:rFonts w:ascii="Courier New" w:hAnsi="Courier New" w:cs="Courier New" w:hint="default"/>
+      </w:rPr>
+    </w:lvl>
+    <w:lvl w:ilvl="5" w:tplc="08090005" w:tentative="1">
+      <w:start w:val="1"/>
+      <w:numFmt w:val="bullet"/>
+      <w:lvlText w:val=""/>
+      <w:lvlJc w:val="left"/>
+      <w:pPr>
+        <w:ind w:left="4320" w:hanging="360"/>
+      </w:pPr>
+      <w:rPr>
+        <w:rFonts w:ascii="Wingdings" w:hAnsi="Wingdings" w:hint="default"/>
+      </w:rPr>
+    </w:lvl>
+    <w:lvl w:ilvl="6" w:tplc="08090001" w:tentative="1">
+      <w:start w:val="1"/>
+      <w:numFmt w:val="bullet"/>
+      <w:lvlText w:val=""/>
+      <w:lvlJc w:val="left"/>
+      <w:pPr>
+        <w:ind w:left="5040" w:hanging="360"/>
+      </w:pPr>
+      <w:rPr>
+        <w:rFonts w:ascii="Symbol" w:hAnsi="Symbol" w:hint="default"/>
+      </w:rPr>
+    </w:lvl>
+    <w:lvl w:ilvl="7" w:tplc="08090003" w:tentative="1">
+      <w:start w:val="1"/>
+      <w:numFmt w:val="bullet"/>
+      <w:lvlText w:val="o"/>
+      <w:lvlJc w:val="left"/>
+      <w:pPr>
+        <w:ind w:left="5760" w:hanging="360"/>
+      </w:pPr>
+      <w:rPr>
+        <w:rFonts w:ascii="Courier New" w:hAnsi="Courier New" w:cs="Courier New" w:hint="default"/>
+      </w:rPr>
+    </w:lvl>
+    <w:lvl w:ilvl="8" w:tplc="08090005" w:tentative="1">
+      <w:start w:val="1"/>
+      <w:numFmt w:val="bullet"/>
+      <w:lvlText w:val=""/>
+      <w:lvlJc w:val="left"/>
+      <w:pPr>
+        <w:ind w:left="6480" w:hanging="360"/>
+      </w:pPr>
+      <w:rPr>
+        <w:rFonts w:ascii="Wingdings" w:hAnsi="Wingdings" w:hint="default"/>
+      </w:rPr>
+    </w:lvl>
+  </w:abstractNum>
+  <w:abstractNum w:abstractNumId="8" w15:restartNumberingAfterBreak="0">
+    <w:nsid w:val="60B70B35"/>
+    <w:multiLevelType w:val="hybridMultilevel"/>
+    <w:tmpl w:val="39561690"/>
+    <w:lvl w:ilvl="0" w:tplc="997A8CF8">
+      <w:numFmt w:val="bullet"/>
+      <w:lvlText w:val="•"/>
+      <w:lvlJc w:val="left"/>
+      <w:pPr>
+        <w:ind w:left="1440" w:hanging="720"/>
+      </w:pPr>
+      <w:rPr>
+        <w:rFonts w:ascii="Calibri" w:eastAsiaTheme="minorHAnsi" w:hAnsi="Calibri" w:cs="Calibri" w:hint="default"/>
+      </w:rPr>
+    </w:lvl>
+    <w:lvl w:ilvl="1" w:tplc="08090003" w:tentative="1">
+      <w:start w:val="1"/>
+      <w:numFmt w:val="bullet"/>
+      <w:lvlText w:val="o"/>
+      <w:lvlJc w:val="left"/>
+      <w:pPr>
+        <w:ind w:left="1800" w:hanging="360"/>
+      </w:pPr>
+      <w:rPr>
+        <w:rFonts w:ascii="Courier New" w:hAnsi="Courier New" w:cs="Courier New" w:hint="default"/>
+      </w:rPr>
+    </w:lvl>
+    <w:lvl w:ilvl="2" w:tplc="08090005" w:tentative="1">
+      <w:start w:val="1"/>
+      <w:numFmt w:val="bullet"/>
+      <w:lvlText w:val=""/>
+      <w:lvlJc w:val="left"/>
+      <w:pPr>
+        <w:ind w:left="2520" w:hanging="360"/>
+      </w:pPr>
+      <w:rPr>
+        <w:rFonts w:ascii="Wingdings" w:hAnsi="Wingdings" w:hint="default"/>
+      </w:rPr>
+    </w:lvl>
+    <w:lvl w:ilvl="3" w:tplc="08090001" w:tentative="1">
+      <w:start w:val="1"/>
+      <w:numFmt w:val="bullet"/>
+      <w:lvlText w:val=""/>
+      <w:lvlJc w:val="left"/>
+      <w:pPr>
+        <w:ind w:left="3240" w:hanging="360"/>
+      </w:pPr>
+      <w:rPr>
+        <w:rFonts w:ascii="Symbol" w:hAnsi="Symbol" w:hint="default"/>
+      </w:rPr>
+    </w:lvl>
+    <w:lvl w:ilvl="4" w:tplc="08090003" w:tentative="1">
+      <w:start w:val="1"/>
+      <w:numFmt w:val="bullet"/>
+      <w:lvlText w:val="o"/>
+      <w:lvlJc w:val="left"/>
+      <w:pPr>
+        <w:ind w:left="3960" w:hanging="360"/>
+      </w:pPr>
+      <w:rPr>
+        <w:rFonts w:ascii="Courier New" w:hAnsi="Courier New" w:cs="Courier New" w:hint="default"/>
+      </w:rPr>
+    </w:lvl>
+    <w:lvl w:ilvl="5" w:tplc="08090005" w:tentative="1">
+      <w:start w:val="1"/>
+      <w:numFmt w:val="bullet"/>
+      <w:lvlText w:val=""/>
+      <w:lvlJc w:val="left"/>
+      <w:pPr>
+        <w:ind w:left="4680" w:hanging="360"/>
+      </w:pPr>
+      <w:rPr>
+        <w:rFonts w:ascii="Wingdings" w:hAnsi="Wingdings" w:hint="default"/>
+      </w:rPr>
+    </w:lvl>
+    <w:lvl w:ilvl="6" w:tplc="08090001" w:tentative="1">
+      <w:start w:val="1"/>
+      <w:numFmt w:val="bullet"/>
+      <w:lvlText w:val=""/>
+      <w:lvlJc w:val="left"/>
+      <w:pPr>
+        <w:ind w:left="5400" w:hanging="360"/>
+      </w:pPr>
+      <w:rPr>
+        <w:rFonts w:ascii="Symbol" w:hAnsi="Symbol" w:hint="default"/>
+      </w:rPr>
+    </w:lvl>
+    <w:lvl w:ilvl="7" w:tplc="08090003" w:tentative="1">
+      <w:start w:val="1"/>
+      <w:numFmt w:val="bullet"/>
+      <w:lvlText w:val="o"/>
+      <w:lvlJc w:val="left"/>
+      <w:pPr>
+        <w:ind w:left="6120" w:hanging="360"/>
+      </w:pPr>
+      <w:rPr>
+        <w:rFonts w:ascii="Courier New" w:hAnsi="Courier New" w:cs="Courier New" w:hint="default"/>
+      </w:rPr>
+    </w:lvl>
+    <w:lvl w:ilvl="8" w:tplc="08090005" w:tentative="1">
+      <w:start w:val="1"/>
+      <w:numFmt w:val="bullet"/>
+      <w:lvlText w:val=""/>
+      <w:lvlJc w:val="left"/>
+      <w:pPr>
+        <w:ind w:left="6840" w:hanging="360"/>
+      </w:pPr>
+      <w:rPr>
+        <w:rFonts w:ascii="Wingdings" w:hAnsi="Wingdings" w:hint="default"/>
+      </w:rPr>
+    </w:lvl>
+  </w:abstractNum>
+  <w:abstractNum w:abstractNumId="9" w15:restartNumberingAfterBreak="0">
+    <w:nsid w:val="760447CC"/>
+    <w:multiLevelType w:val="hybridMultilevel"/>
+    <w:tmpl w:val="89748A7C"/>
+    <w:lvl w:ilvl="0" w:tplc="997A8CF8">
+      <w:numFmt w:val="bullet"/>
+      <w:lvlText w:val="•"/>
+      <w:lvlJc w:val="left"/>
+      <w:pPr>
+        <w:ind w:left="1080" w:hanging="720"/>
+      </w:pPr>
+      <w:rPr>
+        <w:rFonts w:ascii="Calibri" w:eastAsiaTheme="minorHAnsi" w:hAnsi="Calibri" w:cs="Calibri" w:hint="default"/>
+      </w:rPr>
+    </w:lvl>
+    <w:lvl w:ilvl="1" w:tplc="08090003" w:tentative="1">
+      <w:start w:val="1"/>
+      <w:numFmt w:val="bullet"/>
+      <w:lvlText w:val="o"/>
+      <w:lvlJc w:val="left"/>
+      <w:pPr>
+        <w:ind w:left="1440" w:hanging="360"/>
+      </w:pPr>
+      <w:rPr>
+        <w:rFonts w:ascii="Courier New" w:hAnsi="Courier New" w:cs="Courier New" w:hint="default"/>
+      </w:rPr>
+    </w:lvl>
+    <w:lvl w:ilvl="2" w:tplc="08090005" w:tentative="1">
+      <w:start w:val="1"/>
+      <w:numFmt w:val="bullet"/>
+      <w:lvlText w:val=""/>
+      <w:lvlJc w:val="left"/>
+      <w:pPr>
+        <w:ind w:left="2160" w:hanging="360"/>
+      </w:pPr>
+      <w:rPr>
+        <w:rFonts w:ascii="Wingdings" w:hAnsi="Wingdings" w:hint="default"/>
+      </w:rPr>
+    </w:lvl>
+    <w:lvl w:ilvl="3" w:tplc="08090001" w:tentative="1">
+      <w:start w:val="1"/>
+      <w:numFmt w:val="bullet"/>
+      <w:lvlText w:val=""/>
+      <w:lvlJc w:val="left"/>
+      <w:pPr>
+        <w:ind w:left="2880" w:hanging="360"/>
+      </w:pPr>
+      <w:rPr>
+        <w:rFonts w:ascii="Symbol" w:hAnsi="Symbol" w:hint="default"/>
+      </w:rPr>
+    </w:lvl>
+    <w:lvl w:ilvl="4" w:tplc="08090003" w:tentative="1">
+      <w:start w:val="1"/>
+      <w:numFmt w:val="bullet"/>
+      <w:lvlText w:val="o"/>
+      <w:lvlJc w:val="left"/>
+      <w:pPr>
+        <w:ind w:left="3600" w:hanging="360"/>
+      </w:pPr>
+      <w:rPr>
+        <w:rFonts w:ascii="Courier New" w:hAnsi="Courier New" w:cs="Courier New" w:hint="default"/>
+      </w:rPr>
+    </w:lvl>
+    <w:lvl w:ilvl="5" w:tplc="08090005" w:tentative="1">
+      <w:start w:val="1"/>
+      <w:numFmt w:val="bullet"/>
+      <w:lvlText w:val=""/>
+      <w:lvlJc w:val="left"/>
+      <w:pPr>
+        <w:ind w:left="4320" w:hanging="360"/>
+      </w:pPr>
+      <w:rPr>
+        <w:rFonts w:ascii="Wingdings" w:hAnsi="Wingdings" w:hint="default"/>
+      </w:rPr>
+    </w:lvl>
+    <w:lvl w:ilvl="6" w:tplc="08090001" w:tentative="1">
+      <w:start w:val="1"/>
+      <w:numFmt w:val="bullet"/>
+      <w:lvlText w:val=""/>
+      <w:lvlJc w:val="left"/>
+      <w:pPr>
+        <w:ind w:left="5040" w:hanging="360"/>
+      </w:pPr>
+      <w:rPr>
+        <w:rFonts w:ascii="Symbol" w:hAnsi="Symbol" w:hint="default"/>
+      </w:rPr>
+    </w:lvl>
+    <w:lvl w:ilvl="7" w:tplc="08090003" w:tentative="1">
+      <w:start w:val="1"/>
+      <w:numFmt w:val="bullet"/>
+      <w:lvlText w:val="o"/>
+      <w:lvlJc w:val="left"/>
+      <w:pPr>
+        <w:ind w:left="5760" w:hanging="360"/>
+      </w:pPr>
+      <w:rPr>
+        <w:rFonts w:ascii="Courier New" w:hAnsi="Courier New" w:cs="Courier New" w:hint="default"/>
+      </w:rPr>
+    </w:lvl>
+    <w:lvl w:ilvl="8" w:tplc="08090005" w:tentative="1">
+      <w:start w:val="1"/>
+      <w:numFmt w:val="bullet"/>
+      <w:lvlText w:val=""/>
+      <w:lvlJc w:val="left"/>
+      <w:pPr>
+        <w:ind w:left="6480" w:hanging="360"/>
+      </w:pPr>
+      <w:rPr>
+        <w:rFonts w:ascii="Wingdings" w:hAnsi="Wingdings" w:hint="default"/>
+      </w:rPr>
+    </w:lvl>
+  </w:abstractNum>
+  <w:abstractNum w:abstractNumId="10" w15:restartNumberingAfterBreak="0">
     <w:nsid w:val="76846C18"/>
     <w:multiLevelType w:val="hybridMultilevel"/>
     <w:tmpl w:val="B6660B4E"/>
@@ -2909,22 +5757,22 @@
     </w:lvl>
   </w:abstractNum>
   <w:num w:numId="1" w16cid:durableId="2086561053">
-    <w:abstractNumId w:val="6"/>
+    <w:abstractNumId w:val="10"/>
   </w:num>
   <w:num w:numId="2" w16cid:durableId="561259075">
-    <w:abstractNumId w:val="1"/>
+    <w:abstractNumId w:val="2"/>
   </w:num>
   <w:num w:numId="3" w16cid:durableId="270359176">
     <w:abstractNumId w:val="0"/>
   </w:num>
   <w:num w:numId="4" w16cid:durableId="108163701">
-    <w:abstractNumId w:val="4"/>
+    <w:abstractNumId w:val="5"/>
   </w:num>
   <w:num w:numId="5" w16cid:durableId="1896551235">
-    <w:abstractNumId w:val="5"/>
+    <w:abstractNumId w:val="6"/>
   </w:num>
   <w:num w:numId="6" w16cid:durableId="140511381">
-    <w:abstractNumId w:val="6"/>
+    <w:abstractNumId w:val="10"/>
     <w:lvlOverride w:ilvl="0">
       <w:startOverride w:val="1"/>
     </w:lvlOverride>
@@ -2954,10 +5802,22 @@
     </w:lvlOverride>
   </w:num>
   <w:num w:numId="7" w16cid:durableId="1842157159">
-    <w:abstractNumId w:val="2"/>
+    <w:abstractNumId w:val="3"/>
   </w:num>
   <w:num w:numId="8" w16cid:durableId="2024936253">
-    <w:abstractNumId w:val="3"/>
+    <w:abstractNumId w:val="4"/>
+  </w:num>
+  <w:num w:numId="9" w16cid:durableId="754478039">
+    <w:abstractNumId w:val="7"/>
+  </w:num>
+  <w:num w:numId="10" w16cid:durableId="767694917">
+    <w:abstractNumId w:val="9"/>
+  </w:num>
+  <w:num w:numId="11" w16cid:durableId="429086748">
+    <w:abstractNumId w:val="8"/>
+  </w:num>
+  <w:num w:numId="12" w16cid:durableId="1256553039">
+    <w:abstractNumId w:val="1"/>
   </w:num>
 </w:numbering>
 </file>
@@ -3362,7 +6222,7 @@
   <w:style w:type="paragraph" w:default="1" w:styleId="Normal">
     <w:name w:val="Normal"/>
     <w:qFormat/>
-    <w:rsid w:val="00016CE2"/>
+    <w:rsid w:val="0091055A"/>
     <w:rPr>
       <w:rFonts w:ascii="Calibri" w:hAnsi="Calibri"/>
     </w:rPr>
@@ -3565,7 +6425,6 @@
   <w:style w:type="character" w:default="1" w:styleId="DefaultParagraphFont">
     <w:name w:val="Default Paragraph Font"/>
     <w:uiPriority w:val="1"/>
-    <w:semiHidden/>
     <w:unhideWhenUsed/>
   </w:style>
   <w:style w:type="table" w:default="1" w:styleId="TableNormal">

</xml_diff>

<commit_message>
Updates 26 November 2024 1.2
I have worked on other sections of the report, I just have to work on interpreting the results and establish conclusions.
</commit_message>
<xml_diff>
--- a/Capstone Project-CA3-FINAL-REPORT-Rodney-Wardle-SBS23057.docx
+++ b/Capstone Project-CA3-FINAL-REPORT-Rodney-Wardle-SBS23057.docx
@@ -471,9 +471,8 @@
                 <w:sz w:val="18"/>
                 <w:szCs w:val="18"/>
               </w:rPr>
-              <w:t xml:space="preserve">Assessment Due </w:t>
-            </w:r>
-            <w:proofErr w:type="gramStart"/>
+              <w:t>Assessment Due Date</w:t>
+            </w:r>
             <w:r>
               <w:rPr>
                 <w:i/>
@@ -482,28 +481,7 @@
                 <w:sz w:val="18"/>
                 <w:szCs w:val="18"/>
               </w:rPr>
-              <w:t>Date</w:t>
-            </w:r>
-            <w:r>
-              <w:rPr>
-                <w:i/>
-                <w:iCs/>
-                <w:color w:val="156082" w:themeColor="accent1"/>
-                <w:sz w:val="18"/>
-                <w:szCs w:val="18"/>
-              </w:rPr>
-              <w:t xml:space="preserve"> :</w:t>
-            </w:r>
-            <w:proofErr w:type="gramEnd"/>
-            <w:r>
-              <w:rPr>
-                <w:i/>
-                <w:iCs/>
-                <w:color w:val="156082" w:themeColor="accent1"/>
-                <w:sz w:val="18"/>
-                <w:szCs w:val="18"/>
-              </w:rPr>
-              <w:t xml:space="preserve"> </w:t>
+              <w:t xml:space="preserve"> : </w:t>
             </w:r>
             <w:r>
               <w:rPr>
@@ -2890,15 +2868,7 @@
         <w:spacing w:line="256" w:lineRule="auto"/>
       </w:pPr>
       <w:r>
-        <w:t xml:space="preserve">To take a deeper look into the global figures to allow for some examination of the movement of peoples </w:t>
-      </w:r>
-      <w:proofErr w:type="gramStart"/>
-      <w:r>
-        <w:t>with in</w:t>
-      </w:r>
-      <w:proofErr w:type="gramEnd"/>
-      <w:r>
-        <w:t xml:space="preserve"> Europe, America, Asia and Oceania (Australia). </w:t>
+        <w:t xml:space="preserve">To take a deeper look into the global figures to allow for some examination of the movement of peoples with in Europe, America, Asia and Oceania (Australia). </w:t>
       </w:r>
     </w:p>
     <w:p>
@@ -3008,15 +2978,7 @@
     </w:p>
     <w:p>
       <w:r>
-        <w:t xml:space="preserve">I have followed this </w:t>
-      </w:r>
-      <w:proofErr w:type="gramStart"/>
-      <w:r>
-        <w:t>time line</w:t>
-      </w:r>
-      <w:proofErr w:type="gramEnd"/>
-      <w:r>
-        <w:t xml:space="preserve"> as close as I could</w:t>
+        <w:t>I have followed this time line as close as I could</w:t>
       </w:r>
     </w:p>
     <w:p>
@@ -3085,13 +3047,8 @@
         <w:t xml:space="preserve">We need to import all the necessary libraries to </w:t>
       </w:r>
       <w:r>
-        <w:t xml:space="preserve">allow us </w:t>
-      </w:r>
-      <w:proofErr w:type="gramStart"/>
-      <w:r>
-        <w:t>go</w:t>
-      </w:r>
-      <w:proofErr w:type="gramEnd"/>
+        <w:t>allow us go</w:t>
+      </w:r>
       <w:r>
         <w:t xml:space="preserve"> through the whole project management process</w:t>
       </w:r>
@@ -3124,15 +3081,7 @@
     </w:p>
     <w:p>
       <w:r>
-        <w:t xml:space="preserve">In this capstone project the criteria for seeing how successful the project runs </w:t>
-      </w:r>
-      <w:proofErr w:type="gramStart"/>
-      <w:r>
-        <w:t>is</w:t>
-      </w:r>
-      <w:proofErr w:type="gramEnd"/>
-      <w:r>
-        <w:t xml:space="preserve"> based off </w:t>
+        <w:t xml:space="preserve">In this capstone project the criteria for seeing how successful the project runs is based off </w:t>
       </w:r>
       <w:r>
         <w:t>key</w:t>
@@ -3165,12 +3114,10 @@
         <w:t xml:space="preserve">Interpretability: Will key stack holders such as government and UN be able to understand the results following deployment on the models </w:t>
       </w:r>
       <w:proofErr w:type="spellStart"/>
-      <w:proofErr w:type="gramStart"/>
       <w:r>
         <w:t>an</w:t>
       </w:r>
       <w:proofErr w:type="spellEnd"/>
-      <w:proofErr w:type="gramEnd"/>
       <w:r>
         <w:t xml:space="preserve"> be able to move forward and plan successfully with the whole handling of asylum seeker applications globally. </w:t>
       </w:r>
@@ -3212,15 +3159,7 @@
         <w:t>is used by data scientists to analyse and investigate data sets and summarize their main characteristics, often employing data visualization methods.</w:t>
       </w:r>
       <w:r>
-        <w:t xml:space="preserve">” It allows us to work with a data source </w:t>
-      </w:r>
-      <w:proofErr w:type="gramStart"/>
-      <w:r>
-        <w:t>in order to</w:t>
-      </w:r>
-      <w:proofErr w:type="gramEnd"/>
-      <w:r>
-        <w:t xml:space="preserve"> get the answers we need for example in this case with the project we want to establish and predict future asylum seekers applications globally. </w:t>
+        <w:t xml:space="preserve">” It allows us to work with a data source in order to get the answers we need for example in this case with the project we want to establish and predict future asylum seekers applications globally. </w:t>
       </w:r>
     </w:p>
     <w:p>
@@ -3251,15 +3190,7 @@
         <w:outlineLvl w:val="0"/>
       </w:pPr>
       <w:r>
-        <w:t xml:space="preserve">In this particular stage of CRISP </w:t>
-      </w:r>
-      <w:proofErr w:type="gramStart"/>
-      <w:r>
-        <w:t>DM</w:t>
-      </w:r>
-      <w:proofErr w:type="gramEnd"/>
-      <w:r>
-        <w:t xml:space="preserve"> we need to try and understand the data in front of us from the very start as the understanding of this data is imperative to processing the data as needed, creating a machine learning algorithm for the said data</w:t>
+        <w:t>In this particular stage of CRISP DM we need to try and understand the data in front of us from the very start as the understanding of this data is imperative to processing the data as needed, creating a machine learning algorithm for the said data</w:t>
       </w:r>
     </w:p>
     <w:p>
@@ -3277,15 +3208,7 @@
     </w:p>
     <w:p>
       <w:r>
-        <w:t xml:space="preserve">By using </w:t>
-      </w:r>
-      <w:proofErr w:type="gramStart"/>
-      <w:r>
-        <w:t>the  .</w:t>
-      </w:r>
-      <w:proofErr w:type="gramEnd"/>
-      <w:r>
-        <w:t>head() we can see the first few rows of the data so we can get a</w:t>
+        <w:t>By using the  .head() we can see the first few rows of the data so we can get a</w:t>
       </w:r>
       <w:r>
         <w:t>n</w:t>
@@ -3387,47 +3310,7 @@
           <w:spacing w:val="-10"/>
           <w:kern w:val="28"/>
         </w:rPr>
-        <w:t>We can get more basic information on the dataset by using .</w:t>
-      </w:r>
-      <w:proofErr w:type="gramStart"/>
-      <w:r>
-        <w:rPr>
-          <w:rFonts w:eastAsiaTheme="majorEastAsia" w:cstheme="majorBidi"/>
-          <w:color w:val="3A3A3A" w:themeColor="background2" w:themeShade="40"/>
-          <w:spacing w:val="-10"/>
-          <w:kern w:val="28"/>
-        </w:rPr>
-        <w:t>info(</w:t>
-      </w:r>
-      <w:proofErr w:type="gramEnd"/>
-      <w:r>
-        <w:rPr>
-          <w:rFonts w:eastAsiaTheme="majorEastAsia" w:cstheme="majorBidi"/>
-          <w:color w:val="3A3A3A" w:themeColor="background2" w:themeShade="40"/>
-          <w:spacing w:val="-10"/>
-          <w:kern w:val="28"/>
-        </w:rPr>
-        <w:t xml:space="preserve">) function. We can see that we have 1 numerical value as an integer and 9 objects which are categorical data.  Due to this dataset having so many categorical </w:t>
-      </w:r>
-      <w:proofErr w:type="gramStart"/>
-      <w:r>
-        <w:rPr>
-          <w:rFonts w:eastAsiaTheme="majorEastAsia" w:cstheme="majorBidi"/>
-          <w:color w:val="3A3A3A" w:themeColor="background2" w:themeShade="40"/>
-          <w:spacing w:val="-10"/>
-          <w:kern w:val="28"/>
-        </w:rPr>
-        <w:t>value</w:t>
-      </w:r>
-      <w:proofErr w:type="gramEnd"/>
-      <w:r>
-        <w:rPr>
-          <w:rFonts w:eastAsiaTheme="majorEastAsia" w:cstheme="majorBidi"/>
-          <w:color w:val="3A3A3A" w:themeColor="background2" w:themeShade="40"/>
-          <w:spacing w:val="-10"/>
-          <w:kern w:val="28"/>
-        </w:rPr>
-        <w:t xml:space="preserve"> features I am going to use Label Encoder. </w:t>
+        <w:t xml:space="preserve">We can get more basic information on the dataset by using .info() function. We can see that we have 1 numerical value as an integer and 9 objects which are categorical data.  Due to this dataset having so many categorical value features I am going to use Label Encoder. </w:t>
       </w:r>
     </w:p>
     <w:p>
@@ -3540,27 +3423,7 @@
           <w:spacing w:val="-10"/>
           <w:kern w:val="28"/>
         </w:rPr>
-        <w:t xml:space="preserve">By using </w:t>
-      </w:r>
-      <w:proofErr w:type="gramStart"/>
-      <w:r>
-        <w:rPr>
-          <w:rFonts w:eastAsiaTheme="majorEastAsia" w:cs="Calibri"/>
-          <w:color w:val="3A3A3A" w:themeColor="background2" w:themeShade="40"/>
-          <w:spacing w:val="-10"/>
-          <w:kern w:val="28"/>
-        </w:rPr>
-        <w:t>the .describe</w:t>
-      </w:r>
-      <w:proofErr w:type="gramEnd"/>
-      <w:r>
-        <w:rPr>
-          <w:rFonts w:eastAsiaTheme="majorEastAsia" w:cs="Calibri"/>
-          <w:color w:val="3A3A3A" w:themeColor="background2" w:themeShade="40"/>
-          <w:spacing w:val="-10"/>
-          <w:kern w:val="28"/>
-        </w:rPr>
-        <w:t xml:space="preserve"> function we can establish the basic statistics for the dataset on asylum seekers applications. It tells us the mean I, standard deviation</w:t>
+        <w:t>By using the .describe function we can establish the basic statistics for the dataset on asylum seekers applications. It tells us the mean I, standard deviation</w:t>
       </w:r>
       <w:r>
         <w:rPr>
@@ -3941,27 +3804,320 @@
           <w:spacing w:val="-10"/>
           <w:kern w:val="28"/>
         </w:rPr>
+        <w:t xml:space="preserve"> In order for the machine learning algorithms to perform as they should do and have high accuracy etc </w:t>
+      </w:r>
+      <w:proofErr w:type="spellStart"/>
+      <w:r>
+        <w:rPr>
+          <w:rFonts w:eastAsiaTheme="majorEastAsia" w:cs="Calibri"/>
+          <w:color w:val="3A3A3A" w:themeColor="background2" w:themeShade="40"/>
+          <w:spacing w:val="-10"/>
+          <w:kern w:val="28"/>
+        </w:rPr>
+        <w:t>its</w:t>
+      </w:r>
+      <w:proofErr w:type="spellEnd"/>
+      <w:r>
+        <w:rPr>
+          <w:rFonts w:eastAsiaTheme="majorEastAsia" w:cs="Calibri"/>
+          <w:color w:val="3A3A3A" w:themeColor="background2" w:themeShade="40"/>
+          <w:spacing w:val="-10"/>
+          <w:kern w:val="28"/>
+        </w:rPr>
+        <w:t xml:space="preserve"> imperative that we process and clean this dataset.  </w:t>
+      </w:r>
+    </w:p>
+    <w:p>
+      <w:pPr>
+        <w:rPr>
+          <w:rFonts w:eastAsiaTheme="majorEastAsia" w:cs="Calibri"/>
+          <w:color w:val="3A3A3A" w:themeColor="background2" w:themeShade="40"/>
+          <w:spacing w:val="-10"/>
+          <w:kern w:val="28"/>
+        </w:rPr>
+      </w:pPr>
+      <w:r>
+        <w:rPr>
+          <w:rFonts w:eastAsiaTheme="majorEastAsia" w:cs="Calibri"/>
+          <w:color w:val="3A3A3A" w:themeColor="background2" w:themeShade="40"/>
+          <w:spacing w:val="-10"/>
+          <w:kern w:val="28"/>
+        </w:rPr>
+        <w:t xml:space="preserve">We need to check for any missing values and it can be seen the feature Stage of procedure had 356 missing values. </w:t>
+      </w:r>
+      <w:r>
+        <w:rPr>
+          <w:rFonts w:eastAsiaTheme="majorEastAsia" w:cs="Calibri"/>
+          <w:color w:val="3A3A3A" w:themeColor="background2" w:themeShade="40"/>
+          <w:spacing w:val="-10"/>
+          <w:kern w:val="28"/>
+        </w:rPr>
+        <w:t xml:space="preserve">I found the best way to deal with these missing values was to create a list of missing value formats such as </w:t>
+      </w:r>
+      <w:proofErr w:type="spellStart"/>
+      <w:r>
+        <w:rPr>
+          <w:rFonts w:eastAsiaTheme="majorEastAsia" w:cs="Calibri"/>
+          <w:color w:val="3A3A3A" w:themeColor="background2" w:themeShade="40"/>
+          <w:spacing w:val="-10"/>
+          <w:kern w:val="28"/>
+        </w:rPr>
+        <w:t>n.a.</w:t>
+      </w:r>
+      <w:proofErr w:type="spellEnd"/>
+      <w:r>
+        <w:rPr>
+          <w:rFonts w:eastAsiaTheme="majorEastAsia" w:cs="Calibri"/>
+          <w:color w:val="3A3A3A" w:themeColor="background2" w:themeShade="40"/>
+          <w:spacing w:val="-10"/>
+          <w:kern w:val="28"/>
+        </w:rPr>
+        <w:t xml:space="preserve"> ,nan, unknown etc , that is assigned to the dataset and then you drop that list. I also double checked this by dropping any nan values or actual spaces in stage of procedure feature. </w:t>
+      </w:r>
+    </w:p>
+    <w:p>
+      <w:pPr>
+        <w:rPr>
+          <w:rFonts w:eastAsiaTheme="majorEastAsia" w:cs="Calibri"/>
+          <w:color w:val="3A3A3A" w:themeColor="background2" w:themeShade="40"/>
+          <w:spacing w:val="-10"/>
+          <w:kern w:val="28"/>
+        </w:rPr>
+      </w:pPr>
+      <w:r>
+        <w:rPr>
+          <w:rFonts w:eastAsiaTheme="majorEastAsia" w:cs="Calibri"/>
+          <w:color w:val="3A3A3A" w:themeColor="background2" w:themeShade="40"/>
+          <w:spacing w:val="-10"/>
+          <w:kern w:val="28"/>
+        </w:rPr>
+        <w:t xml:space="preserve">Machine learning models only work </w:t>
+      </w:r>
+      <w:r>
+        <w:rPr>
+          <w:rFonts w:eastAsiaTheme="majorEastAsia" w:cs="Calibri"/>
+          <w:color w:val="3A3A3A" w:themeColor="background2" w:themeShade="40"/>
+          <w:spacing w:val="-10"/>
+          <w:kern w:val="28"/>
+        </w:rPr>
+        <w:t xml:space="preserve">properly </w:t>
+      </w:r>
+      <w:r>
+        <w:rPr>
+          <w:rFonts w:eastAsiaTheme="majorEastAsia" w:cs="Calibri"/>
+          <w:color w:val="3A3A3A" w:themeColor="background2" w:themeShade="40"/>
+          <w:spacing w:val="-10"/>
+          <w:kern w:val="28"/>
+        </w:rPr>
+        <w:t xml:space="preserve">with data </w:t>
+      </w:r>
+      <w:r>
+        <w:rPr>
+          <w:rFonts w:eastAsiaTheme="majorEastAsia" w:cs="Calibri"/>
+          <w:color w:val="3A3A3A" w:themeColor="background2" w:themeShade="40"/>
+          <w:spacing w:val="-10"/>
+          <w:kern w:val="28"/>
+        </w:rPr>
+        <w:t xml:space="preserve">in </w:t>
+      </w:r>
+      <w:r>
+        <w:rPr>
+          <w:rFonts w:eastAsiaTheme="majorEastAsia" w:cs="Calibri"/>
+          <w:color w:val="3A3A3A" w:themeColor="background2" w:themeShade="40"/>
+          <w:spacing w:val="-10"/>
+          <w:kern w:val="28"/>
+        </w:rPr>
+        <w:t xml:space="preserve"> numerical</w:t>
+      </w:r>
+      <w:r>
+        <w:rPr>
+          <w:rFonts w:eastAsiaTheme="majorEastAsia" w:cs="Calibri"/>
+          <w:color w:val="3A3A3A" w:themeColor="background2" w:themeShade="40"/>
+          <w:spacing w:val="-10"/>
+          <w:kern w:val="28"/>
+        </w:rPr>
+        <w:t xml:space="preserve"> form</w:t>
+      </w:r>
+      <w:r>
+        <w:rPr>
+          <w:rFonts w:eastAsiaTheme="majorEastAsia" w:cs="Calibri"/>
+          <w:color w:val="3A3A3A" w:themeColor="background2" w:themeShade="40"/>
+          <w:spacing w:val="-10"/>
+          <w:kern w:val="28"/>
+        </w:rPr>
+        <w:t xml:space="preserve">at. </w:t>
+      </w:r>
+      <w:r>
+        <w:rPr>
+          <w:rFonts w:eastAsiaTheme="majorEastAsia" w:cs="Calibri"/>
+          <w:color w:val="3A3A3A" w:themeColor="background2" w:themeShade="40"/>
+          <w:spacing w:val="-10"/>
+          <w:kern w:val="28"/>
+        </w:rPr>
+        <w:t>The features year and applied are numerical.</w:t>
+      </w:r>
+      <w:r>
+        <w:rPr>
+          <w:rFonts w:eastAsiaTheme="majorEastAsia" w:cs="Calibri"/>
+          <w:color w:val="3A3A3A" w:themeColor="background2" w:themeShade="40"/>
+          <w:spacing w:val="-10"/>
+          <w:kern w:val="28"/>
+        </w:rPr>
         <w:t xml:space="preserve"> </w:t>
       </w:r>
-      <w:proofErr w:type="gramStart"/>
-      <w:r>
-        <w:rPr>
-          <w:rFonts w:eastAsiaTheme="majorEastAsia" w:cs="Calibri"/>
-          <w:color w:val="3A3A3A" w:themeColor="background2" w:themeShade="40"/>
-          <w:spacing w:val="-10"/>
-          <w:kern w:val="28"/>
-        </w:rPr>
-        <w:t>In order for</w:t>
-      </w:r>
-      <w:proofErr w:type="gramEnd"/>
-      <w:r>
-        <w:rPr>
-          <w:rFonts w:eastAsiaTheme="majorEastAsia" w:cs="Calibri"/>
-          <w:color w:val="3A3A3A" w:themeColor="background2" w:themeShade="40"/>
-          <w:spacing w:val="-10"/>
-          <w:kern w:val="28"/>
-        </w:rPr>
-        <w:t xml:space="preserve"> the machine learning algorithms to perform as they should do and have high accuracy etc </w:t>
+      <w:r>
+        <w:rPr>
+          <w:rFonts w:eastAsiaTheme="majorEastAsia" w:cs="Calibri"/>
+          <w:color w:val="3A3A3A" w:themeColor="background2" w:themeShade="40"/>
+          <w:spacing w:val="-10"/>
+          <w:kern w:val="28"/>
+        </w:rPr>
+        <w:t>T</w:t>
+      </w:r>
+      <w:r>
+        <w:rPr>
+          <w:rFonts w:eastAsiaTheme="majorEastAsia" w:cs="Calibri"/>
+          <w:color w:val="3A3A3A" w:themeColor="background2" w:themeShade="40"/>
+          <w:spacing w:val="-10"/>
+          <w:kern w:val="28"/>
+        </w:rPr>
+        <w:t xml:space="preserve">he features </w:t>
+      </w:r>
+      <w:r>
+        <w:rPr>
+          <w:rFonts w:eastAsiaTheme="majorEastAsia" w:cs="Calibri"/>
+          <w:color w:val="3A3A3A" w:themeColor="background2" w:themeShade="40"/>
+          <w:spacing w:val="-10"/>
+          <w:kern w:val="28"/>
+        </w:rPr>
+        <w:t>C</w:t>
+      </w:r>
+      <w:r>
+        <w:rPr>
+          <w:rFonts w:eastAsiaTheme="majorEastAsia" w:cs="Calibri"/>
+          <w:color w:val="3A3A3A" w:themeColor="background2" w:themeShade="40"/>
+          <w:spacing w:val="-10"/>
+          <w:kern w:val="28"/>
+        </w:rPr>
+        <w:t>ountry of origin</w:t>
+      </w:r>
+      <w:r>
+        <w:rPr>
+          <w:rFonts w:eastAsiaTheme="majorEastAsia" w:cs="Calibri"/>
+          <w:color w:val="3A3A3A" w:themeColor="background2" w:themeShade="40"/>
+          <w:spacing w:val="-10"/>
+          <w:kern w:val="28"/>
+        </w:rPr>
+        <w:t>,</w:t>
+      </w:r>
+      <w:r>
+        <w:rPr>
+          <w:rFonts w:eastAsiaTheme="majorEastAsia" w:cs="Calibri"/>
+          <w:color w:val="3A3A3A" w:themeColor="background2" w:themeShade="40"/>
+          <w:spacing w:val="-10"/>
+          <w:kern w:val="28"/>
+        </w:rPr>
+        <w:t xml:space="preserve"> Country of asylum</w:t>
+      </w:r>
+      <w:r>
+        <w:rPr>
+          <w:rFonts w:eastAsiaTheme="majorEastAsia" w:cs="Calibri"/>
+          <w:color w:val="3A3A3A" w:themeColor="background2" w:themeShade="40"/>
+          <w:spacing w:val="-10"/>
+          <w:kern w:val="28"/>
+        </w:rPr>
+        <w:t>,</w:t>
+      </w:r>
+      <w:r>
+        <w:rPr>
+          <w:rFonts w:eastAsiaTheme="majorEastAsia" w:cs="Calibri"/>
+          <w:color w:val="3A3A3A" w:themeColor="background2" w:themeShade="40"/>
+          <w:spacing w:val="-10"/>
+          <w:kern w:val="28"/>
+        </w:rPr>
+        <w:t xml:space="preserve"> Authority</w:t>
+      </w:r>
+      <w:r>
+        <w:rPr>
+          <w:rFonts w:eastAsiaTheme="majorEastAsia" w:cs="Calibri"/>
+          <w:color w:val="3A3A3A" w:themeColor="background2" w:themeShade="40"/>
+          <w:spacing w:val="-10"/>
+          <w:kern w:val="28"/>
+        </w:rPr>
+        <w:t xml:space="preserve">, </w:t>
+      </w:r>
+      <w:r>
+        <w:rPr>
+          <w:rFonts w:eastAsiaTheme="majorEastAsia" w:cs="Calibri"/>
+          <w:color w:val="3A3A3A" w:themeColor="background2" w:themeShade="40"/>
+          <w:spacing w:val="-10"/>
+          <w:kern w:val="28"/>
+        </w:rPr>
+        <w:t>Application typ</w:t>
+      </w:r>
+      <w:r>
+        <w:rPr>
+          <w:rFonts w:eastAsiaTheme="majorEastAsia" w:cs="Calibri"/>
+          <w:color w:val="3A3A3A" w:themeColor="background2" w:themeShade="40"/>
+          <w:spacing w:val="-10"/>
+          <w:kern w:val="28"/>
+        </w:rPr>
+        <w:t xml:space="preserve">e </w:t>
+      </w:r>
+      <w:r>
+        <w:rPr>
+          <w:rFonts w:eastAsiaTheme="majorEastAsia" w:cs="Calibri"/>
+          <w:color w:val="3A3A3A" w:themeColor="background2" w:themeShade="40"/>
+          <w:spacing w:val="-10"/>
+          <w:kern w:val="28"/>
+        </w:rPr>
+        <w:t>, stage of procedure and cases/persons are all categorical data.</w:t>
+      </w:r>
+      <w:r>
+        <w:rPr>
+          <w:rFonts w:eastAsiaTheme="majorEastAsia" w:cs="Calibri"/>
+          <w:color w:val="3A3A3A" w:themeColor="background2" w:themeShade="40"/>
+          <w:spacing w:val="-10"/>
+          <w:kern w:val="28"/>
+        </w:rPr>
+        <w:t xml:space="preserve"> </w:t>
+      </w:r>
+      <w:r>
+        <w:rPr>
+          <w:rFonts w:eastAsiaTheme="majorEastAsia" w:cs="Calibri"/>
+          <w:color w:val="3A3A3A" w:themeColor="background2" w:themeShade="40"/>
+          <w:spacing w:val="-10"/>
+          <w:kern w:val="28"/>
+        </w:rPr>
+        <w:t xml:space="preserve"> </w:t>
+      </w:r>
+    </w:p>
+    <w:p>
+      <w:pPr>
+        <w:rPr>
+          <w:rFonts w:eastAsiaTheme="majorEastAsia" w:cs="Calibri"/>
+          <w:color w:val="3A3A3A" w:themeColor="background2" w:themeShade="40"/>
+          <w:spacing w:val="-10"/>
+          <w:kern w:val="28"/>
+        </w:rPr>
+      </w:pPr>
+      <w:r>
+        <w:rPr>
+          <w:rFonts w:eastAsiaTheme="majorEastAsia" w:cs="Calibri"/>
+          <w:color w:val="3A3A3A" w:themeColor="background2" w:themeShade="40"/>
+          <w:spacing w:val="-10"/>
+          <w:kern w:val="28"/>
+        </w:rPr>
+        <w:t>In order to deal with the categorical it was decided</w:t>
+      </w:r>
+      <w:r>
+        <w:rPr>
+          <w:rFonts w:eastAsiaTheme="majorEastAsia" w:cs="Calibri"/>
+          <w:color w:val="3A3A3A" w:themeColor="background2" w:themeShade="40"/>
+          <w:spacing w:val="-10"/>
+          <w:kern w:val="28"/>
+        </w:rPr>
+        <w:t xml:space="preserve"> to use Label Encoder. It is a technique used in data analysis to convert the categorical variables in to numerical values. It uses the library </w:t>
       </w:r>
       <w:proofErr w:type="spellStart"/>
       <w:r>
@@ -3971,7 +4127,7 @@
           <w:spacing w:val="-10"/>
           <w:kern w:val="28"/>
         </w:rPr>
-        <w:t>its</w:t>
+        <w:t>scitkit</w:t>
       </w:r>
       <w:proofErr w:type="spellEnd"/>
       <w:r>
@@ -3981,412 +4137,6 @@
           <w:spacing w:val="-10"/>
           <w:kern w:val="28"/>
         </w:rPr>
-        <w:t xml:space="preserve"> imperative that we process and clean this dataset.  </w:t>
-      </w:r>
-    </w:p>
-    <w:p>
-      <w:pPr>
-        <w:rPr>
-          <w:rFonts w:eastAsiaTheme="majorEastAsia" w:cs="Calibri"/>
-          <w:color w:val="3A3A3A" w:themeColor="background2" w:themeShade="40"/>
-          <w:spacing w:val="-10"/>
-          <w:kern w:val="28"/>
-        </w:rPr>
-      </w:pPr>
-      <w:r>
-        <w:rPr>
-          <w:rFonts w:eastAsiaTheme="majorEastAsia" w:cs="Calibri"/>
-          <w:color w:val="3A3A3A" w:themeColor="background2" w:themeShade="40"/>
-          <w:spacing w:val="-10"/>
-          <w:kern w:val="28"/>
-        </w:rPr>
-        <w:t xml:space="preserve">We need to check for any missing </w:t>
-      </w:r>
-      <w:proofErr w:type="gramStart"/>
-      <w:r>
-        <w:rPr>
-          <w:rFonts w:eastAsiaTheme="majorEastAsia" w:cs="Calibri"/>
-          <w:color w:val="3A3A3A" w:themeColor="background2" w:themeShade="40"/>
-          <w:spacing w:val="-10"/>
-          <w:kern w:val="28"/>
-        </w:rPr>
-        <w:t>values</w:t>
-      </w:r>
-      <w:proofErr w:type="gramEnd"/>
-      <w:r>
-        <w:rPr>
-          <w:rFonts w:eastAsiaTheme="majorEastAsia" w:cs="Calibri"/>
-          <w:color w:val="3A3A3A" w:themeColor="background2" w:themeShade="40"/>
-          <w:spacing w:val="-10"/>
-          <w:kern w:val="28"/>
-        </w:rPr>
-        <w:t xml:space="preserve"> and it can be seen the feature Stage of procedure had 356 missing values. </w:t>
-      </w:r>
-      <w:r>
-        <w:rPr>
-          <w:rFonts w:eastAsiaTheme="majorEastAsia" w:cs="Calibri"/>
-          <w:color w:val="3A3A3A" w:themeColor="background2" w:themeShade="40"/>
-          <w:spacing w:val="-10"/>
-          <w:kern w:val="28"/>
-        </w:rPr>
-        <w:t xml:space="preserve">I found the best way to deal with these missing values was to create a list of missing value formats such as </w:t>
-      </w:r>
-      <w:proofErr w:type="spellStart"/>
-      <w:proofErr w:type="gramStart"/>
-      <w:r>
-        <w:rPr>
-          <w:rFonts w:eastAsiaTheme="majorEastAsia" w:cs="Calibri"/>
-          <w:color w:val="3A3A3A" w:themeColor="background2" w:themeShade="40"/>
-          <w:spacing w:val="-10"/>
-          <w:kern w:val="28"/>
-        </w:rPr>
-        <w:t>n.a.</w:t>
-      </w:r>
-      <w:proofErr w:type="spellEnd"/>
-      <w:r>
-        <w:rPr>
-          <w:rFonts w:eastAsiaTheme="majorEastAsia" w:cs="Calibri"/>
-          <w:color w:val="3A3A3A" w:themeColor="background2" w:themeShade="40"/>
-          <w:spacing w:val="-10"/>
-          <w:kern w:val="28"/>
-        </w:rPr>
-        <w:t xml:space="preserve"> ,nan</w:t>
-      </w:r>
-      <w:proofErr w:type="gramEnd"/>
-      <w:r>
-        <w:rPr>
-          <w:rFonts w:eastAsiaTheme="majorEastAsia" w:cs="Calibri"/>
-          <w:color w:val="3A3A3A" w:themeColor="background2" w:themeShade="40"/>
-          <w:spacing w:val="-10"/>
-          <w:kern w:val="28"/>
-        </w:rPr>
-        <w:t xml:space="preserve">, unknown etc , that is assigned to the dataset and then you drop that list. I also double checked this by dropping any nan values or actual spaces in stage of procedure feature. </w:t>
-      </w:r>
-    </w:p>
-    <w:p>
-      <w:pPr>
-        <w:rPr>
-          <w:rFonts w:eastAsiaTheme="majorEastAsia" w:cs="Calibri"/>
-          <w:color w:val="3A3A3A" w:themeColor="background2" w:themeShade="40"/>
-          <w:spacing w:val="-10"/>
-          <w:kern w:val="28"/>
-        </w:rPr>
-      </w:pPr>
-      <w:r>
-        <w:rPr>
-          <w:rFonts w:eastAsiaTheme="majorEastAsia" w:cs="Calibri"/>
-          <w:color w:val="3A3A3A" w:themeColor="background2" w:themeShade="40"/>
-          <w:spacing w:val="-10"/>
-          <w:kern w:val="28"/>
-        </w:rPr>
-        <w:t xml:space="preserve">Machine learning models only work </w:t>
-      </w:r>
-      <w:r>
-        <w:rPr>
-          <w:rFonts w:eastAsiaTheme="majorEastAsia" w:cs="Calibri"/>
-          <w:color w:val="3A3A3A" w:themeColor="background2" w:themeShade="40"/>
-          <w:spacing w:val="-10"/>
-          <w:kern w:val="28"/>
-        </w:rPr>
-        <w:t xml:space="preserve">properly </w:t>
-      </w:r>
-      <w:r>
-        <w:rPr>
-          <w:rFonts w:eastAsiaTheme="majorEastAsia" w:cs="Calibri"/>
-          <w:color w:val="3A3A3A" w:themeColor="background2" w:themeShade="40"/>
-          <w:spacing w:val="-10"/>
-          <w:kern w:val="28"/>
-        </w:rPr>
-        <w:t xml:space="preserve">with data </w:t>
-      </w:r>
-      <w:proofErr w:type="gramStart"/>
-      <w:r>
-        <w:rPr>
-          <w:rFonts w:eastAsiaTheme="majorEastAsia" w:cs="Calibri"/>
-          <w:color w:val="3A3A3A" w:themeColor="background2" w:themeShade="40"/>
-          <w:spacing w:val="-10"/>
-          <w:kern w:val="28"/>
-        </w:rPr>
-        <w:t xml:space="preserve">in </w:t>
-      </w:r>
-      <w:r>
-        <w:rPr>
-          <w:rFonts w:eastAsiaTheme="majorEastAsia" w:cs="Calibri"/>
-          <w:color w:val="3A3A3A" w:themeColor="background2" w:themeShade="40"/>
-          <w:spacing w:val="-10"/>
-          <w:kern w:val="28"/>
-        </w:rPr>
-        <w:t xml:space="preserve"> numerical</w:t>
-      </w:r>
-      <w:proofErr w:type="gramEnd"/>
-      <w:r>
-        <w:rPr>
-          <w:rFonts w:eastAsiaTheme="majorEastAsia" w:cs="Calibri"/>
-          <w:color w:val="3A3A3A" w:themeColor="background2" w:themeShade="40"/>
-          <w:spacing w:val="-10"/>
-          <w:kern w:val="28"/>
-        </w:rPr>
-        <w:t xml:space="preserve"> form</w:t>
-      </w:r>
-      <w:r>
-        <w:rPr>
-          <w:rFonts w:eastAsiaTheme="majorEastAsia" w:cs="Calibri"/>
-          <w:color w:val="3A3A3A" w:themeColor="background2" w:themeShade="40"/>
-          <w:spacing w:val="-10"/>
-          <w:kern w:val="28"/>
-        </w:rPr>
-        <w:t xml:space="preserve">at. </w:t>
-      </w:r>
-      <w:r>
-        <w:rPr>
-          <w:rFonts w:eastAsiaTheme="majorEastAsia" w:cs="Calibri"/>
-          <w:color w:val="3A3A3A" w:themeColor="background2" w:themeShade="40"/>
-          <w:spacing w:val="-10"/>
-          <w:kern w:val="28"/>
-        </w:rPr>
-        <w:t>The features year and applied are numerical.</w:t>
-      </w:r>
-      <w:r>
-        <w:rPr>
-          <w:rFonts w:eastAsiaTheme="majorEastAsia" w:cs="Calibri"/>
-          <w:color w:val="3A3A3A" w:themeColor="background2" w:themeShade="40"/>
-          <w:spacing w:val="-10"/>
-          <w:kern w:val="28"/>
-        </w:rPr>
-        <w:t xml:space="preserve"> </w:t>
-      </w:r>
-      <w:r>
-        <w:rPr>
-          <w:rFonts w:eastAsiaTheme="majorEastAsia" w:cs="Calibri"/>
-          <w:color w:val="3A3A3A" w:themeColor="background2" w:themeShade="40"/>
-          <w:spacing w:val="-10"/>
-          <w:kern w:val="28"/>
-        </w:rPr>
-        <w:t>T</w:t>
-      </w:r>
-      <w:r>
-        <w:rPr>
-          <w:rFonts w:eastAsiaTheme="majorEastAsia" w:cs="Calibri"/>
-          <w:color w:val="3A3A3A" w:themeColor="background2" w:themeShade="40"/>
-          <w:spacing w:val="-10"/>
-          <w:kern w:val="28"/>
-        </w:rPr>
-        <w:t xml:space="preserve">he features </w:t>
-      </w:r>
-      <w:r>
-        <w:rPr>
-          <w:rFonts w:eastAsiaTheme="majorEastAsia" w:cs="Calibri"/>
-          <w:color w:val="3A3A3A" w:themeColor="background2" w:themeShade="40"/>
-          <w:spacing w:val="-10"/>
-          <w:kern w:val="28"/>
-        </w:rPr>
-        <w:t>C</w:t>
-      </w:r>
-      <w:r>
-        <w:rPr>
-          <w:rFonts w:eastAsiaTheme="majorEastAsia" w:cs="Calibri"/>
-          <w:color w:val="3A3A3A" w:themeColor="background2" w:themeShade="40"/>
-          <w:spacing w:val="-10"/>
-          <w:kern w:val="28"/>
-        </w:rPr>
-        <w:t>ountry of origin</w:t>
-      </w:r>
-      <w:r>
-        <w:rPr>
-          <w:rFonts w:eastAsiaTheme="majorEastAsia" w:cs="Calibri"/>
-          <w:color w:val="3A3A3A" w:themeColor="background2" w:themeShade="40"/>
-          <w:spacing w:val="-10"/>
-          <w:kern w:val="28"/>
-        </w:rPr>
-        <w:t>,</w:t>
-      </w:r>
-      <w:r>
-        <w:rPr>
-          <w:rFonts w:eastAsiaTheme="majorEastAsia" w:cs="Calibri"/>
-          <w:color w:val="3A3A3A" w:themeColor="background2" w:themeShade="40"/>
-          <w:spacing w:val="-10"/>
-          <w:kern w:val="28"/>
-        </w:rPr>
-        <w:t xml:space="preserve"> Country of asylum</w:t>
-      </w:r>
-      <w:r>
-        <w:rPr>
-          <w:rFonts w:eastAsiaTheme="majorEastAsia" w:cs="Calibri"/>
-          <w:color w:val="3A3A3A" w:themeColor="background2" w:themeShade="40"/>
-          <w:spacing w:val="-10"/>
-          <w:kern w:val="28"/>
-        </w:rPr>
-        <w:t>,</w:t>
-      </w:r>
-      <w:r>
-        <w:rPr>
-          <w:rFonts w:eastAsiaTheme="majorEastAsia" w:cs="Calibri"/>
-          <w:color w:val="3A3A3A" w:themeColor="background2" w:themeShade="40"/>
-          <w:spacing w:val="-10"/>
-          <w:kern w:val="28"/>
-        </w:rPr>
-        <w:t xml:space="preserve"> Authority</w:t>
-      </w:r>
-      <w:r>
-        <w:rPr>
-          <w:rFonts w:eastAsiaTheme="majorEastAsia" w:cs="Calibri"/>
-          <w:color w:val="3A3A3A" w:themeColor="background2" w:themeShade="40"/>
-          <w:spacing w:val="-10"/>
-          <w:kern w:val="28"/>
-        </w:rPr>
-        <w:t xml:space="preserve">, </w:t>
-      </w:r>
-      <w:r>
-        <w:rPr>
-          <w:rFonts w:eastAsiaTheme="majorEastAsia" w:cs="Calibri"/>
-          <w:color w:val="3A3A3A" w:themeColor="background2" w:themeShade="40"/>
-          <w:spacing w:val="-10"/>
-          <w:kern w:val="28"/>
-        </w:rPr>
-        <w:t xml:space="preserve">Application </w:t>
-      </w:r>
-      <w:proofErr w:type="gramStart"/>
-      <w:r>
-        <w:rPr>
-          <w:rFonts w:eastAsiaTheme="majorEastAsia" w:cs="Calibri"/>
-          <w:color w:val="3A3A3A" w:themeColor="background2" w:themeShade="40"/>
-          <w:spacing w:val="-10"/>
-          <w:kern w:val="28"/>
-        </w:rPr>
-        <w:t>typ</w:t>
-      </w:r>
-      <w:r>
-        <w:rPr>
-          <w:rFonts w:eastAsiaTheme="majorEastAsia" w:cs="Calibri"/>
-          <w:color w:val="3A3A3A" w:themeColor="background2" w:themeShade="40"/>
-          <w:spacing w:val="-10"/>
-          <w:kern w:val="28"/>
-        </w:rPr>
-        <w:t xml:space="preserve">e </w:t>
-      </w:r>
-      <w:r>
-        <w:rPr>
-          <w:rFonts w:eastAsiaTheme="majorEastAsia" w:cs="Calibri"/>
-          <w:color w:val="3A3A3A" w:themeColor="background2" w:themeShade="40"/>
-          <w:spacing w:val="-10"/>
-          <w:kern w:val="28"/>
-        </w:rPr>
-        <w:t>,</w:t>
-      </w:r>
-      <w:proofErr w:type="gramEnd"/>
-      <w:r>
-        <w:rPr>
-          <w:rFonts w:eastAsiaTheme="majorEastAsia" w:cs="Calibri"/>
-          <w:color w:val="3A3A3A" w:themeColor="background2" w:themeShade="40"/>
-          <w:spacing w:val="-10"/>
-          <w:kern w:val="28"/>
-        </w:rPr>
-        <w:t xml:space="preserve"> stage of procedure and cases/persons are all categorical data.</w:t>
-      </w:r>
-      <w:r>
-        <w:rPr>
-          <w:rFonts w:eastAsiaTheme="majorEastAsia" w:cs="Calibri"/>
-          <w:color w:val="3A3A3A" w:themeColor="background2" w:themeShade="40"/>
-          <w:spacing w:val="-10"/>
-          <w:kern w:val="28"/>
-        </w:rPr>
-        <w:t xml:space="preserve"> </w:t>
-      </w:r>
-      <w:r>
-        <w:rPr>
-          <w:rFonts w:eastAsiaTheme="majorEastAsia" w:cs="Calibri"/>
-          <w:color w:val="3A3A3A" w:themeColor="background2" w:themeShade="40"/>
-          <w:spacing w:val="-10"/>
-          <w:kern w:val="28"/>
-        </w:rPr>
-        <w:t xml:space="preserve"> </w:t>
-      </w:r>
-    </w:p>
-    <w:p>
-      <w:pPr>
-        <w:rPr>
-          <w:rFonts w:eastAsiaTheme="majorEastAsia" w:cs="Calibri"/>
-          <w:color w:val="3A3A3A" w:themeColor="background2" w:themeShade="40"/>
-          <w:spacing w:val="-10"/>
-          <w:kern w:val="28"/>
-        </w:rPr>
-      </w:pPr>
-      <w:r>
-        <w:rPr>
-          <w:rFonts w:eastAsiaTheme="majorEastAsia" w:cs="Calibri"/>
-          <w:color w:val="3A3A3A" w:themeColor="background2" w:themeShade="40"/>
-          <w:spacing w:val="-10"/>
-          <w:kern w:val="28"/>
-        </w:rPr>
-        <w:t xml:space="preserve">In order to deal with the </w:t>
-      </w:r>
-      <w:proofErr w:type="gramStart"/>
-      <w:r>
-        <w:rPr>
-          <w:rFonts w:eastAsiaTheme="majorEastAsia" w:cs="Calibri"/>
-          <w:color w:val="3A3A3A" w:themeColor="background2" w:themeShade="40"/>
-          <w:spacing w:val="-10"/>
-          <w:kern w:val="28"/>
-        </w:rPr>
-        <w:t>categorical</w:t>
-      </w:r>
-      <w:proofErr w:type="gramEnd"/>
-      <w:r>
-        <w:rPr>
-          <w:rFonts w:eastAsiaTheme="majorEastAsia" w:cs="Calibri"/>
-          <w:color w:val="3A3A3A" w:themeColor="background2" w:themeShade="40"/>
-          <w:spacing w:val="-10"/>
-          <w:kern w:val="28"/>
-        </w:rPr>
-        <w:t xml:space="preserve"> it was decided</w:t>
-      </w:r>
-      <w:r>
-        <w:rPr>
-          <w:rFonts w:eastAsiaTheme="majorEastAsia" w:cs="Calibri"/>
-          <w:color w:val="3A3A3A" w:themeColor="background2" w:themeShade="40"/>
-          <w:spacing w:val="-10"/>
-          <w:kern w:val="28"/>
-        </w:rPr>
-        <w:t xml:space="preserve"> to use Label Encoder. It is a technique used in data analysis to convert the categorical variables </w:t>
-      </w:r>
-      <w:proofErr w:type="gramStart"/>
-      <w:r>
-        <w:rPr>
-          <w:rFonts w:eastAsiaTheme="majorEastAsia" w:cs="Calibri"/>
-          <w:color w:val="3A3A3A" w:themeColor="background2" w:themeShade="40"/>
-          <w:spacing w:val="-10"/>
-          <w:kern w:val="28"/>
-        </w:rPr>
-        <w:t>in to</w:t>
-      </w:r>
-      <w:proofErr w:type="gramEnd"/>
-      <w:r>
-        <w:rPr>
-          <w:rFonts w:eastAsiaTheme="majorEastAsia" w:cs="Calibri"/>
-          <w:color w:val="3A3A3A" w:themeColor="background2" w:themeShade="40"/>
-          <w:spacing w:val="-10"/>
-          <w:kern w:val="28"/>
-        </w:rPr>
-        <w:t xml:space="preserve"> numerical values. It uses the library </w:t>
-      </w:r>
-      <w:proofErr w:type="spellStart"/>
-      <w:r>
-        <w:rPr>
-          <w:rFonts w:eastAsiaTheme="majorEastAsia" w:cs="Calibri"/>
-          <w:color w:val="3A3A3A" w:themeColor="background2" w:themeShade="40"/>
-          <w:spacing w:val="-10"/>
-          <w:kern w:val="28"/>
-        </w:rPr>
-        <w:t>scitkit</w:t>
-      </w:r>
-      <w:proofErr w:type="spellEnd"/>
-      <w:r>
-        <w:rPr>
-          <w:rFonts w:eastAsiaTheme="majorEastAsia" w:cs="Calibri"/>
-          <w:color w:val="3A3A3A" w:themeColor="background2" w:themeShade="40"/>
-          <w:spacing w:val="-10"/>
-          <w:kern w:val="28"/>
-        </w:rPr>
         <w:t xml:space="preserve">-learn. </w:t>
       </w:r>
       <w:r>
@@ -4396,47 +4146,7 @@
           <w:spacing w:val="-10"/>
           <w:kern w:val="28"/>
         </w:rPr>
-        <w:t xml:space="preserve"> It will turn the data such as stage of procedure from categorical in to numerical </w:t>
-      </w:r>
-      <w:proofErr w:type="gramStart"/>
-      <w:r>
-        <w:rPr>
-          <w:rFonts w:eastAsiaTheme="majorEastAsia" w:cs="Calibri"/>
-          <w:color w:val="3A3A3A" w:themeColor="background2" w:themeShade="40"/>
-          <w:spacing w:val="-10"/>
-          <w:kern w:val="28"/>
-        </w:rPr>
-        <w:t>of  1</w:t>
-      </w:r>
-      <w:proofErr w:type="gramEnd"/>
-      <w:r>
-        <w:rPr>
-          <w:rFonts w:eastAsiaTheme="majorEastAsia" w:cs="Calibri"/>
-          <w:color w:val="3A3A3A" w:themeColor="background2" w:themeShade="40"/>
-          <w:spacing w:val="-10"/>
-          <w:kern w:val="28"/>
-        </w:rPr>
-        <w:t xml:space="preserve">,2,3,4,5,6,7,8. Label encoding works particularly well on tree based models such as Decision Trees.  One big drawback is that it does not work with data that is non ordinal in nature so in cases like this another technique can be used which is called One Hot Encoding.  You </w:t>
-      </w:r>
-      <w:proofErr w:type="gramStart"/>
-      <w:r>
-        <w:rPr>
-          <w:rFonts w:eastAsiaTheme="majorEastAsia" w:cs="Calibri"/>
-          <w:color w:val="3A3A3A" w:themeColor="background2" w:themeShade="40"/>
-          <w:spacing w:val="-10"/>
-          <w:kern w:val="28"/>
-        </w:rPr>
-        <w:t>have to</w:t>
-      </w:r>
-      <w:proofErr w:type="gramEnd"/>
-      <w:r>
-        <w:rPr>
-          <w:rFonts w:eastAsiaTheme="majorEastAsia" w:cs="Calibri"/>
-          <w:color w:val="3A3A3A" w:themeColor="background2" w:themeShade="40"/>
-          <w:spacing w:val="-10"/>
-          <w:kern w:val="28"/>
-        </w:rPr>
-        <w:t xml:space="preserve"> judge it based on the type of data and how it behaves.  </w:t>
+        <w:t xml:space="preserve"> It will turn the data such as stage of procedure from categorical in to numerical of  1,2,3,4,5,6,7,8. Label encoding works particularly well on tree based models such as Decision Trees.  One big drawback is that it does not work with data that is non ordinal in nature so in cases like this another technique can be used which is called One Hot Encoding.  You have to judge it based on the type of data and how it behaves.  </w:t>
       </w:r>
     </w:p>
     <w:p>
@@ -4679,27 +4389,7 @@
           <w:spacing w:val="-10"/>
           <w:kern w:val="28"/>
         </w:rPr>
-        <w:t xml:space="preserve"> supervised and unsupervised machine learning models </w:t>
-      </w:r>
-      <w:proofErr w:type="gramStart"/>
-      <w:r>
-        <w:rPr>
-          <w:rFonts w:eastAsiaTheme="majorEastAsia" w:cs="Calibri"/>
-          <w:color w:val="3A3A3A" w:themeColor="background2" w:themeShade="40"/>
-          <w:spacing w:val="-10"/>
-          <w:kern w:val="28"/>
-        </w:rPr>
-        <w:t>in order to</w:t>
-      </w:r>
-      <w:proofErr w:type="gramEnd"/>
-      <w:r>
-        <w:rPr>
-          <w:rFonts w:eastAsiaTheme="majorEastAsia" w:cs="Calibri"/>
-          <w:color w:val="3A3A3A" w:themeColor="background2" w:themeShade="40"/>
-          <w:spacing w:val="-10"/>
-          <w:kern w:val="28"/>
-        </w:rPr>
-        <w:t xml:space="preserve"> understand the rationale behind the model selection during this capstone project.</w:t>
+        <w:t xml:space="preserve"> supervised and unsupervised machine learning models in order to understand the rationale behind the model selection during this capstone project.</w:t>
       </w:r>
     </w:p>
     <w:p>
@@ -4769,17 +4459,15 @@
         </w:rPr>
         <w:t xml:space="preserve"> data sets. These data sets are designed to train or “supervise” algorithms into classifying data or predicting outcomes accurately. Using </w:t>
       </w:r>
-      <w:proofErr w:type="spellStart"/>
-      <w:r>
-        <w:rPr>
-          <w:rFonts w:eastAsiaTheme="majorEastAsia" w:cs="Calibri"/>
-          <w:color w:val="3A3A3A" w:themeColor="background2" w:themeShade="40"/>
-          <w:spacing w:val="-10"/>
-          <w:kern w:val="28"/>
-        </w:rPr>
-        <w:t>labeled</w:t>
-      </w:r>
-      <w:proofErr w:type="spellEnd"/>
+      <w:r>
+        <w:rPr>
+          <w:rFonts w:eastAsiaTheme="majorEastAsia" w:cs="Calibri"/>
+          <w:color w:val="3A3A3A" w:themeColor="background2" w:themeShade="40"/>
+          <w:spacing w:val="-10"/>
+          <w:kern w:val="28"/>
+        </w:rPr>
+        <w:t>labelled</w:t>
+      </w:r>
       <w:r>
         <w:rPr>
           <w:rFonts w:eastAsiaTheme="majorEastAsia" w:cs="Calibri"/>
@@ -4796,17 +4484,7 @@
           <w:spacing w:val="-10"/>
           <w:kern w:val="28"/>
         </w:rPr>
-        <w:t xml:space="preserve">” IBM also say unsupervised </w:t>
-      </w:r>
-      <w:proofErr w:type="gramStart"/>
-      <w:r>
-        <w:rPr>
-          <w:rFonts w:eastAsiaTheme="majorEastAsia" w:cs="Calibri"/>
-          <w:color w:val="3A3A3A" w:themeColor="background2" w:themeShade="40"/>
-          <w:spacing w:val="-10"/>
-          <w:kern w:val="28"/>
-        </w:rPr>
-        <w:t>learning“</w:t>
+        <w:t>” IBM also say unsupervised learning“</w:t>
       </w:r>
       <w:r>
         <w:rPr>
@@ -4824,17 +4502,7 @@
           <w:spacing w:val="-10"/>
           <w:kern w:val="28"/>
         </w:rPr>
-        <w:t>uses</w:t>
-      </w:r>
-      <w:proofErr w:type="gramEnd"/>
-      <w:r>
-        <w:rPr>
-          <w:rFonts w:eastAsiaTheme="majorEastAsia" w:cs="Calibri"/>
-          <w:color w:val="3A3A3A" w:themeColor="background2" w:themeShade="40"/>
-          <w:spacing w:val="-10"/>
-          <w:kern w:val="28"/>
-        </w:rPr>
-        <w:t xml:space="preserve"> machine learning algorithms to </w:t>
+        <w:t xml:space="preserve">uses machine learning algorithms to </w:t>
       </w:r>
       <w:proofErr w:type="spellStart"/>
       <w:r>
@@ -5301,27 +4969,7 @@
           <w:spacing w:val="-10"/>
           <w:kern w:val="28"/>
         </w:rPr>
-        <w:t xml:space="preserve">): Certain algorithms like decision trees, used on this capstone </w:t>
-      </w:r>
-      <w:proofErr w:type="gramStart"/>
-      <w:r>
-        <w:rPr>
-          <w:rFonts w:eastAsiaTheme="majorEastAsia" w:cs="Calibri"/>
-          <w:color w:val="3A3A3A" w:themeColor="background2" w:themeShade="40"/>
-          <w:spacing w:val="-10"/>
-          <w:kern w:val="28"/>
-        </w:rPr>
-        <w:t>project ,</w:t>
-      </w:r>
-      <w:proofErr w:type="gramEnd"/>
-      <w:r>
-        <w:rPr>
-          <w:rFonts w:eastAsiaTheme="majorEastAsia" w:cs="Calibri"/>
-          <w:color w:val="3A3A3A" w:themeColor="background2" w:themeShade="40"/>
-          <w:spacing w:val="-10"/>
-          <w:kern w:val="28"/>
-        </w:rPr>
-        <w:t xml:space="preserve"> offer intuitive, interpretable outputs are useful in understanding the relationship in the data.</w:t>
+        <w:t>): Certain algorithms like decision trees, used on this capstone project, offer intuitive, interpretable outputs are useful in understanding the relationship in the data.</w:t>
       </w:r>
     </w:p>
     <w:p>
@@ -5414,27 +5062,7 @@
           <w:spacing w:val="-10"/>
           <w:kern w:val="28"/>
         </w:rPr>
-        <w:t xml:space="preserve"> The models may perform </w:t>
-      </w:r>
-      <w:proofErr w:type="gramStart"/>
-      <w:r>
-        <w:rPr>
-          <w:rFonts w:eastAsiaTheme="majorEastAsia" w:cs="Calibri"/>
-          <w:color w:val="3A3A3A" w:themeColor="background2" w:themeShade="40"/>
-          <w:spacing w:val="-10"/>
-          <w:kern w:val="28"/>
-        </w:rPr>
-        <w:t>really well</w:t>
-      </w:r>
-      <w:proofErr w:type="gramEnd"/>
-      <w:r>
-        <w:rPr>
-          <w:rFonts w:eastAsiaTheme="majorEastAsia" w:cs="Calibri"/>
-          <w:color w:val="3A3A3A" w:themeColor="background2" w:themeShade="40"/>
-          <w:spacing w:val="-10"/>
-          <w:kern w:val="28"/>
-        </w:rPr>
-        <w:t xml:space="preserve"> on the training data but will normally fail to generalise the unseen data if overfitting occurs.</w:t>
+        <w:t xml:space="preserve"> The models may perform really well on the training data but will normally fail to generalise the unseen data if overfitting occurs.</w:t>
       </w:r>
     </w:p>
     <w:p>
@@ -5711,27 +5339,7 @@
           <w:spacing w:val="-10"/>
           <w:kern w:val="28"/>
         </w:rPr>
-        <w:t xml:space="preserve">in </w:t>
-      </w:r>
-      <w:proofErr w:type="gramStart"/>
-      <w:r>
-        <w:rPr>
-          <w:rFonts w:eastAsiaTheme="majorEastAsia" w:cs="Calibri"/>
-          <w:color w:val="3A3A3A" w:themeColor="background2" w:themeShade="40"/>
-          <w:spacing w:val="-10"/>
-          <w:kern w:val="28"/>
-        </w:rPr>
-        <w:t>nature</w:t>
-      </w:r>
-      <w:proofErr w:type="gramEnd"/>
-      <w:r>
-        <w:rPr>
-          <w:rFonts w:eastAsiaTheme="majorEastAsia" w:cs="Calibri"/>
-          <w:color w:val="3A3A3A" w:themeColor="background2" w:themeShade="40"/>
-          <w:spacing w:val="-10"/>
-          <w:kern w:val="28"/>
-        </w:rPr>
-        <w:t xml:space="preserve"> </w:t>
+        <w:t xml:space="preserve">in nature </w:t>
       </w:r>
       <w:r>
         <w:rPr>
@@ -5808,27 +5416,7 @@
           <w:spacing w:val="-10"/>
           <w:kern w:val="28"/>
         </w:rPr>
-        <w:t xml:space="preserve">One of the general objectives for this capstone project was to use both supervised and unsupervised machine learning models on the chosen features of the dataset and try and </w:t>
-      </w:r>
-      <w:proofErr w:type="gramStart"/>
-      <w:r>
-        <w:rPr>
-          <w:rFonts w:eastAsiaTheme="majorEastAsia" w:cs="Calibri"/>
-          <w:color w:val="3A3A3A" w:themeColor="background2" w:themeShade="40"/>
-          <w:spacing w:val="-10"/>
-          <w:kern w:val="28"/>
-        </w:rPr>
-        <w:t>compare and contrast</w:t>
-      </w:r>
-      <w:proofErr w:type="gramEnd"/>
-      <w:r>
-        <w:rPr>
-          <w:rFonts w:eastAsiaTheme="majorEastAsia" w:cs="Calibri"/>
-          <w:color w:val="3A3A3A" w:themeColor="background2" w:themeShade="40"/>
-          <w:spacing w:val="-10"/>
-          <w:kern w:val="28"/>
-        </w:rPr>
-        <w:t xml:space="preserve">. </w:t>
+        <w:t xml:space="preserve">One of the general objectives for this capstone project was to use both supervised and unsupervised machine learning models on the chosen features of the dataset and try and compare and contrast. </w:t>
       </w:r>
     </w:p>
     <w:p>
@@ -5860,27 +5448,7 @@
           <w:spacing w:val="-10"/>
           <w:kern w:val="28"/>
         </w:rPr>
-        <w:t xml:space="preserve">machine learning models in its simplest form involves analysing and learning the patterns from unlabelled </w:t>
-      </w:r>
-      <w:proofErr w:type="gramStart"/>
-      <w:r>
-        <w:rPr>
-          <w:rFonts w:eastAsiaTheme="majorEastAsia" w:cs="Calibri"/>
-          <w:color w:val="3A3A3A" w:themeColor="background2" w:themeShade="40"/>
-          <w:spacing w:val="-10"/>
-          <w:kern w:val="28"/>
-        </w:rPr>
-        <w:t>data</w:t>
-      </w:r>
-      <w:proofErr w:type="gramEnd"/>
-      <w:r>
-        <w:rPr>
-          <w:rFonts w:eastAsiaTheme="majorEastAsia" w:cs="Calibri"/>
-          <w:color w:val="3A3A3A" w:themeColor="background2" w:themeShade="40"/>
-          <w:spacing w:val="-10"/>
-          <w:kern w:val="28"/>
-        </w:rPr>
-        <w:t xml:space="preserve"> which is without predefined output labels, it focuses </w:t>
+        <w:t xml:space="preserve">machine learning models in its simplest form involves analysing and learning the patterns from unlabelled data which is without predefined output labels, it focuses </w:t>
       </w:r>
       <w:r>
         <w:rPr>
@@ -6026,7 +5594,6 @@
         </w:rPr>
         <w:t xml:space="preserve">eed </w:t>
       </w:r>
-      <w:proofErr w:type="gramStart"/>
       <w:r>
         <w:rPr>
           <w:rFonts w:eastAsiaTheme="majorEastAsia" w:cs="Calibri"/>
@@ -6047,19 +5614,7 @@
           <w:spacing w:val="-10"/>
           <w:kern w:val="28"/>
         </w:rPr>
-        <w:t>or</w:t>
-      </w:r>
-      <w:proofErr w:type="gramEnd"/>
-      <w:r>
-        <w:rPr>
-          <w:rFonts w:eastAsiaTheme="majorEastAsia" w:cs="Calibri"/>
-          <w:b/>
-          <w:bCs/>
-          <w:color w:val="3A3A3A" w:themeColor="background2" w:themeShade="40"/>
-          <w:spacing w:val="-10"/>
-          <w:kern w:val="28"/>
-        </w:rPr>
-        <w:t xml:space="preserve"> Labelled Data: </w:t>
+        <w:t xml:space="preserve">or Labelled Data: </w:t>
       </w:r>
       <w:r>
         <w:rPr>
@@ -6116,27 +5671,7 @@
           <w:spacing w:val="-10"/>
           <w:kern w:val="28"/>
         </w:rPr>
-        <w:t xml:space="preserve"> When we got high dimensional data it performs </w:t>
-      </w:r>
-      <w:proofErr w:type="gramStart"/>
-      <w:r>
-        <w:rPr>
-          <w:rFonts w:eastAsiaTheme="majorEastAsia" w:cs="Calibri"/>
-          <w:color w:val="3A3A3A" w:themeColor="background2" w:themeShade="40"/>
-          <w:spacing w:val="-10"/>
-          <w:kern w:val="28"/>
-        </w:rPr>
-        <w:t>really well</w:t>
-      </w:r>
-      <w:proofErr w:type="gramEnd"/>
-      <w:r>
-        <w:rPr>
-          <w:rFonts w:eastAsiaTheme="majorEastAsia" w:cs="Calibri"/>
-          <w:color w:val="3A3A3A" w:themeColor="background2" w:themeShade="40"/>
-          <w:spacing w:val="-10"/>
-          <w:kern w:val="28"/>
-        </w:rPr>
-        <w:t xml:space="preserve"> on it. </w:t>
+        <w:t xml:space="preserve"> When we got high dimensional data it performs really well on it. </w:t>
       </w:r>
     </w:p>
     <w:p>
@@ -6175,27 +5710,7 @@
           <w:spacing w:val="-10"/>
           <w:kern w:val="28"/>
         </w:rPr>
-        <w:t xml:space="preserve"> It can be deployed in many areas such as clustering and dimensionality </w:t>
-      </w:r>
-      <w:proofErr w:type="gramStart"/>
-      <w:r>
-        <w:rPr>
-          <w:rFonts w:eastAsiaTheme="majorEastAsia" w:cs="Calibri"/>
-          <w:color w:val="3A3A3A" w:themeColor="background2" w:themeShade="40"/>
-          <w:spacing w:val="-10"/>
-          <w:kern w:val="28"/>
-        </w:rPr>
-        <w:t>reduction ,</w:t>
-      </w:r>
-      <w:proofErr w:type="gramEnd"/>
-      <w:r>
-        <w:rPr>
-          <w:rFonts w:eastAsiaTheme="majorEastAsia" w:cs="Calibri"/>
-          <w:color w:val="3A3A3A" w:themeColor="background2" w:themeShade="40"/>
-          <w:spacing w:val="-10"/>
-          <w:kern w:val="28"/>
-        </w:rPr>
-        <w:t xml:space="preserve"> in the case of this project PCA </w:t>
+        <w:t xml:space="preserve"> It can be deployed in many areas such as clustering and dimensionality reduction , in the case of this project PCA </w:t>
       </w:r>
     </w:p>
     <w:p>
@@ -6306,27 +5821,7 @@
           <w:spacing w:val="-10"/>
           <w:kern w:val="28"/>
         </w:rPr>
-        <w:t xml:space="preserve">: When there is no target </w:t>
-      </w:r>
-      <w:proofErr w:type="gramStart"/>
-      <w:r>
-        <w:rPr>
-          <w:rFonts w:eastAsiaTheme="majorEastAsia" w:cs="Calibri"/>
-          <w:color w:val="3A3A3A" w:themeColor="background2" w:themeShade="40"/>
-          <w:spacing w:val="-10"/>
-          <w:kern w:val="28"/>
-        </w:rPr>
-        <w:t>variable ,</w:t>
-      </w:r>
-      <w:proofErr w:type="gramEnd"/>
-      <w:r>
-        <w:rPr>
-          <w:rFonts w:eastAsiaTheme="majorEastAsia" w:cs="Calibri"/>
-          <w:color w:val="3A3A3A" w:themeColor="background2" w:themeShade="40"/>
-          <w:spacing w:val="-10"/>
-          <w:kern w:val="28"/>
-        </w:rPr>
-        <w:t xml:space="preserve"> it will fit to irrelevant structures and noise in the data.</w:t>
+        <w:t>: When there is no target variable , it will fit to irrelevant structures and noise in the data.</w:t>
       </w:r>
     </w:p>
     <w:p>
@@ -6406,27 +5901,7 @@
           <w:spacing w:val="-10"/>
           <w:kern w:val="28"/>
         </w:rPr>
-        <w:t xml:space="preserve">The results can be extremely challenging to understand due to not having any predefined labels or outcomes </w:t>
-      </w:r>
-      <w:proofErr w:type="gramStart"/>
-      <w:r>
-        <w:rPr>
-          <w:rFonts w:eastAsiaTheme="majorEastAsia" w:cs="Calibri"/>
-          <w:color w:val="3A3A3A" w:themeColor="background2" w:themeShade="40"/>
-          <w:spacing w:val="-10"/>
-          <w:kern w:val="28"/>
-        </w:rPr>
-        <w:t>in order to</w:t>
-      </w:r>
-      <w:proofErr w:type="gramEnd"/>
-      <w:r>
-        <w:rPr>
-          <w:rFonts w:eastAsiaTheme="majorEastAsia" w:cs="Calibri"/>
-          <w:color w:val="3A3A3A" w:themeColor="background2" w:themeShade="40"/>
-          <w:spacing w:val="-10"/>
-          <w:kern w:val="28"/>
-        </w:rPr>
-        <w:t xml:space="preserve"> give context to the data.</w:t>
+        <w:t>The results can be extremely challenging to understand due to not having any predefined labels or outcomes in order to give context to the data.</w:t>
       </w:r>
     </w:p>
     <w:p>
@@ -6459,24 +5934,6 @@
           <w:kern w:val="28"/>
         </w:rPr>
       </w:pPr>
-      <w:r>
-        <w:rPr>
-          <w:rFonts w:eastAsiaTheme="majorEastAsia" w:cs="Calibri"/>
-          <w:color w:val="3A3A3A" w:themeColor="background2" w:themeShade="40"/>
-          <w:spacing w:val="-10"/>
-          <w:kern w:val="28"/>
-        </w:rPr>
-        <w:t>In semester 2 I worked primarily on unsupervised machine learning models</w:t>
-      </w:r>
-      <w:r>
-        <w:rPr>
-          <w:rFonts w:eastAsiaTheme="majorEastAsia" w:cs="Calibri"/>
-          <w:color w:val="3A3A3A" w:themeColor="background2" w:themeShade="40"/>
-          <w:spacing w:val="-10"/>
-          <w:kern w:val="28"/>
-        </w:rPr>
-        <w:t xml:space="preserve"> on the dataset. </w:t>
-      </w:r>
     </w:p>
     <w:p>
       <w:pPr>
@@ -6499,6 +5956,38 @@
           <w:kern w:val="28"/>
         </w:rPr>
         <w:lastRenderedPageBreak/>
+        <w:t>In semester 2 I worked primarily on unsupervised machine learning models</w:t>
+      </w:r>
+      <w:r>
+        <w:rPr>
+          <w:rFonts w:eastAsiaTheme="majorEastAsia" w:cs="Calibri"/>
+          <w:color w:val="3A3A3A" w:themeColor="background2" w:themeShade="40"/>
+          <w:spacing w:val="-10"/>
+          <w:kern w:val="28"/>
+        </w:rPr>
+        <w:t xml:space="preserve"> on the dataset. </w:t>
+      </w:r>
+    </w:p>
+    <w:p>
+      <w:pPr>
+        <w:keepNext/>
+        <w:keepLines/>
+        <w:spacing w:before="360" w:after="80" w:line="240" w:lineRule="auto"/>
+        <w:outlineLvl w:val="0"/>
+        <w:rPr>
+          <w:rFonts w:eastAsiaTheme="majorEastAsia" w:cs="Calibri"/>
+          <w:color w:val="3A3A3A" w:themeColor="background2" w:themeShade="40"/>
+          <w:spacing w:val="-10"/>
+          <w:kern w:val="28"/>
+        </w:rPr>
+      </w:pPr>
+      <w:r>
+        <w:rPr>
+          <w:rFonts w:eastAsiaTheme="majorEastAsia" w:cs="Calibri"/>
+          <w:color w:val="3A3A3A" w:themeColor="background2" w:themeShade="40"/>
+          <w:spacing w:val="-10"/>
+          <w:kern w:val="28"/>
+        </w:rPr>
         <w:t>The first model</w:t>
       </w:r>
       <w:r>
@@ -6555,47 +6044,7 @@
           <w:spacing w:val="-10"/>
           <w:kern w:val="28"/>
         </w:rPr>
-        <w:t xml:space="preserve"> (reference needed). To create a K-means model is quite easy, firstly you need to choose the number of clusters you </w:t>
-      </w:r>
-      <w:proofErr w:type="gramStart"/>
-      <w:r>
-        <w:rPr>
-          <w:rFonts w:eastAsiaTheme="majorEastAsia" w:cs="Calibri"/>
-          <w:color w:val="3A3A3A" w:themeColor="background2" w:themeShade="40"/>
-          <w:spacing w:val="-10"/>
-          <w:kern w:val="28"/>
-        </w:rPr>
-        <w:t>want,.</w:t>
-      </w:r>
-      <w:proofErr w:type="gramEnd"/>
-      <w:r>
-        <w:rPr>
-          <w:rFonts w:eastAsiaTheme="majorEastAsia" w:cs="Calibri"/>
-          <w:color w:val="3A3A3A" w:themeColor="background2" w:themeShade="40"/>
-          <w:spacing w:val="-10"/>
-          <w:kern w:val="28"/>
-        </w:rPr>
-        <w:t xml:space="preserve"> You then initialize the centroid (centre of a cluster). You then assign the data points to the nearest cluster., this step is where we calculate the distance between data points X and the centroid using the Euclidean distance metric. You then re initialise the centroids by calculating average of all the data points within the cluster. </w:t>
-      </w:r>
-      <w:proofErr w:type="gramStart"/>
-      <w:r>
-        <w:rPr>
-          <w:rFonts w:eastAsiaTheme="majorEastAsia" w:cs="Calibri"/>
-          <w:color w:val="3A3A3A" w:themeColor="background2" w:themeShade="40"/>
-          <w:spacing w:val="-10"/>
-          <w:kern w:val="28"/>
-        </w:rPr>
-        <w:t>You  repeat</w:t>
-      </w:r>
-      <w:proofErr w:type="gramEnd"/>
-      <w:r>
-        <w:rPr>
-          <w:rFonts w:eastAsiaTheme="majorEastAsia" w:cs="Calibri"/>
-          <w:color w:val="3A3A3A" w:themeColor="background2" w:themeShade="40"/>
-          <w:spacing w:val="-10"/>
-          <w:kern w:val="28"/>
-        </w:rPr>
-        <w:t xml:space="preserve"> the steps until we have the right amount of centroids and the data points in order to correct the clusters are no longer changing. </w:t>
+        <w:t xml:space="preserve"> (reference needed). To create a K-means model is quite easy, firstly you need to choose the number of clusters you want,. You then initialize the centroid (centre of a cluster). You then assign the data points to the nearest cluster., this step is where we calculate the distance between data points X and the centroid using the Euclidean distance metric. You then re initialise the centroids by calculating average of all the data points within the cluster. You  repeat the steps until we have the right amount of centroids and the data points in order to correct the clusters are no longer changing. </w:t>
       </w:r>
     </w:p>
     <w:p>
@@ -6793,27 +6242,7 @@
           <w:spacing w:val="-10"/>
           <w:kern w:val="28"/>
         </w:rPr>
-        <w:t xml:space="preserve"> not learned during the training stage of the model. These parameters are set normally before the training of the model takes place. The behaviour of the model can be set in many ways such as for example the learning rate, number of layers in a decision </w:t>
-      </w:r>
-      <w:proofErr w:type="gramStart"/>
-      <w:r>
-        <w:rPr>
-          <w:rFonts w:eastAsiaTheme="majorEastAsia" w:cstheme="majorBidi"/>
-          <w:color w:val="3A3A3A" w:themeColor="background2" w:themeShade="40"/>
-          <w:spacing w:val="-10"/>
-          <w:kern w:val="28"/>
-        </w:rPr>
-        <w:t>tree ,</w:t>
-      </w:r>
-      <w:proofErr w:type="gramEnd"/>
-      <w:r>
-        <w:rPr>
-          <w:rFonts w:eastAsiaTheme="majorEastAsia" w:cstheme="majorBidi"/>
-          <w:color w:val="3A3A3A" w:themeColor="background2" w:themeShade="40"/>
-          <w:spacing w:val="-10"/>
-          <w:kern w:val="28"/>
-        </w:rPr>
-        <w:t xml:space="preserve"> the number of neurons present per layer, for support vector models you can select the kernel type, you can also set the tree depth or the number of estimators.</w:t>
+        <w:t xml:space="preserve"> not learned during the training stage of the model. These parameters are set normally before the training of the model takes place. The behaviour of the model can be set in many ways such as for example the learning rate, number of layers in a decision tree , the number of neurons present per layer, for support vector models you can select the kernel type, you can also set the tree depth or the number of estimators.</w:t>
       </w:r>
     </w:p>
     <w:p>
@@ -6870,27 +6299,7 @@
           <w:spacing w:val="-10"/>
           <w:kern w:val="28"/>
         </w:rPr>
-        <w:t xml:space="preserve"> values to maximise the </w:t>
-      </w:r>
-      <w:proofErr w:type="gramStart"/>
-      <w:r>
-        <w:rPr>
-          <w:rFonts w:eastAsiaTheme="majorEastAsia" w:cstheme="majorBidi"/>
-          <w:color w:val="3A3A3A" w:themeColor="background2" w:themeShade="40"/>
-          <w:spacing w:val="-10"/>
-          <w:kern w:val="28"/>
-        </w:rPr>
-        <w:t>models</w:t>
-      </w:r>
-      <w:proofErr w:type="gramEnd"/>
-      <w:r>
-        <w:rPr>
-          <w:rFonts w:eastAsiaTheme="majorEastAsia" w:cstheme="majorBidi"/>
-          <w:color w:val="3A3A3A" w:themeColor="background2" w:themeShade="40"/>
-          <w:spacing w:val="-10"/>
-          <w:kern w:val="28"/>
-        </w:rPr>
-        <w:t xml:space="preserve"> performance. </w:t>
+        <w:t xml:space="preserve"> values to maximise the models performance. </w:t>
       </w:r>
     </w:p>
     <w:p>
@@ -6922,6 +6331,51 @@
           <w:kern w:val="28"/>
         </w:rPr>
       </w:pPr>
+      <w:r>
+        <w:rPr>
+          <w:rFonts w:eastAsiaTheme="majorEastAsia" w:cstheme="majorBidi"/>
+          <w:color w:val="3A3A3A" w:themeColor="background2" w:themeShade="40"/>
+          <w:spacing w:val="-10"/>
+          <w:kern w:val="28"/>
+        </w:rPr>
+        <w:t>For this capstone project I decided to use Grid Search for the following reasons. It is a hyperparameter optimising technique that comprehensively searches for a predefined set of appropriate  hyperparameters for the machine learning algorithm. With trial and error you will find eventually the right set of parameters. The process is rath easy</w:t>
+      </w:r>
+      <w:r>
+        <w:rPr>
+          <w:rFonts w:eastAsiaTheme="majorEastAsia" w:cstheme="majorBidi"/>
+          <w:color w:val="3A3A3A" w:themeColor="background2" w:themeShade="40"/>
+          <w:spacing w:val="-10"/>
+          <w:kern w:val="28"/>
+        </w:rPr>
+        <w:t>, y</w:t>
+      </w:r>
+      <w:r>
+        <w:rPr>
+          <w:rFonts w:eastAsiaTheme="majorEastAsia" w:cstheme="majorBidi"/>
+          <w:color w:val="3A3A3A" w:themeColor="background2" w:themeShade="40"/>
+          <w:spacing w:val="-10"/>
+          <w:kern w:val="28"/>
+        </w:rPr>
+        <w:t xml:space="preserve">ou need to define the grid </w:t>
+      </w:r>
+      <w:r>
+        <w:rPr>
+          <w:rFonts w:eastAsiaTheme="majorEastAsia" w:cstheme="majorBidi"/>
+          <w:color w:val="3A3A3A" w:themeColor="background2" w:themeShade="40"/>
+          <w:spacing w:val="-10"/>
+          <w:kern w:val="28"/>
+        </w:rPr>
+        <w:t xml:space="preserve">, this is a set of hyperparameter values to test and fine tune it. It will then search by evaluating all combinations possible of the hyperparameters. When </w:t>
+      </w:r>
+      <w:r>
+        <w:rPr>
+          <w:rFonts w:eastAsiaTheme="majorEastAsia" w:cstheme="majorBidi"/>
+          <w:color w:val="3A3A3A" w:themeColor="background2" w:themeShade="40"/>
+          <w:spacing w:val="-10"/>
+          <w:kern w:val="28"/>
+        </w:rPr>
+        <w:t xml:space="preserve">the searching is finished it would have identified the best  combination for the best model performance based from the specified metric such as F1 score, accuracy etc. By using Grid Search we can improve performance, making sure every possible combination is tested , it will also let us clarify the best settings chosen through the process. </w:t>
+      </w:r>
     </w:p>
     <w:p>
       <w:pPr>
@@ -6935,8 +6389,6 @@
           <w:color w:val="3A3A3A" w:themeColor="background2" w:themeShade="40"/>
           <w:spacing w:val="-10"/>
           <w:kern w:val="28"/>
-          <w:sz w:val="40"/>
-          <w:szCs w:val="40"/>
         </w:rPr>
       </w:pPr>
     </w:p>
@@ -6952,20 +6404,72 @@
           <w:color w:val="3A3A3A" w:themeColor="background2" w:themeShade="40"/>
           <w:spacing w:val="-10"/>
           <w:kern w:val="28"/>
-          <w:sz w:val="40"/>
-          <w:szCs w:val="40"/>
-        </w:rPr>
-      </w:pPr>
-      <w:r>
-        <w:rPr>
-          <w:rFonts w:eastAsiaTheme="majorEastAsia" w:cstheme="majorBidi"/>
-          <w:color w:val="3A3A3A" w:themeColor="background2" w:themeShade="40"/>
-          <w:spacing w:val="-10"/>
-          <w:kern w:val="28"/>
-          <w:sz w:val="40"/>
-          <w:szCs w:val="40"/>
-        </w:rPr>
-        <w:t>Evaluation Metrics</w:t>
+        </w:rPr>
+      </w:pPr>
+      <w:r>
+        <w:rPr>
+          <w:rFonts w:eastAsiaTheme="majorEastAsia" w:cstheme="majorBidi"/>
+          <w:color w:val="3A3A3A" w:themeColor="background2" w:themeShade="40"/>
+          <w:spacing w:val="-10"/>
+          <w:kern w:val="28"/>
+        </w:rPr>
+        <w:t xml:space="preserve">Cross-validation is a technique for evaluating a machine learning model and testing its performance. CV is commonly used in applied ML tasks. It helps to compare and select an appropriate model for the specific predictive </w:t>
+      </w:r>
+      <w:r>
+        <w:rPr>
+          <w:rFonts w:eastAsiaTheme="majorEastAsia" w:cstheme="majorBidi"/>
+          <w:color w:val="3A3A3A" w:themeColor="background2" w:themeShade="40"/>
+          <w:spacing w:val="-10"/>
+          <w:kern w:val="28"/>
+        </w:rPr>
+        <w:t>modelling</w:t>
+      </w:r>
+      <w:r>
+        <w:rPr>
+          <w:rFonts w:eastAsiaTheme="majorEastAsia" w:cstheme="majorBidi"/>
+          <w:color w:val="3A3A3A" w:themeColor="background2" w:themeShade="40"/>
+          <w:spacing w:val="-10"/>
+          <w:kern w:val="28"/>
+        </w:rPr>
+        <w:t xml:space="preserve"> problem.</w:t>
+      </w:r>
+      <w:r>
+        <w:rPr>
+          <w:rFonts w:eastAsiaTheme="majorEastAsia" w:cstheme="majorBidi"/>
+          <w:color w:val="3A3A3A" w:themeColor="background2" w:themeShade="40"/>
+          <w:spacing w:val="-10"/>
+          <w:kern w:val="28"/>
+        </w:rPr>
+        <w:t xml:space="preserve"> (REFERENCE NEEDED). There are several reasons why we use cross-validation. It helps avoiding overfitting , by searching multiple subsets , it makes sure the model is not tuned overly on </w:t>
+      </w:r>
+      <w:proofErr w:type="spellStart"/>
+      <w:r>
+        <w:rPr>
+          <w:rFonts w:eastAsiaTheme="majorEastAsia" w:cstheme="majorBidi"/>
+          <w:color w:val="3A3A3A" w:themeColor="background2" w:themeShade="40"/>
+          <w:spacing w:val="-10"/>
+          <w:kern w:val="28"/>
+        </w:rPr>
+        <w:t>te</w:t>
+      </w:r>
+      <w:proofErr w:type="spellEnd"/>
+      <w:r>
+        <w:rPr>
+          <w:rFonts w:eastAsiaTheme="majorEastAsia" w:cstheme="majorBidi"/>
+          <w:color w:val="3A3A3A" w:themeColor="background2" w:themeShade="40"/>
+          <w:spacing w:val="-10"/>
+          <w:kern w:val="28"/>
+        </w:rPr>
+        <w:t xml:space="preserve"> training data. It helps provide a better set of estimates of the models overall performance specifically on unseen data when it is combined </w:t>
+      </w:r>
+      <w:r>
+        <w:rPr>
+          <w:rFonts w:eastAsiaTheme="majorEastAsia" w:cstheme="majorBidi"/>
+          <w:color w:val="3A3A3A" w:themeColor="background2" w:themeShade="40"/>
+          <w:spacing w:val="-10"/>
+          <w:kern w:val="28"/>
+        </w:rPr>
+        <w:t>with a single train-testing segmentation.  Every data point is used both for the training and the testing through all the searching.  There are several types of Cross-Validation but I went with K-Fold which splits the dataset in to equal folds, I used 5 folds on this particular dataset. The model is trained on K-1 folds and is then validated on the remaining folds and in this case 4 folds left.</w:t>
       </w:r>
     </w:p>
     <w:p>
@@ -6997,98 +6501,21 @@
           <w:color w:val="3A3A3A" w:themeColor="background2" w:themeShade="40"/>
           <w:spacing w:val="-10"/>
           <w:kern w:val="28"/>
-        </w:rPr>
-      </w:pPr>
-      <w:r>
-        <w:rPr>
-          <w:rFonts w:eastAsiaTheme="majorEastAsia" w:cstheme="majorBidi"/>
-          <w:color w:val="3A3A3A" w:themeColor="background2" w:themeShade="40"/>
-          <w:spacing w:val="-10"/>
-          <w:kern w:val="28"/>
-        </w:rPr>
-        <w:t xml:space="preserve">In order to evaluate the model’s </w:t>
-      </w:r>
-      <w:proofErr w:type="gramStart"/>
-      <w:r>
-        <w:rPr>
-          <w:rFonts w:eastAsiaTheme="majorEastAsia" w:cstheme="majorBidi"/>
-          <w:color w:val="3A3A3A" w:themeColor="background2" w:themeShade="40"/>
-          <w:spacing w:val="-10"/>
-          <w:kern w:val="28"/>
-        </w:rPr>
-        <w:t>performance</w:t>
-      </w:r>
-      <w:proofErr w:type="gramEnd"/>
-      <w:r>
-        <w:rPr>
-          <w:rFonts w:eastAsiaTheme="majorEastAsia" w:cstheme="majorBidi"/>
-          <w:color w:val="3A3A3A" w:themeColor="background2" w:themeShade="40"/>
-          <w:spacing w:val="-10"/>
-          <w:kern w:val="28"/>
-        </w:rPr>
-        <w:t xml:space="preserve"> I used several metrics which provided a detailed review of how well the different models where performing in order to predict current and future asylum seeker applications globally.</w:t>
-      </w:r>
-      <w:r>
-        <w:rPr>
-          <w:rFonts w:eastAsiaTheme="majorEastAsia" w:cstheme="majorBidi"/>
-          <w:color w:val="3A3A3A" w:themeColor="background2" w:themeShade="40"/>
-          <w:spacing w:val="-10"/>
-          <w:kern w:val="28"/>
-        </w:rPr>
-        <w:t xml:space="preserve"> </w:t>
-      </w:r>
-      <w:r>
-        <w:rPr>
-          <w:rFonts w:eastAsiaTheme="majorEastAsia" w:cstheme="majorBidi"/>
-          <w:color w:val="3A3A3A" w:themeColor="background2" w:themeShade="40"/>
-          <w:spacing w:val="-10"/>
-          <w:kern w:val="28"/>
-        </w:rPr>
-        <w:t xml:space="preserve">Metrics are used to monitor and measure the performance of a model (during training and testing), and don’t need to be </w:t>
-      </w:r>
-      <w:proofErr w:type="gramStart"/>
-      <w:r>
-        <w:rPr>
-          <w:rFonts w:eastAsiaTheme="majorEastAsia" w:cstheme="majorBidi"/>
-          <w:color w:val="3A3A3A" w:themeColor="background2" w:themeShade="40"/>
-          <w:spacing w:val="-10"/>
-          <w:kern w:val="28"/>
-        </w:rPr>
-        <w:t>differentiable</w:t>
-      </w:r>
-      <w:r>
-        <w:rPr>
-          <w:rFonts w:eastAsiaTheme="majorEastAsia" w:cstheme="majorBidi"/>
-          <w:b/>
-          <w:bCs/>
-          <w:color w:val="3A3A3A" w:themeColor="background2" w:themeShade="40"/>
-          <w:spacing w:val="-10"/>
-          <w:kern w:val="28"/>
-        </w:rPr>
-        <w:t>.</w:t>
-      </w:r>
-      <w:r>
-        <w:rPr>
-          <w:rFonts w:eastAsiaTheme="majorEastAsia" w:cstheme="majorBidi"/>
-          <w:b/>
-          <w:bCs/>
-          <w:color w:val="3A3A3A" w:themeColor="background2" w:themeShade="40"/>
-          <w:spacing w:val="-10"/>
-          <w:kern w:val="28"/>
-        </w:rPr>
-        <w:t>(</w:t>
-      </w:r>
-      <w:proofErr w:type="gramEnd"/>
-      <w:r>
-        <w:rPr>
-          <w:rFonts w:eastAsiaTheme="majorEastAsia" w:cstheme="majorBidi"/>
-          <w:b/>
-          <w:bCs/>
-          <w:color w:val="3A3A3A" w:themeColor="background2" w:themeShade="40"/>
-          <w:spacing w:val="-10"/>
-          <w:kern w:val="28"/>
-        </w:rPr>
-        <w:t>reference needed)</w:t>
+          <w:sz w:val="40"/>
+          <w:szCs w:val="40"/>
+        </w:rPr>
+      </w:pPr>
+      <w:r>
+        <w:rPr>
+          <w:rFonts w:eastAsiaTheme="majorEastAsia" w:cstheme="majorBidi"/>
+          <w:color w:val="3A3A3A" w:themeColor="background2" w:themeShade="40"/>
+          <w:spacing w:val="-10"/>
+          <w:kern w:val="28"/>
+          <w:sz w:val="40"/>
+          <w:szCs w:val="40"/>
+        </w:rPr>
+        <w:lastRenderedPageBreak/>
+        <w:t>Evaluation Metrics</w:t>
       </w:r>
     </w:p>
     <w:p>
@@ -7103,6 +6530,8 @@
           <w:color w:val="3A3A3A" w:themeColor="background2" w:themeShade="40"/>
           <w:spacing w:val="-10"/>
           <w:kern w:val="28"/>
+          <w:sz w:val="40"/>
+          <w:szCs w:val="40"/>
         </w:rPr>
       </w:pPr>
     </w:p>
@@ -7127,47 +6556,7 @@
           <w:spacing w:val="-10"/>
           <w:kern w:val="28"/>
         </w:rPr>
-        <w:t xml:space="preserve">Accuracy is used to measure the overall </w:t>
-      </w:r>
-      <w:proofErr w:type="gramStart"/>
-      <w:r>
-        <w:rPr>
-          <w:rFonts w:eastAsiaTheme="majorEastAsia" w:cstheme="majorBidi"/>
-          <w:color w:val="3A3A3A" w:themeColor="background2" w:themeShade="40"/>
-          <w:spacing w:val="-10"/>
-          <w:kern w:val="28"/>
-        </w:rPr>
-        <w:t>appropriateness  of</w:t>
-      </w:r>
-      <w:proofErr w:type="gramEnd"/>
-      <w:r>
-        <w:rPr>
-          <w:rFonts w:eastAsiaTheme="majorEastAsia" w:cstheme="majorBidi"/>
-          <w:color w:val="3A3A3A" w:themeColor="background2" w:themeShade="40"/>
-          <w:spacing w:val="-10"/>
-          <w:kern w:val="28"/>
-        </w:rPr>
-        <w:t xml:space="preserve"> the particular model  by comparing the number of correctly instances to the total results predicted. It is generally used when the data is balanced meaning the classes are roughly equally represented. When the data is imbalanced it can </w:t>
-      </w:r>
-      <w:proofErr w:type="gramStart"/>
-      <w:r>
-        <w:rPr>
-          <w:rFonts w:eastAsiaTheme="majorEastAsia" w:cstheme="majorBidi"/>
-          <w:color w:val="3A3A3A" w:themeColor="background2" w:themeShade="40"/>
-          <w:spacing w:val="-10"/>
-          <w:kern w:val="28"/>
-        </w:rPr>
-        <w:t>actually make</w:t>
-      </w:r>
-      <w:proofErr w:type="gramEnd"/>
-      <w:r>
-        <w:rPr>
-          <w:rFonts w:eastAsiaTheme="majorEastAsia" w:cstheme="majorBidi"/>
-          <w:color w:val="3A3A3A" w:themeColor="background2" w:themeShade="40"/>
-          <w:spacing w:val="-10"/>
-          <w:kern w:val="28"/>
-        </w:rPr>
-        <w:t xml:space="preserve"> the results to be misleading.                                                                                                                                                                                                                                                                </w:t>
+        <w:t>In order to evaluate the model’s performance I used several metrics which provided a detailed review of how well the different models where performing in order to predict current and future asylum seeker applications globally.</w:t>
       </w:r>
       <w:r>
         <w:rPr>
@@ -7177,6 +6566,37 @@
           <w:kern w:val="28"/>
         </w:rPr>
         <w:t xml:space="preserve"> </w:t>
+      </w:r>
+      <w:r>
+        <w:rPr>
+          <w:rFonts w:eastAsiaTheme="majorEastAsia" w:cstheme="majorBidi"/>
+          <w:color w:val="3A3A3A" w:themeColor="background2" w:themeShade="40"/>
+          <w:spacing w:val="-10"/>
+          <w:kern w:val="28"/>
+        </w:rPr>
+        <w:t>Metrics are used to monitor and measure the performance of a model (during training and testing), and don’t need to be differentiable</w:t>
+      </w:r>
+      <w:r>
+        <w:rPr>
+          <w:rFonts w:eastAsiaTheme="majorEastAsia" w:cstheme="majorBidi"/>
+          <w:b/>
+          <w:bCs/>
+          <w:color w:val="3A3A3A" w:themeColor="background2" w:themeShade="40"/>
+          <w:spacing w:val="-10"/>
+          <w:kern w:val="28"/>
+        </w:rPr>
+        <w:t>.</w:t>
+      </w:r>
+      <w:r>
+        <w:rPr>
+          <w:rFonts w:eastAsiaTheme="majorEastAsia" w:cstheme="majorBidi"/>
+          <w:b/>
+          <w:bCs/>
+          <w:color w:val="3A3A3A" w:themeColor="background2" w:themeShade="40"/>
+          <w:spacing w:val="-10"/>
+          <w:kern w:val="28"/>
+        </w:rPr>
+        <w:t>(reference needed)</w:t>
       </w:r>
     </w:p>
     <w:p>
@@ -7215,63 +6635,16 @@
           <w:spacing w:val="-10"/>
           <w:kern w:val="28"/>
         </w:rPr>
-        <w:t xml:space="preserve">Precision generally measures how frequent the model </w:t>
-      </w:r>
-      <w:proofErr w:type="gramStart"/>
-      <w:r>
-        <w:rPr>
-          <w:rFonts w:eastAsiaTheme="majorEastAsia" w:cstheme="majorBidi"/>
-          <w:color w:val="3A3A3A" w:themeColor="background2" w:themeShade="40"/>
-          <w:spacing w:val="-10"/>
-          <w:kern w:val="28"/>
-        </w:rPr>
-        <w:t>is able to</w:t>
-      </w:r>
-      <w:proofErr w:type="gramEnd"/>
-      <w:r>
-        <w:rPr>
-          <w:rFonts w:eastAsiaTheme="majorEastAsia" w:cstheme="majorBidi"/>
-          <w:color w:val="3A3A3A" w:themeColor="background2" w:themeShade="40"/>
-          <w:spacing w:val="-10"/>
-          <w:kern w:val="28"/>
-        </w:rPr>
-        <w:t xml:space="preserve"> correctly </w:t>
-      </w:r>
-      <w:r>
-        <w:rPr>
-          <w:rFonts w:eastAsiaTheme="majorEastAsia" w:cstheme="majorBidi"/>
-          <w:color w:val="3A3A3A" w:themeColor="background2" w:themeShade="40"/>
-          <w:spacing w:val="-10"/>
-          <w:kern w:val="28"/>
-        </w:rPr>
-        <w:t xml:space="preserve">predict </w:t>
-      </w:r>
-      <w:r>
-        <w:rPr>
-          <w:rFonts w:eastAsiaTheme="majorEastAsia" w:cstheme="majorBidi"/>
-          <w:color w:val="3A3A3A" w:themeColor="background2" w:themeShade="40"/>
-          <w:spacing w:val="-10"/>
-          <w:kern w:val="28"/>
-        </w:rPr>
-        <w:t>among all the positive predictions.  I used it to try and minimise the false positives on th</w:t>
-      </w:r>
-      <w:r>
-        <w:rPr>
-          <w:rFonts w:eastAsiaTheme="majorEastAsia" w:cstheme="majorBidi"/>
-          <w:color w:val="3A3A3A" w:themeColor="background2" w:themeShade="40"/>
-          <w:spacing w:val="-10"/>
-          <w:kern w:val="28"/>
-        </w:rPr>
-        <w:t xml:space="preserve">e </w:t>
-      </w:r>
-      <w:r>
-        <w:rPr>
-          <w:rFonts w:eastAsiaTheme="majorEastAsia" w:cstheme="majorBidi"/>
-          <w:color w:val="3A3A3A" w:themeColor="background2" w:themeShade="40"/>
-          <w:spacing w:val="-10"/>
-          <w:kern w:val="28"/>
-        </w:rPr>
-        <w:t>datasets.</w:t>
+        <w:t xml:space="preserve">Accuracy is used to measure the overall </w:t>
+      </w:r>
+      <w:r>
+        <w:rPr>
+          <w:rFonts w:eastAsiaTheme="majorEastAsia" w:cstheme="majorBidi"/>
+          <w:color w:val="3A3A3A" w:themeColor="background2" w:themeShade="40"/>
+          <w:spacing w:val="-10"/>
+          <w:kern w:val="28"/>
+        </w:rPr>
+        <w:t xml:space="preserve">appropriateness  of the particular model  by comparing the number of correctly instances to the total results predicted. It is generally used when the data is balanced meaning the classes are roughly equally represented. When the data is imbalanced it can actually make the results to be misleading.                                                                                                                                                                                                                                                                </w:t>
       </w:r>
       <w:r>
         <w:rPr>
@@ -7319,17 +6692,52 @@
           <w:spacing w:val="-10"/>
           <w:kern w:val="28"/>
         </w:rPr>
-        <w:lastRenderedPageBreak/>
-        <w:t xml:space="preserve">Recall is a metric that measures the amount of actual positive instances that are correctly identified by the machine learning model. </w:t>
-      </w:r>
-      <w:r>
-        <w:rPr>
-          <w:rFonts w:eastAsiaTheme="majorEastAsia" w:cstheme="majorBidi"/>
-          <w:color w:val="3A3A3A" w:themeColor="background2" w:themeShade="40"/>
-          <w:spacing w:val="-10"/>
-          <w:kern w:val="28"/>
-        </w:rPr>
-        <w:t xml:space="preserve">It works best with problems that have imbalanced data because it shows the models correctness when it comes to identifying the target group. You should not consider using recall when there are false negatives which means it will not account for the cases when the target is missed. </w:t>
+        <w:t xml:space="preserve">Precision generally measures how frequent the model is able to correctly </w:t>
+      </w:r>
+      <w:r>
+        <w:rPr>
+          <w:rFonts w:eastAsiaTheme="majorEastAsia" w:cstheme="majorBidi"/>
+          <w:color w:val="3A3A3A" w:themeColor="background2" w:themeShade="40"/>
+          <w:spacing w:val="-10"/>
+          <w:kern w:val="28"/>
+        </w:rPr>
+        <w:t xml:space="preserve">predict </w:t>
+      </w:r>
+      <w:r>
+        <w:rPr>
+          <w:rFonts w:eastAsiaTheme="majorEastAsia" w:cstheme="majorBidi"/>
+          <w:color w:val="3A3A3A" w:themeColor="background2" w:themeShade="40"/>
+          <w:spacing w:val="-10"/>
+          <w:kern w:val="28"/>
+        </w:rPr>
+        <w:t>among all the positive predictions.  I used it to try and minimise the false positives on th</w:t>
+      </w:r>
+      <w:r>
+        <w:rPr>
+          <w:rFonts w:eastAsiaTheme="majorEastAsia" w:cstheme="majorBidi"/>
+          <w:color w:val="3A3A3A" w:themeColor="background2" w:themeShade="40"/>
+          <w:spacing w:val="-10"/>
+          <w:kern w:val="28"/>
+        </w:rPr>
+        <w:t xml:space="preserve">e </w:t>
+      </w:r>
+      <w:r>
+        <w:rPr>
+          <w:rFonts w:eastAsiaTheme="majorEastAsia" w:cstheme="majorBidi"/>
+          <w:color w:val="3A3A3A" w:themeColor="background2" w:themeShade="40"/>
+          <w:spacing w:val="-10"/>
+          <w:kern w:val="28"/>
+        </w:rPr>
+        <w:t>datasets.</w:t>
+      </w:r>
+      <w:r>
+        <w:rPr>
+          <w:rFonts w:eastAsiaTheme="majorEastAsia" w:cstheme="majorBidi"/>
+          <w:color w:val="3A3A3A" w:themeColor="background2" w:themeShade="40"/>
+          <w:spacing w:val="-10"/>
+          <w:kern w:val="28"/>
+        </w:rPr>
+        <w:t xml:space="preserve"> </w:t>
       </w:r>
     </w:p>
     <w:p>
@@ -7368,6 +6776,54 @@
           <w:spacing w:val="-10"/>
           <w:kern w:val="28"/>
         </w:rPr>
+        <w:t xml:space="preserve">Recall is a metric that measures the amount of actual positive instances that are correctly identified by the machine learning model. </w:t>
+      </w:r>
+      <w:r>
+        <w:rPr>
+          <w:rFonts w:eastAsiaTheme="majorEastAsia" w:cstheme="majorBidi"/>
+          <w:color w:val="3A3A3A" w:themeColor="background2" w:themeShade="40"/>
+          <w:spacing w:val="-10"/>
+          <w:kern w:val="28"/>
+        </w:rPr>
+        <w:t xml:space="preserve">It works best with problems that have imbalanced data because it shows the models correctness when it comes to identifying the target group. You should not consider using recall when there are false negatives which means it will not account for the cases when the target is missed. </w:t>
+      </w:r>
+    </w:p>
+    <w:p>
+      <w:pPr>
+        <w:keepNext/>
+        <w:keepLines/>
+        <w:spacing w:before="360" w:after="80" w:line="240" w:lineRule="auto"/>
+        <w:contextualSpacing/>
+        <w:outlineLvl w:val="0"/>
+        <w:rPr>
+          <w:rFonts w:eastAsiaTheme="majorEastAsia" w:cstheme="majorBidi"/>
+          <w:color w:val="3A3A3A" w:themeColor="background2" w:themeShade="40"/>
+          <w:spacing w:val="-10"/>
+          <w:kern w:val="28"/>
+        </w:rPr>
+      </w:pPr>
+    </w:p>
+    <w:p>
+      <w:pPr>
+        <w:keepNext/>
+        <w:keepLines/>
+        <w:spacing w:before="360" w:after="80" w:line="240" w:lineRule="auto"/>
+        <w:contextualSpacing/>
+        <w:outlineLvl w:val="0"/>
+        <w:rPr>
+          <w:rFonts w:eastAsiaTheme="majorEastAsia" w:cstheme="majorBidi"/>
+          <w:color w:val="3A3A3A" w:themeColor="background2" w:themeShade="40"/>
+          <w:spacing w:val="-10"/>
+          <w:kern w:val="28"/>
+        </w:rPr>
+      </w:pPr>
+      <w:r>
+        <w:rPr>
+          <w:rFonts w:eastAsiaTheme="majorEastAsia" w:cstheme="majorBidi"/>
+          <w:color w:val="3A3A3A" w:themeColor="background2" w:themeShade="40"/>
+          <w:spacing w:val="-10"/>
+          <w:kern w:val="28"/>
+        </w:rPr>
         <w:t xml:space="preserve">F1-score tries to be the average between the precision and recall metrics. It combines both metrics and balance the </w:t>
       </w:r>
       <w:proofErr w:type="spellStart"/>
@@ -7388,27 +6844,7 @@
           <w:spacing w:val="-10"/>
           <w:kern w:val="28"/>
         </w:rPr>
-        <w:t xml:space="preserve"> between the two metrics. It looks at both false positives and false </w:t>
-      </w:r>
-      <w:proofErr w:type="gramStart"/>
-      <w:r>
-        <w:rPr>
-          <w:rFonts w:eastAsiaTheme="majorEastAsia" w:cstheme="majorBidi"/>
-          <w:color w:val="3A3A3A" w:themeColor="background2" w:themeShade="40"/>
-          <w:spacing w:val="-10"/>
-          <w:kern w:val="28"/>
-        </w:rPr>
-        <w:t>negatives ,</w:t>
-      </w:r>
-      <w:proofErr w:type="gramEnd"/>
-      <w:r>
-        <w:rPr>
-          <w:rFonts w:eastAsiaTheme="majorEastAsia" w:cstheme="majorBidi"/>
-          <w:color w:val="3A3A3A" w:themeColor="background2" w:themeShade="40"/>
-          <w:spacing w:val="-10"/>
-          <w:kern w:val="28"/>
-        </w:rPr>
-        <w:t xml:space="preserve"> this comes in handy when the datasets are imbalanced and skewed. </w:t>
+        <w:t xml:space="preserve"> between the two metrics. It looks at both false positives and false negatives , this comes in handy when the datasets are imbalanced and skewed. </w:t>
       </w:r>
     </w:p>
     <w:p>
@@ -7633,27 +7069,7 @@
           <w:spacing w:val="-10"/>
           <w:kern w:val="28"/>
         </w:rPr>
-        <w:t xml:space="preserve">asylum seeker applications within </w:t>
-      </w:r>
-      <w:proofErr w:type="gramStart"/>
-      <w:r>
-        <w:rPr>
-          <w:rFonts w:eastAsiaTheme="majorEastAsia" w:cstheme="majorBidi"/>
-          <w:color w:val="3A3A3A" w:themeColor="background2" w:themeShade="40"/>
-          <w:spacing w:val="-10"/>
-          <w:kern w:val="28"/>
-        </w:rPr>
-        <w:t>EU</w:t>
-      </w:r>
-      <w:proofErr w:type="gramEnd"/>
-      <w:r>
-        <w:rPr>
-          <w:rFonts w:eastAsiaTheme="majorEastAsia" w:cstheme="majorBidi"/>
-          <w:color w:val="3A3A3A" w:themeColor="background2" w:themeShade="40"/>
-          <w:spacing w:val="-10"/>
-          <w:kern w:val="28"/>
-        </w:rPr>
-        <w:t xml:space="preserve"> but the problem was not enough data so in semester 2 I decided to go further and look at the data globally so I had to go and re prepare the data so this took further time obviously</w:t>
+        <w:t>asylum seeker applications within EU but the problem was not enough data so in semester 2 I decided to go further and look at the data globally so I had to go and re prepare the data so this took further time obviously</w:t>
       </w:r>
       <w:r>
         <w:rPr>
@@ -7727,19 +7143,8 @@
           <w:spacing w:val="-10"/>
           <w:kern w:val="28"/>
         </w:rPr>
-        <w:t xml:space="preserve"> with trail and error working on the </w:t>
-      </w:r>
-      <w:proofErr w:type="gramStart"/>
-      <w:r>
-        <w:rPr>
-          <w:rFonts w:eastAsiaTheme="majorEastAsia" w:cstheme="majorBidi"/>
-          <w:color w:val="3A3A3A" w:themeColor="background2" w:themeShade="40"/>
-          <w:spacing w:val="-10"/>
-          <w:kern w:val="28"/>
-        </w:rPr>
-        <w:t>dataset  that</w:t>
-      </w:r>
-      <w:proofErr w:type="gramEnd"/>
+        <w:t xml:space="preserve"> with trail and error working on the dataset  that</w:t>
+      </w:r>
       <w:r>
         <w:rPr>
           <w:rFonts w:eastAsiaTheme="majorEastAsia" w:cstheme="majorBidi"/>
@@ -7813,6 +7218,24 @@
           <w:kern w:val="28"/>
         </w:rPr>
       </w:pPr>
+      <w:r>
+        <w:rPr>
+          <w:rFonts w:eastAsiaTheme="majorEastAsia" w:cstheme="majorBidi"/>
+          <w:color w:val="3A3A3A" w:themeColor="background2" w:themeShade="40"/>
+          <w:spacing w:val="-10"/>
+          <w:kern w:val="28"/>
+        </w:rPr>
+        <w:t>I had to really work on the hyperparameter tuning to get the best possible model performance but the results were still quite low which was unexpected.</w:t>
+      </w:r>
+      <w:r>
+        <w:rPr>
+          <w:rFonts w:eastAsiaTheme="majorEastAsia" w:cstheme="majorBidi"/>
+          <w:color w:val="3A3A3A" w:themeColor="background2" w:themeShade="40"/>
+          <w:spacing w:val="-10"/>
+          <w:kern w:val="28"/>
+        </w:rPr>
+        <w:t xml:space="preserve"> This took more time than I had expected it to go. </w:t>
+      </w:r>
     </w:p>
     <w:p>
       <w:pPr>
@@ -7864,28 +7287,6 @@
           <w:szCs w:val="40"/>
         </w:rPr>
       </w:pPr>
-      <w:r>
-        <w:rPr>
-          <w:rFonts w:eastAsiaTheme="majorEastAsia" w:cstheme="majorBidi"/>
-          <w:color w:val="3A3A3A" w:themeColor="background2" w:themeShade="40"/>
-          <w:spacing w:val="-10"/>
-          <w:kern w:val="28"/>
-          <w:sz w:val="40"/>
-          <w:szCs w:val="40"/>
-        </w:rPr>
-        <w:t>Data Source and Ethical Considerations</w:t>
-      </w:r>
-      <w:r>
-        <w:rPr>
-          <w:rFonts w:eastAsiaTheme="majorEastAsia" w:cstheme="majorBidi"/>
-          <w:color w:val="3A3A3A" w:themeColor="background2" w:themeShade="40"/>
-          <w:spacing w:val="-10"/>
-          <w:kern w:val="28"/>
-          <w:sz w:val="40"/>
-          <w:szCs w:val="40"/>
-        </w:rPr>
-        <w:tab/>
-      </w:r>
     </w:p>
     <w:p>
       <w:pPr>
@@ -7899,8 +7300,32 @@
           <w:color w:val="3A3A3A" w:themeColor="background2" w:themeShade="40"/>
           <w:spacing w:val="-10"/>
           <w:kern w:val="28"/>
-        </w:rPr>
-      </w:pPr>
+          <w:sz w:val="40"/>
+          <w:szCs w:val="40"/>
+        </w:rPr>
+      </w:pPr>
+      <w:r>
+        <w:rPr>
+          <w:rFonts w:eastAsiaTheme="majorEastAsia" w:cstheme="majorBidi"/>
+          <w:color w:val="3A3A3A" w:themeColor="background2" w:themeShade="40"/>
+          <w:spacing w:val="-10"/>
+          <w:kern w:val="28"/>
+          <w:sz w:val="40"/>
+          <w:szCs w:val="40"/>
+        </w:rPr>
+        <w:t>Data Source and Ethical Considerations</w:t>
+      </w:r>
+      <w:r>
+        <w:rPr>
+          <w:rFonts w:eastAsiaTheme="majorEastAsia" w:cstheme="majorBidi"/>
+          <w:color w:val="3A3A3A" w:themeColor="background2" w:themeShade="40"/>
+          <w:spacing w:val="-10"/>
+          <w:kern w:val="28"/>
+          <w:sz w:val="40"/>
+          <w:szCs w:val="40"/>
+        </w:rPr>
+        <w:tab/>
+      </w:r>
     </w:p>
     <w:p>
       <w:pPr>
@@ -7916,62 +7341,6 @@
           <w:kern w:val="28"/>
         </w:rPr>
       </w:pPr>
-      <w:r>
-        <w:rPr>
-          <w:rFonts w:eastAsiaTheme="majorEastAsia" w:cstheme="majorBidi"/>
-          <w:color w:val="3A3A3A" w:themeColor="background2" w:themeShade="40"/>
-          <w:spacing w:val="-10"/>
-          <w:kern w:val="28"/>
-        </w:rPr>
-        <w:t xml:space="preserve">This data has come from the official UN website data finder. The data is regarding asylum seeker application around the </w:t>
-      </w:r>
-      <w:r>
-        <w:rPr>
-          <w:rFonts w:eastAsiaTheme="majorEastAsia" w:cstheme="majorBidi"/>
-          <w:color w:val="3A3A3A" w:themeColor="background2" w:themeShade="40"/>
-          <w:spacing w:val="-10"/>
-          <w:kern w:val="28"/>
-        </w:rPr>
-        <w:t>Globally</w:t>
-      </w:r>
-      <w:r>
-        <w:rPr>
-          <w:rFonts w:eastAsiaTheme="majorEastAsia" w:cstheme="majorBidi"/>
-          <w:color w:val="3A3A3A" w:themeColor="background2" w:themeShade="40"/>
-          <w:spacing w:val="-10"/>
-          <w:kern w:val="28"/>
-        </w:rPr>
-        <w:t xml:space="preserve"> but specifically between the years 2018-2023 which is 5 years all together. </w:t>
-      </w:r>
-      <w:r>
-        <w:rPr>
-          <w:rFonts w:eastAsiaTheme="majorEastAsia" w:cstheme="majorBidi"/>
-          <w:color w:val="3A3A3A" w:themeColor="background2" w:themeShade="40"/>
-          <w:spacing w:val="-10"/>
-          <w:kern w:val="28"/>
-        </w:rPr>
-        <w:t xml:space="preserve">During this </w:t>
-      </w:r>
-      <w:proofErr w:type="gramStart"/>
-      <w:r>
-        <w:rPr>
-          <w:rFonts w:eastAsiaTheme="majorEastAsia" w:cstheme="majorBidi"/>
-          <w:color w:val="3A3A3A" w:themeColor="background2" w:themeShade="40"/>
-          <w:spacing w:val="-10"/>
-          <w:kern w:val="28"/>
-        </w:rPr>
-        <w:t>time period</w:t>
-      </w:r>
-      <w:proofErr w:type="gramEnd"/>
-      <w:r>
-        <w:rPr>
-          <w:rFonts w:eastAsiaTheme="majorEastAsia" w:cstheme="majorBidi"/>
-          <w:color w:val="3A3A3A" w:themeColor="background2" w:themeShade="40"/>
-          <w:spacing w:val="-10"/>
-          <w:kern w:val="28"/>
-        </w:rPr>
-        <w:t xml:space="preserve"> there were less asylum seeker applications during the global Covid Pandemic. </w:t>
-      </w:r>
     </w:p>
     <w:p>
       <w:pPr>
@@ -7987,6 +7356,51 @@
           <w:kern w:val="28"/>
         </w:rPr>
       </w:pPr>
+      <w:r>
+        <w:rPr>
+          <w:rFonts w:eastAsiaTheme="majorEastAsia" w:cstheme="majorBidi"/>
+          <w:color w:val="3A3A3A" w:themeColor="background2" w:themeShade="40"/>
+          <w:spacing w:val="-10"/>
+          <w:kern w:val="28"/>
+        </w:rPr>
+        <w:t xml:space="preserve">This data has come from the official UN website data finder. The data is regarding asylum seeker application around the </w:t>
+      </w:r>
+      <w:r>
+        <w:rPr>
+          <w:rFonts w:eastAsiaTheme="majorEastAsia" w:cstheme="majorBidi"/>
+          <w:color w:val="3A3A3A" w:themeColor="background2" w:themeShade="40"/>
+          <w:spacing w:val="-10"/>
+          <w:kern w:val="28"/>
+        </w:rPr>
+        <w:t>Globally</w:t>
+      </w:r>
+      <w:r>
+        <w:rPr>
+          <w:rFonts w:eastAsiaTheme="majorEastAsia" w:cstheme="majorBidi"/>
+          <w:color w:val="3A3A3A" w:themeColor="background2" w:themeShade="40"/>
+          <w:spacing w:val="-10"/>
+          <w:kern w:val="28"/>
+        </w:rPr>
+        <w:t xml:space="preserve"> but specifically between the years 2018-2023 which is 5 years all together. </w:t>
+      </w:r>
+      <w:r>
+        <w:rPr>
+          <w:rFonts w:eastAsiaTheme="majorEastAsia" w:cstheme="majorBidi"/>
+          <w:color w:val="3A3A3A" w:themeColor="background2" w:themeShade="40"/>
+          <w:spacing w:val="-10"/>
+          <w:kern w:val="28"/>
+        </w:rPr>
+        <w:t xml:space="preserve">During this time period there were less asylum seeker applications during the global Covid Pandemic. </w:t>
+      </w:r>
+      <w:r>
+        <w:rPr>
+          <w:rFonts w:eastAsiaTheme="majorEastAsia" w:cstheme="majorBidi"/>
+          <w:color w:val="3A3A3A" w:themeColor="background2" w:themeShade="40"/>
+          <w:spacing w:val="-10"/>
+          <w:kern w:val="28"/>
+        </w:rPr>
+        <w:t xml:space="preserve">This particular dataset has 8 features and 38841 observations. </w:t>
+      </w:r>
     </w:p>
     <w:p>
       <w:pPr>
@@ -8098,9 +7512,64 @@
           <w:color w:val="3A3A3A" w:themeColor="background2" w:themeShade="40"/>
           <w:spacing w:val="-10"/>
           <w:kern w:val="28"/>
-          <w:u w:val="single"/>
-        </w:rPr>
-      </w:pPr>
+        </w:rPr>
+      </w:pPr>
+      <w:r>
+        <w:rPr>
+          <w:rFonts w:eastAsiaTheme="majorEastAsia" w:cstheme="majorBidi"/>
+          <w:color w:val="3A3A3A" w:themeColor="background2" w:themeShade="40"/>
+          <w:spacing w:val="-10"/>
+          <w:kern w:val="28"/>
+        </w:rPr>
+        <w:t xml:space="preserve">Data ethics encompasses </w:t>
+      </w:r>
+      <w:r>
+        <w:rPr>
+          <w:rFonts w:eastAsiaTheme="majorEastAsia" w:cstheme="majorBidi"/>
+          <w:color w:val="3A3A3A" w:themeColor="background2" w:themeShade="40"/>
+          <w:spacing w:val="-10"/>
+          <w:kern w:val="28"/>
+        </w:rPr>
+        <w:t xml:space="preserve"> “</w:t>
+      </w:r>
+      <w:r>
+        <w:rPr>
+          <w:rFonts w:eastAsiaTheme="majorEastAsia" w:cstheme="majorBidi"/>
+          <w:b/>
+          <w:bCs/>
+          <w:color w:val="3A3A3A" w:themeColor="background2" w:themeShade="40"/>
+          <w:spacing w:val="-10"/>
+          <w:kern w:val="28"/>
+        </w:rPr>
+        <w:t>the moral obligations of gathering, protecting, and using personally identifiable information and how it affects individuals</w:t>
+      </w:r>
+      <w:r>
+        <w:rPr>
+          <w:rFonts w:eastAsiaTheme="majorEastAsia" w:cstheme="majorBidi"/>
+          <w:color w:val="3A3A3A" w:themeColor="background2" w:themeShade="40"/>
+          <w:spacing w:val="-10"/>
+          <w:kern w:val="28"/>
+        </w:rPr>
+        <w:t>.</w:t>
+      </w:r>
+      <w:r>
+        <w:rPr>
+          <w:rFonts w:eastAsiaTheme="majorEastAsia" w:cstheme="majorBidi"/>
+          <w:color w:val="3A3A3A" w:themeColor="background2" w:themeShade="40"/>
+          <w:spacing w:val="-10"/>
+          <w:kern w:val="28"/>
+        </w:rPr>
+        <w:t>”</w:t>
+      </w:r>
+      <w:r>
+        <w:rPr>
+          <w:rFonts w:eastAsiaTheme="majorEastAsia" w:cstheme="majorBidi"/>
+          <w:color w:val="3A3A3A" w:themeColor="background2" w:themeShade="40"/>
+          <w:spacing w:val="-10"/>
+          <w:kern w:val="28"/>
+        </w:rPr>
+        <w:t xml:space="preserve">(Reference). </w:t>
+      </w:r>
     </w:p>
     <w:p>
       <w:pPr>
@@ -8131,6 +7600,15 @@
           <w:kern w:val="28"/>
         </w:rPr>
       </w:pPr>
+      <w:r>
+        <w:rPr>
+          <w:rFonts w:eastAsiaTheme="majorEastAsia" w:cstheme="majorBidi"/>
+          <w:color w:val="3A3A3A" w:themeColor="background2" w:themeShade="40"/>
+          <w:spacing w:val="-10"/>
+          <w:kern w:val="28"/>
+        </w:rPr>
+        <w:t xml:space="preserve">There are five principles for data ethics: </w:t>
+      </w:r>
     </w:p>
     <w:p>
       <w:pPr>
@@ -8144,20 +7622,299 @@
           <w:color w:val="3A3A3A" w:themeColor="background2" w:themeShade="40"/>
           <w:spacing w:val="-10"/>
           <w:kern w:val="28"/>
-          <w:sz w:val="40"/>
-          <w:szCs w:val="40"/>
-        </w:rPr>
-      </w:pPr>
-      <w:r>
-        <w:rPr>
-          <w:rFonts w:eastAsiaTheme="majorEastAsia" w:cstheme="majorBidi"/>
-          <w:color w:val="3A3A3A" w:themeColor="background2" w:themeShade="40"/>
-          <w:spacing w:val="-10"/>
-          <w:kern w:val="28"/>
-          <w:sz w:val="40"/>
-          <w:szCs w:val="40"/>
-        </w:rPr>
-        <w:t>Results and Analysis</w:t>
+        </w:rPr>
+      </w:pPr>
+    </w:p>
+    <w:p>
+      <w:pPr>
+        <w:pStyle w:val="ListParagraph"/>
+        <w:keepNext/>
+        <w:keepLines/>
+        <w:numPr>
+          <w:ilvl w:val="0"/>
+          <w:numId w:val="19"/>
+        </w:numPr>
+        <w:spacing w:before="360" w:after="80" w:line="240" w:lineRule="auto"/>
+        <w:outlineLvl w:val="0"/>
+        <w:rPr>
+          <w:rFonts w:eastAsiaTheme="majorEastAsia" w:cstheme="majorBidi"/>
+          <w:color w:val="3A3A3A" w:themeColor="background2" w:themeShade="40"/>
+          <w:spacing w:val="-10"/>
+          <w:kern w:val="28"/>
+        </w:rPr>
+      </w:pPr>
+      <w:r>
+        <w:rPr>
+          <w:rFonts w:eastAsiaTheme="majorEastAsia" w:cstheme="majorBidi"/>
+          <w:b/>
+          <w:bCs/>
+          <w:color w:val="3A3A3A" w:themeColor="background2" w:themeShade="40"/>
+          <w:spacing w:val="-10"/>
+          <w:kern w:val="28"/>
+        </w:rPr>
+        <w:t>Ownership</w:t>
+      </w:r>
+      <w:r>
+        <w:rPr>
+          <w:rFonts w:eastAsiaTheme="majorEastAsia" w:cstheme="majorBidi"/>
+          <w:color w:val="3A3A3A" w:themeColor="background2" w:themeShade="40"/>
+          <w:spacing w:val="-10"/>
+          <w:kern w:val="28"/>
+        </w:rPr>
+        <w:t>:</w:t>
+      </w:r>
+      <w:r>
+        <w:rPr>
+          <w:rFonts w:eastAsiaTheme="majorEastAsia" w:cstheme="majorBidi"/>
+          <w:color w:val="3A3A3A" w:themeColor="background2" w:themeShade="40"/>
+          <w:spacing w:val="-10"/>
+          <w:kern w:val="28"/>
+        </w:rPr>
+        <w:t xml:space="preserve"> Its imperative you find out who actually owns the data , this data is available from the official UN data website.</w:t>
+      </w:r>
+    </w:p>
+    <w:p>
+      <w:pPr>
+        <w:pStyle w:val="ListParagraph"/>
+        <w:keepNext/>
+        <w:keepLines/>
+        <w:numPr>
+          <w:ilvl w:val="0"/>
+          <w:numId w:val="19"/>
+        </w:numPr>
+        <w:spacing w:before="360" w:after="80" w:line="240" w:lineRule="auto"/>
+        <w:outlineLvl w:val="0"/>
+        <w:rPr>
+          <w:rFonts w:eastAsiaTheme="majorEastAsia" w:cstheme="majorBidi"/>
+          <w:b/>
+          <w:bCs/>
+          <w:color w:val="3A3A3A" w:themeColor="background2" w:themeShade="40"/>
+          <w:spacing w:val="-10"/>
+          <w:kern w:val="28"/>
+        </w:rPr>
+      </w:pPr>
+      <w:r>
+        <w:rPr>
+          <w:rFonts w:eastAsiaTheme="majorEastAsia" w:cstheme="majorBidi"/>
+          <w:b/>
+          <w:bCs/>
+          <w:color w:val="3A3A3A" w:themeColor="background2" w:themeShade="40"/>
+          <w:spacing w:val="-10"/>
+          <w:kern w:val="28"/>
+        </w:rPr>
+        <w:t>Transparency:</w:t>
+      </w:r>
+      <w:r>
+        <w:rPr>
+          <w:rFonts w:eastAsiaTheme="majorEastAsia" w:cstheme="majorBidi"/>
+          <w:b/>
+          <w:bCs/>
+          <w:color w:val="3A3A3A" w:themeColor="background2" w:themeShade="40"/>
+          <w:spacing w:val="-10"/>
+          <w:kern w:val="28"/>
+        </w:rPr>
+        <w:t xml:space="preserve"> </w:t>
+      </w:r>
+      <w:r>
+        <w:rPr>
+          <w:rFonts w:eastAsiaTheme="majorEastAsia" w:cstheme="majorBidi"/>
+          <w:color w:val="3A3A3A" w:themeColor="background2" w:themeShade="40"/>
+          <w:spacing w:val="-10"/>
+          <w:kern w:val="28"/>
+        </w:rPr>
+        <w:t xml:space="preserve">As well as establishing ownership we need to plan to collect, store and use it . You have to be upfront about everything </w:t>
+      </w:r>
+    </w:p>
+    <w:p>
+      <w:pPr>
+        <w:pStyle w:val="ListParagraph"/>
+        <w:keepNext/>
+        <w:keepLines/>
+        <w:numPr>
+          <w:ilvl w:val="0"/>
+          <w:numId w:val="19"/>
+        </w:numPr>
+        <w:spacing w:before="360" w:after="80" w:line="240" w:lineRule="auto"/>
+        <w:outlineLvl w:val="0"/>
+        <w:rPr>
+          <w:rFonts w:eastAsiaTheme="majorEastAsia" w:cstheme="majorBidi"/>
+          <w:color w:val="3A3A3A" w:themeColor="background2" w:themeShade="40"/>
+          <w:spacing w:val="-10"/>
+          <w:kern w:val="28"/>
+        </w:rPr>
+      </w:pPr>
+      <w:r>
+        <w:rPr>
+          <w:rFonts w:eastAsiaTheme="majorEastAsia" w:cstheme="majorBidi"/>
+          <w:b/>
+          <w:bCs/>
+          <w:color w:val="3A3A3A" w:themeColor="background2" w:themeShade="40"/>
+          <w:spacing w:val="-10"/>
+          <w:kern w:val="28"/>
+        </w:rPr>
+        <w:t>Privacy:</w:t>
+      </w:r>
+      <w:r>
+        <w:rPr>
+          <w:rFonts w:eastAsiaTheme="majorEastAsia" w:cstheme="majorBidi"/>
+          <w:b/>
+          <w:bCs/>
+          <w:color w:val="3A3A3A" w:themeColor="background2" w:themeShade="40"/>
+          <w:spacing w:val="-10"/>
+          <w:kern w:val="28"/>
+        </w:rPr>
+        <w:t xml:space="preserve"> </w:t>
+      </w:r>
+      <w:proofErr w:type="spellStart"/>
+      <w:r>
+        <w:rPr>
+          <w:rFonts w:eastAsiaTheme="majorEastAsia" w:cstheme="majorBidi"/>
+          <w:color w:val="3A3A3A" w:themeColor="background2" w:themeShade="40"/>
+          <w:spacing w:val="-10"/>
+          <w:kern w:val="28"/>
+        </w:rPr>
+        <w:t>Its</w:t>
+      </w:r>
+      <w:proofErr w:type="spellEnd"/>
+      <w:r>
+        <w:rPr>
+          <w:rFonts w:eastAsiaTheme="majorEastAsia" w:cstheme="majorBidi"/>
+          <w:color w:val="3A3A3A" w:themeColor="background2" w:themeShade="40"/>
+          <w:spacing w:val="-10"/>
+          <w:kern w:val="28"/>
+        </w:rPr>
+        <w:t xml:space="preserve"> very important to not have any personal information such as name etc in the dataset, this dataset does not have any personal information. </w:t>
+      </w:r>
+    </w:p>
+    <w:p>
+      <w:pPr>
+        <w:pStyle w:val="ListParagraph"/>
+        <w:keepNext/>
+        <w:keepLines/>
+        <w:numPr>
+          <w:ilvl w:val="0"/>
+          <w:numId w:val="19"/>
+        </w:numPr>
+        <w:spacing w:before="360" w:after="80" w:line="240" w:lineRule="auto"/>
+        <w:outlineLvl w:val="0"/>
+        <w:rPr>
+          <w:rFonts w:eastAsiaTheme="majorEastAsia" w:cstheme="majorBidi"/>
+          <w:b/>
+          <w:bCs/>
+          <w:color w:val="3A3A3A" w:themeColor="background2" w:themeShade="40"/>
+          <w:spacing w:val="-10"/>
+          <w:kern w:val="28"/>
+        </w:rPr>
+      </w:pPr>
+      <w:r>
+        <w:rPr>
+          <w:rFonts w:eastAsiaTheme="majorEastAsia" w:cstheme="majorBidi"/>
+          <w:b/>
+          <w:bCs/>
+          <w:color w:val="3A3A3A" w:themeColor="background2" w:themeShade="40"/>
+          <w:spacing w:val="-10"/>
+          <w:kern w:val="28"/>
+        </w:rPr>
+        <w:t>Intention:</w:t>
+      </w:r>
+      <w:r>
+        <w:rPr>
+          <w:rFonts w:eastAsiaTheme="majorEastAsia" w:cstheme="majorBidi"/>
+          <w:b/>
+          <w:bCs/>
+          <w:color w:val="3A3A3A" w:themeColor="background2" w:themeShade="40"/>
+          <w:spacing w:val="-10"/>
+          <w:kern w:val="28"/>
+        </w:rPr>
+        <w:t xml:space="preserve"> </w:t>
+      </w:r>
+      <w:r>
+        <w:rPr>
+          <w:rFonts w:eastAsiaTheme="majorEastAsia" w:cstheme="majorBidi"/>
+          <w:color w:val="3A3A3A" w:themeColor="background2" w:themeShade="40"/>
+          <w:spacing w:val="-10"/>
+          <w:kern w:val="28"/>
+        </w:rPr>
+        <w:t>The reason behind why you are using needs to be established and for this capstone project I am trying to predict asylum applications globally</w:t>
+      </w:r>
+      <w:r>
+        <w:rPr>
+          <w:rFonts w:eastAsiaTheme="majorEastAsia" w:cstheme="majorBidi"/>
+          <w:b/>
+          <w:bCs/>
+          <w:color w:val="3A3A3A" w:themeColor="background2" w:themeShade="40"/>
+          <w:spacing w:val="-10"/>
+          <w:kern w:val="28"/>
+        </w:rPr>
+        <w:t>.</w:t>
+      </w:r>
+    </w:p>
+    <w:p>
+      <w:pPr>
+        <w:pStyle w:val="ListParagraph"/>
+        <w:keepNext/>
+        <w:keepLines/>
+        <w:numPr>
+          <w:ilvl w:val="0"/>
+          <w:numId w:val="19"/>
+        </w:numPr>
+        <w:spacing w:before="360" w:after="80" w:line="240" w:lineRule="auto"/>
+        <w:outlineLvl w:val="0"/>
+        <w:rPr>
+          <w:rFonts w:eastAsiaTheme="majorEastAsia" w:cstheme="majorBidi"/>
+          <w:color w:val="3A3A3A" w:themeColor="background2" w:themeShade="40"/>
+          <w:spacing w:val="-10"/>
+          <w:kern w:val="28"/>
+        </w:rPr>
+      </w:pPr>
+      <w:r>
+        <w:rPr>
+          <w:rFonts w:eastAsiaTheme="majorEastAsia" w:cstheme="majorBidi"/>
+          <w:b/>
+          <w:bCs/>
+          <w:color w:val="3A3A3A" w:themeColor="background2" w:themeShade="40"/>
+          <w:spacing w:val="-10"/>
+          <w:kern w:val="28"/>
+        </w:rPr>
+        <w:t xml:space="preserve">Outcomes </w:t>
+      </w:r>
+      <w:r>
+        <w:rPr>
+          <w:rFonts w:eastAsiaTheme="majorEastAsia" w:cstheme="majorBidi"/>
+          <w:b/>
+          <w:bCs/>
+          <w:color w:val="3A3A3A" w:themeColor="background2" w:themeShade="40"/>
+          <w:spacing w:val="-10"/>
+          <w:kern w:val="28"/>
+        </w:rPr>
+        <w:t>:</w:t>
+      </w:r>
+      <w:r>
+        <w:rPr>
+          <w:rFonts w:eastAsiaTheme="majorEastAsia" w:cstheme="majorBidi"/>
+          <w:color w:val="3A3A3A" w:themeColor="background2" w:themeShade="40"/>
+          <w:spacing w:val="-10"/>
+          <w:kern w:val="28"/>
+        </w:rPr>
+        <w:t xml:space="preserve"> </w:t>
+      </w:r>
+      <w:r>
+        <w:rPr>
+          <w:rFonts w:eastAsiaTheme="majorEastAsia" w:cstheme="majorBidi"/>
+          <w:color w:val="3A3A3A" w:themeColor="background2" w:themeShade="40"/>
+          <w:spacing w:val="-10"/>
+          <w:kern w:val="28"/>
+        </w:rPr>
+        <w:t xml:space="preserve">Following the data analysis can actually cause harm if not used as it was intended to be, by following business objectives hopefully you will know all the possible outcomes following deployment. </w:t>
+      </w:r>
+      <w:r>
+        <w:rPr>
+          <w:rFonts w:eastAsiaTheme="majorEastAsia" w:cstheme="majorBidi"/>
+          <w:color w:val="3A3A3A" w:themeColor="background2" w:themeShade="40"/>
+          <w:spacing w:val="-10"/>
+          <w:kern w:val="28"/>
+        </w:rPr>
+        <w:t xml:space="preserve">                                          </w:t>
       </w:r>
     </w:p>
     <w:p>
@@ -8172,8 +7929,6 @@
           <w:color w:val="3A3A3A" w:themeColor="background2" w:themeShade="40"/>
           <w:spacing w:val="-10"/>
           <w:kern w:val="28"/>
-          <w:sz w:val="40"/>
-          <w:szCs w:val="40"/>
         </w:rPr>
       </w:pPr>
     </w:p>
@@ -8189,55 +7944,21 @@
           <w:color w:val="3A3A3A" w:themeColor="background2" w:themeShade="40"/>
           <w:spacing w:val="-10"/>
           <w:kern w:val="28"/>
-        </w:rPr>
-      </w:pPr>
-      <w:r>
-        <w:rPr>
-          <w:rFonts w:eastAsiaTheme="majorEastAsia" w:cstheme="majorBidi"/>
-          <w:color w:val="3A3A3A" w:themeColor="background2" w:themeShade="40"/>
-          <w:spacing w:val="-10"/>
-          <w:kern w:val="28"/>
-        </w:rPr>
-        <w:t>Here ar</w:t>
-      </w:r>
-      <w:r>
-        <w:rPr>
-          <w:rFonts w:eastAsiaTheme="majorEastAsia" w:cstheme="majorBidi"/>
-          <w:color w:val="3A3A3A" w:themeColor="background2" w:themeShade="40"/>
-          <w:spacing w:val="-10"/>
-          <w:kern w:val="28"/>
-        </w:rPr>
-        <w:t xml:space="preserve">e the results </w:t>
-      </w:r>
-      <w:r>
-        <w:rPr>
-          <w:rFonts w:eastAsiaTheme="majorEastAsia" w:cstheme="majorBidi"/>
-          <w:color w:val="3A3A3A" w:themeColor="background2" w:themeShade="40"/>
-          <w:spacing w:val="-10"/>
-          <w:kern w:val="28"/>
-        </w:rPr>
-        <w:t>from</w:t>
-      </w:r>
-      <w:r>
-        <w:rPr>
-          <w:rFonts w:eastAsiaTheme="majorEastAsia" w:cstheme="majorBidi"/>
-          <w:color w:val="3A3A3A" w:themeColor="background2" w:themeShade="40"/>
-          <w:spacing w:val="-10"/>
-          <w:kern w:val="28"/>
-        </w:rPr>
-        <w:t xml:space="preserve"> the different machine learning </w:t>
-      </w:r>
-      <w:proofErr w:type="gramStart"/>
-      <w:r>
-        <w:rPr>
-          <w:rFonts w:eastAsiaTheme="majorEastAsia" w:cstheme="majorBidi"/>
-          <w:color w:val="3A3A3A" w:themeColor="background2" w:themeShade="40"/>
-          <w:spacing w:val="-10"/>
-          <w:kern w:val="28"/>
-        </w:rPr>
-        <w:t>models .</w:t>
-      </w:r>
-      <w:proofErr w:type="gramEnd"/>
+          <w:sz w:val="40"/>
+          <w:szCs w:val="40"/>
+        </w:rPr>
+      </w:pPr>
+      <w:r>
+        <w:rPr>
+          <w:rFonts w:eastAsiaTheme="majorEastAsia" w:cstheme="majorBidi"/>
+          <w:color w:val="3A3A3A" w:themeColor="background2" w:themeShade="40"/>
+          <w:spacing w:val="-10"/>
+          <w:kern w:val="28"/>
+          <w:sz w:val="40"/>
+          <w:szCs w:val="40"/>
+        </w:rPr>
+        <w:t>Results and Analysis</w:t>
+      </w:r>
     </w:p>
     <w:p>
       <w:pPr>
@@ -8251,6 +7972,8 @@
           <w:color w:val="3A3A3A" w:themeColor="background2" w:themeShade="40"/>
           <w:spacing w:val="-10"/>
           <w:kern w:val="28"/>
+          <w:sz w:val="40"/>
+          <w:szCs w:val="40"/>
         </w:rPr>
       </w:pPr>
     </w:p>
@@ -8268,21 +7991,42 @@
           <w:kern w:val="28"/>
         </w:rPr>
       </w:pPr>
-    </w:p>
-    <w:p>
-      <w:pPr>
-        <w:keepNext/>
-        <w:keepLines/>
-        <w:spacing w:before="360" w:after="80" w:line="240" w:lineRule="auto"/>
-        <w:contextualSpacing/>
-        <w:outlineLvl w:val="0"/>
-        <w:rPr>
-          <w:rFonts w:eastAsiaTheme="majorEastAsia" w:cstheme="majorBidi"/>
-          <w:color w:val="3A3A3A" w:themeColor="background2" w:themeShade="40"/>
-          <w:spacing w:val="-10"/>
-          <w:kern w:val="28"/>
-        </w:rPr>
-      </w:pPr>
+      <w:r>
+        <w:rPr>
+          <w:rFonts w:eastAsiaTheme="majorEastAsia" w:cstheme="majorBidi"/>
+          <w:color w:val="3A3A3A" w:themeColor="background2" w:themeShade="40"/>
+          <w:spacing w:val="-10"/>
+          <w:kern w:val="28"/>
+        </w:rPr>
+        <w:t>Here ar</w:t>
+      </w:r>
+      <w:r>
+        <w:rPr>
+          <w:rFonts w:eastAsiaTheme="majorEastAsia" w:cstheme="majorBidi"/>
+          <w:color w:val="3A3A3A" w:themeColor="background2" w:themeShade="40"/>
+          <w:spacing w:val="-10"/>
+          <w:kern w:val="28"/>
+        </w:rPr>
+        <w:t xml:space="preserve">e the results </w:t>
+      </w:r>
+      <w:r>
+        <w:rPr>
+          <w:rFonts w:eastAsiaTheme="majorEastAsia" w:cstheme="majorBidi"/>
+          <w:color w:val="3A3A3A" w:themeColor="background2" w:themeShade="40"/>
+          <w:spacing w:val="-10"/>
+          <w:kern w:val="28"/>
+        </w:rPr>
+        <w:t>from</w:t>
+      </w:r>
+      <w:r>
+        <w:rPr>
+          <w:rFonts w:eastAsiaTheme="majorEastAsia" w:cstheme="majorBidi"/>
+          <w:color w:val="3A3A3A" w:themeColor="background2" w:themeShade="40"/>
+          <w:spacing w:val="-10"/>
+          <w:kern w:val="28"/>
+        </w:rPr>
+        <w:t xml:space="preserve"> the different machine learning models .</w:t>
+      </w:r>
     </w:p>
     <w:p>
       <w:pPr>
@@ -8384,9 +8128,19 @@
           <w:szCs w:val="22"/>
           <w:lang w:val="en-US"/>
         </w:rPr>
-        <w:t xml:space="preserve">More work is required to get the accuracy up higher </w:t>
-      </w:r>
-      <w:proofErr w:type="gramStart"/>
+        <w:t>More work is required to get the accuracy up higher into 90% +.</w:t>
+      </w:r>
+    </w:p>
+    <w:p>
+      <w:pPr>
+        <w:pStyle w:val="NormalWeb"/>
+        <w:spacing w:before="134" w:beforeAutospacing="0" w:after="0" w:afterAutospacing="0"/>
+        <w:rPr>
+          <w:rFonts w:ascii="Calibri" w:hAnsi="Calibri" w:cs="Calibri"/>
+          <w:sz w:val="22"/>
+          <w:szCs w:val="22"/>
+        </w:rPr>
+      </w:pPr>
       <w:r>
         <w:rPr>
           <w:rFonts w:ascii="Calibri" w:eastAsiaTheme="minorEastAsia" w:hAnsi="Calibri" w:cs="Calibri"/>
@@ -8396,40 +8150,6 @@
           <w:szCs w:val="22"/>
           <w:lang w:val="en-US"/>
         </w:rPr>
-        <w:t>into</w:t>
-      </w:r>
-      <w:proofErr w:type="gramEnd"/>
-      <w:r>
-        <w:rPr>
-          <w:rFonts w:ascii="Calibri" w:eastAsiaTheme="minorEastAsia" w:hAnsi="Calibri" w:cs="Calibri"/>
-          <w:color w:val="000000" w:themeColor="text1"/>
-          <w:kern w:val="24"/>
-          <w:sz w:val="22"/>
-          <w:szCs w:val="22"/>
-          <w:lang w:val="en-US"/>
-        </w:rPr>
-        <w:t xml:space="preserve"> 90% +.</w:t>
-      </w:r>
-    </w:p>
-    <w:p>
-      <w:pPr>
-        <w:pStyle w:val="NormalWeb"/>
-        <w:spacing w:before="134" w:beforeAutospacing="0" w:after="0" w:afterAutospacing="0"/>
-        <w:rPr>
-          <w:rFonts w:ascii="Calibri" w:hAnsi="Calibri" w:cs="Calibri"/>
-          <w:sz w:val="22"/>
-          <w:szCs w:val="22"/>
-        </w:rPr>
-      </w:pPr>
-      <w:r>
-        <w:rPr>
-          <w:rFonts w:ascii="Calibri" w:eastAsiaTheme="minorEastAsia" w:hAnsi="Calibri" w:cs="Calibri"/>
-          <w:color w:val="000000" w:themeColor="text1"/>
-          <w:kern w:val="24"/>
-          <w:sz w:val="22"/>
-          <w:szCs w:val="22"/>
-          <w:lang w:val="en-US"/>
-        </w:rPr>
         <w:t xml:space="preserve">More finetuning is needed to get the best results possible. </w:t>
       </w:r>
     </w:p>
@@ -8559,33 +8279,38 @@
           <w:u w:val="single"/>
         </w:rPr>
       </w:pPr>
-    </w:p>
-    <w:p>
-      <w:pPr>
+      <w:proofErr w:type="spellStart"/>
+      <w:r>
         <w:rPr>
           <w:b/>
           <w:bCs/>
           <w:u w:val="single"/>
         </w:rPr>
-      </w:pPr>
-    </w:p>
-    <w:p>
-      <w:pPr>
+        <w:t>Gi</w:t>
+      </w:r>
+      <w:r>
         <w:rPr>
           <w:b/>
           <w:bCs/>
           <w:u w:val="single"/>
         </w:rPr>
-      </w:pPr>
-    </w:p>
-    <w:p>
-      <w:pPr>
+        <w:t>thub</w:t>
+      </w:r>
+      <w:proofErr w:type="spellEnd"/>
+      <w:r>
         <w:rPr>
           <w:b/>
           <w:bCs/>
           <w:u w:val="single"/>
         </w:rPr>
-      </w:pPr>
+        <w:t xml:space="preserve"> repository: </w:t>
+      </w:r>
+    </w:p>
+    <w:p/>
+    <w:p>
+      <w:r>
+        <w:t>https://github.com/RodneyWardle2023/CapstoneProjectCA2RodneyWardle-SBS23057/</w:t>
+      </w:r>
     </w:p>
     <w:p>
       <w:pPr>
@@ -8604,109 +8329,13 @@
           <w:u w:val="single"/>
         </w:rPr>
       </w:pPr>
-    </w:p>
-    <w:p>
-      <w:pPr>
+      <w:r>
         <w:rPr>
           <w:b/>
           <w:bCs/>
           <w:u w:val="single"/>
         </w:rPr>
-      </w:pPr>
-    </w:p>
-    <w:p>
-      <w:pPr>
-        <w:rPr>
-          <w:b/>
-          <w:bCs/>
-          <w:u w:val="single"/>
-        </w:rPr>
-      </w:pPr>
-    </w:p>
-    <w:p>
-      <w:pPr>
-        <w:rPr>
-          <w:b/>
-          <w:bCs/>
-          <w:u w:val="single"/>
-        </w:rPr>
-      </w:pPr>
-      <w:proofErr w:type="spellStart"/>
-      <w:r>
-        <w:rPr>
-          <w:b/>
-          <w:bCs/>
-          <w:u w:val="single"/>
-        </w:rPr>
-        <w:lastRenderedPageBreak/>
-        <w:t>Gi</w:t>
-      </w:r>
-      <w:r>
-        <w:rPr>
-          <w:b/>
-          <w:bCs/>
-          <w:u w:val="single"/>
-        </w:rPr>
-        <w:t>thub</w:t>
-      </w:r>
-      <w:proofErr w:type="spellEnd"/>
-      <w:r>
-        <w:rPr>
-          <w:b/>
-          <w:bCs/>
-          <w:u w:val="single"/>
-        </w:rPr>
-        <w:t xml:space="preserve"> repository: </w:t>
-      </w:r>
-    </w:p>
-    <w:p/>
-    <w:p>
-      <w:r>
-        <w:t>https://github.com/RodneyWardle2023/CapstoneProjectCA2RodneyWardle-SBS23057/</w:t>
-      </w:r>
-    </w:p>
-    <w:p>
-      <w:pPr>
-        <w:rPr>
-          <w:b/>
-          <w:bCs/>
-          <w:u w:val="single"/>
-        </w:rPr>
-      </w:pPr>
-    </w:p>
-    <w:p>
-      <w:pPr>
-        <w:rPr>
-          <w:b/>
-          <w:bCs/>
-          <w:u w:val="single"/>
-        </w:rPr>
-      </w:pPr>
-      <w:r>
-        <w:rPr>
-          <w:b/>
-          <w:bCs/>
-          <w:u w:val="single"/>
-        </w:rPr>
-        <w:t xml:space="preserve">Prerecorded presentation </w:t>
-      </w:r>
-      <w:proofErr w:type="gramStart"/>
-      <w:r>
-        <w:rPr>
-          <w:b/>
-          <w:bCs/>
-          <w:u w:val="single"/>
-        </w:rPr>
-        <w:t>of  poster</w:t>
-      </w:r>
-      <w:proofErr w:type="gramEnd"/>
-      <w:r>
-        <w:rPr>
-          <w:b/>
-          <w:bCs/>
-          <w:u w:val="single"/>
-        </w:rPr>
-        <w:t xml:space="preserve">: </w:t>
+        <w:t xml:space="preserve">Prerecorded presentation of  poster: </w:t>
       </w:r>
     </w:p>
     <w:p>
@@ -8753,7 +8382,6 @@
         <w:pStyle w:val="Heading1"/>
       </w:pPr>
       <w:r>
-        <w:lastRenderedPageBreak/>
         <w:t>References</w:t>
       </w:r>
       <w:bookmarkEnd w:id="9"/>
@@ -9841,6 +9469,119 @@
     </w:lvl>
   </w:abstractNum>
   <w:abstractNum w:abstractNumId="7" w15:restartNumberingAfterBreak="0">
+    <w:nsid w:val="3816750B"/>
+    <w:multiLevelType w:val="hybridMultilevel"/>
+    <w:tmpl w:val="EEB2D018"/>
+    <w:lvl w:ilvl="0" w:tplc="08090001">
+      <w:start w:val="1"/>
+      <w:numFmt w:val="bullet"/>
+      <w:lvlText w:val=""/>
+      <w:lvlJc w:val="left"/>
+      <w:pPr>
+        <w:ind w:left="720" w:hanging="360"/>
+      </w:pPr>
+      <w:rPr>
+        <w:rFonts w:ascii="Symbol" w:hAnsi="Symbol" w:hint="default"/>
+      </w:rPr>
+    </w:lvl>
+    <w:lvl w:ilvl="1" w:tplc="08090003" w:tentative="1">
+      <w:start w:val="1"/>
+      <w:numFmt w:val="bullet"/>
+      <w:lvlText w:val="o"/>
+      <w:lvlJc w:val="left"/>
+      <w:pPr>
+        <w:ind w:left="1440" w:hanging="360"/>
+      </w:pPr>
+      <w:rPr>
+        <w:rFonts w:ascii="Courier New" w:hAnsi="Courier New" w:cs="Courier New" w:hint="default"/>
+      </w:rPr>
+    </w:lvl>
+    <w:lvl w:ilvl="2" w:tplc="08090005" w:tentative="1">
+      <w:start w:val="1"/>
+      <w:numFmt w:val="bullet"/>
+      <w:lvlText w:val=""/>
+      <w:lvlJc w:val="left"/>
+      <w:pPr>
+        <w:ind w:left="2160" w:hanging="360"/>
+      </w:pPr>
+      <w:rPr>
+        <w:rFonts w:ascii="Wingdings" w:hAnsi="Wingdings" w:hint="default"/>
+      </w:rPr>
+    </w:lvl>
+    <w:lvl w:ilvl="3" w:tplc="08090001" w:tentative="1">
+      <w:start w:val="1"/>
+      <w:numFmt w:val="bullet"/>
+      <w:lvlText w:val=""/>
+      <w:lvlJc w:val="left"/>
+      <w:pPr>
+        <w:ind w:left="2880" w:hanging="360"/>
+      </w:pPr>
+      <w:rPr>
+        <w:rFonts w:ascii="Symbol" w:hAnsi="Symbol" w:hint="default"/>
+      </w:rPr>
+    </w:lvl>
+    <w:lvl w:ilvl="4" w:tplc="08090003" w:tentative="1">
+      <w:start w:val="1"/>
+      <w:numFmt w:val="bullet"/>
+      <w:lvlText w:val="o"/>
+      <w:lvlJc w:val="left"/>
+      <w:pPr>
+        <w:ind w:left="3600" w:hanging="360"/>
+      </w:pPr>
+      <w:rPr>
+        <w:rFonts w:ascii="Courier New" w:hAnsi="Courier New" w:cs="Courier New" w:hint="default"/>
+      </w:rPr>
+    </w:lvl>
+    <w:lvl w:ilvl="5" w:tplc="08090005" w:tentative="1">
+      <w:start w:val="1"/>
+      <w:numFmt w:val="bullet"/>
+      <w:lvlText w:val=""/>
+      <w:lvlJc w:val="left"/>
+      <w:pPr>
+        <w:ind w:left="4320" w:hanging="360"/>
+      </w:pPr>
+      <w:rPr>
+        <w:rFonts w:ascii="Wingdings" w:hAnsi="Wingdings" w:hint="default"/>
+      </w:rPr>
+    </w:lvl>
+    <w:lvl w:ilvl="6" w:tplc="08090001" w:tentative="1">
+      <w:start w:val="1"/>
+      <w:numFmt w:val="bullet"/>
+      <w:lvlText w:val=""/>
+      <w:lvlJc w:val="left"/>
+      <w:pPr>
+        <w:ind w:left="5040" w:hanging="360"/>
+      </w:pPr>
+      <w:rPr>
+        <w:rFonts w:ascii="Symbol" w:hAnsi="Symbol" w:hint="default"/>
+      </w:rPr>
+    </w:lvl>
+    <w:lvl w:ilvl="7" w:tplc="08090003" w:tentative="1">
+      <w:start w:val="1"/>
+      <w:numFmt w:val="bullet"/>
+      <w:lvlText w:val="o"/>
+      <w:lvlJc w:val="left"/>
+      <w:pPr>
+        <w:ind w:left="5760" w:hanging="360"/>
+      </w:pPr>
+      <w:rPr>
+        <w:rFonts w:ascii="Courier New" w:hAnsi="Courier New" w:cs="Courier New" w:hint="default"/>
+      </w:rPr>
+    </w:lvl>
+    <w:lvl w:ilvl="8" w:tplc="08090005" w:tentative="1">
+      <w:start w:val="1"/>
+      <w:numFmt w:val="bullet"/>
+      <w:lvlText w:val=""/>
+      <w:lvlJc w:val="left"/>
+      <w:pPr>
+        <w:ind w:left="6480" w:hanging="360"/>
+      </w:pPr>
+      <w:rPr>
+        <w:rFonts w:ascii="Wingdings" w:hAnsi="Wingdings" w:hint="default"/>
+      </w:rPr>
+    </w:lvl>
+  </w:abstractNum>
+  <w:abstractNum w:abstractNumId="8" w15:restartNumberingAfterBreak="0">
     <w:nsid w:val="389F7CC3"/>
     <w:multiLevelType w:val="hybridMultilevel"/>
     <w:tmpl w:val="38324A3A"/>
@@ -9953,7 +9694,7 @@
       </w:rPr>
     </w:lvl>
   </w:abstractNum>
-  <w:abstractNum w:abstractNumId="8" w15:restartNumberingAfterBreak="0">
+  <w:abstractNum w:abstractNumId="9" w15:restartNumberingAfterBreak="0">
     <w:nsid w:val="396D3FE7"/>
     <w:multiLevelType w:val="hybridMultilevel"/>
     <w:tmpl w:val="657819CC"/>
@@ -10066,7 +9807,7 @@
       </w:rPr>
     </w:lvl>
   </w:abstractNum>
-  <w:abstractNum w:abstractNumId="9" w15:restartNumberingAfterBreak="0">
+  <w:abstractNum w:abstractNumId="10" w15:restartNumberingAfterBreak="0">
     <w:nsid w:val="4B293B3F"/>
     <w:multiLevelType w:val="hybridMultilevel"/>
     <w:tmpl w:val="2DB87B76"/>
@@ -10179,7 +9920,7 @@
       </w:rPr>
     </w:lvl>
   </w:abstractNum>
-  <w:abstractNum w:abstractNumId="10" w15:restartNumberingAfterBreak="0">
+  <w:abstractNum w:abstractNumId="11" w15:restartNumberingAfterBreak="0">
     <w:nsid w:val="51074F1A"/>
     <w:multiLevelType w:val="hybridMultilevel"/>
     <w:tmpl w:val="031EFE6E"/>
@@ -10268,7 +10009,7 @@
       </w:pPr>
     </w:lvl>
   </w:abstractNum>
-  <w:abstractNum w:abstractNumId="11" w15:restartNumberingAfterBreak="0">
+  <w:abstractNum w:abstractNumId="12" w15:restartNumberingAfterBreak="0">
     <w:nsid w:val="571A57C9"/>
     <w:multiLevelType w:val="hybridMultilevel"/>
     <w:tmpl w:val="E866499E"/>
@@ -10381,7 +10122,7 @@
       </w:rPr>
     </w:lvl>
   </w:abstractNum>
-  <w:abstractNum w:abstractNumId="12" w15:restartNumberingAfterBreak="0">
+  <w:abstractNum w:abstractNumId="13" w15:restartNumberingAfterBreak="0">
     <w:nsid w:val="60B70B35"/>
     <w:multiLevelType w:val="hybridMultilevel"/>
     <w:tmpl w:val="39561690"/>
@@ -10493,7 +10234,7 @@
       </w:rPr>
     </w:lvl>
   </w:abstractNum>
-  <w:abstractNum w:abstractNumId="13" w15:restartNumberingAfterBreak="0">
+  <w:abstractNum w:abstractNumId="14" w15:restartNumberingAfterBreak="0">
     <w:nsid w:val="63976F84"/>
     <w:multiLevelType w:val="hybridMultilevel"/>
     <w:tmpl w:val="F692EE26"/>
@@ -10606,7 +10347,7 @@
       </w:rPr>
     </w:lvl>
   </w:abstractNum>
-  <w:abstractNum w:abstractNumId="14" w15:restartNumberingAfterBreak="0">
+  <w:abstractNum w:abstractNumId="15" w15:restartNumberingAfterBreak="0">
     <w:nsid w:val="6A0A5D98"/>
     <w:multiLevelType w:val="hybridMultilevel"/>
     <w:tmpl w:val="92F43B58"/>
@@ -10719,7 +10460,7 @@
       </w:rPr>
     </w:lvl>
   </w:abstractNum>
-  <w:abstractNum w:abstractNumId="15" w15:restartNumberingAfterBreak="0">
+  <w:abstractNum w:abstractNumId="16" w15:restartNumberingAfterBreak="0">
     <w:nsid w:val="760447CC"/>
     <w:multiLevelType w:val="hybridMultilevel"/>
     <w:tmpl w:val="89748A7C"/>
@@ -10831,7 +10572,7 @@
       </w:rPr>
     </w:lvl>
   </w:abstractNum>
-  <w:abstractNum w:abstractNumId="16" w15:restartNumberingAfterBreak="0">
+  <w:abstractNum w:abstractNumId="17" w15:restartNumberingAfterBreak="0">
     <w:nsid w:val="76846C18"/>
     <w:multiLevelType w:val="hybridMultilevel"/>
     <w:tmpl w:val="B6660B4E"/>
@@ -10921,7 +10662,7 @@
     </w:lvl>
   </w:abstractNum>
   <w:num w:numId="1" w16cid:durableId="2086561053">
-    <w:abstractNumId w:val="16"/>
+    <w:abstractNumId w:val="17"/>
   </w:num>
   <w:num w:numId="2" w16cid:durableId="561259075">
     <w:abstractNumId w:val="2"/>
@@ -10930,13 +10671,13 @@
     <w:abstractNumId w:val="0"/>
   </w:num>
   <w:num w:numId="4" w16cid:durableId="108163701">
-    <w:abstractNumId w:val="9"/>
+    <w:abstractNumId w:val="10"/>
   </w:num>
   <w:num w:numId="5" w16cid:durableId="1896551235">
-    <w:abstractNumId w:val="10"/>
+    <w:abstractNumId w:val="11"/>
   </w:num>
   <w:num w:numId="6" w16cid:durableId="140511381">
-    <w:abstractNumId w:val="16"/>
+    <w:abstractNumId w:val="17"/>
     <w:lvlOverride w:ilvl="0">
       <w:startOverride w:val="1"/>
     </w:lvlOverride>
@@ -10969,16 +10710,16 @@
     <w:abstractNumId w:val="4"/>
   </w:num>
   <w:num w:numId="8" w16cid:durableId="2024936253">
-    <w:abstractNumId w:val="7"/>
+    <w:abstractNumId w:val="8"/>
   </w:num>
   <w:num w:numId="9" w16cid:durableId="754478039">
-    <w:abstractNumId w:val="11"/>
+    <w:abstractNumId w:val="12"/>
   </w:num>
   <w:num w:numId="10" w16cid:durableId="767694917">
-    <w:abstractNumId w:val="15"/>
+    <w:abstractNumId w:val="16"/>
   </w:num>
   <w:num w:numId="11" w16cid:durableId="429086748">
-    <w:abstractNumId w:val="12"/>
+    <w:abstractNumId w:val="13"/>
   </w:num>
   <w:num w:numId="12" w16cid:durableId="1256553039">
     <w:abstractNumId w:val="1"/>
@@ -10987,19 +10728,22 @@
     <w:abstractNumId w:val="6"/>
   </w:num>
   <w:num w:numId="14" w16cid:durableId="692614704">
-    <w:abstractNumId w:val="14"/>
+    <w:abstractNumId w:val="15"/>
   </w:num>
   <w:num w:numId="15" w16cid:durableId="1868567982">
-    <w:abstractNumId w:val="13"/>
+    <w:abstractNumId w:val="14"/>
   </w:num>
   <w:num w:numId="16" w16cid:durableId="2055617347">
     <w:abstractNumId w:val="5"/>
   </w:num>
   <w:num w:numId="17" w16cid:durableId="418868989">
-    <w:abstractNumId w:val="8"/>
+    <w:abstractNumId w:val="9"/>
   </w:num>
   <w:num w:numId="18" w16cid:durableId="237137291">
     <w:abstractNumId w:val="3"/>
+  </w:num>
+  <w:num w:numId="19" w16cid:durableId="1066104787">
+    <w:abstractNumId w:val="7"/>
   </w:num>
 </w:numbering>
 </file>

</xml_diff>